<commit_message>
Began notes on Stiglitz & Rosengard, 2015 chapter 2
</commit_message>
<xml_diff>
--- a/Notes/POLS6330_2020_Spring_Notes_StiglitzRosengard_2015_Economics-of-the-public-sector_4th-Edition_v00.docx
+++ b/Notes/POLS6330_2020_Spring_Notes_StiglitzRosengard_2015_Economics-of-the-public-sector_4th-Edition_v00.docx
@@ -416,10 +416,7 @@
         <w:t>t be defined.</w:t>
       </w:r>
     </w:p>
-    <w:p>
-      <w:bookmarkStart w:id="0" w:name="_GoBack"/>
-      <w:bookmarkEnd w:id="0"/>
-    </w:p>
+    <w:p/>
     <w:p>
       <w:r>
         <w:t>Different Perspectives on the Role of Government</w:t>
@@ -2295,10 +2292,1135 @@
         <w:t>Individuals weight consequences differently</w:t>
       </w:r>
     </w:p>
+    <w:p>
+      <w:pPr>
+        <w:sectPr>
+          <w:headerReference w:type="default" r:id="rId7"/>
+          <w:footerReference w:type="default" r:id="rId8"/>
+          <w:pgSz w:w="12240" w:h="15840"/>
+          <w:pgMar w:top="1440" w:right="1440" w:bottom="1440" w:left="1440" w:header="720" w:footer="720" w:gutter="0"/>
+          <w:cols w:space="720"/>
+          <w:docGrid w:linePitch="360"/>
+        </w:sectPr>
+      </w:pPr>
+    </w:p>
+    <w:p>
+      <w:pPr>
+        <w:rPr>
+          <w:b/>
+        </w:rPr>
+      </w:pPr>
+      <w:r>
+        <w:rPr>
+          <w:b/>
+        </w:rPr>
+        <w:lastRenderedPageBreak/>
+        <w:t>Chapter 2 Measuring Public Sector Size</w:t>
+      </w:r>
+    </w:p>
+    <w:p>
+      <w:pPr>
+        <w:rPr>
+          <w:u w:val="single"/>
+        </w:rPr>
+      </w:pPr>
+      <w:r>
+        <w:rPr>
+          <w:u w:val="single"/>
+        </w:rPr>
+        <w:t>Preview Questions</w:t>
+      </w:r>
+    </w:p>
+    <w:p>
+      <w:pPr>
+        <w:pStyle w:val="ListParagraph"/>
+        <w:numPr>
+          <w:ilvl w:val="0"/>
+          <w:numId w:val="15"/>
+        </w:numPr>
+      </w:pPr>
+      <w:r>
+        <w:t>What is considered part of the government?</w:t>
+      </w:r>
+    </w:p>
+    <w:p>
+      <w:pPr>
+        <w:pStyle w:val="ListParagraph"/>
+        <w:numPr>
+          <w:ilvl w:val="0"/>
+          <w:numId w:val="15"/>
+        </w:numPr>
+      </w:pPr>
+      <w:r>
+        <w:t>What are the various activities in which government engages?</w:t>
+      </w:r>
+    </w:p>
+    <w:p>
+      <w:pPr>
+        <w:pStyle w:val="ListParagraph"/>
+        <w:numPr>
+          <w:ilvl w:val="0"/>
+          <w:numId w:val="15"/>
+        </w:numPr>
+      </w:pPr>
+      <w:r>
+        <w:t>How does one gauge the size of the public sector?</w:t>
+      </w:r>
+    </w:p>
+    <w:p>
+      <w:pPr>
+        <w:pStyle w:val="ListParagraph"/>
+        <w:numPr>
+          <w:ilvl w:val="0"/>
+          <w:numId w:val="15"/>
+        </w:numPr>
+      </w:pPr>
+      <w:r>
+        <w:t>How does the government generate revenue?</w:t>
+      </w:r>
+    </w:p>
+    <w:p>
+      <w:pPr>
+        <w:pStyle w:val="ListParagraph"/>
+        <w:numPr>
+          <w:ilvl w:val="0"/>
+          <w:numId w:val="15"/>
+        </w:numPr>
+      </w:pPr>
+      <w:r>
+        <w:t>What is deficit financing?</w:t>
+      </w:r>
+    </w:p>
+    <w:p>
+      <w:pPr>
+        <w:pStyle w:val="ListParagraph"/>
+        <w:numPr>
+          <w:ilvl w:val="0"/>
+          <w:numId w:val="15"/>
+        </w:numPr>
+      </w:pPr>
+      <w:r>
+        <w:t>How can data on government activities be manipulated?</w:t>
+      </w:r>
+    </w:p>
     <w:p/>
+    <w:p>
+      <w:pPr>
+        <w:rPr>
+          <w:u w:val="single"/>
+        </w:rPr>
+      </w:pPr>
+      <w:r>
+        <w:rPr>
+          <w:u w:val="single"/>
+        </w:rPr>
+        <w:t>Reading Summary</w:t>
+      </w:r>
+    </w:p>
+    <w:p>
+      <w:pPr>
+        <w:rPr>
+          <w:i/>
+        </w:rPr>
+      </w:pPr>
+      <w:r>
+        <w:rPr>
+          <w:i/>
+        </w:rPr>
+        <w:t>What or Who is the Government?</w:t>
+      </w:r>
+    </w:p>
+    <w:p/>
+    <w:p>
+      <w:r>
+        <w:t>General Comments</w:t>
+      </w:r>
+    </w:p>
+    <w:p>
+      <w:pPr>
+        <w:pStyle w:val="ListParagraph"/>
+        <w:numPr>
+          <w:ilvl w:val="0"/>
+          <w:numId w:val="16"/>
+        </w:numPr>
+      </w:pPr>
+      <w:r>
+        <w:t>The appropriate size of the public sector is a central topic of debate.</w:t>
+      </w:r>
+    </w:p>
+    <w:p>
+      <w:pPr>
+        <w:pStyle w:val="ListParagraph"/>
+        <w:numPr>
+          <w:ilvl w:val="0"/>
+          <w:numId w:val="16"/>
+        </w:numPr>
+      </w:pPr>
+      <w:r>
+        <w:t>Reasons that some consider the public sector too large:</w:t>
+      </w:r>
+    </w:p>
+    <w:p>
+      <w:pPr>
+        <w:pStyle w:val="ListParagraph"/>
+        <w:numPr>
+          <w:ilvl w:val="1"/>
+          <w:numId w:val="16"/>
+        </w:numPr>
+      </w:pPr>
+      <w:r>
+        <w:t>Skepticism of government’s ability to solve social and economic problems.</w:t>
+      </w:r>
+    </w:p>
+    <w:p>
+      <w:pPr>
+        <w:pStyle w:val="ListParagraph"/>
+        <w:numPr>
+          <w:ilvl w:val="1"/>
+          <w:numId w:val="16"/>
+        </w:numPr>
+      </w:pPr>
+      <w:r>
+        <w:t>Philosophical grounds that a large public sector undermines freedom.</w:t>
+      </w:r>
+    </w:p>
+    <w:p>
+      <w:pPr>
+        <w:pStyle w:val="ListParagraph"/>
+        <w:numPr>
+          <w:ilvl w:val="0"/>
+          <w:numId w:val="16"/>
+        </w:numPr>
+      </w:pPr>
+      <w:r>
+        <w:t>Under a federal g</w:t>
+      </w:r>
+      <w:r>
+        <w:rPr>
+          <w:sz w:val="20"/>
+        </w:rPr>
+        <w:t>overnment structure</w:t>
+      </w:r>
+      <w:r>
+        <w:rPr>
+          <w:sz w:val="20"/>
+        </w:rPr>
+        <w:t xml:space="preserve"> public sector activities occur at federal, state, and local levels.</w:t>
+      </w:r>
+    </w:p>
+    <w:p>
+      <w:pPr>
+        <w:pStyle w:val="ListParagraph"/>
+        <w:numPr>
+          <w:ilvl w:val="1"/>
+          <w:numId w:val="16"/>
+        </w:numPr>
+      </w:pPr>
+      <w:r>
+        <w:rPr>
+          <w:sz w:val="20"/>
+        </w:rPr>
+        <w:t>The exact boundaries between federal and non-federal activities is ambiguous.</w:t>
+      </w:r>
+    </w:p>
+    <w:p>
+      <w:pPr>
+        <w:pStyle w:val="ListParagraph"/>
+        <w:numPr>
+          <w:ilvl w:val="0"/>
+          <w:numId w:val="16"/>
+        </w:numPr>
+      </w:pPr>
+      <w:r>
+        <w:rPr>
+          <w:sz w:val="20"/>
+        </w:rPr>
+        <w:t>Governmental entities in the United States</w:t>
+      </w:r>
+    </w:p>
+    <w:p>
+      <w:pPr>
+        <w:pStyle w:val="ListParagraph"/>
+        <w:numPr>
+          <w:ilvl w:val="1"/>
+          <w:numId w:val="16"/>
+        </w:numPr>
+      </w:pPr>
+      <w:r>
+        <w:t>Counties</w:t>
+      </w:r>
+    </w:p>
+    <w:p>
+      <w:pPr>
+        <w:pStyle w:val="ListParagraph"/>
+        <w:numPr>
+          <w:ilvl w:val="1"/>
+          <w:numId w:val="16"/>
+        </w:numPr>
+      </w:pPr>
+      <w:r>
+        <w:t>Cities, townships</w:t>
+      </w:r>
+    </w:p>
+    <w:p>
+      <w:pPr>
+        <w:pStyle w:val="ListParagraph"/>
+        <w:numPr>
+          <w:ilvl w:val="1"/>
+          <w:numId w:val="16"/>
+        </w:numPr>
+      </w:pPr>
+      <w:r>
+        <w:t>School districts</w:t>
+      </w:r>
+    </w:p>
+    <w:p>
+      <w:pPr>
+        <w:pStyle w:val="ListParagraph"/>
+        <w:numPr>
+          <w:ilvl w:val="1"/>
+          <w:numId w:val="16"/>
+        </w:numPr>
+      </w:pPr>
+      <w:r>
+        <w:t>Sewage districts</w:t>
+      </w:r>
+    </w:p>
+    <w:p>
+      <w:pPr>
+        <w:pStyle w:val="ListParagraph"/>
+        <w:numPr>
+          <w:ilvl w:val="1"/>
+          <w:numId w:val="16"/>
+        </w:numPr>
+      </w:pPr>
+      <w:r>
+        <w:t>Library districts</w:t>
+      </w:r>
+    </w:p>
+    <w:p>
+      <w:pPr>
+        <w:pStyle w:val="ListParagraph"/>
+        <w:numPr>
+          <w:ilvl w:val="0"/>
+          <w:numId w:val="16"/>
+        </w:numPr>
+      </w:pPr>
+      <w:r>
+        <w:t>Distinguishing government institutions from private institutions</w:t>
+      </w:r>
+    </w:p>
+    <w:p>
+      <w:pPr>
+        <w:pStyle w:val="ListParagraph"/>
+        <w:numPr>
+          <w:ilvl w:val="1"/>
+          <w:numId w:val="16"/>
+        </w:numPr>
+      </w:pPr>
+      <w:r>
+        <w:t>Those responsible for operating the institution are elect or appointed by those who are elected.</w:t>
+      </w:r>
+    </w:p>
+    <w:p>
+      <w:pPr>
+        <w:pStyle w:val="ListParagraph"/>
+        <w:numPr>
+          <w:ilvl w:val="1"/>
+          <w:numId w:val="16"/>
+        </w:numPr>
+      </w:pPr>
+      <w:r>
+        <w:t>The institution is endowed with certain rights of compulsion.</w:t>
+      </w:r>
+    </w:p>
+    <w:p/>
+    <w:p>
+      <w:r>
+        <w:t>Types of Government Activities</w:t>
+      </w:r>
+    </w:p>
+    <w:p>
+      <w:pPr>
+        <w:pStyle w:val="ListParagraph"/>
+        <w:numPr>
+          <w:ilvl w:val="0"/>
+          <w:numId w:val="17"/>
+        </w:numPr>
+      </w:pPr>
+      <w:r>
+        <w:t>General groups of activities</w:t>
+      </w:r>
+    </w:p>
+    <w:p>
+      <w:pPr>
+        <w:pStyle w:val="ListParagraph"/>
+        <w:numPr>
+          <w:ilvl w:val="1"/>
+          <w:numId w:val="17"/>
+        </w:numPr>
+      </w:pPr>
+      <w:r>
+        <w:t>Providing the legal framework for all economic activities.</w:t>
+      </w:r>
+    </w:p>
+    <w:p>
+      <w:pPr>
+        <w:pStyle w:val="ListParagraph"/>
+        <w:numPr>
+          <w:ilvl w:val="1"/>
+          <w:numId w:val="17"/>
+        </w:numPr>
+      </w:pPr>
+      <w:r>
+        <w:t>Producing goods and services</w:t>
+      </w:r>
+    </w:p>
+    <w:p>
+      <w:pPr>
+        <w:pStyle w:val="ListParagraph"/>
+        <w:numPr>
+          <w:ilvl w:val="1"/>
+          <w:numId w:val="17"/>
+        </w:numPr>
+      </w:pPr>
+      <w:r>
+        <w:t>Regulating, subsidizing, or taxing private production of goods and services</w:t>
+      </w:r>
+    </w:p>
+    <w:p>
+      <w:pPr>
+        <w:pStyle w:val="ListParagraph"/>
+        <w:numPr>
+          <w:ilvl w:val="1"/>
+          <w:numId w:val="17"/>
+        </w:numPr>
+      </w:pPr>
+      <w:r>
+        <w:t>Purchasing goods and services from the private sector</w:t>
+      </w:r>
+    </w:p>
+    <w:p>
+      <w:pPr>
+        <w:pStyle w:val="ListParagraph"/>
+        <w:numPr>
+          <w:ilvl w:val="1"/>
+          <w:numId w:val="17"/>
+        </w:numPr>
+      </w:pPr>
+      <w:r>
+        <w:t>Redistributing income</w:t>
+      </w:r>
+    </w:p>
+    <w:p>
+      <w:pPr>
+        <w:pStyle w:val="ListParagraph"/>
+        <w:numPr>
+          <w:ilvl w:val="2"/>
+          <w:numId w:val="17"/>
+        </w:numPr>
+      </w:pPr>
+      <w:r>
+        <w:t>Transfer payments move money from one individual to another without the provision of a good or service.</w:t>
+      </w:r>
+    </w:p>
+    <w:p>
+      <w:pPr>
+        <w:pStyle w:val="ListParagraph"/>
+        <w:numPr>
+          <w:ilvl w:val="0"/>
+          <w:numId w:val="17"/>
+        </w:numPr>
+      </w:pPr>
+      <w:r>
+        <w:t>The nature of some government activities is ambiguous.</w:t>
+      </w:r>
+    </w:p>
+    <w:p>
+      <w:pPr>
+        <w:pStyle w:val="ListParagraph"/>
+        <w:numPr>
+          <w:ilvl w:val="1"/>
+          <w:numId w:val="17"/>
+        </w:numPr>
+      </w:pPr>
+      <w:r>
+        <w:t>e.g., payments to small farmers may be considered a production subsidy or transfer payment.</w:t>
+      </w:r>
+    </w:p>
+    <w:p>
+      <w:pPr>
+        <w:pStyle w:val="ListParagraph"/>
+        <w:numPr>
+          <w:ilvl w:val="1"/>
+          <w:numId w:val="17"/>
+        </w:numPr>
+      </w:pPr>
+      <w:r>
+        <w:t>e.g., payments to military retirees are categorized as transfer payments but could be considered part of the cost of national defense.</w:t>
+      </w:r>
+    </w:p>
+    <w:p>
+      <w:pPr>
+        <w:pStyle w:val="ListParagraph"/>
+        <w:numPr>
+          <w:ilvl w:val="0"/>
+          <w:numId w:val="17"/>
+        </w:numPr>
+      </w:pPr>
+      <w:r>
+        <w:t>Providing a legal system.</w:t>
+      </w:r>
+    </w:p>
+    <w:p>
+      <w:pPr>
+        <w:pStyle w:val="ListParagraph"/>
+        <w:numPr>
+          <w:ilvl w:val="1"/>
+          <w:numId w:val="17"/>
+        </w:numPr>
+      </w:pPr>
+      <w:r>
+        <w:t>Expenditures are roughly 5 percent of total.</w:t>
+      </w:r>
+    </w:p>
+    <w:p>
+      <w:pPr>
+        <w:pStyle w:val="ListParagraph"/>
+        <w:numPr>
+          <w:ilvl w:val="0"/>
+          <w:numId w:val="17"/>
+        </w:numPr>
+      </w:pPr>
+      <w:r>
+        <w:t>Government production.</w:t>
+      </w:r>
+    </w:p>
+    <w:p>
+      <w:pPr>
+        <w:pStyle w:val="ListParagraph"/>
+        <w:numPr>
+          <w:ilvl w:val="1"/>
+          <w:numId w:val="17"/>
+        </w:numPr>
+      </w:pPr>
+      <w:r>
+        <w:lastRenderedPageBreak/>
+        <w:t>Government directly undertakes the production of certain goods and services.</w:t>
+      </w:r>
+    </w:p>
+    <w:p>
+      <w:pPr>
+        <w:pStyle w:val="ListParagraph"/>
+        <w:numPr>
+          <w:ilvl w:val="1"/>
+          <w:numId w:val="17"/>
+        </w:numPr>
+      </w:pPr>
+      <w:r>
+        <w:t>The line between public and private production shifts over time.</w:t>
+      </w:r>
+    </w:p>
+    <w:p>
+      <w:pPr>
+        <w:pStyle w:val="ListParagraph"/>
+        <w:numPr>
+          <w:ilvl w:val="1"/>
+          <w:numId w:val="17"/>
+        </w:numPr>
+      </w:pPr>
+      <w:r>
+        <w:t>Privatization is the conversion of public enterprises into private enterprises.</w:t>
+      </w:r>
+    </w:p>
+    <w:p>
+      <w:pPr>
+        <w:pStyle w:val="ListParagraph"/>
+        <w:numPr>
+          <w:ilvl w:val="1"/>
+          <w:numId w:val="17"/>
+        </w:numPr>
+      </w:pPr>
+      <w:r>
+        <w:t>Nationalization is the conversion of private enterprises into public enterprises.</w:t>
+      </w:r>
+    </w:p>
+    <w:p>
+      <w:pPr>
+        <w:pStyle w:val="ListParagraph"/>
+        <w:numPr>
+          <w:ilvl w:val="1"/>
+          <w:numId w:val="17"/>
+        </w:numPr>
+      </w:pPr>
+      <w:r>
+        <w:t>The distinction between pubic enterprises and private enterprises is not always clear.</w:t>
+      </w:r>
+    </w:p>
+    <w:p>
+      <w:pPr>
+        <w:pStyle w:val="ListParagraph"/>
+        <w:numPr>
+          <w:ilvl w:val="1"/>
+          <w:numId w:val="17"/>
+        </w:numPr>
+      </w:pPr>
+      <w:r>
+        <w:t>Government-linked companies (GLCs)</w:t>
+      </w:r>
+    </w:p>
+    <w:p>
+      <w:pPr>
+        <w:pStyle w:val="ListParagraph"/>
+        <w:numPr>
+          <w:ilvl w:val="1"/>
+          <w:numId w:val="17"/>
+        </w:numPr>
+      </w:pPr>
+      <w:r>
+        <w:t>Public-private partnerships (PPP)</w:t>
+      </w:r>
+    </w:p>
+    <w:p>
+      <w:pPr>
+        <w:pStyle w:val="ListParagraph"/>
+        <w:numPr>
+          <w:ilvl w:val="1"/>
+          <w:numId w:val="17"/>
+        </w:numPr>
+      </w:pPr>
+      <w:r>
+        <w:t>Private sector participation (PSP)</w:t>
+      </w:r>
+    </w:p>
+    <w:p>
+      <w:pPr>
+        <w:pStyle w:val="ListParagraph"/>
+        <w:numPr>
+          <w:ilvl w:val="1"/>
+          <w:numId w:val="17"/>
+        </w:numPr>
+      </w:pPr>
+      <w:r>
+        <w:t>Employment is considered the best measure of government production.</w:t>
+      </w:r>
+    </w:p>
+    <w:p>
+      <w:pPr>
+        <w:pStyle w:val="ListParagraph"/>
+        <w:numPr>
+          <w:ilvl w:val="1"/>
+          <w:numId w:val="17"/>
+        </w:numPr>
+      </w:pPr>
+      <w:r>
+        <w:t>Government production includes federal, state, and local.</w:t>
+      </w:r>
+    </w:p>
+    <w:p>
+      <w:pPr>
+        <w:pStyle w:val="ListParagraph"/>
+        <w:numPr>
+          <w:ilvl w:val="2"/>
+          <w:numId w:val="17"/>
+        </w:numPr>
+      </w:pPr>
+      <w:r>
+        <w:t>Reductions in federal government employment may be offset by increases in state or local government employment.</w:t>
+      </w:r>
+    </w:p>
+    <w:p/>
+    <w:p>
+      <w:r>
+        <w:t>Government’s Influence on Private Production</w:t>
+      </w:r>
+    </w:p>
+    <w:p>
+      <w:pPr>
+        <w:pStyle w:val="ListParagraph"/>
+        <w:numPr>
+          <w:ilvl w:val="0"/>
+          <w:numId w:val="17"/>
+        </w:numPr>
+      </w:pPr>
+      <w:r>
+        <w:t>Government influences private production even when it’s not participating in the market as a producer or consumer.</w:t>
+      </w:r>
+    </w:p>
+    <w:p>
+      <w:pPr>
+        <w:pStyle w:val="ListParagraph"/>
+        <w:numPr>
+          <w:ilvl w:val="0"/>
+          <w:numId w:val="17"/>
+        </w:numPr>
+      </w:pPr>
+      <w:r>
+        <w:t>Ways government subsidizes private production</w:t>
+      </w:r>
+    </w:p>
+    <w:p>
+      <w:pPr>
+        <w:pStyle w:val="ListParagraph"/>
+        <w:numPr>
+          <w:ilvl w:val="1"/>
+          <w:numId w:val="17"/>
+        </w:numPr>
+      </w:pPr>
+      <w:r>
+        <w:t>Direct payments to producers</w:t>
+      </w:r>
+    </w:p>
+    <w:p>
+      <w:pPr>
+        <w:pStyle w:val="ListParagraph"/>
+        <w:numPr>
+          <w:ilvl w:val="1"/>
+          <w:numId w:val="17"/>
+        </w:numPr>
+      </w:pPr>
+      <w:r>
+        <w:t>Indirect payments through the tax system</w:t>
+      </w:r>
+    </w:p>
+    <w:p>
+      <w:pPr>
+        <w:pStyle w:val="ListParagraph"/>
+        <w:numPr>
+          <w:ilvl w:val="2"/>
+          <w:numId w:val="17"/>
+        </w:numPr>
+      </w:pPr>
+      <w:r>
+        <w:t>Tax credits are equivalent to government expenditure (called tax expenditure)</w:t>
+      </w:r>
+    </w:p>
+    <w:p>
+      <w:pPr>
+        <w:pStyle w:val="ListParagraph"/>
+        <w:numPr>
+          <w:ilvl w:val="1"/>
+          <w:numId w:val="17"/>
+        </w:numPr>
+      </w:pPr>
+      <w:r>
+        <w:t>Hidden expenditures</w:t>
+      </w:r>
+    </w:p>
+    <w:p>
+      <w:pPr>
+        <w:pStyle w:val="ListParagraph"/>
+        <w:numPr>
+          <w:ilvl w:val="2"/>
+          <w:numId w:val="17"/>
+        </w:numPr>
+      </w:pPr>
+      <w:r>
+        <w:t>Restricted imports</w:t>
+      </w:r>
+    </w:p>
+    <w:p>
+      <w:pPr>
+        <w:pStyle w:val="ListParagraph"/>
+        <w:numPr>
+          <w:ilvl w:val="2"/>
+          <w:numId w:val="17"/>
+        </w:numPr>
+      </w:pPr>
+      <w:r>
+        <w:t>Tariffs on imported goods</w:t>
+      </w:r>
+    </w:p>
+    <w:p>
+      <w:pPr>
+        <w:pStyle w:val="ListParagraph"/>
+        <w:numPr>
+          <w:ilvl w:val="1"/>
+          <w:numId w:val="17"/>
+        </w:numPr>
+      </w:pPr>
+      <w:r>
+        <w:t>Government credit</w:t>
+      </w:r>
+    </w:p>
+    <w:p>
+      <w:pPr>
+        <w:pStyle w:val="ListParagraph"/>
+        <w:numPr>
+          <w:ilvl w:val="2"/>
+          <w:numId w:val="17"/>
+        </w:numPr>
+      </w:pPr>
+      <w:r>
+        <w:t>Low-interest loans below market rates</w:t>
+      </w:r>
+    </w:p>
+    <w:p>
+      <w:pPr>
+        <w:pStyle w:val="ListParagraph"/>
+        <w:numPr>
+          <w:ilvl w:val="2"/>
+          <w:numId w:val="17"/>
+        </w:numPr>
+      </w:pPr>
+      <w:r>
+        <w:t>Loan guarantees</w:t>
+      </w:r>
+    </w:p>
+    <w:p>
+      <w:pPr>
+        <w:pStyle w:val="ListParagraph"/>
+        <w:numPr>
+          <w:ilvl w:val="0"/>
+          <w:numId w:val="17"/>
+        </w:numPr>
+      </w:pPr>
+      <w:r>
+        <w:t>Reasons for government regulation</w:t>
+      </w:r>
+    </w:p>
+    <w:p>
+      <w:pPr>
+        <w:pStyle w:val="ListParagraph"/>
+        <w:numPr>
+          <w:ilvl w:val="1"/>
+          <w:numId w:val="17"/>
+        </w:numPr>
+      </w:pPr>
+      <w:r>
+        <w:t>Protect workers</w:t>
+      </w:r>
+    </w:p>
+    <w:p>
+      <w:pPr>
+        <w:pStyle w:val="ListParagraph"/>
+        <w:numPr>
+          <w:ilvl w:val="1"/>
+          <w:numId w:val="17"/>
+        </w:numPr>
+      </w:pPr>
+      <w:r>
+        <w:t>Protect consumers</w:t>
+      </w:r>
+    </w:p>
+    <w:p>
+      <w:pPr>
+        <w:pStyle w:val="ListParagraph"/>
+        <w:numPr>
+          <w:ilvl w:val="1"/>
+          <w:numId w:val="17"/>
+        </w:numPr>
+      </w:pPr>
+      <w:r>
+        <w:t>Protect the environment</w:t>
+      </w:r>
+    </w:p>
+    <w:p>
+      <w:pPr>
+        <w:pStyle w:val="ListParagraph"/>
+        <w:numPr>
+          <w:ilvl w:val="1"/>
+          <w:numId w:val="17"/>
+        </w:numPr>
+      </w:pPr>
+      <w:r>
+        <w:t>Prevent anticompetitive practices</w:t>
+      </w:r>
+    </w:p>
+    <w:p>
+      <w:pPr>
+        <w:pStyle w:val="ListParagraph"/>
+        <w:numPr>
+          <w:ilvl w:val="1"/>
+          <w:numId w:val="17"/>
+        </w:numPr>
+      </w:pPr>
+      <w:r>
+        <w:t>Prevent discrimination</w:t>
+      </w:r>
+    </w:p>
+    <w:p>
+      <w:pPr>
+        <w:pStyle w:val="ListParagraph"/>
+        <w:numPr>
+          <w:ilvl w:val="0"/>
+          <w:numId w:val="17"/>
+        </w:numPr>
+      </w:pPr>
+      <w:r>
+        <w:t>Smart regulation movement tries to balance need for oversight with potential burden.</w:t>
+      </w:r>
+    </w:p>
+    <w:p>
+      <w:pPr>
+        <w:pStyle w:val="ListParagraph"/>
+        <w:numPr>
+          <w:ilvl w:val="1"/>
+          <w:numId w:val="17"/>
+        </w:numPr>
+      </w:pPr>
+      <w:r>
+        <w:t>Cost-benefit review of government regulations</w:t>
+      </w:r>
+    </w:p>
+    <w:p>
+      <w:pPr>
+        <w:pStyle w:val="ListParagraph"/>
+        <w:numPr>
+          <w:ilvl w:val="1"/>
+          <w:numId w:val="17"/>
+        </w:numPr>
+      </w:pPr>
+      <w:r>
+        <w:t>Impose least burden consistent with achieving regulatory objective.</w:t>
+      </w:r>
+    </w:p>
+    <w:p>
+      <w:pPr>
+        <w:pStyle w:val="ListParagraph"/>
+        <w:numPr>
+          <w:ilvl w:val="1"/>
+          <w:numId w:val="17"/>
+        </w:numPr>
+      </w:pPr>
+      <w:r>
+        <w:t>Regulations can have effects like taxes or subsidies.</w:t>
+      </w:r>
+    </w:p>
+    <w:p/>
+    <w:p>
+      <w:r>
+        <w:t>Government Purchases of Goods and Services</w:t>
+      </w:r>
+    </w:p>
+    <w:p>
+      <w:pPr>
+        <w:pStyle w:val="ListParagraph"/>
+        <w:numPr>
+          <w:ilvl w:val="0"/>
+          <w:numId w:val="18"/>
+        </w:numPr>
+      </w:pPr>
+      <w:r>
+        <w:t>Amounts spent for goods and services made directly available to the public.</w:t>
+      </w:r>
+    </w:p>
+    <w:p>
+      <w:pPr>
+        <w:pStyle w:val="ListParagraph"/>
+        <w:numPr>
+          <w:ilvl w:val="0"/>
+          <w:numId w:val="18"/>
+        </w:numPr>
+      </w:pPr>
+      <w:r>
+        <w:t>Purchases amount to one-fifth of government production.</w:t>
+      </w:r>
+    </w:p>
+    <w:p/>
+    <w:p>
+      <w:r>
+        <w:t>Government Redistribution of Income</w:t>
+      </w:r>
+    </w:p>
+    <w:p>
+      <w:pPr>
+        <w:pStyle w:val="ListParagraph"/>
+        <w:numPr>
+          <w:ilvl w:val="0"/>
+          <w:numId w:val="20"/>
+        </w:numPr>
+      </w:pPr>
+      <w:r>
+        <w:t>Difference between transfer payments and expenditures</w:t>
+      </w:r>
+    </w:p>
+    <w:p>
+      <w:pPr>
+        <w:pStyle w:val="ListParagraph"/>
+        <w:numPr>
+          <w:ilvl w:val="1"/>
+          <w:numId w:val="20"/>
+        </w:numPr>
+      </w:pPr>
+      <w:r>
+        <w:t xml:space="preserve">Transfer </w:t>
+      </w:r>
+      <w:r>
+        <w:t>payments affect the way a society’s total income is divided among its people</w:t>
+      </w:r>
+      <w:r>
+        <w:t>.</w:t>
+      </w:r>
+    </w:p>
+    <w:p>
+      <w:pPr>
+        <w:pStyle w:val="ListParagraph"/>
+        <w:numPr>
+          <w:ilvl w:val="1"/>
+          <w:numId w:val="20"/>
+        </w:numPr>
+      </w:pPr>
+      <w:r>
+        <w:t>Expenditures</w:t>
+      </w:r>
+      <w:r>
+        <w:t xml:space="preserve"> affect the amounts of other goods that society can consume.</w:t>
+      </w:r>
+    </w:p>
+    <w:p>
+      <w:pPr>
+        <w:pStyle w:val="ListParagraph"/>
+        <w:numPr>
+          <w:ilvl w:val="0"/>
+          <w:numId w:val="19"/>
+        </w:numPr>
+      </w:pPr>
+      <w:r>
+        <w:t>Public assistance programs provide benefits to low income populations.</w:t>
+      </w:r>
+    </w:p>
+    <w:p>
+      <w:pPr>
+        <w:pStyle w:val="ListParagraph"/>
+        <w:numPr>
+          <w:ilvl w:val="1"/>
+          <w:numId w:val="19"/>
+        </w:numPr>
+      </w:pPr>
+      <w:r>
+        <w:t>Cash</w:t>
+      </w:r>
+    </w:p>
+    <w:p>
+      <w:pPr>
+        <w:pStyle w:val="ListParagraph"/>
+        <w:numPr>
+          <w:ilvl w:val="1"/>
+          <w:numId w:val="19"/>
+        </w:numPr>
+      </w:pPr>
+      <w:r>
+        <w:lastRenderedPageBreak/>
+        <w:t>Payment for specific types of goods and services (i.e., in-kind benefits)</w:t>
+      </w:r>
+    </w:p>
+    <w:p>
+      <w:pPr>
+        <w:pStyle w:val="ListParagraph"/>
+        <w:numPr>
+          <w:ilvl w:val="0"/>
+          <w:numId w:val="19"/>
+        </w:numPr>
+      </w:pPr>
+      <w:r>
+        <w:t>Social insurance programs provide benefits to vulnerable populations.</w:t>
+      </w:r>
+    </w:p>
+    <w:p>
+      <w:pPr>
+        <w:pStyle w:val="ListParagraph"/>
+        <w:numPr>
+          <w:ilvl w:val="1"/>
+          <w:numId w:val="19"/>
+        </w:numPr>
+      </w:pPr>
+      <w:r>
+        <w:t>Entitlements depend partly on individuals’ contributions (analogous to an insurance premium).</w:t>
+      </w:r>
+    </w:p>
+    <w:p>
+      <w:pPr>
+        <w:pStyle w:val="ListParagraph"/>
+        <w:numPr>
+          <w:ilvl w:val="1"/>
+          <w:numId w:val="19"/>
+        </w:numPr>
+      </w:pPr>
+      <w:r>
+        <w:t>Proper name for Social Security is Old-Age, Survivors, and Disabilities Insurance (OASDI).</w:t>
+      </w:r>
+    </w:p>
+    <w:p>
+      <w:pPr>
+        <w:pStyle w:val="ListParagraph"/>
+        <w:numPr>
+          <w:ilvl w:val="1"/>
+          <w:numId w:val="19"/>
+        </w:numPr>
+      </w:pPr>
+      <w:r>
+        <w:t>Middle-class entitlement programs provide benefit on a basis other than need.</w:t>
+      </w:r>
+    </w:p>
+    <w:p>
+      <w:pPr>
+        <w:pStyle w:val="ListParagraph"/>
+        <w:numPr>
+          <w:ilvl w:val="0"/>
+          <w:numId w:val="19"/>
+        </w:numPr>
+      </w:pPr>
+      <w:r>
+        <w:t>Hidden redistribution programs</w:t>
+      </w:r>
+    </w:p>
+    <w:p>
+      <w:pPr>
+        <w:pStyle w:val="ListParagraph"/>
+        <w:numPr>
+          <w:ilvl w:val="1"/>
+          <w:numId w:val="19"/>
+        </w:numPr>
+      </w:pPr>
+      <w:r>
+        <w:t>Transfer payments through spending programs are equivalent to implicit transfers through the tax system.</w:t>
+      </w:r>
+    </w:p>
+    <w:p/>
+    <w:p>
+      <w:r>
+        <w:t>Overview of Government Expenditures</w:t>
+      </w:r>
+    </w:p>
+    <w:p>
+      <w:pPr>
+        <w:pStyle w:val="ListParagraph"/>
+        <w:numPr>
+          <w:ilvl w:val="0"/>
+          <w:numId w:val="21"/>
+        </w:numPr>
+      </w:pPr>
+      <w:r>
+        <w:t>Transfer payments accounted for 43% of total government expenditures but 62% of federal government expenditures.</w:t>
+      </w:r>
+    </w:p>
+    <w:p/>
+    <w:p/>
+    <w:p>
+      <w:pPr>
+        <w:rPr>
+          <w:i/>
+        </w:rPr>
+      </w:pPr>
+      <w:r>
+        <w:rPr>
+          <w:i/>
+        </w:rPr>
+        <w:t>Gauging the Size of the Public Sector</w:t>
+      </w:r>
+    </w:p>
+    <w:p/>
+    <w:p>
+      <w:r>
+        <w:t>Growth in Expenditures and Their Changing Composition</w:t>
+      </w:r>
+    </w:p>
+    <w:p>
+      <w:bookmarkStart w:id="0" w:name="_GoBack"/>
+      <w:bookmarkEnd w:id="0"/>
+    </w:p>
     <w:sectPr>
-      <w:headerReference w:type="default" r:id="rId7"/>
-      <w:footerReference w:type="default" r:id="rId8"/>
       <w:pgSz w:w="12240" w:h="15840"/>
       <w:pgMar w:top="1440" w:right="1440" w:bottom="1440" w:left="1440" w:header="720" w:footer="720" w:gutter="0"/>
       <w:cols w:space="720"/>
@@ -2364,7 +3486,7 @@
         <w:bCs/>
         <w:noProof/>
       </w:rPr>
-      <w:t>5</w:t>
+      <w:t>8</w:t>
     </w:r>
     <w:r>
       <w:rPr>
@@ -2403,7 +3525,7 @@
         <w:bCs/>
         <w:noProof/>
       </w:rPr>
-      <w:t>5</w:t>
+      <w:t>8</w:t>
     </w:r>
     <w:r>
       <w:rPr>
@@ -2582,6 +3704,232 @@
     </w:lvl>
   </w:abstractNum>
   <w:abstractNum w:abstractNumId="1" w15:restartNumberingAfterBreak="0">
+    <w:nsid w:val="0537465D"/>
+    <w:multiLevelType w:val="hybridMultilevel"/>
+    <w:tmpl w:val="2FAE7EC0"/>
+    <w:lvl w:ilvl="0" w:tplc="04090001">
+      <w:start w:val="1"/>
+      <w:numFmt w:val="bullet"/>
+      <w:lvlText w:val=""/>
+      <w:lvlJc w:val="left"/>
+      <w:pPr>
+        <w:ind w:left="720" w:hanging="360"/>
+      </w:pPr>
+      <w:rPr>
+        <w:rFonts w:ascii="Symbol" w:hAnsi="Symbol" w:hint="default"/>
+      </w:rPr>
+    </w:lvl>
+    <w:lvl w:ilvl="1" w:tplc="04090003">
+      <w:start w:val="1"/>
+      <w:numFmt w:val="bullet"/>
+      <w:lvlText w:val="o"/>
+      <w:lvlJc w:val="left"/>
+      <w:pPr>
+        <w:ind w:left="1440" w:hanging="360"/>
+      </w:pPr>
+      <w:rPr>
+        <w:rFonts w:ascii="Courier New" w:hAnsi="Courier New" w:cs="Courier New" w:hint="default"/>
+      </w:rPr>
+    </w:lvl>
+    <w:lvl w:ilvl="2" w:tplc="04090005">
+      <w:start w:val="1"/>
+      <w:numFmt w:val="bullet"/>
+      <w:lvlText w:val=""/>
+      <w:lvlJc w:val="left"/>
+      <w:pPr>
+        <w:ind w:left="2160" w:hanging="360"/>
+      </w:pPr>
+      <w:rPr>
+        <w:rFonts w:ascii="Wingdings" w:hAnsi="Wingdings" w:hint="default"/>
+      </w:rPr>
+    </w:lvl>
+    <w:lvl w:ilvl="3" w:tplc="04090001" w:tentative="1">
+      <w:start w:val="1"/>
+      <w:numFmt w:val="bullet"/>
+      <w:lvlText w:val=""/>
+      <w:lvlJc w:val="left"/>
+      <w:pPr>
+        <w:ind w:left="2880" w:hanging="360"/>
+      </w:pPr>
+      <w:rPr>
+        <w:rFonts w:ascii="Symbol" w:hAnsi="Symbol" w:hint="default"/>
+      </w:rPr>
+    </w:lvl>
+    <w:lvl w:ilvl="4" w:tplc="04090003" w:tentative="1">
+      <w:start w:val="1"/>
+      <w:numFmt w:val="bullet"/>
+      <w:lvlText w:val="o"/>
+      <w:lvlJc w:val="left"/>
+      <w:pPr>
+        <w:ind w:left="3600" w:hanging="360"/>
+      </w:pPr>
+      <w:rPr>
+        <w:rFonts w:ascii="Courier New" w:hAnsi="Courier New" w:cs="Courier New" w:hint="default"/>
+      </w:rPr>
+    </w:lvl>
+    <w:lvl w:ilvl="5" w:tplc="04090005" w:tentative="1">
+      <w:start w:val="1"/>
+      <w:numFmt w:val="bullet"/>
+      <w:lvlText w:val=""/>
+      <w:lvlJc w:val="left"/>
+      <w:pPr>
+        <w:ind w:left="4320" w:hanging="360"/>
+      </w:pPr>
+      <w:rPr>
+        <w:rFonts w:ascii="Wingdings" w:hAnsi="Wingdings" w:hint="default"/>
+      </w:rPr>
+    </w:lvl>
+    <w:lvl w:ilvl="6" w:tplc="04090001" w:tentative="1">
+      <w:start w:val="1"/>
+      <w:numFmt w:val="bullet"/>
+      <w:lvlText w:val=""/>
+      <w:lvlJc w:val="left"/>
+      <w:pPr>
+        <w:ind w:left="5040" w:hanging="360"/>
+      </w:pPr>
+      <w:rPr>
+        <w:rFonts w:ascii="Symbol" w:hAnsi="Symbol" w:hint="default"/>
+      </w:rPr>
+    </w:lvl>
+    <w:lvl w:ilvl="7" w:tplc="04090003" w:tentative="1">
+      <w:start w:val="1"/>
+      <w:numFmt w:val="bullet"/>
+      <w:lvlText w:val="o"/>
+      <w:lvlJc w:val="left"/>
+      <w:pPr>
+        <w:ind w:left="5760" w:hanging="360"/>
+      </w:pPr>
+      <w:rPr>
+        <w:rFonts w:ascii="Courier New" w:hAnsi="Courier New" w:cs="Courier New" w:hint="default"/>
+      </w:rPr>
+    </w:lvl>
+    <w:lvl w:ilvl="8" w:tplc="04090005" w:tentative="1">
+      <w:start w:val="1"/>
+      <w:numFmt w:val="bullet"/>
+      <w:lvlText w:val=""/>
+      <w:lvlJc w:val="left"/>
+      <w:pPr>
+        <w:ind w:left="6480" w:hanging="360"/>
+      </w:pPr>
+      <w:rPr>
+        <w:rFonts w:ascii="Wingdings" w:hAnsi="Wingdings" w:hint="default"/>
+      </w:rPr>
+    </w:lvl>
+  </w:abstractNum>
+  <w:abstractNum w:abstractNumId="2" w15:restartNumberingAfterBreak="0">
+    <w:nsid w:val="0883287F"/>
+    <w:multiLevelType w:val="hybridMultilevel"/>
+    <w:tmpl w:val="7756A5F6"/>
+    <w:lvl w:ilvl="0" w:tplc="04090001">
+      <w:start w:val="1"/>
+      <w:numFmt w:val="bullet"/>
+      <w:lvlText w:val=""/>
+      <w:lvlJc w:val="left"/>
+      <w:pPr>
+        <w:ind w:left="720" w:hanging="360"/>
+      </w:pPr>
+      <w:rPr>
+        <w:rFonts w:ascii="Symbol" w:hAnsi="Symbol" w:hint="default"/>
+      </w:rPr>
+    </w:lvl>
+    <w:lvl w:ilvl="1" w:tplc="04090003">
+      <w:start w:val="1"/>
+      <w:numFmt w:val="bullet"/>
+      <w:lvlText w:val="o"/>
+      <w:lvlJc w:val="left"/>
+      <w:pPr>
+        <w:ind w:left="1440" w:hanging="360"/>
+      </w:pPr>
+      <w:rPr>
+        <w:rFonts w:ascii="Courier New" w:hAnsi="Courier New" w:cs="Courier New" w:hint="default"/>
+      </w:rPr>
+    </w:lvl>
+    <w:lvl w:ilvl="2" w:tplc="04090005" w:tentative="1">
+      <w:start w:val="1"/>
+      <w:numFmt w:val="bullet"/>
+      <w:lvlText w:val=""/>
+      <w:lvlJc w:val="left"/>
+      <w:pPr>
+        <w:ind w:left="2160" w:hanging="360"/>
+      </w:pPr>
+      <w:rPr>
+        <w:rFonts w:ascii="Wingdings" w:hAnsi="Wingdings" w:hint="default"/>
+      </w:rPr>
+    </w:lvl>
+    <w:lvl w:ilvl="3" w:tplc="04090001" w:tentative="1">
+      <w:start w:val="1"/>
+      <w:numFmt w:val="bullet"/>
+      <w:lvlText w:val=""/>
+      <w:lvlJc w:val="left"/>
+      <w:pPr>
+        <w:ind w:left="2880" w:hanging="360"/>
+      </w:pPr>
+      <w:rPr>
+        <w:rFonts w:ascii="Symbol" w:hAnsi="Symbol" w:hint="default"/>
+      </w:rPr>
+    </w:lvl>
+    <w:lvl w:ilvl="4" w:tplc="04090003" w:tentative="1">
+      <w:start w:val="1"/>
+      <w:numFmt w:val="bullet"/>
+      <w:lvlText w:val="o"/>
+      <w:lvlJc w:val="left"/>
+      <w:pPr>
+        <w:ind w:left="3600" w:hanging="360"/>
+      </w:pPr>
+      <w:rPr>
+        <w:rFonts w:ascii="Courier New" w:hAnsi="Courier New" w:cs="Courier New" w:hint="default"/>
+      </w:rPr>
+    </w:lvl>
+    <w:lvl w:ilvl="5" w:tplc="04090005" w:tentative="1">
+      <w:start w:val="1"/>
+      <w:numFmt w:val="bullet"/>
+      <w:lvlText w:val=""/>
+      <w:lvlJc w:val="left"/>
+      <w:pPr>
+        <w:ind w:left="4320" w:hanging="360"/>
+      </w:pPr>
+      <w:rPr>
+        <w:rFonts w:ascii="Wingdings" w:hAnsi="Wingdings" w:hint="default"/>
+      </w:rPr>
+    </w:lvl>
+    <w:lvl w:ilvl="6" w:tplc="04090001" w:tentative="1">
+      <w:start w:val="1"/>
+      <w:numFmt w:val="bullet"/>
+      <w:lvlText w:val=""/>
+      <w:lvlJc w:val="left"/>
+      <w:pPr>
+        <w:ind w:left="5040" w:hanging="360"/>
+      </w:pPr>
+      <w:rPr>
+        <w:rFonts w:ascii="Symbol" w:hAnsi="Symbol" w:hint="default"/>
+      </w:rPr>
+    </w:lvl>
+    <w:lvl w:ilvl="7" w:tplc="04090003" w:tentative="1">
+      <w:start w:val="1"/>
+      <w:numFmt w:val="bullet"/>
+      <w:lvlText w:val="o"/>
+      <w:lvlJc w:val="left"/>
+      <w:pPr>
+        <w:ind w:left="5760" w:hanging="360"/>
+      </w:pPr>
+      <w:rPr>
+        <w:rFonts w:ascii="Courier New" w:hAnsi="Courier New" w:cs="Courier New" w:hint="default"/>
+      </w:rPr>
+    </w:lvl>
+    <w:lvl w:ilvl="8" w:tplc="04090005" w:tentative="1">
+      <w:start w:val="1"/>
+      <w:numFmt w:val="bullet"/>
+      <w:lvlText w:val=""/>
+      <w:lvlJc w:val="left"/>
+      <w:pPr>
+        <w:ind w:left="6480" w:hanging="360"/>
+      </w:pPr>
+      <w:rPr>
+        <w:rFonts w:ascii="Wingdings" w:hAnsi="Wingdings" w:hint="default"/>
+      </w:rPr>
+    </w:lvl>
+  </w:abstractNum>
+  <w:abstractNum w:abstractNumId="3" w15:restartNumberingAfterBreak="0">
     <w:nsid w:val="095B0635"/>
     <w:multiLevelType w:val="hybridMultilevel"/>
     <w:tmpl w:val="82068DA6"/>
@@ -2694,7 +4042,7 @@
       </w:rPr>
     </w:lvl>
   </w:abstractNum>
-  <w:abstractNum w:abstractNumId="2" w15:restartNumberingAfterBreak="0">
+  <w:abstractNum w:abstractNumId="4" w15:restartNumberingAfterBreak="0">
     <w:nsid w:val="18BA3BB4"/>
     <w:multiLevelType w:val="hybridMultilevel"/>
     <w:tmpl w:val="62D03A9E"/>
@@ -2807,7 +4155,7 @@
       </w:rPr>
     </w:lvl>
   </w:abstractNum>
-  <w:abstractNum w:abstractNumId="3" w15:restartNumberingAfterBreak="0">
+  <w:abstractNum w:abstractNumId="5" w15:restartNumberingAfterBreak="0">
     <w:nsid w:val="28B90BFF"/>
     <w:multiLevelType w:val="hybridMultilevel"/>
     <w:tmpl w:val="D75EE4A2"/>
@@ -2920,7 +4268,7 @@
       </w:rPr>
     </w:lvl>
   </w:abstractNum>
-  <w:abstractNum w:abstractNumId="4" w15:restartNumberingAfterBreak="0">
+  <w:abstractNum w:abstractNumId="6" w15:restartNumberingAfterBreak="0">
     <w:nsid w:val="29456E6E"/>
     <w:multiLevelType w:val="hybridMultilevel"/>
     <w:tmpl w:val="908A7DA0"/>
@@ -3033,7 +4381,7 @@
       </w:rPr>
     </w:lvl>
   </w:abstractNum>
-  <w:abstractNum w:abstractNumId="5" w15:restartNumberingAfterBreak="0">
+  <w:abstractNum w:abstractNumId="7" w15:restartNumberingAfterBreak="0">
     <w:nsid w:val="2BB15775"/>
     <w:multiLevelType w:val="hybridMultilevel"/>
     <w:tmpl w:val="DED2D328"/>
@@ -3146,7 +4494,7 @@
       </w:rPr>
     </w:lvl>
   </w:abstractNum>
-  <w:abstractNum w:abstractNumId="6" w15:restartNumberingAfterBreak="0">
+  <w:abstractNum w:abstractNumId="8" w15:restartNumberingAfterBreak="0">
     <w:nsid w:val="2DB118C3"/>
     <w:multiLevelType w:val="hybridMultilevel"/>
     <w:tmpl w:val="70C0DADE"/>
@@ -3259,7 +4607,93 @@
       </w:rPr>
     </w:lvl>
   </w:abstractNum>
-  <w:abstractNum w:abstractNumId="7" w15:restartNumberingAfterBreak="0">
+  <w:abstractNum w:abstractNumId="9" w15:restartNumberingAfterBreak="0">
+    <w:nsid w:val="31C179B7"/>
+    <w:multiLevelType w:val="hybridMultilevel"/>
+    <w:tmpl w:val="63EAA4FE"/>
+    <w:lvl w:ilvl="0" w:tplc="0409000F">
+      <w:start w:val="1"/>
+      <w:numFmt w:val="decimal"/>
+      <w:lvlText w:val="%1."/>
+      <w:lvlJc w:val="left"/>
+      <w:pPr>
+        <w:ind w:left="720" w:hanging="360"/>
+      </w:pPr>
+    </w:lvl>
+    <w:lvl w:ilvl="1" w:tplc="04090019" w:tentative="1">
+      <w:start w:val="1"/>
+      <w:numFmt w:val="lowerLetter"/>
+      <w:lvlText w:val="%2."/>
+      <w:lvlJc w:val="left"/>
+      <w:pPr>
+        <w:ind w:left="1440" w:hanging="360"/>
+      </w:pPr>
+    </w:lvl>
+    <w:lvl w:ilvl="2" w:tplc="0409001B" w:tentative="1">
+      <w:start w:val="1"/>
+      <w:numFmt w:val="lowerRoman"/>
+      <w:lvlText w:val="%3."/>
+      <w:lvlJc w:val="right"/>
+      <w:pPr>
+        <w:ind w:left="2160" w:hanging="180"/>
+      </w:pPr>
+    </w:lvl>
+    <w:lvl w:ilvl="3" w:tplc="0409000F" w:tentative="1">
+      <w:start w:val="1"/>
+      <w:numFmt w:val="decimal"/>
+      <w:lvlText w:val="%4."/>
+      <w:lvlJc w:val="left"/>
+      <w:pPr>
+        <w:ind w:left="2880" w:hanging="360"/>
+      </w:pPr>
+    </w:lvl>
+    <w:lvl w:ilvl="4" w:tplc="04090019" w:tentative="1">
+      <w:start w:val="1"/>
+      <w:numFmt w:val="lowerLetter"/>
+      <w:lvlText w:val="%5."/>
+      <w:lvlJc w:val="left"/>
+      <w:pPr>
+        <w:ind w:left="3600" w:hanging="360"/>
+      </w:pPr>
+    </w:lvl>
+    <w:lvl w:ilvl="5" w:tplc="0409001B" w:tentative="1">
+      <w:start w:val="1"/>
+      <w:numFmt w:val="lowerRoman"/>
+      <w:lvlText w:val="%6."/>
+      <w:lvlJc w:val="right"/>
+      <w:pPr>
+        <w:ind w:left="4320" w:hanging="180"/>
+      </w:pPr>
+    </w:lvl>
+    <w:lvl w:ilvl="6" w:tplc="0409000F" w:tentative="1">
+      <w:start w:val="1"/>
+      <w:numFmt w:val="decimal"/>
+      <w:lvlText w:val="%7."/>
+      <w:lvlJc w:val="left"/>
+      <w:pPr>
+        <w:ind w:left="5040" w:hanging="360"/>
+      </w:pPr>
+    </w:lvl>
+    <w:lvl w:ilvl="7" w:tplc="04090019" w:tentative="1">
+      <w:start w:val="1"/>
+      <w:numFmt w:val="lowerLetter"/>
+      <w:lvlText w:val="%8."/>
+      <w:lvlJc w:val="left"/>
+      <w:pPr>
+        <w:ind w:left="5760" w:hanging="360"/>
+      </w:pPr>
+    </w:lvl>
+    <w:lvl w:ilvl="8" w:tplc="0409001B" w:tentative="1">
+      <w:start w:val="1"/>
+      <w:numFmt w:val="lowerRoman"/>
+      <w:lvlText w:val="%9."/>
+      <w:lvlJc w:val="right"/>
+      <w:pPr>
+        <w:ind w:left="6480" w:hanging="180"/>
+      </w:pPr>
+    </w:lvl>
+  </w:abstractNum>
+  <w:abstractNum w:abstractNumId="10" w15:restartNumberingAfterBreak="0">
     <w:nsid w:val="36256AE7"/>
     <w:multiLevelType w:val="hybridMultilevel"/>
     <w:tmpl w:val="BFC6C0EA"/>
@@ -3372,7 +4806,233 @@
       </w:rPr>
     </w:lvl>
   </w:abstractNum>
-  <w:abstractNum w:abstractNumId="8" w15:restartNumberingAfterBreak="0">
+  <w:abstractNum w:abstractNumId="11" w15:restartNumberingAfterBreak="0">
+    <w:nsid w:val="515979CD"/>
+    <w:multiLevelType w:val="hybridMultilevel"/>
+    <w:tmpl w:val="F154BE2C"/>
+    <w:lvl w:ilvl="0" w:tplc="04090001">
+      <w:start w:val="1"/>
+      <w:numFmt w:val="bullet"/>
+      <w:lvlText w:val=""/>
+      <w:lvlJc w:val="left"/>
+      <w:pPr>
+        <w:ind w:left="720" w:hanging="360"/>
+      </w:pPr>
+      <w:rPr>
+        <w:rFonts w:ascii="Symbol" w:hAnsi="Symbol" w:hint="default"/>
+      </w:rPr>
+    </w:lvl>
+    <w:lvl w:ilvl="1" w:tplc="04090003" w:tentative="1">
+      <w:start w:val="1"/>
+      <w:numFmt w:val="bullet"/>
+      <w:lvlText w:val="o"/>
+      <w:lvlJc w:val="left"/>
+      <w:pPr>
+        <w:ind w:left="1440" w:hanging="360"/>
+      </w:pPr>
+      <w:rPr>
+        <w:rFonts w:ascii="Courier New" w:hAnsi="Courier New" w:cs="Courier New" w:hint="default"/>
+      </w:rPr>
+    </w:lvl>
+    <w:lvl w:ilvl="2" w:tplc="04090005" w:tentative="1">
+      <w:start w:val="1"/>
+      <w:numFmt w:val="bullet"/>
+      <w:lvlText w:val=""/>
+      <w:lvlJc w:val="left"/>
+      <w:pPr>
+        <w:ind w:left="2160" w:hanging="360"/>
+      </w:pPr>
+      <w:rPr>
+        <w:rFonts w:ascii="Wingdings" w:hAnsi="Wingdings" w:hint="default"/>
+      </w:rPr>
+    </w:lvl>
+    <w:lvl w:ilvl="3" w:tplc="04090001" w:tentative="1">
+      <w:start w:val="1"/>
+      <w:numFmt w:val="bullet"/>
+      <w:lvlText w:val=""/>
+      <w:lvlJc w:val="left"/>
+      <w:pPr>
+        <w:ind w:left="2880" w:hanging="360"/>
+      </w:pPr>
+      <w:rPr>
+        <w:rFonts w:ascii="Symbol" w:hAnsi="Symbol" w:hint="default"/>
+      </w:rPr>
+    </w:lvl>
+    <w:lvl w:ilvl="4" w:tplc="04090003" w:tentative="1">
+      <w:start w:val="1"/>
+      <w:numFmt w:val="bullet"/>
+      <w:lvlText w:val="o"/>
+      <w:lvlJc w:val="left"/>
+      <w:pPr>
+        <w:ind w:left="3600" w:hanging="360"/>
+      </w:pPr>
+      <w:rPr>
+        <w:rFonts w:ascii="Courier New" w:hAnsi="Courier New" w:cs="Courier New" w:hint="default"/>
+      </w:rPr>
+    </w:lvl>
+    <w:lvl w:ilvl="5" w:tplc="04090005" w:tentative="1">
+      <w:start w:val="1"/>
+      <w:numFmt w:val="bullet"/>
+      <w:lvlText w:val=""/>
+      <w:lvlJc w:val="left"/>
+      <w:pPr>
+        <w:ind w:left="4320" w:hanging="360"/>
+      </w:pPr>
+      <w:rPr>
+        <w:rFonts w:ascii="Wingdings" w:hAnsi="Wingdings" w:hint="default"/>
+      </w:rPr>
+    </w:lvl>
+    <w:lvl w:ilvl="6" w:tplc="04090001" w:tentative="1">
+      <w:start w:val="1"/>
+      <w:numFmt w:val="bullet"/>
+      <w:lvlText w:val=""/>
+      <w:lvlJc w:val="left"/>
+      <w:pPr>
+        <w:ind w:left="5040" w:hanging="360"/>
+      </w:pPr>
+      <w:rPr>
+        <w:rFonts w:ascii="Symbol" w:hAnsi="Symbol" w:hint="default"/>
+      </w:rPr>
+    </w:lvl>
+    <w:lvl w:ilvl="7" w:tplc="04090003" w:tentative="1">
+      <w:start w:val="1"/>
+      <w:numFmt w:val="bullet"/>
+      <w:lvlText w:val="o"/>
+      <w:lvlJc w:val="left"/>
+      <w:pPr>
+        <w:ind w:left="5760" w:hanging="360"/>
+      </w:pPr>
+      <w:rPr>
+        <w:rFonts w:ascii="Courier New" w:hAnsi="Courier New" w:cs="Courier New" w:hint="default"/>
+      </w:rPr>
+    </w:lvl>
+    <w:lvl w:ilvl="8" w:tplc="04090005" w:tentative="1">
+      <w:start w:val="1"/>
+      <w:numFmt w:val="bullet"/>
+      <w:lvlText w:val=""/>
+      <w:lvlJc w:val="left"/>
+      <w:pPr>
+        <w:ind w:left="6480" w:hanging="360"/>
+      </w:pPr>
+      <w:rPr>
+        <w:rFonts w:ascii="Wingdings" w:hAnsi="Wingdings" w:hint="default"/>
+      </w:rPr>
+    </w:lvl>
+  </w:abstractNum>
+  <w:abstractNum w:abstractNumId="12" w15:restartNumberingAfterBreak="0">
+    <w:nsid w:val="54F455E4"/>
+    <w:multiLevelType w:val="hybridMultilevel"/>
+    <w:tmpl w:val="A650FCDC"/>
+    <w:lvl w:ilvl="0" w:tplc="04090001">
+      <w:start w:val="1"/>
+      <w:numFmt w:val="bullet"/>
+      <w:lvlText w:val=""/>
+      <w:lvlJc w:val="left"/>
+      <w:pPr>
+        <w:ind w:left="720" w:hanging="360"/>
+      </w:pPr>
+      <w:rPr>
+        <w:rFonts w:ascii="Symbol" w:hAnsi="Symbol" w:hint="default"/>
+      </w:rPr>
+    </w:lvl>
+    <w:lvl w:ilvl="1" w:tplc="04090003" w:tentative="1">
+      <w:start w:val="1"/>
+      <w:numFmt w:val="bullet"/>
+      <w:lvlText w:val="o"/>
+      <w:lvlJc w:val="left"/>
+      <w:pPr>
+        <w:ind w:left="1440" w:hanging="360"/>
+      </w:pPr>
+      <w:rPr>
+        <w:rFonts w:ascii="Courier New" w:hAnsi="Courier New" w:cs="Courier New" w:hint="default"/>
+      </w:rPr>
+    </w:lvl>
+    <w:lvl w:ilvl="2" w:tplc="04090005" w:tentative="1">
+      <w:start w:val="1"/>
+      <w:numFmt w:val="bullet"/>
+      <w:lvlText w:val=""/>
+      <w:lvlJc w:val="left"/>
+      <w:pPr>
+        <w:ind w:left="2160" w:hanging="360"/>
+      </w:pPr>
+      <w:rPr>
+        <w:rFonts w:ascii="Wingdings" w:hAnsi="Wingdings" w:hint="default"/>
+      </w:rPr>
+    </w:lvl>
+    <w:lvl w:ilvl="3" w:tplc="04090001" w:tentative="1">
+      <w:start w:val="1"/>
+      <w:numFmt w:val="bullet"/>
+      <w:lvlText w:val=""/>
+      <w:lvlJc w:val="left"/>
+      <w:pPr>
+        <w:ind w:left="2880" w:hanging="360"/>
+      </w:pPr>
+      <w:rPr>
+        <w:rFonts w:ascii="Symbol" w:hAnsi="Symbol" w:hint="default"/>
+      </w:rPr>
+    </w:lvl>
+    <w:lvl w:ilvl="4" w:tplc="04090003" w:tentative="1">
+      <w:start w:val="1"/>
+      <w:numFmt w:val="bullet"/>
+      <w:lvlText w:val="o"/>
+      <w:lvlJc w:val="left"/>
+      <w:pPr>
+        <w:ind w:left="3600" w:hanging="360"/>
+      </w:pPr>
+      <w:rPr>
+        <w:rFonts w:ascii="Courier New" w:hAnsi="Courier New" w:cs="Courier New" w:hint="default"/>
+      </w:rPr>
+    </w:lvl>
+    <w:lvl w:ilvl="5" w:tplc="04090005" w:tentative="1">
+      <w:start w:val="1"/>
+      <w:numFmt w:val="bullet"/>
+      <w:lvlText w:val=""/>
+      <w:lvlJc w:val="left"/>
+      <w:pPr>
+        <w:ind w:left="4320" w:hanging="360"/>
+      </w:pPr>
+      <w:rPr>
+        <w:rFonts w:ascii="Wingdings" w:hAnsi="Wingdings" w:hint="default"/>
+      </w:rPr>
+    </w:lvl>
+    <w:lvl w:ilvl="6" w:tplc="04090001" w:tentative="1">
+      <w:start w:val="1"/>
+      <w:numFmt w:val="bullet"/>
+      <w:lvlText w:val=""/>
+      <w:lvlJc w:val="left"/>
+      <w:pPr>
+        <w:ind w:left="5040" w:hanging="360"/>
+      </w:pPr>
+      <w:rPr>
+        <w:rFonts w:ascii="Symbol" w:hAnsi="Symbol" w:hint="default"/>
+      </w:rPr>
+    </w:lvl>
+    <w:lvl w:ilvl="7" w:tplc="04090003" w:tentative="1">
+      <w:start w:val="1"/>
+      <w:numFmt w:val="bullet"/>
+      <w:lvlText w:val="o"/>
+      <w:lvlJc w:val="left"/>
+      <w:pPr>
+        <w:ind w:left="5760" w:hanging="360"/>
+      </w:pPr>
+      <w:rPr>
+        <w:rFonts w:ascii="Courier New" w:hAnsi="Courier New" w:cs="Courier New" w:hint="default"/>
+      </w:rPr>
+    </w:lvl>
+    <w:lvl w:ilvl="8" w:tplc="04090005" w:tentative="1">
+      <w:start w:val="1"/>
+      <w:numFmt w:val="bullet"/>
+      <w:lvlText w:val=""/>
+      <w:lvlJc w:val="left"/>
+      <w:pPr>
+        <w:ind w:left="6480" w:hanging="360"/>
+      </w:pPr>
+      <w:rPr>
+        <w:rFonts w:ascii="Wingdings" w:hAnsi="Wingdings" w:hint="default"/>
+      </w:rPr>
+    </w:lvl>
+  </w:abstractNum>
+  <w:abstractNum w:abstractNumId="13" w15:restartNumberingAfterBreak="0">
     <w:nsid w:val="5B6A48EA"/>
     <w:multiLevelType w:val="hybridMultilevel"/>
     <w:tmpl w:val="F14A2F60"/>
@@ -3485,7 +5145,7 @@
       </w:rPr>
     </w:lvl>
   </w:abstractNum>
-  <w:abstractNum w:abstractNumId="9" w15:restartNumberingAfterBreak="0">
+  <w:abstractNum w:abstractNumId="14" w15:restartNumberingAfterBreak="0">
     <w:nsid w:val="62B17422"/>
     <w:multiLevelType w:val="hybridMultilevel"/>
     <w:tmpl w:val="1C36A680"/>
@@ -3571,7 +5231,120 @@
       </w:pPr>
     </w:lvl>
   </w:abstractNum>
-  <w:abstractNum w:abstractNumId="10" w15:restartNumberingAfterBreak="0">
+  <w:abstractNum w:abstractNumId="15" w15:restartNumberingAfterBreak="0">
+    <w:nsid w:val="62DD0571"/>
+    <w:multiLevelType w:val="hybridMultilevel"/>
+    <w:tmpl w:val="FE42C1E2"/>
+    <w:lvl w:ilvl="0" w:tplc="04090001">
+      <w:start w:val="1"/>
+      <w:numFmt w:val="bullet"/>
+      <w:lvlText w:val=""/>
+      <w:lvlJc w:val="left"/>
+      <w:pPr>
+        <w:ind w:left="720" w:hanging="360"/>
+      </w:pPr>
+      <w:rPr>
+        <w:rFonts w:ascii="Symbol" w:hAnsi="Symbol" w:hint="default"/>
+      </w:rPr>
+    </w:lvl>
+    <w:lvl w:ilvl="1" w:tplc="04090003">
+      <w:start w:val="1"/>
+      <w:numFmt w:val="bullet"/>
+      <w:lvlText w:val="o"/>
+      <w:lvlJc w:val="left"/>
+      <w:pPr>
+        <w:ind w:left="1440" w:hanging="360"/>
+      </w:pPr>
+      <w:rPr>
+        <w:rFonts w:ascii="Courier New" w:hAnsi="Courier New" w:cs="Courier New" w:hint="default"/>
+      </w:rPr>
+    </w:lvl>
+    <w:lvl w:ilvl="2" w:tplc="04090005" w:tentative="1">
+      <w:start w:val="1"/>
+      <w:numFmt w:val="bullet"/>
+      <w:lvlText w:val=""/>
+      <w:lvlJc w:val="left"/>
+      <w:pPr>
+        <w:ind w:left="2160" w:hanging="360"/>
+      </w:pPr>
+      <w:rPr>
+        <w:rFonts w:ascii="Wingdings" w:hAnsi="Wingdings" w:hint="default"/>
+      </w:rPr>
+    </w:lvl>
+    <w:lvl w:ilvl="3" w:tplc="04090001" w:tentative="1">
+      <w:start w:val="1"/>
+      <w:numFmt w:val="bullet"/>
+      <w:lvlText w:val=""/>
+      <w:lvlJc w:val="left"/>
+      <w:pPr>
+        <w:ind w:left="2880" w:hanging="360"/>
+      </w:pPr>
+      <w:rPr>
+        <w:rFonts w:ascii="Symbol" w:hAnsi="Symbol" w:hint="default"/>
+      </w:rPr>
+    </w:lvl>
+    <w:lvl w:ilvl="4" w:tplc="04090003" w:tentative="1">
+      <w:start w:val="1"/>
+      <w:numFmt w:val="bullet"/>
+      <w:lvlText w:val="o"/>
+      <w:lvlJc w:val="left"/>
+      <w:pPr>
+        <w:ind w:left="3600" w:hanging="360"/>
+      </w:pPr>
+      <w:rPr>
+        <w:rFonts w:ascii="Courier New" w:hAnsi="Courier New" w:cs="Courier New" w:hint="default"/>
+      </w:rPr>
+    </w:lvl>
+    <w:lvl w:ilvl="5" w:tplc="04090005" w:tentative="1">
+      <w:start w:val="1"/>
+      <w:numFmt w:val="bullet"/>
+      <w:lvlText w:val=""/>
+      <w:lvlJc w:val="left"/>
+      <w:pPr>
+        <w:ind w:left="4320" w:hanging="360"/>
+      </w:pPr>
+      <w:rPr>
+        <w:rFonts w:ascii="Wingdings" w:hAnsi="Wingdings" w:hint="default"/>
+      </w:rPr>
+    </w:lvl>
+    <w:lvl w:ilvl="6" w:tplc="04090001" w:tentative="1">
+      <w:start w:val="1"/>
+      <w:numFmt w:val="bullet"/>
+      <w:lvlText w:val=""/>
+      <w:lvlJc w:val="left"/>
+      <w:pPr>
+        <w:ind w:left="5040" w:hanging="360"/>
+      </w:pPr>
+      <w:rPr>
+        <w:rFonts w:ascii="Symbol" w:hAnsi="Symbol" w:hint="default"/>
+      </w:rPr>
+    </w:lvl>
+    <w:lvl w:ilvl="7" w:tplc="04090003" w:tentative="1">
+      <w:start w:val="1"/>
+      <w:numFmt w:val="bullet"/>
+      <w:lvlText w:val="o"/>
+      <w:lvlJc w:val="left"/>
+      <w:pPr>
+        <w:ind w:left="5760" w:hanging="360"/>
+      </w:pPr>
+      <w:rPr>
+        <w:rFonts w:ascii="Courier New" w:hAnsi="Courier New" w:cs="Courier New" w:hint="default"/>
+      </w:rPr>
+    </w:lvl>
+    <w:lvl w:ilvl="8" w:tplc="04090005" w:tentative="1">
+      <w:start w:val="1"/>
+      <w:numFmt w:val="bullet"/>
+      <w:lvlText w:val=""/>
+      <w:lvlJc w:val="left"/>
+      <w:pPr>
+        <w:ind w:left="6480" w:hanging="360"/>
+      </w:pPr>
+      <w:rPr>
+        <w:rFonts w:ascii="Wingdings" w:hAnsi="Wingdings" w:hint="default"/>
+      </w:rPr>
+    </w:lvl>
+  </w:abstractNum>
+  <w:abstractNum w:abstractNumId="16" w15:restartNumberingAfterBreak="0">
     <w:nsid w:val="6D1F0A76"/>
     <w:multiLevelType w:val="hybridMultilevel"/>
     <w:tmpl w:val="E9E2217C"/>
@@ -3684,7 +5457,7 @@
       </w:rPr>
     </w:lvl>
   </w:abstractNum>
-  <w:abstractNum w:abstractNumId="11" w15:restartNumberingAfterBreak="0">
+  <w:abstractNum w:abstractNumId="17" w15:restartNumberingAfterBreak="0">
     <w:nsid w:val="74C16FC8"/>
     <w:multiLevelType w:val="hybridMultilevel"/>
     <w:tmpl w:val="2DBAA1FE"/>
@@ -3797,7 +5570,7 @@
       </w:rPr>
     </w:lvl>
   </w:abstractNum>
-  <w:abstractNum w:abstractNumId="12" w15:restartNumberingAfterBreak="0">
+  <w:abstractNum w:abstractNumId="18" w15:restartNumberingAfterBreak="0">
     <w:nsid w:val="75133416"/>
     <w:multiLevelType w:val="hybridMultilevel"/>
     <w:tmpl w:val="E71E1CF2"/>
@@ -3910,7 +5683,120 @@
       </w:rPr>
     </w:lvl>
   </w:abstractNum>
-  <w:abstractNum w:abstractNumId="13" w15:restartNumberingAfterBreak="0">
+  <w:abstractNum w:abstractNumId="19" w15:restartNumberingAfterBreak="0">
+    <w:nsid w:val="7BB47E8D"/>
+    <w:multiLevelType w:val="hybridMultilevel"/>
+    <w:tmpl w:val="9C8E7AD6"/>
+    <w:lvl w:ilvl="0" w:tplc="04090001">
+      <w:start w:val="1"/>
+      <w:numFmt w:val="bullet"/>
+      <w:lvlText w:val=""/>
+      <w:lvlJc w:val="left"/>
+      <w:pPr>
+        <w:ind w:left="720" w:hanging="360"/>
+      </w:pPr>
+      <w:rPr>
+        <w:rFonts w:ascii="Symbol" w:hAnsi="Symbol" w:hint="default"/>
+      </w:rPr>
+    </w:lvl>
+    <w:lvl w:ilvl="1" w:tplc="04090003">
+      <w:start w:val="1"/>
+      <w:numFmt w:val="bullet"/>
+      <w:lvlText w:val="o"/>
+      <w:lvlJc w:val="left"/>
+      <w:pPr>
+        <w:ind w:left="1440" w:hanging="360"/>
+      </w:pPr>
+      <w:rPr>
+        <w:rFonts w:ascii="Courier New" w:hAnsi="Courier New" w:cs="Courier New" w:hint="default"/>
+      </w:rPr>
+    </w:lvl>
+    <w:lvl w:ilvl="2" w:tplc="04090005" w:tentative="1">
+      <w:start w:val="1"/>
+      <w:numFmt w:val="bullet"/>
+      <w:lvlText w:val=""/>
+      <w:lvlJc w:val="left"/>
+      <w:pPr>
+        <w:ind w:left="2160" w:hanging="360"/>
+      </w:pPr>
+      <w:rPr>
+        <w:rFonts w:ascii="Wingdings" w:hAnsi="Wingdings" w:hint="default"/>
+      </w:rPr>
+    </w:lvl>
+    <w:lvl w:ilvl="3" w:tplc="04090001" w:tentative="1">
+      <w:start w:val="1"/>
+      <w:numFmt w:val="bullet"/>
+      <w:lvlText w:val=""/>
+      <w:lvlJc w:val="left"/>
+      <w:pPr>
+        <w:ind w:left="2880" w:hanging="360"/>
+      </w:pPr>
+      <w:rPr>
+        <w:rFonts w:ascii="Symbol" w:hAnsi="Symbol" w:hint="default"/>
+      </w:rPr>
+    </w:lvl>
+    <w:lvl w:ilvl="4" w:tplc="04090003" w:tentative="1">
+      <w:start w:val="1"/>
+      <w:numFmt w:val="bullet"/>
+      <w:lvlText w:val="o"/>
+      <w:lvlJc w:val="left"/>
+      <w:pPr>
+        <w:ind w:left="3600" w:hanging="360"/>
+      </w:pPr>
+      <w:rPr>
+        <w:rFonts w:ascii="Courier New" w:hAnsi="Courier New" w:cs="Courier New" w:hint="default"/>
+      </w:rPr>
+    </w:lvl>
+    <w:lvl w:ilvl="5" w:tplc="04090005" w:tentative="1">
+      <w:start w:val="1"/>
+      <w:numFmt w:val="bullet"/>
+      <w:lvlText w:val=""/>
+      <w:lvlJc w:val="left"/>
+      <w:pPr>
+        <w:ind w:left="4320" w:hanging="360"/>
+      </w:pPr>
+      <w:rPr>
+        <w:rFonts w:ascii="Wingdings" w:hAnsi="Wingdings" w:hint="default"/>
+      </w:rPr>
+    </w:lvl>
+    <w:lvl w:ilvl="6" w:tplc="04090001" w:tentative="1">
+      <w:start w:val="1"/>
+      <w:numFmt w:val="bullet"/>
+      <w:lvlText w:val=""/>
+      <w:lvlJc w:val="left"/>
+      <w:pPr>
+        <w:ind w:left="5040" w:hanging="360"/>
+      </w:pPr>
+      <w:rPr>
+        <w:rFonts w:ascii="Symbol" w:hAnsi="Symbol" w:hint="default"/>
+      </w:rPr>
+    </w:lvl>
+    <w:lvl w:ilvl="7" w:tplc="04090003" w:tentative="1">
+      <w:start w:val="1"/>
+      <w:numFmt w:val="bullet"/>
+      <w:lvlText w:val="o"/>
+      <w:lvlJc w:val="left"/>
+      <w:pPr>
+        <w:ind w:left="5760" w:hanging="360"/>
+      </w:pPr>
+      <w:rPr>
+        <w:rFonts w:ascii="Courier New" w:hAnsi="Courier New" w:cs="Courier New" w:hint="default"/>
+      </w:rPr>
+    </w:lvl>
+    <w:lvl w:ilvl="8" w:tplc="04090005" w:tentative="1">
+      <w:start w:val="1"/>
+      <w:numFmt w:val="bullet"/>
+      <w:lvlText w:val=""/>
+      <w:lvlJc w:val="left"/>
+      <w:pPr>
+        <w:ind w:left="6480" w:hanging="360"/>
+      </w:pPr>
+      <w:rPr>
+        <w:rFonts w:ascii="Wingdings" w:hAnsi="Wingdings" w:hint="default"/>
+      </w:rPr>
+    </w:lvl>
+  </w:abstractNum>
+  <w:abstractNum w:abstractNumId="20" w15:restartNumberingAfterBreak="0">
     <w:nsid w:val="7E7406EC"/>
     <w:multiLevelType w:val="hybridMultilevel"/>
     <w:tmpl w:val="98DEF6C0"/>
@@ -4024,46 +5910,67 @@
     </w:lvl>
   </w:abstractNum>
   <w:num w:numId="1">
-    <w:abstractNumId w:val="9"/>
+    <w:abstractNumId w:val="14"/>
   </w:num>
   <w:num w:numId="2">
-    <w:abstractNumId w:val="7"/>
+    <w:abstractNumId w:val="10"/>
   </w:num>
   <w:num w:numId="3">
     <w:abstractNumId w:val="0"/>
   </w:num>
   <w:num w:numId="4">
+    <w:abstractNumId w:val="6"/>
+  </w:num>
+  <w:num w:numId="5">
+    <w:abstractNumId w:val="7"/>
+  </w:num>
+  <w:num w:numId="6">
+    <w:abstractNumId w:val="17"/>
+  </w:num>
+  <w:num w:numId="7">
+    <w:abstractNumId w:val="5"/>
+  </w:num>
+  <w:num w:numId="8">
     <w:abstractNumId w:val="4"/>
   </w:num>
-  <w:num w:numId="5">
-    <w:abstractNumId w:val="5"/>
+  <w:num w:numId="9">
+    <w:abstractNumId w:val="20"/>
   </w:num>
-  <w:num w:numId="6">
+  <w:num w:numId="10">
+    <w:abstractNumId w:val="3"/>
+  </w:num>
+  <w:num w:numId="11">
+    <w:abstractNumId w:val="18"/>
+  </w:num>
+  <w:num w:numId="12">
+    <w:abstractNumId w:val="13"/>
+  </w:num>
+  <w:num w:numId="13">
+    <w:abstractNumId w:val="16"/>
+  </w:num>
+  <w:num w:numId="14">
+    <w:abstractNumId w:val="8"/>
+  </w:num>
+  <w:num w:numId="15">
+    <w:abstractNumId w:val="9"/>
+  </w:num>
+  <w:num w:numId="16">
+    <w:abstractNumId w:val="19"/>
+  </w:num>
+  <w:num w:numId="17">
+    <w:abstractNumId w:val="1"/>
+  </w:num>
+  <w:num w:numId="18">
     <w:abstractNumId w:val="11"/>
   </w:num>
-  <w:num w:numId="7">
-    <w:abstractNumId w:val="3"/>
+  <w:num w:numId="19">
+    <w:abstractNumId w:val="15"/>
   </w:num>
-  <w:num w:numId="8">
+  <w:num w:numId="20">
     <w:abstractNumId w:val="2"/>
   </w:num>
-  <w:num w:numId="9">
-    <w:abstractNumId w:val="13"/>
-  </w:num>
-  <w:num w:numId="10">
-    <w:abstractNumId w:val="1"/>
-  </w:num>
-  <w:num w:numId="11">
+  <w:num w:numId="21">
     <w:abstractNumId w:val="12"/>
-  </w:num>
-  <w:num w:numId="12">
-    <w:abstractNumId w:val="8"/>
-  </w:num>
-  <w:num w:numId="13">
-    <w:abstractNumId w:val="10"/>
-  </w:num>
-  <w:num w:numId="14">
-    <w:abstractNumId w:val="6"/>
   </w:num>
 </w:numbering>
 </file>

</xml_diff>

<commit_message>
Continued notes on Stiglitz & Rosengard, 2015 chapter 2
</commit_message>
<xml_diff>
--- a/Notes/POLS6330_2020_Spring_Notes_StiglitzRosengard_2015_Economics-of-the-public-sector_4th-Edition_v00.docx
+++ b/Notes/POLS6330_2020_Spring_Notes_StiglitzRosengard_2015_Economics-of-the-public-sector_4th-Edition_v00.docx
@@ -3413,9 +3413,655 @@
     <w:p/>
     <w:p>
       <w:r>
+        <w:t>General Concept</w:t>
+      </w:r>
+    </w:p>
+    <w:p>
+      <w:pPr>
+        <w:pStyle w:val="ListParagraph"/>
+        <w:numPr>
+          <w:ilvl w:val="0"/>
+          <w:numId w:val="21"/>
+        </w:numPr>
+      </w:pPr>
+      <w:r>
+        <w:t>The government’s impact on the private economy depends on three types of activities.</w:t>
+      </w:r>
+    </w:p>
+    <w:p>
+      <w:pPr>
+        <w:pStyle w:val="ListParagraph"/>
+        <w:numPr>
+          <w:ilvl w:val="1"/>
+          <w:numId w:val="21"/>
+        </w:numPr>
+      </w:pPr>
+      <w:r>
+        <w:t>Expenditures (i.e., outlays)</w:t>
+      </w:r>
+    </w:p>
+    <w:p>
+      <w:pPr>
+        <w:pStyle w:val="ListParagraph"/>
+        <w:numPr>
+          <w:ilvl w:val="1"/>
+          <w:numId w:val="21"/>
+        </w:numPr>
+      </w:pPr>
+      <w:r>
+        <w:t>Tax policy</w:t>
+      </w:r>
+    </w:p>
+    <w:p>
+      <w:pPr>
+        <w:pStyle w:val="ListParagraph"/>
+        <w:numPr>
+          <w:ilvl w:val="1"/>
+          <w:numId w:val="21"/>
+        </w:numPr>
+      </w:pPr>
+      <w:r>
+        <w:t>Regulatory policy</w:t>
+      </w:r>
+    </w:p>
+    <w:p>
+      <w:pPr>
+        <w:pStyle w:val="ListParagraph"/>
+        <w:numPr>
+          <w:ilvl w:val="0"/>
+          <w:numId w:val="21"/>
+        </w:numPr>
+      </w:pPr>
+      <w:r>
+        <w:t>No one number can accurately indicate the government’s effect on the economy.</w:t>
+      </w:r>
+    </w:p>
+    <w:p>
+      <w:pPr>
+        <w:pStyle w:val="ListParagraph"/>
+        <w:numPr>
+          <w:ilvl w:val="0"/>
+          <w:numId w:val="21"/>
+        </w:numPr>
+      </w:pPr>
+      <w:r>
+        <w:t>The amount of government expenditures as a percent of the total economy is used as a measure of the government’s effect on the total economy.</w:t>
+      </w:r>
+    </w:p>
+    <w:p>
+      <w:pPr>
+        <w:pStyle w:val="ListParagraph"/>
+        <w:numPr>
+          <w:ilvl w:val="1"/>
+          <w:numId w:val="21"/>
+        </w:numPr>
+      </w:pPr>
+      <w:r>
+        <w:t>Gross domestic product (GDP) used as a measure of the total economy.</w:t>
+      </w:r>
+    </w:p>
+    <w:p>
+      <w:pPr>
+        <w:pStyle w:val="ListParagraph"/>
+        <w:numPr>
+          <w:ilvl w:val="1"/>
+          <w:numId w:val="21"/>
+        </w:numPr>
+      </w:pPr>
+      <w:r>
+        <w:t>GDP is a measure of the value of all goods and services produced in the economy.</w:t>
+      </w:r>
+    </w:p>
+    <w:p/>
+    <w:p>
+      <w:r>
         <w:t>Growth in Expenditures and Their Changing Composition</w:t>
       </w:r>
     </w:p>
+    <w:p>
+      <w:pPr>
+        <w:pStyle w:val="ListParagraph"/>
+        <w:numPr>
+          <w:ilvl w:val="0"/>
+          <w:numId w:val="21"/>
+        </w:numPr>
+      </w:pPr>
+      <w:r>
+        <w:t xml:space="preserve">From 1929 to 2015, </w:t>
+      </w:r>
+      <w:r>
+        <w:t xml:space="preserve">total </w:t>
+      </w:r>
+      <w:r>
+        <w:t>government expenditures as a percent of the total economy quadrupled from 10 percent to 40 percent.</w:t>
+      </w:r>
+    </w:p>
+    <w:p>
+      <w:pPr>
+        <w:pStyle w:val="ListParagraph"/>
+        <w:numPr>
+          <w:ilvl w:val="0"/>
+          <w:numId w:val="21"/>
+        </w:numPr>
+      </w:pPr>
+      <w:r>
+        <w:t>Must use constant dollars when making comparisons.</w:t>
+      </w:r>
+    </w:p>
+    <w:p>
+      <w:pPr>
+        <w:pStyle w:val="ListParagraph"/>
+        <w:numPr>
+          <w:ilvl w:val="0"/>
+          <w:numId w:val="21"/>
+        </w:numPr>
+      </w:pPr>
+      <w:r>
+        <w:t>Defense expenditures as a percent of GDP have generally declined from 10 percent to about 5.6 percent.</w:t>
+      </w:r>
+    </w:p>
+    <w:p>
+      <w:pPr>
+        <w:pStyle w:val="ListParagraph"/>
+        <w:numPr>
+          <w:ilvl w:val="0"/>
+          <w:numId w:val="21"/>
+        </w:numPr>
+      </w:pPr>
+      <w:r>
+        <w:t>Transfer payments and interest as a percent of GDP has generally increased from 6.1 percent to 14.6 percent.</w:t>
+      </w:r>
+    </w:p>
+    <w:p>
+      <w:pPr>
+        <w:pStyle w:val="ListParagraph"/>
+        <w:numPr>
+          <w:ilvl w:val="0"/>
+          <w:numId w:val="21"/>
+        </w:numPr>
+      </w:pPr>
+      <w:r>
+        <w:t>The scope and discretion within any administration for changing government expenditures is limited because the full economic effects of many policies are not felt until many years after their implementation.</w:t>
+      </w:r>
+    </w:p>
+    <w:p/>
+    <w:p>
+      <w:r>
+        <w:t>Comparison Expenditures Across Countries</w:t>
+      </w:r>
+    </w:p>
+    <w:p>
+      <w:pPr>
+        <w:pStyle w:val="ListParagraph"/>
+        <w:numPr>
+          <w:ilvl w:val="0"/>
+          <w:numId w:val="22"/>
+        </w:numPr>
+      </w:pPr>
+      <w:r>
+        <w:t xml:space="preserve">The government’s share of expenditures is smaller </w:t>
+      </w:r>
+      <w:r>
+        <w:t>and its relative growth has been slower</w:t>
+      </w:r>
+      <w:r>
+        <w:t xml:space="preserve"> in the U.S. than in most other high-income countries.</w:t>
+      </w:r>
+    </w:p>
+    <w:p/>
+    <w:p/>
+    <w:p>
+      <w:pPr>
+        <w:rPr>
+          <w:i/>
+        </w:rPr>
+      </w:pPr>
+      <w:r>
+        <w:rPr>
+          <w:i/>
+        </w:rPr>
+        <w:br w:type="page"/>
+      </w:r>
+    </w:p>
+    <w:p>
+      <w:pPr>
+        <w:rPr>
+          <w:i/>
+        </w:rPr>
+      </w:pPr>
+      <w:r>
+        <w:rPr>
+          <w:i/>
+        </w:rPr>
+        <w:lastRenderedPageBreak/>
+        <w:t>Government Revenues</w:t>
+      </w:r>
+    </w:p>
+    <w:p/>
+    <w:p>
+      <w:r>
+        <w:t>Taxes and the Constitution</w:t>
+      </w:r>
+    </w:p>
+    <w:p>
+      <w:pPr>
+        <w:pStyle w:val="ListParagraph"/>
+        <w:numPr>
+          <w:ilvl w:val="0"/>
+          <w:numId w:val="22"/>
+        </w:numPr>
+      </w:pPr>
+      <w:r>
+        <w:t>Constitutional r</w:t>
+      </w:r>
+      <w:r>
+        <w:t>estrictions on the government’s power to levy taxes.</w:t>
+      </w:r>
+    </w:p>
+    <w:p>
+      <w:pPr>
+        <w:pStyle w:val="ListParagraph"/>
+        <w:numPr>
+          <w:ilvl w:val="1"/>
+          <w:numId w:val="22"/>
+        </w:numPr>
+      </w:pPr>
+      <w:r>
+        <w:t>No taxes on exports</w:t>
+      </w:r>
+      <w:r>
+        <w:t>.</w:t>
+      </w:r>
+    </w:p>
+    <w:p>
+      <w:pPr>
+        <w:pStyle w:val="ListParagraph"/>
+        <w:numPr>
+          <w:ilvl w:val="1"/>
+          <w:numId w:val="22"/>
+        </w:numPr>
+      </w:pPr>
+      <w:r>
+        <w:t>Uniform taxes throughout the country</w:t>
+      </w:r>
+      <w:r>
+        <w:t>.</w:t>
+      </w:r>
+    </w:p>
+    <w:p>
+      <w:pPr>
+        <w:pStyle w:val="ListParagraph"/>
+        <w:numPr>
+          <w:ilvl w:val="1"/>
+          <w:numId w:val="22"/>
+        </w:numPr>
+      </w:pPr>
+      <w:r>
+        <w:t>Taxes levied on each person (capitation; head tax or poll tax) or d</w:t>
+      </w:r>
+      <w:r>
+        <w:t>irect taxes</w:t>
+      </w:r>
+      <w:r>
+        <w:t xml:space="preserve"> must be proportionate among the states based on the Census.</w:t>
+      </w:r>
+    </w:p>
+    <w:p>
+      <w:pPr>
+        <w:pStyle w:val="ListParagraph"/>
+        <w:numPr>
+          <w:ilvl w:val="0"/>
+          <w:numId w:val="22"/>
+        </w:numPr>
+      </w:pPr>
+      <w:r>
+        <w:t>Sixteenth Amendment enabled the g</w:t>
+      </w:r>
+      <w:r>
+        <w:t>overnment to levy an income tax without apportionment.</w:t>
+      </w:r>
+    </w:p>
+    <w:p/>
+    <w:p>
+      <w:r>
+        <w:t>Federal Taxation Today</w:t>
+      </w:r>
+    </w:p>
+    <w:p>
+      <w:pPr>
+        <w:pStyle w:val="ListParagraph"/>
+        <w:numPr>
+          <w:ilvl w:val="0"/>
+          <w:numId w:val="23"/>
+        </w:numPr>
+      </w:pPr>
+      <w:r>
+        <w:t>Five major forms of taxation</w:t>
+      </w:r>
+    </w:p>
+    <w:p>
+      <w:pPr>
+        <w:pStyle w:val="ListParagraph"/>
+        <w:numPr>
+          <w:ilvl w:val="1"/>
+          <w:numId w:val="23"/>
+        </w:numPr>
+      </w:pPr>
+      <w:r>
+        <w:t xml:space="preserve">Individual income tax </w:t>
+      </w:r>
+      <w:r>
+        <w:sym w:font="Wingdings" w:char="F0E0"/>
+      </w:r>
+      <w:r>
+        <w:t xml:space="preserve"> about 35% of revenue</w:t>
+      </w:r>
+    </w:p>
+    <w:p>
+      <w:pPr>
+        <w:pStyle w:val="ListParagraph"/>
+        <w:numPr>
+          <w:ilvl w:val="1"/>
+          <w:numId w:val="23"/>
+        </w:numPr>
+      </w:pPr>
+      <w:r>
+        <w:t xml:space="preserve">Payroll tax (finances Social Security and Medicare benefits) </w:t>
+      </w:r>
+      <w:r>
+        <w:sym w:font="Wingdings" w:char="F0E0"/>
+      </w:r>
+      <w:r>
+        <w:t xml:space="preserve"> </w:t>
+      </w:r>
+      <w:r>
+        <w:t>about 40% of revenue</w:t>
+      </w:r>
+    </w:p>
+    <w:p>
+      <w:pPr>
+        <w:pStyle w:val="ListParagraph"/>
+        <w:numPr>
+          <w:ilvl w:val="1"/>
+          <w:numId w:val="23"/>
+        </w:numPr>
+      </w:pPr>
+      <w:r>
+        <w:t xml:space="preserve">Corporate income tax </w:t>
+      </w:r>
+      <w:r>
+        <w:sym w:font="Wingdings" w:char="F0E0"/>
+      </w:r>
+      <w:r>
+        <w:t xml:space="preserve"> about 12.8% of revenue</w:t>
+      </w:r>
+    </w:p>
+    <w:p>
+      <w:pPr>
+        <w:pStyle w:val="ListParagraph"/>
+        <w:numPr>
+          <w:ilvl w:val="1"/>
+          <w:numId w:val="23"/>
+        </w:numPr>
+      </w:pPr>
+      <w:r>
+        <w:t xml:space="preserve">Excise tax (i.e., taxes on specific commodities) </w:t>
+      </w:r>
+      <w:r>
+        <w:sym w:font="Wingdings" w:char="F0E0"/>
+      </w:r>
+      <w:r>
+        <w:t xml:space="preserve"> about 2.25% of revenue</w:t>
+      </w:r>
+    </w:p>
+    <w:p>
+      <w:pPr>
+        <w:pStyle w:val="ListParagraph"/>
+        <w:numPr>
+          <w:ilvl w:val="1"/>
+          <w:numId w:val="23"/>
+        </w:numPr>
+      </w:pPr>
+      <w:r>
+        <w:t xml:space="preserve">Customs tax (i.e., taxes on imports) </w:t>
+      </w:r>
+      <w:r>
+        <w:sym w:font="Wingdings" w:char="F0E0"/>
+      </w:r>
+      <w:r>
+        <w:t xml:space="preserve"> about 2.25% of revenue</w:t>
+      </w:r>
+    </w:p>
+    <w:p/>
+    <w:p>
+      <w:r>
+        <w:t>State and Local Government Revenue</w:t>
+      </w:r>
+    </w:p>
+    <w:p>
+      <w:pPr>
+        <w:pStyle w:val="ListParagraph"/>
+        <w:numPr>
+          <w:ilvl w:val="0"/>
+          <w:numId w:val="23"/>
+        </w:numPr>
+      </w:pPr>
+      <w:r>
+        <w:t>Major forms of taxation</w:t>
+      </w:r>
+    </w:p>
+    <w:p>
+      <w:pPr>
+        <w:pStyle w:val="ListParagraph"/>
+        <w:numPr>
+          <w:ilvl w:val="1"/>
+          <w:numId w:val="23"/>
+        </w:numPr>
+      </w:pPr>
+      <w:r>
+        <w:t xml:space="preserve">Property tax </w:t>
+      </w:r>
+      <w:r>
+        <w:sym w:font="Wingdings" w:char="F0E0"/>
+      </w:r>
+      <w:r>
+        <w:t xml:space="preserve"> about 20% of revenue</w:t>
+      </w:r>
+    </w:p>
+    <w:p>
+      <w:pPr>
+        <w:pStyle w:val="ListParagraph"/>
+        <w:numPr>
+          <w:ilvl w:val="1"/>
+          <w:numId w:val="23"/>
+        </w:numPr>
+      </w:pPr>
+      <w:r>
+        <w:t xml:space="preserve">Sales tax </w:t>
+      </w:r>
+      <w:r>
+        <w:sym w:font="Wingdings" w:char="F0E0"/>
+      </w:r>
+      <w:r>
+        <w:t xml:space="preserve"> about 20% of revenue</w:t>
+      </w:r>
+    </w:p>
+    <w:p>
+      <w:pPr>
+        <w:pStyle w:val="ListParagraph"/>
+        <w:numPr>
+          <w:ilvl w:val="1"/>
+          <w:numId w:val="23"/>
+        </w:numPr>
+      </w:pPr>
+      <w:r>
+        <w:t xml:space="preserve">Individual income tax </w:t>
+      </w:r>
+      <w:r>
+        <w:sym w:font="Wingdings" w:char="F0E0"/>
+      </w:r>
+      <w:r>
+        <w:t xml:space="preserve"> about 15% of revenue</w:t>
+      </w:r>
+    </w:p>
+    <w:p>
+      <w:pPr>
+        <w:pStyle w:val="ListParagraph"/>
+        <w:numPr>
+          <w:ilvl w:val="1"/>
+          <w:numId w:val="23"/>
+        </w:numPr>
+      </w:pPr>
+      <w:r>
+        <w:t xml:space="preserve">Corporate income tax </w:t>
+      </w:r>
+      <w:r>
+        <w:sym w:font="Wingdings" w:char="F0E0"/>
+      </w:r>
+      <w:r>
+        <w:t xml:space="preserve"> about 3% of revenue</w:t>
+      </w:r>
+    </w:p>
+    <w:p>
+      <w:pPr>
+        <w:pStyle w:val="ListParagraph"/>
+        <w:numPr>
+          <w:ilvl w:val="1"/>
+          <w:numId w:val="23"/>
+        </w:numPr>
+      </w:pPr>
+      <w:r>
+        <w:t xml:space="preserve">Federal grants </w:t>
+      </w:r>
+      <w:r>
+        <w:sym w:font="Wingdings" w:char="F0E0"/>
+      </w:r>
+      <w:r>
+        <w:t xml:space="preserve"> about 25% of revenue</w:t>
+      </w:r>
+    </w:p>
+    <w:p/>
+    <w:p>
+      <w:r>
+        <w:t>Comparison of Taxation Across Countries</w:t>
+      </w:r>
+    </w:p>
+    <w:p>
+      <w:pPr>
+        <w:pStyle w:val="ListParagraph"/>
+        <w:numPr>
+          <w:ilvl w:val="0"/>
+          <w:numId w:val="23"/>
+        </w:numPr>
+      </w:pPr>
+      <w:r>
+        <w:t>Compared to the U.S.</w:t>
+      </w:r>
+    </w:p>
+    <w:p>
+      <w:pPr>
+        <w:pStyle w:val="ListParagraph"/>
+        <w:numPr>
+          <w:ilvl w:val="1"/>
+          <w:numId w:val="23"/>
+        </w:numPr>
+      </w:pPr>
+      <w:r>
+        <w:t>Income tax is less important (about 36% of revenue)</w:t>
+      </w:r>
+    </w:p>
+    <w:p>
+      <w:pPr>
+        <w:pStyle w:val="ListParagraph"/>
+        <w:numPr>
+          <w:ilvl w:val="1"/>
+          <w:numId w:val="23"/>
+        </w:numPr>
+      </w:pPr>
+      <w:r>
+        <w:t>Taxes on goods and services are more important (about 33% of revenue)</w:t>
+      </w:r>
+    </w:p>
+    <w:p>
+      <w:pPr>
+        <w:pStyle w:val="ListParagraph"/>
+        <w:numPr>
+          <w:ilvl w:val="1"/>
+          <w:numId w:val="23"/>
+        </w:numPr>
+      </w:pPr>
+      <w:r>
+        <w:t>Value-added tax</w:t>
+      </w:r>
+    </w:p>
+    <w:p>
+      <w:pPr>
+        <w:pStyle w:val="ListParagraph"/>
+        <w:numPr>
+          <w:ilvl w:val="2"/>
+          <w:numId w:val="23"/>
+        </w:numPr>
+      </w:pPr>
+      <w:r>
+        <w:t>Value of firm output less value of firm purchases of goods and services</w:t>
+      </w:r>
+    </w:p>
+    <w:p>
+      <w:pPr>
+        <w:pStyle w:val="ListParagraph"/>
+        <w:numPr>
+          <w:ilvl w:val="1"/>
+          <w:numId w:val="23"/>
+        </w:numPr>
+      </w:pPr>
+      <w:r>
+        <w:t>Social Security tax (about 40% of revenue)</w:t>
+      </w:r>
+    </w:p>
+    <w:p>
+      <w:pPr>
+        <w:pStyle w:val="ListParagraph"/>
+        <w:numPr>
+          <w:ilvl w:val="0"/>
+          <w:numId w:val="23"/>
+        </w:numPr>
+      </w:pPr>
+      <w:r>
+        <w:t>Lower income countries rely more on indirect than direct taxes</w:t>
+      </w:r>
+    </w:p>
+    <w:p/>
+    <w:p/>
+    <w:p>
+      <w:pPr>
+        <w:rPr>
+          <w:i/>
+        </w:rPr>
+      </w:pPr>
+      <w:r>
+        <w:rPr>
+          <w:i/>
+        </w:rPr>
+        <w:t>Deficit Financing</w:t>
+      </w:r>
+    </w:p>
+    <w:p/>
+    <w:p/>
+    <w:p/>
+    <w:p>
+      <w:pPr>
+        <w:rPr>
+          <w:i/>
+        </w:rPr>
+      </w:pPr>
+      <w:r>
+        <w:rPr>
+          <w:i/>
+        </w:rPr>
+        <w:t>Playing Tricks with the Data on Government Activities</w:t>
+      </w:r>
+    </w:p>
+    <w:p/>
     <w:p>
       <w:bookmarkStart w:id="0" w:name="_GoBack"/>
       <w:bookmarkEnd w:id="0"/>
@@ -3525,7 +4171,7 @@
         <w:bCs/>
         <w:noProof/>
       </w:rPr>
-      <w:t>8</w:t>
+      <w:t>9</w:t>
     </w:r>
     <w:r>
       <w:rPr>
@@ -4694,6 +5340,119 @@
     </w:lvl>
   </w:abstractNum>
   <w:abstractNum w:abstractNumId="10" w15:restartNumberingAfterBreak="0">
+    <w:nsid w:val="34F976FC"/>
+    <w:multiLevelType w:val="hybridMultilevel"/>
+    <w:tmpl w:val="26641DE2"/>
+    <w:lvl w:ilvl="0" w:tplc="04090001">
+      <w:start w:val="1"/>
+      <w:numFmt w:val="bullet"/>
+      <w:lvlText w:val=""/>
+      <w:lvlJc w:val="left"/>
+      <w:pPr>
+        <w:ind w:left="720" w:hanging="360"/>
+      </w:pPr>
+      <w:rPr>
+        <w:rFonts w:ascii="Symbol" w:hAnsi="Symbol" w:hint="default"/>
+      </w:rPr>
+    </w:lvl>
+    <w:lvl w:ilvl="1" w:tplc="04090003">
+      <w:start w:val="1"/>
+      <w:numFmt w:val="bullet"/>
+      <w:lvlText w:val="o"/>
+      <w:lvlJc w:val="left"/>
+      <w:pPr>
+        <w:ind w:left="1440" w:hanging="360"/>
+      </w:pPr>
+      <w:rPr>
+        <w:rFonts w:ascii="Courier New" w:hAnsi="Courier New" w:cs="Courier New" w:hint="default"/>
+      </w:rPr>
+    </w:lvl>
+    <w:lvl w:ilvl="2" w:tplc="04090005">
+      <w:start w:val="1"/>
+      <w:numFmt w:val="bullet"/>
+      <w:lvlText w:val=""/>
+      <w:lvlJc w:val="left"/>
+      <w:pPr>
+        <w:ind w:left="2160" w:hanging="360"/>
+      </w:pPr>
+      <w:rPr>
+        <w:rFonts w:ascii="Wingdings" w:hAnsi="Wingdings" w:hint="default"/>
+      </w:rPr>
+    </w:lvl>
+    <w:lvl w:ilvl="3" w:tplc="04090001" w:tentative="1">
+      <w:start w:val="1"/>
+      <w:numFmt w:val="bullet"/>
+      <w:lvlText w:val=""/>
+      <w:lvlJc w:val="left"/>
+      <w:pPr>
+        <w:ind w:left="2880" w:hanging="360"/>
+      </w:pPr>
+      <w:rPr>
+        <w:rFonts w:ascii="Symbol" w:hAnsi="Symbol" w:hint="default"/>
+      </w:rPr>
+    </w:lvl>
+    <w:lvl w:ilvl="4" w:tplc="04090003" w:tentative="1">
+      <w:start w:val="1"/>
+      <w:numFmt w:val="bullet"/>
+      <w:lvlText w:val="o"/>
+      <w:lvlJc w:val="left"/>
+      <w:pPr>
+        <w:ind w:left="3600" w:hanging="360"/>
+      </w:pPr>
+      <w:rPr>
+        <w:rFonts w:ascii="Courier New" w:hAnsi="Courier New" w:cs="Courier New" w:hint="default"/>
+      </w:rPr>
+    </w:lvl>
+    <w:lvl w:ilvl="5" w:tplc="04090005" w:tentative="1">
+      <w:start w:val="1"/>
+      <w:numFmt w:val="bullet"/>
+      <w:lvlText w:val=""/>
+      <w:lvlJc w:val="left"/>
+      <w:pPr>
+        <w:ind w:left="4320" w:hanging="360"/>
+      </w:pPr>
+      <w:rPr>
+        <w:rFonts w:ascii="Wingdings" w:hAnsi="Wingdings" w:hint="default"/>
+      </w:rPr>
+    </w:lvl>
+    <w:lvl w:ilvl="6" w:tplc="04090001" w:tentative="1">
+      <w:start w:val="1"/>
+      <w:numFmt w:val="bullet"/>
+      <w:lvlText w:val=""/>
+      <w:lvlJc w:val="left"/>
+      <w:pPr>
+        <w:ind w:left="5040" w:hanging="360"/>
+      </w:pPr>
+      <w:rPr>
+        <w:rFonts w:ascii="Symbol" w:hAnsi="Symbol" w:hint="default"/>
+      </w:rPr>
+    </w:lvl>
+    <w:lvl w:ilvl="7" w:tplc="04090003" w:tentative="1">
+      <w:start w:val="1"/>
+      <w:numFmt w:val="bullet"/>
+      <w:lvlText w:val="o"/>
+      <w:lvlJc w:val="left"/>
+      <w:pPr>
+        <w:ind w:left="5760" w:hanging="360"/>
+      </w:pPr>
+      <w:rPr>
+        <w:rFonts w:ascii="Courier New" w:hAnsi="Courier New" w:cs="Courier New" w:hint="default"/>
+      </w:rPr>
+    </w:lvl>
+    <w:lvl w:ilvl="8" w:tplc="04090005" w:tentative="1">
+      <w:start w:val="1"/>
+      <w:numFmt w:val="bullet"/>
+      <w:lvlText w:val=""/>
+      <w:lvlJc w:val="left"/>
+      <w:pPr>
+        <w:ind w:left="6480" w:hanging="360"/>
+      </w:pPr>
+      <w:rPr>
+        <w:rFonts w:ascii="Wingdings" w:hAnsi="Wingdings" w:hint="default"/>
+      </w:rPr>
+    </w:lvl>
+  </w:abstractNum>
+  <w:abstractNum w:abstractNumId="11" w15:restartNumberingAfterBreak="0">
     <w:nsid w:val="36256AE7"/>
     <w:multiLevelType w:val="hybridMultilevel"/>
     <w:tmpl w:val="BFC6C0EA"/>
@@ -4806,7 +5565,7 @@
       </w:rPr>
     </w:lvl>
   </w:abstractNum>
-  <w:abstractNum w:abstractNumId="11" w15:restartNumberingAfterBreak="0">
+  <w:abstractNum w:abstractNumId="12" w15:restartNumberingAfterBreak="0">
     <w:nsid w:val="515979CD"/>
     <w:multiLevelType w:val="hybridMultilevel"/>
     <w:tmpl w:val="F154BE2C"/>
@@ -4919,10 +5678,10 @@
       </w:rPr>
     </w:lvl>
   </w:abstractNum>
-  <w:abstractNum w:abstractNumId="12" w15:restartNumberingAfterBreak="0">
+  <w:abstractNum w:abstractNumId="13" w15:restartNumberingAfterBreak="0">
     <w:nsid w:val="54F455E4"/>
     <w:multiLevelType w:val="hybridMultilevel"/>
-    <w:tmpl w:val="A650FCDC"/>
+    <w:tmpl w:val="3F34429E"/>
     <w:lvl w:ilvl="0" w:tplc="04090001">
       <w:start w:val="1"/>
       <w:numFmt w:val="bullet"/>
@@ -4935,7 +5694,7 @@
         <w:rFonts w:ascii="Symbol" w:hAnsi="Symbol" w:hint="default"/>
       </w:rPr>
     </w:lvl>
-    <w:lvl w:ilvl="1" w:tplc="04090003" w:tentative="1">
+    <w:lvl w:ilvl="1" w:tplc="04090003">
       <w:start w:val="1"/>
       <w:numFmt w:val="bullet"/>
       <w:lvlText w:val="o"/>
@@ -5032,7 +5791,7 @@
       </w:rPr>
     </w:lvl>
   </w:abstractNum>
-  <w:abstractNum w:abstractNumId="13" w15:restartNumberingAfterBreak="0">
+  <w:abstractNum w:abstractNumId="14" w15:restartNumberingAfterBreak="0">
     <w:nsid w:val="5B6A48EA"/>
     <w:multiLevelType w:val="hybridMultilevel"/>
     <w:tmpl w:val="F14A2F60"/>
@@ -5145,7 +5904,7 @@
       </w:rPr>
     </w:lvl>
   </w:abstractNum>
-  <w:abstractNum w:abstractNumId="14" w15:restartNumberingAfterBreak="0">
+  <w:abstractNum w:abstractNumId="15" w15:restartNumberingAfterBreak="0">
     <w:nsid w:val="62B17422"/>
     <w:multiLevelType w:val="hybridMultilevel"/>
     <w:tmpl w:val="1C36A680"/>
@@ -5231,7 +5990,7 @@
       </w:pPr>
     </w:lvl>
   </w:abstractNum>
-  <w:abstractNum w:abstractNumId="15" w15:restartNumberingAfterBreak="0">
+  <w:abstractNum w:abstractNumId="16" w15:restartNumberingAfterBreak="0">
     <w:nsid w:val="62DD0571"/>
     <w:multiLevelType w:val="hybridMultilevel"/>
     <w:tmpl w:val="FE42C1E2"/>
@@ -5344,7 +6103,120 @@
       </w:rPr>
     </w:lvl>
   </w:abstractNum>
-  <w:abstractNum w:abstractNumId="16" w15:restartNumberingAfterBreak="0">
+  <w:abstractNum w:abstractNumId="17" w15:restartNumberingAfterBreak="0">
+    <w:nsid w:val="6CA013C7"/>
+    <w:multiLevelType w:val="hybridMultilevel"/>
+    <w:tmpl w:val="EFE6F564"/>
+    <w:lvl w:ilvl="0" w:tplc="04090001">
+      <w:start w:val="1"/>
+      <w:numFmt w:val="bullet"/>
+      <w:lvlText w:val=""/>
+      <w:lvlJc w:val="left"/>
+      <w:pPr>
+        <w:ind w:left="720" w:hanging="360"/>
+      </w:pPr>
+      <w:rPr>
+        <w:rFonts w:ascii="Symbol" w:hAnsi="Symbol" w:hint="default"/>
+      </w:rPr>
+    </w:lvl>
+    <w:lvl w:ilvl="1" w:tplc="04090003">
+      <w:start w:val="1"/>
+      <w:numFmt w:val="bullet"/>
+      <w:lvlText w:val="o"/>
+      <w:lvlJc w:val="left"/>
+      <w:pPr>
+        <w:ind w:left="1440" w:hanging="360"/>
+      </w:pPr>
+      <w:rPr>
+        <w:rFonts w:ascii="Courier New" w:hAnsi="Courier New" w:cs="Courier New" w:hint="default"/>
+      </w:rPr>
+    </w:lvl>
+    <w:lvl w:ilvl="2" w:tplc="04090005" w:tentative="1">
+      <w:start w:val="1"/>
+      <w:numFmt w:val="bullet"/>
+      <w:lvlText w:val=""/>
+      <w:lvlJc w:val="left"/>
+      <w:pPr>
+        <w:ind w:left="2160" w:hanging="360"/>
+      </w:pPr>
+      <w:rPr>
+        <w:rFonts w:ascii="Wingdings" w:hAnsi="Wingdings" w:hint="default"/>
+      </w:rPr>
+    </w:lvl>
+    <w:lvl w:ilvl="3" w:tplc="04090001" w:tentative="1">
+      <w:start w:val="1"/>
+      <w:numFmt w:val="bullet"/>
+      <w:lvlText w:val=""/>
+      <w:lvlJc w:val="left"/>
+      <w:pPr>
+        <w:ind w:left="2880" w:hanging="360"/>
+      </w:pPr>
+      <w:rPr>
+        <w:rFonts w:ascii="Symbol" w:hAnsi="Symbol" w:hint="default"/>
+      </w:rPr>
+    </w:lvl>
+    <w:lvl w:ilvl="4" w:tplc="04090003" w:tentative="1">
+      <w:start w:val="1"/>
+      <w:numFmt w:val="bullet"/>
+      <w:lvlText w:val="o"/>
+      <w:lvlJc w:val="left"/>
+      <w:pPr>
+        <w:ind w:left="3600" w:hanging="360"/>
+      </w:pPr>
+      <w:rPr>
+        <w:rFonts w:ascii="Courier New" w:hAnsi="Courier New" w:cs="Courier New" w:hint="default"/>
+      </w:rPr>
+    </w:lvl>
+    <w:lvl w:ilvl="5" w:tplc="04090005" w:tentative="1">
+      <w:start w:val="1"/>
+      <w:numFmt w:val="bullet"/>
+      <w:lvlText w:val=""/>
+      <w:lvlJc w:val="left"/>
+      <w:pPr>
+        <w:ind w:left="4320" w:hanging="360"/>
+      </w:pPr>
+      <w:rPr>
+        <w:rFonts w:ascii="Wingdings" w:hAnsi="Wingdings" w:hint="default"/>
+      </w:rPr>
+    </w:lvl>
+    <w:lvl w:ilvl="6" w:tplc="04090001" w:tentative="1">
+      <w:start w:val="1"/>
+      <w:numFmt w:val="bullet"/>
+      <w:lvlText w:val=""/>
+      <w:lvlJc w:val="left"/>
+      <w:pPr>
+        <w:ind w:left="5040" w:hanging="360"/>
+      </w:pPr>
+      <w:rPr>
+        <w:rFonts w:ascii="Symbol" w:hAnsi="Symbol" w:hint="default"/>
+      </w:rPr>
+    </w:lvl>
+    <w:lvl w:ilvl="7" w:tplc="04090003" w:tentative="1">
+      <w:start w:val="1"/>
+      <w:numFmt w:val="bullet"/>
+      <w:lvlText w:val="o"/>
+      <w:lvlJc w:val="left"/>
+      <w:pPr>
+        <w:ind w:left="5760" w:hanging="360"/>
+      </w:pPr>
+      <w:rPr>
+        <w:rFonts w:ascii="Courier New" w:hAnsi="Courier New" w:cs="Courier New" w:hint="default"/>
+      </w:rPr>
+    </w:lvl>
+    <w:lvl w:ilvl="8" w:tplc="04090005" w:tentative="1">
+      <w:start w:val="1"/>
+      <w:numFmt w:val="bullet"/>
+      <w:lvlText w:val=""/>
+      <w:lvlJc w:val="left"/>
+      <w:pPr>
+        <w:ind w:left="6480" w:hanging="360"/>
+      </w:pPr>
+      <w:rPr>
+        <w:rFonts w:ascii="Wingdings" w:hAnsi="Wingdings" w:hint="default"/>
+      </w:rPr>
+    </w:lvl>
+  </w:abstractNum>
+  <w:abstractNum w:abstractNumId="18" w15:restartNumberingAfterBreak="0">
     <w:nsid w:val="6D1F0A76"/>
     <w:multiLevelType w:val="hybridMultilevel"/>
     <w:tmpl w:val="E9E2217C"/>
@@ -5457,7 +6329,7 @@
       </w:rPr>
     </w:lvl>
   </w:abstractNum>
-  <w:abstractNum w:abstractNumId="17" w15:restartNumberingAfterBreak="0">
+  <w:abstractNum w:abstractNumId="19" w15:restartNumberingAfterBreak="0">
     <w:nsid w:val="74C16FC8"/>
     <w:multiLevelType w:val="hybridMultilevel"/>
     <w:tmpl w:val="2DBAA1FE"/>
@@ -5570,7 +6442,7 @@
       </w:rPr>
     </w:lvl>
   </w:abstractNum>
-  <w:abstractNum w:abstractNumId="18" w15:restartNumberingAfterBreak="0">
+  <w:abstractNum w:abstractNumId="20" w15:restartNumberingAfterBreak="0">
     <w:nsid w:val="75133416"/>
     <w:multiLevelType w:val="hybridMultilevel"/>
     <w:tmpl w:val="E71E1CF2"/>
@@ -5683,7 +6555,7 @@
       </w:rPr>
     </w:lvl>
   </w:abstractNum>
-  <w:abstractNum w:abstractNumId="19" w15:restartNumberingAfterBreak="0">
+  <w:abstractNum w:abstractNumId="21" w15:restartNumberingAfterBreak="0">
     <w:nsid w:val="7BB47E8D"/>
     <w:multiLevelType w:val="hybridMultilevel"/>
     <w:tmpl w:val="9C8E7AD6"/>
@@ -5796,7 +6668,7 @@
       </w:rPr>
     </w:lvl>
   </w:abstractNum>
-  <w:abstractNum w:abstractNumId="20" w15:restartNumberingAfterBreak="0">
+  <w:abstractNum w:abstractNumId="22" w15:restartNumberingAfterBreak="0">
     <w:nsid w:val="7E7406EC"/>
     <w:multiLevelType w:val="hybridMultilevel"/>
     <w:tmpl w:val="98DEF6C0"/>
@@ -5910,10 +6782,10 @@
     </w:lvl>
   </w:abstractNum>
   <w:num w:numId="1">
-    <w:abstractNumId w:val="14"/>
+    <w:abstractNumId w:val="15"/>
   </w:num>
   <w:num w:numId="2">
-    <w:abstractNumId w:val="10"/>
+    <w:abstractNumId w:val="11"/>
   </w:num>
   <w:num w:numId="3">
     <w:abstractNumId w:val="0"/>
@@ -5925,7 +6797,7 @@
     <w:abstractNumId w:val="7"/>
   </w:num>
   <w:num w:numId="6">
-    <w:abstractNumId w:val="17"/>
+    <w:abstractNumId w:val="19"/>
   </w:num>
   <w:num w:numId="7">
     <w:abstractNumId w:val="5"/>
@@ -5934,19 +6806,19 @@
     <w:abstractNumId w:val="4"/>
   </w:num>
   <w:num w:numId="9">
-    <w:abstractNumId w:val="20"/>
+    <w:abstractNumId w:val="22"/>
   </w:num>
   <w:num w:numId="10">
     <w:abstractNumId w:val="3"/>
   </w:num>
   <w:num w:numId="11">
-    <w:abstractNumId w:val="18"/>
+    <w:abstractNumId w:val="20"/>
   </w:num>
   <w:num w:numId="12">
-    <w:abstractNumId w:val="13"/>
+    <w:abstractNumId w:val="14"/>
   </w:num>
   <w:num w:numId="13">
-    <w:abstractNumId w:val="16"/>
+    <w:abstractNumId w:val="18"/>
   </w:num>
   <w:num w:numId="14">
     <w:abstractNumId w:val="8"/>
@@ -5955,22 +6827,28 @@
     <w:abstractNumId w:val="9"/>
   </w:num>
   <w:num w:numId="16">
-    <w:abstractNumId w:val="19"/>
+    <w:abstractNumId w:val="21"/>
   </w:num>
   <w:num w:numId="17">
     <w:abstractNumId w:val="1"/>
   </w:num>
   <w:num w:numId="18">
-    <w:abstractNumId w:val="11"/>
+    <w:abstractNumId w:val="12"/>
   </w:num>
   <w:num w:numId="19">
-    <w:abstractNumId w:val="15"/>
+    <w:abstractNumId w:val="16"/>
   </w:num>
   <w:num w:numId="20">
     <w:abstractNumId w:val="2"/>
   </w:num>
   <w:num w:numId="21">
-    <w:abstractNumId w:val="12"/>
+    <w:abstractNumId w:val="13"/>
+  </w:num>
+  <w:num w:numId="22">
+    <w:abstractNumId w:val="17"/>
+  </w:num>
+  <w:num w:numId="23">
+    <w:abstractNumId w:val="10"/>
   </w:num>
 </w:numbering>
 </file>

</xml_diff>

<commit_message>
Completed notes on Stiglitz &Rosengard, 2015 chapter 2
</commit_message>
<xml_diff>
--- a/Notes/POLS6330_2020_Spring_Notes_StiglitzRosengard_2015_Economics-of-the-public-sector_4th-Edition_v00.docx
+++ b/Notes/POLS6330_2020_Spring_Notes_StiglitzRosengard_2015_Economics-of-the-public-sector_4th-Edition_v00.docx
@@ -3599,13 +3599,7 @@
         </w:numPr>
       </w:pPr>
       <w:r>
-        <w:t xml:space="preserve">The government’s share of expenditures is smaller </w:t>
-      </w:r>
-      <w:r>
-        <w:t>and its relative growth has been slower</w:t>
-      </w:r>
-      <w:r>
-        <w:t xml:space="preserve"> in the U.S. than in most other high-income countries.</w:t>
+        <w:t>The government’s share of expenditures is smaller and its relative growth has been slower in the U.S. than in most other high-income countries.</w:t>
       </w:r>
     </w:p>
     <w:p/>
@@ -3697,13 +3691,7 @@
         </w:numPr>
       </w:pPr>
       <w:r>
-        <w:t>Taxes levied on each person (capitation; head tax or poll tax) or d</w:t>
-      </w:r>
-      <w:r>
-        <w:t>irect taxes</w:t>
-      </w:r>
-      <w:r>
-        <w:t xml:space="preserve"> must be proportionate among the states based on the Census.</w:t>
+        <w:t>Taxes levied on each person (capitation; head tax or poll tax) or direct taxes must be proportionate among the states based on the Census.</w:t>
       </w:r>
     </w:p>
     <w:p>
@@ -4045,7 +4033,98 @@
         <w:t>Deficit Financing</w:t>
       </w:r>
     </w:p>
-    <w:p/>
+    <w:p>
+      <w:pPr>
+        <w:pStyle w:val="ListParagraph"/>
+        <w:numPr>
+          <w:ilvl w:val="0"/>
+          <w:numId w:val="24"/>
+        </w:numPr>
+      </w:pPr>
+      <w:r>
+        <w:t xml:space="preserve">A deficit is the amount of government spending </w:t>
+      </w:r>
+      <w:proofErr w:type="gramStart"/>
+      <w:r>
+        <w:t>in excess of</w:t>
+      </w:r>
+      <w:proofErr w:type="gramEnd"/>
+      <w:r>
+        <w:t xml:space="preserve"> government revenue.</w:t>
+      </w:r>
+    </w:p>
+    <w:p>
+      <w:pPr>
+        <w:pStyle w:val="ListParagraph"/>
+        <w:numPr>
+          <w:ilvl w:val="0"/>
+          <w:numId w:val="24"/>
+        </w:numPr>
+      </w:pPr>
+      <w:r>
+        <w:t>Deficits are financed by borrowing.</w:t>
+      </w:r>
+    </w:p>
+    <w:p>
+      <w:pPr>
+        <w:pStyle w:val="ListParagraph"/>
+        <w:numPr>
+          <w:ilvl w:val="0"/>
+          <w:numId w:val="24"/>
+        </w:numPr>
+      </w:pPr>
+      <w:r>
+        <w:t>Debt is the cumulative value of borrowing.</w:t>
+      </w:r>
+    </w:p>
+    <w:p>
+      <w:pPr>
+        <w:pStyle w:val="ListParagraph"/>
+        <w:numPr>
+          <w:ilvl w:val="0"/>
+          <w:numId w:val="24"/>
+        </w:numPr>
+      </w:pPr>
+      <w:r>
+        <w:t>Theoretically can’t borrow indefinitely but large debt doesn’t affect the government the same way it affects private firms and individuals.</w:t>
+      </w:r>
+    </w:p>
+    <w:p>
+      <w:pPr>
+        <w:pStyle w:val="ListParagraph"/>
+        <w:numPr>
+          <w:ilvl w:val="0"/>
+          <w:numId w:val="24"/>
+        </w:numPr>
+      </w:pPr>
+      <w:r>
+        <w:t>The real value of debt depends on inflation.</w:t>
+      </w:r>
+    </w:p>
+    <w:p>
+      <w:pPr>
+        <w:pStyle w:val="ListParagraph"/>
+        <w:numPr>
+          <w:ilvl w:val="0"/>
+          <w:numId w:val="24"/>
+        </w:numPr>
+      </w:pPr>
+      <w:r>
+        <w:t>Publicly held federal debt is debt owed to U.S. citizens and foreigners.</w:t>
+      </w:r>
+    </w:p>
+    <w:p>
+      <w:pPr>
+        <w:pStyle w:val="ListParagraph"/>
+        <w:numPr>
+          <w:ilvl w:val="0"/>
+          <w:numId w:val="24"/>
+        </w:numPr>
+      </w:pPr>
+      <w:r>
+        <w:t>The total increase in real debt of the federal government during the Reagan administration was equal to the total real debt accumulated over the first two hundred years of the nation’s existence, including the Second World War.</w:t>
+      </w:r>
+    </w:p>
     <w:p/>
     <w:p/>
     <w:p>
@@ -4061,7 +4140,213 @@
         <w:t>Playing Tricks with the Data on Government Activities</w:t>
       </w:r>
     </w:p>
-    <w:p/>
+    <w:p>
+      <w:pPr>
+        <w:pStyle w:val="ListParagraph"/>
+        <w:numPr>
+          <w:ilvl w:val="0"/>
+          <w:numId w:val="25"/>
+        </w:numPr>
+      </w:pPr>
+      <w:r>
+        <w:t>Budgets only provide a partial view of the size of government and the government’s effect on the economy.</w:t>
+      </w:r>
+    </w:p>
+    <w:p>
+      <w:pPr>
+        <w:pStyle w:val="ListParagraph"/>
+        <w:numPr>
+          <w:ilvl w:val="0"/>
+          <w:numId w:val="25"/>
+        </w:numPr>
+      </w:pPr>
+      <w:r>
+        <w:t>Tax credits to business hides the size of government subsidies to business.</w:t>
+      </w:r>
+    </w:p>
+    <w:p>
+      <w:pPr>
+        <w:pStyle w:val="ListParagraph"/>
+        <w:numPr>
+          <w:ilvl w:val="0"/>
+          <w:numId w:val="25"/>
+        </w:numPr>
+      </w:pPr>
+      <w:r>
+        <w:t>Tax expenditure to states and localities hides the size of government subsidies to those entities.</w:t>
+      </w:r>
+    </w:p>
+    <w:p>
+      <w:pPr>
+        <w:pStyle w:val="ListParagraph"/>
+        <w:numPr>
+          <w:ilvl w:val="1"/>
+          <w:numId w:val="25"/>
+        </w:numPr>
+      </w:pPr>
+      <w:r>
+        <w:t>Tax deductions</w:t>
+      </w:r>
+    </w:p>
+    <w:p>
+      <w:pPr>
+        <w:pStyle w:val="ListParagraph"/>
+        <w:numPr>
+          <w:ilvl w:val="1"/>
+          <w:numId w:val="25"/>
+        </w:numPr>
+      </w:pPr>
+      <w:r>
+        <w:t>Tax exemptions</w:t>
+      </w:r>
+    </w:p>
+    <w:p>
+      <w:pPr>
+        <w:pStyle w:val="ListParagraph"/>
+        <w:numPr>
+          <w:ilvl w:val="0"/>
+          <w:numId w:val="25"/>
+        </w:numPr>
+      </w:pPr>
+      <w:r>
+        <w:t>Other ways to manipulate the budget</w:t>
+      </w:r>
+    </w:p>
+    <w:p>
+      <w:pPr>
+        <w:pStyle w:val="ListParagraph"/>
+        <w:numPr>
+          <w:ilvl w:val="1"/>
+          <w:numId w:val="25"/>
+        </w:numPr>
+      </w:pPr>
+      <w:r>
+        <w:t>Recording the revenues from asset sales but not the costs.</w:t>
+      </w:r>
+    </w:p>
+    <w:p>
+      <w:pPr>
+        <w:pStyle w:val="ListParagraph"/>
+        <w:numPr>
+          <w:ilvl w:val="1"/>
+          <w:numId w:val="25"/>
+        </w:numPr>
+      </w:pPr>
+      <w:r>
+        <w:t>Speeding tax collections by increasing withholdings.</w:t>
+      </w:r>
+    </w:p>
+    <w:p>
+      <w:pPr>
+        <w:pStyle w:val="ListParagraph"/>
+        <w:numPr>
+          <w:ilvl w:val="1"/>
+          <w:numId w:val="25"/>
+        </w:numPr>
+      </w:pPr>
+      <w:r>
+        <w:t>Increasing penalties for failing to pay taxes.</w:t>
+      </w:r>
+    </w:p>
+    <w:p>
+      <w:pPr>
+        <w:pStyle w:val="ListParagraph"/>
+        <w:numPr>
+          <w:ilvl w:val="1"/>
+          <w:numId w:val="25"/>
+        </w:numPr>
+      </w:pPr>
+      <w:r>
+        <w:t>Setting up independent agencies and enterprises.</w:t>
+      </w:r>
+    </w:p>
+    <w:p>
+      <w:pPr>
+        <w:pStyle w:val="ListParagraph"/>
+        <w:numPr>
+          <w:ilvl w:val="1"/>
+          <w:numId w:val="25"/>
+        </w:numPr>
+      </w:pPr>
+      <w:r>
+        <w:t>Placing special funds off budget (e.g., government pension obligations).</w:t>
+      </w:r>
+    </w:p>
+    <w:p>
+      <w:pPr>
+        <w:pStyle w:val="ListParagraph"/>
+        <w:numPr>
+          <w:ilvl w:val="1"/>
+          <w:numId w:val="25"/>
+        </w:numPr>
+      </w:pPr>
+      <w:r>
+        <w:t>Excluding quasi-fiscal activities of the central bank.</w:t>
+      </w:r>
+    </w:p>
+    <w:p>
+      <w:pPr>
+        <w:pStyle w:val="ListParagraph"/>
+        <w:numPr>
+          <w:ilvl w:val="0"/>
+          <w:numId w:val="25"/>
+        </w:numPr>
+      </w:pPr>
+      <w:r>
+        <w:t>Major</w:t>
+      </w:r>
+      <w:r>
+        <w:t xml:space="preserve"> observations despite budget manipulation</w:t>
+      </w:r>
+    </w:p>
+    <w:p>
+      <w:pPr>
+        <w:pStyle w:val="ListParagraph"/>
+        <w:numPr>
+          <w:ilvl w:val="1"/>
+          <w:numId w:val="25"/>
+        </w:numPr>
+      </w:pPr>
+      <w:r>
+        <w:t>The public sector exerts a major influence.</w:t>
+      </w:r>
+    </w:p>
+    <w:p>
+      <w:pPr>
+        <w:pStyle w:val="ListParagraph"/>
+        <w:numPr>
+          <w:ilvl w:val="1"/>
+          <w:numId w:val="25"/>
+        </w:numPr>
+      </w:pPr>
+      <w:r>
+        <w:t>Social insurance has been the fastest growing category of government expenditure.</w:t>
+      </w:r>
+    </w:p>
+    <w:p>
+      <w:pPr>
+        <w:pStyle w:val="ListParagraph"/>
+        <w:numPr>
+          <w:ilvl w:val="1"/>
+          <w:numId w:val="25"/>
+        </w:numPr>
+      </w:pPr>
+      <w:r>
+        <w:t>Individual income tax and social insurance payroll taxes are the principal sources of revenue for the federal government.</w:t>
+      </w:r>
+    </w:p>
+    <w:p>
+      <w:pPr>
+        <w:pStyle w:val="ListParagraph"/>
+        <w:numPr>
+          <w:ilvl w:val="1"/>
+          <w:numId w:val="25"/>
+        </w:numPr>
+      </w:pPr>
+      <w:r>
+        <w:t>Corporation income tax has dwindled as a revenue source.</w:t>
+      </w:r>
+    </w:p>
     <w:p>
       <w:bookmarkStart w:id="0" w:name="_GoBack"/>
       <w:bookmarkEnd w:id="0"/>
@@ -4132,7 +4417,7 @@
         <w:bCs/>
         <w:noProof/>
       </w:rPr>
-      <w:t>8</w:t>
+      <w:t>9</w:t>
     </w:r>
     <w:r>
       <w:rPr>
@@ -4171,7 +4456,7 @@
         <w:bCs/>
         <w:noProof/>
       </w:rPr>
-      <w:t>9</w:t>
+      <w:t>10</w:t>
     </w:r>
     <w:r>
       <w:rPr>
@@ -5566,6 +5851,119 @@
     </w:lvl>
   </w:abstractNum>
   <w:abstractNum w:abstractNumId="12" w15:restartNumberingAfterBreak="0">
+    <w:nsid w:val="44B33EDA"/>
+    <w:multiLevelType w:val="hybridMultilevel"/>
+    <w:tmpl w:val="E70C59F2"/>
+    <w:lvl w:ilvl="0" w:tplc="04090001">
+      <w:start w:val="1"/>
+      <w:numFmt w:val="bullet"/>
+      <w:lvlText w:val=""/>
+      <w:lvlJc w:val="left"/>
+      <w:pPr>
+        <w:ind w:left="720" w:hanging="360"/>
+      </w:pPr>
+      <w:rPr>
+        <w:rFonts w:ascii="Symbol" w:hAnsi="Symbol" w:hint="default"/>
+      </w:rPr>
+    </w:lvl>
+    <w:lvl w:ilvl="1" w:tplc="04090003" w:tentative="1">
+      <w:start w:val="1"/>
+      <w:numFmt w:val="bullet"/>
+      <w:lvlText w:val="o"/>
+      <w:lvlJc w:val="left"/>
+      <w:pPr>
+        <w:ind w:left="1440" w:hanging="360"/>
+      </w:pPr>
+      <w:rPr>
+        <w:rFonts w:ascii="Courier New" w:hAnsi="Courier New" w:cs="Courier New" w:hint="default"/>
+      </w:rPr>
+    </w:lvl>
+    <w:lvl w:ilvl="2" w:tplc="04090005" w:tentative="1">
+      <w:start w:val="1"/>
+      <w:numFmt w:val="bullet"/>
+      <w:lvlText w:val=""/>
+      <w:lvlJc w:val="left"/>
+      <w:pPr>
+        <w:ind w:left="2160" w:hanging="360"/>
+      </w:pPr>
+      <w:rPr>
+        <w:rFonts w:ascii="Wingdings" w:hAnsi="Wingdings" w:hint="default"/>
+      </w:rPr>
+    </w:lvl>
+    <w:lvl w:ilvl="3" w:tplc="04090001" w:tentative="1">
+      <w:start w:val="1"/>
+      <w:numFmt w:val="bullet"/>
+      <w:lvlText w:val=""/>
+      <w:lvlJc w:val="left"/>
+      <w:pPr>
+        <w:ind w:left="2880" w:hanging="360"/>
+      </w:pPr>
+      <w:rPr>
+        <w:rFonts w:ascii="Symbol" w:hAnsi="Symbol" w:hint="default"/>
+      </w:rPr>
+    </w:lvl>
+    <w:lvl w:ilvl="4" w:tplc="04090003" w:tentative="1">
+      <w:start w:val="1"/>
+      <w:numFmt w:val="bullet"/>
+      <w:lvlText w:val="o"/>
+      <w:lvlJc w:val="left"/>
+      <w:pPr>
+        <w:ind w:left="3600" w:hanging="360"/>
+      </w:pPr>
+      <w:rPr>
+        <w:rFonts w:ascii="Courier New" w:hAnsi="Courier New" w:cs="Courier New" w:hint="default"/>
+      </w:rPr>
+    </w:lvl>
+    <w:lvl w:ilvl="5" w:tplc="04090005" w:tentative="1">
+      <w:start w:val="1"/>
+      <w:numFmt w:val="bullet"/>
+      <w:lvlText w:val=""/>
+      <w:lvlJc w:val="left"/>
+      <w:pPr>
+        <w:ind w:left="4320" w:hanging="360"/>
+      </w:pPr>
+      <w:rPr>
+        <w:rFonts w:ascii="Wingdings" w:hAnsi="Wingdings" w:hint="default"/>
+      </w:rPr>
+    </w:lvl>
+    <w:lvl w:ilvl="6" w:tplc="04090001" w:tentative="1">
+      <w:start w:val="1"/>
+      <w:numFmt w:val="bullet"/>
+      <w:lvlText w:val=""/>
+      <w:lvlJc w:val="left"/>
+      <w:pPr>
+        <w:ind w:left="5040" w:hanging="360"/>
+      </w:pPr>
+      <w:rPr>
+        <w:rFonts w:ascii="Symbol" w:hAnsi="Symbol" w:hint="default"/>
+      </w:rPr>
+    </w:lvl>
+    <w:lvl w:ilvl="7" w:tplc="04090003" w:tentative="1">
+      <w:start w:val="1"/>
+      <w:numFmt w:val="bullet"/>
+      <w:lvlText w:val="o"/>
+      <w:lvlJc w:val="left"/>
+      <w:pPr>
+        <w:ind w:left="5760" w:hanging="360"/>
+      </w:pPr>
+      <w:rPr>
+        <w:rFonts w:ascii="Courier New" w:hAnsi="Courier New" w:cs="Courier New" w:hint="default"/>
+      </w:rPr>
+    </w:lvl>
+    <w:lvl w:ilvl="8" w:tplc="04090005" w:tentative="1">
+      <w:start w:val="1"/>
+      <w:numFmt w:val="bullet"/>
+      <w:lvlText w:val=""/>
+      <w:lvlJc w:val="left"/>
+      <w:pPr>
+        <w:ind w:left="6480" w:hanging="360"/>
+      </w:pPr>
+      <w:rPr>
+        <w:rFonts w:ascii="Wingdings" w:hAnsi="Wingdings" w:hint="default"/>
+      </w:rPr>
+    </w:lvl>
+  </w:abstractNum>
+  <w:abstractNum w:abstractNumId="13" w15:restartNumberingAfterBreak="0">
     <w:nsid w:val="515979CD"/>
     <w:multiLevelType w:val="hybridMultilevel"/>
     <w:tmpl w:val="F154BE2C"/>
@@ -5678,7 +6076,7 @@
       </w:rPr>
     </w:lvl>
   </w:abstractNum>
-  <w:abstractNum w:abstractNumId="13" w15:restartNumberingAfterBreak="0">
+  <w:abstractNum w:abstractNumId="14" w15:restartNumberingAfterBreak="0">
     <w:nsid w:val="54F455E4"/>
     <w:multiLevelType w:val="hybridMultilevel"/>
     <w:tmpl w:val="3F34429E"/>
@@ -5791,7 +6189,7 @@
       </w:rPr>
     </w:lvl>
   </w:abstractNum>
-  <w:abstractNum w:abstractNumId="14" w15:restartNumberingAfterBreak="0">
+  <w:abstractNum w:abstractNumId="15" w15:restartNumberingAfterBreak="0">
     <w:nsid w:val="5B6A48EA"/>
     <w:multiLevelType w:val="hybridMultilevel"/>
     <w:tmpl w:val="F14A2F60"/>
@@ -5904,7 +6302,7 @@
       </w:rPr>
     </w:lvl>
   </w:abstractNum>
-  <w:abstractNum w:abstractNumId="15" w15:restartNumberingAfterBreak="0">
+  <w:abstractNum w:abstractNumId="16" w15:restartNumberingAfterBreak="0">
     <w:nsid w:val="62B17422"/>
     <w:multiLevelType w:val="hybridMultilevel"/>
     <w:tmpl w:val="1C36A680"/>
@@ -5990,7 +6388,7 @@
       </w:pPr>
     </w:lvl>
   </w:abstractNum>
-  <w:abstractNum w:abstractNumId="16" w15:restartNumberingAfterBreak="0">
+  <w:abstractNum w:abstractNumId="17" w15:restartNumberingAfterBreak="0">
     <w:nsid w:val="62DD0571"/>
     <w:multiLevelType w:val="hybridMultilevel"/>
     <w:tmpl w:val="FE42C1E2"/>
@@ -6103,7 +6501,7 @@
       </w:rPr>
     </w:lvl>
   </w:abstractNum>
-  <w:abstractNum w:abstractNumId="17" w15:restartNumberingAfterBreak="0">
+  <w:abstractNum w:abstractNumId="18" w15:restartNumberingAfterBreak="0">
     <w:nsid w:val="6CA013C7"/>
     <w:multiLevelType w:val="hybridMultilevel"/>
     <w:tmpl w:val="EFE6F564"/>
@@ -6216,7 +6614,7 @@
       </w:rPr>
     </w:lvl>
   </w:abstractNum>
-  <w:abstractNum w:abstractNumId="18" w15:restartNumberingAfterBreak="0">
+  <w:abstractNum w:abstractNumId="19" w15:restartNumberingAfterBreak="0">
     <w:nsid w:val="6D1F0A76"/>
     <w:multiLevelType w:val="hybridMultilevel"/>
     <w:tmpl w:val="E9E2217C"/>
@@ -6329,7 +6727,120 @@
       </w:rPr>
     </w:lvl>
   </w:abstractNum>
-  <w:abstractNum w:abstractNumId="19" w15:restartNumberingAfterBreak="0">
+  <w:abstractNum w:abstractNumId="20" w15:restartNumberingAfterBreak="0">
+    <w:nsid w:val="71BF741C"/>
+    <w:multiLevelType w:val="hybridMultilevel"/>
+    <w:tmpl w:val="2DE054F0"/>
+    <w:lvl w:ilvl="0" w:tplc="04090001">
+      <w:start w:val="1"/>
+      <w:numFmt w:val="bullet"/>
+      <w:lvlText w:val=""/>
+      <w:lvlJc w:val="left"/>
+      <w:pPr>
+        <w:ind w:left="720" w:hanging="360"/>
+      </w:pPr>
+      <w:rPr>
+        <w:rFonts w:ascii="Symbol" w:hAnsi="Symbol" w:hint="default"/>
+      </w:rPr>
+    </w:lvl>
+    <w:lvl w:ilvl="1" w:tplc="04090003">
+      <w:start w:val="1"/>
+      <w:numFmt w:val="bullet"/>
+      <w:lvlText w:val="o"/>
+      <w:lvlJc w:val="left"/>
+      <w:pPr>
+        <w:ind w:left="1440" w:hanging="360"/>
+      </w:pPr>
+      <w:rPr>
+        <w:rFonts w:ascii="Courier New" w:hAnsi="Courier New" w:cs="Courier New" w:hint="default"/>
+      </w:rPr>
+    </w:lvl>
+    <w:lvl w:ilvl="2" w:tplc="04090005" w:tentative="1">
+      <w:start w:val="1"/>
+      <w:numFmt w:val="bullet"/>
+      <w:lvlText w:val=""/>
+      <w:lvlJc w:val="left"/>
+      <w:pPr>
+        <w:ind w:left="2160" w:hanging="360"/>
+      </w:pPr>
+      <w:rPr>
+        <w:rFonts w:ascii="Wingdings" w:hAnsi="Wingdings" w:hint="default"/>
+      </w:rPr>
+    </w:lvl>
+    <w:lvl w:ilvl="3" w:tplc="04090001" w:tentative="1">
+      <w:start w:val="1"/>
+      <w:numFmt w:val="bullet"/>
+      <w:lvlText w:val=""/>
+      <w:lvlJc w:val="left"/>
+      <w:pPr>
+        <w:ind w:left="2880" w:hanging="360"/>
+      </w:pPr>
+      <w:rPr>
+        <w:rFonts w:ascii="Symbol" w:hAnsi="Symbol" w:hint="default"/>
+      </w:rPr>
+    </w:lvl>
+    <w:lvl w:ilvl="4" w:tplc="04090003" w:tentative="1">
+      <w:start w:val="1"/>
+      <w:numFmt w:val="bullet"/>
+      <w:lvlText w:val="o"/>
+      <w:lvlJc w:val="left"/>
+      <w:pPr>
+        <w:ind w:left="3600" w:hanging="360"/>
+      </w:pPr>
+      <w:rPr>
+        <w:rFonts w:ascii="Courier New" w:hAnsi="Courier New" w:cs="Courier New" w:hint="default"/>
+      </w:rPr>
+    </w:lvl>
+    <w:lvl w:ilvl="5" w:tplc="04090005" w:tentative="1">
+      <w:start w:val="1"/>
+      <w:numFmt w:val="bullet"/>
+      <w:lvlText w:val=""/>
+      <w:lvlJc w:val="left"/>
+      <w:pPr>
+        <w:ind w:left="4320" w:hanging="360"/>
+      </w:pPr>
+      <w:rPr>
+        <w:rFonts w:ascii="Wingdings" w:hAnsi="Wingdings" w:hint="default"/>
+      </w:rPr>
+    </w:lvl>
+    <w:lvl w:ilvl="6" w:tplc="04090001" w:tentative="1">
+      <w:start w:val="1"/>
+      <w:numFmt w:val="bullet"/>
+      <w:lvlText w:val=""/>
+      <w:lvlJc w:val="left"/>
+      <w:pPr>
+        <w:ind w:left="5040" w:hanging="360"/>
+      </w:pPr>
+      <w:rPr>
+        <w:rFonts w:ascii="Symbol" w:hAnsi="Symbol" w:hint="default"/>
+      </w:rPr>
+    </w:lvl>
+    <w:lvl w:ilvl="7" w:tplc="04090003" w:tentative="1">
+      <w:start w:val="1"/>
+      <w:numFmt w:val="bullet"/>
+      <w:lvlText w:val="o"/>
+      <w:lvlJc w:val="left"/>
+      <w:pPr>
+        <w:ind w:left="5760" w:hanging="360"/>
+      </w:pPr>
+      <w:rPr>
+        <w:rFonts w:ascii="Courier New" w:hAnsi="Courier New" w:cs="Courier New" w:hint="default"/>
+      </w:rPr>
+    </w:lvl>
+    <w:lvl w:ilvl="8" w:tplc="04090005" w:tentative="1">
+      <w:start w:val="1"/>
+      <w:numFmt w:val="bullet"/>
+      <w:lvlText w:val=""/>
+      <w:lvlJc w:val="left"/>
+      <w:pPr>
+        <w:ind w:left="6480" w:hanging="360"/>
+      </w:pPr>
+      <w:rPr>
+        <w:rFonts w:ascii="Wingdings" w:hAnsi="Wingdings" w:hint="default"/>
+      </w:rPr>
+    </w:lvl>
+  </w:abstractNum>
+  <w:abstractNum w:abstractNumId="21" w15:restartNumberingAfterBreak="0">
     <w:nsid w:val="74C16FC8"/>
     <w:multiLevelType w:val="hybridMultilevel"/>
     <w:tmpl w:val="2DBAA1FE"/>
@@ -6442,7 +6953,7 @@
       </w:rPr>
     </w:lvl>
   </w:abstractNum>
-  <w:abstractNum w:abstractNumId="20" w15:restartNumberingAfterBreak="0">
+  <w:abstractNum w:abstractNumId="22" w15:restartNumberingAfterBreak="0">
     <w:nsid w:val="75133416"/>
     <w:multiLevelType w:val="hybridMultilevel"/>
     <w:tmpl w:val="E71E1CF2"/>
@@ -6555,7 +7066,7 @@
       </w:rPr>
     </w:lvl>
   </w:abstractNum>
-  <w:abstractNum w:abstractNumId="21" w15:restartNumberingAfterBreak="0">
+  <w:abstractNum w:abstractNumId="23" w15:restartNumberingAfterBreak="0">
     <w:nsid w:val="7BB47E8D"/>
     <w:multiLevelType w:val="hybridMultilevel"/>
     <w:tmpl w:val="9C8E7AD6"/>
@@ -6668,7 +7179,7 @@
       </w:rPr>
     </w:lvl>
   </w:abstractNum>
-  <w:abstractNum w:abstractNumId="22" w15:restartNumberingAfterBreak="0">
+  <w:abstractNum w:abstractNumId="24" w15:restartNumberingAfterBreak="0">
     <w:nsid w:val="7E7406EC"/>
     <w:multiLevelType w:val="hybridMultilevel"/>
     <w:tmpl w:val="98DEF6C0"/>
@@ -6782,7 +7293,7 @@
     </w:lvl>
   </w:abstractNum>
   <w:num w:numId="1">
-    <w:abstractNumId w:val="15"/>
+    <w:abstractNumId w:val="16"/>
   </w:num>
   <w:num w:numId="2">
     <w:abstractNumId w:val="11"/>
@@ -6797,7 +7308,7 @@
     <w:abstractNumId w:val="7"/>
   </w:num>
   <w:num w:numId="6">
-    <w:abstractNumId w:val="19"/>
+    <w:abstractNumId w:val="21"/>
   </w:num>
   <w:num w:numId="7">
     <w:abstractNumId w:val="5"/>
@@ -6806,19 +7317,19 @@
     <w:abstractNumId w:val="4"/>
   </w:num>
   <w:num w:numId="9">
-    <w:abstractNumId w:val="22"/>
+    <w:abstractNumId w:val="24"/>
   </w:num>
   <w:num w:numId="10">
     <w:abstractNumId w:val="3"/>
   </w:num>
   <w:num w:numId="11">
-    <w:abstractNumId w:val="20"/>
+    <w:abstractNumId w:val="22"/>
   </w:num>
   <w:num w:numId="12">
-    <w:abstractNumId w:val="14"/>
+    <w:abstractNumId w:val="15"/>
   </w:num>
   <w:num w:numId="13">
-    <w:abstractNumId w:val="18"/>
+    <w:abstractNumId w:val="19"/>
   </w:num>
   <w:num w:numId="14">
     <w:abstractNumId w:val="8"/>
@@ -6827,28 +7338,34 @@
     <w:abstractNumId w:val="9"/>
   </w:num>
   <w:num w:numId="16">
-    <w:abstractNumId w:val="21"/>
+    <w:abstractNumId w:val="23"/>
   </w:num>
   <w:num w:numId="17">
     <w:abstractNumId w:val="1"/>
   </w:num>
   <w:num w:numId="18">
-    <w:abstractNumId w:val="12"/>
+    <w:abstractNumId w:val="13"/>
   </w:num>
   <w:num w:numId="19">
-    <w:abstractNumId w:val="16"/>
+    <w:abstractNumId w:val="17"/>
   </w:num>
   <w:num w:numId="20">
     <w:abstractNumId w:val="2"/>
   </w:num>
   <w:num w:numId="21">
-    <w:abstractNumId w:val="13"/>
+    <w:abstractNumId w:val="14"/>
   </w:num>
   <w:num w:numId="22">
-    <w:abstractNumId w:val="17"/>
+    <w:abstractNumId w:val="18"/>
   </w:num>
   <w:num w:numId="23">
     <w:abstractNumId w:val="10"/>
+  </w:num>
+  <w:num w:numId="24">
+    <w:abstractNumId w:val="12"/>
+  </w:num>
+  <w:num w:numId="25">
+    <w:abstractNumId w:val="20"/>
   </w:num>
 </w:numbering>
 </file>

</xml_diff>

<commit_message>
Completed notes for Stiglitz and Rosengard (2015) chapter 3
</commit_message>
<xml_diff>
--- a/Notes/POLS6330_2020_Spring_Notes_StiglitzRosengard_2015_Economics-of-the-public-sector_4th-Edition_v00.docx
+++ b/Notes/POLS6330_2020_Spring_Notes_StiglitzRosengard_2015_Economics-of-the-public-sector_4th-Edition_v00.docx
@@ -4813,7 +4813,132 @@
         </w:numPr>
       </w:pPr>
       <w:r>
-        <w:t>[enter text]</w:t>
+        <w:t>Welfare economics focuses on normative issues.</w:t>
+      </w:r>
+    </w:p>
+    <w:p>
+      <w:pPr>
+        <w:pStyle w:val="ListParagraph"/>
+        <w:numPr>
+          <w:ilvl w:val="1"/>
+          <w:numId w:val="29"/>
+        </w:numPr>
+      </w:pPr>
+      <w:r>
+        <w:t>What goods should be produced?</w:t>
+      </w:r>
+    </w:p>
+    <w:p>
+      <w:pPr>
+        <w:pStyle w:val="ListParagraph"/>
+        <w:numPr>
+          <w:ilvl w:val="1"/>
+          <w:numId w:val="29"/>
+        </w:numPr>
+      </w:pPr>
+      <w:r>
+        <w:t>How should goods be produced?</w:t>
+      </w:r>
+    </w:p>
+    <w:p>
+      <w:pPr>
+        <w:pStyle w:val="ListParagraph"/>
+        <w:numPr>
+          <w:ilvl w:val="1"/>
+          <w:numId w:val="29"/>
+        </w:numPr>
+      </w:pPr>
+      <w:r>
+        <w:t>For whom should goods be produced?</w:t>
+      </w:r>
+    </w:p>
+    <w:p>
+      <w:pPr>
+        <w:pStyle w:val="ListParagraph"/>
+        <w:numPr>
+          <w:ilvl w:val="1"/>
+          <w:numId w:val="29"/>
+        </w:numPr>
+      </w:pPr>
+      <w:r>
+        <w:t>Who should make production decisions?</w:t>
+      </w:r>
+    </w:p>
+    <w:p>
+      <w:pPr>
+        <w:pStyle w:val="ListParagraph"/>
+        <w:numPr>
+          <w:ilvl w:val="0"/>
+          <w:numId w:val="29"/>
+        </w:numPr>
+      </w:pPr>
+      <w:r>
+        <w:t>Pareto efficiency</w:t>
+      </w:r>
+    </w:p>
+    <w:p>
+      <w:pPr>
+        <w:pStyle w:val="ListParagraph"/>
+        <w:numPr>
+          <w:ilvl w:val="1"/>
+          <w:numId w:val="29"/>
+        </w:numPr>
+      </w:pPr>
+      <w:proofErr w:type="gramStart"/>
+      <w:r>
+        <w:t>Also</w:t>
+      </w:r>
+      <w:proofErr w:type="gramEnd"/>
+      <w:r>
+        <w:t xml:space="preserve"> called Pareto optimal.</w:t>
+      </w:r>
+    </w:p>
+    <w:p>
+      <w:pPr>
+        <w:pStyle w:val="ListParagraph"/>
+        <w:numPr>
+          <w:ilvl w:val="1"/>
+          <w:numId w:val="29"/>
+        </w:numPr>
+      </w:pPr>
+      <w:r>
+        <w:t>Resource allocations in which no one can be made better off without making someone else worse off.</w:t>
+      </w:r>
+    </w:p>
+    <w:p>
+      <w:pPr>
+        <w:pStyle w:val="ListParagraph"/>
+        <w:numPr>
+          <w:ilvl w:val="1"/>
+          <w:numId w:val="29"/>
+        </w:numPr>
+      </w:pPr>
+      <w:r>
+        <w:t>Pareto improvement is a change that makes some people better off without making others worse off.</w:t>
+      </w:r>
+    </w:p>
+    <w:p>
+      <w:pPr>
+        <w:pStyle w:val="ListParagraph"/>
+        <w:numPr>
+          <w:ilvl w:val="1"/>
+          <w:numId w:val="29"/>
+        </w:numPr>
+      </w:pPr>
+      <w:r>
+        <w:t>Pareto principle is the belief that Pareto improvement should be implemented.</w:t>
+      </w:r>
+    </w:p>
+    <w:p>
+      <w:pPr>
+        <w:pStyle w:val="ListParagraph"/>
+        <w:numPr>
+          <w:ilvl w:val="1"/>
+          <w:numId w:val="29"/>
+        </w:numPr>
+      </w:pPr>
+      <w:r>
+        <w:t>Changes that are not Pareto improvements by themselves may constitute Pareto improvements when packaged together.</w:t>
       </w:r>
     </w:p>
     <w:p/>
@@ -4831,12 +4956,1042 @@
         </w:numPr>
       </w:pPr>
       <w:r>
-        <w:t>[enter text]</w:t>
+        <w:t>Pareto efficiency is individualistic in two senses:</w:t>
+      </w:r>
+    </w:p>
+    <w:p>
+      <w:pPr>
+        <w:pStyle w:val="ListParagraph"/>
+        <w:numPr>
+          <w:ilvl w:val="1"/>
+          <w:numId w:val="29"/>
+        </w:numPr>
+      </w:pPr>
+      <w:r>
+        <w:t>Concerned only with the well-being of each person.</w:t>
+      </w:r>
+    </w:p>
+    <w:p>
+      <w:pPr>
+        <w:pStyle w:val="ListParagraph"/>
+        <w:numPr>
+          <w:ilvl w:val="2"/>
+          <w:numId w:val="29"/>
+        </w:numPr>
+      </w:pPr>
+      <w:r>
+        <w:t>It is not concerned with equality.</w:t>
+      </w:r>
+    </w:p>
+    <w:p>
+      <w:pPr>
+        <w:pStyle w:val="ListParagraph"/>
+        <w:numPr>
+          <w:ilvl w:val="1"/>
+          <w:numId w:val="29"/>
+        </w:numPr>
+      </w:pPr>
+      <w:r>
+        <w:t>Each person’s perception of their own well-being is what counts.</w:t>
+      </w:r>
+    </w:p>
+    <w:p>
+      <w:pPr>
+        <w:pStyle w:val="ListParagraph"/>
+        <w:numPr>
+          <w:ilvl w:val="2"/>
+          <w:numId w:val="29"/>
+        </w:numPr>
+      </w:pPr>
+      <w:r>
+        <w:t>Principle of consumer sovereignty states that each person is the bes</w:t>
+      </w:r>
+      <w:r>
+        <w:t>t judge of what is in their own best interest.</w:t>
+      </w:r>
+    </w:p>
+    <w:p>
+      <w:pPr>
+        <w:pStyle w:val="ListParagraph"/>
+        <w:numPr>
+          <w:ilvl w:val="0"/>
+          <w:numId w:val="29"/>
+        </w:numPr>
+      </w:pPr>
+      <w:r>
+        <w:t>Some believe that an increase in income inequality is undesirable even in situations where everyone’s income is improving.</w:t>
+      </w:r>
+    </w:p>
+    <w:p>
+      <w:pPr>
+        <w:pStyle w:val="ListParagraph"/>
+        <w:numPr>
+          <w:ilvl w:val="1"/>
+          <w:numId w:val="29"/>
+        </w:numPr>
+      </w:pPr>
+      <w:r>
+        <w:t>Undesirable social tension.</w:t>
+      </w:r>
+    </w:p>
+    <w:p/>
+    <w:p>
+      <w:r>
+        <w:t>The Fundamental Theorems of Welfare Economics</w:t>
+      </w:r>
+    </w:p>
+    <w:p>
+      <w:pPr>
+        <w:pStyle w:val="ListParagraph"/>
+        <w:numPr>
+          <w:ilvl w:val="0"/>
+          <w:numId w:val="30"/>
+        </w:numPr>
+      </w:pPr>
+      <w:r>
+        <w:t>A competitive economy</w:t>
+      </w:r>
+      <w:r>
+        <w:t xml:space="preserve"> is Pareto efficient.</w:t>
+      </w:r>
+    </w:p>
+    <w:p>
+      <w:pPr>
+        <w:pStyle w:val="ListParagraph"/>
+        <w:numPr>
+          <w:ilvl w:val="0"/>
+          <w:numId w:val="30"/>
+        </w:numPr>
+      </w:pPr>
+      <w:r>
+        <w:t>Every Pareto efficient resource allocation on the Pareto efficiency curve can be attained through a market mechanism by redistributing</w:t>
+      </w:r>
+      <w:r>
+        <w:t xml:space="preserve"> wealth </w:t>
+      </w:r>
+      <w:r>
+        <w:t>and then allowing</w:t>
+      </w:r>
+      <w:r>
+        <w:t xml:space="preserve"> competitive forces to play out</w:t>
+      </w:r>
+      <w:r>
+        <w:t>.</w:t>
+      </w:r>
+    </w:p>
+    <w:p>
+      <w:pPr>
+        <w:pStyle w:val="ListParagraph"/>
+        <w:numPr>
+          <w:ilvl w:val="1"/>
+          <w:numId w:val="30"/>
+        </w:numPr>
+      </w:pPr>
+      <w:r>
+        <w:t>Decentralized market mechanisms can attain Pareto efficient allocations of resources.</w:t>
+      </w:r>
+    </w:p>
+    <w:p>
+      <w:pPr>
+        <w:pStyle w:val="ListParagraph"/>
+        <w:numPr>
+          <w:ilvl w:val="1"/>
+          <w:numId w:val="30"/>
+        </w:numPr>
+      </w:pPr>
+      <w:r>
+        <w:t>In centralized market mechanisms, a central agency</w:t>
+      </w:r>
+      <w:r>
+        <w:t xml:space="preserve"> makes all production decisions.</w:t>
+      </w:r>
+    </w:p>
+    <w:p>
+      <w:pPr>
+        <w:pStyle w:val="ListParagraph"/>
+        <w:numPr>
+          <w:ilvl w:val="0"/>
+          <w:numId w:val="30"/>
+        </w:numPr>
+      </w:pPr>
+      <w:r>
+        <w:t>Theorems are logical propositions in which the conclusion follows from assumptions (p. 67).</w:t>
+      </w:r>
+    </w:p>
+    <w:p>
+      <w:pPr>
+        <w:pStyle w:val="ListParagraph"/>
+        <w:numPr>
+          <w:ilvl w:val="1"/>
+          <w:numId w:val="30"/>
+        </w:numPr>
+      </w:pPr>
+      <w:r>
+        <w:t>The assumptions reflect ideal circumstances.</w:t>
+      </w:r>
+    </w:p>
+    <w:p/>
+    <w:p>
+      <w:r>
+        <w:t>Efficiency from the Perspective of a Single Market</w:t>
+      </w:r>
+    </w:p>
+    <w:p>
+      <w:pPr>
+        <w:pStyle w:val="ListParagraph"/>
+        <w:numPr>
+          <w:ilvl w:val="0"/>
+          <w:numId w:val="31"/>
+        </w:numPr>
+      </w:pPr>
+      <w:r>
+        <w:t>Demand curve</w:t>
+      </w:r>
+    </w:p>
+    <w:p>
+      <w:pPr>
+        <w:pStyle w:val="ListParagraph"/>
+        <w:numPr>
+          <w:ilvl w:val="1"/>
+          <w:numId w:val="31"/>
+        </w:numPr>
+      </w:pPr>
+      <w:r>
+        <w:t>Market demand curve</w:t>
+      </w:r>
+      <w:r>
+        <w:t xml:space="preserve"> adds all the demand curves for individual</w:t>
+      </w:r>
+      <w:r>
+        <w:t xml:space="preserve"> consumer</w:t>
+      </w:r>
+      <w:r>
+        <w:t>s.</w:t>
+      </w:r>
+    </w:p>
+    <w:p>
+      <w:pPr>
+        <w:pStyle w:val="ListParagraph"/>
+        <w:numPr>
+          <w:ilvl w:val="1"/>
+          <w:numId w:val="31"/>
+        </w:numPr>
+      </w:pPr>
+      <w:r>
+        <w:t xml:space="preserve">Individual demand curve describes the amount of a good an individual </w:t>
+      </w:r>
+      <w:r>
+        <w:t xml:space="preserve">consumer </w:t>
+      </w:r>
+      <w:r>
+        <w:t>will demand at each price.</w:t>
+      </w:r>
+    </w:p>
+    <w:p>
+      <w:pPr>
+        <w:pStyle w:val="ListParagraph"/>
+        <w:numPr>
+          <w:ilvl w:val="1"/>
+          <w:numId w:val="31"/>
+        </w:numPr>
+      </w:pPr>
+      <w:r>
+        <w:t>Demand curves are generally downward sloping.</w:t>
+      </w:r>
+    </w:p>
+    <w:p>
+      <w:pPr>
+        <w:pStyle w:val="ListParagraph"/>
+        <w:numPr>
+          <w:ilvl w:val="0"/>
+          <w:numId w:val="31"/>
+        </w:numPr>
+      </w:pPr>
+      <w:r>
+        <w:t>How individual</w:t>
+      </w:r>
+      <w:r>
+        <w:t xml:space="preserve"> consumer</w:t>
+      </w:r>
+      <w:r>
+        <w:t>s decide how much to demand.</w:t>
+      </w:r>
+    </w:p>
+    <w:p>
+      <w:pPr>
+        <w:pStyle w:val="ListParagraph"/>
+        <w:numPr>
+          <w:ilvl w:val="1"/>
+          <w:numId w:val="31"/>
+        </w:numPr>
+      </w:pPr>
+      <w:r>
+        <w:t>Marginal benefit received from purchasing an additional unit is equated to the marginal cost of purchasing an additional unit.</w:t>
+      </w:r>
+    </w:p>
+    <w:p>
+      <w:pPr>
+        <w:pStyle w:val="ListParagraph"/>
+        <w:numPr>
+          <w:ilvl w:val="1"/>
+          <w:numId w:val="31"/>
+        </w:numPr>
+      </w:pPr>
+      <w:r>
+        <w:t>Marginal cost of purchasing an additional unit is just the price of the additional unit.</w:t>
+      </w:r>
+    </w:p>
+    <w:p>
+      <w:pPr>
+        <w:pStyle w:val="ListParagraph"/>
+        <w:numPr>
+          <w:ilvl w:val="1"/>
+          <w:numId w:val="31"/>
+        </w:numPr>
+      </w:pPr>
+      <w:r>
+        <w:lastRenderedPageBreak/>
+        <w:t xml:space="preserve">Marginal benefit &gt; marginal cost </w:t>
+      </w:r>
+      <w:r>
+        <w:sym w:font="Wingdings" w:char="F0E0"/>
+      </w:r>
+      <w:r>
+        <w:t xml:space="preserve"> demand more</w:t>
+      </w:r>
+    </w:p>
+    <w:p>
+      <w:pPr>
+        <w:pStyle w:val="ListParagraph"/>
+        <w:numPr>
+          <w:ilvl w:val="1"/>
+          <w:numId w:val="31"/>
+        </w:numPr>
+      </w:pPr>
+      <w:r>
+        <w:t xml:space="preserve">Marginal benefit &lt; marginal cost </w:t>
+      </w:r>
+      <w:r>
+        <w:sym w:font="Wingdings" w:char="F0E0"/>
+      </w:r>
+      <w:r>
+        <w:t xml:space="preserve"> do not demand more</w:t>
+      </w:r>
+    </w:p>
+    <w:p>
+      <w:pPr>
+        <w:pStyle w:val="ListParagraph"/>
+        <w:numPr>
+          <w:ilvl w:val="0"/>
+          <w:numId w:val="31"/>
+        </w:numPr>
+      </w:pPr>
+      <w:r>
+        <w:t>Supply curve</w:t>
+      </w:r>
+    </w:p>
+    <w:p>
+      <w:pPr>
+        <w:pStyle w:val="ListParagraph"/>
+        <w:numPr>
+          <w:ilvl w:val="1"/>
+          <w:numId w:val="31"/>
+        </w:numPr>
+      </w:pPr>
+      <w:r>
+        <w:t>Market supply curve adds all the supply curves for individual firms that supply a good.</w:t>
+      </w:r>
+    </w:p>
+    <w:p>
+      <w:pPr>
+        <w:pStyle w:val="ListParagraph"/>
+        <w:numPr>
+          <w:ilvl w:val="1"/>
+          <w:numId w:val="31"/>
+        </w:numPr>
+      </w:pPr>
+      <w:r>
+        <w:t>Individual supply curve describes the amount of a good an individual firm is willing to supply at each price.</w:t>
+      </w:r>
+    </w:p>
+    <w:p>
+      <w:pPr>
+        <w:pStyle w:val="ListParagraph"/>
+        <w:numPr>
+          <w:ilvl w:val="1"/>
+          <w:numId w:val="31"/>
+        </w:numPr>
+      </w:pPr>
+      <w:r>
+        <w:t>Supply curves are generally upward sloping.</w:t>
+      </w:r>
+    </w:p>
+    <w:p>
+      <w:pPr>
+        <w:pStyle w:val="ListParagraph"/>
+        <w:numPr>
+          <w:ilvl w:val="0"/>
+          <w:numId w:val="31"/>
+        </w:numPr>
+      </w:pPr>
+      <w:r>
+        <w:t xml:space="preserve"> How individual firms decide how much to supply.</w:t>
+      </w:r>
+    </w:p>
+    <w:p>
+      <w:pPr>
+        <w:pStyle w:val="ListParagraph"/>
+        <w:numPr>
+          <w:ilvl w:val="1"/>
+          <w:numId w:val="31"/>
+        </w:numPr>
+      </w:pPr>
+      <w:r>
+        <w:t>Marginal benefit of producing an additional unit is equated to the marginal cost of producing an additional unit.</w:t>
+      </w:r>
+    </w:p>
+    <w:p>
+      <w:pPr>
+        <w:pStyle w:val="ListParagraph"/>
+        <w:numPr>
+          <w:ilvl w:val="1"/>
+          <w:numId w:val="31"/>
+        </w:numPr>
+      </w:pPr>
+      <w:r>
+        <w:t>Marginal benefit of producing an additional unit is just the price received for the additional unit.</w:t>
+      </w:r>
+    </w:p>
+    <w:p>
+      <w:pPr>
+        <w:pStyle w:val="ListParagraph"/>
+        <w:numPr>
+          <w:ilvl w:val="1"/>
+          <w:numId w:val="31"/>
+        </w:numPr>
+      </w:pPr>
+      <w:r>
+        <w:t xml:space="preserve">Marginal benefit &gt; marginal cost </w:t>
+      </w:r>
+      <w:r>
+        <w:sym w:font="Wingdings" w:char="F0E0"/>
+      </w:r>
+      <w:r>
+        <w:t xml:space="preserve"> supply more</w:t>
+      </w:r>
+    </w:p>
+    <w:p>
+      <w:pPr>
+        <w:pStyle w:val="ListParagraph"/>
+        <w:numPr>
+          <w:ilvl w:val="1"/>
+          <w:numId w:val="31"/>
+        </w:numPr>
+      </w:pPr>
+      <w:r>
+        <w:t xml:space="preserve">Marginal benefit &lt; marginal cost </w:t>
+      </w:r>
+      <w:r>
+        <w:sym w:font="Wingdings" w:char="F0E0"/>
+      </w:r>
+      <w:r>
+        <w:t xml:space="preserve"> do not supply more</w:t>
+      </w:r>
+    </w:p>
+    <w:p>
+      <w:pPr>
+        <w:pStyle w:val="ListParagraph"/>
+        <w:numPr>
+          <w:ilvl w:val="0"/>
+          <w:numId w:val="31"/>
+        </w:numPr>
+      </w:pPr>
+      <w:r>
+        <w:t>Market efficiency requires that marginal benefit equals marginal cost.</w:t>
+      </w:r>
+    </w:p>
+    <w:p>
+      <w:pPr>
+        <w:pStyle w:val="ListParagraph"/>
+        <w:numPr>
+          <w:ilvl w:val="0"/>
+          <w:numId w:val="31"/>
+        </w:numPr>
+      </w:pPr>
+      <w:r>
+        <w:t>Market equilibrium is where</w:t>
+      </w:r>
+    </w:p>
+    <w:p>
+      <w:pPr>
+        <w:pStyle w:val="ListParagraph"/>
+        <w:numPr>
+          <w:ilvl w:val="1"/>
+          <w:numId w:val="31"/>
+        </w:numPr>
+      </w:pPr>
+      <w:r>
+        <w:t>The point at which market demand equals market supply which is the intersection of the market demand curve and the market supply curve.</w:t>
+      </w:r>
+    </w:p>
+    <w:p/>
+    <w:p>
+      <w:pPr>
+        <w:rPr>
+          <w:i/>
+        </w:rPr>
+      </w:pPr>
+      <w:r>
+        <w:rPr>
+          <w:i/>
+        </w:rPr>
+        <w:t>Analyzing Economic Efficiency</w:t>
+      </w:r>
+    </w:p>
+    <w:p>
+      <w:r>
+        <w:t>Basic Concepts</w:t>
+      </w:r>
+    </w:p>
+    <w:p>
+      <w:pPr>
+        <w:pStyle w:val="ListParagraph"/>
+        <w:numPr>
+          <w:ilvl w:val="0"/>
+          <w:numId w:val="32"/>
+        </w:numPr>
+      </w:pPr>
+      <w:r>
+        <w:t>Three aspects of efficiency</w:t>
+      </w:r>
+    </w:p>
+    <w:p>
+      <w:pPr>
+        <w:pStyle w:val="ListParagraph"/>
+        <w:numPr>
+          <w:ilvl w:val="1"/>
+          <w:numId w:val="32"/>
+        </w:numPr>
+      </w:pPr>
+      <w:r>
+        <w:t>Exchange efficiency is when whatever goods an economy produces goes to those who value the goods the most.</w:t>
+      </w:r>
+    </w:p>
+    <w:p>
+      <w:pPr>
+        <w:pStyle w:val="ListParagraph"/>
+        <w:numPr>
+          <w:ilvl w:val="1"/>
+          <w:numId w:val="32"/>
+        </w:numPr>
+      </w:pPr>
+      <w:r>
+        <w:t>Production efficiency is when the production of one good cannot be increased without decreasing the production of another good.</w:t>
+      </w:r>
+    </w:p>
+    <w:p>
+      <w:pPr>
+        <w:pStyle w:val="ListParagraph"/>
+        <w:numPr>
+          <w:ilvl w:val="1"/>
+          <w:numId w:val="32"/>
+        </w:numPr>
+      </w:pPr>
+      <w:r>
+        <w:t>Production mix efficiency is when the goods produced are those desired by individuals.</w:t>
+      </w:r>
+    </w:p>
+    <w:p/>
+    <w:p>
+      <w:r>
+        <w:t>Utilities Possibilities Curve</w:t>
+      </w:r>
+    </w:p>
+    <w:p>
+      <w:pPr>
+        <w:pStyle w:val="ListParagraph"/>
+        <w:numPr>
+          <w:ilvl w:val="0"/>
+          <w:numId w:val="32"/>
+        </w:numPr>
+      </w:pPr>
+      <w:r>
+        <w:t>Utility is the benefits that an individual receives from the combination of goods the individual consumes.</w:t>
+      </w:r>
+    </w:p>
+    <w:p>
+      <w:pPr>
+        <w:pStyle w:val="ListParagraph"/>
+        <w:numPr>
+          <w:ilvl w:val="0"/>
+          <w:numId w:val="32"/>
+        </w:numPr>
+      </w:pPr>
+      <w:r>
+        <w:t>An increase in goods consumed general produces an increase in utility.</w:t>
+      </w:r>
+    </w:p>
+    <w:p>
+      <w:pPr>
+        <w:pStyle w:val="ListParagraph"/>
+        <w:numPr>
+          <w:ilvl w:val="0"/>
+          <w:numId w:val="32"/>
+        </w:numPr>
+      </w:pPr>
+      <w:r>
+        <w:t>Utility possibilities curve describes the maximum level of utility two consumers may achieve given the resources available.</w:t>
+      </w:r>
+    </w:p>
+    <w:p>
+      <w:pPr>
+        <w:pStyle w:val="ListParagraph"/>
+        <w:numPr>
+          <w:ilvl w:val="0"/>
+          <w:numId w:val="32"/>
+        </w:numPr>
+      </w:pPr>
+      <w:r>
+        <w:t>A Pareto efficient economy operates at a point on the utilities possibilities curve.</w:t>
+      </w:r>
+    </w:p>
+    <w:p>
+      <w:pPr>
+        <w:pStyle w:val="ListParagraph"/>
+        <w:numPr>
+          <w:ilvl w:val="0"/>
+          <w:numId w:val="32"/>
+        </w:numPr>
+      </w:pPr>
+      <w:r>
+        <w:t>The fundamental theorems of welfare economics apply to the utilities possibilities curve.</w:t>
+      </w:r>
+    </w:p>
+    <w:p/>
+    <w:p>
+      <w:r>
+        <w:t>Exchange Efficiency</w:t>
+      </w:r>
+    </w:p>
+    <w:p>
+      <w:pPr>
+        <w:pStyle w:val="ListParagraph"/>
+        <w:numPr>
+          <w:ilvl w:val="0"/>
+          <w:numId w:val="33"/>
+        </w:numPr>
+      </w:pPr>
+      <w:r>
+        <w:t>Concerns the distribution of goods.</w:t>
+      </w:r>
+    </w:p>
+    <w:p>
+      <w:pPr>
+        <w:pStyle w:val="ListParagraph"/>
+        <w:numPr>
+          <w:ilvl w:val="0"/>
+          <w:numId w:val="33"/>
+        </w:numPr>
+      </w:pPr>
+      <w:r>
+        <w:t>Goods are distributed such that no one can be made better off without making someone else worse off.</w:t>
+      </w:r>
+    </w:p>
+    <w:p>
+      <w:pPr>
+        <w:pStyle w:val="ListParagraph"/>
+        <w:numPr>
+          <w:ilvl w:val="0"/>
+          <w:numId w:val="33"/>
+        </w:numPr>
+      </w:pPr>
+      <w:r>
+        <w:t>Requires that there is no ability to trade or engage in exchanges that would make both parties better off.</w:t>
+      </w:r>
+    </w:p>
+    <w:p>
+      <w:pPr>
+        <w:pStyle w:val="ListParagraph"/>
+        <w:numPr>
+          <w:ilvl w:val="0"/>
+          <w:numId w:val="33"/>
+        </w:numPr>
+      </w:pPr>
+      <w:r>
+        <w:t>Marginal rate of substitution is the amount of one good that a person is willing to give up in exchange for one unit of another good.</w:t>
+      </w:r>
+    </w:p>
+    <w:p>
+      <w:pPr>
+        <w:pStyle w:val="ListParagraph"/>
+        <w:numPr>
+          <w:ilvl w:val="0"/>
+          <w:numId w:val="33"/>
+        </w:numPr>
+      </w:pPr>
+      <w:r>
+        <w:t>Exchange efficiency requires that all individuals have the same marginal rate of substitution.</w:t>
+      </w:r>
+    </w:p>
+    <w:p>
+      <w:pPr>
+        <w:pStyle w:val="ListParagraph"/>
+        <w:numPr>
+          <w:ilvl w:val="0"/>
+          <w:numId w:val="33"/>
+        </w:numPr>
+      </w:pPr>
+      <w:r>
+        <w:t>Budget constraint line describes the combination of goods that cost the same amount.</w:t>
+      </w:r>
+    </w:p>
+    <w:p>
+      <w:pPr>
+        <w:pStyle w:val="ListParagraph"/>
+        <w:numPr>
+          <w:ilvl w:val="0"/>
+          <w:numId w:val="33"/>
+        </w:numPr>
+      </w:pPr>
+      <w:r>
+        <w:lastRenderedPageBreak/>
+        <w:t>Indifference curve describes the combination of goods which produce the same level of utility.</w:t>
+      </w:r>
+    </w:p>
+    <w:p>
+      <w:pPr>
+        <w:pStyle w:val="ListParagraph"/>
+        <w:numPr>
+          <w:ilvl w:val="0"/>
+          <w:numId w:val="33"/>
+        </w:numPr>
+      </w:pPr>
+      <w:r>
+        <w:t>The slope of the indifference curve equals the marginal rate of substitution.</w:t>
+      </w:r>
+    </w:p>
+    <w:p>
+      <w:pPr>
+        <w:pStyle w:val="ListParagraph"/>
+        <w:numPr>
+          <w:ilvl w:val="0"/>
+          <w:numId w:val="33"/>
+        </w:numPr>
+      </w:pPr>
+      <w:r>
+        <w:t>Consumers want to be on the highest indifference curve possible.</w:t>
+      </w:r>
+    </w:p>
+    <w:p>
+      <w:pPr>
+        <w:pStyle w:val="ListParagraph"/>
+        <w:numPr>
+          <w:ilvl w:val="0"/>
+          <w:numId w:val="33"/>
+        </w:numPr>
+      </w:pPr>
+      <w:r>
+        <w:t>The best that can be accomplished is the point where the b</w:t>
+      </w:r>
+      <w:r>
+        <w:t xml:space="preserve">udget constraint </w:t>
+      </w:r>
+      <w:r>
+        <w:t xml:space="preserve">line </w:t>
+      </w:r>
+      <w:r>
+        <w:t>is tangential to the indifference curve.</w:t>
+      </w:r>
+    </w:p>
+    <w:p>
+      <w:pPr>
+        <w:pStyle w:val="ListParagraph"/>
+        <w:numPr>
+          <w:ilvl w:val="0"/>
+          <w:numId w:val="33"/>
+        </w:numPr>
+      </w:pPr>
+      <w:r>
+        <w:t>Budget constraint line is the price ratio.</w:t>
+      </w:r>
+    </w:p>
+    <w:p>
+      <w:pPr>
+        <w:pStyle w:val="ListParagraph"/>
+        <w:numPr>
+          <w:ilvl w:val="0"/>
+          <w:numId w:val="33"/>
+        </w:numPr>
+      </w:pPr>
+      <w:r>
+        <w:t>A point of tangency, marginal rate of substitution equals the price ratio.</w:t>
+      </w:r>
+    </w:p>
+    <w:p>
+      <w:pPr>
+        <w:pStyle w:val="ListParagraph"/>
+        <w:numPr>
+          <w:ilvl w:val="0"/>
+          <w:numId w:val="33"/>
+        </w:numPr>
+      </w:pPr>
+      <w:r>
+        <w:t>In a competitive market, all consumers receive the same price thus they have the same marginal rate of substitution.</w:t>
+      </w:r>
+    </w:p>
+    <w:p>
+      <w:pPr>
+        <w:pStyle w:val="ListParagraph"/>
+        <w:numPr>
+          <w:ilvl w:val="1"/>
+          <w:numId w:val="33"/>
+        </w:numPr>
+      </w:pPr>
+      <w:r>
+        <w:t>Competitive markets have exchange efficiency.</w:t>
+      </w:r>
+    </w:p>
+    <w:p/>
+    <w:p>
+      <w:r>
+        <w:t>Production Efficiency</w:t>
+      </w:r>
+    </w:p>
+    <w:p>
+      <w:pPr>
+        <w:pStyle w:val="ListParagraph"/>
+        <w:numPr>
+          <w:ilvl w:val="0"/>
+          <w:numId w:val="34"/>
+        </w:numPr>
+      </w:pPr>
+      <w:r>
+        <w:t>Determining production efficiency</w:t>
+      </w:r>
+      <w:r>
+        <w:t xml:space="preserve"> is</w:t>
+      </w:r>
+      <w:r>
+        <w:t xml:space="preserve"> </w:t>
+      </w:r>
+      <w:r>
+        <w:t>like</w:t>
+      </w:r>
+      <w:r>
+        <w:t xml:space="preserve"> determining exchange efficiency.</w:t>
+      </w:r>
+    </w:p>
+    <w:p>
+      <w:pPr>
+        <w:pStyle w:val="ListParagraph"/>
+        <w:numPr>
+          <w:ilvl w:val="0"/>
+          <w:numId w:val="34"/>
+        </w:numPr>
+      </w:pPr>
+      <w:proofErr w:type="spellStart"/>
+      <w:r>
+        <w:t>Isocost</w:t>
+      </w:r>
+      <w:proofErr w:type="spellEnd"/>
+      <w:r>
+        <w:t xml:space="preserve"> line describes the different combination of inputs that cost the firm the same amount.</w:t>
+      </w:r>
+    </w:p>
+    <w:p>
+      <w:pPr>
+        <w:pStyle w:val="ListParagraph"/>
+        <w:numPr>
+          <w:ilvl w:val="0"/>
+          <w:numId w:val="34"/>
+        </w:numPr>
+      </w:pPr>
+      <w:r>
+        <w:t>Isoquant curve describes the different combinations of inputs that produce the same amount of outputs.</w:t>
+      </w:r>
+    </w:p>
+    <w:p>
+      <w:pPr>
+        <w:pStyle w:val="ListParagraph"/>
+        <w:numPr>
+          <w:ilvl w:val="0"/>
+          <w:numId w:val="34"/>
+        </w:numPr>
+      </w:pPr>
+      <w:r>
+        <w:t>Marginal rate of technical substitution is the slope of the Isoquant curve.</w:t>
+      </w:r>
+    </w:p>
+    <w:p>
+      <w:pPr>
+        <w:pStyle w:val="ListParagraph"/>
+        <w:numPr>
+          <w:ilvl w:val="0"/>
+          <w:numId w:val="34"/>
+        </w:numPr>
+      </w:pPr>
+      <w:r>
+        <w:t>Production efficiency requires that all firms have the same marginal rate of technical substitution.</w:t>
+      </w:r>
+    </w:p>
+    <w:p>
+      <w:pPr>
+        <w:pStyle w:val="ListParagraph"/>
+        <w:numPr>
+          <w:ilvl w:val="0"/>
+          <w:numId w:val="34"/>
+        </w:numPr>
+      </w:pPr>
+      <w:r>
+        <w:t>All firms receive the sam</w:t>
+      </w:r>
+      <w:r>
+        <w:t>e price in a competitive market thus the have the same marginal rate of technical substitution.</w:t>
+      </w:r>
+    </w:p>
+    <w:p>
+      <w:pPr>
+        <w:pStyle w:val="ListParagraph"/>
+        <w:numPr>
+          <w:ilvl w:val="1"/>
+          <w:numId w:val="34"/>
+        </w:numPr>
+      </w:pPr>
+      <w:r>
+        <w:t>Competitive markets have production efficiency.</w:t>
+      </w:r>
+    </w:p>
+    <w:p/>
+    <w:p>
+      <w:r>
+        <w:t>Product Mix Efficiency</w:t>
+      </w:r>
+    </w:p>
+    <w:p>
+      <w:pPr>
+        <w:pStyle w:val="ListParagraph"/>
+        <w:numPr>
+          <w:ilvl w:val="0"/>
+          <w:numId w:val="35"/>
+        </w:numPr>
+      </w:pPr>
+      <w:r>
+        <w:t>Must consider technical feasibility and individual preferences to select the best mix of goods.</w:t>
+      </w:r>
+    </w:p>
+    <w:p>
+      <w:pPr>
+        <w:pStyle w:val="ListParagraph"/>
+        <w:numPr>
+          <w:ilvl w:val="0"/>
+          <w:numId w:val="35"/>
+        </w:numPr>
+      </w:pPr>
+      <w:r>
+        <w:t>We can determine based on the technology the maximum number of one good that can be produced for each level of output of the other good.</w:t>
+      </w:r>
+    </w:p>
+    <w:p>
+      <w:pPr>
+        <w:pStyle w:val="ListParagraph"/>
+        <w:numPr>
+          <w:ilvl w:val="1"/>
+          <w:numId w:val="35"/>
+        </w:numPr>
+      </w:pPr>
+      <w:r>
+        <w:t>Generates the production possibilities curve.</w:t>
+      </w:r>
+    </w:p>
+    <w:p>
+      <w:pPr>
+        <w:pStyle w:val="ListParagraph"/>
+        <w:numPr>
+          <w:ilvl w:val="1"/>
+          <w:numId w:val="35"/>
+        </w:numPr>
+      </w:pPr>
+      <w:r>
+        <w:t>Marginal rate of transformation is the slope of the production possibilities curve.</w:t>
+      </w:r>
+    </w:p>
+    <w:p>
+      <w:pPr>
+        <w:pStyle w:val="ListParagraph"/>
+        <w:numPr>
+          <w:ilvl w:val="2"/>
+          <w:numId w:val="35"/>
+        </w:numPr>
+      </w:pPr>
+      <w:r>
+        <w:t>Gives how many more units of one good we can obtain by reducing production of another good by one unit.</w:t>
+      </w:r>
+    </w:p>
+    <w:p>
+      <w:pPr>
+        <w:pStyle w:val="ListParagraph"/>
+        <w:numPr>
+          <w:ilvl w:val="0"/>
+          <w:numId w:val="35"/>
+        </w:numPr>
+      </w:pPr>
+      <w:r>
+        <w:t>For any given production possibilities curve we want to attain the highest possible utility level.</w:t>
+      </w:r>
+    </w:p>
+    <w:p>
+      <w:pPr>
+        <w:pStyle w:val="ListParagraph"/>
+        <w:numPr>
+          <w:ilvl w:val="0"/>
+          <w:numId w:val="35"/>
+        </w:numPr>
+      </w:pPr>
+      <w:r>
+        <w:t>Utility is maximized at the point of tangency between the indifference curve and the production possibilities curve.</w:t>
+      </w:r>
+    </w:p>
+    <w:p>
+      <w:pPr>
+        <w:pStyle w:val="ListParagraph"/>
+        <w:numPr>
+          <w:ilvl w:val="0"/>
+          <w:numId w:val="35"/>
+        </w:numPr>
+      </w:pPr>
+      <w:r>
+        <w:t>The marginal rate of transformation is equal to the relative price of one good to another good in a competitive market.</w:t>
+      </w:r>
+    </w:p>
+    <w:p>
+      <w:pPr>
+        <w:pStyle w:val="ListParagraph"/>
+        <w:numPr>
+          <w:ilvl w:val="0"/>
+          <w:numId w:val="35"/>
+        </w:numPr>
+      </w:pPr>
+      <w:r>
+        <w:t>Both marginal rate of transformation and marginal rate of substitution equal the price ratio.</w:t>
+      </w:r>
+    </w:p>
+    <w:p>
+      <w:pPr>
+        <w:pStyle w:val="ListParagraph"/>
+        <w:numPr>
+          <w:ilvl w:val="1"/>
+          <w:numId w:val="35"/>
+        </w:numPr>
+      </w:pPr>
+      <w:r>
+        <w:t>Marginal rate of transformation must equal marginal rate of substitution for the consumer.</w:t>
       </w:r>
     </w:p>
     <w:p>
       <w:bookmarkStart w:id="2" w:name="_GoBack"/>
       <w:bookmarkEnd w:id="2"/>
+    </w:p>
+    <w:p>
       <w:r>
         <w:br w:type="page"/>
       </w:r>
@@ -4950,7 +6105,7 @@
         <w:bCs/>
         <w:noProof/>
       </w:rPr>
-      <w:t>13</w:t>
+      <w:t>15</w:t>
     </w:r>
     <w:r>
       <w:rPr>
@@ -4989,7 +6144,7 @@
         <w:bCs/>
         <w:noProof/>
       </w:rPr>
-      <w:t>13</w:t>
+      <w:t>15</w:t>
     </w:r>
     <w:r>
       <w:rPr>
@@ -5281,6 +6436,119 @@
     </w:lvl>
   </w:abstractNum>
   <w:abstractNum w:abstractNumId="2" w15:restartNumberingAfterBreak="0">
+    <w:nsid w:val="05A7195F"/>
+    <w:multiLevelType w:val="hybridMultilevel"/>
+    <w:tmpl w:val="869EBC14"/>
+    <w:lvl w:ilvl="0" w:tplc="04090001">
+      <w:start w:val="1"/>
+      <w:numFmt w:val="bullet"/>
+      <w:lvlText w:val=""/>
+      <w:lvlJc w:val="left"/>
+      <w:pPr>
+        <w:ind w:left="720" w:hanging="360"/>
+      </w:pPr>
+      <w:rPr>
+        <w:rFonts w:ascii="Symbol" w:hAnsi="Symbol" w:hint="default"/>
+      </w:rPr>
+    </w:lvl>
+    <w:lvl w:ilvl="1" w:tplc="04090003">
+      <w:start w:val="1"/>
+      <w:numFmt w:val="bullet"/>
+      <w:lvlText w:val="o"/>
+      <w:lvlJc w:val="left"/>
+      <w:pPr>
+        <w:ind w:left="1440" w:hanging="360"/>
+      </w:pPr>
+      <w:rPr>
+        <w:rFonts w:ascii="Courier New" w:hAnsi="Courier New" w:cs="Courier New" w:hint="default"/>
+      </w:rPr>
+    </w:lvl>
+    <w:lvl w:ilvl="2" w:tplc="04090005" w:tentative="1">
+      <w:start w:val="1"/>
+      <w:numFmt w:val="bullet"/>
+      <w:lvlText w:val=""/>
+      <w:lvlJc w:val="left"/>
+      <w:pPr>
+        <w:ind w:left="2160" w:hanging="360"/>
+      </w:pPr>
+      <w:rPr>
+        <w:rFonts w:ascii="Wingdings" w:hAnsi="Wingdings" w:hint="default"/>
+      </w:rPr>
+    </w:lvl>
+    <w:lvl w:ilvl="3" w:tplc="04090001" w:tentative="1">
+      <w:start w:val="1"/>
+      <w:numFmt w:val="bullet"/>
+      <w:lvlText w:val=""/>
+      <w:lvlJc w:val="left"/>
+      <w:pPr>
+        <w:ind w:left="2880" w:hanging="360"/>
+      </w:pPr>
+      <w:rPr>
+        <w:rFonts w:ascii="Symbol" w:hAnsi="Symbol" w:hint="default"/>
+      </w:rPr>
+    </w:lvl>
+    <w:lvl w:ilvl="4" w:tplc="04090003" w:tentative="1">
+      <w:start w:val="1"/>
+      <w:numFmt w:val="bullet"/>
+      <w:lvlText w:val="o"/>
+      <w:lvlJc w:val="left"/>
+      <w:pPr>
+        <w:ind w:left="3600" w:hanging="360"/>
+      </w:pPr>
+      <w:rPr>
+        <w:rFonts w:ascii="Courier New" w:hAnsi="Courier New" w:cs="Courier New" w:hint="default"/>
+      </w:rPr>
+    </w:lvl>
+    <w:lvl w:ilvl="5" w:tplc="04090005" w:tentative="1">
+      <w:start w:val="1"/>
+      <w:numFmt w:val="bullet"/>
+      <w:lvlText w:val=""/>
+      <w:lvlJc w:val="left"/>
+      <w:pPr>
+        <w:ind w:left="4320" w:hanging="360"/>
+      </w:pPr>
+      <w:rPr>
+        <w:rFonts w:ascii="Wingdings" w:hAnsi="Wingdings" w:hint="default"/>
+      </w:rPr>
+    </w:lvl>
+    <w:lvl w:ilvl="6" w:tplc="04090001" w:tentative="1">
+      <w:start w:val="1"/>
+      <w:numFmt w:val="bullet"/>
+      <w:lvlText w:val=""/>
+      <w:lvlJc w:val="left"/>
+      <w:pPr>
+        <w:ind w:left="5040" w:hanging="360"/>
+      </w:pPr>
+      <w:rPr>
+        <w:rFonts w:ascii="Symbol" w:hAnsi="Symbol" w:hint="default"/>
+      </w:rPr>
+    </w:lvl>
+    <w:lvl w:ilvl="7" w:tplc="04090003" w:tentative="1">
+      <w:start w:val="1"/>
+      <w:numFmt w:val="bullet"/>
+      <w:lvlText w:val="o"/>
+      <w:lvlJc w:val="left"/>
+      <w:pPr>
+        <w:ind w:left="5760" w:hanging="360"/>
+      </w:pPr>
+      <w:rPr>
+        <w:rFonts w:ascii="Courier New" w:hAnsi="Courier New" w:cs="Courier New" w:hint="default"/>
+      </w:rPr>
+    </w:lvl>
+    <w:lvl w:ilvl="8" w:tplc="04090005" w:tentative="1">
+      <w:start w:val="1"/>
+      <w:numFmt w:val="bullet"/>
+      <w:lvlText w:val=""/>
+      <w:lvlJc w:val="left"/>
+      <w:pPr>
+        <w:ind w:left="6480" w:hanging="360"/>
+      </w:pPr>
+      <w:rPr>
+        <w:rFonts w:ascii="Wingdings" w:hAnsi="Wingdings" w:hint="default"/>
+      </w:rPr>
+    </w:lvl>
+  </w:abstractNum>
+  <w:abstractNum w:abstractNumId="3" w15:restartNumberingAfterBreak="0">
     <w:nsid w:val="0883287F"/>
     <w:multiLevelType w:val="hybridMultilevel"/>
     <w:tmpl w:val="7756A5F6"/>
@@ -5393,7 +6661,7 @@
       </w:rPr>
     </w:lvl>
   </w:abstractNum>
-  <w:abstractNum w:abstractNumId="3" w15:restartNumberingAfterBreak="0">
+  <w:abstractNum w:abstractNumId="4" w15:restartNumberingAfterBreak="0">
     <w:nsid w:val="095B0635"/>
     <w:multiLevelType w:val="hybridMultilevel"/>
     <w:tmpl w:val="82068DA6"/>
@@ -5506,7 +6774,120 @@
       </w:rPr>
     </w:lvl>
   </w:abstractNum>
-  <w:abstractNum w:abstractNumId="4" w15:restartNumberingAfterBreak="0">
+  <w:abstractNum w:abstractNumId="5" w15:restartNumberingAfterBreak="0">
+    <w:nsid w:val="10E723FA"/>
+    <w:multiLevelType w:val="hybridMultilevel"/>
+    <w:tmpl w:val="DE0AB142"/>
+    <w:lvl w:ilvl="0" w:tplc="04090001">
+      <w:start w:val="1"/>
+      <w:numFmt w:val="bullet"/>
+      <w:lvlText w:val=""/>
+      <w:lvlJc w:val="left"/>
+      <w:pPr>
+        <w:ind w:left="720" w:hanging="360"/>
+      </w:pPr>
+      <w:rPr>
+        <w:rFonts w:ascii="Symbol" w:hAnsi="Symbol" w:hint="default"/>
+      </w:rPr>
+    </w:lvl>
+    <w:lvl w:ilvl="1" w:tplc="04090003">
+      <w:start w:val="1"/>
+      <w:numFmt w:val="bullet"/>
+      <w:lvlText w:val="o"/>
+      <w:lvlJc w:val="left"/>
+      <w:pPr>
+        <w:ind w:left="1440" w:hanging="360"/>
+      </w:pPr>
+      <w:rPr>
+        <w:rFonts w:ascii="Courier New" w:hAnsi="Courier New" w:cs="Courier New" w:hint="default"/>
+      </w:rPr>
+    </w:lvl>
+    <w:lvl w:ilvl="2" w:tplc="04090005" w:tentative="1">
+      <w:start w:val="1"/>
+      <w:numFmt w:val="bullet"/>
+      <w:lvlText w:val=""/>
+      <w:lvlJc w:val="left"/>
+      <w:pPr>
+        <w:ind w:left="2160" w:hanging="360"/>
+      </w:pPr>
+      <w:rPr>
+        <w:rFonts w:ascii="Wingdings" w:hAnsi="Wingdings" w:hint="default"/>
+      </w:rPr>
+    </w:lvl>
+    <w:lvl w:ilvl="3" w:tplc="04090001" w:tentative="1">
+      <w:start w:val="1"/>
+      <w:numFmt w:val="bullet"/>
+      <w:lvlText w:val=""/>
+      <w:lvlJc w:val="left"/>
+      <w:pPr>
+        <w:ind w:left="2880" w:hanging="360"/>
+      </w:pPr>
+      <w:rPr>
+        <w:rFonts w:ascii="Symbol" w:hAnsi="Symbol" w:hint="default"/>
+      </w:rPr>
+    </w:lvl>
+    <w:lvl w:ilvl="4" w:tplc="04090003" w:tentative="1">
+      <w:start w:val="1"/>
+      <w:numFmt w:val="bullet"/>
+      <w:lvlText w:val="o"/>
+      <w:lvlJc w:val="left"/>
+      <w:pPr>
+        <w:ind w:left="3600" w:hanging="360"/>
+      </w:pPr>
+      <w:rPr>
+        <w:rFonts w:ascii="Courier New" w:hAnsi="Courier New" w:cs="Courier New" w:hint="default"/>
+      </w:rPr>
+    </w:lvl>
+    <w:lvl w:ilvl="5" w:tplc="04090005" w:tentative="1">
+      <w:start w:val="1"/>
+      <w:numFmt w:val="bullet"/>
+      <w:lvlText w:val=""/>
+      <w:lvlJc w:val="left"/>
+      <w:pPr>
+        <w:ind w:left="4320" w:hanging="360"/>
+      </w:pPr>
+      <w:rPr>
+        <w:rFonts w:ascii="Wingdings" w:hAnsi="Wingdings" w:hint="default"/>
+      </w:rPr>
+    </w:lvl>
+    <w:lvl w:ilvl="6" w:tplc="04090001" w:tentative="1">
+      <w:start w:val="1"/>
+      <w:numFmt w:val="bullet"/>
+      <w:lvlText w:val=""/>
+      <w:lvlJc w:val="left"/>
+      <w:pPr>
+        <w:ind w:left="5040" w:hanging="360"/>
+      </w:pPr>
+      <w:rPr>
+        <w:rFonts w:ascii="Symbol" w:hAnsi="Symbol" w:hint="default"/>
+      </w:rPr>
+    </w:lvl>
+    <w:lvl w:ilvl="7" w:tplc="04090003" w:tentative="1">
+      <w:start w:val="1"/>
+      <w:numFmt w:val="bullet"/>
+      <w:lvlText w:val="o"/>
+      <w:lvlJc w:val="left"/>
+      <w:pPr>
+        <w:ind w:left="5760" w:hanging="360"/>
+      </w:pPr>
+      <w:rPr>
+        <w:rFonts w:ascii="Courier New" w:hAnsi="Courier New" w:cs="Courier New" w:hint="default"/>
+      </w:rPr>
+    </w:lvl>
+    <w:lvl w:ilvl="8" w:tplc="04090005" w:tentative="1">
+      <w:start w:val="1"/>
+      <w:numFmt w:val="bullet"/>
+      <w:lvlText w:val=""/>
+      <w:lvlJc w:val="left"/>
+      <w:pPr>
+        <w:ind w:left="6480" w:hanging="360"/>
+      </w:pPr>
+      <w:rPr>
+        <w:rFonts w:ascii="Wingdings" w:hAnsi="Wingdings" w:hint="default"/>
+      </w:rPr>
+    </w:lvl>
+  </w:abstractNum>
+  <w:abstractNum w:abstractNumId="6" w15:restartNumberingAfterBreak="0">
     <w:nsid w:val="140B1AE6"/>
     <w:multiLevelType w:val="hybridMultilevel"/>
     <w:tmpl w:val="604CD4B0"/>
@@ -5592,7 +6973,7 @@
       </w:pPr>
     </w:lvl>
   </w:abstractNum>
-  <w:abstractNum w:abstractNumId="5" w15:restartNumberingAfterBreak="0">
+  <w:abstractNum w:abstractNumId="7" w15:restartNumberingAfterBreak="0">
     <w:nsid w:val="18BA3BB4"/>
     <w:multiLevelType w:val="hybridMultilevel"/>
     <w:tmpl w:val="62D03A9E"/>
@@ -5705,7 +7086,7 @@
       </w:rPr>
     </w:lvl>
   </w:abstractNum>
-  <w:abstractNum w:abstractNumId="6" w15:restartNumberingAfterBreak="0">
+  <w:abstractNum w:abstractNumId="8" w15:restartNumberingAfterBreak="0">
     <w:nsid w:val="28B90BFF"/>
     <w:multiLevelType w:val="hybridMultilevel"/>
     <w:tmpl w:val="D75EE4A2"/>
@@ -5818,7 +7199,7 @@
       </w:rPr>
     </w:lvl>
   </w:abstractNum>
-  <w:abstractNum w:abstractNumId="7" w15:restartNumberingAfterBreak="0">
+  <w:abstractNum w:abstractNumId="9" w15:restartNumberingAfterBreak="0">
     <w:nsid w:val="29456E6E"/>
     <w:multiLevelType w:val="hybridMultilevel"/>
     <w:tmpl w:val="908A7DA0"/>
@@ -5931,7 +7312,120 @@
       </w:rPr>
     </w:lvl>
   </w:abstractNum>
-  <w:abstractNum w:abstractNumId="8" w15:restartNumberingAfterBreak="0">
+  <w:abstractNum w:abstractNumId="10" w15:restartNumberingAfterBreak="0">
+    <w:nsid w:val="2A6821A8"/>
+    <w:multiLevelType w:val="hybridMultilevel"/>
+    <w:tmpl w:val="9E9AE1B2"/>
+    <w:lvl w:ilvl="0" w:tplc="04090001">
+      <w:start w:val="1"/>
+      <w:numFmt w:val="bullet"/>
+      <w:lvlText w:val=""/>
+      <w:lvlJc w:val="left"/>
+      <w:pPr>
+        <w:ind w:left="720" w:hanging="360"/>
+      </w:pPr>
+      <w:rPr>
+        <w:rFonts w:ascii="Symbol" w:hAnsi="Symbol" w:hint="default"/>
+      </w:rPr>
+    </w:lvl>
+    <w:lvl w:ilvl="1" w:tplc="04090003">
+      <w:start w:val="1"/>
+      <w:numFmt w:val="bullet"/>
+      <w:lvlText w:val="o"/>
+      <w:lvlJc w:val="left"/>
+      <w:pPr>
+        <w:ind w:left="1440" w:hanging="360"/>
+      </w:pPr>
+      <w:rPr>
+        <w:rFonts w:ascii="Courier New" w:hAnsi="Courier New" w:cs="Courier New" w:hint="default"/>
+      </w:rPr>
+    </w:lvl>
+    <w:lvl w:ilvl="2" w:tplc="04090005">
+      <w:start w:val="1"/>
+      <w:numFmt w:val="bullet"/>
+      <w:lvlText w:val=""/>
+      <w:lvlJc w:val="left"/>
+      <w:pPr>
+        <w:ind w:left="2160" w:hanging="360"/>
+      </w:pPr>
+      <w:rPr>
+        <w:rFonts w:ascii="Wingdings" w:hAnsi="Wingdings" w:hint="default"/>
+      </w:rPr>
+    </w:lvl>
+    <w:lvl w:ilvl="3" w:tplc="04090001" w:tentative="1">
+      <w:start w:val="1"/>
+      <w:numFmt w:val="bullet"/>
+      <w:lvlText w:val=""/>
+      <w:lvlJc w:val="left"/>
+      <w:pPr>
+        <w:ind w:left="2880" w:hanging="360"/>
+      </w:pPr>
+      <w:rPr>
+        <w:rFonts w:ascii="Symbol" w:hAnsi="Symbol" w:hint="default"/>
+      </w:rPr>
+    </w:lvl>
+    <w:lvl w:ilvl="4" w:tplc="04090003" w:tentative="1">
+      <w:start w:val="1"/>
+      <w:numFmt w:val="bullet"/>
+      <w:lvlText w:val="o"/>
+      <w:lvlJc w:val="left"/>
+      <w:pPr>
+        <w:ind w:left="3600" w:hanging="360"/>
+      </w:pPr>
+      <w:rPr>
+        <w:rFonts w:ascii="Courier New" w:hAnsi="Courier New" w:cs="Courier New" w:hint="default"/>
+      </w:rPr>
+    </w:lvl>
+    <w:lvl w:ilvl="5" w:tplc="04090005" w:tentative="1">
+      <w:start w:val="1"/>
+      <w:numFmt w:val="bullet"/>
+      <w:lvlText w:val=""/>
+      <w:lvlJc w:val="left"/>
+      <w:pPr>
+        <w:ind w:left="4320" w:hanging="360"/>
+      </w:pPr>
+      <w:rPr>
+        <w:rFonts w:ascii="Wingdings" w:hAnsi="Wingdings" w:hint="default"/>
+      </w:rPr>
+    </w:lvl>
+    <w:lvl w:ilvl="6" w:tplc="04090001" w:tentative="1">
+      <w:start w:val="1"/>
+      <w:numFmt w:val="bullet"/>
+      <w:lvlText w:val=""/>
+      <w:lvlJc w:val="left"/>
+      <w:pPr>
+        <w:ind w:left="5040" w:hanging="360"/>
+      </w:pPr>
+      <w:rPr>
+        <w:rFonts w:ascii="Symbol" w:hAnsi="Symbol" w:hint="default"/>
+      </w:rPr>
+    </w:lvl>
+    <w:lvl w:ilvl="7" w:tplc="04090003" w:tentative="1">
+      <w:start w:val="1"/>
+      <w:numFmt w:val="bullet"/>
+      <w:lvlText w:val="o"/>
+      <w:lvlJc w:val="left"/>
+      <w:pPr>
+        <w:ind w:left="5760" w:hanging="360"/>
+      </w:pPr>
+      <w:rPr>
+        <w:rFonts w:ascii="Courier New" w:hAnsi="Courier New" w:cs="Courier New" w:hint="default"/>
+      </w:rPr>
+    </w:lvl>
+    <w:lvl w:ilvl="8" w:tplc="04090005" w:tentative="1">
+      <w:start w:val="1"/>
+      <w:numFmt w:val="bullet"/>
+      <w:lvlText w:val=""/>
+      <w:lvlJc w:val="left"/>
+      <w:pPr>
+        <w:ind w:left="6480" w:hanging="360"/>
+      </w:pPr>
+      <w:rPr>
+        <w:rFonts w:ascii="Wingdings" w:hAnsi="Wingdings" w:hint="default"/>
+      </w:rPr>
+    </w:lvl>
+  </w:abstractNum>
+  <w:abstractNum w:abstractNumId="11" w15:restartNumberingAfterBreak="0">
     <w:nsid w:val="2BB15775"/>
     <w:multiLevelType w:val="hybridMultilevel"/>
     <w:tmpl w:val="DED2D328"/>
@@ -6044,7 +7538,7 @@
       </w:rPr>
     </w:lvl>
   </w:abstractNum>
-  <w:abstractNum w:abstractNumId="9" w15:restartNumberingAfterBreak="0">
+  <w:abstractNum w:abstractNumId="12" w15:restartNumberingAfterBreak="0">
     <w:nsid w:val="2DB118C3"/>
     <w:multiLevelType w:val="hybridMultilevel"/>
     <w:tmpl w:val="70C0DADE"/>
@@ -6157,7 +7651,120 @@
       </w:rPr>
     </w:lvl>
   </w:abstractNum>
-  <w:abstractNum w:abstractNumId="10" w15:restartNumberingAfterBreak="0">
+  <w:abstractNum w:abstractNumId="13" w15:restartNumberingAfterBreak="0">
+    <w:nsid w:val="2F4E0FA8"/>
+    <w:multiLevelType w:val="hybridMultilevel"/>
+    <w:tmpl w:val="9614033A"/>
+    <w:lvl w:ilvl="0" w:tplc="04090001">
+      <w:start w:val="1"/>
+      <w:numFmt w:val="bullet"/>
+      <w:lvlText w:val=""/>
+      <w:lvlJc w:val="left"/>
+      <w:pPr>
+        <w:ind w:left="720" w:hanging="360"/>
+      </w:pPr>
+      <w:rPr>
+        <w:rFonts w:ascii="Symbol" w:hAnsi="Symbol" w:hint="default"/>
+      </w:rPr>
+    </w:lvl>
+    <w:lvl w:ilvl="1" w:tplc="04090003">
+      <w:start w:val="1"/>
+      <w:numFmt w:val="bullet"/>
+      <w:lvlText w:val="o"/>
+      <w:lvlJc w:val="left"/>
+      <w:pPr>
+        <w:ind w:left="1440" w:hanging="360"/>
+      </w:pPr>
+      <w:rPr>
+        <w:rFonts w:ascii="Courier New" w:hAnsi="Courier New" w:cs="Courier New" w:hint="default"/>
+      </w:rPr>
+    </w:lvl>
+    <w:lvl w:ilvl="2" w:tplc="04090005" w:tentative="1">
+      <w:start w:val="1"/>
+      <w:numFmt w:val="bullet"/>
+      <w:lvlText w:val=""/>
+      <w:lvlJc w:val="left"/>
+      <w:pPr>
+        <w:ind w:left="2160" w:hanging="360"/>
+      </w:pPr>
+      <w:rPr>
+        <w:rFonts w:ascii="Wingdings" w:hAnsi="Wingdings" w:hint="default"/>
+      </w:rPr>
+    </w:lvl>
+    <w:lvl w:ilvl="3" w:tplc="04090001" w:tentative="1">
+      <w:start w:val="1"/>
+      <w:numFmt w:val="bullet"/>
+      <w:lvlText w:val=""/>
+      <w:lvlJc w:val="left"/>
+      <w:pPr>
+        <w:ind w:left="2880" w:hanging="360"/>
+      </w:pPr>
+      <w:rPr>
+        <w:rFonts w:ascii="Symbol" w:hAnsi="Symbol" w:hint="default"/>
+      </w:rPr>
+    </w:lvl>
+    <w:lvl w:ilvl="4" w:tplc="04090003" w:tentative="1">
+      <w:start w:val="1"/>
+      <w:numFmt w:val="bullet"/>
+      <w:lvlText w:val="o"/>
+      <w:lvlJc w:val="left"/>
+      <w:pPr>
+        <w:ind w:left="3600" w:hanging="360"/>
+      </w:pPr>
+      <w:rPr>
+        <w:rFonts w:ascii="Courier New" w:hAnsi="Courier New" w:cs="Courier New" w:hint="default"/>
+      </w:rPr>
+    </w:lvl>
+    <w:lvl w:ilvl="5" w:tplc="04090005" w:tentative="1">
+      <w:start w:val="1"/>
+      <w:numFmt w:val="bullet"/>
+      <w:lvlText w:val=""/>
+      <w:lvlJc w:val="left"/>
+      <w:pPr>
+        <w:ind w:left="4320" w:hanging="360"/>
+      </w:pPr>
+      <w:rPr>
+        <w:rFonts w:ascii="Wingdings" w:hAnsi="Wingdings" w:hint="default"/>
+      </w:rPr>
+    </w:lvl>
+    <w:lvl w:ilvl="6" w:tplc="04090001" w:tentative="1">
+      <w:start w:val="1"/>
+      <w:numFmt w:val="bullet"/>
+      <w:lvlText w:val=""/>
+      <w:lvlJc w:val="left"/>
+      <w:pPr>
+        <w:ind w:left="5040" w:hanging="360"/>
+      </w:pPr>
+      <w:rPr>
+        <w:rFonts w:ascii="Symbol" w:hAnsi="Symbol" w:hint="default"/>
+      </w:rPr>
+    </w:lvl>
+    <w:lvl w:ilvl="7" w:tplc="04090003" w:tentative="1">
+      <w:start w:val="1"/>
+      <w:numFmt w:val="bullet"/>
+      <w:lvlText w:val="o"/>
+      <w:lvlJc w:val="left"/>
+      <w:pPr>
+        <w:ind w:left="5760" w:hanging="360"/>
+      </w:pPr>
+      <w:rPr>
+        <w:rFonts w:ascii="Courier New" w:hAnsi="Courier New" w:cs="Courier New" w:hint="default"/>
+      </w:rPr>
+    </w:lvl>
+    <w:lvl w:ilvl="8" w:tplc="04090005" w:tentative="1">
+      <w:start w:val="1"/>
+      <w:numFmt w:val="bullet"/>
+      <w:lvlText w:val=""/>
+      <w:lvlJc w:val="left"/>
+      <w:pPr>
+        <w:ind w:left="6480" w:hanging="360"/>
+      </w:pPr>
+      <w:rPr>
+        <w:rFonts w:ascii="Wingdings" w:hAnsi="Wingdings" w:hint="default"/>
+      </w:rPr>
+    </w:lvl>
+  </w:abstractNum>
+  <w:abstractNum w:abstractNumId="14" w15:restartNumberingAfterBreak="0">
     <w:nsid w:val="304175FC"/>
     <w:multiLevelType w:val="hybridMultilevel"/>
     <w:tmpl w:val="F932BB30"/>
@@ -6173,7 +7780,7 @@
         <w:rFonts w:ascii="Symbol" w:hAnsi="Symbol" w:hint="default"/>
       </w:rPr>
     </w:lvl>
-    <w:lvl w:ilvl="1" w:tplc="04090003" w:tentative="1">
+    <w:lvl w:ilvl="1" w:tplc="04090003">
       <w:start w:val="1"/>
       <w:numFmt w:val="bullet"/>
       <w:lvlText w:val="o"/>
@@ -6185,7 +7792,7 @@
         <w:rFonts w:ascii="Courier New" w:hAnsi="Courier New" w:cs="Courier New" w:hint="default"/>
       </w:rPr>
     </w:lvl>
-    <w:lvl w:ilvl="2" w:tplc="04090005" w:tentative="1">
+    <w:lvl w:ilvl="2" w:tplc="04090005">
       <w:start w:val="1"/>
       <w:numFmt w:val="bullet"/>
       <w:lvlText w:val=""/>
@@ -6270,7 +7877,7 @@
       </w:rPr>
     </w:lvl>
   </w:abstractNum>
-  <w:abstractNum w:abstractNumId="11" w15:restartNumberingAfterBreak="0">
+  <w:abstractNum w:abstractNumId="15" w15:restartNumberingAfterBreak="0">
     <w:nsid w:val="31C179B7"/>
     <w:multiLevelType w:val="hybridMultilevel"/>
     <w:tmpl w:val="63EAA4FE"/>
@@ -6356,7 +7963,7 @@
       </w:pPr>
     </w:lvl>
   </w:abstractNum>
-  <w:abstractNum w:abstractNumId="12" w15:restartNumberingAfterBreak="0">
+  <w:abstractNum w:abstractNumId="16" w15:restartNumberingAfterBreak="0">
     <w:nsid w:val="34F976FC"/>
     <w:multiLevelType w:val="hybridMultilevel"/>
     <w:tmpl w:val="26641DE2"/>
@@ -6469,7 +8076,7 @@
       </w:rPr>
     </w:lvl>
   </w:abstractNum>
-  <w:abstractNum w:abstractNumId="13" w15:restartNumberingAfterBreak="0">
+  <w:abstractNum w:abstractNumId="17" w15:restartNumberingAfterBreak="0">
     <w:nsid w:val="36256AE7"/>
     <w:multiLevelType w:val="hybridMultilevel"/>
     <w:tmpl w:val="BFC6C0EA"/>
@@ -6582,7 +8189,7 @@
       </w:rPr>
     </w:lvl>
   </w:abstractNum>
-  <w:abstractNum w:abstractNumId="14" w15:restartNumberingAfterBreak="0">
+  <w:abstractNum w:abstractNumId="18" w15:restartNumberingAfterBreak="0">
     <w:nsid w:val="43D61EA0"/>
     <w:multiLevelType w:val="hybridMultilevel"/>
     <w:tmpl w:val="3F88A8E6"/>
@@ -6695,7 +8302,7 @@
       </w:rPr>
     </w:lvl>
   </w:abstractNum>
-  <w:abstractNum w:abstractNumId="15" w15:restartNumberingAfterBreak="0">
+  <w:abstractNum w:abstractNumId="19" w15:restartNumberingAfterBreak="0">
     <w:nsid w:val="44B33EDA"/>
     <w:multiLevelType w:val="hybridMultilevel"/>
     <w:tmpl w:val="E70C59F2"/>
@@ -6808,7 +8415,7 @@
       </w:rPr>
     </w:lvl>
   </w:abstractNum>
-  <w:abstractNum w:abstractNumId="16" w15:restartNumberingAfterBreak="0">
+  <w:abstractNum w:abstractNumId="20" w15:restartNumberingAfterBreak="0">
     <w:nsid w:val="515979CD"/>
     <w:multiLevelType w:val="hybridMultilevel"/>
     <w:tmpl w:val="F154BE2C"/>
@@ -6921,7 +8528,7 @@
       </w:rPr>
     </w:lvl>
   </w:abstractNum>
-  <w:abstractNum w:abstractNumId="17" w15:restartNumberingAfterBreak="0">
+  <w:abstractNum w:abstractNumId="21" w15:restartNumberingAfterBreak="0">
     <w:nsid w:val="54F455E4"/>
     <w:multiLevelType w:val="hybridMultilevel"/>
     <w:tmpl w:val="3F34429E"/>
@@ -7034,7 +8641,7 @@
       </w:rPr>
     </w:lvl>
   </w:abstractNum>
-  <w:abstractNum w:abstractNumId="18" w15:restartNumberingAfterBreak="0">
+  <w:abstractNum w:abstractNumId="22" w15:restartNumberingAfterBreak="0">
     <w:nsid w:val="56A071A0"/>
     <w:multiLevelType w:val="hybridMultilevel"/>
     <w:tmpl w:val="C1961392"/>
@@ -7147,7 +8754,7 @@
       </w:rPr>
     </w:lvl>
   </w:abstractNum>
-  <w:abstractNum w:abstractNumId="19" w15:restartNumberingAfterBreak="0">
+  <w:abstractNum w:abstractNumId="23" w15:restartNumberingAfterBreak="0">
     <w:nsid w:val="5B6A48EA"/>
     <w:multiLevelType w:val="hybridMultilevel"/>
     <w:tmpl w:val="F14A2F60"/>
@@ -7260,7 +8867,120 @@
       </w:rPr>
     </w:lvl>
   </w:abstractNum>
-  <w:abstractNum w:abstractNumId="20" w15:restartNumberingAfterBreak="0">
+  <w:abstractNum w:abstractNumId="24" w15:restartNumberingAfterBreak="0">
+    <w:nsid w:val="629955C7"/>
+    <w:multiLevelType w:val="hybridMultilevel"/>
+    <w:tmpl w:val="0E424170"/>
+    <w:lvl w:ilvl="0" w:tplc="04090001">
+      <w:start w:val="1"/>
+      <w:numFmt w:val="bullet"/>
+      <w:lvlText w:val=""/>
+      <w:lvlJc w:val="left"/>
+      <w:pPr>
+        <w:ind w:left="720" w:hanging="360"/>
+      </w:pPr>
+      <w:rPr>
+        <w:rFonts w:ascii="Symbol" w:hAnsi="Symbol" w:hint="default"/>
+      </w:rPr>
+    </w:lvl>
+    <w:lvl w:ilvl="1" w:tplc="04090003">
+      <w:start w:val="1"/>
+      <w:numFmt w:val="bullet"/>
+      <w:lvlText w:val="o"/>
+      <w:lvlJc w:val="left"/>
+      <w:pPr>
+        <w:ind w:left="1440" w:hanging="360"/>
+      </w:pPr>
+      <w:rPr>
+        <w:rFonts w:ascii="Courier New" w:hAnsi="Courier New" w:cs="Courier New" w:hint="default"/>
+      </w:rPr>
+    </w:lvl>
+    <w:lvl w:ilvl="2" w:tplc="04090005" w:tentative="1">
+      <w:start w:val="1"/>
+      <w:numFmt w:val="bullet"/>
+      <w:lvlText w:val=""/>
+      <w:lvlJc w:val="left"/>
+      <w:pPr>
+        <w:ind w:left="2160" w:hanging="360"/>
+      </w:pPr>
+      <w:rPr>
+        <w:rFonts w:ascii="Wingdings" w:hAnsi="Wingdings" w:hint="default"/>
+      </w:rPr>
+    </w:lvl>
+    <w:lvl w:ilvl="3" w:tplc="04090001" w:tentative="1">
+      <w:start w:val="1"/>
+      <w:numFmt w:val="bullet"/>
+      <w:lvlText w:val=""/>
+      <w:lvlJc w:val="left"/>
+      <w:pPr>
+        <w:ind w:left="2880" w:hanging="360"/>
+      </w:pPr>
+      <w:rPr>
+        <w:rFonts w:ascii="Symbol" w:hAnsi="Symbol" w:hint="default"/>
+      </w:rPr>
+    </w:lvl>
+    <w:lvl w:ilvl="4" w:tplc="04090003" w:tentative="1">
+      <w:start w:val="1"/>
+      <w:numFmt w:val="bullet"/>
+      <w:lvlText w:val="o"/>
+      <w:lvlJc w:val="left"/>
+      <w:pPr>
+        <w:ind w:left="3600" w:hanging="360"/>
+      </w:pPr>
+      <w:rPr>
+        <w:rFonts w:ascii="Courier New" w:hAnsi="Courier New" w:cs="Courier New" w:hint="default"/>
+      </w:rPr>
+    </w:lvl>
+    <w:lvl w:ilvl="5" w:tplc="04090005" w:tentative="1">
+      <w:start w:val="1"/>
+      <w:numFmt w:val="bullet"/>
+      <w:lvlText w:val=""/>
+      <w:lvlJc w:val="left"/>
+      <w:pPr>
+        <w:ind w:left="4320" w:hanging="360"/>
+      </w:pPr>
+      <w:rPr>
+        <w:rFonts w:ascii="Wingdings" w:hAnsi="Wingdings" w:hint="default"/>
+      </w:rPr>
+    </w:lvl>
+    <w:lvl w:ilvl="6" w:tplc="04090001" w:tentative="1">
+      <w:start w:val="1"/>
+      <w:numFmt w:val="bullet"/>
+      <w:lvlText w:val=""/>
+      <w:lvlJc w:val="left"/>
+      <w:pPr>
+        <w:ind w:left="5040" w:hanging="360"/>
+      </w:pPr>
+      <w:rPr>
+        <w:rFonts w:ascii="Symbol" w:hAnsi="Symbol" w:hint="default"/>
+      </w:rPr>
+    </w:lvl>
+    <w:lvl w:ilvl="7" w:tplc="04090003" w:tentative="1">
+      <w:start w:val="1"/>
+      <w:numFmt w:val="bullet"/>
+      <w:lvlText w:val="o"/>
+      <w:lvlJc w:val="left"/>
+      <w:pPr>
+        <w:ind w:left="5760" w:hanging="360"/>
+      </w:pPr>
+      <w:rPr>
+        <w:rFonts w:ascii="Courier New" w:hAnsi="Courier New" w:cs="Courier New" w:hint="default"/>
+      </w:rPr>
+    </w:lvl>
+    <w:lvl w:ilvl="8" w:tplc="04090005" w:tentative="1">
+      <w:start w:val="1"/>
+      <w:numFmt w:val="bullet"/>
+      <w:lvlText w:val=""/>
+      <w:lvlJc w:val="left"/>
+      <w:pPr>
+        <w:ind w:left="6480" w:hanging="360"/>
+      </w:pPr>
+      <w:rPr>
+        <w:rFonts w:ascii="Wingdings" w:hAnsi="Wingdings" w:hint="default"/>
+      </w:rPr>
+    </w:lvl>
+  </w:abstractNum>
+  <w:abstractNum w:abstractNumId="25" w15:restartNumberingAfterBreak="0">
     <w:nsid w:val="62B17422"/>
     <w:multiLevelType w:val="hybridMultilevel"/>
     <w:tmpl w:val="1C36A680"/>
@@ -7346,7 +9066,7 @@
       </w:pPr>
     </w:lvl>
   </w:abstractNum>
-  <w:abstractNum w:abstractNumId="21" w15:restartNumberingAfterBreak="0">
+  <w:abstractNum w:abstractNumId="26" w15:restartNumberingAfterBreak="0">
     <w:nsid w:val="62DD0571"/>
     <w:multiLevelType w:val="hybridMultilevel"/>
     <w:tmpl w:val="FE42C1E2"/>
@@ -7459,7 +9179,7 @@
       </w:rPr>
     </w:lvl>
   </w:abstractNum>
-  <w:abstractNum w:abstractNumId="22" w15:restartNumberingAfterBreak="0">
+  <w:abstractNum w:abstractNumId="27" w15:restartNumberingAfterBreak="0">
     <w:nsid w:val="6CA013C7"/>
     <w:multiLevelType w:val="hybridMultilevel"/>
     <w:tmpl w:val="EFE6F564"/>
@@ -7572,7 +9292,7 @@
       </w:rPr>
     </w:lvl>
   </w:abstractNum>
-  <w:abstractNum w:abstractNumId="23" w15:restartNumberingAfterBreak="0">
+  <w:abstractNum w:abstractNumId="28" w15:restartNumberingAfterBreak="0">
     <w:nsid w:val="6D1F0A76"/>
     <w:multiLevelType w:val="hybridMultilevel"/>
     <w:tmpl w:val="E9E2217C"/>
@@ -7685,7 +9405,120 @@
       </w:rPr>
     </w:lvl>
   </w:abstractNum>
-  <w:abstractNum w:abstractNumId="24" w15:restartNumberingAfterBreak="0">
+  <w:abstractNum w:abstractNumId="29" w15:restartNumberingAfterBreak="0">
+    <w:nsid w:val="6DD439C3"/>
+    <w:multiLevelType w:val="hybridMultilevel"/>
+    <w:tmpl w:val="460CBD66"/>
+    <w:lvl w:ilvl="0" w:tplc="04090001">
+      <w:start w:val="1"/>
+      <w:numFmt w:val="bullet"/>
+      <w:lvlText w:val=""/>
+      <w:lvlJc w:val="left"/>
+      <w:pPr>
+        <w:ind w:left="720" w:hanging="360"/>
+      </w:pPr>
+      <w:rPr>
+        <w:rFonts w:ascii="Symbol" w:hAnsi="Symbol" w:hint="default"/>
+      </w:rPr>
+    </w:lvl>
+    <w:lvl w:ilvl="1" w:tplc="04090003">
+      <w:start w:val="1"/>
+      <w:numFmt w:val="bullet"/>
+      <w:lvlText w:val="o"/>
+      <w:lvlJc w:val="left"/>
+      <w:pPr>
+        <w:ind w:left="1440" w:hanging="360"/>
+      </w:pPr>
+      <w:rPr>
+        <w:rFonts w:ascii="Courier New" w:hAnsi="Courier New" w:cs="Courier New" w:hint="default"/>
+      </w:rPr>
+    </w:lvl>
+    <w:lvl w:ilvl="2" w:tplc="04090005">
+      <w:start w:val="1"/>
+      <w:numFmt w:val="bullet"/>
+      <w:lvlText w:val=""/>
+      <w:lvlJc w:val="left"/>
+      <w:pPr>
+        <w:ind w:left="2160" w:hanging="360"/>
+      </w:pPr>
+      <w:rPr>
+        <w:rFonts w:ascii="Wingdings" w:hAnsi="Wingdings" w:hint="default"/>
+      </w:rPr>
+    </w:lvl>
+    <w:lvl w:ilvl="3" w:tplc="04090001" w:tentative="1">
+      <w:start w:val="1"/>
+      <w:numFmt w:val="bullet"/>
+      <w:lvlText w:val=""/>
+      <w:lvlJc w:val="left"/>
+      <w:pPr>
+        <w:ind w:left="2880" w:hanging="360"/>
+      </w:pPr>
+      <w:rPr>
+        <w:rFonts w:ascii="Symbol" w:hAnsi="Symbol" w:hint="default"/>
+      </w:rPr>
+    </w:lvl>
+    <w:lvl w:ilvl="4" w:tplc="04090003" w:tentative="1">
+      <w:start w:val="1"/>
+      <w:numFmt w:val="bullet"/>
+      <w:lvlText w:val="o"/>
+      <w:lvlJc w:val="left"/>
+      <w:pPr>
+        <w:ind w:left="3600" w:hanging="360"/>
+      </w:pPr>
+      <w:rPr>
+        <w:rFonts w:ascii="Courier New" w:hAnsi="Courier New" w:cs="Courier New" w:hint="default"/>
+      </w:rPr>
+    </w:lvl>
+    <w:lvl w:ilvl="5" w:tplc="04090005" w:tentative="1">
+      <w:start w:val="1"/>
+      <w:numFmt w:val="bullet"/>
+      <w:lvlText w:val=""/>
+      <w:lvlJc w:val="left"/>
+      <w:pPr>
+        <w:ind w:left="4320" w:hanging="360"/>
+      </w:pPr>
+      <w:rPr>
+        <w:rFonts w:ascii="Wingdings" w:hAnsi="Wingdings" w:hint="default"/>
+      </w:rPr>
+    </w:lvl>
+    <w:lvl w:ilvl="6" w:tplc="04090001" w:tentative="1">
+      <w:start w:val="1"/>
+      <w:numFmt w:val="bullet"/>
+      <w:lvlText w:val=""/>
+      <w:lvlJc w:val="left"/>
+      <w:pPr>
+        <w:ind w:left="5040" w:hanging="360"/>
+      </w:pPr>
+      <w:rPr>
+        <w:rFonts w:ascii="Symbol" w:hAnsi="Symbol" w:hint="default"/>
+      </w:rPr>
+    </w:lvl>
+    <w:lvl w:ilvl="7" w:tplc="04090003" w:tentative="1">
+      <w:start w:val="1"/>
+      <w:numFmt w:val="bullet"/>
+      <w:lvlText w:val="o"/>
+      <w:lvlJc w:val="left"/>
+      <w:pPr>
+        <w:ind w:left="5760" w:hanging="360"/>
+      </w:pPr>
+      <w:rPr>
+        <w:rFonts w:ascii="Courier New" w:hAnsi="Courier New" w:cs="Courier New" w:hint="default"/>
+      </w:rPr>
+    </w:lvl>
+    <w:lvl w:ilvl="8" w:tplc="04090005" w:tentative="1">
+      <w:start w:val="1"/>
+      <w:numFmt w:val="bullet"/>
+      <w:lvlText w:val=""/>
+      <w:lvlJc w:val="left"/>
+      <w:pPr>
+        <w:ind w:left="6480" w:hanging="360"/>
+      </w:pPr>
+      <w:rPr>
+        <w:rFonts w:ascii="Wingdings" w:hAnsi="Wingdings" w:hint="default"/>
+      </w:rPr>
+    </w:lvl>
+  </w:abstractNum>
+  <w:abstractNum w:abstractNumId="30" w15:restartNumberingAfterBreak="0">
     <w:nsid w:val="71BF741C"/>
     <w:multiLevelType w:val="hybridMultilevel"/>
     <w:tmpl w:val="2DE054F0"/>
@@ -7798,7 +9631,7 @@
       </w:rPr>
     </w:lvl>
   </w:abstractNum>
-  <w:abstractNum w:abstractNumId="25" w15:restartNumberingAfterBreak="0">
+  <w:abstractNum w:abstractNumId="31" w15:restartNumberingAfterBreak="0">
     <w:nsid w:val="74C16FC8"/>
     <w:multiLevelType w:val="hybridMultilevel"/>
     <w:tmpl w:val="2DBAA1FE"/>
@@ -7911,7 +9744,7 @@
       </w:rPr>
     </w:lvl>
   </w:abstractNum>
-  <w:abstractNum w:abstractNumId="26" w15:restartNumberingAfterBreak="0">
+  <w:abstractNum w:abstractNumId="32" w15:restartNumberingAfterBreak="0">
     <w:nsid w:val="75133416"/>
     <w:multiLevelType w:val="hybridMultilevel"/>
     <w:tmpl w:val="E71E1CF2"/>
@@ -8024,7 +9857,7 @@
       </w:rPr>
     </w:lvl>
   </w:abstractNum>
-  <w:abstractNum w:abstractNumId="27" w15:restartNumberingAfterBreak="0">
+  <w:abstractNum w:abstractNumId="33" w15:restartNumberingAfterBreak="0">
     <w:nsid w:val="7BB47E8D"/>
     <w:multiLevelType w:val="hybridMultilevel"/>
     <w:tmpl w:val="9C8E7AD6"/>
@@ -8137,7 +9970,7 @@
       </w:rPr>
     </w:lvl>
   </w:abstractNum>
-  <w:abstractNum w:abstractNumId="28" w15:restartNumberingAfterBreak="0">
+  <w:abstractNum w:abstractNumId="34" w15:restartNumberingAfterBreak="0">
     <w:nsid w:val="7E7406EC"/>
     <w:multiLevelType w:val="hybridMultilevel"/>
     <w:tmpl w:val="98DEF6C0"/>
@@ -8251,91 +10084,109 @@
     </w:lvl>
   </w:abstractNum>
   <w:num w:numId="1">
-    <w:abstractNumId w:val="20"/>
+    <w:abstractNumId w:val="25"/>
   </w:num>
   <w:num w:numId="2">
-    <w:abstractNumId w:val="13"/>
+    <w:abstractNumId w:val="17"/>
   </w:num>
   <w:num w:numId="3">
     <w:abstractNumId w:val="0"/>
   </w:num>
   <w:num w:numId="4">
+    <w:abstractNumId w:val="9"/>
+  </w:num>
+  <w:num w:numId="5">
+    <w:abstractNumId w:val="11"/>
+  </w:num>
+  <w:num w:numId="6">
+    <w:abstractNumId w:val="31"/>
+  </w:num>
+  <w:num w:numId="7">
+    <w:abstractNumId w:val="8"/>
+  </w:num>
+  <w:num w:numId="8">
     <w:abstractNumId w:val="7"/>
   </w:num>
-  <w:num w:numId="5">
-    <w:abstractNumId w:val="8"/>
+  <w:num w:numId="9">
+    <w:abstractNumId w:val="34"/>
   </w:num>
-  <w:num w:numId="6">
-    <w:abstractNumId w:val="25"/>
+  <w:num w:numId="10">
+    <w:abstractNumId w:val="4"/>
   </w:num>
-  <w:num w:numId="7">
-    <w:abstractNumId w:val="6"/>
+  <w:num w:numId="11">
+    <w:abstractNumId w:val="32"/>
   </w:num>
-  <w:num w:numId="8">
-    <w:abstractNumId w:val="5"/>
+  <w:num w:numId="12">
+    <w:abstractNumId w:val="23"/>
   </w:num>
-  <w:num w:numId="9">
+  <w:num w:numId="13">
     <w:abstractNumId w:val="28"/>
   </w:num>
-  <w:num w:numId="10">
-    <w:abstractNumId w:val="3"/>
-  </w:num>
-  <w:num w:numId="11">
-    <w:abstractNumId w:val="26"/>
-  </w:num>
-  <w:num w:numId="12">
-    <w:abstractNumId w:val="19"/>
-  </w:num>
-  <w:num w:numId="13">
-    <w:abstractNumId w:val="23"/>
-  </w:num>
   <w:num w:numId="14">
-    <w:abstractNumId w:val="9"/>
+    <w:abstractNumId w:val="12"/>
   </w:num>
   <w:num w:numId="15">
-    <w:abstractNumId w:val="11"/>
+    <w:abstractNumId w:val="15"/>
   </w:num>
   <w:num w:numId="16">
-    <w:abstractNumId w:val="27"/>
+    <w:abstractNumId w:val="33"/>
   </w:num>
   <w:num w:numId="17">
     <w:abstractNumId w:val="1"/>
   </w:num>
   <w:num w:numId="18">
+    <w:abstractNumId w:val="20"/>
+  </w:num>
+  <w:num w:numId="19">
+    <w:abstractNumId w:val="26"/>
+  </w:num>
+  <w:num w:numId="20">
+    <w:abstractNumId w:val="3"/>
+  </w:num>
+  <w:num w:numId="21">
+    <w:abstractNumId w:val="21"/>
+  </w:num>
+  <w:num w:numId="22">
+    <w:abstractNumId w:val="27"/>
+  </w:num>
+  <w:num w:numId="23">
     <w:abstractNumId w:val="16"/>
   </w:num>
-  <w:num w:numId="19">
-    <w:abstractNumId w:val="21"/>
+  <w:num w:numId="24">
+    <w:abstractNumId w:val="19"/>
   </w:num>
-  <w:num w:numId="20">
+  <w:num w:numId="25">
+    <w:abstractNumId w:val="30"/>
+  </w:num>
+  <w:num w:numId="26">
+    <w:abstractNumId w:val="6"/>
+  </w:num>
+  <w:num w:numId="27">
+    <w:abstractNumId w:val="18"/>
+  </w:num>
+  <w:num w:numId="28">
+    <w:abstractNumId w:val="22"/>
+  </w:num>
+  <w:num w:numId="29">
+    <w:abstractNumId w:val="14"/>
+  </w:num>
+  <w:num w:numId="30">
+    <w:abstractNumId w:val="5"/>
+  </w:num>
+  <w:num w:numId="31">
+    <w:abstractNumId w:val="10"/>
+  </w:num>
+  <w:num w:numId="32">
     <w:abstractNumId w:val="2"/>
   </w:num>
-  <w:num w:numId="21">
-    <w:abstractNumId w:val="17"/>
-  </w:num>
-  <w:num w:numId="22">
-    <w:abstractNumId w:val="22"/>
-  </w:num>
-  <w:num w:numId="23">
-    <w:abstractNumId w:val="12"/>
-  </w:num>
-  <w:num w:numId="24">
-    <w:abstractNumId w:val="15"/>
-  </w:num>
-  <w:num w:numId="25">
+  <w:num w:numId="33">
     <w:abstractNumId w:val="24"/>
   </w:num>
-  <w:num w:numId="26">
-    <w:abstractNumId w:val="4"/>
+  <w:num w:numId="34">
+    <w:abstractNumId w:val="13"/>
   </w:num>
-  <w:num w:numId="27">
-    <w:abstractNumId w:val="14"/>
-  </w:num>
-  <w:num w:numId="28">
-    <w:abstractNumId w:val="18"/>
-  </w:num>
-  <w:num w:numId="29">
-    <w:abstractNumId w:val="10"/>
+  <w:num w:numId="35">
+    <w:abstractNumId w:val="29"/>
   </w:num>
 </w:numbering>
 </file>

</xml_diff>

<commit_message>
Began notes on Stiglitz and Rosengard (2015) chapter 6
</commit_message>
<xml_diff>
--- a/Notes/POLS6330_2020_Spring_Notes_StiglitzRosengard_2015_Economics-of-the-public-sector_4th-Edition_v00.docx
+++ b/Notes/POLS6330_2020_Spring_Notes_StiglitzRosengard_2015_Economics-of-the-public-sector_4th-Edition_v00.docx
@@ -9288,8 +9288,768 @@
         <w:t>Efficient government possess both properties of pure public goods.</w:t>
       </w:r>
     </w:p>
+    <w:p>
+      <w:r>
+        <w:br w:type="page"/>
+      </w:r>
+    </w:p>
+    <w:p>
+      <w:r>
+        <w:lastRenderedPageBreak/>
+        <w:t>Chapter 6 – Externalities and the Environment</w:t>
+      </w:r>
+    </w:p>
+    <w:p>
+      <w:pPr>
+        <w:rPr>
+          <w:u w:val="single"/>
+        </w:rPr>
+      </w:pPr>
+      <w:r>
+        <w:rPr>
+          <w:u w:val="single"/>
+        </w:rPr>
+        <w:t>Preview Questions</w:t>
+      </w:r>
+    </w:p>
+    <w:p>
+      <w:pPr>
+        <w:pStyle w:val="ListParagraph"/>
+        <w:numPr>
+          <w:ilvl w:val="0"/>
+          <w:numId w:val="60"/>
+        </w:numPr>
+      </w:pPr>
+      <w:r>
+        <w:t>What is an externality?</w:t>
+      </w:r>
+    </w:p>
+    <w:p>
+      <w:pPr>
+        <w:pStyle w:val="ListParagraph"/>
+        <w:numPr>
+          <w:ilvl w:val="0"/>
+          <w:numId w:val="60"/>
+        </w:numPr>
+      </w:pPr>
+      <w:r>
+        <w:t>What are the major private solutions to externalities?</w:t>
+      </w:r>
+    </w:p>
+    <w:p>
+      <w:pPr>
+        <w:pStyle w:val="ListParagraph"/>
+        <w:numPr>
+          <w:ilvl w:val="0"/>
+          <w:numId w:val="60"/>
+        </w:numPr>
+      </w:pPr>
+      <w:r>
+        <w:t>What is the Coase Theorem?</w:t>
+      </w:r>
+    </w:p>
+    <w:p>
+      <w:pPr>
+        <w:pStyle w:val="ListParagraph"/>
+        <w:numPr>
+          <w:ilvl w:val="0"/>
+          <w:numId w:val="60"/>
+        </w:numPr>
+      </w:pPr>
+      <w:r>
+        <w:t>How can the legal system address externalities?</w:t>
+      </w:r>
+    </w:p>
+    <w:p>
+      <w:pPr>
+        <w:pStyle w:val="ListParagraph"/>
+        <w:numPr>
+          <w:ilvl w:val="0"/>
+          <w:numId w:val="60"/>
+        </w:numPr>
+      </w:pPr>
+      <w:r>
+        <w:t>What are the major categories of public solutions to externalities?</w:t>
+      </w:r>
+    </w:p>
+    <w:p>
+      <w:pPr>
+        <w:pStyle w:val="ListParagraph"/>
+        <w:numPr>
+          <w:ilvl w:val="0"/>
+          <w:numId w:val="60"/>
+        </w:numPr>
+      </w:pPr>
+      <w:r>
+        <w:t>How is protecting the environment an example of externalities?</w:t>
+      </w:r>
+    </w:p>
     <w:p/>
     <w:p>
+      <w:pPr>
+        <w:rPr>
+          <w:u w:val="single"/>
+        </w:rPr>
+      </w:pPr>
+      <w:r>
+        <w:rPr>
+          <w:u w:val="single"/>
+        </w:rPr>
+        <w:t>Reading Summary</w:t>
+      </w:r>
+    </w:p>
+    <w:p>
+      <w:pPr>
+        <w:rPr>
+          <w:i/>
+        </w:rPr>
+      </w:pPr>
+      <w:r>
+        <w:rPr>
+          <w:i/>
+        </w:rPr>
+        <w:t>Basic Concept</w:t>
+      </w:r>
+    </w:p>
+    <w:p>
+      <w:pPr>
+        <w:pStyle w:val="ListParagraph"/>
+        <w:numPr>
+          <w:ilvl w:val="0"/>
+          <w:numId w:val="59"/>
+        </w:numPr>
+      </w:pPr>
+      <w:r>
+        <w:t>The Refuse Act of 1899 is the earliest federal environmental regulation.</w:t>
+      </w:r>
+    </w:p>
+    <w:p>
+      <w:pPr>
+        <w:pStyle w:val="ListParagraph"/>
+        <w:numPr>
+          <w:ilvl w:val="0"/>
+          <w:numId w:val="59"/>
+        </w:numPr>
+      </w:pPr>
+      <w:r>
+        <w:t>The Water Pollution Control Act of 1948 marked the modern era of federal environmental regulation.</w:t>
+      </w:r>
+    </w:p>
+    <w:p>
+      <w:pPr>
+        <w:pStyle w:val="ListParagraph"/>
+        <w:numPr>
+          <w:ilvl w:val="0"/>
+          <w:numId w:val="59"/>
+        </w:numPr>
+      </w:pPr>
+      <w:r>
+        <w:t>The extent and form of government action to protect the environment is the point of contention.</w:t>
+      </w:r>
+    </w:p>
+    <w:p>
+      <w:pPr>
+        <w:pStyle w:val="ListParagraph"/>
+        <w:numPr>
+          <w:ilvl w:val="0"/>
+          <w:numId w:val="59"/>
+        </w:numPr>
+      </w:pPr>
+      <w:r>
+        <w:t>Government rationale for intervention in private use of the environment.</w:t>
+      </w:r>
+    </w:p>
+    <w:p/>
+    <w:p>
+      <w:pPr>
+        <w:rPr>
+          <w:i/>
+        </w:rPr>
+      </w:pPr>
+      <w:r>
+        <w:rPr>
+          <w:i/>
+        </w:rPr>
+        <w:t>The Problem of Externalities</w:t>
+      </w:r>
+    </w:p>
+    <w:p>
+      <w:pPr>
+        <w:pStyle w:val="ListParagraph"/>
+        <w:numPr>
+          <w:ilvl w:val="0"/>
+          <w:numId w:val="61"/>
+        </w:numPr>
+      </w:pPr>
+      <w:r>
+        <w:t>Externalities is one of the main types of market failure.</w:t>
+      </w:r>
+    </w:p>
+    <w:p>
+      <w:pPr>
+        <w:pStyle w:val="ListParagraph"/>
+        <w:numPr>
+          <w:ilvl w:val="0"/>
+          <w:numId w:val="61"/>
+        </w:numPr>
+      </w:pPr>
+      <w:r>
+        <w:t xml:space="preserve">An externality is </w:t>
+      </w:r>
+      <w:r>
+        <w:t>any effect that the action of one person has on another person who is not involved in the action.</w:t>
+      </w:r>
+    </w:p>
+    <w:p>
+      <w:pPr>
+        <w:pStyle w:val="ListParagraph"/>
+        <w:numPr>
+          <w:ilvl w:val="0"/>
+          <w:numId w:val="61"/>
+        </w:numPr>
+      </w:pPr>
+      <w:r>
+        <w:t>Externalities produce inefficient allocation of resources.</w:t>
+      </w:r>
+    </w:p>
+    <w:p>
+      <w:pPr>
+        <w:pStyle w:val="ListParagraph"/>
+        <w:numPr>
+          <w:ilvl w:val="0"/>
+          <w:numId w:val="61"/>
+        </w:numPr>
+      </w:pPr>
+      <w:r>
+        <w:t>Positive externalities are beneficial effects that the action of one person has on another person who is not involved in the action.</w:t>
+      </w:r>
+    </w:p>
+    <w:p>
+      <w:pPr>
+        <w:pStyle w:val="ListParagraph"/>
+        <w:numPr>
+          <w:ilvl w:val="0"/>
+          <w:numId w:val="61"/>
+        </w:numPr>
+      </w:pPr>
+      <w:r>
+        <w:t>Positive externalities produce undersupply.</w:t>
+      </w:r>
+    </w:p>
+    <w:p>
+      <w:pPr>
+        <w:pStyle w:val="ListParagraph"/>
+        <w:numPr>
+          <w:ilvl w:val="0"/>
+          <w:numId w:val="61"/>
+        </w:numPr>
+      </w:pPr>
+      <w:r>
+        <w:t>Negative externalities are harmful effects that the action of one person has on another person who is not involved in the action.</w:t>
+      </w:r>
+    </w:p>
+    <w:p>
+      <w:pPr>
+        <w:pStyle w:val="ListParagraph"/>
+        <w:numPr>
+          <w:ilvl w:val="0"/>
+          <w:numId w:val="61"/>
+        </w:numPr>
+      </w:pPr>
+      <w:r>
+        <w:t>Negative externalities produce oversupply.</w:t>
+      </w:r>
+    </w:p>
+    <w:p>
+      <w:pPr>
+        <w:pStyle w:val="ListParagraph"/>
+        <w:numPr>
+          <w:ilvl w:val="0"/>
+          <w:numId w:val="61"/>
+        </w:numPr>
+      </w:pPr>
+      <w:r>
+        <w:t>Marginal social cost (MSC) is marginal private cost (MC) plus the additional cost borne by society for consumption of a good.</w:t>
+      </w:r>
+    </w:p>
+    <w:p>
+      <w:pPr>
+        <w:pStyle w:val="ListParagraph"/>
+        <w:numPr>
+          <w:ilvl w:val="0"/>
+          <w:numId w:val="61"/>
+        </w:numPr>
+      </w:pPr>
+      <w:r>
+        <w:t>Marginal private cost is the cost directly borne by the producer of the good.</w:t>
+      </w:r>
+    </w:p>
+    <w:p>
+      <w:pPr>
+        <w:pStyle w:val="ListParagraph"/>
+        <w:numPr>
+          <w:ilvl w:val="0"/>
+          <w:numId w:val="61"/>
+        </w:numPr>
+      </w:pPr>
+      <w:r>
+        <w:t xml:space="preserve">When negative externalities are present, MSC is greater than MC. </w:t>
+      </w:r>
+    </w:p>
+    <w:p>
+      <w:pPr>
+        <w:pStyle w:val="ListParagraph"/>
+        <w:numPr>
+          <w:ilvl w:val="1"/>
+          <w:numId w:val="61"/>
+        </w:numPr>
+      </w:pPr>
+      <w:r>
+        <w:t>To achieve an efficient outcome, MSC must equal the marginal benefit (MB) of the additional production.</w:t>
+      </w:r>
+    </w:p>
+    <w:p>
+      <w:pPr>
+        <w:pStyle w:val="ListParagraph"/>
+        <w:numPr>
+          <w:ilvl w:val="1"/>
+          <w:numId w:val="61"/>
+        </w:numPr>
+      </w:pPr>
+      <w:r>
+        <w:t>Efficient level of production is less than the market equilibrium level of production.</w:t>
+      </w:r>
+    </w:p>
+    <w:p>
+      <w:pPr>
+        <w:pStyle w:val="ListParagraph"/>
+        <w:numPr>
+          <w:ilvl w:val="0"/>
+          <w:numId w:val="61"/>
+        </w:numPr>
+      </w:pPr>
+      <w:r>
+        <w:t>Common resource problems are a specific type of negative externality.</w:t>
+      </w:r>
+    </w:p>
+    <w:p>
+      <w:pPr>
+        <w:pStyle w:val="ListParagraph"/>
+        <w:numPr>
+          <w:ilvl w:val="1"/>
+          <w:numId w:val="61"/>
+        </w:numPr>
+      </w:pPr>
+      <w:r>
+        <w:t>Limited amount of a resource.</w:t>
+      </w:r>
+    </w:p>
+    <w:p>
+      <w:pPr>
+        <w:pStyle w:val="ListParagraph"/>
+        <w:numPr>
+          <w:ilvl w:val="1"/>
+          <w:numId w:val="61"/>
+        </w:numPr>
+      </w:pPr>
+      <w:r>
+        <w:t>Consumer demand for the resource exceeds supply of the resource.</w:t>
+      </w:r>
+    </w:p>
+    <w:p>
+      <w:pPr>
+        <w:pStyle w:val="ListParagraph"/>
+        <w:numPr>
+          <w:ilvl w:val="1"/>
+          <w:numId w:val="61"/>
+        </w:numPr>
+      </w:pPr>
+      <w:r>
+        <w:t>Consumers have unrestricted access to the resource.</w:t>
+      </w:r>
+    </w:p>
+    <w:p/>
+    <w:p>
+      <w:pPr>
+        <w:rPr>
+          <w:i/>
+        </w:rPr>
+      </w:pPr>
+      <w:r>
+        <w:rPr>
+          <w:i/>
+        </w:rPr>
+        <w:t>Private Solutions to Externalities</w:t>
+      </w:r>
+    </w:p>
+    <w:p>
+      <w:r>
+        <w:t>Basic concept</w:t>
+      </w:r>
+    </w:p>
+    <w:p>
+      <w:pPr>
+        <w:pStyle w:val="ListParagraph"/>
+        <w:numPr>
+          <w:ilvl w:val="0"/>
+          <w:numId w:val="63"/>
+        </w:numPr>
+      </w:pPr>
+      <w:r>
+        <w:t>Under the right conditions, the private market can address externalities without the need for government intervention.</w:t>
+      </w:r>
+    </w:p>
+    <w:p/>
+    <w:p>
+      <w:r>
+        <w:br w:type="page"/>
+      </w:r>
+    </w:p>
+    <w:p>
+      <w:r>
+        <w:lastRenderedPageBreak/>
+        <w:t>Internalizing Externalities</w:t>
+      </w:r>
+    </w:p>
+    <w:p>
+      <w:pPr>
+        <w:pStyle w:val="ListParagraph"/>
+        <w:numPr>
+          <w:ilvl w:val="0"/>
+          <w:numId w:val="63"/>
+        </w:numPr>
+      </w:pPr>
+      <w:r>
+        <w:t xml:space="preserve">Entails forming consumption </w:t>
+      </w:r>
+      <w:r>
+        <w:t xml:space="preserve">units large enough </w:t>
+      </w:r>
+      <w:r>
+        <w:t>so that most of the consequences of any consumption of the good occurs within the unit.</w:t>
+      </w:r>
+    </w:p>
+    <w:p>
+      <w:pPr>
+        <w:pStyle w:val="ListParagraph"/>
+        <w:numPr>
+          <w:ilvl w:val="1"/>
+          <w:numId w:val="63"/>
+        </w:numPr>
+      </w:pPr>
+      <w:r>
+        <w:t>Collective action groups such as neighborhood associations and condominium associations.</w:t>
+      </w:r>
+    </w:p>
+    <w:p>
+      <w:pPr>
+        <w:pStyle w:val="ListParagraph"/>
+        <w:numPr>
+          <w:ilvl w:val="1"/>
+          <w:numId w:val="63"/>
+        </w:numPr>
+      </w:pPr>
+      <w:r>
+        <w:t>Must be a mechanism for enforcing the collective agreement.</w:t>
+      </w:r>
+    </w:p>
+    <w:p/>
+    <w:p>
+      <w:r>
+        <w:t>The Coase Theorem</w:t>
+      </w:r>
+    </w:p>
+    <w:p>
+      <w:pPr>
+        <w:pStyle w:val="ListParagraph"/>
+        <w:numPr>
+          <w:ilvl w:val="0"/>
+          <w:numId w:val="63"/>
+        </w:numPr>
+      </w:pPr>
+      <w:r>
+        <w:t>Assignment of property rights.</w:t>
+      </w:r>
+    </w:p>
+    <w:p>
+      <w:pPr>
+        <w:pStyle w:val="ListParagraph"/>
+        <w:numPr>
+          <w:ilvl w:val="1"/>
+          <w:numId w:val="63"/>
+        </w:numPr>
+      </w:pPr>
+      <w:r>
+        <w:t>If one person has property rights to a common resource, they are incentivized to use the resource efficiently.</w:t>
+      </w:r>
+    </w:p>
+    <w:p>
+      <w:pPr>
+        <w:pStyle w:val="ListParagraph"/>
+        <w:numPr>
+          <w:ilvl w:val="0"/>
+          <w:numId w:val="63"/>
+        </w:numPr>
+      </w:pPr>
+      <w:r>
+        <w:t xml:space="preserve">Unitize consumption of a </w:t>
+      </w:r>
+      <w:r>
+        <w:t>resource</w:t>
+      </w:r>
+      <w:r>
+        <w:t>.</w:t>
+      </w:r>
+    </w:p>
+    <w:p>
+      <w:pPr>
+        <w:pStyle w:val="ListParagraph"/>
+        <w:numPr>
+          <w:ilvl w:val="1"/>
+          <w:numId w:val="63"/>
+        </w:numPr>
+      </w:pPr>
+      <w:r>
+        <w:t>Mutually agreed upon consumption restrictions.</w:t>
+      </w:r>
+    </w:p>
+    <w:p>
+      <w:pPr>
+        <w:pStyle w:val="ListParagraph"/>
+        <w:numPr>
+          <w:ilvl w:val="0"/>
+          <w:numId w:val="63"/>
+        </w:numPr>
+      </w:pPr>
+      <w:r>
+        <w:t xml:space="preserve">The Coase Theorem states that </w:t>
+      </w:r>
+      <w:r>
+        <w:t>the parties affected by an externality can agree to some arrangement that will internalize the externality and enable an efficient use of the common resource.</w:t>
+      </w:r>
+    </w:p>
+    <w:p/>
+    <w:p>
+      <w:r>
+        <w:t>Using the Legal System</w:t>
+      </w:r>
+    </w:p>
+    <w:p>
+      <w:pPr>
+        <w:pStyle w:val="ListParagraph"/>
+        <w:numPr>
+          <w:ilvl w:val="0"/>
+          <w:numId w:val="64"/>
+        </w:numPr>
+      </w:pPr>
+      <w:r>
+        <w:t>Common law does not allow one person to injure another person.</w:t>
+      </w:r>
+    </w:p>
+    <w:p>
+      <w:pPr>
+        <w:pStyle w:val="ListParagraph"/>
+        <w:numPr>
+          <w:ilvl w:val="0"/>
+          <w:numId w:val="64"/>
+        </w:numPr>
+      </w:pPr>
+      <w:r>
+        <w:t xml:space="preserve">The term </w:t>
+      </w:r>
+      <w:r>
+        <w:rPr>
+          <w:i/>
+        </w:rPr>
+        <w:t>injure</w:t>
+      </w:r>
+      <w:r>
+        <w:t xml:space="preserve"> has been interpreted to include economic costs.</w:t>
+      </w:r>
+    </w:p>
+    <w:p>
+      <w:pPr>
+        <w:pStyle w:val="ListParagraph"/>
+        <w:numPr>
+          <w:ilvl w:val="0"/>
+          <w:numId w:val="64"/>
+        </w:numPr>
+      </w:pPr>
+      <w:r>
+        <w:t>Existence values are the benefit that people receive from knowing that a resource exists even if they don’t use it.</w:t>
+      </w:r>
+    </w:p>
+    <w:p/>
+    <w:p>
+      <w:r>
+        <w:t xml:space="preserve">Failures of Private Solutions </w:t>
+      </w:r>
+    </w:p>
+    <w:p>
+      <w:pPr>
+        <w:pStyle w:val="ListParagraph"/>
+        <w:numPr>
+          <w:ilvl w:val="0"/>
+          <w:numId w:val="65"/>
+        </w:numPr>
+      </w:pPr>
+      <w:r>
+        <w:t xml:space="preserve">Private solutions to address externalities </w:t>
+      </w:r>
+      <w:r>
+        <w:t>often fail when dealing with p</w:t>
+      </w:r>
+      <w:r>
+        <w:t>ure public goods in which it is costly to exclude anyone from benefiting from the good.</w:t>
+      </w:r>
+    </w:p>
+    <w:p>
+      <w:pPr>
+        <w:pStyle w:val="ListParagraph"/>
+        <w:numPr>
+          <w:ilvl w:val="0"/>
+          <w:numId w:val="65"/>
+        </w:numPr>
+      </w:pPr>
+      <w:r>
+        <w:t>Causes of private solution failure:</w:t>
+      </w:r>
+    </w:p>
+    <w:p>
+      <w:pPr>
+        <w:pStyle w:val="ListParagraph"/>
+        <w:numPr>
+          <w:ilvl w:val="1"/>
+          <w:numId w:val="65"/>
+        </w:numPr>
+      </w:pPr>
+      <w:r>
+        <w:t>Imperfect information that gives one party a bargaining advantage.</w:t>
+      </w:r>
+    </w:p>
+    <w:p>
+      <w:pPr>
+        <w:pStyle w:val="ListParagraph"/>
+        <w:numPr>
+          <w:ilvl w:val="2"/>
+          <w:numId w:val="65"/>
+        </w:numPr>
+      </w:pPr>
+      <w:r>
+        <w:t>There is an incentive not to reveal true preferences.</w:t>
+      </w:r>
+    </w:p>
+    <w:p>
+      <w:pPr>
+        <w:pStyle w:val="ListParagraph"/>
+        <w:numPr>
+          <w:ilvl w:val="1"/>
+          <w:numId w:val="65"/>
+        </w:numPr>
+      </w:pPr>
+      <w:r>
+        <w:t>There is an incentive for people to hold out joining an effort to unitize a resource.</w:t>
+      </w:r>
+    </w:p>
+    <w:p>
+      <w:pPr>
+        <w:pStyle w:val="ListParagraph"/>
+        <w:numPr>
+          <w:ilvl w:val="2"/>
+          <w:numId w:val="65"/>
+        </w:numPr>
+      </w:pPr>
+      <w:r>
+        <w:t>The last to agree has more leverage to demand more than his or her fair share.</w:t>
+      </w:r>
+    </w:p>
+    <w:p>
+      <w:pPr>
+        <w:pStyle w:val="ListParagraph"/>
+        <w:numPr>
+          <w:ilvl w:val="1"/>
+          <w:numId w:val="65"/>
+        </w:numPr>
+      </w:pPr>
+      <w:r>
+        <w:t>Transaction costs associated with unitizing a resource can be prohibitive.</w:t>
+      </w:r>
+    </w:p>
+    <w:p>
+      <w:pPr>
+        <w:pStyle w:val="ListParagraph"/>
+        <w:numPr>
+          <w:ilvl w:val="1"/>
+          <w:numId w:val="65"/>
+        </w:numPr>
+      </w:pPr>
+      <w:r>
+        <w:t>Uncertainty about the extent of the injury.</w:t>
+      </w:r>
+    </w:p>
+    <w:p>
+      <w:pPr>
+        <w:pStyle w:val="ListParagraph"/>
+        <w:numPr>
+          <w:ilvl w:val="2"/>
+          <w:numId w:val="65"/>
+        </w:numPr>
+      </w:pPr>
+      <w:r>
+        <w:t>Contingent valuation uses sample survey data to estimate the value an entire population places on a good or resource.</w:t>
+      </w:r>
+    </w:p>
+    <w:p>
+      <w:pPr>
+        <w:pStyle w:val="ListParagraph"/>
+        <w:numPr>
+          <w:ilvl w:val="1"/>
+          <w:numId w:val="65"/>
+        </w:numPr>
+      </w:pPr>
+      <w:r>
+        <w:t>Uncertainty about the outcome of legal action.</w:t>
+      </w:r>
+    </w:p>
+    <w:p>
+      <w:pPr>
+        <w:pStyle w:val="ListParagraph"/>
+        <w:numPr>
+          <w:ilvl w:val="1"/>
+          <w:numId w:val="65"/>
+        </w:numPr>
+      </w:pPr>
+      <w:r>
+        <w:t>Differential access to legal remedies.</w:t>
+      </w:r>
+    </w:p>
+    <w:p/>
+    <w:p>
+      <w:pPr>
+        <w:rPr>
+          <w:i/>
+        </w:rPr>
+      </w:pPr>
+      <w:r>
+        <w:rPr>
+          <w:i/>
+        </w:rPr>
+        <w:t>Public Sector Solutions to Externalities</w:t>
+      </w:r>
+    </w:p>
+    <w:p>
+      <w:r>
+        <w:t>Basic Concept</w:t>
+      </w:r>
+    </w:p>
+    <w:p>
+      <w:pPr>
+        <w:pStyle w:val="ListParagraph"/>
+        <w:numPr>
+          <w:ilvl w:val="0"/>
+          <w:numId w:val="66"/>
+        </w:numPr>
+      </w:pPr>
       <w:bookmarkStart w:id="4" w:name="_GoBack"/>
       <w:bookmarkEnd w:id="4"/>
     </w:p>
@@ -9359,7 +10119,7 @@
         <w:bCs/>
         <w:noProof/>
       </w:rPr>
-      <w:t>22</w:t>
+      <w:t>23</w:t>
     </w:r>
     <w:r>
       <w:rPr>
@@ -9398,7 +10158,7 @@
         <w:bCs/>
         <w:noProof/>
       </w:rPr>
-      <w:t>22</w:t>
+      <w:t>24</w:t>
     </w:r>
     <w:r>
       <w:rPr>
@@ -9690,6 +10450,119 @@
     </w:lvl>
   </w:abstractNum>
   <w:abstractNum w:abstractNumId="2" w15:restartNumberingAfterBreak="0">
+    <w:nsid w:val="04C36B28"/>
+    <w:multiLevelType w:val="hybridMultilevel"/>
+    <w:tmpl w:val="4F3ABD8A"/>
+    <w:lvl w:ilvl="0" w:tplc="04090001">
+      <w:start w:val="1"/>
+      <w:numFmt w:val="bullet"/>
+      <w:lvlText w:val=""/>
+      <w:lvlJc w:val="left"/>
+      <w:pPr>
+        <w:ind w:left="720" w:hanging="360"/>
+      </w:pPr>
+      <w:rPr>
+        <w:rFonts w:ascii="Symbol" w:hAnsi="Symbol" w:hint="default"/>
+      </w:rPr>
+    </w:lvl>
+    <w:lvl w:ilvl="1" w:tplc="04090003">
+      <w:start w:val="1"/>
+      <w:numFmt w:val="bullet"/>
+      <w:lvlText w:val="o"/>
+      <w:lvlJc w:val="left"/>
+      <w:pPr>
+        <w:ind w:left="1440" w:hanging="360"/>
+      </w:pPr>
+      <w:rPr>
+        <w:rFonts w:ascii="Courier New" w:hAnsi="Courier New" w:cs="Courier New" w:hint="default"/>
+      </w:rPr>
+    </w:lvl>
+    <w:lvl w:ilvl="2" w:tplc="04090005">
+      <w:start w:val="1"/>
+      <w:numFmt w:val="bullet"/>
+      <w:lvlText w:val=""/>
+      <w:lvlJc w:val="left"/>
+      <w:pPr>
+        <w:ind w:left="2160" w:hanging="360"/>
+      </w:pPr>
+      <w:rPr>
+        <w:rFonts w:ascii="Wingdings" w:hAnsi="Wingdings" w:hint="default"/>
+      </w:rPr>
+    </w:lvl>
+    <w:lvl w:ilvl="3" w:tplc="04090001" w:tentative="1">
+      <w:start w:val="1"/>
+      <w:numFmt w:val="bullet"/>
+      <w:lvlText w:val=""/>
+      <w:lvlJc w:val="left"/>
+      <w:pPr>
+        <w:ind w:left="2880" w:hanging="360"/>
+      </w:pPr>
+      <w:rPr>
+        <w:rFonts w:ascii="Symbol" w:hAnsi="Symbol" w:hint="default"/>
+      </w:rPr>
+    </w:lvl>
+    <w:lvl w:ilvl="4" w:tplc="04090003" w:tentative="1">
+      <w:start w:val="1"/>
+      <w:numFmt w:val="bullet"/>
+      <w:lvlText w:val="o"/>
+      <w:lvlJc w:val="left"/>
+      <w:pPr>
+        <w:ind w:left="3600" w:hanging="360"/>
+      </w:pPr>
+      <w:rPr>
+        <w:rFonts w:ascii="Courier New" w:hAnsi="Courier New" w:cs="Courier New" w:hint="default"/>
+      </w:rPr>
+    </w:lvl>
+    <w:lvl w:ilvl="5" w:tplc="04090005" w:tentative="1">
+      <w:start w:val="1"/>
+      <w:numFmt w:val="bullet"/>
+      <w:lvlText w:val=""/>
+      <w:lvlJc w:val="left"/>
+      <w:pPr>
+        <w:ind w:left="4320" w:hanging="360"/>
+      </w:pPr>
+      <w:rPr>
+        <w:rFonts w:ascii="Wingdings" w:hAnsi="Wingdings" w:hint="default"/>
+      </w:rPr>
+    </w:lvl>
+    <w:lvl w:ilvl="6" w:tplc="04090001" w:tentative="1">
+      <w:start w:val="1"/>
+      <w:numFmt w:val="bullet"/>
+      <w:lvlText w:val=""/>
+      <w:lvlJc w:val="left"/>
+      <w:pPr>
+        <w:ind w:left="5040" w:hanging="360"/>
+      </w:pPr>
+      <w:rPr>
+        <w:rFonts w:ascii="Symbol" w:hAnsi="Symbol" w:hint="default"/>
+      </w:rPr>
+    </w:lvl>
+    <w:lvl w:ilvl="7" w:tplc="04090003" w:tentative="1">
+      <w:start w:val="1"/>
+      <w:numFmt w:val="bullet"/>
+      <w:lvlText w:val="o"/>
+      <w:lvlJc w:val="left"/>
+      <w:pPr>
+        <w:ind w:left="5760" w:hanging="360"/>
+      </w:pPr>
+      <w:rPr>
+        <w:rFonts w:ascii="Courier New" w:hAnsi="Courier New" w:cs="Courier New" w:hint="default"/>
+      </w:rPr>
+    </w:lvl>
+    <w:lvl w:ilvl="8" w:tplc="04090005" w:tentative="1">
+      <w:start w:val="1"/>
+      <w:numFmt w:val="bullet"/>
+      <w:lvlText w:val=""/>
+      <w:lvlJc w:val="left"/>
+      <w:pPr>
+        <w:ind w:left="6480" w:hanging="360"/>
+      </w:pPr>
+      <w:rPr>
+        <w:rFonts w:ascii="Wingdings" w:hAnsi="Wingdings" w:hint="default"/>
+      </w:rPr>
+    </w:lvl>
+  </w:abstractNum>
+  <w:abstractNum w:abstractNumId="3" w15:restartNumberingAfterBreak="0">
     <w:nsid w:val="05286F3B"/>
     <w:multiLevelType w:val="hybridMultilevel"/>
     <w:tmpl w:val="DF94EF08"/>
@@ -9802,7 +10675,7 @@
       </w:rPr>
     </w:lvl>
   </w:abstractNum>
-  <w:abstractNum w:abstractNumId="3" w15:restartNumberingAfterBreak="0">
+  <w:abstractNum w:abstractNumId="4" w15:restartNumberingAfterBreak="0">
     <w:nsid w:val="0537465D"/>
     <w:multiLevelType w:val="hybridMultilevel"/>
     <w:tmpl w:val="2FAE7EC0"/>
@@ -9915,7 +10788,7 @@
       </w:rPr>
     </w:lvl>
   </w:abstractNum>
-  <w:abstractNum w:abstractNumId="4" w15:restartNumberingAfterBreak="0">
+  <w:abstractNum w:abstractNumId="5" w15:restartNumberingAfterBreak="0">
     <w:nsid w:val="05A7195F"/>
     <w:multiLevelType w:val="hybridMultilevel"/>
     <w:tmpl w:val="869EBC14"/>
@@ -10028,7 +10901,7 @@
       </w:rPr>
     </w:lvl>
   </w:abstractNum>
-  <w:abstractNum w:abstractNumId="5" w15:restartNumberingAfterBreak="0">
+  <w:abstractNum w:abstractNumId="6" w15:restartNumberingAfterBreak="0">
     <w:nsid w:val="0883287F"/>
     <w:multiLevelType w:val="hybridMultilevel"/>
     <w:tmpl w:val="7756A5F6"/>
@@ -10141,7 +11014,7 @@
       </w:rPr>
     </w:lvl>
   </w:abstractNum>
-  <w:abstractNum w:abstractNumId="6" w15:restartNumberingAfterBreak="0">
+  <w:abstractNum w:abstractNumId="7" w15:restartNumberingAfterBreak="0">
     <w:nsid w:val="095B0635"/>
     <w:multiLevelType w:val="hybridMultilevel"/>
     <w:tmpl w:val="82068DA6"/>
@@ -10254,7 +11127,7 @@
       </w:rPr>
     </w:lvl>
   </w:abstractNum>
-  <w:abstractNum w:abstractNumId="7" w15:restartNumberingAfterBreak="0">
+  <w:abstractNum w:abstractNumId="8" w15:restartNumberingAfterBreak="0">
     <w:nsid w:val="0C9A2EBF"/>
     <w:multiLevelType w:val="hybridMultilevel"/>
     <w:tmpl w:val="396685A6"/>
@@ -10367,7 +11240,7 @@
       </w:rPr>
     </w:lvl>
   </w:abstractNum>
-  <w:abstractNum w:abstractNumId="8" w15:restartNumberingAfterBreak="0">
+  <w:abstractNum w:abstractNumId="9" w15:restartNumberingAfterBreak="0">
     <w:nsid w:val="0E963FAE"/>
     <w:multiLevelType w:val="hybridMultilevel"/>
     <w:tmpl w:val="76F4DB06"/>
@@ -10480,7 +11353,7 @@
       </w:rPr>
     </w:lvl>
   </w:abstractNum>
-  <w:abstractNum w:abstractNumId="9" w15:restartNumberingAfterBreak="0">
+  <w:abstractNum w:abstractNumId="10" w15:restartNumberingAfterBreak="0">
     <w:nsid w:val="10E723FA"/>
     <w:multiLevelType w:val="hybridMultilevel"/>
     <w:tmpl w:val="DE0AB142"/>
@@ -10593,7 +11466,120 @@
       </w:rPr>
     </w:lvl>
   </w:abstractNum>
-  <w:abstractNum w:abstractNumId="10" w15:restartNumberingAfterBreak="0">
+  <w:abstractNum w:abstractNumId="11" w15:restartNumberingAfterBreak="0">
+    <w:nsid w:val="13F83C97"/>
+    <w:multiLevelType w:val="hybridMultilevel"/>
+    <w:tmpl w:val="6212C1B4"/>
+    <w:lvl w:ilvl="0" w:tplc="04090001">
+      <w:start w:val="1"/>
+      <w:numFmt w:val="bullet"/>
+      <w:lvlText w:val=""/>
+      <w:lvlJc w:val="left"/>
+      <w:pPr>
+        <w:ind w:left="720" w:hanging="360"/>
+      </w:pPr>
+      <w:rPr>
+        <w:rFonts w:ascii="Symbol" w:hAnsi="Symbol" w:hint="default"/>
+      </w:rPr>
+    </w:lvl>
+    <w:lvl w:ilvl="1" w:tplc="04090003" w:tentative="1">
+      <w:start w:val="1"/>
+      <w:numFmt w:val="bullet"/>
+      <w:lvlText w:val="o"/>
+      <w:lvlJc w:val="left"/>
+      <w:pPr>
+        <w:ind w:left="1440" w:hanging="360"/>
+      </w:pPr>
+      <w:rPr>
+        <w:rFonts w:ascii="Courier New" w:hAnsi="Courier New" w:cs="Courier New" w:hint="default"/>
+      </w:rPr>
+    </w:lvl>
+    <w:lvl w:ilvl="2" w:tplc="04090005" w:tentative="1">
+      <w:start w:val="1"/>
+      <w:numFmt w:val="bullet"/>
+      <w:lvlText w:val=""/>
+      <w:lvlJc w:val="left"/>
+      <w:pPr>
+        <w:ind w:left="2160" w:hanging="360"/>
+      </w:pPr>
+      <w:rPr>
+        <w:rFonts w:ascii="Wingdings" w:hAnsi="Wingdings" w:hint="default"/>
+      </w:rPr>
+    </w:lvl>
+    <w:lvl w:ilvl="3" w:tplc="04090001" w:tentative="1">
+      <w:start w:val="1"/>
+      <w:numFmt w:val="bullet"/>
+      <w:lvlText w:val=""/>
+      <w:lvlJc w:val="left"/>
+      <w:pPr>
+        <w:ind w:left="2880" w:hanging="360"/>
+      </w:pPr>
+      <w:rPr>
+        <w:rFonts w:ascii="Symbol" w:hAnsi="Symbol" w:hint="default"/>
+      </w:rPr>
+    </w:lvl>
+    <w:lvl w:ilvl="4" w:tplc="04090003" w:tentative="1">
+      <w:start w:val="1"/>
+      <w:numFmt w:val="bullet"/>
+      <w:lvlText w:val="o"/>
+      <w:lvlJc w:val="left"/>
+      <w:pPr>
+        <w:ind w:left="3600" w:hanging="360"/>
+      </w:pPr>
+      <w:rPr>
+        <w:rFonts w:ascii="Courier New" w:hAnsi="Courier New" w:cs="Courier New" w:hint="default"/>
+      </w:rPr>
+    </w:lvl>
+    <w:lvl w:ilvl="5" w:tplc="04090005" w:tentative="1">
+      <w:start w:val="1"/>
+      <w:numFmt w:val="bullet"/>
+      <w:lvlText w:val=""/>
+      <w:lvlJc w:val="left"/>
+      <w:pPr>
+        <w:ind w:left="4320" w:hanging="360"/>
+      </w:pPr>
+      <w:rPr>
+        <w:rFonts w:ascii="Wingdings" w:hAnsi="Wingdings" w:hint="default"/>
+      </w:rPr>
+    </w:lvl>
+    <w:lvl w:ilvl="6" w:tplc="04090001" w:tentative="1">
+      <w:start w:val="1"/>
+      <w:numFmt w:val="bullet"/>
+      <w:lvlText w:val=""/>
+      <w:lvlJc w:val="left"/>
+      <w:pPr>
+        <w:ind w:left="5040" w:hanging="360"/>
+      </w:pPr>
+      <w:rPr>
+        <w:rFonts w:ascii="Symbol" w:hAnsi="Symbol" w:hint="default"/>
+      </w:rPr>
+    </w:lvl>
+    <w:lvl w:ilvl="7" w:tplc="04090003" w:tentative="1">
+      <w:start w:val="1"/>
+      <w:numFmt w:val="bullet"/>
+      <w:lvlText w:val="o"/>
+      <w:lvlJc w:val="left"/>
+      <w:pPr>
+        <w:ind w:left="5760" w:hanging="360"/>
+      </w:pPr>
+      <w:rPr>
+        <w:rFonts w:ascii="Courier New" w:hAnsi="Courier New" w:cs="Courier New" w:hint="default"/>
+      </w:rPr>
+    </w:lvl>
+    <w:lvl w:ilvl="8" w:tplc="04090005" w:tentative="1">
+      <w:start w:val="1"/>
+      <w:numFmt w:val="bullet"/>
+      <w:lvlText w:val=""/>
+      <w:lvlJc w:val="left"/>
+      <w:pPr>
+        <w:ind w:left="6480" w:hanging="360"/>
+      </w:pPr>
+      <w:rPr>
+        <w:rFonts w:ascii="Wingdings" w:hAnsi="Wingdings" w:hint="default"/>
+      </w:rPr>
+    </w:lvl>
+  </w:abstractNum>
+  <w:abstractNum w:abstractNumId="12" w15:restartNumberingAfterBreak="0">
     <w:nsid w:val="140B1AE6"/>
     <w:multiLevelType w:val="hybridMultilevel"/>
     <w:tmpl w:val="604CD4B0"/>
@@ -10679,7 +11665,7 @@
       </w:pPr>
     </w:lvl>
   </w:abstractNum>
-  <w:abstractNum w:abstractNumId="11" w15:restartNumberingAfterBreak="0">
+  <w:abstractNum w:abstractNumId="13" w15:restartNumberingAfterBreak="0">
     <w:nsid w:val="18B74AE9"/>
     <w:multiLevelType w:val="hybridMultilevel"/>
     <w:tmpl w:val="3B827EC8"/>
@@ -10792,7 +11778,7 @@
       </w:rPr>
     </w:lvl>
   </w:abstractNum>
-  <w:abstractNum w:abstractNumId="12" w15:restartNumberingAfterBreak="0">
+  <w:abstractNum w:abstractNumId="14" w15:restartNumberingAfterBreak="0">
     <w:nsid w:val="18BA3BB4"/>
     <w:multiLevelType w:val="hybridMultilevel"/>
     <w:tmpl w:val="62D03A9E"/>
@@ -10905,7 +11891,120 @@
       </w:rPr>
     </w:lvl>
   </w:abstractNum>
-  <w:abstractNum w:abstractNumId="13" w15:restartNumberingAfterBreak="0">
+  <w:abstractNum w:abstractNumId="15" w15:restartNumberingAfterBreak="0">
+    <w:nsid w:val="1DAE59CF"/>
+    <w:multiLevelType w:val="hybridMultilevel"/>
+    <w:tmpl w:val="54E67610"/>
+    <w:lvl w:ilvl="0" w:tplc="04090001">
+      <w:start w:val="1"/>
+      <w:numFmt w:val="bullet"/>
+      <w:lvlText w:val=""/>
+      <w:lvlJc w:val="left"/>
+      <w:pPr>
+        <w:ind w:left="720" w:hanging="360"/>
+      </w:pPr>
+      <w:rPr>
+        <w:rFonts w:ascii="Symbol" w:hAnsi="Symbol" w:hint="default"/>
+      </w:rPr>
+    </w:lvl>
+    <w:lvl w:ilvl="1" w:tplc="04090003">
+      <w:start w:val="1"/>
+      <w:numFmt w:val="bullet"/>
+      <w:lvlText w:val="o"/>
+      <w:lvlJc w:val="left"/>
+      <w:pPr>
+        <w:ind w:left="1440" w:hanging="360"/>
+      </w:pPr>
+      <w:rPr>
+        <w:rFonts w:ascii="Courier New" w:hAnsi="Courier New" w:cs="Courier New" w:hint="default"/>
+      </w:rPr>
+    </w:lvl>
+    <w:lvl w:ilvl="2" w:tplc="04090005" w:tentative="1">
+      <w:start w:val="1"/>
+      <w:numFmt w:val="bullet"/>
+      <w:lvlText w:val=""/>
+      <w:lvlJc w:val="left"/>
+      <w:pPr>
+        <w:ind w:left="2160" w:hanging="360"/>
+      </w:pPr>
+      <w:rPr>
+        <w:rFonts w:ascii="Wingdings" w:hAnsi="Wingdings" w:hint="default"/>
+      </w:rPr>
+    </w:lvl>
+    <w:lvl w:ilvl="3" w:tplc="04090001" w:tentative="1">
+      <w:start w:val="1"/>
+      <w:numFmt w:val="bullet"/>
+      <w:lvlText w:val=""/>
+      <w:lvlJc w:val="left"/>
+      <w:pPr>
+        <w:ind w:left="2880" w:hanging="360"/>
+      </w:pPr>
+      <w:rPr>
+        <w:rFonts w:ascii="Symbol" w:hAnsi="Symbol" w:hint="default"/>
+      </w:rPr>
+    </w:lvl>
+    <w:lvl w:ilvl="4" w:tplc="04090003" w:tentative="1">
+      <w:start w:val="1"/>
+      <w:numFmt w:val="bullet"/>
+      <w:lvlText w:val="o"/>
+      <w:lvlJc w:val="left"/>
+      <w:pPr>
+        <w:ind w:left="3600" w:hanging="360"/>
+      </w:pPr>
+      <w:rPr>
+        <w:rFonts w:ascii="Courier New" w:hAnsi="Courier New" w:cs="Courier New" w:hint="default"/>
+      </w:rPr>
+    </w:lvl>
+    <w:lvl w:ilvl="5" w:tplc="04090005" w:tentative="1">
+      <w:start w:val="1"/>
+      <w:numFmt w:val="bullet"/>
+      <w:lvlText w:val=""/>
+      <w:lvlJc w:val="left"/>
+      <w:pPr>
+        <w:ind w:left="4320" w:hanging="360"/>
+      </w:pPr>
+      <w:rPr>
+        <w:rFonts w:ascii="Wingdings" w:hAnsi="Wingdings" w:hint="default"/>
+      </w:rPr>
+    </w:lvl>
+    <w:lvl w:ilvl="6" w:tplc="04090001" w:tentative="1">
+      <w:start w:val="1"/>
+      <w:numFmt w:val="bullet"/>
+      <w:lvlText w:val=""/>
+      <w:lvlJc w:val="left"/>
+      <w:pPr>
+        <w:ind w:left="5040" w:hanging="360"/>
+      </w:pPr>
+      <w:rPr>
+        <w:rFonts w:ascii="Symbol" w:hAnsi="Symbol" w:hint="default"/>
+      </w:rPr>
+    </w:lvl>
+    <w:lvl w:ilvl="7" w:tplc="04090003" w:tentative="1">
+      <w:start w:val="1"/>
+      <w:numFmt w:val="bullet"/>
+      <w:lvlText w:val="o"/>
+      <w:lvlJc w:val="left"/>
+      <w:pPr>
+        <w:ind w:left="5760" w:hanging="360"/>
+      </w:pPr>
+      <w:rPr>
+        <w:rFonts w:ascii="Courier New" w:hAnsi="Courier New" w:cs="Courier New" w:hint="default"/>
+      </w:rPr>
+    </w:lvl>
+    <w:lvl w:ilvl="8" w:tplc="04090005" w:tentative="1">
+      <w:start w:val="1"/>
+      <w:numFmt w:val="bullet"/>
+      <w:lvlText w:val=""/>
+      <w:lvlJc w:val="left"/>
+      <w:pPr>
+        <w:ind w:left="6480" w:hanging="360"/>
+      </w:pPr>
+      <w:rPr>
+        <w:rFonts w:ascii="Wingdings" w:hAnsi="Wingdings" w:hint="default"/>
+      </w:rPr>
+    </w:lvl>
+  </w:abstractNum>
+  <w:abstractNum w:abstractNumId="16" w15:restartNumberingAfterBreak="0">
     <w:nsid w:val="1DFF6E9B"/>
     <w:multiLevelType w:val="hybridMultilevel"/>
     <w:tmpl w:val="DA349278"/>
@@ -11018,10 +12117,10 @@
       </w:rPr>
     </w:lvl>
   </w:abstractNum>
-  <w:abstractNum w:abstractNumId="14" w15:restartNumberingAfterBreak="0">
+  <w:abstractNum w:abstractNumId="17" w15:restartNumberingAfterBreak="0">
     <w:nsid w:val="20FD3282"/>
     <w:multiLevelType w:val="hybridMultilevel"/>
-    <w:tmpl w:val="A8B01780"/>
+    <w:tmpl w:val="DC5403A0"/>
     <w:lvl w:ilvl="0" w:tplc="04090001">
       <w:start w:val="1"/>
       <w:numFmt w:val="bullet"/>
@@ -11131,7 +12230,7 @@
       </w:rPr>
     </w:lvl>
   </w:abstractNum>
-  <w:abstractNum w:abstractNumId="15" w15:restartNumberingAfterBreak="0">
+  <w:abstractNum w:abstractNumId="18" w15:restartNumberingAfterBreak="0">
     <w:nsid w:val="239C63BA"/>
     <w:multiLevelType w:val="hybridMultilevel"/>
     <w:tmpl w:val="38B25406"/>
@@ -11244,7 +12343,120 @@
       </w:rPr>
     </w:lvl>
   </w:abstractNum>
-  <w:abstractNum w:abstractNumId="16" w15:restartNumberingAfterBreak="0">
+  <w:abstractNum w:abstractNumId="19" w15:restartNumberingAfterBreak="0">
+    <w:nsid w:val="24A340A1"/>
+    <w:multiLevelType w:val="hybridMultilevel"/>
+    <w:tmpl w:val="B434D7A6"/>
+    <w:lvl w:ilvl="0" w:tplc="04090001">
+      <w:start w:val="1"/>
+      <w:numFmt w:val="bullet"/>
+      <w:lvlText w:val=""/>
+      <w:lvlJc w:val="left"/>
+      <w:pPr>
+        <w:ind w:left="720" w:hanging="360"/>
+      </w:pPr>
+      <w:rPr>
+        <w:rFonts w:ascii="Symbol" w:hAnsi="Symbol" w:hint="default"/>
+      </w:rPr>
+    </w:lvl>
+    <w:lvl w:ilvl="1" w:tplc="04090003">
+      <w:start w:val="1"/>
+      <w:numFmt w:val="bullet"/>
+      <w:lvlText w:val="o"/>
+      <w:lvlJc w:val="left"/>
+      <w:pPr>
+        <w:ind w:left="1440" w:hanging="360"/>
+      </w:pPr>
+      <w:rPr>
+        <w:rFonts w:ascii="Courier New" w:hAnsi="Courier New" w:cs="Courier New" w:hint="default"/>
+      </w:rPr>
+    </w:lvl>
+    <w:lvl w:ilvl="2" w:tplc="04090005" w:tentative="1">
+      <w:start w:val="1"/>
+      <w:numFmt w:val="bullet"/>
+      <w:lvlText w:val=""/>
+      <w:lvlJc w:val="left"/>
+      <w:pPr>
+        <w:ind w:left="2160" w:hanging="360"/>
+      </w:pPr>
+      <w:rPr>
+        <w:rFonts w:ascii="Wingdings" w:hAnsi="Wingdings" w:hint="default"/>
+      </w:rPr>
+    </w:lvl>
+    <w:lvl w:ilvl="3" w:tplc="04090001" w:tentative="1">
+      <w:start w:val="1"/>
+      <w:numFmt w:val="bullet"/>
+      <w:lvlText w:val=""/>
+      <w:lvlJc w:val="left"/>
+      <w:pPr>
+        <w:ind w:left="2880" w:hanging="360"/>
+      </w:pPr>
+      <w:rPr>
+        <w:rFonts w:ascii="Symbol" w:hAnsi="Symbol" w:hint="default"/>
+      </w:rPr>
+    </w:lvl>
+    <w:lvl w:ilvl="4" w:tplc="04090003" w:tentative="1">
+      <w:start w:val="1"/>
+      <w:numFmt w:val="bullet"/>
+      <w:lvlText w:val="o"/>
+      <w:lvlJc w:val="left"/>
+      <w:pPr>
+        <w:ind w:left="3600" w:hanging="360"/>
+      </w:pPr>
+      <w:rPr>
+        <w:rFonts w:ascii="Courier New" w:hAnsi="Courier New" w:cs="Courier New" w:hint="default"/>
+      </w:rPr>
+    </w:lvl>
+    <w:lvl w:ilvl="5" w:tplc="04090005" w:tentative="1">
+      <w:start w:val="1"/>
+      <w:numFmt w:val="bullet"/>
+      <w:lvlText w:val=""/>
+      <w:lvlJc w:val="left"/>
+      <w:pPr>
+        <w:ind w:left="4320" w:hanging="360"/>
+      </w:pPr>
+      <w:rPr>
+        <w:rFonts w:ascii="Wingdings" w:hAnsi="Wingdings" w:hint="default"/>
+      </w:rPr>
+    </w:lvl>
+    <w:lvl w:ilvl="6" w:tplc="04090001" w:tentative="1">
+      <w:start w:val="1"/>
+      <w:numFmt w:val="bullet"/>
+      <w:lvlText w:val=""/>
+      <w:lvlJc w:val="left"/>
+      <w:pPr>
+        <w:ind w:left="5040" w:hanging="360"/>
+      </w:pPr>
+      <w:rPr>
+        <w:rFonts w:ascii="Symbol" w:hAnsi="Symbol" w:hint="default"/>
+      </w:rPr>
+    </w:lvl>
+    <w:lvl w:ilvl="7" w:tplc="04090003" w:tentative="1">
+      <w:start w:val="1"/>
+      <w:numFmt w:val="bullet"/>
+      <w:lvlText w:val="o"/>
+      <w:lvlJc w:val="left"/>
+      <w:pPr>
+        <w:ind w:left="5760" w:hanging="360"/>
+      </w:pPr>
+      <w:rPr>
+        <w:rFonts w:ascii="Courier New" w:hAnsi="Courier New" w:cs="Courier New" w:hint="default"/>
+      </w:rPr>
+    </w:lvl>
+    <w:lvl w:ilvl="8" w:tplc="04090005" w:tentative="1">
+      <w:start w:val="1"/>
+      <w:numFmt w:val="bullet"/>
+      <w:lvlText w:val=""/>
+      <w:lvlJc w:val="left"/>
+      <w:pPr>
+        <w:ind w:left="6480" w:hanging="360"/>
+      </w:pPr>
+      <w:rPr>
+        <w:rFonts w:ascii="Wingdings" w:hAnsi="Wingdings" w:hint="default"/>
+      </w:rPr>
+    </w:lvl>
+  </w:abstractNum>
+  <w:abstractNum w:abstractNumId="20" w15:restartNumberingAfterBreak="0">
     <w:nsid w:val="25572783"/>
     <w:multiLevelType w:val="hybridMultilevel"/>
     <w:tmpl w:val="0A20CB32"/>
@@ -11357,7 +12569,93 @@
       </w:rPr>
     </w:lvl>
   </w:abstractNum>
-  <w:abstractNum w:abstractNumId="17" w15:restartNumberingAfterBreak="0">
+  <w:abstractNum w:abstractNumId="21" w15:restartNumberingAfterBreak="0">
+    <w:nsid w:val="26EB356D"/>
+    <w:multiLevelType w:val="hybridMultilevel"/>
+    <w:tmpl w:val="AF12DA1A"/>
+    <w:lvl w:ilvl="0" w:tplc="0409000F">
+      <w:start w:val="1"/>
+      <w:numFmt w:val="decimal"/>
+      <w:lvlText w:val="%1."/>
+      <w:lvlJc w:val="left"/>
+      <w:pPr>
+        <w:ind w:left="720" w:hanging="360"/>
+      </w:pPr>
+    </w:lvl>
+    <w:lvl w:ilvl="1" w:tplc="04090019" w:tentative="1">
+      <w:start w:val="1"/>
+      <w:numFmt w:val="lowerLetter"/>
+      <w:lvlText w:val="%2."/>
+      <w:lvlJc w:val="left"/>
+      <w:pPr>
+        <w:ind w:left="1440" w:hanging="360"/>
+      </w:pPr>
+    </w:lvl>
+    <w:lvl w:ilvl="2" w:tplc="0409001B" w:tentative="1">
+      <w:start w:val="1"/>
+      <w:numFmt w:val="lowerRoman"/>
+      <w:lvlText w:val="%3."/>
+      <w:lvlJc w:val="right"/>
+      <w:pPr>
+        <w:ind w:left="2160" w:hanging="180"/>
+      </w:pPr>
+    </w:lvl>
+    <w:lvl w:ilvl="3" w:tplc="0409000F" w:tentative="1">
+      <w:start w:val="1"/>
+      <w:numFmt w:val="decimal"/>
+      <w:lvlText w:val="%4."/>
+      <w:lvlJc w:val="left"/>
+      <w:pPr>
+        <w:ind w:left="2880" w:hanging="360"/>
+      </w:pPr>
+    </w:lvl>
+    <w:lvl w:ilvl="4" w:tplc="04090019" w:tentative="1">
+      <w:start w:val="1"/>
+      <w:numFmt w:val="lowerLetter"/>
+      <w:lvlText w:val="%5."/>
+      <w:lvlJc w:val="left"/>
+      <w:pPr>
+        <w:ind w:left="3600" w:hanging="360"/>
+      </w:pPr>
+    </w:lvl>
+    <w:lvl w:ilvl="5" w:tplc="0409001B" w:tentative="1">
+      <w:start w:val="1"/>
+      <w:numFmt w:val="lowerRoman"/>
+      <w:lvlText w:val="%6."/>
+      <w:lvlJc w:val="right"/>
+      <w:pPr>
+        <w:ind w:left="4320" w:hanging="180"/>
+      </w:pPr>
+    </w:lvl>
+    <w:lvl w:ilvl="6" w:tplc="0409000F" w:tentative="1">
+      <w:start w:val="1"/>
+      <w:numFmt w:val="decimal"/>
+      <w:lvlText w:val="%7."/>
+      <w:lvlJc w:val="left"/>
+      <w:pPr>
+        <w:ind w:left="5040" w:hanging="360"/>
+      </w:pPr>
+    </w:lvl>
+    <w:lvl w:ilvl="7" w:tplc="04090019" w:tentative="1">
+      <w:start w:val="1"/>
+      <w:numFmt w:val="lowerLetter"/>
+      <w:lvlText w:val="%8."/>
+      <w:lvlJc w:val="left"/>
+      <w:pPr>
+        <w:ind w:left="5760" w:hanging="360"/>
+      </w:pPr>
+    </w:lvl>
+    <w:lvl w:ilvl="8" w:tplc="0409001B" w:tentative="1">
+      <w:start w:val="1"/>
+      <w:numFmt w:val="lowerRoman"/>
+      <w:lvlText w:val="%9."/>
+      <w:lvlJc w:val="right"/>
+      <w:pPr>
+        <w:ind w:left="6480" w:hanging="180"/>
+      </w:pPr>
+    </w:lvl>
+  </w:abstractNum>
+  <w:abstractNum w:abstractNumId="22" w15:restartNumberingAfterBreak="0">
     <w:nsid w:val="27AD5329"/>
     <w:multiLevelType w:val="hybridMultilevel"/>
     <w:tmpl w:val="13C83F96"/>
@@ -11470,7 +12768,7 @@
       </w:rPr>
     </w:lvl>
   </w:abstractNum>
-  <w:abstractNum w:abstractNumId="18" w15:restartNumberingAfterBreak="0">
+  <w:abstractNum w:abstractNumId="23" w15:restartNumberingAfterBreak="0">
     <w:nsid w:val="28B90BFF"/>
     <w:multiLevelType w:val="hybridMultilevel"/>
     <w:tmpl w:val="D75EE4A2"/>
@@ -11583,7 +12881,7 @@
       </w:rPr>
     </w:lvl>
   </w:abstractNum>
-  <w:abstractNum w:abstractNumId="19" w15:restartNumberingAfterBreak="0">
+  <w:abstractNum w:abstractNumId="24" w15:restartNumberingAfterBreak="0">
     <w:nsid w:val="29456E6E"/>
     <w:multiLevelType w:val="hybridMultilevel"/>
     <w:tmpl w:val="908A7DA0"/>
@@ -11696,7 +12994,7 @@
       </w:rPr>
     </w:lvl>
   </w:abstractNum>
-  <w:abstractNum w:abstractNumId="20" w15:restartNumberingAfterBreak="0">
+  <w:abstractNum w:abstractNumId="25" w15:restartNumberingAfterBreak="0">
     <w:nsid w:val="2A6821A8"/>
     <w:multiLevelType w:val="hybridMultilevel"/>
     <w:tmpl w:val="9E9AE1B2"/>
@@ -11809,7 +13107,7 @@
       </w:rPr>
     </w:lvl>
   </w:abstractNum>
-  <w:abstractNum w:abstractNumId="21" w15:restartNumberingAfterBreak="0">
+  <w:abstractNum w:abstractNumId="26" w15:restartNumberingAfterBreak="0">
     <w:nsid w:val="2BB15775"/>
     <w:multiLevelType w:val="hybridMultilevel"/>
     <w:tmpl w:val="DED2D328"/>
@@ -11922,7 +13220,7 @@
       </w:rPr>
     </w:lvl>
   </w:abstractNum>
-  <w:abstractNum w:abstractNumId="22" w15:restartNumberingAfterBreak="0">
+  <w:abstractNum w:abstractNumId="27" w15:restartNumberingAfterBreak="0">
     <w:nsid w:val="2C4806DF"/>
     <w:multiLevelType w:val="hybridMultilevel"/>
     <w:tmpl w:val="AF944068"/>
@@ -12035,7 +13333,7 @@
       </w:rPr>
     </w:lvl>
   </w:abstractNum>
-  <w:abstractNum w:abstractNumId="23" w15:restartNumberingAfterBreak="0">
+  <w:abstractNum w:abstractNumId="28" w15:restartNumberingAfterBreak="0">
     <w:nsid w:val="2DB118C3"/>
     <w:multiLevelType w:val="hybridMultilevel"/>
     <w:tmpl w:val="70C0DADE"/>
@@ -12148,7 +13446,120 @@
       </w:rPr>
     </w:lvl>
   </w:abstractNum>
-  <w:abstractNum w:abstractNumId="24" w15:restartNumberingAfterBreak="0">
+  <w:abstractNum w:abstractNumId="29" w15:restartNumberingAfterBreak="0">
+    <w:nsid w:val="2E756792"/>
+    <w:multiLevelType w:val="hybridMultilevel"/>
+    <w:tmpl w:val="547A600E"/>
+    <w:lvl w:ilvl="0" w:tplc="04090001">
+      <w:start w:val="1"/>
+      <w:numFmt w:val="bullet"/>
+      <w:lvlText w:val=""/>
+      <w:lvlJc w:val="left"/>
+      <w:pPr>
+        <w:ind w:left="720" w:hanging="360"/>
+      </w:pPr>
+      <w:rPr>
+        <w:rFonts w:ascii="Symbol" w:hAnsi="Symbol" w:hint="default"/>
+      </w:rPr>
+    </w:lvl>
+    <w:lvl w:ilvl="1" w:tplc="04090003" w:tentative="1">
+      <w:start w:val="1"/>
+      <w:numFmt w:val="bullet"/>
+      <w:lvlText w:val="o"/>
+      <w:lvlJc w:val="left"/>
+      <w:pPr>
+        <w:ind w:left="1440" w:hanging="360"/>
+      </w:pPr>
+      <w:rPr>
+        <w:rFonts w:ascii="Courier New" w:hAnsi="Courier New" w:cs="Courier New" w:hint="default"/>
+      </w:rPr>
+    </w:lvl>
+    <w:lvl w:ilvl="2" w:tplc="04090005" w:tentative="1">
+      <w:start w:val="1"/>
+      <w:numFmt w:val="bullet"/>
+      <w:lvlText w:val=""/>
+      <w:lvlJc w:val="left"/>
+      <w:pPr>
+        <w:ind w:left="2160" w:hanging="360"/>
+      </w:pPr>
+      <w:rPr>
+        <w:rFonts w:ascii="Wingdings" w:hAnsi="Wingdings" w:hint="default"/>
+      </w:rPr>
+    </w:lvl>
+    <w:lvl w:ilvl="3" w:tplc="04090001" w:tentative="1">
+      <w:start w:val="1"/>
+      <w:numFmt w:val="bullet"/>
+      <w:lvlText w:val=""/>
+      <w:lvlJc w:val="left"/>
+      <w:pPr>
+        <w:ind w:left="2880" w:hanging="360"/>
+      </w:pPr>
+      <w:rPr>
+        <w:rFonts w:ascii="Symbol" w:hAnsi="Symbol" w:hint="default"/>
+      </w:rPr>
+    </w:lvl>
+    <w:lvl w:ilvl="4" w:tplc="04090003" w:tentative="1">
+      <w:start w:val="1"/>
+      <w:numFmt w:val="bullet"/>
+      <w:lvlText w:val="o"/>
+      <w:lvlJc w:val="left"/>
+      <w:pPr>
+        <w:ind w:left="3600" w:hanging="360"/>
+      </w:pPr>
+      <w:rPr>
+        <w:rFonts w:ascii="Courier New" w:hAnsi="Courier New" w:cs="Courier New" w:hint="default"/>
+      </w:rPr>
+    </w:lvl>
+    <w:lvl w:ilvl="5" w:tplc="04090005" w:tentative="1">
+      <w:start w:val="1"/>
+      <w:numFmt w:val="bullet"/>
+      <w:lvlText w:val=""/>
+      <w:lvlJc w:val="left"/>
+      <w:pPr>
+        <w:ind w:left="4320" w:hanging="360"/>
+      </w:pPr>
+      <w:rPr>
+        <w:rFonts w:ascii="Wingdings" w:hAnsi="Wingdings" w:hint="default"/>
+      </w:rPr>
+    </w:lvl>
+    <w:lvl w:ilvl="6" w:tplc="04090001" w:tentative="1">
+      <w:start w:val="1"/>
+      <w:numFmt w:val="bullet"/>
+      <w:lvlText w:val=""/>
+      <w:lvlJc w:val="left"/>
+      <w:pPr>
+        <w:ind w:left="5040" w:hanging="360"/>
+      </w:pPr>
+      <w:rPr>
+        <w:rFonts w:ascii="Symbol" w:hAnsi="Symbol" w:hint="default"/>
+      </w:rPr>
+    </w:lvl>
+    <w:lvl w:ilvl="7" w:tplc="04090003" w:tentative="1">
+      <w:start w:val="1"/>
+      <w:numFmt w:val="bullet"/>
+      <w:lvlText w:val="o"/>
+      <w:lvlJc w:val="left"/>
+      <w:pPr>
+        <w:ind w:left="5760" w:hanging="360"/>
+      </w:pPr>
+      <w:rPr>
+        <w:rFonts w:ascii="Courier New" w:hAnsi="Courier New" w:cs="Courier New" w:hint="default"/>
+      </w:rPr>
+    </w:lvl>
+    <w:lvl w:ilvl="8" w:tplc="04090005" w:tentative="1">
+      <w:start w:val="1"/>
+      <w:numFmt w:val="bullet"/>
+      <w:lvlText w:val=""/>
+      <w:lvlJc w:val="left"/>
+      <w:pPr>
+        <w:ind w:left="6480" w:hanging="360"/>
+      </w:pPr>
+      <w:rPr>
+        <w:rFonts w:ascii="Wingdings" w:hAnsi="Wingdings" w:hint="default"/>
+      </w:rPr>
+    </w:lvl>
+  </w:abstractNum>
+  <w:abstractNum w:abstractNumId="30" w15:restartNumberingAfterBreak="0">
     <w:nsid w:val="2F4E0FA8"/>
     <w:multiLevelType w:val="hybridMultilevel"/>
     <w:tmpl w:val="9614033A"/>
@@ -12261,7 +13672,7 @@
       </w:rPr>
     </w:lvl>
   </w:abstractNum>
-  <w:abstractNum w:abstractNumId="25" w15:restartNumberingAfterBreak="0">
+  <w:abstractNum w:abstractNumId="31" w15:restartNumberingAfterBreak="0">
     <w:nsid w:val="304175FC"/>
     <w:multiLevelType w:val="hybridMultilevel"/>
     <w:tmpl w:val="F932BB30"/>
@@ -12374,7 +13785,7 @@
       </w:rPr>
     </w:lvl>
   </w:abstractNum>
-  <w:abstractNum w:abstractNumId="26" w15:restartNumberingAfterBreak="0">
+  <w:abstractNum w:abstractNumId="32" w15:restartNumberingAfterBreak="0">
     <w:nsid w:val="31C179B7"/>
     <w:multiLevelType w:val="hybridMultilevel"/>
     <w:tmpl w:val="63EAA4FE"/>
@@ -12460,7 +13871,7 @@
       </w:pPr>
     </w:lvl>
   </w:abstractNum>
-  <w:abstractNum w:abstractNumId="27" w15:restartNumberingAfterBreak="0">
+  <w:abstractNum w:abstractNumId="33" w15:restartNumberingAfterBreak="0">
     <w:nsid w:val="34F976FC"/>
     <w:multiLevelType w:val="hybridMultilevel"/>
     <w:tmpl w:val="26641DE2"/>
@@ -12573,7 +13984,7 @@
       </w:rPr>
     </w:lvl>
   </w:abstractNum>
-  <w:abstractNum w:abstractNumId="28" w15:restartNumberingAfterBreak="0">
+  <w:abstractNum w:abstractNumId="34" w15:restartNumberingAfterBreak="0">
     <w:nsid w:val="36256AE7"/>
     <w:multiLevelType w:val="hybridMultilevel"/>
     <w:tmpl w:val="BFC6C0EA"/>
@@ -12686,7 +14097,7 @@
       </w:rPr>
     </w:lvl>
   </w:abstractNum>
-  <w:abstractNum w:abstractNumId="29" w15:restartNumberingAfterBreak="0">
+  <w:abstractNum w:abstractNumId="35" w15:restartNumberingAfterBreak="0">
     <w:nsid w:val="3CDE4B5C"/>
     <w:multiLevelType w:val="hybridMultilevel"/>
     <w:tmpl w:val="8D8A66B4"/>
@@ -12799,7 +14210,7 @@
       </w:rPr>
     </w:lvl>
   </w:abstractNum>
-  <w:abstractNum w:abstractNumId="30" w15:restartNumberingAfterBreak="0">
+  <w:abstractNum w:abstractNumId="36" w15:restartNumberingAfterBreak="0">
     <w:nsid w:val="3ED821E5"/>
     <w:multiLevelType w:val="hybridMultilevel"/>
     <w:tmpl w:val="1668D94E"/>
@@ -12912,7 +14323,7 @@
       </w:rPr>
     </w:lvl>
   </w:abstractNum>
-  <w:abstractNum w:abstractNumId="31" w15:restartNumberingAfterBreak="0">
+  <w:abstractNum w:abstractNumId="37" w15:restartNumberingAfterBreak="0">
     <w:nsid w:val="40B11817"/>
     <w:multiLevelType w:val="hybridMultilevel"/>
     <w:tmpl w:val="51D6D98C"/>
@@ -13025,7 +14436,7 @@
       </w:rPr>
     </w:lvl>
   </w:abstractNum>
-  <w:abstractNum w:abstractNumId="32" w15:restartNumberingAfterBreak="0">
+  <w:abstractNum w:abstractNumId="38" w15:restartNumberingAfterBreak="0">
     <w:nsid w:val="41261EED"/>
     <w:multiLevelType w:val="hybridMultilevel"/>
     <w:tmpl w:val="66C06C7A"/>
@@ -13111,7 +14522,7 @@
       </w:pPr>
     </w:lvl>
   </w:abstractNum>
-  <w:abstractNum w:abstractNumId="33" w15:restartNumberingAfterBreak="0">
+  <w:abstractNum w:abstractNumId="39" w15:restartNumberingAfterBreak="0">
     <w:nsid w:val="41CD29BF"/>
     <w:multiLevelType w:val="hybridMultilevel"/>
     <w:tmpl w:val="977C0720"/>
@@ -13224,7 +14635,7 @@
       </w:rPr>
     </w:lvl>
   </w:abstractNum>
-  <w:abstractNum w:abstractNumId="34" w15:restartNumberingAfterBreak="0">
+  <w:abstractNum w:abstractNumId="40" w15:restartNumberingAfterBreak="0">
     <w:nsid w:val="43D61EA0"/>
     <w:multiLevelType w:val="hybridMultilevel"/>
     <w:tmpl w:val="3F88A8E6"/>
@@ -13337,7 +14748,7 @@
       </w:rPr>
     </w:lvl>
   </w:abstractNum>
-  <w:abstractNum w:abstractNumId="35" w15:restartNumberingAfterBreak="0">
+  <w:abstractNum w:abstractNumId="41" w15:restartNumberingAfterBreak="0">
     <w:nsid w:val="44B33EDA"/>
     <w:multiLevelType w:val="hybridMultilevel"/>
     <w:tmpl w:val="E70C59F2"/>
@@ -13450,7 +14861,7 @@
       </w:rPr>
     </w:lvl>
   </w:abstractNum>
-  <w:abstractNum w:abstractNumId="36" w15:restartNumberingAfterBreak="0">
+  <w:abstractNum w:abstractNumId="42" w15:restartNumberingAfterBreak="0">
     <w:nsid w:val="4C2F7C61"/>
     <w:multiLevelType w:val="hybridMultilevel"/>
     <w:tmpl w:val="9BC66046"/>
@@ -13563,7 +14974,7 @@
       </w:rPr>
     </w:lvl>
   </w:abstractNum>
-  <w:abstractNum w:abstractNumId="37" w15:restartNumberingAfterBreak="0">
+  <w:abstractNum w:abstractNumId="43" w15:restartNumberingAfterBreak="0">
     <w:nsid w:val="4C871413"/>
     <w:multiLevelType w:val="hybridMultilevel"/>
     <w:tmpl w:val="AA9497C2"/>
@@ -13676,7 +15087,120 @@
       </w:rPr>
     </w:lvl>
   </w:abstractNum>
-  <w:abstractNum w:abstractNumId="38" w15:restartNumberingAfterBreak="0">
+  <w:abstractNum w:abstractNumId="44" w15:restartNumberingAfterBreak="0">
+    <w:nsid w:val="4E6A7978"/>
+    <w:multiLevelType w:val="hybridMultilevel"/>
+    <w:tmpl w:val="89644E9E"/>
+    <w:lvl w:ilvl="0" w:tplc="04090001">
+      <w:start w:val="1"/>
+      <w:numFmt w:val="bullet"/>
+      <w:lvlText w:val=""/>
+      <w:lvlJc w:val="left"/>
+      <w:pPr>
+        <w:ind w:left="720" w:hanging="360"/>
+      </w:pPr>
+      <w:rPr>
+        <w:rFonts w:ascii="Symbol" w:hAnsi="Symbol" w:hint="default"/>
+      </w:rPr>
+    </w:lvl>
+    <w:lvl w:ilvl="1" w:tplc="04090003" w:tentative="1">
+      <w:start w:val="1"/>
+      <w:numFmt w:val="bullet"/>
+      <w:lvlText w:val="o"/>
+      <w:lvlJc w:val="left"/>
+      <w:pPr>
+        <w:ind w:left="1440" w:hanging="360"/>
+      </w:pPr>
+      <w:rPr>
+        <w:rFonts w:ascii="Courier New" w:hAnsi="Courier New" w:cs="Courier New" w:hint="default"/>
+      </w:rPr>
+    </w:lvl>
+    <w:lvl w:ilvl="2" w:tplc="04090005" w:tentative="1">
+      <w:start w:val="1"/>
+      <w:numFmt w:val="bullet"/>
+      <w:lvlText w:val=""/>
+      <w:lvlJc w:val="left"/>
+      <w:pPr>
+        <w:ind w:left="2160" w:hanging="360"/>
+      </w:pPr>
+      <w:rPr>
+        <w:rFonts w:ascii="Wingdings" w:hAnsi="Wingdings" w:hint="default"/>
+      </w:rPr>
+    </w:lvl>
+    <w:lvl w:ilvl="3" w:tplc="04090001" w:tentative="1">
+      <w:start w:val="1"/>
+      <w:numFmt w:val="bullet"/>
+      <w:lvlText w:val=""/>
+      <w:lvlJc w:val="left"/>
+      <w:pPr>
+        <w:ind w:left="2880" w:hanging="360"/>
+      </w:pPr>
+      <w:rPr>
+        <w:rFonts w:ascii="Symbol" w:hAnsi="Symbol" w:hint="default"/>
+      </w:rPr>
+    </w:lvl>
+    <w:lvl w:ilvl="4" w:tplc="04090003" w:tentative="1">
+      <w:start w:val="1"/>
+      <w:numFmt w:val="bullet"/>
+      <w:lvlText w:val="o"/>
+      <w:lvlJc w:val="left"/>
+      <w:pPr>
+        <w:ind w:left="3600" w:hanging="360"/>
+      </w:pPr>
+      <w:rPr>
+        <w:rFonts w:ascii="Courier New" w:hAnsi="Courier New" w:cs="Courier New" w:hint="default"/>
+      </w:rPr>
+    </w:lvl>
+    <w:lvl w:ilvl="5" w:tplc="04090005" w:tentative="1">
+      <w:start w:val="1"/>
+      <w:numFmt w:val="bullet"/>
+      <w:lvlText w:val=""/>
+      <w:lvlJc w:val="left"/>
+      <w:pPr>
+        <w:ind w:left="4320" w:hanging="360"/>
+      </w:pPr>
+      <w:rPr>
+        <w:rFonts w:ascii="Wingdings" w:hAnsi="Wingdings" w:hint="default"/>
+      </w:rPr>
+    </w:lvl>
+    <w:lvl w:ilvl="6" w:tplc="04090001" w:tentative="1">
+      <w:start w:val="1"/>
+      <w:numFmt w:val="bullet"/>
+      <w:lvlText w:val=""/>
+      <w:lvlJc w:val="left"/>
+      <w:pPr>
+        <w:ind w:left="5040" w:hanging="360"/>
+      </w:pPr>
+      <w:rPr>
+        <w:rFonts w:ascii="Symbol" w:hAnsi="Symbol" w:hint="default"/>
+      </w:rPr>
+    </w:lvl>
+    <w:lvl w:ilvl="7" w:tplc="04090003" w:tentative="1">
+      <w:start w:val="1"/>
+      <w:numFmt w:val="bullet"/>
+      <w:lvlText w:val="o"/>
+      <w:lvlJc w:val="left"/>
+      <w:pPr>
+        <w:ind w:left="5760" w:hanging="360"/>
+      </w:pPr>
+      <w:rPr>
+        <w:rFonts w:ascii="Courier New" w:hAnsi="Courier New" w:cs="Courier New" w:hint="default"/>
+      </w:rPr>
+    </w:lvl>
+    <w:lvl w:ilvl="8" w:tplc="04090005" w:tentative="1">
+      <w:start w:val="1"/>
+      <w:numFmt w:val="bullet"/>
+      <w:lvlText w:val=""/>
+      <w:lvlJc w:val="left"/>
+      <w:pPr>
+        <w:ind w:left="6480" w:hanging="360"/>
+      </w:pPr>
+      <w:rPr>
+        <w:rFonts w:ascii="Wingdings" w:hAnsi="Wingdings" w:hint="default"/>
+      </w:rPr>
+    </w:lvl>
+  </w:abstractNum>
+  <w:abstractNum w:abstractNumId="45" w15:restartNumberingAfterBreak="0">
     <w:nsid w:val="515979CD"/>
     <w:multiLevelType w:val="hybridMultilevel"/>
     <w:tmpl w:val="F154BE2C"/>
@@ -13789,7 +15313,7 @@
       </w:rPr>
     </w:lvl>
   </w:abstractNum>
-  <w:abstractNum w:abstractNumId="39" w15:restartNumberingAfterBreak="0">
+  <w:abstractNum w:abstractNumId="46" w15:restartNumberingAfterBreak="0">
     <w:nsid w:val="54DC3EE6"/>
     <w:multiLevelType w:val="hybridMultilevel"/>
     <w:tmpl w:val="9FFE70C0"/>
@@ -13902,7 +15426,7 @@
       </w:rPr>
     </w:lvl>
   </w:abstractNum>
-  <w:abstractNum w:abstractNumId="40" w15:restartNumberingAfterBreak="0">
+  <w:abstractNum w:abstractNumId="47" w15:restartNumberingAfterBreak="0">
     <w:nsid w:val="54F455E4"/>
     <w:multiLevelType w:val="hybridMultilevel"/>
     <w:tmpl w:val="3F34429E"/>
@@ -14015,7 +15539,7 @@
       </w:rPr>
     </w:lvl>
   </w:abstractNum>
-  <w:abstractNum w:abstractNumId="41" w15:restartNumberingAfterBreak="0">
+  <w:abstractNum w:abstractNumId="48" w15:restartNumberingAfterBreak="0">
     <w:nsid w:val="56815657"/>
     <w:multiLevelType w:val="hybridMultilevel"/>
     <w:tmpl w:val="2CF62DF4"/>
@@ -14128,7 +15652,7 @@
       </w:rPr>
     </w:lvl>
   </w:abstractNum>
-  <w:abstractNum w:abstractNumId="42" w15:restartNumberingAfterBreak="0">
+  <w:abstractNum w:abstractNumId="49" w15:restartNumberingAfterBreak="0">
     <w:nsid w:val="56A071A0"/>
     <w:multiLevelType w:val="hybridMultilevel"/>
     <w:tmpl w:val="C1961392"/>
@@ -14241,7 +15765,7 @@
       </w:rPr>
     </w:lvl>
   </w:abstractNum>
-  <w:abstractNum w:abstractNumId="43" w15:restartNumberingAfterBreak="0">
+  <w:abstractNum w:abstractNumId="50" w15:restartNumberingAfterBreak="0">
     <w:nsid w:val="5AEB3814"/>
     <w:multiLevelType w:val="hybridMultilevel"/>
     <w:tmpl w:val="28DE33E8"/>
@@ -14327,7 +15851,7 @@
       </w:pPr>
     </w:lvl>
   </w:abstractNum>
-  <w:abstractNum w:abstractNumId="44" w15:restartNumberingAfterBreak="0">
+  <w:abstractNum w:abstractNumId="51" w15:restartNumberingAfterBreak="0">
     <w:nsid w:val="5B5D5934"/>
     <w:multiLevelType w:val="hybridMultilevel"/>
     <w:tmpl w:val="CA8E3E96"/>
@@ -14440,7 +15964,7 @@
       </w:rPr>
     </w:lvl>
   </w:abstractNum>
-  <w:abstractNum w:abstractNumId="45" w15:restartNumberingAfterBreak="0">
+  <w:abstractNum w:abstractNumId="52" w15:restartNumberingAfterBreak="0">
     <w:nsid w:val="5B6A48EA"/>
     <w:multiLevelType w:val="hybridMultilevel"/>
     <w:tmpl w:val="F14A2F60"/>
@@ -14553,7 +16077,7 @@
       </w:rPr>
     </w:lvl>
   </w:abstractNum>
-  <w:abstractNum w:abstractNumId="46" w15:restartNumberingAfterBreak="0">
+  <w:abstractNum w:abstractNumId="53" w15:restartNumberingAfterBreak="0">
     <w:nsid w:val="60F85568"/>
     <w:multiLevelType w:val="hybridMultilevel"/>
     <w:tmpl w:val="71184160"/>
@@ -14666,7 +16190,7 @@
       </w:rPr>
     </w:lvl>
   </w:abstractNum>
-  <w:abstractNum w:abstractNumId="47" w15:restartNumberingAfterBreak="0">
+  <w:abstractNum w:abstractNumId="54" w15:restartNumberingAfterBreak="0">
     <w:nsid w:val="629955C7"/>
     <w:multiLevelType w:val="hybridMultilevel"/>
     <w:tmpl w:val="0E424170"/>
@@ -14779,7 +16303,7 @@
       </w:rPr>
     </w:lvl>
   </w:abstractNum>
-  <w:abstractNum w:abstractNumId="48" w15:restartNumberingAfterBreak="0">
+  <w:abstractNum w:abstractNumId="55" w15:restartNumberingAfterBreak="0">
     <w:nsid w:val="62B17422"/>
     <w:multiLevelType w:val="hybridMultilevel"/>
     <w:tmpl w:val="1C36A680"/>
@@ -14865,7 +16389,7 @@
       </w:pPr>
     </w:lvl>
   </w:abstractNum>
-  <w:abstractNum w:abstractNumId="49" w15:restartNumberingAfterBreak="0">
+  <w:abstractNum w:abstractNumId="56" w15:restartNumberingAfterBreak="0">
     <w:nsid w:val="62DD0571"/>
     <w:multiLevelType w:val="hybridMultilevel"/>
     <w:tmpl w:val="FE42C1E2"/>
@@ -14978,7 +16502,7 @@
       </w:rPr>
     </w:lvl>
   </w:abstractNum>
-  <w:abstractNum w:abstractNumId="50" w15:restartNumberingAfterBreak="0">
+  <w:abstractNum w:abstractNumId="57" w15:restartNumberingAfterBreak="0">
     <w:nsid w:val="6CA013C7"/>
     <w:multiLevelType w:val="hybridMultilevel"/>
     <w:tmpl w:val="EFE6F564"/>
@@ -15091,7 +16615,7 @@
       </w:rPr>
     </w:lvl>
   </w:abstractNum>
-  <w:abstractNum w:abstractNumId="51" w15:restartNumberingAfterBreak="0">
+  <w:abstractNum w:abstractNumId="58" w15:restartNumberingAfterBreak="0">
     <w:nsid w:val="6D1F0A76"/>
     <w:multiLevelType w:val="hybridMultilevel"/>
     <w:tmpl w:val="E9E2217C"/>
@@ -15204,7 +16728,7 @@
       </w:rPr>
     </w:lvl>
   </w:abstractNum>
-  <w:abstractNum w:abstractNumId="52" w15:restartNumberingAfterBreak="0">
+  <w:abstractNum w:abstractNumId="59" w15:restartNumberingAfterBreak="0">
     <w:nsid w:val="6DD439C3"/>
     <w:multiLevelType w:val="hybridMultilevel"/>
     <w:tmpl w:val="460CBD66"/>
@@ -15317,7 +16841,7 @@
       </w:rPr>
     </w:lvl>
   </w:abstractNum>
-  <w:abstractNum w:abstractNumId="53" w15:restartNumberingAfterBreak="0">
+  <w:abstractNum w:abstractNumId="60" w15:restartNumberingAfterBreak="0">
     <w:nsid w:val="71BF741C"/>
     <w:multiLevelType w:val="hybridMultilevel"/>
     <w:tmpl w:val="2DE054F0"/>
@@ -15430,7 +16954,7 @@
       </w:rPr>
     </w:lvl>
   </w:abstractNum>
-  <w:abstractNum w:abstractNumId="54" w15:restartNumberingAfterBreak="0">
+  <w:abstractNum w:abstractNumId="61" w15:restartNumberingAfterBreak="0">
     <w:nsid w:val="74C16FC8"/>
     <w:multiLevelType w:val="hybridMultilevel"/>
     <w:tmpl w:val="2DBAA1FE"/>
@@ -15543,7 +17067,7 @@
       </w:rPr>
     </w:lvl>
   </w:abstractNum>
-  <w:abstractNum w:abstractNumId="55" w15:restartNumberingAfterBreak="0">
+  <w:abstractNum w:abstractNumId="62" w15:restartNumberingAfterBreak="0">
     <w:nsid w:val="7A8B6951"/>
     <w:multiLevelType w:val="hybridMultilevel"/>
     <w:tmpl w:val="2662C59A"/>
@@ -15656,7 +17180,7 @@
       </w:rPr>
     </w:lvl>
   </w:abstractNum>
-  <w:abstractNum w:abstractNumId="56" w15:restartNumberingAfterBreak="0">
+  <w:abstractNum w:abstractNumId="63" w15:restartNumberingAfterBreak="0">
     <w:nsid w:val="7BB47E8D"/>
     <w:multiLevelType w:val="hybridMultilevel"/>
     <w:tmpl w:val="9C8E7AD6"/>
@@ -15769,7 +17293,7 @@
       </w:rPr>
     </w:lvl>
   </w:abstractNum>
-  <w:abstractNum w:abstractNumId="57" w15:restartNumberingAfterBreak="0">
+  <w:abstractNum w:abstractNumId="64" w15:restartNumberingAfterBreak="0">
     <w:nsid w:val="7E7406EC"/>
     <w:multiLevelType w:val="hybridMultilevel"/>
     <w:tmpl w:val="98DEF6C0"/>
@@ -15882,7 +17406,7 @@
       </w:rPr>
     </w:lvl>
   </w:abstractNum>
-  <w:abstractNum w:abstractNumId="58" w15:restartNumberingAfterBreak="0">
+  <w:abstractNum w:abstractNumId="65" w15:restartNumberingAfterBreak="0">
     <w:nsid w:val="7E7F16FC"/>
     <w:multiLevelType w:val="hybridMultilevel"/>
     <w:tmpl w:val="CB785ACA"/>
@@ -15996,183 +17520,204 @@
     </w:lvl>
   </w:abstractNum>
   <w:num w:numId="1">
-    <w:abstractNumId w:val="48"/>
+    <w:abstractNumId w:val="55"/>
   </w:num>
   <w:num w:numId="2">
+    <w:abstractNumId w:val="34"/>
+  </w:num>
+  <w:num w:numId="3">
+    <w:abstractNumId w:val="3"/>
+  </w:num>
+  <w:num w:numId="4">
+    <w:abstractNumId w:val="24"/>
+  </w:num>
+  <w:num w:numId="5">
+    <w:abstractNumId w:val="26"/>
+  </w:num>
+  <w:num w:numId="6">
+    <w:abstractNumId w:val="61"/>
+  </w:num>
+  <w:num w:numId="7">
+    <w:abstractNumId w:val="23"/>
+  </w:num>
+  <w:num w:numId="8">
+    <w:abstractNumId w:val="14"/>
+  </w:num>
+  <w:num w:numId="9">
+    <w:abstractNumId w:val="64"/>
+  </w:num>
+  <w:num w:numId="10">
+    <w:abstractNumId w:val="7"/>
+  </w:num>
+  <w:num w:numId="11">
+    <w:abstractNumId w:val="52"/>
+  </w:num>
+  <w:num w:numId="12">
+    <w:abstractNumId w:val="58"/>
+  </w:num>
+  <w:num w:numId="13">
     <w:abstractNumId w:val="28"/>
   </w:num>
-  <w:num w:numId="3">
-    <w:abstractNumId w:val="2"/>
+  <w:num w:numId="14">
+    <w:abstractNumId w:val="32"/>
   </w:num>
-  <w:num w:numId="4">
-    <w:abstractNumId w:val="19"/>
+  <w:num w:numId="15">
+    <w:abstractNumId w:val="63"/>
   </w:num>
-  <w:num w:numId="5">
-    <w:abstractNumId w:val="21"/>
+  <w:num w:numId="16">
+    <w:abstractNumId w:val="4"/>
   </w:num>
-  <w:num w:numId="6">
+  <w:num w:numId="17">
+    <w:abstractNumId w:val="45"/>
+  </w:num>
+  <w:num w:numId="18">
+    <w:abstractNumId w:val="56"/>
+  </w:num>
+  <w:num w:numId="19">
+    <w:abstractNumId w:val="6"/>
+  </w:num>
+  <w:num w:numId="20">
+    <w:abstractNumId w:val="47"/>
+  </w:num>
+  <w:num w:numId="21">
+    <w:abstractNumId w:val="57"/>
+  </w:num>
+  <w:num w:numId="22">
+    <w:abstractNumId w:val="33"/>
+  </w:num>
+  <w:num w:numId="23">
+    <w:abstractNumId w:val="41"/>
+  </w:num>
+  <w:num w:numId="24">
+    <w:abstractNumId w:val="60"/>
+  </w:num>
+  <w:num w:numId="25">
+    <w:abstractNumId w:val="12"/>
+  </w:num>
+  <w:num w:numId="26">
+    <w:abstractNumId w:val="40"/>
+  </w:num>
+  <w:num w:numId="27">
+    <w:abstractNumId w:val="49"/>
+  </w:num>
+  <w:num w:numId="28">
+    <w:abstractNumId w:val="31"/>
+  </w:num>
+  <w:num w:numId="29">
+    <w:abstractNumId w:val="10"/>
+  </w:num>
+  <w:num w:numId="30">
+    <w:abstractNumId w:val="25"/>
+  </w:num>
+  <w:num w:numId="31">
+    <w:abstractNumId w:val="5"/>
+  </w:num>
+  <w:num w:numId="32">
     <w:abstractNumId w:val="54"/>
   </w:num>
-  <w:num w:numId="7">
-    <w:abstractNumId w:val="18"/>
+  <w:num w:numId="33">
+    <w:abstractNumId w:val="30"/>
   </w:num>
-  <w:num w:numId="8">
-    <w:abstractNumId w:val="12"/>
+  <w:num w:numId="34">
+    <w:abstractNumId w:val="59"/>
   </w:num>
-  <w:num w:numId="9">
-    <w:abstractNumId w:val="57"/>
+  <w:num w:numId="35">
+    <w:abstractNumId w:val="38"/>
   </w:num>
-  <w:num w:numId="10">
-    <w:abstractNumId w:val="6"/>
+  <w:num w:numId="36">
+    <w:abstractNumId w:val="35"/>
   </w:num>
-  <w:num w:numId="11">
-    <w:abstractNumId w:val="45"/>
-  </w:num>
-  <w:num w:numId="12">
+  <w:num w:numId="37">
     <w:abstractNumId w:val="51"/>
   </w:num>
-  <w:num w:numId="13">
-    <w:abstractNumId w:val="23"/>
-  </w:num>
-  <w:num w:numId="14">
-    <w:abstractNumId w:val="26"/>
-  </w:num>
-  <w:num w:numId="15">
-    <w:abstractNumId w:val="56"/>
-  </w:num>
-  <w:num w:numId="16">
-    <w:abstractNumId w:val="3"/>
-  </w:num>
-  <w:num w:numId="17">
-    <w:abstractNumId w:val="38"/>
-  </w:num>
-  <w:num w:numId="18">
-    <w:abstractNumId w:val="49"/>
-  </w:num>
-  <w:num w:numId="19">
-    <w:abstractNumId w:val="5"/>
-  </w:num>
-  <w:num w:numId="20">
-    <w:abstractNumId w:val="40"/>
-  </w:num>
-  <w:num w:numId="21">
-    <w:abstractNumId w:val="50"/>
-  </w:num>
-  <w:num w:numId="22">
-    <w:abstractNumId w:val="27"/>
-  </w:num>
-  <w:num w:numId="23">
-    <w:abstractNumId w:val="35"/>
-  </w:num>
-  <w:num w:numId="24">
-    <w:abstractNumId w:val="53"/>
-  </w:num>
-  <w:num w:numId="25">
-    <w:abstractNumId w:val="10"/>
-  </w:num>
-  <w:num w:numId="26">
-    <w:abstractNumId w:val="34"/>
-  </w:num>
-  <w:num w:numId="27">
-    <w:abstractNumId w:val="42"/>
-  </w:num>
-  <w:num w:numId="28">
-    <w:abstractNumId w:val="25"/>
-  </w:num>
-  <w:num w:numId="29">
-    <w:abstractNumId w:val="9"/>
-  </w:num>
-  <w:num w:numId="30">
+  <w:num w:numId="38">
     <w:abstractNumId w:val="20"/>
-  </w:num>
-  <w:num w:numId="31">
-    <w:abstractNumId w:val="4"/>
-  </w:num>
-  <w:num w:numId="32">
-    <w:abstractNumId w:val="47"/>
-  </w:num>
-  <w:num w:numId="33">
-    <w:abstractNumId w:val="24"/>
-  </w:num>
-  <w:num w:numId="34">
-    <w:abstractNumId w:val="52"/>
-  </w:num>
-  <w:num w:numId="35">
-    <w:abstractNumId w:val="32"/>
-  </w:num>
-  <w:num w:numId="36">
-    <w:abstractNumId w:val="29"/>
-  </w:num>
-  <w:num w:numId="37">
-    <w:abstractNumId w:val="44"/>
-  </w:num>
-  <w:num w:numId="38">
-    <w:abstractNumId w:val="16"/>
   </w:num>
   <w:num w:numId="39">
     <w:abstractNumId w:val="1"/>
   </w:num>
   <w:num w:numId="40">
-    <w:abstractNumId w:val="11"/>
+    <w:abstractNumId w:val="13"/>
   </w:num>
   <w:num w:numId="41">
-    <w:abstractNumId w:val="55"/>
+    <w:abstractNumId w:val="62"/>
   </w:num>
   <w:num w:numId="42">
-    <w:abstractNumId w:val="58"/>
+    <w:abstractNumId w:val="65"/>
   </w:num>
   <w:num w:numId="43">
-    <w:abstractNumId w:val="22"/>
+    <w:abstractNumId w:val="27"/>
   </w:num>
   <w:num w:numId="44">
-    <w:abstractNumId w:val="8"/>
+    <w:abstractNumId w:val="9"/>
   </w:num>
   <w:num w:numId="45">
-    <w:abstractNumId w:val="36"/>
+    <w:abstractNumId w:val="42"/>
   </w:num>
   <w:num w:numId="46">
-    <w:abstractNumId w:val="7"/>
+    <w:abstractNumId w:val="8"/>
   </w:num>
   <w:num w:numId="47">
     <w:abstractNumId w:val="0"/>
   </w:num>
   <w:num w:numId="48">
+    <w:abstractNumId w:val="50"/>
+  </w:num>
+  <w:num w:numId="49">
+    <w:abstractNumId w:val="18"/>
+  </w:num>
+  <w:num w:numId="50">
+    <w:abstractNumId w:val="16"/>
+  </w:num>
+  <w:num w:numId="51">
+    <w:abstractNumId w:val="48"/>
+  </w:num>
+  <w:num w:numId="52">
+    <w:abstractNumId w:val="46"/>
+  </w:num>
+  <w:num w:numId="53">
+    <w:abstractNumId w:val="53"/>
+  </w:num>
+  <w:num w:numId="54">
+    <w:abstractNumId w:val="36"/>
+  </w:num>
+  <w:num w:numId="55">
+    <w:abstractNumId w:val="39"/>
+  </w:num>
+  <w:num w:numId="56">
+    <w:abstractNumId w:val="37"/>
+  </w:num>
+  <w:num w:numId="57">
+    <w:abstractNumId w:val="22"/>
+  </w:num>
+  <w:num w:numId="58">
     <w:abstractNumId w:val="43"/>
   </w:num>
-  <w:num w:numId="49">
+  <w:num w:numId="59">
+    <w:abstractNumId w:val="17"/>
+  </w:num>
+  <w:num w:numId="60">
+    <w:abstractNumId w:val="21"/>
+  </w:num>
+  <w:num w:numId="61">
     <w:abstractNumId w:val="15"/>
   </w:num>
-  <w:num w:numId="50">
-    <w:abstractNumId w:val="13"/>
+  <w:num w:numId="62">
+    <w:abstractNumId w:val="29"/>
   </w:num>
-  <w:num w:numId="51">
-    <w:abstractNumId w:val="41"/>
+  <w:num w:numId="63">
+    <w:abstractNumId w:val="19"/>
   </w:num>
-  <w:num w:numId="52">
-    <w:abstractNumId w:val="39"/>
+  <w:num w:numId="64">
+    <w:abstractNumId w:val="44"/>
   </w:num>
-  <w:num w:numId="53">
-    <w:abstractNumId w:val="46"/>
+  <w:num w:numId="65">
+    <w:abstractNumId w:val="2"/>
   </w:num>
-  <w:num w:numId="54">
-    <w:abstractNumId w:val="30"/>
+  <w:num w:numId="66">
+    <w:abstractNumId w:val="11"/>
   </w:num>
-  <w:num w:numId="55">
-    <w:abstractNumId w:val="33"/>
-  </w:num>
-  <w:num w:numId="56">
-    <w:abstractNumId w:val="31"/>
-  </w:num>
-  <w:num w:numId="57">
-    <w:abstractNumId w:val="17"/>
-  </w:num>
-  <w:num w:numId="58">
-    <w:abstractNumId w:val="37"/>
-  </w:num>
-  <w:num w:numId="59">
-    <w:abstractNumId w:val="14"/>
-  </w:num>
-  <w:numIdMacAtCleanup w:val="50"/>
+  <w:numIdMacAtCleanup w:val="61"/>
 </w:numbering>
 </file>
 

</xml_diff>

<commit_message>
Notes started on public sector solutions of Stiglizt and Rosengard (2015) chapter 6
</commit_message>
<xml_diff>
--- a/Notes/POLS6330_2020_Spring_Notes_StiglitzRosengard_2015_Economics-of-the-public-sector_4th-Edition_v00.docx
+++ b/Notes/POLS6330_2020_Spring_Notes_StiglitzRosengard_2015_Economics-of-the-public-sector_4th-Edition_v00.docx
@@ -10048,6 +10048,579 @@
         <w:numPr>
           <w:ilvl w:val="0"/>
           <w:numId w:val="66"/>
+        </w:numPr>
+      </w:pPr>
+      <w:r>
+        <w:t>Two broad categories of public sector solutions</w:t>
+      </w:r>
+    </w:p>
+    <w:p>
+      <w:pPr>
+        <w:pStyle w:val="ListParagraph"/>
+        <w:numPr>
+          <w:ilvl w:val="1"/>
+          <w:numId w:val="66"/>
+        </w:numPr>
+      </w:pPr>
+      <w:r>
+        <w:t>Market-based solutions</w:t>
+      </w:r>
+    </w:p>
+    <w:p>
+      <w:pPr>
+        <w:pStyle w:val="ListParagraph"/>
+        <w:numPr>
+          <w:ilvl w:val="1"/>
+          <w:numId w:val="66"/>
+        </w:numPr>
+      </w:pPr>
+      <w:r>
+        <w:t>Direct regulation</w:t>
+      </w:r>
+    </w:p>
+    <w:p>
+      <w:pPr>
+        <w:pStyle w:val="ListParagraph"/>
+        <w:numPr>
+          <w:ilvl w:val="0"/>
+          <w:numId w:val="66"/>
+        </w:numPr>
+      </w:pPr>
+      <w:r>
+        <w:t>A common misconception is that a person or organization should never be allowed to impose a negative externality on others.</w:t>
+      </w:r>
+    </w:p>
+    <w:p>
+      <w:pPr>
+        <w:pStyle w:val="ListParagraph"/>
+        <w:numPr>
+          <w:ilvl w:val="1"/>
+          <w:numId w:val="66"/>
+        </w:numPr>
+      </w:pPr>
+      <w:r>
+        <w:t>The cost of a negative externality is finite even if it is difficult to calculate.</w:t>
+      </w:r>
+    </w:p>
+    <w:p>
+      <w:pPr>
+        <w:pStyle w:val="ListParagraph"/>
+        <w:numPr>
+          <w:ilvl w:val="1"/>
+          <w:numId w:val="66"/>
+        </w:numPr>
+      </w:pPr>
+      <w:r>
+        <w:lastRenderedPageBreak/>
+        <w:t>There is some amount that people would accept as compensation for tolerating the negative externality.</w:t>
+      </w:r>
+    </w:p>
+    <w:p>
+      <w:pPr>
+        <w:pStyle w:val="ListParagraph"/>
+        <w:numPr>
+          <w:ilvl w:val="1"/>
+          <w:numId w:val="66"/>
+        </w:numPr>
+      </w:pPr>
+      <w:r>
+        <w:t>There is a socially efficient level of a negative externality.</w:t>
+      </w:r>
+    </w:p>
+    <w:p>
+      <w:pPr>
+        <w:pStyle w:val="ListParagraph"/>
+        <w:numPr>
+          <w:ilvl w:val="1"/>
+          <w:numId w:val="66"/>
+        </w:numPr>
+      </w:pPr>
+      <w:r>
+        <w:t>The problem is that people and organizations do not factor in the social costs of the negative externalities they impose on others.</w:t>
+      </w:r>
+    </w:p>
+    <w:p/>
+    <w:p>
+      <w:r>
+        <w:t>Market-Based Solutions</w:t>
+      </w:r>
+    </w:p>
+    <w:p>
+      <w:pPr>
+        <w:pStyle w:val="ListParagraph"/>
+        <w:numPr>
+          <w:ilvl w:val="0"/>
+          <w:numId w:val="67"/>
+        </w:numPr>
+      </w:pPr>
+      <w:r>
+        <w:t>Market-like mechanisms can be used to encourage efficient behavior.</w:t>
+      </w:r>
+    </w:p>
+    <w:p>
+      <w:pPr>
+        <w:pStyle w:val="ListParagraph"/>
+        <w:numPr>
+          <w:ilvl w:val="1"/>
+          <w:numId w:val="67"/>
+        </w:numPr>
+      </w:pPr>
+      <w:r>
+        <w:t>Fines</w:t>
+      </w:r>
+    </w:p>
+    <w:p>
+      <w:pPr>
+        <w:pStyle w:val="ListParagraph"/>
+        <w:numPr>
+          <w:ilvl w:val="1"/>
+          <w:numId w:val="67"/>
+        </w:numPr>
+      </w:pPr>
+      <w:r>
+        <w:t>Taxes</w:t>
+      </w:r>
+    </w:p>
+    <w:p>
+      <w:pPr>
+        <w:pStyle w:val="ListParagraph"/>
+        <w:numPr>
+          <w:ilvl w:val="1"/>
+          <w:numId w:val="67"/>
+        </w:numPr>
+      </w:pPr>
+      <w:r>
+        <w:t>Subsidies</w:t>
+      </w:r>
+    </w:p>
+    <w:p>
+      <w:pPr>
+        <w:pStyle w:val="ListParagraph"/>
+        <w:numPr>
+          <w:ilvl w:val="0"/>
+          <w:numId w:val="67"/>
+        </w:numPr>
+      </w:pPr>
+      <w:r>
+        <w:t>Fines and Taxes</w:t>
+      </w:r>
+    </w:p>
+    <w:p>
+      <w:pPr>
+        <w:pStyle w:val="ListParagraph"/>
+        <w:numPr>
+          <w:ilvl w:val="1"/>
+          <w:numId w:val="67"/>
+        </w:numPr>
+      </w:pPr>
+      <w:r>
+        <w:t>Levy fines (fees) or taxes in proportion to the amount of the social costs of the negative externality.</w:t>
+      </w:r>
+    </w:p>
+    <w:p>
+      <w:pPr>
+        <w:pStyle w:val="ListParagraph"/>
+        <w:numPr>
+          <w:ilvl w:val="1"/>
+          <w:numId w:val="67"/>
+        </w:numPr>
+      </w:pPr>
+      <w:r>
+        <w:t>Pigouvian taxes (also called corrective taxes m</w:t>
+      </w:r>
+      <w:r>
+        <w:t>ake MSC equal to MC.</w:t>
+      </w:r>
+    </w:p>
+    <w:p>
+      <w:pPr>
+        <w:pStyle w:val="ListParagraph"/>
+        <w:numPr>
+          <w:ilvl w:val="0"/>
+          <w:numId w:val="67"/>
+        </w:numPr>
+      </w:pPr>
+      <w:r>
+        <w:t>Subsidizing Activity</w:t>
+      </w:r>
+    </w:p>
+    <w:p>
+      <w:pPr>
+        <w:pStyle w:val="ListParagraph"/>
+        <w:numPr>
+          <w:ilvl w:val="1"/>
+          <w:numId w:val="67"/>
+        </w:numPr>
+      </w:pPr>
+      <w:r>
+        <w:t>Subsidy = Marginal Social Benefit - Marginal Private Benefit</w:t>
+      </w:r>
+    </w:p>
+    <w:p>
+      <w:pPr>
+        <w:pStyle w:val="ListParagraph"/>
+        <w:numPr>
+          <w:ilvl w:val="1"/>
+          <w:numId w:val="67"/>
+        </w:numPr>
+      </w:pPr>
+      <w:r>
+        <w:t>Does not achieve a socially efficient resource allocation because the true marginal social cost of production includes the cost to the government of the subsidy.</w:t>
+      </w:r>
+    </w:p>
+    <w:p>
+      <w:pPr>
+        <w:pStyle w:val="ListParagraph"/>
+        <w:numPr>
+          <w:ilvl w:val="1"/>
+          <w:numId w:val="67"/>
+        </w:numPr>
+      </w:pPr>
+      <w:r>
+        <w:t>Those imposing negative externalities prefer subsidies to fines.</w:t>
+      </w:r>
+    </w:p>
+    <w:p>
+      <w:pPr>
+        <w:pStyle w:val="ListParagraph"/>
+        <w:numPr>
+          <w:ilvl w:val="2"/>
+          <w:numId w:val="67"/>
+        </w:numPr>
+      </w:pPr>
+      <w:r>
+        <w:t>Profits are greater with subsidies compared to fines.</w:t>
+      </w:r>
+    </w:p>
+    <w:p>
+      <w:pPr>
+        <w:pStyle w:val="ListParagraph"/>
+        <w:numPr>
+          <w:ilvl w:val="1"/>
+          <w:numId w:val="67"/>
+        </w:numPr>
+      </w:pPr>
+      <w:r>
+        <w:t>Those who must finance the subsidies would rather use a system of fines.</w:t>
+      </w:r>
+    </w:p>
+    <w:p>
+      <w:pPr>
+        <w:pStyle w:val="ListParagraph"/>
+        <w:numPr>
+          <w:ilvl w:val="1"/>
+          <w:numId w:val="67"/>
+        </w:numPr>
+      </w:pPr>
+      <w:r>
+        <w:t>Producers do not face the true social costs of production under subsidy schemes.</w:t>
+      </w:r>
+    </w:p>
+    <w:p>
+      <w:pPr>
+        <w:pStyle w:val="ListParagraph"/>
+        <w:numPr>
+          <w:ilvl w:val="0"/>
+          <w:numId w:val="67"/>
+        </w:numPr>
+      </w:pPr>
+      <w:r>
+        <w:t>Marketable Permits</w:t>
+      </w:r>
+    </w:p>
+    <w:p>
+      <w:pPr>
+        <w:pStyle w:val="ListParagraph"/>
+        <w:numPr>
+          <w:ilvl w:val="1"/>
+          <w:numId w:val="67"/>
+        </w:numPr>
+      </w:pPr>
+      <w:r>
+        <w:t>e.g., cap and trade system</w:t>
+      </w:r>
+    </w:p>
+    <w:p>
+      <w:pPr>
+        <w:pStyle w:val="ListParagraph"/>
+        <w:numPr>
+          <w:ilvl w:val="1"/>
+          <w:numId w:val="67"/>
+        </w:numPr>
+      </w:pPr>
+      <w:r>
+        <w:t>Limit is placed on the negative externality.</w:t>
+      </w:r>
+    </w:p>
+    <w:p>
+      <w:pPr>
+        <w:pStyle w:val="ListParagraph"/>
+        <w:numPr>
+          <w:ilvl w:val="1"/>
+          <w:numId w:val="67"/>
+        </w:numPr>
+      </w:pPr>
+      <w:r>
+        <w:t>Limit is allocated or sold to firms in the form of permits.</w:t>
+      </w:r>
+    </w:p>
+    <w:p>
+      <w:pPr>
+        <w:pStyle w:val="ListParagraph"/>
+        <w:numPr>
+          <w:ilvl w:val="1"/>
+          <w:numId w:val="67"/>
+        </w:numPr>
+      </w:pPr>
+      <w:r>
+        <w:t>Firms can trade their permitted amounts.</w:t>
+      </w:r>
+    </w:p>
+    <w:p>
+      <w:pPr>
+        <w:pStyle w:val="ListParagraph"/>
+        <w:numPr>
+          <w:ilvl w:val="1"/>
+          <w:numId w:val="67"/>
+        </w:numPr>
+      </w:pPr>
+      <w:r>
+        <w:t>Government is focused on the total amount of reduction in the negative externality.</w:t>
+      </w:r>
+    </w:p>
+    <w:p>
+      <w:pPr>
+        <w:pStyle w:val="ListParagraph"/>
+        <w:numPr>
+          <w:ilvl w:val="1"/>
+          <w:numId w:val="67"/>
+        </w:numPr>
+      </w:pPr>
+      <w:r>
+        <w:t>Firms will sell permits if market price received is greater than the marginal private cost of reducing the externality below their permitted amount.</w:t>
+      </w:r>
+    </w:p>
+    <w:p>
+      <w:pPr>
+        <w:pStyle w:val="ListParagraph"/>
+        <w:numPr>
+          <w:ilvl w:val="1"/>
+          <w:numId w:val="67"/>
+        </w:numPr>
+      </w:pPr>
+      <w:r>
+        <w:t>Firms will buy permits if the market price paid is less than the marginal private cost of reducing the externality below their permitted amount.</w:t>
+      </w:r>
+    </w:p>
+    <w:p>
+      <w:pPr>
+        <w:pStyle w:val="ListParagraph"/>
+        <w:numPr>
+          <w:ilvl w:val="1"/>
+          <w:numId w:val="67"/>
+        </w:numPr>
+      </w:pPr>
+      <w:r>
+        <w:t>Marginal cost of reducing the externality will be the same for every firm at equilibrium.</w:t>
+      </w:r>
+    </w:p>
+    <w:p>
+      <w:pPr>
+        <w:pStyle w:val="ListParagraph"/>
+        <w:numPr>
+          <w:ilvl w:val="1"/>
+          <w:numId w:val="67"/>
+        </w:numPr>
+      </w:pPr>
+      <w:r>
+        <w:t>When there is no uncertainty:</w:t>
+      </w:r>
+    </w:p>
+    <w:p>
+      <w:pPr>
+        <w:pStyle w:val="ListParagraph"/>
+        <w:numPr>
+          <w:ilvl w:val="2"/>
+          <w:numId w:val="67"/>
+        </w:numPr>
+      </w:pPr>
+      <w:r>
+        <w:t xml:space="preserve">Setting the price leads to a </w:t>
+      </w:r>
+      <w:proofErr w:type="gramStart"/>
+      <w:r>
+        <w:t>particular quantity</w:t>
+      </w:r>
+      <w:proofErr w:type="gramEnd"/>
+      <w:r>
+        <w:t>.</w:t>
+      </w:r>
+    </w:p>
+    <w:p>
+      <w:pPr>
+        <w:pStyle w:val="ListParagraph"/>
+        <w:numPr>
+          <w:ilvl w:val="2"/>
+          <w:numId w:val="67"/>
+        </w:numPr>
+      </w:pPr>
+      <w:r>
+        <w:t xml:space="preserve">Setting quantity leads to a </w:t>
+      </w:r>
+      <w:proofErr w:type="gramStart"/>
+      <w:r>
+        <w:t>particular price</w:t>
+      </w:r>
+      <w:proofErr w:type="gramEnd"/>
+      <w:r>
+        <w:t>.</w:t>
+      </w:r>
+    </w:p>
+    <w:p>
+      <w:pPr>
+        <w:pStyle w:val="ListParagraph"/>
+        <w:numPr>
+          <w:ilvl w:val="1"/>
+          <w:numId w:val="67"/>
+        </w:numPr>
+      </w:pPr>
+      <w:r>
+        <w:t>When there is uncertainty:</w:t>
+      </w:r>
+    </w:p>
+    <w:p>
+      <w:pPr>
+        <w:pStyle w:val="ListParagraph"/>
+        <w:numPr>
+          <w:ilvl w:val="2"/>
+          <w:numId w:val="67"/>
+        </w:numPr>
+      </w:pPr>
+      <w:r>
+        <w:t>Setting the price leads to variable quantities.</w:t>
+      </w:r>
+    </w:p>
+    <w:p>
+      <w:pPr>
+        <w:pStyle w:val="ListParagraph"/>
+        <w:numPr>
+          <w:ilvl w:val="2"/>
+          <w:numId w:val="67"/>
+        </w:numPr>
+      </w:pPr>
+      <w:r>
+        <w:t>Setting quantity leads to variable prices.</w:t>
+      </w:r>
+    </w:p>
+    <w:p>
+      <w:pPr>
+        <w:pStyle w:val="ListParagraph"/>
+        <w:numPr>
+          <w:ilvl w:val="1"/>
+          <w:numId w:val="67"/>
+        </w:numPr>
+      </w:pPr>
+      <w:r>
+        <w:t>Three problems with marketable permits.</w:t>
+      </w:r>
+    </w:p>
+    <w:p>
+      <w:pPr>
+        <w:pStyle w:val="ListParagraph"/>
+        <w:numPr>
+          <w:ilvl w:val="2"/>
+          <w:numId w:val="67"/>
+        </w:numPr>
+      </w:pPr>
+      <w:r>
+        <w:t>Initial assignments</w:t>
+      </w:r>
+    </w:p>
+    <w:p>
+      <w:pPr>
+        <w:pStyle w:val="ListParagraph"/>
+        <w:numPr>
+          <w:ilvl w:val="3"/>
+          <w:numId w:val="67"/>
+        </w:numPr>
+      </w:pPr>
+      <w:r>
+        <w:t>Those who impose the most negative externalities are rewarded when initial assignments are made based on current levels.</w:t>
+      </w:r>
+    </w:p>
+    <w:p>
+      <w:pPr>
+        <w:pStyle w:val="ListParagraph"/>
+        <w:numPr>
+          <w:ilvl w:val="3"/>
+          <w:numId w:val="67"/>
+        </w:numPr>
+      </w:pPr>
+      <w:r>
+        <w:t>Assigning permits based on production level is an alternative.</w:t>
+      </w:r>
+    </w:p>
+    <w:p>
+      <w:pPr>
+        <w:pStyle w:val="ListParagraph"/>
+        <w:numPr>
+          <w:ilvl w:val="3"/>
+          <w:numId w:val="67"/>
+        </w:numPr>
+      </w:pPr>
+      <w:r>
+        <w:t>Auctioning permits is another alternative.</w:t>
+      </w:r>
+    </w:p>
+    <w:p>
+      <w:pPr>
+        <w:pStyle w:val="ListParagraph"/>
+        <w:numPr>
+          <w:ilvl w:val="2"/>
+          <w:numId w:val="67"/>
+        </w:numPr>
+      </w:pPr>
+      <w:r>
+        <w:lastRenderedPageBreak/>
+        <w:t>Firms that are unaffected by the permit limits can be bribed to support legislation that reduces an externality.</w:t>
+      </w:r>
+    </w:p>
+    <w:p>
+      <w:pPr>
+        <w:pStyle w:val="ListParagraph"/>
+        <w:numPr>
+          <w:ilvl w:val="3"/>
+          <w:numId w:val="67"/>
+        </w:numPr>
+      </w:pPr>
+      <w:r>
+        <w:t>Firms pressure governments to issue more permits which decreases the amount of reduction of a negative externality.</w:t>
+      </w:r>
+    </w:p>
+    <w:p>
+      <w:pPr>
+        <w:pStyle w:val="ListParagraph"/>
+        <w:numPr>
+          <w:ilvl w:val="2"/>
+          <w:numId w:val="67"/>
+        </w:numPr>
+      </w:pPr>
+      <w:r>
+        <w:t>Marketable permits only work well when the location of the negative externality does not matter.</w:t>
+      </w:r>
+    </w:p>
+    <w:p/>
+    <w:p>
+      <w:r>
+        <w:t>Regulation</w:t>
+      </w:r>
+    </w:p>
+    <w:p>
+      <w:pPr>
+        <w:pStyle w:val="ListParagraph"/>
+        <w:numPr>
+          <w:ilvl w:val="0"/>
+          <w:numId w:val="68"/>
         </w:numPr>
       </w:pPr>
       <w:bookmarkStart w:id="4" w:name="_GoBack"/>
@@ -10119,7 +10692,7 @@
         <w:bCs/>
         <w:noProof/>
       </w:rPr>
-      <w:t>23</w:t>
+      <w:t>24</w:t>
     </w:r>
     <w:r>
       <w:rPr>
@@ -10158,7 +10731,7 @@
         <w:bCs/>
         <w:noProof/>
       </w:rPr>
-      <w:t>24</w:t>
+      <w:t>26</w:t>
     </w:r>
     <w:r>
       <w:rPr>
@@ -11482,7 +12055,7 @@
         <w:rFonts w:ascii="Symbol" w:hAnsi="Symbol" w:hint="default"/>
       </w:rPr>
     </w:lvl>
-    <w:lvl w:ilvl="1" w:tplc="04090003" w:tentative="1">
+    <w:lvl w:ilvl="1" w:tplc="04090003">
       <w:start w:val="1"/>
       <w:numFmt w:val="bullet"/>
       <w:lvlText w:val="o"/>
@@ -14211,6 +14784,119 @@
     </w:lvl>
   </w:abstractNum>
   <w:abstractNum w:abstractNumId="36" w15:restartNumberingAfterBreak="0">
+    <w:nsid w:val="3EBA25C0"/>
+    <w:multiLevelType w:val="hybridMultilevel"/>
+    <w:tmpl w:val="FF34F7BC"/>
+    <w:lvl w:ilvl="0" w:tplc="04090001">
+      <w:start w:val="1"/>
+      <w:numFmt w:val="bullet"/>
+      <w:lvlText w:val=""/>
+      <w:lvlJc w:val="left"/>
+      <w:pPr>
+        <w:ind w:left="720" w:hanging="360"/>
+      </w:pPr>
+      <w:rPr>
+        <w:rFonts w:ascii="Symbol" w:hAnsi="Symbol" w:hint="default"/>
+      </w:rPr>
+    </w:lvl>
+    <w:lvl w:ilvl="1" w:tplc="04090003" w:tentative="1">
+      <w:start w:val="1"/>
+      <w:numFmt w:val="bullet"/>
+      <w:lvlText w:val="o"/>
+      <w:lvlJc w:val="left"/>
+      <w:pPr>
+        <w:ind w:left="1440" w:hanging="360"/>
+      </w:pPr>
+      <w:rPr>
+        <w:rFonts w:ascii="Courier New" w:hAnsi="Courier New" w:cs="Courier New" w:hint="default"/>
+      </w:rPr>
+    </w:lvl>
+    <w:lvl w:ilvl="2" w:tplc="04090005" w:tentative="1">
+      <w:start w:val="1"/>
+      <w:numFmt w:val="bullet"/>
+      <w:lvlText w:val=""/>
+      <w:lvlJc w:val="left"/>
+      <w:pPr>
+        <w:ind w:left="2160" w:hanging="360"/>
+      </w:pPr>
+      <w:rPr>
+        <w:rFonts w:ascii="Wingdings" w:hAnsi="Wingdings" w:hint="default"/>
+      </w:rPr>
+    </w:lvl>
+    <w:lvl w:ilvl="3" w:tplc="04090001" w:tentative="1">
+      <w:start w:val="1"/>
+      <w:numFmt w:val="bullet"/>
+      <w:lvlText w:val=""/>
+      <w:lvlJc w:val="left"/>
+      <w:pPr>
+        <w:ind w:left="2880" w:hanging="360"/>
+      </w:pPr>
+      <w:rPr>
+        <w:rFonts w:ascii="Symbol" w:hAnsi="Symbol" w:hint="default"/>
+      </w:rPr>
+    </w:lvl>
+    <w:lvl w:ilvl="4" w:tplc="04090003" w:tentative="1">
+      <w:start w:val="1"/>
+      <w:numFmt w:val="bullet"/>
+      <w:lvlText w:val="o"/>
+      <w:lvlJc w:val="left"/>
+      <w:pPr>
+        <w:ind w:left="3600" w:hanging="360"/>
+      </w:pPr>
+      <w:rPr>
+        <w:rFonts w:ascii="Courier New" w:hAnsi="Courier New" w:cs="Courier New" w:hint="default"/>
+      </w:rPr>
+    </w:lvl>
+    <w:lvl w:ilvl="5" w:tplc="04090005" w:tentative="1">
+      <w:start w:val="1"/>
+      <w:numFmt w:val="bullet"/>
+      <w:lvlText w:val=""/>
+      <w:lvlJc w:val="left"/>
+      <w:pPr>
+        <w:ind w:left="4320" w:hanging="360"/>
+      </w:pPr>
+      <w:rPr>
+        <w:rFonts w:ascii="Wingdings" w:hAnsi="Wingdings" w:hint="default"/>
+      </w:rPr>
+    </w:lvl>
+    <w:lvl w:ilvl="6" w:tplc="04090001" w:tentative="1">
+      <w:start w:val="1"/>
+      <w:numFmt w:val="bullet"/>
+      <w:lvlText w:val=""/>
+      <w:lvlJc w:val="left"/>
+      <w:pPr>
+        <w:ind w:left="5040" w:hanging="360"/>
+      </w:pPr>
+      <w:rPr>
+        <w:rFonts w:ascii="Symbol" w:hAnsi="Symbol" w:hint="default"/>
+      </w:rPr>
+    </w:lvl>
+    <w:lvl w:ilvl="7" w:tplc="04090003" w:tentative="1">
+      <w:start w:val="1"/>
+      <w:numFmt w:val="bullet"/>
+      <w:lvlText w:val="o"/>
+      <w:lvlJc w:val="left"/>
+      <w:pPr>
+        <w:ind w:left="5760" w:hanging="360"/>
+      </w:pPr>
+      <w:rPr>
+        <w:rFonts w:ascii="Courier New" w:hAnsi="Courier New" w:cs="Courier New" w:hint="default"/>
+      </w:rPr>
+    </w:lvl>
+    <w:lvl w:ilvl="8" w:tplc="04090005" w:tentative="1">
+      <w:start w:val="1"/>
+      <w:numFmt w:val="bullet"/>
+      <w:lvlText w:val=""/>
+      <w:lvlJc w:val="left"/>
+      <w:pPr>
+        <w:ind w:left="6480" w:hanging="360"/>
+      </w:pPr>
+      <w:rPr>
+        <w:rFonts w:ascii="Wingdings" w:hAnsi="Wingdings" w:hint="default"/>
+      </w:rPr>
+    </w:lvl>
+  </w:abstractNum>
+  <w:abstractNum w:abstractNumId="37" w15:restartNumberingAfterBreak="0">
     <w:nsid w:val="3ED821E5"/>
     <w:multiLevelType w:val="hybridMultilevel"/>
     <w:tmpl w:val="1668D94E"/>
@@ -14323,7 +15009,7 @@
       </w:rPr>
     </w:lvl>
   </w:abstractNum>
-  <w:abstractNum w:abstractNumId="37" w15:restartNumberingAfterBreak="0">
+  <w:abstractNum w:abstractNumId="38" w15:restartNumberingAfterBreak="0">
     <w:nsid w:val="40B11817"/>
     <w:multiLevelType w:val="hybridMultilevel"/>
     <w:tmpl w:val="51D6D98C"/>
@@ -14436,7 +15122,7 @@
       </w:rPr>
     </w:lvl>
   </w:abstractNum>
-  <w:abstractNum w:abstractNumId="38" w15:restartNumberingAfterBreak="0">
+  <w:abstractNum w:abstractNumId="39" w15:restartNumberingAfterBreak="0">
     <w:nsid w:val="41261EED"/>
     <w:multiLevelType w:val="hybridMultilevel"/>
     <w:tmpl w:val="66C06C7A"/>
@@ -14522,7 +15208,7 @@
       </w:pPr>
     </w:lvl>
   </w:abstractNum>
-  <w:abstractNum w:abstractNumId="39" w15:restartNumberingAfterBreak="0">
+  <w:abstractNum w:abstractNumId="40" w15:restartNumberingAfterBreak="0">
     <w:nsid w:val="41CD29BF"/>
     <w:multiLevelType w:val="hybridMultilevel"/>
     <w:tmpl w:val="977C0720"/>
@@ -14635,7 +15321,7 @@
       </w:rPr>
     </w:lvl>
   </w:abstractNum>
-  <w:abstractNum w:abstractNumId="40" w15:restartNumberingAfterBreak="0">
+  <w:abstractNum w:abstractNumId="41" w15:restartNumberingAfterBreak="0">
     <w:nsid w:val="43D61EA0"/>
     <w:multiLevelType w:val="hybridMultilevel"/>
     <w:tmpl w:val="3F88A8E6"/>
@@ -14748,7 +15434,7 @@
       </w:rPr>
     </w:lvl>
   </w:abstractNum>
-  <w:abstractNum w:abstractNumId="41" w15:restartNumberingAfterBreak="0">
+  <w:abstractNum w:abstractNumId="42" w15:restartNumberingAfterBreak="0">
     <w:nsid w:val="44B33EDA"/>
     <w:multiLevelType w:val="hybridMultilevel"/>
     <w:tmpl w:val="E70C59F2"/>
@@ -14861,7 +15547,120 @@
       </w:rPr>
     </w:lvl>
   </w:abstractNum>
-  <w:abstractNum w:abstractNumId="42" w15:restartNumberingAfterBreak="0">
+  <w:abstractNum w:abstractNumId="43" w15:restartNumberingAfterBreak="0">
+    <w:nsid w:val="48760C7F"/>
+    <w:multiLevelType w:val="hybridMultilevel"/>
+    <w:tmpl w:val="48CADE4C"/>
+    <w:lvl w:ilvl="0" w:tplc="04090001">
+      <w:start w:val="1"/>
+      <w:numFmt w:val="bullet"/>
+      <w:lvlText w:val=""/>
+      <w:lvlJc w:val="left"/>
+      <w:pPr>
+        <w:ind w:left="765" w:hanging="360"/>
+      </w:pPr>
+      <w:rPr>
+        <w:rFonts w:ascii="Symbol" w:hAnsi="Symbol" w:hint="default"/>
+      </w:rPr>
+    </w:lvl>
+    <w:lvl w:ilvl="1" w:tplc="04090003">
+      <w:start w:val="1"/>
+      <w:numFmt w:val="bullet"/>
+      <w:lvlText w:val="o"/>
+      <w:lvlJc w:val="left"/>
+      <w:pPr>
+        <w:ind w:left="1485" w:hanging="360"/>
+      </w:pPr>
+      <w:rPr>
+        <w:rFonts w:ascii="Courier New" w:hAnsi="Courier New" w:cs="Courier New" w:hint="default"/>
+      </w:rPr>
+    </w:lvl>
+    <w:lvl w:ilvl="2" w:tplc="04090005">
+      <w:start w:val="1"/>
+      <w:numFmt w:val="bullet"/>
+      <w:lvlText w:val=""/>
+      <w:lvlJc w:val="left"/>
+      <w:pPr>
+        <w:ind w:left="2205" w:hanging="360"/>
+      </w:pPr>
+      <w:rPr>
+        <w:rFonts w:ascii="Wingdings" w:hAnsi="Wingdings" w:hint="default"/>
+      </w:rPr>
+    </w:lvl>
+    <w:lvl w:ilvl="3" w:tplc="04090001">
+      <w:start w:val="1"/>
+      <w:numFmt w:val="bullet"/>
+      <w:lvlText w:val=""/>
+      <w:lvlJc w:val="left"/>
+      <w:pPr>
+        <w:ind w:left="2925" w:hanging="360"/>
+      </w:pPr>
+      <w:rPr>
+        <w:rFonts w:ascii="Symbol" w:hAnsi="Symbol" w:hint="default"/>
+      </w:rPr>
+    </w:lvl>
+    <w:lvl w:ilvl="4" w:tplc="04090003" w:tentative="1">
+      <w:start w:val="1"/>
+      <w:numFmt w:val="bullet"/>
+      <w:lvlText w:val="o"/>
+      <w:lvlJc w:val="left"/>
+      <w:pPr>
+        <w:ind w:left="3645" w:hanging="360"/>
+      </w:pPr>
+      <w:rPr>
+        <w:rFonts w:ascii="Courier New" w:hAnsi="Courier New" w:cs="Courier New" w:hint="default"/>
+      </w:rPr>
+    </w:lvl>
+    <w:lvl w:ilvl="5" w:tplc="04090005" w:tentative="1">
+      <w:start w:val="1"/>
+      <w:numFmt w:val="bullet"/>
+      <w:lvlText w:val=""/>
+      <w:lvlJc w:val="left"/>
+      <w:pPr>
+        <w:ind w:left="4365" w:hanging="360"/>
+      </w:pPr>
+      <w:rPr>
+        <w:rFonts w:ascii="Wingdings" w:hAnsi="Wingdings" w:hint="default"/>
+      </w:rPr>
+    </w:lvl>
+    <w:lvl w:ilvl="6" w:tplc="04090001" w:tentative="1">
+      <w:start w:val="1"/>
+      <w:numFmt w:val="bullet"/>
+      <w:lvlText w:val=""/>
+      <w:lvlJc w:val="left"/>
+      <w:pPr>
+        <w:ind w:left="5085" w:hanging="360"/>
+      </w:pPr>
+      <w:rPr>
+        <w:rFonts w:ascii="Symbol" w:hAnsi="Symbol" w:hint="default"/>
+      </w:rPr>
+    </w:lvl>
+    <w:lvl w:ilvl="7" w:tplc="04090003" w:tentative="1">
+      <w:start w:val="1"/>
+      <w:numFmt w:val="bullet"/>
+      <w:lvlText w:val="o"/>
+      <w:lvlJc w:val="left"/>
+      <w:pPr>
+        <w:ind w:left="5805" w:hanging="360"/>
+      </w:pPr>
+      <w:rPr>
+        <w:rFonts w:ascii="Courier New" w:hAnsi="Courier New" w:cs="Courier New" w:hint="default"/>
+      </w:rPr>
+    </w:lvl>
+    <w:lvl w:ilvl="8" w:tplc="04090005" w:tentative="1">
+      <w:start w:val="1"/>
+      <w:numFmt w:val="bullet"/>
+      <w:lvlText w:val=""/>
+      <w:lvlJc w:val="left"/>
+      <w:pPr>
+        <w:ind w:left="6525" w:hanging="360"/>
+      </w:pPr>
+      <w:rPr>
+        <w:rFonts w:ascii="Wingdings" w:hAnsi="Wingdings" w:hint="default"/>
+      </w:rPr>
+    </w:lvl>
+  </w:abstractNum>
+  <w:abstractNum w:abstractNumId="44" w15:restartNumberingAfterBreak="0">
     <w:nsid w:val="4C2F7C61"/>
     <w:multiLevelType w:val="hybridMultilevel"/>
     <w:tmpl w:val="9BC66046"/>
@@ -14974,7 +15773,7 @@
       </w:rPr>
     </w:lvl>
   </w:abstractNum>
-  <w:abstractNum w:abstractNumId="43" w15:restartNumberingAfterBreak="0">
+  <w:abstractNum w:abstractNumId="45" w15:restartNumberingAfterBreak="0">
     <w:nsid w:val="4C871413"/>
     <w:multiLevelType w:val="hybridMultilevel"/>
     <w:tmpl w:val="AA9497C2"/>
@@ -15087,7 +15886,7 @@
       </w:rPr>
     </w:lvl>
   </w:abstractNum>
-  <w:abstractNum w:abstractNumId="44" w15:restartNumberingAfterBreak="0">
+  <w:abstractNum w:abstractNumId="46" w15:restartNumberingAfterBreak="0">
     <w:nsid w:val="4E6A7978"/>
     <w:multiLevelType w:val="hybridMultilevel"/>
     <w:tmpl w:val="89644E9E"/>
@@ -15200,7 +15999,7 @@
       </w:rPr>
     </w:lvl>
   </w:abstractNum>
-  <w:abstractNum w:abstractNumId="45" w15:restartNumberingAfterBreak="0">
+  <w:abstractNum w:abstractNumId="47" w15:restartNumberingAfterBreak="0">
     <w:nsid w:val="515979CD"/>
     <w:multiLevelType w:val="hybridMultilevel"/>
     <w:tmpl w:val="F154BE2C"/>
@@ -15313,7 +16112,7 @@
       </w:rPr>
     </w:lvl>
   </w:abstractNum>
-  <w:abstractNum w:abstractNumId="46" w15:restartNumberingAfterBreak="0">
+  <w:abstractNum w:abstractNumId="48" w15:restartNumberingAfterBreak="0">
     <w:nsid w:val="54DC3EE6"/>
     <w:multiLevelType w:val="hybridMultilevel"/>
     <w:tmpl w:val="9FFE70C0"/>
@@ -15426,7 +16225,7 @@
       </w:rPr>
     </w:lvl>
   </w:abstractNum>
-  <w:abstractNum w:abstractNumId="47" w15:restartNumberingAfterBreak="0">
+  <w:abstractNum w:abstractNumId="49" w15:restartNumberingAfterBreak="0">
     <w:nsid w:val="54F455E4"/>
     <w:multiLevelType w:val="hybridMultilevel"/>
     <w:tmpl w:val="3F34429E"/>
@@ -15539,7 +16338,7 @@
       </w:rPr>
     </w:lvl>
   </w:abstractNum>
-  <w:abstractNum w:abstractNumId="48" w15:restartNumberingAfterBreak="0">
+  <w:abstractNum w:abstractNumId="50" w15:restartNumberingAfterBreak="0">
     <w:nsid w:val="56815657"/>
     <w:multiLevelType w:val="hybridMultilevel"/>
     <w:tmpl w:val="2CF62DF4"/>
@@ -15652,7 +16451,7 @@
       </w:rPr>
     </w:lvl>
   </w:abstractNum>
-  <w:abstractNum w:abstractNumId="49" w15:restartNumberingAfterBreak="0">
+  <w:abstractNum w:abstractNumId="51" w15:restartNumberingAfterBreak="0">
     <w:nsid w:val="56A071A0"/>
     <w:multiLevelType w:val="hybridMultilevel"/>
     <w:tmpl w:val="C1961392"/>
@@ -15765,7 +16564,7 @@
       </w:rPr>
     </w:lvl>
   </w:abstractNum>
-  <w:abstractNum w:abstractNumId="50" w15:restartNumberingAfterBreak="0">
+  <w:abstractNum w:abstractNumId="52" w15:restartNumberingAfterBreak="0">
     <w:nsid w:val="5AEB3814"/>
     <w:multiLevelType w:val="hybridMultilevel"/>
     <w:tmpl w:val="28DE33E8"/>
@@ -15851,7 +16650,7 @@
       </w:pPr>
     </w:lvl>
   </w:abstractNum>
-  <w:abstractNum w:abstractNumId="51" w15:restartNumberingAfterBreak="0">
+  <w:abstractNum w:abstractNumId="53" w15:restartNumberingAfterBreak="0">
     <w:nsid w:val="5B5D5934"/>
     <w:multiLevelType w:val="hybridMultilevel"/>
     <w:tmpl w:val="CA8E3E96"/>
@@ -15964,7 +16763,7 @@
       </w:rPr>
     </w:lvl>
   </w:abstractNum>
-  <w:abstractNum w:abstractNumId="52" w15:restartNumberingAfterBreak="0">
+  <w:abstractNum w:abstractNumId="54" w15:restartNumberingAfterBreak="0">
     <w:nsid w:val="5B6A48EA"/>
     <w:multiLevelType w:val="hybridMultilevel"/>
     <w:tmpl w:val="F14A2F60"/>
@@ -16077,7 +16876,7 @@
       </w:rPr>
     </w:lvl>
   </w:abstractNum>
-  <w:abstractNum w:abstractNumId="53" w15:restartNumberingAfterBreak="0">
+  <w:abstractNum w:abstractNumId="55" w15:restartNumberingAfterBreak="0">
     <w:nsid w:val="60F85568"/>
     <w:multiLevelType w:val="hybridMultilevel"/>
     <w:tmpl w:val="71184160"/>
@@ -16190,7 +16989,7 @@
       </w:rPr>
     </w:lvl>
   </w:abstractNum>
-  <w:abstractNum w:abstractNumId="54" w15:restartNumberingAfterBreak="0">
+  <w:abstractNum w:abstractNumId="56" w15:restartNumberingAfterBreak="0">
     <w:nsid w:val="629955C7"/>
     <w:multiLevelType w:val="hybridMultilevel"/>
     <w:tmpl w:val="0E424170"/>
@@ -16303,7 +17102,7 @@
       </w:rPr>
     </w:lvl>
   </w:abstractNum>
-  <w:abstractNum w:abstractNumId="55" w15:restartNumberingAfterBreak="0">
+  <w:abstractNum w:abstractNumId="57" w15:restartNumberingAfterBreak="0">
     <w:nsid w:val="62B17422"/>
     <w:multiLevelType w:val="hybridMultilevel"/>
     <w:tmpl w:val="1C36A680"/>
@@ -16389,7 +17188,7 @@
       </w:pPr>
     </w:lvl>
   </w:abstractNum>
-  <w:abstractNum w:abstractNumId="56" w15:restartNumberingAfterBreak="0">
+  <w:abstractNum w:abstractNumId="58" w15:restartNumberingAfterBreak="0">
     <w:nsid w:val="62DD0571"/>
     <w:multiLevelType w:val="hybridMultilevel"/>
     <w:tmpl w:val="FE42C1E2"/>
@@ -16502,7 +17301,7 @@
       </w:rPr>
     </w:lvl>
   </w:abstractNum>
-  <w:abstractNum w:abstractNumId="57" w15:restartNumberingAfterBreak="0">
+  <w:abstractNum w:abstractNumId="59" w15:restartNumberingAfterBreak="0">
     <w:nsid w:val="6CA013C7"/>
     <w:multiLevelType w:val="hybridMultilevel"/>
     <w:tmpl w:val="EFE6F564"/>
@@ -16615,7 +17414,7 @@
       </w:rPr>
     </w:lvl>
   </w:abstractNum>
-  <w:abstractNum w:abstractNumId="58" w15:restartNumberingAfterBreak="0">
+  <w:abstractNum w:abstractNumId="60" w15:restartNumberingAfterBreak="0">
     <w:nsid w:val="6D1F0A76"/>
     <w:multiLevelType w:val="hybridMultilevel"/>
     <w:tmpl w:val="E9E2217C"/>
@@ -16728,7 +17527,7 @@
       </w:rPr>
     </w:lvl>
   </w:abstractNum>
-  <w:abstractNum w:abstractNumId="59" w15:restartNumberingAfterBreak="0">
+  <w:abstractNum w:abstractNumId="61" w15:restartNumberingAfterBreak="0">
     <w:nsid w:val="6DD439C3"/>
     <w:multiLevelType w:val="hybridMultilevel"/>
     <w:tmpl w:val="460CBD66"/>
@@ -16841,7 +17640,7 @@
       </w:rPr>
     </w:lvl>
   </w:abstractNum>
-  <w:abstractNum w:abstractNumId="60" w15:restartNumberingAfterBreak="0">
+  <w:abstractNum w:abstractNumId="62" w15:restartNumberingAfterBreak="0">
     <w:nsid w:val="71BF741C"/>
     <w:multiLevelType w:val="hybridMultilevel"/>
     <w:tmpl w:val="2DE054F0"/>
@@ -16954,7 +17753,7 @@
       </w:rPr>
     </w:lvl>
   </w:abstractNum>
-  <w:abstractNum w:abstractNumId="61" w15:restartNumberingAfterBreak="0">
+  <w:abstractNum w:abstractNumId="63" w15:restartNumberingAfterBreak="0">
     <w:nsid w:val="74C16FC8"/>
     <w:multiLevelType w:val="hybridMultilevel"/>
     <w:tmpl w:val="2DBAA1FE"/>
@@ -17067,7 +17866,7 @@
       </w:rPr>
     </w:lvl>
   </w:abstractNum>
-  <w:abstractNum w:abstractNumId="62" w15:restartNumberingAfterBreak="0">
+  <w:abstractNum w:abstractNumId="64" w15:restartNumberingAfterBreak="0">
     <w:nsid w:val="7A8B6951"/>
     <w:multiLevelType w:val="hybridMultilevel"/>
     <w:tmpl w:val="2662C59A"/>
@@ -17180,7 +17979,7 @@
       </w:rPr>
     </w:lvl>
   </w:abstractNum>
-  <w:abstractNum w:abstractNumId="63" w15:restartNumberingAfterBreak="0">
+  <w:abstractNum w:abstractNumId="65" w15:restartNumberingAfterBreak="0">
     <w:nsid w:val="7BB47E8D"/>
     <w:multiLevelType w:val="hybridMultilevel"/>
     <w:tmpl w:val="9C8E7AD6"/>
@@ -17293,7 +18092,7 @@
       </w:rPr>
     </w:lvl>
   </w:abstractNum>
-  <w:abstractNum w:abstractNumId="64" w15:restartNumberingAfterBreak="0">
+  <w:abstractNum w:abstractNumId="66" w15:restartNumberingAfterBreak="0">
     <w:nsid w:val="7E7406EC"/>
     <w:multiLevelType w:val="hybridMultilevel"/>
     <w:tmpl w:val="98DEF6C0"/>
@@ -17406,7 +18205,7 @@
       </w:rPr>
     </w:lvl>
   </w:abstractNum>
-  <w:abstractNum w:abstractNumId="65" w15:restartNumberingAfterBreak="0">
+  <w:abstractNum w:abstractNumId="67" w15:restartNumberingAfterBreak="0">
     <w:nsid w:val="7E7F16FC"/>
     <w:multiLevelType w:val="hybridMultilevel"/>
     <w:tmpl w:val="CB785ACA"/>
@@ -17520,7 +18319,7 @@
     </w:lvl>
   </w:abstractNum>
   <w:num w:numId="1">
-    <w:abstractNumId w:val="55"/>
+    <w:abstractNumId w:val="57"/>
   </w:num>
   <w:num w:numId="2">
     <w:abstractNumId w:val="34"/>
@@ -17535,7 +18334,7 @@
     <w:abstractNumId w:val="26"/>
   </w:num>
   <w:num w:numId="6">
-    <w:abstractNumId w:val="61"/>
+    <w:abstractNumId w:val="63"/>
   </w:num>
   <w:num w:numId="7">
     <w:abstractNumId w:val="23"/>
@@ -17544,16 +18343,16 @@
     <w:abstractNumId w:val="14"/>
   </w:num>
   <w:num w:numId="9">
-    <w:abstractNumId w:val="64"/>
+    <w:abstractNumId w:val="66"/>
   </w:num>
   <w:num w:numId="10">
     <w:abstractNumId w:val="7"/>
   </w:num>
   <w:num w:numId="11">
-    <w:abstractNumId w:val="52"/>
+    <w:abstractNumId w:val="54"/>
   </w:num>
   <w:num w:numId="12">
-    <w:abstractNumId w:val="58"/>
+    <w:abstractNumId w:val="60"/>
   </w:num>
   <w:num w:numId="13">
     <w:abstractNumId w:val="28"/>
@@ -17562,43 +18361,43 @@
     <w:abstractNumId w:val="32"/>
   </w:num>
   <w:num w:numId="15">
-    <w:abstractNumId w:val="63"/>
+    <w:abstractNumId w:val="65"/>
   </w:num>
   <w:num w:numId="16">
     <w:abstractNumId w:val="4"/>
   </w:num>
   <w:num w:numId="17">
-    <w:abstractNumId w:val="45"/>
+    <w:abstractNumId w:val="47"/>
   </w:num>
   <w:num w:numId="18">
-    <w:abstractNumId w:val="56"/>
+    <w:abstractNumId w:val="58"/>
   </w:num>
   <w:num w:numId="19">
     <w:abstractNumId w:val="6"/>
   </w:num>
   <w:num w:numId="20">
-    <w:abstractNumId w:val="47"/>
+    <w:abstractNumId w:val="49"/>
   </w:num>
   <w:num w:numId="21">
-    <w:abstractNumId w:val="57"/>
+    <w:abstractNumId w:val="59"/>
   </w:num>
   <w:num w:numId="22">
     <w:abstractNumId w:val="33"/>
   </w:num>
   <w:num w:numId="23">
-    <w:abstractNumId w:val="41"/>
+    <w:abstractNumId w:val="42"/>
   </w:num>
   <w:num w:numId="24">
-    <w:abstractNumId w:val="60"/>
+    <w:abstractNumId w:val="62"/>
   </w:num>
   <w:num w:numId="25">
     <w:abstractNumId w:val="12"/>
   </w:num>
   <w:num w:numId="26">
-    <w:abstractNumId w:val="40"/>
+    <w:abstractNumId w:val="41"/>
   </w:num>
   <w:num w:numId="27">
-    <w:abstractNumId w:val="49"/>
+    <w:abstractNumId w:val="51"/>
   </w:num>
   <w:num w:numId="28">
     <w:abstractNumId w:val="31"/>
@@ -17613,22 +18412,22 @@
     <w:abstractNumId w:val="5"/>
   </w:num>
   <w:num w:numId="32">
-    <w:abstractNumId w:val="54"/>
+    <w:abstractNumId w:val="56"/>
   </w:num>
   <w:num w:numId="33">
     <w:abstractNumId w:val="30"/>
   </w:num>
   <w:num w:numId="34">
-    <w:abstractNumId w:val="59"/>
+    <w:abstractNumId w:val="61"/>
   </w:num>
   <w:num w:numId="35">
-    <w:abstractNumId w:val="38"/>
+    <w:abstractNumId w:val="39"/>
   </w:num>
   <w:num w:numId="36">
     <w:abstractNumId w:val="35"/>
   </w:num>
   <w:num w:numId="37">
-    <w:abstractNumId w:val="51"/>
+    <w:abstractNumId w:val="53"/>
   </w:num>
   <w:num w:numId="38">
     <w:abstractNumId w:val="20"/>
@@ -17640,10 +18439,10 @@
     <w:abstractNumId w:val="13"/>
   </w:num>
   <w:num w:numId="41">
-    <w:abstractNumId w:val="62"/>
+    <w:abstractNumId w:val="64"/>
   </w:num>
   <w:num w:numId="42">
-    <w:abstractNumId w:val="65"/>
+    <w:abstractNumId w:val="67"/>
   </w:num>
   <w:num w:numId="43">
     <w:abstractNumId w:val="27"/>
@@ -17652,7 +18451,7 @@
     <w:abstractNumId w:val="9"/>
   </w:num>
   <w:num w:numId="45">
-    <w:abstractNumId w:val="42"/>
+    <w:abstractNumId w:val="44"/>
   </w:num>
   <w:num w:numId="46">
     <w:abstractNumId w:val="8"/>
@@ -17661,7 +18460,7 @@
     <w:abstractNumId w:val="0"/>
   </w:num>
   <w:num w:numId="48">
-    <w:abstractNumId w:val="50"/>
+    <w:abstractNumId w:val="52"/>
   </w:num>
   <w:num w:numId="49">
     <w:abstractNumId w:val="18"/>
@@ -17670,28 +18469,28 @@
     <w:abstractNumId w:val="16"/>
   </w:num>
   <w:num w:numId="51">
+    <w:abstractNumId w:val="50"/>
+  </w:num>
+  <w:num w:numId="52">
     <w:abstractNumId w:val="48"/>
   </w:num>
-  <w:num w:numId="52">
-    <w:abstractNumId w:val="46"/>
-  </w:num>
   <w:num w:numId="53">
-    <w:abstractNumId w:val="53"/>
+    <w:abstractNumId w:val="55"/>
   </w:num>
   <w:num w:numId="54">
-    <w:abstractNumId w:val="36"/>
+    <w:abstractNumId w:val="37"/>
   </w:num>
   <w:num w:numId="55">
-    <w:abstractNumId w:val="39"/>
+    <w:abstractNumId w:val="40"/>
   </w:num>
   <w:num w:numId="56">
-    <w:abstractNumId w:val="37"/>
+    <w:abstractNumId w:val="38"/>
   </w:num>
   <w:num w:numId="57">
     <w:abstractNumId w:val="22"/>
   </w:num>
   <w:num w:numId="58">
-    <w:abstractNumId w:val="43"/>
+    <w:abstractNumId w:val="45"/>
   </w:num>
   <w:num w:numId="59">
     <w:abstractNumId w:val="17"/>
@@ -17709,13 +18508,19 @@
     <w:abstractNumId w:val="19"/>
   </w:num>
   <w:num w:numId="64">
-    <w:abstractNumId w:val="44"/>
+    <w:abstractNumId w:val="46"/>
   </w:num>
   <w:num w:numId="65">
     <w:abstractNumId w:val="2"/>
   </w:num>
   <w:num w:numId="66">
     <w:abstractNumId w:val="11"/>
+  </w:num>
+  <w:num w:numId="67">
+    <w:abstractNumId w:val="43"/>
+  </w:num>
+  <w:num w:numId="68">
+    <w:abstractNumId w:val="36"/>
   </w:num>
   <w:numIdMacAtCleanup w:val="61"/>
 </w:numbering>

</xml_diff>

<commit_message>
Notes on Stiglitz and Rosengard (2015) chapter 6
</commit_message>
<xml_diff>
--- a/Notes/POLS6330_2020_Spring_Notes_StiglitzRosengard_2015_Economics-of-the-public-sector_4th-Edition_v00.docx
+++ b/Notes/POLS6330_2020_Spring_Notes_StiglitzRosengard_2015_Economics-of-the-public-sector_4th-Edition_v00.docx
@@ -9692,7 +9692,7 @@
         <w:pStyle w:val="ListParagraph"/>
         <w:numPr>
           <w:ilvl w:val="0"/>
-          <w:numId w:val="63"/>
+          <w:numId w:val="62"/>
         </w:numPr>
       </w:pPr>
       <w:r>
@@ -9716,142 +9716,142 @@
         <w:pStyle w:val="ListParagraph"/>
         <w:numPr>
           <w:ilvl w:val="0"/>
+          <w:numId w:val="62"/>
+        </w:numPr>
+      </w:pPr>
+      <w:r>
+        <w:t xml:space="preserve">Entails forming consumption </w:t>
+      </w:r>
+      <w:r>
+        <w:t xml:space="preserve">units large enough </w:t>
+      </w:r>
+      <w:r>
+        <w:t>so that most of the consequences of any consumption of the good occurs within the unit.</w:t>
+      </w:r>
+    </w:p>
+    <w:p>
+      <w:pPr>
+        <w:pStyle w:val="ListParagraph"/>
+        <w:numPr>
+          <w:ilvl w:val="1"/>
+          <w:numId w:val="62"/>
+        </w:numPr>
+      </w:pPr>
+      <w:r>
+        <w:t>Collective action groups such as neighborhood associations and condominium associations.</w:t>
+      </w:r>
+    </w:p>
+    <w:p>
+      <w:pPr>
+        <w:pStyle w:val="ListParagraph"/>
+        <w:numPr>
+          <w:ilvl w:val="1"/>
+          <w:numId w:val="62"/>
+        </w:numPr>
+      </w:pPr>
+      <w:r>
+        <w:t>Must be a mechanism for enforcing the collective agreement.</w:t>
+      </w:r>
+    </w:p>
+    <w:p/>
+    <w:p>
+      <w:r>
+        <w:t>The Coase Theorem</w:t>
+      </w:r>
+    </w:p>
+    <w:p>
+      <w:pPr>
+        <w:pStyle w:val="ListParagraph"/>
+        <w:numPr>
+          <w:ilvl w:val="0"/>
+          <w:numId w:val="62"/>
+        </w:numPr>
+      </w:pPr>
+      <w:r>
+        <w:t>Assignment of property rights.</w:t>
+      </w:r>
+    </w:p>
+    <w:p>
+      <w:pPr>
+        <w:pStyle w:val="ListParagraph"/>
+        <w:numPr>
+          <w:ilvl w:val="1"/>
+          <w:numId w:val="62"/>
+        </w:numPr>
+      </w:pPr>
+      <w:r>
+        <w:t>If one person has property rights to a common resource, they are incentivized to use the resource efficiently.</w:t>
+      </w:r>
+    </w:p>
+    <w:p>
+      <w:pPr>
+        <w:pStyle w:val="ListParagraph"/>
+        <w:numPr>
+          <w:ilvl w:val="0"/>
+          <w:numId w:val="62"/>
+        </w:numPr>
+      </w:pPr>
+      <w:r>
+        <w:t xml:space="preserve">Unitize consumption of a </w:t>
+      </w:r>
+      <w:r>
+        <w:t>resource</w:t>
+      </w:r>
+      <w:r>
+        <w:t>.</w:t>
+      </w:r>
+    </w:p>
+    <w:p>
+      <w:pPr>
+        <w:pStyle w:val="ListParagraph"/>
+        <w:numPr>
+          <w:ilvl w:val="1"/>
+          <w:numId w:val="62"/>
+        </w:numPr>
+      </w:pPr>
+      <w:r>
+        <w:t>Mutually agreed upon consumption restrictions.</w:t>
+      </w:r>
+    </w:p>
+    <w:p>
+      <w:pPr>
+        <w:pStyle w:val="ListParagraph"/>
+        <w:numPr>
+          <w:ilvl w:val="0"/>
+          <w:numId w:val="62"/>
+        </w:numPr>
+      </w:pPr>
+      <w:r>
+        <w:t xml:space="preserve">The Coase Theorem states that </w:t>
+      </w:r>
+      <w:r>
+        <w:t>the parties affected by an externality can agree to some arrangement that will internalize the externality and enable an efficient use of the common resource.</w:t>
+      </w:r>
+    </w:p>
+    <w:p/>
+    <w:p>
+      <w:r>
+        <w:t>Using the Legal System</w:t>
+      </w:r>
+    </w:p>
+    <w:p>
+      <w:pPr>
+        <w:pStyle w:val="ListParagraph"/>
+        <w:numPr>
+          <w:ilvl w:val="0"/>
           <w:numId w:val="63"/>
         </w:numPr>
       </w:pPr>
       <w:r>
-        <w:t xml:space="preserve">Entails forming consumption </w:t>
-      </w:r>
-      <w:r>
-        <w:t xml:space="preserve">units large enough </w:t>
-      </w:r>
-      <w:r>
-        <w:t>so that most of the consequences of any consumption of the good occurs within the unit.</w:t>
-      </w:r>
-    </w:p>
-    <w:p>
-      <w:pPr>
-        <w:pStyle w:val="ListParagraph"/>
-        <w:numPr>
-          <w:ilvl w:val="1"/>
+        <w:t>Common law does not allow one person to injure another person.</w:t>
+      </w:r>
+    </w:p>
+    <w:p>
+      <w:pPr>
+        <w:pStyle w:val="ListParagraph"/>
+        <w:numPr>
+          <w:ilvl w:val="0"/>
           <w:numId w:val="63"/>
-        </w:numPr>
-      </w:pPr>
-      <w:r>
-        <w:t>Collective action groups such as neighborhood associations and condominium associations.</w:t>
-      </w:r>
-    </w:p>
-    <w:p>
-      <w:pPr>
-        <w:pStyle w:val="ListParagraph"/>
-        <w:numPr>
-          <w:ilvl w:val="1"/>
-          <w:numId w:val="63"/>
-        </w:numPr>
-      </w:pPr>
-      <w:r>
-        <w:t>Must be a mechanism for enforcing the collective agreement.</w:t>
-      </w:r>
-    </w:p>
-    <w:p/>
-    <w:p>
-      <w:r>
-        <w:t>The Coase Theorem</w:t>
-      </w:r>
-    </w:p>
-    <w:p>
-      <w:pPr>
-        <w:pStyle w:val="ListParagraph"/>
-        <w:numPr>
-          <w:ilvl w:val="0"/>
-          <w:numId w:val="63"/>
-        </w:numPr>
-      </w:pPr>
-      <w:r>
-        <w:t>Assignment of property rights.</w:t>
-      </w:r>
-    </w:p>
-    <w:p>
-      <w:pPr>
-        <w:pStyle w:val="ListParagraph"/>
-        <w:numPr>
-          <w:ilvl w:val="1"/>
-          <w:numId w:val="63"/>
-        </w:numPr>
-      </w:pPr>
-      <w:r>
-        <w:t>If one person has property rights to a common resource, they are incentivized to use the resource efficiently.</w:t>
-      </w:r>
-    </w:p>
-    <w:p>
-      <w:pPr>
-        <w:pStyle w:val="ListParagraph"/>
-        <w:numPr>
-          <w:ilvl w:val="0"/>
-          <w:numId w:val="63"/>
-        </w:numPr>
-      </w:pPr>
-      <w:r>
-        <w:t xml:space="preserve">Unitize consumption of a </w:t>
-      </w:r>
-      <w:r>
-        <w:t>resource</w:t>
-      </w:r>
-      <w:r>
-        <w:t>.</w:t>
-      </w:r>
-    </w:p>
-    <w:p>
-      <w:pPr>
-        <w:pStyle w:val="ListParagraph"/>
-        <w:numPr>
-          <w:ilvl w:val="1"/>
-          <w:numId w:val="63"/>
-        </w:numPr>
-      </w:pPr>
-      <w:r>
-        <w:t>Mutually agreed upon consumption restrictions.</w:t>
-      </w:r>
-    </w:p>
-    <w:p>
-      <w:pPr>
-        <w:pStyle w:val="ListParagraph"/>
-        <w:numPr>
-          <w:ilvl w:val="0"/>
-          <w:numId w:val="63"/>
-        </w:numPr>
-      </w:pPr>
-      <w:r>
-        <w:t xml:space="preserve">The Coase Theorem states that </w:t>
-      </w:r>
-      <w:r>
-        <w:t>the parties affected by an externality can agree to some arrangement that will internalize the externality and enable an efficient use of the common resource.</w:t>
-      </w:r>
-    </w:p>
-    <w:p/>
-    <w:p>
-      <w:r>
-        <w:t>Using the Legal System</w:t>
-      </w:r>
-    </w:p>
-    <w:p>
-      <w:pPr>
-        <w:pStyle w:val="ListParagraph"/>
-        <w:numPr>
-          <w:ilvl w:val="0"/>
-          <w:numId w:val="64"/>
-        </w:numPr>
-      </w:pPr>
-      <w:r>
-        <w:t>Common law does not allow one person to injure another person.</w:t>
-      </w:r>
-    </w:p>
-    <w:p>
-      <w:pPr>
-        <w:pStyle w:val="ListParagraph"/>
-        <w:numPr>
-          <w:ilvl w:val="0"/>
-          <w:numId w:val="64"/>
         </w:numPr>
       </w:pPr>
       <w:r>
@@ -9872,28 +9872,28 @@
         <w:pStyle w:val="ListParagraph"/>
         <w:numPr>
           <w:ilvl w:val="0"/>
+          <w:numId w:val="63"/>
+        </w:numPr>
+      </w:pPr>
+      <w:r>
+        <w:t>Existence values are the benefit that people receive from knowing that a resource exists even if they don’t use it.</w:t>
+      </w:r>
+    </w:p>
+    <w:p/>
+    <w:p>
+      <w:r>
+        <w:t xml:space="preserve">Failures of Private Solutions </w:t>
+      </w:r>
+    </w:p>
+    <w:p>
+      <w:pPr>
+        <w:pStyle w:val="ListParagraph"/>
+        <w:numPr>
+          <w:ilvl w:val="0"/>
           <w:numId w:val="64"/>
         </w:numPr>
       </w:pPr>
       <w:r>
-        <w:t>Existence values are the benefit that people receive from knowing that a resource exists even if they don’t use it.</w:t>
-      </w:r>
-    </w:p>
-    <w:p/>
-    <w:p>
-      <w:r>
-        <w:t xml:space="preserve">Failures of Private Solutions </w:t>
-      </w:r>
-    </w:p>
-    <w:p>
-      <w:pPr>
-        <w:pStyle w:val="ListParagraph"/>
-        <w:numPr>
-          <w:ilvl w:val="0"/>
-          <w:numId w:val="65"/>
-        </w:numPr>
-      </w:pPr>
-      <w:r>
         <w:t xml:space="preserve">Private solutions to address externalities </w:t>
       </w:r>
       <w:r>
@@ -9908,7 +9908,7 @@
         <w:pStyle w:val="ListParagraph"/>
         <w:numPr>
           <w:ilvl w:val="0"/>
-          <w:numId w:val="65"/>
+          <w:numId w:val="64"/>
         </w:numPr>
       </w:pPr>
       <w:r>
@@ -9920,7 +9920,7 @@
         <w:pStyle w:val="ListParagraph"/>
         <w:numPr>
           <w:ilvl w:val="1"/>
-          <w:numId w:val="65"/>
+          <w:numId w:val="64"/>
         </w:numPr>
       </w:pPr>
       <w:r>
@@ -9932,7 +9932,7 @@
         <w:pStyle w:val="ListParagraph"/>
         <w:numPr>
           <w:ilvl w:val="2"/>
-          <w:numId w:val="65"/>
+          <w:numId w:val="64"/>
         </w:numPr>
       </w:pPr>
       <w:r>
@@ -9944,7 +9944,7 @@
         <w:pStyle w:val="ListParagraph"/>
         <w:numPr>
           <w:ilvl w:val="1"/>
-          <w:numId w:val="65"/>
+          <w:numId w:val="64"/>
         </w:numPr>
       </w:pPr>
       <w:r>
@@ -9956,7 +9956,7 @@
         <w:pStyle w:val="ListParagraph"/>
         <w:numPr>
           <w:ilvl w:val="2"/>
-          <w:numId w:val="65"/>
+          <w:numId w:val="64"/>
         </w:numPr>
       </w:pPr>
       <w:r>
@@ -9968,7 +9968,7 @@
         <w:pStyle w:val="ListParagraph"/>
         <w:numPr>
           <w:ilvl w:val="1"/>
-          <w:numId w:val="65"/>
+          <w:numId w:val="64"/>
         </w:numPr>
       </w:pPr>
       <w:r>
@@ -9980,7 +9980,7 @@
         <w:pStyle w:val="ListParagraph"/>
         <w:numPr>
           <w:ilvl w:val="1"/>
-          <w:numId w:val="65"/>
+          <w:numId w:val="64"/>
         </w:numPr>
       </w:pPr>
       <w:r>
@@ -9992,7 +9992,7 @@
         <w:pStyle w:val="ListParagraph"/>
         <w:numPr>
           <w:ilvl w:val="2"/>
-          <w:numId w:val="65"/>
+          <w:numId w:val="64"/>
         </w:numPr>
       </w:pPr>
       <w:r>
@@ -10004,7 +10004,7 @@
         <w:pStyle w:val="ListParagraph"/>
         <w:numPr>
           <w:ilvl w:val="1"/>
-          <w:numId w:val="65"/>
+          <w:numId w:val="64"/>
         </w:numPr>
       </w:pPr>
       <w:r>
@@ -10016,7 +10016,7 @@
         <w:pStyle w:val="ListParagraph"/>
         <w:numPr>
           <w:ilvl w:val="1"/>
-          <w:numId w:val="65"/>
+          <w:numId w:val="64"/>
         </w:numPr>
       </w:pPr>
       <w:r>
@@ -10047,7 +10047,7 @@
         <w:pStyle w:val="ListParagraph"/>
         <w:numPr>
           <w:ilvl w:val="0"/>
-          <w:numId w:val="66"/>
+          <w:numId w:val="65"/>
         </w:numPr>
       </w:pPr>
       <w:r>
@@ -10059,7 +10059,7 @@
         <w:pStyle w:val="ListParagraph"/>
         <w:numPr>
           <w:ilvl w:val="1"/>
-          <w:numId w:val="66"/>
+          <w:numId w:val="65"/>
         </w:numPr>
       </w:pPr>
       <w:r>
@@ -10071,7 +10071,7 @@
         <w:pStyle w:val="ListParagraph"/>
         <w:numPr>
           <w:ilvl w:val="1"/>
-          <w:numId w:val="66"/>
+          <w:numId w:val="65"/>
         </w:numPr>
       </w:pPr>
       <w:r>
@@ -10083,7 +10083,7 @@
         <w:pStyle w:val="ListParagraph"/>
         <w:numPr>
           <w:ilvl w:val="0"/>
-          <w:numId w:val="66"/>
+          <w:numId w:val="65"/>
         </w:numPr>
       </w:pPr>
       <w:r>
@@ -10095,7 +10095,7 @@
         <w:pStyle w:val="ListParagraph"/>
         <w:numPr>
           <w:ilvl w:val="1"/>
-          <w:numId w:val="66"/>
+          <w:numId w:val="65"/>
         </w:numPr>
       </w:pPr>
       <w:r>
@@ -10107,7 +10107,7 @@
         <w:pStyle w:val="ListParagraph"/>
         <w:numPr>
           <w:ilvl w:val="1"/>
-          <w:numId w:val="66"/>
+          <w:numId w:val="65"/>
         </w:numPr>
       </w:pPr>
       <w:r>
@@ -10120,11 +10120,41 @@
         <w:pStyle w:val="ListParagraph"/>
         <w:numPr>
           <w:ilvl w:val="1"/>
+          <w:numId w:val="65"/>
+        </w:numPr>
+      </w:pPr>
+      <w:r>
+        <w:t>There is a socially efficient level of a negative externality.</w:t>
+      </w:r>
+    </w:p>
+    <w:p>
+      <w:pPr>
+        <w:pStyle w:val="ListParagraph"/>
+        <w:numPr>
+          <w:ilvl w:val="1"/>
+          <w:numId w:val="65"/>
+        </w:numPr>
+      </w:pPr>
+      <w:r>
+        <w:t>The problem is that people and organizations do not factor in the social costs of the negative externalities they impose on others.</w:t>
+      </w:r>
+    </w:p>
+    <w:p/>
+    <w:p>
+      <w:r>
+        <w:t>Market-Based Solutions</w:t>
+      </w:r>
+    </w:p>
+    <w:p>
+      <w:pPr>
+        <w:pStyle w:val="ListParagraph"/>
+        <w:numPr>
+          <w:ilvl w:val="0"/>
           <w:numId w:val="66"/>
         </w:numPr>
       </w:pPr>
       <w:r>
-        <w:t>There is a socially efficient level of a negative externality.</w:t>
+        <w:t>Market-like mechanisms can be used to encourage efficient behavior.</w:t>
       </w:r>
     </w:p>
     <w:p>
@@ -10136,13 +10166,453 @@
         </w:numPr>
       </w:pPr>
       <w:r>
-        <w:t>The problem is that people and organizations do not factor in the social costs of the negative externalities they impose on others.</w:t>
+        <w:t>Fines</w:t>
+      </w:r>
+    </w:p>
+    <w:p>
+      <w:pPr>
+        <w:pStyle w:val="ListParagraph"/>
+        <w:numPr>
+          <w:ilvl w:val="1"/>
+          <w:numId w:val="66"/>
+        </w:numPr>
+      </w:pPr>
+      <w:r>
+        <w:t>Taxes</w:t>
+      </w:r>
+    </w:p>
+    <w:p>
+      <w:pPr>
+        <w:pStyle w:val="ListParagraph"/>
+        <w:numPr>
+          <w:ilvl w:val="1"/>
+          <w:numId w:val="66"/>
+        </w:numPr>
+      </w:pPr>
+      <w:r>
+        <w:t>Subsidies</w:t>
+      </w:r>
+    </w:p>
+    <w:p>
+      <w:pPr>
+        <w:pStyle w:val="ListParagraph"/>
+        <w:numPr>
+          <w:ilvl w:val="0"/>
+          <w:numId w:val="66"/>
+        </w:numPr>
+      </w:pPr>
+      <w:r>
+        <w:t>Fines and Taxes</w:t>
+      </w:r>
+    </w:p>
+    <w:p>
+      <w:pPr>
+        <w:pStyle w:val="ListParagraph"/>
+        <w:numPr>
+          <w:ilvl w:val="1"/>
+          <w:numId w:val="66"/>
+        </w:numPr>
+      </w:pPr>
+      <w:r>
+        <w:t>Levy fines (fees) or taxes in proportion to the amount of the social costs of the negative externality.</w:t>
+      </w:r>
+    </w:p>
+    <w:p>
+      <w:pPr>
+        <w:pStyle w:val="ListParagraph"/>
+        <w:numPr>
+          <w:ilvl w:val="1"/>
+          <w:numId w:val="66"/>
+        </w:numPr>
+      </w:pPr>
+      <w:r>
+        <w:t>Pigouvian taxes (also called corrective taxes m</w:t>
+      </w:r>
+      <w:r>
+        <w:t>ake MSC equal to MC.</w:t>
+      </w:r>
+    </w:p>
+    <w:p>
+      <w:pPr>
+        <w:pStyle w:val="ListParagraph"/>
+        <w:numPr>
+          <w:ilvl w:val="0"/>
+          <w:numId w:val="66"/>
+        </w:numPr>
+      </w:pPr>
+      <w:r>
+        <w:t>Subsidizing Activity</w:t>
+      </w:r>
+    </w:p>
+    <w:p>
+      <w:pPr>
+        <w:pStyle w:val="ListParagraph"/>
+        <w:numPr>
+          <w:ilvl w:val="1"/>
+          <w:numId w:val="66"/>
+        </w:numPr>
+      </w:pPr>
+      <w:r>
+        <w:t>Subsidy = Marginal Social Benefit - Marginal Private Benefit</w:t>
+      </w:r>
+    </w:p>
+    <w:p>
+      <w:pPr>
+        <w:pStyle w:val="ListParagraph"/>
+        <w:numPr>
+          <w:ilvl w:val="1"/>
+          <w:numId w:val="66"/>
+        </w:numPr>
+      </w:pPr>
+      <w:r>
+        <w:t>Does not achieve a socially efficient resource allocation because the true marginal social cost of production includes the cost to the government of the subsidy.</w:t>
+      </w:r>
+    </w:p>
+    <w:p>
+      <w:pPr>
+        <w:pStyle w:val="ListParagraph"/>
+        <w:numPr>
+          <w:ilvl w:val="1"/>
+          <w:numId w:val="66"/>
+        </w:numPr>
+      </w:pPr>
+      <w:r>
+        <w:t>Those imposing negative externalities prefer subsidies to fines.</w:t>
+      </w:r>
+    </w:p>
+    <w:p>
+      <w:pPr>
+        <w:pStyle w:val="ListParagraph"/>
+        <w:numPr>
+          <w:ilvl w:val="2"/>
+          <w:numId w:val="66"/>
+        </w:numPr>
+      </w:pPr>
+      <w:r>
+        <w:t>Profits are greater with subsidies compared to fines.</w:t>
+      </w:r>
+    </w:p>
+    <w:p>
+      <w:pPr>
+        <w:pStyle w:val="ListParagraph"/>
+        <w:numPr>
+          <w:ilvl w:val="1"/>
+          <w:numId w:val="66"/>
+        </w:numPr>
+      </w:pPr>
+      <w:r>
+        <w:t>Those who must finance the subsidies would rather use a system of fines.</w:t>
+      </w:r>
+    </w:p>
+    <w:p>
+      <w:pPr>
+        <w:pStyle w:val="ListParagraph"/>
+        <w:numPr>
+          <w:ilvl w:val="1"/>
+          <w:numId w:val="66"/>
+        </w:numPr>
+      </w:pPr>
+      <w:r>
+        <w:t>Producers do not face the true social costs of production under subsidy schemes.</w:t>
+      </w:r>
+    </w:p>
+    <w:p>
+      <w:pPr>
+        <w:pStyle w:val="ListParagraph"/>
+        <w:numPr>
+          <w:ilvl w:val="0"/>
+          <w:numId w:val="66"/>
+        </w:numPr>
+      </w:pPr>
+      <w:r>
+        <w:t>Marketable Permits</w:t>
+      </w:r>
+    </w:p>
+    <w:p>
+      <w:pPr>
+        <w:pStyle w:val="ListParagraph"/>
+        <w:numPr>
+          <w:ilvl w:val="1"/>
+          <w:numId w:val="66"/>
+        </w:numPr>
+      </w:pPr>
+      <w:r>
+        <w:t>e.g., cap and trade system</w:t>
+      </w:r>
+    </w:p>
+    <w:p>
+      <w:pPr>
+        <w:pStyle w:val="ListParagraph"/>
+        <w:numPr>
+          <w:ilvl w:val="1"/>
+          <w:numId w:val="66"/>
+        </w:numPr>
+      </w:pPr>
+      <w:r>
+        <w:t>Limit is placed on the negative externality.</w:t>
+      </w:r>
+    </w:p>
+    <w:p>
+      <w:pPr>
+        <w:pStyle w:val="ListParagraph"/>
+        <w:numPr>
+          <w:ilvl w:val="1"/>
+          <w:numId w:val="66"/>
+        </w:numPr>
+      </w:pPr>
+      <w:r>
+        <w:t>Limit is allocated or sold to firms in the form of permits.</w:t>
+      </w:r>
+    </w:p>
+    <w:p>
+      <w:pPr>
+        <w:pStyle w:val="ListParagraph"/>
+        <w:numPr>
+          <w:ilvl w:val="1"/>
+          <w:numId w:val="66"/>
+        </w:numPr>
+      </w:pPr>
+      <w:r>
+        <w:t>Firms can trade their permitted amounts.</w:t>
+      </w:r>
+    </w:p>
+    <w:p>
+      <w:pPr>
+        <w:pStyle w:val="ListParagraph"/>
+        <w:numPr>
+          <w:ilvl w:val="1"/>
+          <w:numId w:val="66"/>
+        </w:numPr>
+      </w:pPr>
+      <w:r>
+        <w:t>Government is focused on the total amount of reduction in the negative externality.</w:t>
+      </w:r>
+    </w:p>
+    <w:p>
+      <w:pPr>
+        <w:pStyle w:val="ListParagraph"/>
+        <w:numPr>
+          <w:ilvl w:val="1"/>
+          <w:numId w:val="66"/>
+        </w:numPr>
+      </w:pPr>
+      <w:r>
+        <w:t>Firms will sell permits if market price received is greater than the marginal private cost of reducing the externality below their permitted amount.</w:t>
+      </w:r>
+    </w:p>
+    <w:p>
+      <w:pPr>
+        <w:pStyle w:val="ListParagraph"/>
+        <w:numPr>
+          <w:ilvl w:val="1"/>
+          <w:numId w:val="66"/>
+        </w:numPr>
+      </w:pPr>
+      <w:r>
+        <w:t>Firms will buy permits if the market price paid is less than the marginal private cost of reducing the externality below their permitted amount.</w:t>
+      </w:r>
+    </w:p>
+    <w:p>
+      <w:pPr>
+        <w:pStyle w:val="ListParagraph"/>
+        <w:numPr>
+          <w:ilvl w:val="1"/>
+          <w:numId w:val="66"/>
+        </w:numPr>
+      </w:pPr>
+      <w:r>
+        <w:t>Marginal cost of reducing the externality will be the same for every firm at equilibrium.</w:t>
+      </w:r>
+    </w:p>
+    <w:p>
+      <w:pPr>
+        <w:pStyle w:val="ListParagraph"/>
+        <w:numPr>
+          <w:ilvl w:val="1"/>
+          <w:numId w:val="66"/>
+        </w:numPr>
+      </w:pPr>
+      <w:r>
+        <w:t>When there is no uncertainty:</w:t>
+      </w:r>
+    </w:p>
+    <w:p>
+      <w:pPr>
+        <w:pStyle w:val="ListParagraph"/>
+        <w:numPr>
+          <w:ilvl w:val="2"/>
+          <w:numId w:val="66"/>
+        </w:numPr>
+      </w:pPr>
+      <w:r>
+        <w:t xml:space="preserve">Setting the price leads to a </w:t>
+      </w:r>
+      <w:proofErr w:type="gramStart"/>
+      <w:r>
+        <w:t>particular quantity</w:t>
+      </w:r>
+      <w:proofErr w:type="gramEnd"/>
+      <w:r>
+        <w:t>.</w:t>
+      </w:r>
+    </w:p>
+    <w:p>
+      <w:pPr>
+        <w:pStyle w:val="ListParagraph"/>
+        <w:numPr>
+          <w:ilvl w:val="2"/>
+          <w:numId w:val="66"/>
+        </w:numPr>
+      </w:pPr>
+      <w:r>
+        <w:t xml:space="preserve">Setting quantity leads to a </w:t>
+      </w:r>
+      <w:proofErr w:type="gramStart"/>
+      <w:r>
+        <w:t>particular price</w:t>
+      </w:r>
+      <w:proofErr w:type="gramEnd"/>
+      <w:r>
+        <w:t>.</w:t>
+      </w:r>
+    </w:p>
+    <w:p>
+      <w:pPr>
+        <w:pStyle w:val="ListParagraph"/>
+        <w:numPr>
+          <w:ilvl w:val="1"/>
+          <w:numId w:val="66"/>
+        </w:numPr>
+      </w:pPr>
+      <w:r>
+        <w:t>When there is uncertainty:</w:t>
+      </w:r>
+    </w:p>
+    <w:p>
+      <w:pPr>
+        <w:pStyle w:val="ListParagraph"/>
+        <w:numPr>
+          <w:ilvl w:val="2"/>
+          <w:numId w:val="66"/>
+        </w:numPr>
+      </w:pPr>
+      <w:r>
+        <w:t>Setting the price leads to variable quantities.</w:t>
+      </w:r>
+    </w:p>
+    <w:p>
+      <w:pPr>
+        <w:pStyle w:val="ListParagraph"/>
+        <w:numPr>
+          <w:ilvl w:val="2"/>
+          <w:numId w:val="66"/>
+        </w:numPr>
+      </w:pPr>
+      <w:r>
+        <w:t>Setting quantity leads to variable prices.</w:t>
+      </w:r>
+    </w:p>
+    <w:p>
+      <w:pPr>
+        <w:pStyle w:val="ListParagraph"/>
+        <w:numPr>
+          <w:ilvl w:val="1"/>
+          <w:numId w:val="66"/>
+        </w:numPr>
+      </w:pPr>
+      <w:r>
+        <w:t>Three problems with marketable permits.</w:t>
+      </w:r>
+    </w:p>
+    <w:p>
+      <w:pPr>
+        <w:pStyle w:val="ListParagraph"/>
+        <w:numPr>
+          <w:ilvl w:val="2"/>
+          <w:numId w:val="66"/>
+        </w:numPr>
+      </w:pPr>
+      <w:r>
+        <w:t>Initial assignments</w:t>
+      </w:r>
+    </w:p>
+    <w:p>
+      <w:pPr>
+        <w:pStyle w:val="ListParagraph"/>
+        <w:numPr>
+          <w:ilvl w:val="3"/>
+          <w:numId w:val="66"/>
+        </w:numPr>
+      </w:pPr>
+      <w:r>
+        <w:t>Those who impose the most negative externalities are rewarded when initial assignments are made based on current levels.</w:t>
+      </w:r>
+    </w:p>
+    <w:p>
+      <w:pPr>
+        <w:pStyle w:val="ListParagraph"/>
+        <w:numPr>
+          <w:ilvl w:val="3"/>
+          <w:numId w:val="66"/>
+        </w:numPr>
+      </w:pPr>
+      <w:r>
+        <w:t>Assigning permits based on production level is an alternative.</w:t>
+      </w:r>
+    </w:p>
+    <w:p>
+      <w:pPr>
+        <w:pStyle w:val="ListParagraph"/>
+        <w:numPr>
+          <w:ilvl w:val="3"/>
+          <w:numId w:val="66"/>
+        </w:numPr>
+      </w:pPr>
+      <w:r>
+        <w:t>Auctioning permits is another alternative.</w:t>
+      </w:r>
+    </w:p>
+    <w:p>
+      <w:pPr>
+        <w:pStyle w:val="ListParagraph"/>
+        <w:numPr>
+          <w:ilvl w:val="2"/>
+          <w:numId w:val="66"/>
+        </w:numPr>
+      </w:pPr>
+      <w:r>
+        <w:lastRenderedPageBreak/>
+        <w:t>Firms that are unaffected by the permit limits can be bribed to support legislation that reduces an externality.</w:t>
+      </w:r>
+    </w:p>
+    <w:p>
+      <w:pPr>
+        <w:pStyle w:val="ListParagraph"/>
+        <w:numPr>
+          <w:ilvl w:val="3"/>
+          <w:numId w:val="66"/>
+        </w:numPr>
+      </w:pPr>
+      <w:r>
+        <w:t>Firms pressure governments to issue more permits which decreases the amount of reduction of a negative externality.</w:t>
+      </w:r>
+    </w:p>
+    <w:p>
+      <w:pPr>
+        <w:pStyle w:val="ListParagraph"/>
+        <w:numPr>
+          <w:ilvl w:val="2"/>
+          <w:numId w:val="66"/>
+        </w:numPr>
+      </w:pPr>
+      <w:r>
+        <w:t>Marketable permits only work well when the location of the negative externality does not matter.</w:t>
       </w:r>
     </w:p>
     <w:p/>
     <w:p>
       <w:r>
-        <w:t>Market-Based Solutions</w:t>
+        <w:t>Regulation</w:t>
       </w:r>
     </w:p>
     <w:p>
@@ -10154,7 +10624,7 @@
         </w:numPr>
       </w:pPr>
       <w:r>
-        <w:t>Market-like mechanisms can be used to encourage efficient behavior.</w:t>
+        <w:t>Economist prefer market-based solutions to externalities.</w:t>
       </w:r>
     </w:p>
     <w:p>
@@ -10166,19 +10636,19 @@
         </w:numPr>
       </w:pPr>
       <w:r>
-        <w:t>Fines</w:t>
-      </w:r>
-    </w:p>
-    <w:p>
-      <w:pPr>
-        <w:pStyle w:val="ListParagraph"/>
-        <w:numPr>
-          <w:ilvl w:val="1"/>
+        <w:t>Advocates argue that market-based solutions provide efficiency and certainty.</w:t>
+      </w:r>
+    </w:p>
+    <w:p>
+      <w:pPr>
+        <w:pStyle w:val="ListParagraph"/>
+        <w:numPr>
+          <w:ilvl w:val="0"/>
           <w:numId w:val="67"/>
         </w:numPr>
       </w:pPr>
       <w:r>
-        <w:t>Taxes</w:t>
+        <w:t>Government tends to rely on direct regulation to address externalities.</w:t>
       </w:r>
     </w:p>
     <w:p>
@@ -10190,94 +10660,19 @@
         </w:numPr>
       </w:pPr>
       <w:r>
-        <w:t>Subsidies</w:t>
-      </w:r>
-    </w:p>
-    <w:p>
-      <w:pPr>
-        <w:pStyle w:val="ListParagraph"/>
-        <w:numPr>
-          <w:ilvl w:val="0"/>
+        <w:t>Advocates argue that direct regulation provides more certainty than market-based solutions.</w:t>
+      </w:r>
+    </w:p>
+    <w:p>
+      <w:pPr>
+        <w:pStyle w:val="ListParagraph"/>
+        <w:numPr>
+          <w:ilvl w:val="1"/>
           <w:numId w:val="67"/>
         </w:numPr>
       </w:pPr>
       <w:r>
-        <w:t>Fines and Taxes</w:t>
-      </w:r>
-    </w:p>
-    <w:p>
-      <w:pPr>
-        <w:pStyle w:val="ListParagraph"/>
-        <w:numPr>
-          <w:ilvl w:val="1"/>
-          <w:numId w:val="67"/>
-        </w:numPr>
-      </w:pPr>
-      <w:r>
-        <w:t>Levy fines (fees) or taxes in proportion to the amount of the social costs of the negative externality.</w:t>
-      </w:r>
-    </w:p>
-    <w:p>
-      <w:pPr>
-        <w:pStyle w:val="ListParagraph"/>
-        <w:numPr>
-          <w:ilvl w:val="1"/>
-          <w:numId w:val="67"/>
-        </w:numPr>
-      </w:pPr>
-      <w:r>
-        <w:t>Pigouvian taxes (also called corrective taxes m</w:t>
-      </w:r>
-      <w:r>
-        <w:t>ake MSC equal to MC.</w:t>
-      </w:r>
-    </w:p>
-    <w:p>
-      <w:pPr>
-        <w:pStyle w:val="ListParagraph"/>
-        <w:numPr>
-          <w:ilvl w:val="0"/>
-          <w:numId w:val="67"/>
-        </w:numPr>
-      </w:pPr>
-      <w:r>
-        <w:t>Subsidizing Activity</w:t>
-      </w:r>
-    </w:p>
-    <w:p>
-      <w:pPr>
-        <w:pStyle w:val="ListParagraph"/>
-        <w:numPr>
-          <w:ilvl w:val="1"/>
-          <w:numId w:val="67"/>
-        </w:numPr>
-      </w:pPr>
-      <w:r>
-        <w:t>Subsidy = Marginal Social Benefit - Marginal Private Benefit</w:t>
-      </w:r>
-    </w:p>
-    <w:p>
-      <w:pPr>
-        <w:pStyle w:val="ListParagraph"/>
-        <w:numPr>
-          <w:ilvl w:val="1"/>
-          <w:numId w:val="67"/>
-        </w:numPr>
-      </w:pPr>
-      <w:r>
-        <w:t>Does not achieve a socially efficient resource allocation because the true marginal social cost of production includes the cost to the government of the subsidy.</w:t>
-      </w:r>
-    </w:p>
-    <w:p>
-      <w:pPr>
-        <w:pStyle w:val="ListParagraph"/>
-        <w:numPr>
-          <w:ilvl w:val="1"/>
-          <w:numId w:val="67"/>
-        </w:numPr>
-      </w:pPr>
-      <w:r>
-        <w:t>Those imposing negative externalities prefer subsidies to fines.</w:t>
+        <w:t xml:space="preserve">Opponents argue that </w:t>
       </w:r>
     </w:p>
     <w:p>
@@ -10289,151 +10684,7 @@
         </w:numPr>
       </w:pPr>
       <w:r>
-        <w:t>Profits are greater with subsidies compared to fines.</w:t>
-      </w:r>
-    </w:p>
-    <w:p>
-      <w:pPr>
-        <w:pStyle w:val="ListParagraph"/>
-        <w:numPr>
-          <w:ilvl w:val="1"/>
-          <w:numId w:val="67"/>
-        </w:numPr>
-      </w:pPr>
-      <w:r>
-        <w:t>Those who must finance the subsidies would rather use a system of fines.</w:t>
-      </w:r>
-    </w:p>
-    <w:p>
-      <w:pPr>
-        <w:pStyle w:val="ListParagraph"/>
-        <w:numPr>
-          <w:ilvl w:val="1"/>
-          <w:numId w:val="67"/>
-        </w:numPr>
-      </w:pPr>
-      <w:r>
-        <w:t>Producers do not face the true social costs of production under subsidy schemes.</w:t>
-      </w:r>
-    </w:p>
-    <w:p>
-      <w:pPr>
-        <w:pStyle w:val="ListParagraph"/>
-        <w:numPr>
-          <w:ilvl w:val="0"/>
-          <w:numId w:val="67"/>
-        </w:numPr>
-      </w:pPr>
-      <w:r>
-        <w:t>Marketable Permits</w:t>
-      </w:r>
-    </w:p>
-    <w:p>
-      <w:pPr>
-        <w:pStyle w:val="ListParagraph"/>
-        <w:numPr>
-          <w:ilvl w:val="1"/>
-          <w:numId w:val="67"/>
-        </w:numPr>
-      </w:pPr>
-      <w:r>
-        <w:t>e.g., cap and trade system</w:t>
-      </w:r>
-    </w:p>
-    <w:p>
-      <w:pPr>
-        <w:pStyle w:val="ListParagraph"/>
-        <w:numPr>
-          <w:ilvl w:val="1"/>
-          <w:numId w:val="67"/>
-        </w:numPr>
-      </w:pPr>
-      <w:r>
-        <w:t>Limit is placed on the negative externality.</w:t>
-      </w:r>
-    </w:p>
-    <w:p>
-      <w:pPr>
-        <w:pStyle w:val="ListParagraph"/>
-        <w:numPr>
-          <w:ilvl w:val="1"/>
-          <w:numId w:val="67"/>
-        </w:numPr>
-      </w:pPr>
-      <w:r>
-        <w:t>Limit is allocated or sold to firms in the form of permits.</w:t>
-      </w:r>
-    </w:p>
-    <w:p>
-      <w:pPr>
-        <w:pStyle w:val="ListParagraph"/>
-        <w:numPr>
-          <w:ilvl w:val="1"/>
-          <w:numId w:val="67"/>
-        </w:numPr>
-      </w:pPr>
-      <w:r>
-        <w:t>Firms can trade their permitted amounts.</w:t>
-      </w:r>
-    </w:p>
-    <w:p>
-      <w:pPr>
-        <w:pStyle w:val="ListParagraph"/>
-        <w:numPr>
-          <w:ilvl w:val="1"/>
-          <w:numId w:val="67"/>
-        </w:numPr>
-      </w:pPr>
-      <w:r>
-        <w:t>Government is focused on the total amount of reduction in the negative externality.</w:t>
-      </w:r>
-    </w:p>
-    <w:p>
-      <w:pPr>
-        <w:pStyle w:val="ListParagraph"/>
-        <w:numPr>
-          <w:ilvl w:val="1"/>
-          <w:numId w:val="67"/>
-        </w:numPr>
-      </w:pPr>
-      <w:r>
-        <w:t>Firms will sell permits if market price received is greater than the marginal private cost of reducing the externality below their permitted amount.</w:t>
-      </w:r>
-    </w:p>
-    <w:p>
-      <w:pPr>
-        <w:pStyle w:val="ListParagraph"/>
-        <w:numPr>
-          <w:ilvl w:val="1"/>
-          <w:numId w:val="67"/>
-        </w:numPr>
-      </w:pPr>
-      <w:r>
-        <w:t>Firms will buy permits if the market price paid is less than the marginal private cost of reducing the externality below their permitted amount.</w:t>
-      </w:r>
-    </w:p>
-    <w:p>
-      <w:pPr>
-        <w:pStyle w:val="ListParagraph"/>
-        <w:numPr>
-          <w:ilvl w:val="1"/>
-          <w:numId w:val="67"/>
-        </w:numPr>
-      </w:pPr>
-      <w:r>
-        <w:t>Marginal cost of reducing the externality will be the same for every firm at equilibrium.</w:t>
-      </w:r>
-    </w:p>
-    <w:p>
-      <w:pPr>
-        <w:pStyle w:val="ListParagraph"/>
-        <w:numPr>
-          <w:ilvl w:val="1"/>
-          <w:numId w:val="67"/>
-        </w:numPr>
-      </w:pPr>
-      <w:r>
-        <w:t>When there is no uncertainty:</w:t>
+        <w:t>Different firms face different marginal costs.</w:t>
       </w:r>
     </w:p>
     <w:p>
@@ -10445,15 +10696,43 @@
         </w:numPr>
       </w:pPr>
       <w:r>
-        <w:t xml:space="preserve">Setting the price leads to a </w:t>
-      </w:r>
-      <w:proofErr w:type="gramStart"/>
-      <w:r>
-        <w:t>particular quantity</w:t>
-      </w:r>
-      <w:proofErr w:type="gramEnd"/>
-      <w:r>
-        <w:t>.</w:t>
+        <w:t>Provides no incentive for firms to reduce externalities further than the standard.</w:t>
+      </w:r>
+    </w:p>
+    <w:p>
+      <w:pPr>
+        <w:pStyle w:val="ListParagraph"/>
+        <w:numPr>
+          <w:ilvl w:val="0"/>
+          <w:numId w:val="67"/>
+        </w:numPr>
+      </w:pPr>
+      <w:r>
+        <w:t>Two types of regulations.</w:t>
+      </w:r>
+    </w:p>
+    <w:p>
+      <w:pPr>
+        <w:pStyle w:val="ListParagraph"/>
+        <w:numPr>
+          <w:ilvl w:val="1"/>
+          <w:numId w:val="67"/>
+        </w:numPr>
+      </w:pPr>
+      <w:r>
+        <w:t>Performance-based regulations focus on the final aggregated outcome.</w:t>
+      </w:r>
+    </w:p>
+    <w:p>
+      <w:pPr>
+        <w:pStyle w:val="ListParagraph"/>
+        <w:numPr>
+          <w:ilvl w:val="1"/>
+          <w:numId w:val="67"/>
+        </w:numPr>
+      </w:pPr>
+      <w:r>
+        <w:t>Input regulations focus on standards, practices, and inputs.</w:t>
       </w:r>
     </w:p>
     <w:p>
@@ -10465,27 +10744,308 @@
         </w:numPr>
       </w:pPr>
       <w:r>
-        <w:t xml:space="preserve">Setting quantity leads to a </w:t>
-      </w:r>
-      <w:proofErr w:type="gramStart"/>
-      <w:r>
-        <w:t>particular price</w:t>
-      </w:r>
-      <w:proofErr w:type="gramEnd"/>
-      <w:r>
-        <w:t>.</w:t>
-      </w:r>
-    </w:p>
-    <w:p>
-      <w:pPr>
-        <w:pStyle w:val="ListParagraph"/>
-        <w:numPr>
-          <w:ilvl w:val="1"/>
+        <w:t>May be more easily monitored than outcome.</w:t>
+      </w:r>
+    </w:p>
+    <w:p>
+      <w:pPr>
+        <w:pStyle w:val="ListParagraph"/>
+        <w:numPr>
+          <w:ilvl w:val="0"/>
           <w:numId w:val="67"/>
         </w:numPr>
       </w:pPr>
       <w:r>
-        <w:t>When there is uncertainty:</w:t>
+        <w:t>Often the decision is dominated by political considerati</w:t>
+      </w:r>
+      <w:r>
+        <w:t>ons rather than policy consider</w:t>
+      </w:r>
+      <w:r>
+        <w:t>ations.</w:t>
+      </w:r>
+    </w:p>
+    <w:p/>
+    <w:p>
+      <w:r>
+        <w:t>Innovation</w:t>
+      </w:r>
+    </w:p>
+    <w:p>
+      <w:pPr>
+        <w:pStyle w:val="ListParagraph"/>
+        <w:numPr>
+          <w:ilvl w:val="0"/>
+          <w:numId w:val="68"/>
+        </w:numPr>
+      </w:pPr>
+      <w:r>
+        <w:t>Performance-based regulations and taxes may induce innovation to address the externalities.</w:t>
+      </w:r>
+    </w:p>
+    <w:p>
+      <w:pPr>
+        <w:pStyle w:val="ListParagraph"/>
+        <w:numPr>
+          <w:ilvl w:val="0"/>
+          <w:numId w:val="68"/>
+        </w:numPr>
+      </w:pPr>
+      <w:r>
+        <w:t>Many special interest groups believe that the private sector must be forced to innovate.</w:t>
+      </w:r>
+    </w:p>
+    <w:p>
+      <w:pPr>
+        <w:pStyle w:val="ListParagraph"/>
+        <w:numPr>
+          <w:ilvl w:val="0"/>
+          <w:numId w:val="68"/>
+        </w:numPr>
+      </w:pPr>
+      <w:r>
+        <w:t>Over regulation may induce litigation rather than innovation.</w:t>
+      </w:r>
+    </w:p>
+    <w:p>
+      <w:pPr>
+        <w:pStyle w:val="ListParagraph"/>
+        <w:numPr>
+          <w:ilvl w:val="0"/>
+          <w:numId w:val="68"/>
+        </w:numPr>
+      </w:pPr>
+      <w:r>
+        <w:t>Some firms ignore the regulation believing that the government will not impose a harsh punishment because of potential political backlash.</w:t>
+      </w:r>
+    </w:p>
+    <w:p>
+      <w:pPr>
+        <w:pStyle w:val="ListParagraph"/>
+        <w:numPr>
+          <w:ilvl w:val="0"/>
+          <w:numId w:val="68"/>
+        </w:numPr>
+      </w:pPr>
+      <w:r>
+        <w:t>Several factors often cause</w:t>
+      </w:r>
+      <w:r>
+        <w:t xml:space="preserve"> significant disparity between best practices and actual practices.</w:t>
+      </w:r>
+    </w:p>
+    <w:p>
+      <w:pPr>
+        <w:pStyle w:val="ListParagraph"/>
+        <w:numPr>
+          <w:ilvl w:val="1"/>
+          <w:numId w:val="68"/>
+        </w:numPr>
+      </w:pPr>
+      <w:r>
+        <w:t xml:space="preserve">The </w:t>
+      </w:r>
+      <w:r>
+        <w:t>chicken-or-egg paradox.</w:t>
+      </w:r>
+    </w:p>
+    <w:p>
+      <w:pPr>
+        <w:pStyle w:val="ListParagraph"/>
+        <w:numPr>
+          <w:ilvl w:val="1"/>
+          <w:numId w:val="68"/>
+        </w:numPr>
+      </w:pPr>
+      <w:r>
+        <w:t>I</w:t>
+      </w:r>
+      <w:r>
+        <w:t>nformation barriers</w:t>
+      </w:r>
+      <w:r>
+        <w:t xml:space="preserve"> about best practices.</w:t>
+      </w:r>
+    </w:p>
+    <w:p>
+      <w:pPr>
+        <w:pStyle w:val="ListParagraph"/>
+        <w:numPr>
+          <w:ilvl w:val="1"/>
+          <w:numId w:val="68"/>
+        </w:numPr>
+      </w:pPr>
+      <w:r>
+        <w:t>Impediments to adopting best practices.</w:t>
+      </w:r>
+    </w:p>
+    <w:p>
+      <w:pPr>
+        <w:pStyle w:val="ListParagraph"/>
+        <w:numPr>
+          <w:ilvl w:val="1"/>
+          <w:numId w:val="68"/>
+        </w:numPr>
+      </w:pPr>
+      <w:r>
+        <w:t>Behavioral inertia regarding customs and norms.</w:t>
+      </w:r>
+    </w:p>
+    <w:p>
+      <w:pPr>
+        <w:pStyle w:val="ListParagraph"/>
+        <w:numPr>
+          <w:ilvl w:val="0"/>
+          <w:numId w:val="68"/>
+        </w:numPr>
+      </w:pPr>
+      <w:r>
+        <w:t>Some argue that input regulations either stifle innovation or incentivize the wrong type of innovation.</w:t>
+      </w:r>
+    </w:p>
+    <w:p>
+      <w:pPr>
+        <w:pStyle w:val="ListParagraph"/>
+        <w:numPr>
+          <w:ilvl w:val="1"/>
+          <w:numId w:val="68"/>
+        </w:numPr>
+      </w:pPr>
+      <w:r>
+        <w:t>e.g., focus on cheaper scrubbers rather than ways of reducing emissions from coal-burning power plants.</w:t>
+      </w:r>
+    </w:p>
+    <w:p>
+      <w:pPr>
+        <w:pStyle w:val="ListParagraph"/>
+        <w:numPr>
+          <w:ilvl w:val="1"/>
+          <w:numId w:val="68"/>
+        </w:numPr>
+      </w:pPr>
+      <w:r>
+        <w:t>e.g., no incentive to develop better ways of monitoring outcomes.</w:t>
+      </w:r>
+    </w:p>
+    <w:p/>
+    <w:p>
+      <w:r>
+        <w:t>Information Disclosure</w:t>
+      </w:r>
+    </w:p>
+    <w:p>
+      <w:pPr>
+        <w:pStyle w:val="ListParagraph"/>
+        <w:numPr>
+          <w:ilvl w:val="0"/>
+          <w:numId w:val="69"/>
+        </w:numPr>
+      </w:pPr>
+      <w:r>
+        <w:t>Focus is on public pressure.</w:t>
+      </w:r>
+    </w:p>
+    <w:p>
+      <w:pPr>
+        <w:pStyle w:val="ListParagraph"/>
+        <w:numPr>
+          <w:ilvl w:val="0"/>
+          <w:numId w:val="69"/>
+        </w:numPr>
+      </w:pPr>
+      <w:r>
+        <w:t>Concerns with this approach:</w:t>
+      </w:r>
+    </w:p>
+    <w:p>
+      <w:pPr>
+        <w:pStyle w:val="ListParagraph"/>
+        <w:numPr>
+          <w:ilvl w:val="1"/>
+          <w:numId w:val="69"/>
+        </w:numPr>
+      </w:pPr>
+      <w:r>
+        <w:t>High costs of some kinds of information disclosure.</w:t>
+      </w:r>
+    </w:p>
+    <w:p>
+      <w:pPr>
+        <w:pStyle w:val="ListParagraph"/>
+        <w:numPr>
+          <w:ilvl w:val="1"/>
+          <w:numId w:val="69"/>
+        </w:numPr>
+      </w:pPr>
+      <w:r>
+        <w:t>Information may cause misconceptions leading people to respond based on fear rather than a rational cost-benefit assessment.</w:t>
+      </w:r>
+    </w:p>
+    <w:p/>
+    <w:p>
+      <w:r>
+        <w:t>Compensation and Distribution</w:t>
+      </w:r>
+    </w:p>
+    <w:p>
+      <w:pPr>
+        <w:pStyle w:val="ListParagraph"/>
+        <w:numPr>
+          <w:ilvl w:val="0"/>
+          <w:numId w:val="70"/>
+        </w:numPr>
+      </w:pPr>
+      <w:r>
+        <w:lastRenderedPageBreak/>
+        <w:t>Distribution focuses on who bears the costs of an externality and efforts to address it.</w:t>
+      </w:r>
+    </w:p>
+    <w:p>
+      <w:pPr>
+        <w:pStyle w:val="ListParagraph"/>
+        <w:numPr>
+          <w:ilvl w:val="0"/>
+          <w:numId w:val="70"/>
+        </w:numPr>
+      </w:pPr>
+      <w:r>
+        <w:t>Greater efficiency enables gainers to compensate losers.</w:t>
+      </w:r>
+    </w:p>
+    <w:p>
+      <w:pPr>
+        <w:pStyle w:val="ListParagraph"/>
+        <w:numPr>
+          <w:ilvl w:val="0"/>
+          <w:numId w:val="70"/>
+        </w:numPr>
+      </w:pPr>
+      <w:r>
+        <w:t>Governments often resort to inefficient methods because gainers do not typically pay losers.</w:t>
+      </w:r>
+    </w:p>
+    <w:p>
+      <w:pPr>
+        <w:pStyle w:val="ListParagraph"/>
+        <w:numPr>
+          <w:ilvl w:val="1"/>
+          <w:numId w:val="70"/>
+        </w:numPr>
+      </w:pPr>
+      <w:r>
+        <w:t>Difficult to measure individual gains and losses.</w:t>
+      </w:r>
+    </w:p>
+    <w:p>
+      <w:pPr>
+        <w:pStyle w:val="ListParagraph"/>
+        <w:numPr>
+          <w:ilvl w:val="1"/>
+          <w:numId w:val="70"/>
+        </w:numPr>
+      </w:pPr>
+      <w:r>
+        <w:t>Those who benefit from an inefficient system are more politically organized.</w:t>
       </w:r>
     </w:p>
     <w:p>
@@ -10493,11 +11053,138 @@
         <w:pStyle w:val="ListParagraph"/>
         <w:numPr>
           <w:ilvl w:val="2"/>
-          <w:numId w:val="67"/>
-        </w:numPr>
-      </w:pPr>
-      <w:r>
-        <w:t>Setting the price leads to variable quantities.</w:t>
+          <w:numId w:val="70"/>
+        </w:numPr>
+      </w:pPr>
+      <w:r>
+        <w:t>Benefits and costs are dispersed for one group and consolidated for the other.</w:t>
+      </w:r>
+    </w:p>
+    <w:p>
+      <w:pPr>
+        <w:pStyle w:val="ListParagraph"/>
+        <w:numPr>
+          <w:ilvl w:val="0"/>
+          <w:numId w:val="70"/>
+        </w:numPr>
+      </w:pPr>
+      <w:r>
+        <w:t>Distributive consequences of direct regulation may be less than market-based mechanisms.</w:t>
+      </w:r>
+    </w:p>
+    <w:p/>
+    <w:p>
+      <w:pPr>
+        <w:rPr>
+          <w:i/>
+        </w:rPr>
+      </w:pPr>
+      <w:r>
+        <w:rPr>
+          <w:i/>
+        </w:rPr>
+        <w:t>Protecting the Environment: The Role of Government in Practice</w:t>
+      </w:r>
+    </w:p>
+    <w:p>
+      <w:r>
+        <w:t>Air</w:t>
+      </w:r>
+    </w:p>
+    <w:p>
+      <w:pPr>
+        <w:pStyle w:val="ListParagraph"/>
+        <w:numPr>
+          <w:ilvl w:val="0"/>
+          <w:numId w:val="71"/>
+        </w:numPr>
+      </w:pPr>
+      <w:r>
+        <w:t>Ozone Depletion</w:t>
+      </w:r>
+    </w:p>
+    <w:p>
+      <w:pPr>
+        <w:pStyle w:val="ListParagraph"/>
+        <w:numPr>
+          <w:ilvl w:val="1"/>
+          <w:numId w:val="71"/>
+        </w:numPr>
+      </w:pPr>
+      <w:r>
+        <w:t>Caused by chlorofluorocarbons (CFCs) and ozone-depleting substances (ODSs).</w:t>
+      </w:r>
+    </w:p>
+    <w:p>
+      <w:pPr>
+        <w:pStyle w:val="ListParagraph"/>
+        <w:numPr>
+          <w:ilvl w:val="1"/>
+          <w:numId w:val="71"/>
+        </w:numPr>
+      </w:pPr>
+      <w:r>
+        <w:t>Montreal Protocol required production and consumption level reductions with complete phase out by 2000 for developed countries and 2010 for less developed countries.</w:t>
+      </w:r>
+    </w:p>
+    <w:p>
+      <w:pPr>
+        <w:pStyle w:val="ListParagraph"/>
+        <w:numPr>
+          <w:ilvl w:val="1"/>
+          <w:numId w:val="71"/>
+        </w:numPr>
+      </w:pPr>
+      <w:r>
+        <w:t>Complete recovery of the Antarctic ozone layer is expected by 2050 at the earliest.</w:t>
+      </w:r>
+    </w:p>
+    <w:p>
+      <w:pPr>
+        <w:pStyle w:val="ListParagraph"/>
+        <w:numPr>
+          <w:ilvl w:val="0"/>
+          <w:numId w:val="71"/>
+        </w:numPr>
+      </w:pPr>
+      <w:r>
+        <w:t>Acid Rain</w:t>
+      </w:r>
+    </w:p>
+    <w:p>
+      <w:pPr>
+        <w:pStyle w:val="ListParagraph"/>
+        <w:numPr>
+          <w:ilvl w:val="1"/>
+          <w:numId w:val="71"/>
+        </w:numPr>
+      </w:pPr>
+      <w:r>
+        <w:t>Caused by sulfur dioxide (SO</w:t>
+      </w:r>
+      <w:r>
+        <w:rPr>
+          <w:vertAlign w:val="subscript"/>
+        </w:rPr>
+        <w:t>2</w:t>
+      </w:r>
+      <w:r>
+        <w:t>)</w:t>
+      </w:r>
+      <w:r>
+        <w:t xml:space="preserve"> primarily emitted by coal-burning power plants.</w:t>
+      </w:r>
+    </w:p>
+    <w:p>
+      <w:pPr>
+        <w:pStyle w:val="ListParagraph"/>
+        <w:numPr>
+          <w:ilvl w:val="1"/>
+          <w:numId w:val="71"/>
+        </w:numPr>
+      </w:pPr>
+      <w:r>
+        <w:t>Acid Precipitation Act of 1980 and Clean Air Act Amendments of 1990</w:t>
       </w:r>
     </w:p>
     <w:p>
@@ -10505,23 +11192,59 @@
         <w:pStyle w:val="ListParagraph"/>
         <w:numPr>
           <w:ilvl w:val="2"/>
-          <w:numId w:val="67"/>
-        </w:numPr>
-      </w:pPr>
-      <w:r>
-        <w:t>Setting quantity leads to variable prices.</w:t>
-      </w:r>
-    </w:p>
-    <w:p>
-      <w:pPr>
-        <w:pStyle w:val="ListParagraph"/>
-        <w:numPr>
-          <w:ilvl w:val="1"/>
-          <w:numId w:val="67"/>
-        </w:numPr>
-      </w:pPr>
-      <w:r>
-        <w:t>Three problems with marketable permits.</w:t>
+          <w:numId w:val="71"/>
+        </w:numPr>
+      </w:pPr>
+      <w:r>
+        <w:t>Established national program of tradeable permits</w:t>
+      </w:r>
+    </w:p>
+    <w:p>
+      <w:pPr>
+        <w:pStyle w:val="ListParagraph"/>
+        <w:numPr>
+          <w:ilvl w:val="1"/>
+          <w:numId w:val="71"/>
+        </w:numPr>
+      </w:pPr>
+      <w:r>
+        <w:t>Cross-State Air Pollution rule (CSAPR) regulates interstate acid rain emissions.</w:t>
+      </w:r>
+    </w:p>
+    <w:p>
+      <w:pPr>
+        <w:pStyle w:val="ListParagraph"/>
+        <w:numPr>
+          <w:ilvl w:val="0"/>
+          <w:numId w:val="71"/>
+        </w:numPr>
+      </w:pPr>
+      <w:r>
+        <w:t>Particulate Air Pollution</w:t>
+      </w:r>
+    </w:p>
+    <w:p>
+      <w:pPr>
+        <w:pStyle w:val="ListParagraph"/>
+        <w:numPr>
+          <w:ilvl w:val="1"/>
+          <w:numId w:val="71"/>
+        </w:numPr>
+      </w:pPr>
+      <w:r>
+        <w:t>Caused by small particles in the air which cause health problems for some people.</w:t>
+      </w:r>
+    </w:p>
+    <w:p>
+      <w:pPr>
+        <w:pStyle w:val="ListParagraph"/>
+        <w:numPr>
+          <w:ilvl w:val="1"/>
+          <w:numId w:val="71"/>
+        </w:numPr>
+      </w:pPr>
+      <w:r>
+        <w:t>Government focus over time</w:t>
       </w:r>
     </w:p>
     <w:p>
@@ -10529,11 +11252,35 @@
         <w:pStyle w:val="ListParagraph"/>
         <w:numPr>
           <w:ilvl w:val="2"/>
-          <w:numId w:val="67"/>
-        </w:numPr>
-      </w:pPr>
-      <w:r>
-        <w:t>Initial assignments</w:t>
+          <w:numId w:val="71"/>
+        </w:numPr>
+      </w:pPr>
+      <w:r>
+        <w:t>Research (Air Pollution Control Act of 1955)</w:t>
+      </w:r>
+    </w:p>
+    <w:p>
+      <w:pPr>
+        <w:pStyle w:val="ListParagraph"/>
+        <w:numPr>
+          <w:ilvl w:val="2"/>
+          <w:numId w:val="71"/>
+        </w:numPr>
+      </w:pPr>
+      <w:r>
+        <w:t>Regulation imposed standards (Clean Air Act of 1970)</w:t>
+      </w:r>
+    </w:p>
+    <w:p>
+      <w:pPr>
+        <w:pStyle w:val="ListParagraph"/>
+        <w:numPr>
+          <w:ilvl w:val="2"/>
+          <w:numId w:val="71"/>
+        </w:numPr>
+      </w:pPr>
+      <w:r>
+        <w:t>Pollution control (Clean Air Act Amendments of 1990)</w:t>
       </w:r>
     </w:p>
     <w:p>
@@ -10541,11 +11288,11 @@
         <w:pStyle w:val="ListParagraph"/>
         <w:numPr>
           <w:ilvl w:val="3"/>
-          <w:numId w:val="67"/>
-        </w:numPr>
-      </w:pPr>
-      <w:r>
-        <w:t>Those who impose the most negative externalities are rewarded when initial assignments are made based on current levels.</w:t>
+          <w:numId w:val="71"/>
+        </w:numPr>
+      </w:pPr>
+      <w:r>
+        <w:t>Estimated cost of $65 billion by 2020</w:t>
       </w:r>
     </w:p>
     <w:p>
@@ -10553,11 +11300,11 @@
         <w:pStyle w:val="ListParagraph"/>
         <w:numPr>
           <w:ilvl w:val="3"/>
-          <w:numId w:val="67"/>
-        </w:numPr>
-      </w:pPr>
-      <w:r>
-        <w:t>Assigning permits based on production level is an alternative.</w:t>
+          <w:numId w:val="71"/>
+        </w:numPr>
+      </w:pPr>
+      <w:r>
+        <w:t>Estimated annual economic benefit of $2,000 billion ($2 trillion) by 2020</w:t>
       </w:r>
     </w:p>
     <w:p>
@@ -10565,11 +11312,104 @@
         <w:pStyle w:val="ListParagraph"/>
         <w:numPr>
           <w:ilvl w:val="3"/>
-          <w:numId w:val="67"/>
-        </w:numPr>
-      </w:pPr>
-      <w:r>
-        <w:t>Auctioning permits is another alternative.</w:t>
+          <w:numId w:val="71"/>
+        </w:numPr>
+      </w:pPr>
+      <w:r>
+        <w:t>Debate about the cost-benefit analysis.</w:t>
+      </w:r>
+    </w:p>
+    <w:p>
+      <w:pPr>
+        <w:pStyle w:val="ListParagraph"/>
+        <w:numPr>
+          <w:ilvl w:val="4"/>
+          <w:numId w:val="71"/>
+        </w:numPr>
+      </w:pPr>
+      <w:r>
+        <w:t>Health benefits are cost to quantify.</w:t>
+      </w:r>
+    </w:p>
+    <w:p>
+      <w:pPr>
+        <w:pStyle w:val="ListParagraph"/>
+        <w:numPr>
+          <w:ilvl w:val="4"/>
+          <w:numId w:val="71"/>
+        </w:numPr>
+      </w:pPr>
+      <w:r>
+        <w:t>Places a value on life.</w:t>
+      </w:r>
+    </w:p>
+    <w:p>
+      <w:pPr>
+        <w:pStyle w:val="ListParagraph"/>
+        <w:numPr>
+          <w:ilvl w:val="0"/>
+          <w:numId w:val="71"/>
+        </w:numPr>
+      </w:pPr>
+      <w:r>
+        <w:t>Global Warming</w:t>
+      </w:r>
+    </w:p>
+    <w:p>
+      <w:pPr>
+        <w:pStyle w:val="ListParagraph"/>
+        <w:numPr>
+          <w:ilvl w:val="1"/>
+          <w:numId w:val="71"/>
+        </w:numPr>
+      </w:pPr>
+      <w:r>
+        <w:t>Little progress has been made regarding climate change.</w:t>
+      </w:r>
+    </w:p>
+    <w:p>
+      <w:pPr>
+        <w:pStyle w:val="ListParagraph"/>
+        <w:numPr>
+          <w:ilvl w:val="1"/>
+          <w:numId w:val="71"/>
+        </w:numPr>
+      </w:pPr>
+      <w:r>
+        <w:t>Greenhouse effect was understood as early as 1896.</w:t>
+      </w:r>
+    </w:p>
+    <w:p>
+      <w:pPr>
+        <w:pStyle w:val="ListParagraph"/>
+        <w:numPr>
+          <w:ilvl w:val="1"/>
+          <w:numId w:val="71"/>
+        </w:numPr>
+      </w:pPr>
+      <w:r>
+        <w:t>Carbon dioxide (CO</w:t>
+      </w:r>
+      <w:r>
+        <w:rPr>
+          <w:vertAlign w:val="subscript"/>
+        </w:rPr>
+        <w:t>2</w:t>
+      </w:r>
+      <w:r>
+        <w:t>) concentration in atmosphere much greater than the beginning of the Industrial Revolution and continues to increase.</w:t>
+      </w:r>
+    </w:p>
+    <w:p>
+      <w:pPr>
+        <w:pStyle w:val="ListParagraph"/>
+        <w:numPr>
+          <w:ilvl w:val="1"/>
+          <w:numId w:val="71"/>
+        </w:numPr>
+      </w:pPr>
+      <w:r>
+        <w:t>Debate about whether the effects of climate change are currently being felt.</w:t>
       </w:r>
     </w:p>
     <w:p>
@@ -10577,12 +11417,228 @@
         <w:pStyle w:val="ListParagraph"/>
         <w:numPr>
           <w:ilvl w:val="2"/>
-          <w:numId w:val="67"/>
+          <w:numId w:val="71"/>
+        </w:numPr>
+      </w:pPr>
+      <w:r>
+        <w:t>Determined by losses from weather events compared to nonweather events.</w:t>
+      </w:r>
+    </w:p>
+    <w:p>
+      <w:pPr>
+        <w:pStyle w:val="ListParagraph"/>
+        <w:numPr>
+          <w:ilvl w:val="1"/>
+          <w:numId w:val="71"/>
+        </w:numPr>
+      </w:pPr>
+      <w:r>
+        <w:t>Some countries may be benefiting from climate change.</w:t>
+      </w:r>
+    </w:p>
+    <w:p>
+      <w:pPr>
+        <w:pStyle w:val="ListParagraph"/>
+        <w:numPr>
+          <w:ilvl w:val="1"/>
+          <w:numId w:val="71"/>
+        </w:numPr>
+      </w:pPr>
+      <w:r>
+        <w:t>U.S. objection to the Kyoto Protocol was the exclusion of developing countries such as China and India.</w:t>
+      </w:r>
+    </w:p>
+    <w:p>
+      <w:pPr>
+        <w:pStyle w:val="ListParagraph"/>
+        <w:numPr>
+          <w:ilvl w:val="2"/>
+          <w:numId w:val="71"/>
+        </w:numPr>
+      </w:pPr>
+      <w:r>
+        <w:t>Counterargument is that most of the current problem has been caused by the developed countries.</w:t>
+      </w:r>
+    </w:p>
+    <w:p>
+      <w:pPr>
+        <w:pStyle w:val="ListParagraph"/>
+        <w:numPr>
+          <w:ilvl w:val="2"/>
+          <w:numId w:val="71"/>
+        </w:numPr>
+      </w:pPr>
+      <w:r>
+        <w:t>Joint implementation (“clean development mechanism”) is a variant of the tradeable permits.</w:t>
+      </w:r>
+    </w:p>
+    <w:p>
+      <w:pPr>
+        <w:pStyle w:val="ListParagraph"/>
+        <w:numPr>
+          <w:ilvl w:val="3"/>
+          <w:numId w:val="71"/>
+        </w:numPr>
+      </w:pPr>
+      <w:r>
+        <w:t>One country would buy greenhouse gas reduction from another.</w:t>
+      </w:r>
+    </w:p>
+    <w:p>
+      <w:pPr>
+        <w:pStyle w:val="ListParagraph"/>
+        <w:numPr>
+          <w:ilvl w:val="1"/>
+          <w:numId w:val="71"/>
+        </w:numPr>
+      </w:pPr>
+      <w:r>
+        <w:t>Several active cap and trade systems for greenhouse gases.</w:t>
+      </w:r>
+    </w:p>
+    <w:p>
+      <w:pPr>
+        <w:pStyle w:val="ListParagraph"/>
+        <w:numPr>
+          <w:ilvl w:val="1"/>
+          <w:numId w:val="71"/>
         </w:numPr>
       </w:pPr>
       <w:r>
         <w:lastRenderedPageBreak/>
-        <w:t>Firms that are unaffected by the permit limits can be bribed to support legislation that reduces an externality.</w:t>
+        <w:t>Special interests for gas, coal, and oil oppose a carbon tax in the United States.</w:t>
+      </w:r>
+    </w:p>
+    <w:p>
+      <w:pPr>
+        <w:pStyle w:val="ListParagraph"/>
+        <w:numPr>
+          <w:ilvl w:val="1"/>
+          <w:numId w:val="71"/>
+        </w:numPr>
+      </w:pPr>
+      <w:r>
+        <w:t>Enforcement of regulations regarding a global good is a problem.</w:t>
+      </w:r>
+    </w:p>
+    <w:p/>
+    <w:p>
+      <w:r>
+        <w:t>Water</w:t>
+      </w:r>
+    </w:p>
+    <w:p>
+      <w:pPr>
+        <w:pStyle w:val="ListParagraph"/>
+        <w:numPr>
+          <w:ilvl w:val="0"/>
+          <w:numId w:val="72"/>
+        </w:numPr>
+      </w:pPr>
+      <w:r>
+        <w:t>Debate centers around the benefits relative to costs of direct regulation.</w:t>
+      </w:r>
+    </w:p>
+    <w:p>
+      <w:pPr>
+        <w:pStyle w:val="ListParagraph"/>
+        <w:numPr>
+          <w:ilvl w:val="0"/>
+          <w:numId w:val="72"/>
+        </w:numPr>
+      </w:pPr>
+      <w:r>
+        <w:t>Most water pollution produce by hard-to-control sources.</w:t>
+      </w:r>
+    </w:p>
+    <w:p>
+      <w:pPr>
+        <w:pStyle w:val="ListParagraph"/>
+        <w:numPr>
+          <w:ilvl w:val="1"/>
+          <w:numId w:val="72"/>
+        </w:numPr>
+      </w:pPr>
+      <w:r>
+        <w:t>Runoff from farms.</w:t>
+      </w:r>
+    </w:p>
+    <w:p>
+      <w:pPr>
+        <w:pStyle w:val="ListParagraph"/>
+        <w:numPr>
+          <w:ilvl w:val="0"/>
+          <w:numId w:val="72"/>
+        </w:numPr>
+      </w:pPr>
+      <w:r>
+        <w:t>Hard to differentiate between usage of inputs that cause pollution and those that do not.</w:t>
+      </w:r>
+    </w:p>
+    <w:p>
+      <w:pPr>
+        <w:pStyle w:val="ListParagraph"/>
+        <w:numPr>
+          <w:ilvl w:val="0"/>
+          <w:numId w:val="72"/>
+        </w:numPr>
+      </w:pPr>
+      <w:r>
+        <w:t>Should society concern itself about pollution of groundwater that will probably never be used for drinking.</w:t>
+      </w:r>
+    </w:p>
+    <w:p/>
+    <w:p>
+      <w:r>
+        <w:t>Land</w:t>
+      </w:r>
+    </w:p>
+    <w:p>
+      <w:pPr>
+        <w:pStyle w:val="ListParagraph"/>
+        <w:numPr>
+          <w:ilvl w:val="0"/>
+          <w:numId w:val="73"/>
+        </w:numPr>
+      </w:pPr>
+      <w:r>
+        <w:t>Toxic Wastes</w:t>
+      </w:r>
+    </w:p>
+    <w:p>
+      <w:pPr>
+        <w:pStyle w:val="ListParagraph"/>
+        <w:numPr>
+          <w:ilvl w:val="1"/>
+          <w:numId w:val="73"/>
+        </w:numPr>
+      </w:pPr>
+      <w:r>
+        <w:t>Comprehensive Environmental Response, Compensation, and Liability Act (CERCLA) of 1980</w:t>
+      </w:r>
+    </w:p>
+    <w:p>
+      <w:pPr>
+        <w:pStyle w:val="ListParagraph"/>
+        <w:numPr>
+          <w:ilvl w:val="2"/>
+          <w:numId w:val="73"/>
+        </w:numPr>
+      </w:pPr>
+      <w:r>
+        <w:t>Established a trust fund (superfund) through a tax to help clean up sites.</w:t>
+      </w:r>
+    </w:p>
+    <w:p>
+      <w:pPr>
+        <w:pStyle w:val="ListParagraph"/>
+        <w:numPr>
+          <w:ilvl w:val="2"/>
+          <w:numId w:val="73"/>
+        </w:numPr>
+      </w:pPr>
+      <w:r>
+        <w:t>Poorly designed.</w:t>
       </w:r>
     </w:p>
     <w:p>
@@ -10590,11 +11646,47 @@
         <w:pStyle w:val="ListParagraph"/>
         <w:numPr>
           <w:ilvl w:val="3"/>
-          <w:numId w:val="67"/>
-        </w:numPr>
-      </w:pPr>
-      <w:r>
-        <w:t>Firms pressure governments to issue more permits which decreases the amount of reduction of a negative externality.</w:t>
+          <w:numId w:val="73"/>
+        </w:numPr>
+      </w:pPr>
+      <w:r>
+        <w:t>Anyone who contributed any amount to a waste site was liable for the entire cleanup costs.</w:t>
+      </w:r>
+    </w:p>
+    <w:p>
+      <w:pPr>
+        <w:pStyle w:val="ListParagraph"/>
+        <w:numPr>
+          <w:ilvl w:val="4"/>
+          <w:numId w:val="73"/>
+        </w:numPr>
+      </w:pPr>
+      <w:r>
+        <w:t>Government pursued those with the deepest pockets who were expected to sue other polluters to recoup their costs.</w:t>
+      </w:r>
+    </w:p>
+    <w:p>
+      <w:pPr>
+        <w:pStyle w:val="ListParagraph"/>
+        <w:numPr>
+          <w:ilvl w:val="3"/>
+          <w:numId w:val="73"/>
+        </w:numPr>
+      </w:pPr>
+      <w:r>
+        <w:t>Established perpetual liability.</w:t>
+      </w:r>
+    </w:p>
+    <w:p>
+      <w:pPr>
+        <w:pStyle w:val="ListParagraph"/>
+        <w:numPr>
+          <w:ilvl w:val="3"/>
+          <w:numId w:val="73"/>
+        </w:numPr>
+      </w:pPr>
+      <w:r>
+        <w:t>Uncertainty about where the obligation of insurers of polluters ended.</w:t>
       </w:r>
     </w:p>
     <w:p>
@@ -10602,27 +11694,212 @@
         <w:pStyle w:val="ListParagraph"/>
         <w:numPr>
           <w:ilvl w:val="2"/>
-          <w:numId w:val="67"/>
-        </w:numPr>
-      </w:pPr>
-      <w:r>
-        <w:t>Marketable permits only work well when the location of the negative externality does not matter.</w:t>
-      </w:r>
-    </w:p>
-    <w:p/>
-    <w:p>
-      <w:r>
-        <w:t>Regulation</w:t>
-      </w:r>
-    </w:p>
-    <w:p>
-      <w:pPr>
-        <w:pStyle w:val="ListParagraph"/>
-        <w:numPr>
-          <w:ilvl w:val="0"/>
-          <w:numId w:val="68"/>
-        </w:numPr>
-      </w:pPr>
+          <w:numId w:val="73"/>
+        </w:numPr>
+      </w:pPr>
+      <w:r>
+        <w:t>Caused gridlock in the land market (e.g., “brownfields”)</w:t>
+      </w:r>
+    </w:p>
+    <w:p>
+      <w:pPr>
+        <w:pStyle w:val="ListParagraph"/>
+        <w:numPr>
+          <w:ilvl w:val="3"/>
+          <w:numId w:val="73"/>
+        </w:numPr>
+      </w:pPr>
+      <w:r>
+        <w:t>No one would purchase land that was potentially polluted.</w:t>
+      </w:r>
+    </w:p>
+    <w:p>
+      <w:pPr>
+        <w:pStyle w:val="ListParagraph"/>
+        <w:numPr>
+          <w:ilvl w:val="3"/>
+          <w:numId w:val="73"/>
+        </w:numPr>
+      </w:pPr>
+      <w:r>
+        <w:t>Banks would not make loans to purchase land that was potentially polluted.</w:t>
+      </w:r>
+    </w:p>
+    <w:p>
+      <w:pPr>
+        <w:pStyle w:val="ListParagraph"/>
+        <w:numPr>
+          <w:ilvl w:val="2"/>
+          <w:numId w:val="73"/>
+        </w:numPr>
+      </w:pPr>
+      <w:r>
+        <w:t>Debate about whether people should be made to pay for actions that were not illegal at the time and whose consequences were not known.</w:t>
+      </w:r>
+    </w:p>
+    <w:p>
+      <w:pPr>
+        <w:pStyle w:val="ListParagraph"/>
+        <w:numPr>
+          <w:ilvl w:val="1"/>
+          <w:numId w:val="73"/>
+        </w:numPr>
+      </w:pPr>
+      <w:r>
+        <w:t>Premises</w:t>
+      </w:r>
+    </w:p>
+    <w:p>
+      <w:pPr>
+        <w:pStyle w:val="ListParagraph"/>
+        <w:numPr>
+          <w:ilvl w:val="2"/>
+          <w:numId w:val="73"/>
+        </w:numPr>
+      </w:pPr>
+      <w:r>
+        <w:t>Firms are in the best position to evaluate the potential risks of inputs and actions.</w:t>
+      </w:r>
+    </w:p>
+    <w:p>
+      <w:pPr>
+        <w:pStyle w:val="ListParagraph"/>
+        <w:numPr>
+          <w:ilvl w:val="2"/>
+          <w:numId w:val="73"/>
+        </w:numPr>
+      </w:pPr>
+      <w:r>
+        <w:t xml:space="preserve">Insurance providers </w:t>
+      </w:r>
+      <w:r>
+        <w:t>can</w:t>
+      </w:r>
+      <w:r>
+        <w:t xml:space="preserve"> pressure firms to carefully assess the risks of inputs and actions.</w:t>
+      </w:r>
+    </w:p>
+    <w:p>
+      <w:pPr>
+        <w:pStyle w:val="ListParagraph"/>
+        <w:numPr>
+          <w:ilvl w:val="0"/>
+          <w:numId w:val="73"/>
+        </w:numPr>
+      </w:pPr>
+      <w:r>
+        <w:t>Endangered Species</w:t>
+      </w:r>
+    </w:p>
+    <w:p>
+      <w:pPr>
+        <w:pStyle w:val="ListParagraph"/>
+        <w:numPr>
+          <w:ilvl w:val="1"/>
+          <w:numId w:val="73"/>
+        </w:numPr>
+      </w:pPr>
+      <w:r>
+        <w:t>Population expansion encroaches on nature.</w:t>
+      </w:r>
+    </w:p>
+    <w:p>
+      <w:pPr>
+        <w:pStyle w:val="ListParagraph"/>
+        <w:numPr>
+          <w:ilvl w:val="1"/>
+          <w:numId w:val="73"/>
+        </w:numPr>
+      </w:pPr>
+      <w:r>
+        <w:t>Goal is to preserve biodiversity.</w:t>
+      </w:r>
+    </w:p>
+    <w:p>
+      <w:pPr>
+        <w:pStyle w:val="ListParagraph"/>
+        <w:numPr>
+          <w:ilvl w:val="2"/>
+          <w:numId w:val="73"/>
+        </w:numPr>
+      </w:pPr>
+      <w:r>
+        <w:t>Potential cures for diseases.</w:t>
+      </w:r>
+    </w:p>
+    <w:p>
+      <w:pPr>
+        <w:pStyle w:val="ListParagraph"/>
+        <w:numPr>
+          <w:ilvl w:val="1"/>
+          <w:numId w:val="73"/>
+        </w:numPr>
+      </w:pPr>
+      <w:r>
+        <w:t>Endangered Species Act of 1973</w:t>
+      </w:r>
+    </w:p>
+    <w:p>
+      <w:pPr>
+        <w:pStyle w:val="ListParagraph"/>
+        <w:numPr>
+          <w:ilvl w:val="2"/>
+          <w:numId w:val="73"/>
+        </w:numPr>
+      </w:pPr>
+      <w:r>
+        <w:t>Controversial because of its potentially strong economic impact.</w:t>
+      </w:r>
+    </w:p>
+    <w:p>
+      <w:pPr>
+        <w:pStyle w:val="ListParagraph"/>
+        <w:numPr>
+          <w:ilvl w:val="2"/>
+          <w:numId w:val="73"/>
+        </w:numPr>
+      </w:pPr>
+      <w:r>
+        <w:t>Landowners are made to bear the costs of protecting public goods.</w:t>
+      </w:r>
+    </w:p>
+    <w:p>
+      <w:pPr>
+        <w:pStyle w:val="ListParagraph"/>
+        <w:numPr>
+          <w:ilvl w:val="3"/>
+          <w:numId w:val="73"/>
+        </w:numPr>
+      </w:pPr>
+      <w:r>
+        <w:t>Preventing development of property is no different than seizing it.</w:t>
+      </w:r>
+    </w:p>
+    <w:p>
+      <w:pPr>
+        <w:pStyle w:val="ListParagraph"/>
+        <w:numPr>
+          <w:ilvl w:val="3"/>
+          <w:numId w:val="73"/>
+        </w:numPr>
+      </w:pPr>
+      <w:r>
+        <w:t>Government should not be allowed to take away your right to use your property without compensation.</w:t>
+      </w:r>
+    </w:p>
+    <w:p>
+      <w:pPr>
+        <w:pStyle w:val="ListParagraph"/>
+        <w:numPr>
+          <w:ilvl w:val="2"/>
+          <w:numId w:val="73"/>
+        </w:numPr>
+      </w:pPr>
+      <w:r>
+        <w:t>The costs associated with the possibility of restricted use are reflected in the price of the land.</w:t>
+      </w:r>
+    </w:p>
+    <w:p>
       <w:bookmarkStart w:id="4" w:name="_GoBack"/>
       <w:bookmarkEnd w:id="4"/>
     </w:p>
@@ -10692,7 +11969,7 @@
         <w:bCs/>
         <w:noProof/>
       </w:rPr>
-      <w:t>24</w:t>
+      <w:t>27</w:t>
     </w:r>
     <w:r>
       <w:rPr>
@@ -10731,7 +12008,7 @@
         <w:bCs/>
         <w:noProof/>
       </w:rPr>
-      <w:t>26</w:t>
+      <w:t>28</w:t>
     </w:r>
     <w:r>
       <w:rPr>
@@ -13229,6 +14506,119 @@
     </w:lvl>
   </w:abstractNum>
   <w:abstractNum w:abstractNumId="22" w15:restartNumberingAfterBreak="0">
+    <w:nsid w:val="270947E2"/>
+    <w:multiLevelType w:val="hybridMultilevel"/>
+    <w:tmpl w:val="DD941338"/>
+    <w:lvl w:ilvl="0" w:tplc="04090001">
+      <w:start w:val="1"/>
+      <w:numFmt w:val="bullet"/>
+      <w:lvlText w:val=""/>
+      <w:lvlJc w:val="left"/>
+      <w:pPr>
+        <w:ind w:left="720" w:hanging="360"/>
+      </w:pPr>
+      <w:rPr>
+        <w:rFonts w:ascii="Symbol" w:hAnsi="Symbol" w:hint="default"/>
+      </w:rPr>
+    </w:lvl>
+    <w:lvl w:ilvl="1" w:tplc="04090003">
+      <w:start w:val="1"/>
+      <w:numFmt w:val="bullet"/>
+      <w:lvlText w:val="o"/>
+      <w:lvlJc w:val="left"/>
+      <w:pPr>
+        <w:ind w:left="1440" w:hanging="360"/>
+      </w:pPr>
+      <w:rPr>
+        <w:rFonts w:ascii="Courier New" w:hAnsi="Courier New" w:cs="Courier New" w:hint="default"/>
+      </w:rPr>
+    </w:lvl>
+    <w:lvl w:ilvl="2" w:tplc="04090005" w:tentative="1">
+      <w:start w:val="1"/>
+      <w:numFmt w:val="bullet"/>
+      <w:lvlText w:val=""/>
+      <w:lvlJc w:val="left"/>
+      <w:pPr>
+        <w:ind w:left="2160" w:hanging="360"/>
+      </w:pPr>
+      <w:rPr>
+        <w:rFonts w:ascii="Wingdings" w:hAnsi="Wingdings" w:hint="default"/>
+      </w:rPr>
+    </w:lvl>
+    <w:lvl w:ilvl="3" w:tplc="04090001" w:tentative="1">
+      <w:start w:val="1"/>
+      <w:numFmt w:val="bullet"/>
+      <w:lvlText w:val=""/>
+      <w:lvlJc w:val="left"/>
+      <w:pPr>
+        <w:ind w:left="2880" w:hanging="360"/>
+      </w:pPr>
+      <w:rPr>
+        <w:rFonts w:ascii="Symbol" w:hAnsi="Symbol" w:hint="default"/>
+      </w:rPr>
+    </w:lvl>
+    <w:lvl w:ilvl="4" w:tplc="04090003" w:tentative="1">
+      <w:start w:val="1"/>
+      <w:numFmt w:val="bullet"/>
+      <w:lvlText w:val="o"/>
+      <w:lvlJc w:val="left"/>
+      <w:pPr>
+        <w:ind w:left="3600" w:hanging="360"/>
+      </w:pPr>
+      <w:rPr>
+        <w:rFonts w:ascii="Courier New" w:hAnsi="Courier New" w:cs="Courier New" w:hint="default"/>
+      </w:rPr>
+    </w:lvl>
+    <w:lvl w:ilvl="5" w:tplc="04090005" w:tentative="1">
+      <w:start w:val="1"/>
+      <w:numFmt w:val="bullet"/>
+      <w:lvlText w:val=""/>
+      <w:lvlJc w:val="left"/>
+      <w:pPr>
+        <w:ind w:left="4320" w:hanging="360"/>
+      </w:pPr>
+      <w:rPr>
+        <w:rFonts w:ascii="Wingdings" w:hAnsi="Wingdings" w:hint="default"/>
+      </w:rPr>
+    </w:lvl>
+    <w:lvl w:ilvl="6" w:tplc="04090001" w:tentative="1">
+      <w:start w:val="1"/>
+      <w:numFmt w:val="bullet"/>
+      <w:lvlText w:val=""/>
+      <w:lvlJc w:val="left"/>
+      <w:pPr>
+        <w:ind w:left="5040" w:hanging="360"/>
+      </w:pPr>
+      <w:rPr>
+        <w:rFonts w:ascii="Symbol" w:hAnsi="Symbol" w:hint="default"/>
+      </w:rPr>
+    </w:lvl>
+    <w:lvl w:ilvl="7" w:tplc="04090003" w:tentative="1">
+      <w:start w:val="1"/>
+      <w:numFmt w:val="bullet"/>
+      <w:lvlText w:val="o"/>
+      <w:lvlJc w:val="left"/>
+      <w:pPr>
+        <w:ind w:left="5760" w:hanging="360"/>
+      </w:pPr>
+      <w:rPr>
+        <w:rFonts w:ascii="Courier New" w:hAnsi="Courier New" w:cs="Courier New" w:hint="default"/>
+      </w:rPr>
+    </w:lvl>
+    <w:lvl w:ilvl="8" w:tplc="04090005" w:tentative="1">
+      <w:start w:val="1"/>
+      <w:numFmt w:val="bullet"/>
+      <w:lvlText w:val=""/>
+      <w:lvlJc w:val="left"/>
+      <w:pPr>
+        <w:ind w:left="6480" w:hanging="360"/>
+      </w:pPr>
+      <w:rPr>
+        <w:rFonts w:ascii="Wingdings" w:hAnsi="Wingdings" w:hint="default"/>
+      </w:rPr>
+    </w:lvl>
+  </w:abstractNum>
+  <w:abstractNum w:abstractNumId="23" w15:restartNumberingAfterBreak="0">
     <w:nsid w:val="27AD5329"/>
     <w:multiLevelType w:val="hybridMultilevel"/>
     <w:tmpl w:val="13C83F96"/>
@@ -13341,7 +14731,7 @@
       </w:rPr>
     </w:lvl>
   </w:abstractNum>
-  <w:abstractNum w:abstractNumId="23" w15:restartNumberingAfterBreak="0">
+  <w:abstractNum w:abstractNumId="24" w15:restartNumberingAfterBreak="0">
     <w:nsid w:val="28B90BFF"/>
     <w:multiLevelType w:val="hybridMultilevel"/>
     <w:tmpl w:val="D75EE4A2"/>
@@ -13454,7 +14844,7 @@
       </w:rPr>
     </w:lvl>
   </w:abstractNum>
-  <w:abstractNum w:abstractNumId="24" w15:restartNumberingAfterBreak="0">
+  <w:abstractNum w:abstractNumId="25" w15:restartNumberingAfterBreak="0">
     <w:nsid w:val="29456E6E"/>
     <w:multiLevelType w:val="hybridMultilevel"/>
     <w:tmpl w:val="908A7DA0"/>
@@ -13567,7 +14957,120 @@
       </w:rPr>
     </w:lvl>
   </w:abstractNum>
-  <w:abstractNum w:abstractNumId="25" w15:restartNumberingAfterBreak="0">
+  <w:abstractNum w:abstractNumId="26" w15:restartNumberingAfterBreak="0">
+    <w:nsid w:val="2A386D4B"/>
+    <w:multiLevelType w:val="hybridMultilevel"/>
+    <w:tmpl w:val="68FE464E"/>
+    <w:lvl w:ilvl="0" w:tplc="04090001">
+      <w:start w:val="1"/>
+      <w:numFmt w:val="bullet"/>
+      <w:lvlText w:val=""/>
+      <w:lvlJc w:val="left"/>
+      <w:pPr>
+        <w:ind w:left="720" w:hanging="360"/>
+      </w:pPr>
+      <w:rPr>
+        <w:rFonts w:ascii="Symbol" w:hAnsi="Symbol" w:hint="default"/>
+      </w:rPr>
+    </w:lvl>
+    <w:lvl w:ilvl="1" w:tplc="04090003">
+      <w:start w:val="1"/>
+      <w:numFmt w:val="bullet"/>
+      <w:lvlText w:val="o"/>
+      <w:lvlJc w:val="left"/>
+      <w:pPr>
+        <w:ind w:left="1440" w:hanging="360"/>
+      </w:pPr>
+      <w:rPr>
+        <w:rFonts w:ascii="Courier New" w:hAnsi="Courier New" w:cs="Courier New" w:hint="default"/>
+      </w:rPr>
+    </w:lvl>
+    <w:lvl w:ilvl="2" w:tplc="04090005" w:tentative="1">
+      <w:start w:val="1"/>
+      <w:numFmt w:val="bullet"/>
+      <w:lvlText w:val=""/>
+      <w:lvlJc w:val="left"/>
+      <w:pPr>
+        <w:ind w:left="2160" w:hanging="360"/>
+      </w:pPr>
+      <w:rPr>
+        <w:rFonts w:ascii="Wingdings" w:hAnsi="Wingdings" w:hint="default"/>
+      </w:rPr>
+    </w:lvl>
+    <w:lvl w:ilvl="3" w:tplc="04090001" w:tentative="1">
+      <w:start w:val="1"/>
+      <w:numFmt w:val="bullet"/>
+      <w:lvlText w:val=""/>
+      <w:lvlJc w:val="left"/>
+      <w:pPr>
+        <w:ind w:left="2880" w:hanging="360"/>
+      </w:pPr>
+      <w:rPr>
+        <w:rFonts w:ascii="Symbol" w:hAnsi="Symbol" w:hint="default"/>
+      </w:rPr>
+    </w:lvl>
+    <w:lvl w:ilvl="4" w:tplc="04090003" w:tentative="1">
+      <w:start w:val="1"/>
+      <w:numFmt w:val="bullet"/>
+      <w:lvlText w:val="o"/>
+      <w:lvlJc w:val="left"/>
+      <w:pPr>
+        <w:ind w:left="3600" w:hanging="360"/>
+      </w:pPr>
+      <w:rPr>
+        <w:rFonts w:ascii="Courier New" w:hAnsi="Courier New" w:cs="Courier New" w:hint="default"/>
+      </w:rPr>
+    </w:lvl>
+    <w:lvl w:ilvl="5" w:tplc="04090005" w:tentative="1">
+      <w:start w:val="1"/>
+      <w:numFmt w:val="bullet"/>
+      <w:lvlText w:val=""/>
+      <w:lvlJc w:val="left"/>
+      <w:pPr>
+        <w:ind w:left="4320" w:hanging="360"/>
+      </w:pPr>
+      <w:rPr>
+        <w:rFonts w:ascii="Wingdings" w:hAnsi="Wingdings" w:hint="default"/>
+      </w:rPr>
+    </w:lvl>
+    <w:lvl w:ilvl="6" w:tplc="04090001" w:tentative="1">
+      <w:start w:val="1"/>
+      <w:numFmt w:val="bullet"/>
+      <w:lvlText w:val=""/>
+      <w:lvlJc w:val="left"/>
+      <w:pPr>
+        <w:ind w:left="5040" w:hanging="360"/>
+      </w:pPr>
+      <w:rPr>
+        <w:rFonts w:ascii="Symbol" w:hAnsi="Symbol" w:hint="default"/>
+      </w:rPr>
+    </w:lvl>
+    <w:lvl w:ilvl="7" w:tplc="04090003" w:tentative="1">
+      <w:start w:val="1"/>
+      <w:numFmt w:val="bullet"/>
+      <w:lvlText w:val="o"/>
+      <w:lvlJc w:val="left"/>
+      <w:pPr>
+        <w:ind w:left="5760" w:hanging="360"/>
+      </w:pPr>
+      <w:rPr>
+        <w:rFonts w:ascii="Courier New" w:hAnsi="Courier New" w:cs="Courier New" w:hint="default"/>
+      </w:rPr>
+    </w:lvl>
+    <w:lvl w:ilvl="8" w:tplc="04090005" w:tentative="1">
+      <w:start w:val="1"/>
+      <w:numFmt w:val="bullet"/>
+      <w:lvlText w:val=""/>
+      <w:lvlJc w:val="left"/>
+      <w:pPr>
+        <w:ind w:left="6480" w:hanging="360"/>
+      </w:pPr>
+      <w:rPr>
+        <w:rFonts w:ascii="Wingdings" w:hAnsi="Wingdings" w:hint="default"/>
+      </w:rPr>
+    </w:lvl>
+  </w:abstractNum>
+  <w:abstractNum w:abstractNumId="27" w15:restartNumberingAfterBreak="0">
     <w:nsid w:val="2A6821A8"/>
     <w:multiLevelType w:val="hybridMultilevel"/>
     <w:tmpl w:val="9E9AE1B2"/>
@@ -13680,7 +15183,7 @@
       </w:rPr>
     </w:lvl>
   </w:abstractNum>
-  <w:abstractNum w:abstractNumId="26" w15:restartNumberingAfterBreak="0">
+  <w:abstractNum w:abstractNumId="28" w15:restartNumberingAfterBreak="0">
     <w:nsid w:val="2BB15775"/>
     <w:multiLevelType w:val="hybridMultilevel"/>
     <w:tmpl w:val="DED2D328"/>
@@ -13793,7 +15296,7 @@
       </w:rPr>
     </w:lvl>
   </w:abstractNum>
-  <w:abstractNum w:abstractNumId="27" w15:restartNumberingAfterBreak="0">
+  <w:abstractNum w:abstractNumId="29" w15:restartNumberingAfterBreak="0">
     <w:nsid w:val="2C4806DF"/>
     <w:multiLevelType w:val="hybridMultilevel"/>
     <w:tmpl w:val="AF944068"/>
@@ -13906,7 +15409,7 @@
       </w:rPr>
     </w:lvl>
   </w:abstractNum>
-  <w:abstractNum w:abstractNumId="28" w15:restartNumberingAfterBreak="0">
+  <w:abstractNum w:abstractNumId="30" w15:restartNumberingAfterBreak="0">
     <w:nsid w:val="2DB118C3"/>
     <w:multiLevelType w:val="hybridMultilevel"/>
     <w:tmpl w:val="70C0DADE"/>
@@ -14019,120 +15522,7 @@
       </w:rPr>
     </w:lvl>
   </w:abstractNum>
-  <w:abstractNum w:abstractNumId="29" w15:restartNumberingAfterBreak="0">
-    <w:nsid w:val="2E756792"/>
-    <w:multiLevelType w:val="hybridMultilevel"/>
-    <w:tmpl w:val="547A600E"/>
-    <w:lvl w:ilvl="0" w:tplc="04090001">
-      <w:start w:val="1"/>
-      <w:numFmt w:val="bullet"/>
-      <w:lvlText w:val=""/>
-      <w:lvlJc w:val="left"/>
-      <w:pPr>
-        <w:ind w:left="720" w:hanging="360"/>
-      </w:pPr>
-      <w:rPr>
-        <w:rFonts w:ascii="Symbol" w:hAnsi="Symbol" w:hint="default"/>
-      </w:rPr>
-    </w:lvl>
-    <w:lvl w:ilvl="1" w:tplc="04090003" w:tentative="1">
-      <w:start w:val="1"/>
-      <w:numFmt w:val="bullet"/>
-      <w:lvlText w:val="o"/>
-      <w:lvlJc w:val="left"/>
-      <w:pPr>
-        <w:ind w:left="1440" w:hanging="360"/>
-      </w:pPr>
-      <w:rPr>
-        <w:rFonts w:ascii="Courier New" w:hAnsi="Courier New" w:cs="Courier New" w:hint="default"/>
-      </w:rPr>
-    </w:lvl>
-    <w:lvl w:ilvl="2" w:tplc="04090005" w:tentative="1">
-      <w:start w:val="1"/>
-      <w:numFmt w:val="bullet"/>
-      <w:lvlText w:val=""/>
-      <w:lvlJc w:val="left"/>
-      <w:pPr>
-        <w:ind w:left="2160" w:hanging="360"/>
-      </w:pPr>
-      <w:rPr>
-        <w:rFonts w:ascii="Wingdings" w:hAnsi="Wingdings" w:hint="default"/>
-      </w:rPr>
-    </w:lvl>
-    <w:lvl w:ilvl="3" w:tplc="04090001" w:tentative="1">
-      <w:start w:val="1"/>
-      <w:numFmt w:val="bullet"/>
-      <w:lvlText w:val=""/>
-      <w:lvlJc w:val="left"/>
-      <w:pPr>
-        <w:ind w:left="2880" w:hanging="360"/>
-      </w:pPr>
-      <w:rPr>
-        <w:rFonts w:ascii="Symbol" w:hAnsi="Symbol" w:hint="default"/>
-      </w:rPr>
-    </w:lvl>
-    <w:lvl w:ilvl="4" w:tplc="04090003" w:tentative="1">
-      <w:start w:val="1"/>
-      <w:numFmt w:val="bullet"/>
-      <w:lvlText w:val="o"/>
-      <w:lvlJc w:val="left"/>
-      <w:pPr>
-        <w:ind w:left="3600" w:hanging="360"/>
-      </w:pPr>
-      <w:rPr>
-        <w:rFonts w:ascii="Courier New" w:hAnsi="Courier New" w:cs="Courier New" w:hint="default"/>
-      </w:rPr>
-    </w:lvl>
-    <w:lvl w:ilvl="5" w:tplc="04090005" w:tentative="1">
-      <w:start w:val="1"/>
-      <w:numFmt w:val="bullet"/>
-      <w:lvlText w:val=""/>
-      <w:lvlJc w:val="left"/>
-      <w:pPr>
-        <w:ind w:left="4320" w:hanging="360"/>
-      </w:pPr>
-      <w:rPr>
-        <w:rFonts w:ascii="Wingdings" w:hAnsi="Wingdings" w:hint="default"/>
-      </w:rPr>
-    </w:lvl>
-    <w:lvl w:ilvl="6" w:tplc="04090001" w:tentative="1">
-      <w:start w:val="1"/>
-      <w:numFmt w:val="bullet"/>
-      <w:lvlText w:val=""/>
-      <w:lvlJc w:val="left"/>
-      <w:pPr>
-        <w:ind w:left="5040" w:hanging="360"/>
-      </w:pPr>
-      <w:rPr>
-        <w:rFonts w:ascii="Symbol" w:hAnsi="Symbol" w:hint="default"/>
-      </w:rPr>
-    </w:lvl>
-    <w:lvl w:ilvl="7" w:tplc="04090003" w:tentative="1">
-      <w:start w:val="1"/>
-      <w:numFmt w:val="bullet"/>
-      <w:lvlText w:val="o"/>
-      <w:lvlJc w:val="left"/>
-      <w:pPr>
-        <w:ind w:left="5760" w:hanging="360"/>
-      </w:pPr>
-      <w:rPr>
-        <w:rFonts w:ascii="Courier New" w:hAnsi="Courier New" w:cs="Courier New" w:hint="default"/>
-      </w:rPr>
-    </w:lvl>
-    <w:lvl w:ilvl="8" w:tplc="04090005" w:tentative="1">
-      <w:start w:val="1"/>
-      <w:numFmt w:val="bullet"/>
-      <w:lvlText w:val=""/>
-      <w:lvlJc w:val="left"/>
-      <w:pPr>
-        <w:ind w:left="6480" w:hanging="360"/>
-      </w:pPr>
-      <w:rPr>
-        <w:rFonts w:ascii="Wingdings" w:hAnsi="Wingdings" w:hint="default"/>
-      </w:rPr>
-    </w:lvl>
-  </w:abstractNum>
-  <w:abstractNum w:abstractNumId="30" w15:restartNumberingAfterBreak="0">
+  <w:abstractNum w:abstractNumId="31" w15:restartNumberingAfterBreak="0">
     <w:nsid w:val="2F4E0FA8"/>
     <w:multiLevelType w:val="hybridMultilevel"/>
     <w:tmpl w:val="9614033A"/>
@@ -14245,7 +15635,7 @@
       </w:rPr>
     </w:lvl>
   </w:abstractNum>
-  <w:abstractNum w:abstractNumId="31" w15:restartNumberingAfterBreak="0">
+  <w:abstractNum w:abstractNumId="32" w15:restartNumberingAfterBreak="0">
     <w:nsid w:val="304175FC"/>
     <w:multiLevelType w:val="hybridMultilevel"/>
     <w:tmpl w:val="F932BB30"/>
@@ -14358,7 +15748,7 @@
       </w:rPr>
     </w:lvl>
   </w:abstractNum>
-  <w:abstractNum w:abstractNumId="32" w15:restartNumberingAfterBreak="0">
+  <w:abstractNum w:abstractNumId="33" w15:restartNumberingAfterBreak="0">
     <w:nsid w:val="31C179B7"/>
     <w:multiLevelType w:val="hybridMultilevel"/>
     <w:tmpl w:val="63EAA4FE"/>
@@ -14444,7 +15834,7 @@
       </w:pPr>
     </w:lvl>
   </w:abstractNum>
-  <w:abstractNum w:abstractNumId="33" w15:restartNumberingAfterBreak="0">
+  <w:abstractNum w:abstractNumId="34" w15:restartNumberingAfterBreak="0">
     <w:nsid w:val="34F976FC"/>
     <w:multiLevelType w:val="hybridMultilevel"/>
     <w:tmpl w:val="26641DE2"/>
@@ -14557,7 +15947,7 @@
       </w:rPr>
     </w:lvl>
   </w:abstractNum>
-  <w:abstractNum w:abstractNumId="34" w15:restartNumberingAfterBreak="0">
+  <w:abstractNum w:abstractNumId="35" w15:restartNumberingAfterBreak="0">
     <w:nsid w:val="36256AE7"/>
     <w:multiLevelType w:val="hybridMultilevel"/>
     <w:tmpl w:val="BFC6C0EA"/>
@@ -14670,7 +16060,7 @@
       </w:rPr>
     </w:lvl>
   </w:abstractNum>
-  <w:abstractNum w:abstractNumId="35" w15:restartNumberingAfterBreak="0">
+  <w:abstractNum w:abstractNumId="36" w15:restartNumberingAfterBreak="0">
     <w:nsid w:val="3CDE4B5C"/>
     <w:multiLevelType w:val="hybridMultilevel"/>
     <w:tmpl w:val="8D8A66B4"/>
@@ -14783,7 +16173,7 @@
       </w:rPr>
     </w:lvl>
   </w:abstractNum>
-  <w:abstractNum w:abstractNumId="36" w15:restartNumberingAfterBreak="0">
+  <w:abstractNum w:abstractNumId="37" w15:restartNumberingAfterBreak="0">
     <w:nsid w:val="3EBA25C0"/>
     <w:multiLevelType w:val="hybridMultilevel"/>
     <w:tmpl w:val="FF34F7BC"/>
@@ -14799,7 +16189,7 @@
         <w:rFonts w:ascii="Symbol" w:hAnsi="Symbol" w:hint="default"/>
       </w:rPr>
     </w:lvl>
-    <w:lvl w:ilvl="1" w:tplc="04090003" w:tentative="1">
+    <w:lvl w:ilvl="1" w:tplc="04090003">
       <w:start w:val="1"/>
       <w:numFmt w:val="bullet"/>
       <w:lvlText w:val="o"/>
@@ -14811,7 +16201,7 @@
         <w:rFonts w:ascii="Courier New" w:hAnsi="Courier New" w:cs="Courier New" w:hint="default"/>
       </w:rPr>
     </w:lvl>
-    <w:lvl w:ilvl="2" w:tplc="04090005" w:tentative="1">
+    <w:lvl w:ilvl="2" w:tplc="04090005">
       <w:start w:val="1"/>
       <w:numFmt w:val="bullet"/>
       <w:lvlText w:val=""/>
@@ -14896,7 +16286,7 @@
       </w:rPr>
     </w:lvl>
   </w:abstractNum>
-  <w:abstractNum w:abstractNumId="37" w15:restartNumberingAfterBreak="0">
+  <w:abstractNum w:abstractNumId="38" w15:restartNumberingAfterBreak="0">
     <w:nsid w:val="3ED821E5"/>
     <w:multiLevelType w:val="hybridMultilevel"/>
     <w:tmpl w:val="1668D94E"/>
@@ -15009,7 +16399,7 @@
       </w:rPr>
     </w:lvl>
   </w:abstractNum>
-  <w:abstractNum w:abstractNumId="38" w15:restartNumberingAfterBreak="0">
+  <w:abstractNum w:abstractNumId="39" w15:restartNumberingAfterBreak="0">
     <w:nsid w:val="40B11817"/>
     <w:multiLevelType w:val="hybridMultilevel"/>
     <w:tmpl w:val="51D6D98C"/>
@@ -15122,7 +16512,7 @@
       </w:rPr>
     </w:lvl>
   </w:abstractNum>
-  <w:abstractNum w:abstractNumId="39" w15:restartNumberingAfterBreak="0">
+  <w:abstractNum w:abstractNumId="40" w15:restartNumberingAfterBreak="0">
     <w:nsid w:val="41261EED"/>
     <w:multiLevelType w:val="hybridMultilevel"/>
     <w:tmpl w:val="66C06C7A"/>
@@ -15208,7 +16598,7 @@
       </w:pPr>
     </w:lvl>
   </w:abstractNum>
-  <w:abstractNum w:abstractNumId="40" w15:restartNumberingAfterBreak="0">
+  <w:abstractNum w:abstractNumId="41" w15:restartNumberingAfterBreak="0">
     <w:nsid w:val="41CD29BF"/>
     <w:multiLevelType w:val="hybridMultilevel"/>
     <w:tmpl w:val="977C0720"/>
@@ -15321,7 +16711,7 @@
       </w:rPr>
     </w:lvl>
   </w:abstractNum>
-  <w:abstractNum w:abstractNumId="41" w15:restartNumberingAfterBreak="0">
+  <w:abstractNum w:abstractNumId="42" w15:restartNumberingAfterBreak="0">
     <w:nsid w:val="43D61EA0"/>
     <w:multiLevelType w:val="hybridMultilevel"/>
     <w:tmpl w:val="3F88A8E6"/>
@@ -15434,7 +16824,7 @@
       </w:rPr>
     </w:lvl>
   </w:abstractNum>
-  <w:abstractNum w:abstractNumId="42" w15:restartNumberingAfterBreak="0">
+  <w:abstractNum w:abstractNumId="43" w15:restartNumberingAfterBreak="0">
     <w:nsid w:val="44B33EDA"/>
     <w:multiLevelType w:val="hybridMultilevel"/>
     <w:tmpl w:val="E70C59F2"/>
@@ -15547,7 +16937,7 @@
       </w:rPr>
     </w:lvl>
   </w:abstractNum>
-  <w:abstractNum w:abstractNumId="43" w15:restartNumberingAfterBreak="0">
+  <w:abstractNum w:abstractNumId="44" w15:restartNumberingAfterBreak="0">
     <w:nsid w:val="48760C7F"/>
     <w:multiLevelType w:val="hybridMultilevel"/>
     <w:tmpl w:val="48CADE4C"/>
@@ -15660,7 +17050,7 @@
       </w:rPr>
     </w:lvl>
   </w:abstractNum>
-  <w:abstractNum w:abstractNumId="44" w15:restartNumberingAfterBreak="0">
+  <w:abstractNum w:abstractNumId="45" w15:restartNumberingAfterBreak="0">
     <w:nsid w:val="4C2F7C61"/>
     <w:multiLevelType w:val="hybridMultilevel"/>
     <w:tmpl w:val="9BC66046"/>
@@ -15773,7 +17163,7 @@
       </w:rPr>
     </w:lvl>
   </w:abstractNum>
-  <w:abstractNum w:abstractNumId="45" w15:restartNumberingAfterBreak="0">
+  <w:abstractNum w:abstractNumId="46" w15:restartNumberingAfterBreak="0">
     <w:nsid w:val="4C871413"/>
     <w:multiLevelType w:val="hybridMultilevel"/>
     <w:tmpl w:val="AA9497C2"/>
@@ -15886,7 +17276,120 @@
       </w:rPr>
     </w:lvl>
   </w:abstractNum>
-  <w:abstractNum w:abstractNumId="46" w15:restartNumberingAfterBreak="0">
+  <w:abstractNum w:abstractNumId="47" w15:restartNumberingAfterBreak="0">
+    <w:nsid w:val="4DCE1239"/>
+    <w:multiLevelType w:val="hybridMultilevel"/>
+    <w:tmpl w:val="8A0ECEE2"/>
+    <w:lvl w:ilvl="0" w:tplc="04090001">
+      <w:start w:val="1"/>
+      <w:numFmt w:val="bullet"/>
+      <w:lvlText w:val=""/>
+      <w:lvlJc w:val="left"/>
+      <w:pPr>
+        <w:ind w:left="720" w:hanging="360"/>
+      </w:pPr>
+      <w:rPr>
+        <w:rFonts w:ascii="Symbol" w:hAnsi="Symbol" w:hint="default"/>
+      </w:rPr>
+    </w:lvl>
+    <w:lvl w:ilvl="1" w:tplc="04090003">
+      <w:start w:val="1"/>
+      <w:numFmt w:val="bullet"/>
+      <w:lvlText w:val="o"/>
+      <w:lvlJc w:val="left"/>
+      <w:pPr>
+        <w:ind w:left="1440" w:hanging="360"/>
+      </w:pPr>
+      <w:rPr>
+        <w:rFonts w:ascii="Courier New" w:hAnsi="Courier New" w:cs="Courier New" w:hint="default"/>
+      </w:rPr>
+    </w:lvl>
+    <w:lvl w:ilvl="2" w:tplc="04090005">
+      <w:start w:val="1"/>
+      <w:numFmt w:val="bullet"/>
+      <w:lvlText w:val=""/>
+      <w:lvlJc w:val="left"/>
+      <w:pPr>
+        <w:ind w:left="2160" w:hanging="360"/>
+      </w:pPr>
+      <w:rPr>
+        <w:rFonts w:ascii="Wingdings" w:hAnsi="Wingdings" w:hint="default"/>
+      </w:rPr>
+    </w:lvl>
+    <w:lvl w:ilvl="3" w:tplc="04090001">
+      <w:start w:val="1"/>
+      <w:numFmt w:val="bullet"/>
+      <w:lvlText w:val=""/>
+      <w:lvlJc w:val="left"/>
+      <w:pPr>
+        <w:ind w:left="2880" w:hanging="360"/>
+      </w:pPr>
+      <w:rPr>
+        <w:rFonts w:ascii="Symbol" w:hAnsi="Symbol" w:hint="default"/>
+      </w:rPr>
+    </w:lvl>
+    <w:lvl w:ilvl="4" w:tplc="04090003">
+      <w:start w:val="1"/>
+      <w:numFmt w:val="bullet"/>
+      <w:lvlText w:val="o"/>
+      <w:lvlJc w:val="left"/>
+      <w:pPr>
+        <w:ind w:left="3600" w:hanging="360"/>
+      </w:pPr>
+      <w:rPr>
+        <w:rFonts w:ascii="Courier New" w:hAnsi="Courier New" w:cs="Courier New" w:hint="default"/>
+      </w:rPr>
+    </w:lvl>
+    <w:lvl w:ilvl="5" w:tplc="04090005" w:tentative="1">
+      <w:start w:val="1"/>
+      <w:numFmt w:val="bullet"/>
+      <w:lvlText w:val=""/>
+      <w:lvlJc w:val="left"/>
+      <w:pPr>
+        <w:ind w:left="4320" w:hanging="360"/>
+      </w:pPr>
+      <w:rPr>
+        <w:rFonts w:ascii="Wingdings" w:hAnsi="Wingdings" w:hint="default"/>
+      </w:rPr>
+    </w:lvl>
+    <w:lvl w:ilvl="6" w:tplc="04090001" w:tentative="1">
+      <w:start w:val="1"/>
+      <w:numFmt w:val="bullet"/>
+      <w:lvlText w:val=""/>
+      <w:lvlJc w:val="left"/>
+      <w:pPr>
+        <w:ind w:left="5040" w:hanging="360"/>
+      </w:pPr>
+      <w:rPr>
+        <w:rFonts w:ascii="Symbol" w:hAnsi="Symbol" w:hint="default"/>
+      </w:rPr>
+    </w:lvl>
+    <w:lvl w:ilvl="7" w:tplc="04090003" w:tentative="1">
+      <w:start w:val="1"/>
+      <w:numFmt w:val="bullet"/>
+      <w:lvlText w:val="o"/>
+      <w:lvlJc w:val="left"/>
+      <w:pPr>
+        <w:ind w:left="5760" w:hanging="360"/>
+      </w:pPr>
+      <w:rPr>
+        <w:rFonts w:ascii="Courier New" w:hAnsi="Courier New" w:cs="Courier New" w:hint="default"/>
+      </w:rPr>
+    </w:lvl>
+    <w:lvl w:ilvl="8" w:tplc="04090005" w:tentative="1">
+      <w:start w:val="1"/>
+      <w:numFmt w:val="bullet"/>
+      <w:lvlText w:val=""/>
+      <w:lvlJc w:val="left"/>
+      <w:pPr>
+        <w:ind w:left="6480" w:hanging="360"/>
+      </w:pPr>
+      <w:rPr>
+        <w:rFonts w:ascii="Wingdings" w:hAnsi="Wingdings" w:hint="default"/>
+      </w:rPr>
+    </w:lvl>
+  </w:abstractNum>
+  <w:abstractNum w:abstractNumId="48" w15:restartNumberingAfterBreak="0">
     <w:nsid w:val="4E6A7978"/>
     <w:multiLevelType w:val="hybridMultilevel"/>
     <w:tmpl w:val="89644E9E"/>
@@ -15999,7 +17502,7 @@
       </w:rPr>
     </w:lvl>
   </w:abstractNum>
-  <w:abstractNum w:abstractNumId="47" w15:restartNumberingAfterBreak="0">
+  <w:abstractNum w:abstractNumId="49" w15:restartNumberingAfterBreak="0">
     <w:nsid w:val="515979CD"/>
     <w:multiLevelType w:val="hybridMultilevel"/>
     <w:tmpl w:val="F154BE2C"/>
@@ -16112,7 +17615,7 @@
       </w:rPr>
     </w:lvl>
   </w:abstractNum>
-  <w:abstractNum w:abstractNumId="48" w15:restartNumberingAfterBreak="0">
+  <w:abstractNum w:abstractNumId="50" w15:restartNumberingAfterBreak="0">
     <w:nsid w:val="54DC3EE6"/>
     <w:multiLevelType w:val="hybridMultilevel"/>
     <w:tmpl w:val="9FFE70C0"/>
@@ -16225,7 +17728,7 @@
       </w:rPr>
     </w:lvl>
   </w:abstractNum>
-  <w:abstractNum w:abstractNumId="49" w15:restartNumberingAfterBreak="0">
+  <w:abstractNum w:abstractNumId="51" w15:restartNumberingAfterBreak="0">
     <w:nsid w:val="54F455E4"/>
     <w:multiLevelType w:val="hybridMultilevel"/>
     <w:tmpl w:val="3F34429E"/>
@@ -16338,7 +17841,7 @@
       </w:rPr>
     </w:lvl>
   </w:abstractNum>
-  <w:abstractNum w:abstractNumId="50" w15:restartNumberingAfterBreak="0">
+  <w:abstractNum w:abstractNumId="52" w15:restartNumberingAfterBreak="0">
     <w:nsid w:val="56815657"/>
     <w:multiLevelType w:val="hybridMultilevel"/>
     <w:tmpl w:val="2CF62DF4"/>
@@ -16451,7 +17954,7 @@
       </w:rPr>
     </w:lvl>
   </w:abstractNum>
-  <w:abstractNum w:abstractNumId="51" w15:restartNumberingAfterBreak="0">
+  <w:abstractNum w:abstractNumId="53" w15:restartNumberingAfterBreak="0">
     <w:nsid w:val="56A071A0"/>
     <w:multiLevelType w:val="hybridMultilevel"/>
     <w:tmpl w:val="C1961392"/>
@@ -16564,7 +18067,120 @@
       </w:rPr>
     </w:lvl>
   </w:abstractNum>
-  <w:abstractNum w:abstractNumId="52" w15:restartNumberingAfterBreak="0">
+  <w:abstractNum w:abstractNumId="54" w15:restartNumberingAfterBreak="0">
+    <w:nsid w:val="583F2F9D"/>
+    <w:multiLevelType w:val="hybridMultilevel"/>
+    <w:tmpl w:val="CC2C27D0"/>
+    <w:lvl w:ilvl="0" w:tplc="04090001">
+      <w:start w:val="1"/>
+      <w:numFmt w:val="bullet"/>
+      <w:lvlText w:val=""/>
+      <w:lvlJc w:val="left"/>
+      <w:pPr>
+        <w:ind w:left="720" w:hanging="360"/>
+      </w:pPr>
+      <w:rPr>
+        <w:rFonts w:ascii="Symbol" w:hAnsi="Symbol" w:hint="default"/>
+      </w:rPr>
+    </w:lvl>
+    <w:lvl w:ilvl="1" w:tplc="04090003">
+      <w:start w:val="1"/>
+      <w:numFmt w:val="bullet"/>
+      <w:lvlText w:val="o"/>
+      <w:lvlJc w:val="left"/>
+      <w:pPr>
+        <w:ind w:left="1440" w:hanging="360"/>
+      </w:pPr>
+      <w:rPr>
+        <w:rFonts w:ascii="Courier New" w:hAnsi="Courier New" w:cs="Courier New" w:hint="default"/>
+      </w:rPr>
+    </w:lvl>
+    <w:lvl w:ilvl="2" w:tplc="04090005" w:tentative="1">
+      <w:start w:val="1"/>
+      <w:numFmt w:val="bullet"/>
+      <w:lvlText w:val=""/>
+      <w:lvlJc w:val="left"/>
+      <w:pPr>
+        <w:ind w:left="2160" w:hanging="360"/>
+      </w:pPr>
+      <w:rPr>
+        <w:rFonts w:ascii="Wingdings" w:hAnsi="Wingdings" w:hint="default"/>
+      </w:rPr>
+    </w:lvl>
+    <w:lvl w:ilvl="3" w:tplc="04090001" w:tentative="1">
+      <w:start w:val="1"/>
+      <w:numFmt w:val="bullet"/>
+      <w:lvlText w:val=""/>
+      <w:lvlJc w:val="left"/>
+      <w:pPr>
+        <w:ind w:left="2880" w:hanging="360"/>
+      </w:pPr>
+      <w:rPr>
+        <w:rFonts w:ascii="Symbol" w:hAnsi="Symbol" w:hint="default"/>
+      </w:rPr>
+    </w:lvl>
+    <w:lvl w:ilvl="4" w:tplc="04090003" w:tentative="1">
+      <w:start w:val="1"/>
+      <w:numFmt w:val="bullet"/>
+      <w:lvlText w:val="o"/>
+      <w:lvlJc w:val="left"/>
+      <w:pPr>
+        <w:ind w:left="3600" w:hanging="360"/>
+      </w:pPr>
+      <w:rPr>
+        <w:rFonts w:ascii="Courier New" w:hAnsi="Courier New" w:cs="Courier New" w:hint="default"/>
+      </w:rPr>
+    </w:lvl>
+    <w:lvl w:ilvl="5" w:tplc="04090005" w:tentative="1">
+      <w:start w:val="1"/>
+      <w:numFmt w:val="bullet"/>
+      <w:lvlText w:val=""/>
+      <w:lvlJc w:val="left"/>
+      <w:pPr>
+        <w:ind w:left="4320" w:hanging="360"/>
+      </w:pPr>
+      <w:rPr>
+        <w:rFonts w:ascii="Wingdings" w:hAnsi="Wingdings" w:hint="default"/>
+      </w:rPr>
+    </w:lvl>
+    <w:lvl w:ilvl="6" w:tplc="04090001" w:tentative="1">
+      <w:start w:val="1"/>
+      <w:numFmt w:val="bullet"/>
+      <w:lvlText w:val=""/>
+      <w:lvlJc w:val="left"/>
+      <w:pPr>
+        <w:ind w:left="5040" w:hanging="360"/>
+      </w:pPr>
+      <w:rPr>
+        <w:rFonts w:ascii="Symbol" w:hAnsi="Symbol" w:hint="default"/>
+      </w:rPr>
+    </w:lvl>
+    <w:lvl w:ilvl="7" w:tplc="04090003" w:tentative="1">
+      <w:start w:val="1"/>
+      <w:numFmt w:val="bullet"/>
+      <w:lvlText w:val="o"/>
+      <w:lvlJc w:val="left"/>
+      <w:pPr>
+        <w:ind w:left="5760" w:hanging="360"/>
+      </w:pPr>
+      <w:rPr>
+        <w:rFonts w:ascii="Courier New" w:hAnsi="Courier New" w:cs="Courier New" w:hint="default"/>
+      </w:rPr>
+    </w:lvl>
+    <w:lvl w:ilvl="8" w:tplc="04090005" w:tentative="1">
+      <w:start w:val="1"/>
+      <w:numFmt w:val="bullet"/>
+      <w:lvlText w:val=""/>
+      <w:lvlJc w:val="left"/>
+      <w:pPr>
+        <w:ind w:left="6480" w:hanging="360"/>
+      </w:pPr>
+      <w:rPr>
+        <w:rFonts w:ascii="Wingdings" w:hAnsi="Wingdings" w:hint="default"/>
+      </w:rPr>
+    </w:lvl>
+  </w:abstractNum>
+  <w:abstractNum w:abstractNumId="55" w15:restartNumberingAfterBreak="0">
     <w:nsid w:val="5AEB3814"/>
     <w:multiLevelType w:val="hybridMultilevel"/>
     <w:tmpl w:val="28DE33E8"/>
@@ -16650,7 +18266,7 @@
       </w:pPr>
     </w:lvl>
   </w:abstractNum>
-  <w:abstractNum w:abstractNumId="53" w15:restartNumberingAfterBreak="0">
+  <w:abstractNum w:abstractNumId="56" w15:restartNumberingAfterBreak="0">
     <w:nsid w:val="5B5D5934"/>
     <w:multiLevelType w:val="hybridMultilevel"/>
     <w:tmpl w:val="CA8E3E96"/>
@@ -16763,7 +18379,7 @@
       </w:rPr>
     </w:lvl>
   </w:abstractNum>
-  <w:abstractNum w:abstractNumId="54" w15:restartNumberingAfterBreak="0">
+  <w:abstractNum w:abstractNumId="57" w15:restartNumberingAfterBreak="0">
     <w:nsid w:val="5B6A48EA"/>
     <w:multiLevelType w:val="hybridMultilevel"/>
     <w:tmpl w:val="F14A2F60"/>
@@ -16876,7 +18492,7 @@
       </w:rPr>
     </w:lvl>
   </w:abstractNum>
-  <w:abstractNum w:abstractNumId="55" w15:restartNumberingAfterBreak="0">
+  <w:abstractNum w:abstractNumId="58" w15:restartNumberingAfterBreak="0">
     <w:nsid w:val="60F85568"/>
     <w:multiLevelType w:val="hybridMultilevel"/>
     <w:tmpl w:val="71184160"/>
@@ -16989,7 +18605,7 @@
       </w:rPr>
     </w:lvl>
   </w:abstractNum>
-  <w:abstractNum w:abstractNumId="56" w15:restartNumberingAfterBreak="0">
+  <w:abstractNum w:abstractNumId="59" w15:restartNumberingAfterBreak="0">
     <w:nsid w:val="629955C7"/>
     <w:multiLevelType w:val="hybridMultilevel"/>
     <w:tmpl w:val="0E424170"/>
@@ -17102,7 +18718,7 @@
       </w:rPr>
     </w:lvl>
   </w:abstractNum>
-  <w:abstractNum w:abstractNumId="57" w15:restartNumberingAfterBreak="0">
+  <w:abstractNum w:abstractNumId="60" w15:restartNumberingAfterBreak="0">
     <w:nsid w:val="62B17422"/>
     <w:multiLevelType w:val="hybridMultilevel"/>
     <w:tmpl w:val="1C36A680"/>
@@ -17188,7 +18804,7 @@
       </w:pPr>
     </w:lvl>
   </w:abstractNum>
-  <w:abstractNum w:abstractNumId="58" w15:restartNumberingAfterBreak="0">
+  <w:abstractNum w:abstractNumId="61" w15:restartNumberingAfterBreak="0">
     <w:nsid w:val="62DD0571"/>
     <w:multiLevelType w:val="hybridMultilevel"/>
     <w:tmpl w:val="FE42C1E2"/>
@@ -17301,7 +18917,7 @@
       </w:rPr>
     </w:lvl>
   </w:abstractNum>
-  <w:abstractNum w:abstractNumId="59" w15:restartNumberingAfterBreak="0">
+  <w:abstractNum w:abstractNumId="62" w15:restartNumberingAfterBreak="0">
     <w:nsid w:val="6CA013C7"/>
     <w:multiLevelType w:val="hybridMultilevel"/>
     <w:tmpl w:val="EFE6F564"/>
@@ -17414,7 +19030,7 @@
       </w:rPr>
     </w:lvl>
   </w:abstractNum>
-  <w:abstractNum w:abstractNumId="60" w15:restartNumberingAfterBreak="0">
+  <w:abstractNum w:abstractNumId="63" w15:restartNumberingAfterBreak="0">
     <w:nsid w:val="6D1F0A76"/>
     <w:multiLevelType w:val="hybridMultilevel"/>
     <w:tmpl w:val="E9E2217C"/>
@@ -17527,7 +19143,7 @@
       </w:rPr>
     </w:lvl>
   </w:abstractNum>
-  <w:abstractNum w:abstractNumId="61" w15:restartNumberingAfterBreak="0">
+  <w:abstractNum w:abstractNumId="64" w15:restartNumberingAfterBreak="0">
     <w:nsid w:val="6DD439C3"/>
     <w:multiLevelType w:val="hybridMultilevel"/>
     <w:tmpl w:val="460CBD66"/>
@@ -17640,7 +19256,7 @@
       </w:rPr>
     </w:lvl>
   </w:abstractNum>
-  <w:abstractNum w:abstractNumId="62" w15:restartNumberingAfterBreak="0">
+  <w:abstractNum w:abstractNumId="65" w15:restartNumberingAfterBreak="0">
     <w:nsid w:val="71BF741C"/>
     <w:multiLevelType w:val="hybridMultilevel"/>
     <w:tmpl w:val="2DE054F0"/>
@@ -17753,7 +19369,7 @@
       </w:rPr>
     </w:lvl>
   </w:abstractNum>
-  <w:abstractNum w:abstractNumId="63" w15:restartNumberingAfterBreak="0">
+  <w:abstractNum w:abstractNumId="66" w15:restartNumberingAfterBreak="0">
     <w:nsid w:val="74C16FC8"/>
     <w:multiLevelType w:val="hybridMultilevel"/>
     <w:tmpl w:val="2DBAA1FE"/>
@@ -17866,7 +19482,120 @@
       </w:rPr>
     </w:lvl>
   </w:abstractNum>
-  <w:abstractNum w:abstractNumId="64" w15:restartNumberingAfterBreak="0">
+  <w:abstractNum w:abstractNumId="67" w15:restartNumberingAfterBreak="0">
+    <w:nsid w:val="764B6371"/>
+    <w:multiLevelType w:val="hybridMultilevel"/>
+    <w:tmpl w:val="62BAF1F0"/>
+    <w:lvl w:ilvl="0" w:tplc="04090001">
+      <w:start w:val="1"/>
+      <w:numFmt w:val="bullet"/>
+      <w:lvlText w:val=""/>
+      <w:lvlJc w:val="left"/>
+      <w:pPr>
+        <w:ind w:left="720" w:hanging="360"/>
+      </w:pPr>
+      <w:rPr>
+        <w:rFonts w:ascii="Symbol" w:hAnsi="Symbol" w:hint="default"/>
+      </w:rPr>
+    </w:lvl>
+    <w:lvl w:ilvl="1" w:tplc="04090003">
+      <w:start w:val="1"/>
+      <w:numFmt w:val="bullet"/>
+      <w:lvlText w:val="o"/>
+      <w:lvlJc w:val="left"/>
+      <w:pPr>
+        <w:ind w:left="1440" w:hanging="360"/>
+      </w:pPr>
+      <w:rPr>
+        <w:rFonts w:ascii="Courier New" w:hAnsi="Courier New" w:cs="Courier New" w:hint="default"/>
+      </w:rPr>
+    </w:lvl>
+    <w:lvl w:ilvl="2" w:tplc="04090005">
+      <w:start w:val="1"/>
+      <w:numFmt w:val="bullet"/>
+      <w:lvlText w:val=""/>
+      <w:lvlJc w:val="left"/>
+      <w:pPr>
+        <w:ind w:left="2160" w:hanging="360"/>
+      </w:pPr>
+      <w:rPr>
+        <w:rFonts w:ascii="Wingdings" w:hAnsi="Wingdings" w:hint="default"/>
+      </w:rPr>
+    </w:lvl>
+    <w:lvl w:ilvl="3" w:tplc="04090001">
+      <w:start w:val="1"/>
+      <w:numFmt w:val="bullet"/>
+      <w:lvlText w:val=""/>
+      <w:lvlJc w:val="left"/>
+      <w:pPr>
+        <w:ind w:left="2880" w:hanging="360"/>
+      </w:pPr>
+      <w:rPr>
+        <w:rFonts w:ascii="Symbol" w:hAnsi="Symbol" w:hint="default"/>
+      </w:rPr>
+    </w:lvl>
+    <w:lvl w:ilvl="4" w:tplc="04090003">
+      <w:start w:val="1"/>
+      <w:numFmt w:val="bullet"/>
+      <w:lvlText w:val="o"/>
+      <w:lvlJc w:val="left"/>
+      <w:pPr>
+        <w:ind w:left="3600" w:hanging="360"/>
+      </w:pPr>
+      <w:rPr>
+        <w:rFonts w:ascii="Courier New" w:hAnsi="Courier New" w:cs="Courier New" w:hint="default"/>
+      </w:rPr>
+    </w:lvl>
+    <w:lvl w:ilvl="5" w:tplc="04090005" w:tentative="1">
+      <w:start w:val="1"/>
+      <w:numFmt w:val="bullet"/>
+      <w:lvlText w:val=""/>
+      <w:lvlJc w:val="left"/>
+      <w:pPr>
+        <w:ind w:left="4320" w:hanging="360"/>
+      </w:pPr>
+      <w:rPr>
+        <w:rFonts w:ascii="Wingdings" w:hAnsi="Wingdings" w:hint="default"/>
+      </w:rPr>
+    </w:lvl>
+    <w:lvl w:ilvl="6" w:tplc="04090001" w:tentative="1">
+      <w:start w:val="1"/>
+      <w:numFmt w:val="bullet"/>
+      <w:lvlText w:val=""/>
+      <w:lvlJc w:val="left"/>
+      <w:pPr>
+        <w:ind w:left="5040" w:hanging="360"/>
+      </w:pPr>
+      <w:rPr>
+        <w:rFonts w:ascii="Symbol" w:hAnsi="Symbol" w:hint="default"/>
+      </w:rPr>
+    </w:lvl>
+    <w:lvl w:ilvl="7" w:tplc="04090003" w:tentative="1">
+      <w:start w:val="1"/>
+      <w:numFmt w:val="bullet"/>
+      <w:lvlText w:val="o"/>
+      <w:lvlJc w:val="left"/>
+      <w:pPr>
+        <w:ind w:left="5760" w:hanging="360"/>
+      </w:pPr>
+      <w:rPr>
+        <w:rFonts w:ascii="Courier New" w:hAnsi="Courier New" w:cs="Courier New" w:hint="default"/>
+      </w:rPr>
+    </w:lvl>
+    <w:lvl w:ilvl="8" w:tplc="04090005" w:tentative="1">
+      <w:start w:val="1"/>
+      <w:numFmt w:val="bullet"/>
+      <w:lvlText w:val=""/>
+      <w:lvlJc w:val="left"/>
+      <w:pPr>
+        <w:ind w:left="6480" w:hanging="360"/>
+      </w:pPr>
+      <w:rPr>
+        <w:rFonts w:ascii="Wingdings" w:hAnsi="Wingdings" w:hint="default"/>
+      </w:rPr>
+    </w:lvl>
+  </w:abstractNum>
+  <w:abstractNum w:abstractNumId="68" w15:restartNumberingAfterBreak="0">
     <w:nsid w:val="7A8B6951"/>
     <w:multiLevelType w:val="hybridMultilevel"/>
     <w:tmpl w:val="2662C59A"/>
@@ -17979,7 +19708,7 @@
       </w:rPr>
     </w:lvl>
   </w:abstractNum>
-  <w:abstractNum w:abstractNumId="65" w15:restartNumberingAfterBreak="0">
+  <w:abstractNum w:abstractNumId="69" w15:restartNumberingAfterBreak="0">
     <w:nsid w:val="7BB47E8D"/>
     <w:multiLevelType w:val="hybridMultilevel"/>
     <w:tmpl w:val="9C8E7AD6"/>
@@ -18092,7 +19821,7 @@
       </w:rPr>
     </w:lvl>
   </w:abstractNum>
-  <w:abstractNum w:abstractNumId="66" w15:restartNumberingAfterBreak="0">
+  <w:abstractNum w:abstractNumId="70" w15:restartNumberingAfterBreak="0">
     <w:nsid w:val="7E7406EC"/>
     <w:multiLevelType w:val="hybridMultilevel"/>
     <w:tmpl w:val="98DEF6C0"/>
@@ -18205,7 +19934,7 @@
       </w:rPr>
     </w:lvl>
   </w:abstractNum>
-  <w:abstractNum w:abstractNumId="67" w15:restartNumberingAfterBreak="0">
+  <w:abstractNum w:abstractNumId="71" w15:restartNumberingAfterBreak="0">
     <w:nsid w:val="7E7F16FC"/>
     <w:multiLevelType w:val="hybridMultilevel"/>
     <w:tmpl w:val="CB785ACA"/>
@@ -18318,116 +20047,229 @@
       </w:rPr>
     </w:lvl>
   </w:abstractNum>
+  <w:abstractNum w:abstractNumId="72" w15:restartNumberingAfterBreak="0">
+    <w:nsid w:val="7EDF7715"/>
+    <w:multiLevelType w:val="hybridMultilevel"/>
+    <w:tmpl w:val="7100A240"/>
+    <w:lvl w:ilvl="0" w:tplc="04090001">
+      <w:start w:val="1"/>
+      <w:numFmt w:val="bullet"/>
+      <w:lvlText w:val=""/>
+      <w:lvlJc w:val="left"/>
+      <w:pPr>
+        <w:ind w:left="720" w:hanging="360"/>
+      </w:pPr>
+      <w:rPr>
+        <w:rFonts w:ascii="Symbol" w:hAnsi="Symbol" w:hint="default"/>
+      </w:rPr>
+    </w:lvl>
+    <w:lvl w:ilvl="1" w:tplc="04090003">
+      <w:start w:val="1"/>
+      <w:numFmt w:val="bullet"/>
+      <w:lvlText w:val="o"/>
+      <w:lvlJc w:val="left"/>
+      <w:pPr>
+        <w:ind w:left="1440" w:hanging="360"/>
+      </w:pPr>
+      <w:rPr>
+        <w:rFonts w:ascii="Courier New" w:hAnsi="Courier New" w:cs="Courier New" w:hint="default"/>
+      </w:rPr>
+    </w:lvl>
+    <w:lvl w:ilvl="2" w:tplc="04090005">
+      <w:start w:val="1"/>
+      <w:numFmt w:val="bullet"/>
+      <w:lvlText w:val=""/>
+      <w:lvlJc w:val="left"/>
+      <w:pPr>
+        <w:ind w:left="2160" w:hanging="360"/>
+      </w:pPr>
+      <w:rPr>
+        <w:rFonts w:ascii="Wingdings" w:hAnsi="Wingdings" w:hint="default"/>
+      </w:rPr>
+    </w:lvl>
+    <w:lvl w:ilvl="3" w:tplc="04090001" w:tentative="1">
+      <w:start w:val="1"/>
+      <w:numFmt w:val="bullet"/>
+      <w:lvlText w:val=""/>
+      <w:lvlJc w:val="left"/>
+      <w:pPr>
+        <w:ind w:left="2880" w:hanging="360"/>
+      </w:pPr>
+      <w:rPr>
+        <w:rFonts w:ascii="Symbol" w:hAnsi="Symbol" w:hint="default"/>
+      </w:rPr>
+    </w:lvl>
+    <w:lvl w:ilvl="4" w:tplc="04090003" w:tentative="1">
+      <w:start w:val="1"/>
+      <w:numFmt w:val="bullet"/>
+      <w:lvlText w:val="o"/>
+      <w:lvlJc w:val="left"/>
+      <w:pPr>
+        <w:ind w:left="3600" w:hanging="360"/>
+      </w:pPr>
+      <w:rPr>
+        <w:rFonts w:ascii="Courier New" w:hAnsi="Courier New" w:cs="Courier New" w:hint="default"/>
+      </w:rPr>
+    </w:lvl>
+    <w:lvl w:ilvl="5" w:tplc="04090005" w:tentative="1">
+      <w:start w:val="1"/>
+      <w:numFmt w:val="bullet"/>
+      <w:lvlText w:val=""/>
+      <w:lvlJc w:val="left"/>
+      <w:pPr>
+        <w:ind w:left="4320" w:hanging="360"/>
+      </w:pPr>
+      <w:rPr>
+        <w:rFonts w:ascii="Wingdings" w:hAnsi="Wingdings" w:hint="default"/>
+      </w:rPr>
+    </w:lvl>
+    <w:lvl w:ilvl="6" w:tplc="04090001" w:tentative="1">
+      <w:start w:val="1"/>
+      <w:numFmt w:val="bullet"/>
+      <w:lvlText w:val=""/>
+      <w:lvlJc w:val="left"/>
+      <w:pPr>
+        <w:ind w:left="5040" w:hanging="360"/>
+      </w:pPr>
+      <w:rPr>
+        <w:rFonts w:ascii="Symbol" w:hAnsi="Symbol" w:hint="default"/>
+      </w:rPr>
+    </w:lvl>
+    <w:lvl w:ilvl="7" w:tplc="04090003" w:tentative="1">
+      <w:start w:val="1"/>
+      <w:numFmt w:val="bullet"/>
+      <w:lvlText w:val="o"/>
+      <w:lvlJc w:val="left"/>
+      <w:pPr>
+        <w:ind w:left="5760" w:hanging="360"/>
+      </w:pPr>
+      <w:rPr>
+        <w:rFonts w:ascii="Courier New" w:hAnsi="Courier New" w:cs="Courier New" w:hint="default"/>
+      </w:rPr>
+    </w:lvl>
+    <w:lvl w:ilvl="8" w:tplc="04090005" w:tentative="1">
+      <w:start w:val="1"/>
+      <w:numFmt w:val="bullet"/>
+      <w:lvlText w:val=""/>
+      <w:lvlJc w:val="left"/>
+      <w:pPr>
+        <w:ind w:left="6480" w:hanging="360"/>
+      </w:pPr>
+      <w:rPr>
+        <w:rFonts w:ascii="Wingdings" w:hAnsi="Wingdings" w:hint="default"/>
+      </w:rPr>
+    </w:lvl>
+  </w:abstractNum>
   <w:num w:numId="1">
-    <w:abstractNumId w:val="57"/>
+    <w:abstractNumId w:val="60"/>
   </w:num>
   <w:num w:numId="2">
-    <w:abstractNumId w:val="34"/>
+    <w:abstractNumId w:val="35"/>
   </w:num>
   <w:num w:numId="3">
     <w:abstractNumId w:val="3"/>
   </w:num>
   <w:num w:numId="4">
-    <w:abstractNumId w:val="24"/>
+    <w:abstractNumId w:val="25"/>
   </w:num>
   <w:num w:numId="5">
-    <w:abstractNumId w:val="26"/>
+    <w:abstractNumId w:val="28"/>
   </w:num>
   <w:num w:numId="6">
-    <w:abstractNumId w:val="63"/>
+    <w:abstractNumId w:val="66"/>
   </w:num>
   <w:num w:numId="7">
-    <w:abstractNumId w:val="23"/>
+    <w:abstractNumId w:val="24"/>
   </w:num>
   <w:num w:numId="8">
     <w:abstractNumId w:val="14"/>
   </w:num>
   <w:num w:numId="9">
-    <w:abstractNumId w:val="66"/>
+    <w:abstractNumId w:val="70"/>
   </w:num>
   <w:num w:numId="10">
     <w:abstractNumId w:val="7"/>
   </w:num>
   <w:num w:numId="11">
-    <w:abstractNumId w:val="54"/>
+    <w:abstractNumId w:val="57"/>
   </w:num>
   <w:num w:numId="12">
-    <w:abstractNumId w:val="60"/>
+    <w:abstractNumId w:val="63"/>
   </w:num>
   <w:num w:numId="13">
-    <w:abstractNumId w:val="28"/>
+    <w:abstractNumId w:val="30"/>
   </w:num>
   <w:num w:numId="14">
-    <w:abstractNumId w:val="32"/>
+    <w:abstractNumId w:val="33"/>
   </w:num>
   <w:num w:numId="15">
-    <w:abstractNumId w:val="65"/>
+    <w:abstractNumId w:val="69"/>
   </w:num>
   <w:num w:numId="16">
     <w:abstractNumId w:val="4"/>
   </w:num>
   <w:num w:numId="17">
-    <w:abstractNumId w:val="47"/>
+    <w:abstractNumId w:val="49"/>
   </w:num>
   <w:num w:numId="18">
-    <w:abstractNumId w:val="58"/>
+    <w:abstractNumId w:val="61"/>
   </w:num>
   <w:num w:numId="19">
     <w:abstractNumId w:val="6"/>
   </w:num>
   <w:num w:numId="20">
-    <w:abstractNumId w:val="49"/>
+    <w:abstractNumId w:val="51"/>
   </w:num>
   <w:num w:numId="21">
-    <w:abstractNumId w:val="59"/>
+    <w:abstractNumId w:val="62"/>
   </w:num>
   <w:num w:numId="22">
-    <w:abstractNumId w:val="33"/>
+    <w:abstractNumId w:val="34"/>
   </w:num>
   <w:num w:numId="23">
-    <w:abstractNumId w:val="42"/>
+    <w:abstractNumId w:val="43"/>
   </w:num>
   <w:num w:numId="24">
-    <w:abstractNumId w:val="62"/>
+    <w:abstractNumId w:val="65"/>
   </w:num>
   <w:num w:numId="25">
     <w:abstractNumId w:val="12"/>
   </w:num>
   <w:num w:numId="26">
-    <w:abstractNumId w:val="41"/>
+    <w:abstractNumId w:val="42"/>
   </w:num>
   <w:num w:numId="27">
-    <w:abstractNumId w:val="51"/>
+    <w:abstractNumId w:val="53"/>
   </w:num>
   <w:num w:numId="28">
-    <w:abstractNumId w:val="31"/>
+    <w:abstractNumId w:val="32"/>
   </w:num>
   <w:num w:numId="29">
     <w:abstractNumId w:val="10"/>
   </w:num>
   <w:num w:numId="30">
-    <w:abstractNumId w:val="25"/>
+    <w:abstractNumId w:val="27"/>
   </w:num>
   <w:num w:numId="31">
     <w:abstractNumId w:val="5"/>
   </w:num>
   <w:num w:numId="32">
-    <w:abstractNumId w:val="56"/>
+    <w:abstractNumId w:val="59"/>
   </w:num>
   <w:num w:numId="33">
-    <w:abstractNumId w:val="30"/>
+    <w:abstractNumId w:val="31"/>
   </w:num>
   <w:num w:numId="34">
-    <w:abstractNumId w:val="61"/>
+    <w:abstractNumId w:val="64"/>
   </w:num>
   <w:num w:numId="35">
-    <w:abstractNumId w:val="39"/>
+    <w:abstractNumId w:val="40"/>
   </w:num>
   <w:num w:numId="36">
-    <w:abstractNumId w:val="35"/>
+    <w:abstractNumId w:val="36"/>
   </w:num>
   <w:num w:numId="37">
-    <w:abstractNumId w:val="53"/>
+    <w:abstractNumId w:val="56"/>
   </w:num>
   <w:num w:numId="38">
     <w:abstractNumId w:val="20"/>
@@ -18439,19 +20281,19 @@
     <w:abstractNumId w:val="13"/>
   </w:num>
   <w:num w:numId="41">
-    <w:abstractNumId w:val="64"/>
+    <w:abstractNumId w:val="68"/>
   </w:num>
   <w:num w:numId="42">
-    <w:abstractNumId w:val="67"/>
+    <w:abstractNumId w:val="71"/>
   </w:num>
   <w:num w:numId="43">
-    <w:abstractNumId w:val="27"/>
+    <w:abstractNumId w:val="29"/>
   </w:num>
   <w:num w:numId="44">
     <w:abstractNumId w:val="9"/>
   </w:num>
   <w:num w:numId="45">
-    <w:abstractNumId w:val="44"/>
+    <w:abstractNumId w:val="45"/>
   </w:num>
   <w:num w:numId="46">
     <w:abstractNumId w:val="8"/>
@@ -18460,7 +20302,7 @@
     <w:abstractNumId w:val="0"/>
   </w:num>
   <w:num w:numId="48">
-    <w:abstractNumId w:val="52"/>
+    <w:abstractNumId w:val="55"/>
   </w:num>
   <w:num w:numId="49">
     <w:abstractNumId w:val="18"/>
@@ -18469,28 +20311,28 @@
     <w:abstractNumId w:val="16"/>
   </w:num>
   <w:num w:numId="51">
+    <w:abstractNumId w:val="52"/>
+  </w:num>
+  <w:num w:numId="52">
     <w:abstractNumId w:val="50"/>
   </w:num>
-  <w:num w:numId="52">
-    <w:abstractNumId w:val="48"/>
-  </w:num>
   <w:num w:numId="53">
-    <w:abstractNumId w:val="55"/>
+    <w:abstractNumId w:val="58"/>
   </w:num>
   <w:num w:numId="54">
-    <w:abstractNumId w:val="37"/>
+    <w:abstractNumId w:val="38"/>
   </w:num>
   <w:num w:numId="55">
-    <w:abstractNumId w:val="40"/>
+    <w:abstractNumId w:val="41"/>
   </w:num>
   <w:num w:numId="56">
-    <w:abstractNumId w:val="38"/>
+    <w:abstractNumId w:val="39"/>
   </w:num>
   <w:num w:numId="57">
-    <w:abstractNumId w:val="22"/>
+    <w:abstractNumId w:val="23"/>
   </w:num>
   <w:num w:numId="58">
-    <w:abstractNumId w:val="45"/>
+    <w:abstractNumId w:val="46"/>
   </w:num>
   <w:num w:numId="59">
     <w:abstractNumId w:val="17"/>
@@ -18502,27 +20344,42 @@
     <w:abstractNumId w:val="15"/>
   </w:num>
   <w:num w:numId="62">
-    <w:abstractNumId w:val="29"/>
+    <w:abstractNumId w:val="19"/>
   </w:num>
   <w:num w:numId="63">
-    <w:abstractNumId w:val="19"/>
+    <w:abstractNumId w:val="48"/>
   </w:num>
   <w:num w:numId="64">
-    <w:abstractNumId w:val="46"/>
+    <w:abstractNumId w:val="2"/>
   </w:num>
   <w:num w:numId="65">
-    <w:abstractNumId w:val="2"/>
+    <w:abstractNumId w:val="11"/>
   </w:num>
   <w:num w:numId="66">
-    <w:abstractNumId w:val="11"/>
+    <w:abstractNumId w:val="44"/>
   </w:num>
   <w:num w:numId="67">
-    <w:abstractNumId w:val="43"/>
+    <w:abstractNumId w:val="37"/>
   </w:num>
   <w:num w:numId="68">
-    <w:abstractNumId w:val="36"/>
+    <w:abstractNumId w:val="54"/>
   </w:num>
-  <w:numIdMacAtCleanup w:val="61"/>
+  <w:num w:numId="69">
+    <w:abstractNumId w:val="22"/>
+  </w:num>
+  <w:num w:numId="70">
+    <w:abstractNumId w:val="72"/>
+  </w:num>
+  <w:num w:numId="71">
+    <w:abstractNumId w:val="47"/>
+  </w:num>
+  <w:num w:numId="72">
+    <w:abstractNumId w:val="26"/>
+  </w:num>
+  <w:num w:numId="73">
+    <w:abstractNumId w:val="67"/>
+  </w:num>
+  <w:numIdMacAtCleanup w:val="71"/>
 </w:numbering>
 </file>
 

</xml_diff>

<commit_message>
Began notes on Stiglitz and Rosengard 92015) chapter 7
</commit_message>
<xml_diff>
--- a/Notes/POLS6330_2020_Spring_Notes_StiglitzRosengard_2015_Economics-of-the-public-sector_4th-Edition_v00.docx
+++ b/Notes/POLS6330_2020_Spring_Notes_StiglitzRosengard_2015_Economics-of-the-public-sector_4th-Edition_v00.docx
@@ -11900,6 +11900,568 @@
       </w:r>
     </w:p>
     <w:p>
+      <w:r>
+        <w:br w:type="page"/>
+      </w:r>
+    </w:p>
+    <w:p>
+      <w:pPr>
+        <w:rPr>
+          <w:b/>
+        </w:rPr>
+      </w:pPr>
+      <w:r>
+        <w:rPr>
+          <w:b/>
+        </w:rPr>
+        <w:lastRenderedPageBreak/>
+        <w:t>Chapter 7 – Efficiency and Equity</w:t>
+      </w:r>
+    </w:p>
+    <w:p>
+      <w:pPr>
+        <w:rPr>
+          <w:u w:val="single"/>
+        </w:rPr>
+      </w:pPr>
+      <w:r>
+        <w:rPr>
+          <w:u w:val="single"/>
+        </w:rPr>
+        <w:t>Preview Questions</w:t>
+      </w:r>
+    </w:p>
+    <w:p>
+      <w:pPr>
+        <w:pStyle w:val="ListParagraph"/>
+        <w:numPr>
+          <w:ilvl w:val="0"/>
+          <w:numId w:val="74"/>
+        </w:numPr>
+      </w:pPr>
+      <w:r>
+        <w:t>How are efficiency and distribution connected?</w:t>
+      </w:r>
+    </w:p>
+    <w:p>
+      <w:pPr>
+        <w:pStyle w:val="ListParagraph"/>
+        <w:numPr>
+          <w:ilvl w:val="0"/>
+          <w:numId w:val="74"/>
+        </w:numPr>
+      </w:pPr>
+      <w:r>
+        <w:t>What are social choices?</w:t>
+      </w:r>
+    </w:p>
+    <w:p>
+      <w:pPr>
+        <w:pStyle w:val="ListParagraph"/>
+        <w:numPr>
+          <w:ilvl w:val="0"/>
+          <w:numId w:val="74"/>
+        </w:numPr>
+      </w:pPr>
+      <w:r>
+        <w:t>How does one analyze social choices?</w:t>
+      </w:r>
+    </w:p>
+    <w:p>
+      <w:pPr>
+        <w:pStyle w:val="ListParagraph"/>
+        <w:numPr>
+          <w:ilvl w:val="0"/>
+          <w:numId w:val="74"/>
+        </w:numPr>
+      </w:pPr>
+      <w:r>
+        <w:t>How does one measure benefits?</w:t>
+      </w:r>
+    </w:p>
+    <w:p>
+      <w:pPr>
+        <w:pStyle w:val="ListParagraph"/>
+        <w:numPr>
+          <w:ilvl w:val="0"/>
+          <w:numId w:val="74"/>
+        </w:numPr>
+      </w:pPr>
+      <w:r>
+        <w:t>What is a compensated demand curve?</w:t>
+      </w:r>
+    </w:p>
+    <w:p>
+      <w:pPr>
+        <w:pStyle w:val="ListParagraph"/>
+        <w:numPr>
+          <w:ilvl w:val="0"/>
+          <w:numId w:val="74"/>
+        </w:numPr>
+      </w:pPr>
+      <w:r>
+        <w:t>How does one measure inefficiency?</w:t>
+      </w:r>
+    </w:p>
+    <w:p>
+      <w:pPr>
+        <w:pStyle w:val="ListParagraph"/>
+        <w:numPr>
+          <w:ilvl w:val="0"/>
+          <w:numId w:val="74"/>
+        </w:numPr>
+      </w:pPr>
+      <w:r>
+        <w:t>What are the three approaches to social choices?</w:t>
+      </w:r>
+    </w:p>
+    <w:p/>
+    <w:p>
+      <w:pPr>
+        <w:rPr>
+          <w:u w:val="single"/>
+        </w:rPr>
+      </w:pPr>
+      <w:r>
+        <w:rPr>
+          <w:u w:val="single"/>
+        </w:rPr>
+        <w:t>Reading Summary</w:t>
+      </w:r>
+    </w:p>
+    <w:p>
+      <w:pPr>
+        <w:rPr>
+          <w:i/>
+        </w:rPr>
+      </w:pPr>
+      <w:r>
+        <w:rPr>
+          <w:i/>
+        </w:rPr>
+        <w:t>Basic Concept</w:t>
+      </w:r>
+    </w:p>
+    <w:p>
+      <w:pPr>
+        <w:pStyle w:val="ListParagraph"/>
+        <w:numPr>
+          <w:ilvl w:val="0"/>
+          <w:numId w:val="75"/>
+        </w:numPr>
+      </w:pPr>
+      <w:r>
+        <w:t xml:space="preserve">The distribution of income </w:t>
+      </w:r>
+      <w:r>
+        <w:t xml:space="preserve">(i.e., equity) </w:t>
+      </w:r>
+      <w:r>
+        <w:t>generated by a competitive economy that is Pareto efficient may still be socially undesirable.</w:t>
+      </w:r>
+    </w:p>
+    <w:p>
+      <w:pPr>
+        <w:pStyle w:val="ListParagraph"/>
+        <w:numPr>
+          <w:ilvl w:val="0"/>
+          <w:numId w:val="75"/>
+        </w:numPr>
+      </w:pPr>
+      <w:r>
+        <w:t xml:space="preserve">Adjusting the distribution of income to a socially acceptable mix is a primary objective of government. </w:t>
+      </w:r>
+    </w:p>
+    <w:p>
+      <w:pPr>
+        <w:pStyle w:val="ListParagraph"/>
+        <w:numPr>
+          <w:ilvl w:val="0"/>
+          <w:numId w:val="75"/>
+        </w:numPr>
+      </w:pPr>
+      <w:r>
+        <w:t>Welfare economics provides a framework for systematically evaluating tradeoffs between economic efficiency and income distribution.</w:t>
+      </w:r>
+    </w:p>
+    <w:p/>
+    <w:p>
+      <w:pPr>
+        <w:rPr>
+          <w:i/>
+        </w:rPr>
+      </w:pPr>
+      <w:r>
+        <w:rPr>
+          <w:i/>
+        </w:rPr>
+        <w:t>Ef</w:t>
+      </w:r>
+      <w:r>
+        <w:rPr>
+          <w:i/>
+        </w:rPr>
+        <w:t>ficiency and Distribution Trade</w:t>
+      </w:r>
+      <w:r>
+        <w:rPr>
+          <w:i/>
+        </w:rPr>
+        <w:t>offs</w:t>
+      </w:r>
+    </w:p>
+    <w:p>
+      <w:pPr>
+        <w:pStyle w:val="ListParagraph"/>
+        <w:numPr>
+          <w:ilvl w:val="0"/>
+          <w:numId w:val="76"/>
+        </w:numPr>
+      </w:pPr>
+      <w:r>
+        <w:t>The tradeoff between efficiency and equity is the primary point of contention in many public policy debates.</w:t>
+      </w:r>
+    </w:p>
+    <w:p>
+      <w:pPr>
+        <w:pStyle w:val="ListParagraph"/>
+        <w:numPr>
+          <w:ilvl w:val="1"/>
+          <w:numId w:val="76"/>
+        </w:numPr>
+      </w:pPr>
+      <w:r>
+        <w:t>The nature of the tradeoff.</w:t>
+      </w:r>
+    </w:p>
+    <w:p>
+      <w:pPr>
+        <w:pStyle w:val="ListParagraph"/>
+        <w:numPr>
+          <w:ilvl w:val="1"/>
+          <w:numId w:val="76"/>
+        </w:numPr>
+      </w:pPr>
+      <w:r>
+        <w:t>How much efficiency should be sacrificed to reduce inequality?</w:t>
+      </w:r>
+    </w:p>
+    <w:p>
+      <w:pPr>
+        <w:pStyle w:val="ListParagraph"/>
+        <w:numPr>
+          <w:ilvl w:val="0"/>
+          <w:numId w:val="76"/>
+        </w:numPr>
+      </w:pPr>
+      <w:r>
+        <w:t>The relative value assigned to decreases in efficiency and decreases in inequality is a point of disagreement.</w:t>
+      </w:r>
+    </w:p>
+    <w:p>
+      <w:pPr>
+        <w:pStyle w:val="ListParagraph"/>
+        <w:numPr>
+          <w:ilvl w:val="1"/>
+          <w:numId w:val="76"/>
+        </w:numPr>
+      </w:pPr>
+      <w:r>
+        <w:t>Any level of inequality is undesirable.</w:t>
+      </w:r>
+    </w:p>
+    <w:p>
+      <w:pPr>
+        <w:pStyle w:val="ListParagraph"/>
+        <w:numPr>
+          <w:ilvl w:val="1"/>
+          <w:numId w:val="76"/>
+        </w:numPr>
+      </w:pPr>
+      <w:r>
+        <w:t>Society should focus on growing the pie rather than how the pie is divided.</w:t>
+      </w:r>
+    </w:p>
+    <w:p/>
+    <w:p>
+      <w:pPr>
+        <w:rPr>
+          <w:i/>
+        </w:rPr>
+      </w:pPr>
+      <w:r>
+        <w:rPr>
+          <w:i/>
+        </w:rPr>
+        <w:t>Analyzing Social Choices</w:t>
+      </w:r>
+    </w:p>
+    <w:p>
+      <w:r>
+        <w:t>Basic Concept</w:t>
+      </w:r>
+    </w:p>
+    <w:p>
+      <w:pPr>
+        <w:pStyle w:val="ListParagraph"/>
+        <w:numPr>
+          <w:ilvl w:val="0"/>
+          <w:numId w:val="78"/>
+        </w:numPr>
+      </w:pPr>
+      <w:r>
+        <w:t>Analyzing consumer choices</w:t>
+      </w:r>
+    </w:p>
+    <w:p>
+      <w:pPr>
+        <w:pStyle w:val="ListParagraph"/>
+        <w:numPr>
+          <w:ilvl w:val="1"/>
+          <w:numId w:val="78"/>
+        </w:numPr>
+      </w:pPr>
+      <w:r>
+        <w:t xml:space="preserve">Budget constraint curve delineates the </w:t>
+      </w:r>
+      <w:r>
+        <w:t xml:space="preserve">consumer’s </w:t>
+      </w:r>
+      <w:r>
+        <w:t>opportunity set.</w:t>
+      </w:r>
+    </w:p>
+    <w:p>
+      <w:pPr>
+        <w:pStyle w:val="ListParagraph"/>
+        <w:numPr>
+          <w:ilvl w:val="1"/>
+          <w:numId w:val="78"/>
+        </w:numPr>
+      </w:pPr>
+      <w:r>
+        <w:t>Indifference curve describes the consumer’s preferences.</w:t>
+      </w:r>
+    </w:p>
+    <w:p>
+      <w:pPr>
+        <w:pStyle w:val="ListParagraph"/>
+        <w:numPr>
+          <w:ilvl w:val="1"/>
+          <w:numId w:val="78"/>
+        </w:numPr>
+      </w:pPr>
+      <w:r>
+        <w:t>The point where the budget constraint is tangent to the indifference curve is places the consumer on the highest indifference curve possible (i.e., maximizes utility).</w:t>
+      </w:r>
+    </w:p>
+    <w:p>
+      <w:pPr>
+        <w:pStyle w:val="ListParagraph"/>
+        <w:numPr>
+          <w:ilvl w:val="0"/>
+          <w:numId w:val="78"/>
+        </w:numPr>
+      </w:pPr>
+      <w:r>
+        <w:t>Approach to analyzing social choices analogous to the approach for analyzing consumer choices.</w:t>
+      </w:r>
+    </w:p>
+    <w:p>
+      <w:pPr>
+        <w:pStyle w:val="ListParagraph"/>
+        <w:numPr>
+          <w:ilvl w:val="1"/>
+          <w:numId w:val="78"/>
+        </w:numPr>
+      </w:pPr>
+      <w:r>
+        <w:t>Utilities possibilities curve delineates the opportunity set.</w:t>
+      </w:r>
+    </w:p>
+    <w:p>
+      <w:pPr>
+        <w:pStyle w:val="ListParagraph"/>
+        <w:numPr>
+          <w:ilvl w:val="1"/>
+          <w:numId w:val="78"/>
+        </w:numPr>
+      </w:pPr>
+      <w:r>
+        <w:t>Theorems of welfare economics</w:t>
+      </w:r>
+    </w:p>
+    <w:p>
+      <w:pPr>
+        <w:pStyle w:val="ListParagraph"/>
+        <w:numPr>
+          <w:ilvl w:val="2"/>
+          <w:numId w:val="78"/>
+        </w:numPr>
+      </w:pPr>
+      <w:r>
+        <w:t>Competitive economies are always at a point on the utility possibilities curve.</w:t>
+      </w:r>
+    </w:p>
+    <w:p>
+      <w:pPr>
+        <w:pStyle w:val="ListParagraph"/>
+        <w:numPr>
+          <w:ilvl w:val="2"/>
+          <w:numId w:val="78"/>
+        </w:numPr>
+      </w:pPr>
+      <w:r>
+        <w:t>Any specific point on the utility possibilities curve can be attained by allowing a competitive process after redistributing income.</w:t>
+      </w:r>
+    </w:p>
+    <w:p>
+      <w:pPr>
+        <w:pStyle w:val="ListParagraph"/>
+        <w:numPr>
+          <w:ilvl w:val="1"/>
+          <w:numId w:val="78"/>
+        </w:numPr>
+      </w:pPr>
+      <w:r>
+        <w:t>Social indifference curve describes the combinations of utility</w:t>
+      </w:r>
+      <w:r>
+        <w:t xml:space="preserve"> for members of a society for which society in whole is indifferent</w:t>
+      </w:r>
+      <w:r>
+        <w:t>.</w:t>
+      </w:r>
+    </w:p>
+    <w:p/>
+    <w:p>
+      <w:r>
+        <w:t>Determining the Tradeoffs</w:t>
+      </w:r>
+    </w:p>
+    <w:p>
+      <w:pPr>
+        <w:pStyle w:val="ListParagraph"/>
+        <w:numPr>
+          <w:ilvl w:val="0"/>
+          <w:numId w:val="79"/>
+        </w:numPr>
+      </w:pPr>
+      <w:r>
+        <w:lastRenderedPageBreak/>
+        <w:t>Utility theory explains why increases in utility of one person may be greater than decreases in utility for another person as society moves along the utility possibilities curve.</w:t>
+      </w:r>
+    </w:p>
+    <w:p>
+      <w:pPr>
+        <w:pStyle w:val="ListParagraph"/>
+        <w:numPr>
+          <w:ilvl w:val="0"/>
+          <w:numId w:val="79"/>
+        </w:numPr>
+      </w:pPr>
+      <w:r>
+        <w:t>Utility function describes the relationship between the relative utility of people.</w:t>
+      </w:r>
+    </w:p>
+    <w:p>
+      <w:pPr>
+        <w:pStyle w:val="ListParagraph"/>
+        <w:numPr>
+          <w:ilvl w:val="0"/>
+          <w:numId w:val="79"/>
+        </w:numPr>
+      </w:pPr>
+      <w:r>
+        <w:t>Marginal utility is the extra utility that one gets from an extra unit of resources.</w:t>
+      </w:r>
+    </w:p>
+    <w:p>
+      <w:pPr>
+        <w:pStyle w:val="ListParagraph"/>
+        <w:numPr>
+          <w:ilvl w:val="1"/>
+          <w:numId w:val="79"/>
+        </w:numPr>
+      </w:pPr>
+      <w:r>
+        <w:t>Marginal utility is the slope of the utility function.</w:t>
+      </w:r>
+    </w:p>
+    <w:p>
+      <w:pPr>
+        <w:pStyle w:val="ListParagraph"/>
+        <w:numPr>
+          <w:ilvl w:val="0"/>
+          <w:numId w:val="79"/>
+        </w:numPr>
+      </w:pPr>
+      <w:r>
+        <w:t xml:space="preserve">Diminishing marginal utility is when the extra utility gained from an extra unit of a good becomes smaller as individuals consume more of the good. </w:t>
+      </w:r>
+    </w:p>
+    <w:p>
+      <w:pPr>
+        <w:pStyle w:val="ListParagraph"/>
+        <w:numPr>
+          <w:ilvl w:val="1"/>
+          <w:numId w:val="79"/>
+        </w:numPr>
+      </w:pPr>
+      <w:r>
+        <w:t>The extra utility lost from an extra unit of a good lost becomes greater as individuals lose more of the good.</w:t>
+      </w:r>
+    </w:p>
+    <w:p>
+      <w:pPr>
+        <w:pStyle w:val="ListParagraph"/>
+        <w:numPr>
+          <w:ilvl w:val="0"/>
+          <w:numId w:val="79"/>
+        </w:numPr>
+      </w:pPr>
+      <w:r>
+        <w:t>The efficiency by which one can transfer resources from one individual to another influences the shape of the utility possibilities curve.</w:t>
+      </w:r>
+    </w:p>
+    <w:p>
+      <w:pPr>
+        <w:pStyle w:val="ListParagraph"/>
+        <w:numPr>
+          <w:ilvl w:val="1"/>
+          <w:numId w:val="79"/>
+        </w:numPr>
+      </w:pPr>
+      <w:r>
+        <w:t>Resource transfers are accomplished through taxes and subsidies.</w:t>
+      </w:r>
+    </w:p>
+    <w:p>
+      <w:pPr>
+        <w:pStyle w:val="ListParagraph"/>
+        <w:numPr>
+          <w:ilvl w:val="1"/>
+          <w:numId w:val="79"/>
+        </w:numPr>
+      </w:pPr>
+      <w:r>
+        <w:t>The way society taxes and subsidizes can reduce efficiency because they create disincentives.</w:t>
+      </w:r>
+    </w:p>
+    <w:p/>
+    <w:p>
+      <w:r>
+        <w:t>Evaluating the Tradeoffs</w:t>
+      </w:r>
+    </w:p>
+    <w:p>
+      <w:pPr>
+        <w:pStyle w:val="ListParagraph"/>
+        <w:numPr>
+          <w:ilvl w:val="0"/>
+          <w:numId w:val="80"/>
+        </w:numPr>
+      </w:pPr>
       <w:bookmarkStart w:id="4" w:name="_GoBack"/>
       <w:bookmarkEnd w:id="4"/>
     </w:p>
@@ -11969,7 +12531,7 @@
         <w:bCs/>
         <w:noProof/>
       </w:rPr>
-      <w:t>27</w:t>
+      <w:t>28</w:t>
     </w:r>
     <w:r>
       <w:rPr>
@@ -12008,7 +12570,7 @@
         <w:bCs/>
         <w:noProof/>
       </w:rPr>
-      <w:t>28</w:t>
+      <w:t>30</w:t>
     </w:r>
     <w:r>
       <w:rPr>
@@ -12187,6 +12749,119 @@
     </w:lvl>
   </w:abstractNum>
   <w:abstractNum w:abstractNumId="1" w15:restartNumberingAfterBreak="0">
+    <w:nsid w:val="00BD1169"/>
+    <w:multiLevelType w:val="hybridMultilevel"/>
+    <w:tmpl w:val="582C2B7E"/>
+    <w:lvl w:ilvl="0" w:tplc="04090001">
+      <w:start w:val="1"/>
+      <w:numFmt w:val="bullet"/>
+      <w:lvlText w:val=""/>
+      <w:lvlJc w:val="left"/>
+      <w:pPr>
+        <w:ind w:left="720" w:hanging="360"/>
+      </w:pPr>
+      <w:rPr>
+        <w:rFonts w:ascii="Symbol" w:hAnsi="Symbol" w:hint="default"/>
+      </w:rPr>
+    </w:lvl>
+    <w:lvl w:ilvl="1" w:tplc="04090003">
+      <w:start w:val="1"/>
+      <w:numFmt w:val="bullet"/>
+      <w:lvlText w:val="o"/>
+      <w:lvlJc w:val="left"/>
+      <w:pPr>
+        <w:ind w:left="1440" w:hanging="360"/>
+      </w:pPr>
+      <w:rPr>
+        <w:rFonts w:ascii="Courier New" w:hAnsi="Courier New" w:cs="Courier New" w:hint="default"/>
+      </w:rPr>
+    </w:lvl>
+    <w:lvl w:ilvl="2" w:tplc="04090005">
+      <w:start w:val="1"/>
+      <w:numFmt w:val="bullet"/>
+      <w:lvlText w:val=""/>
+      <w:lvlJc w:val="left"/>
+      <w:pPr>
+        <w:ind w:left="2160" w:hanging="360"/>
+      </w:pPr>
+      <w:rPr>
+        <w:rFonts w:ascii="Wingdings" w:hAnsi="Wingdings" w:hint="default"/>
+      </w:rPr>
+    </w:lvl>
+    <w:lvl w:ilvl="3" w:tplc="04090001" w:tentative="1">
+      <w:start w:val="1"/>
+      <w:numFmt w:val="bullet"/>
+      <w:lvlText w:val=""/>
+      <w:lvlJc w:val="left"/>
+      <w:pPr>
+        <w:ind w:left="2880" w:hanging="360"/>
+      </w:pPr>
+      <w:rPr>
+        <w:rFonts w:ascii="Symbol" w:hAnsi="Symbol" w:hint="default"/>
+      </w:rPr>
+    </w:lvl>
+    <w:lvl w:ilvl="4" w:tplc="04090003" w:tentative="1">
+      <w:start w:val="1"/>
+      <w:numFmt w:val="bullet"/>
+      <w:lvlText w:val="o"/>
+      <w:lvlJc w:val="left"/>
+      <w:pPr>
+        <w:ind w:left="3600" w:hanging="360"/>
+      </w:pPr>
+      <w:rPr>
+        <w:rFonts w:ascii="Courier New" w:hAnsi="Courier New" w:cs="Courier New" w:hint="default"/>
+      </w:rPr>
+    </w:lvl>
+    <w:lvl w:ilvl="5" w:tplc="04090005" w:tentative="1">
+      <w:start w:val="1"/>
+      <w:numFmt w:val="bullet"/>
+      <w:lvlText w:val=""/>
+      <w:lvlJc w:val="left"/>
+      <w:pPr>
+        <w:ind w:left="4320" w:hanging="360"/>
+      </w:pPr>
+      <w:rPr>
+        <w:rFonts w:ascii="Wingdings" w:hAnsi="Wingdings" w:hint="default"/>
+      </w:rPr>
+    </w:lvl>
+    <w:lvl w:ilvl="6" w:tplc="04090001" w:tentative="1">
+      <w:start w:val="1"/>
+      <w:numFmt w:val="bullet"/>
+      <w:lvlText w:val=""/>
+      <w:lvlJc w:val="left"/>
+      <w:pPr>
+        <w:ind w:left="5040" w:hanging="360"/>
+      </w:pPr>
+      <w:rPr>
+        <w:rFonts w:ascii="Symbol" w:hAnsi="Symbol" w:hint="default"/>
+      </w:rPr>
+    </w:lvl>
+    <w:lvl w:ilvl="7" w:tplc="04090003" w:tentative="1">
+      <w:start w:val="1"/>
+      <w:numFmt w:val="bullet"/>
+      <w:lvlText w:val="o"/>
+      <w:lvlJc w:val="left"/>
+      <w:pPr>
+        <w:ind w:left="5760" w:hanging="360"/>
+      </w:pPr>
+      <w:rPr>
+        <w:rFonts w:ascii="Courier New" w:hAnsi="Courier New" w:cs="Courier New" w:hint="default"/>
+      </w:rPr>
+    </w:lvl>
+    <w:lvl w:ilvl="8" w:tplc="04090005" w:tentative="1">
+      <w:start w:val="1"/>
+      <w:numFmt w:val="bullet"/>
+      <w:lvlText w:val=""/>
+      <w:lvlJc w:val="left"/>
+      <w:pPr>
+        <w:ind w:left="6480" w:hanging="360"/>
+      </w:pPr>
+      <w:rPr>
+        <w:rFonts w:ascii="Wingdings" w:hAnsi="Wingdings" w:hint="default"/>
+      </w:rPr>
+    </w:lvl>
+  </w:abstractNum>
+  <w:abstractNum w:abstractNumId="2" w15:restartNumberingAfterBreak="0">
     <w:nsid w:val="00D800D2"/>
     <w:multiLevelType w:val="hybridMultilevel"/>
     <w:tmpl w:val="3CAC0A66"/>
@@ -12299,7 +12974,120 @@
       </w:rPr>
     </w:lvl>
   </w:abstractNum>
-  <w:abstractNum w:abstractNumId="2" w15:restartNumberingAfterBreak="0">
+  <w:abstractNum w:abstractNumId="3" w15:restartNumberingAfterBreak="0">
+    <w:nsid w:val="03A908AF"/>
+    <w:multiLevelType w:val="hybridMultilevel"/>
+    <w:tmpl w:val="9DD8026A"/>
+    <w:lvl w:ilvl="0" w:tplc="04090001">
+      <w:start w:val="1"/>
+      <w:numFmt w:val="bullet"/>
+      <w:lvlText w:val=""/>
+      <w:lvlJc w:val="left"/>
+      <w:pPr>
+        <w:ind w:left="720" w:hanging="360"/>
+      </w:pPr>
+      <w:rPr>
+        <w:rFonts w:ascii="Symbol" w:hAnsi="Symbol" w:hint="default"/>
+      </w:rPr>
+    </w:lvl>
+    <w:lvl w:ilvl="1" w:tplc="04090003">
+      <w:start w:val="1"/>
+      <w:numFmt w:val="bullet"/>
+      <w:lvlText w:val="o"/>
+      <w:lvlJc w:val="left"/>
+      <w:pPr>
+        <w:ind w:left="1440" w:hanging="360"/>
+      </w:pPr>
+      <w:rPr>
+        <w:rFonts w:ascii="Courier New" w:hAnsi="Courier New" w:cs="Courier New" w:hint="default"/>
+      </w:rPr>
+    </w:lvl>
+    <w:lvl w:ilvl="2" w:tplc="04090005" w:tentative="1">
+      <w:start w:val="1"/>
+      <w:numFmt w:val="bullet"/>
+      <w:lvlText w:val=""/>
+      <w:lvlJc w:val="left"/>
+      <w:pPr>
+        <w:ind w:left="2160" w:hanging="360"/>
+      </w:pPr>
+      <w:rPr>
+        <w:rFonts w:ascii="Wingdings" w:hAnsi="Wingdings" w:hint="default"/>
+      </w:rPr>
+    </w:lvl>
+    <w:lvl w:ilvl="3" w:tplc="04090001" w:tentative="1">
+      <w:start w:val="1"/>
+      <w:numFmt w:val="bullet"/>
+      <w:lvlText w:val=""/>
+      <w:lvlJc w:val="left"/>
+      <w:pPr>
+        <w:ind w:left="2880" w:hanging="360"/>
+      </w:pPr>
+      <w:rPr>
+        <w:rFonts w:ascii="Symbol" w:hAnsi="Symbol" w:hint="default"/>
+      </w:rPr>
+    </w:lvl>
+    <w:lvl w:ilvl="4" w:tplc="04090003" w:tentative="1">
+      <w:start w:val="1"/>
+      <w:numFmt w:val="bullet"/>
+      <w:lvlText w:val="o"/>
+      <w:lvlJc w:val="left"/>
+      <w:pPr>
+        <w:ind w:left="3600" w:hanging="360"/>
+      </w:pPr>
+      <w:rPr>
+        <w:rFonts w:ascii="Courier New" w:hAnsi="Courier New" w:cs="Courier New" w:hint="default"/>
+      </w:rPr>
+    </w:lvl>
+    <w:lvl w:ilvl="5" w:tplc="04090005" w:tentative="1">
+      <w:start w:val="1"/>
+      <w:numFmt w:val="bullet"/>
+      <w:lvlText w:val=""/>
+      <w:lvlJc w:val="left"/>
+      <w:pPr>
+        <w:ind w:left="4320" w:hanging="360"/>
+      </w:pPr>
+      <w:rPr>
+        <w:rFonts w:ascii="Wingdings" w:hAnsi="Wingdings" w:hint="default"/>
+      </w:rPr>
+    </w:lvl>
+    <w:lvl w:ilvl="6" w:tplc="04090001" w:tentative="1">
+      <w:start w:val="1"/>
+      <w:numFmt w:val="bullet"/>
+      <w:lvlText w:val=""/>
+      <w:lvlJc w:val="left"/>
+      <w:pPr>
+        <w:ind w:left="5040" w:hanging="360"/>
+      </w:pPr>
+      <w:rPr>
+        <w:rFonts w:ascii="Symbol" w:hAnsi="Symbol" w:hint="default"/>
+      </w:rPr>
+    </w:lvl>
+    <w:lvl w:ilvl="7" w:tplc="04090003" w:tentative="1">
+      <w:start w:val="1"/>
+      <w:numFmt w:val="bullet"/>
+      <w:lvlText w:val="o"/>
+      <w:lvlJc w:val="left"/>
+      <w:pPr>
+        <w:ind w:left="5760" w:hanging="360"/>
+      </w:pPr>
+      <w:rPr>
+        <w:rFonts w:ascii="Courier New" w:hAnsi="Courier New" w:cs="Courier New" w:hint="default"/>
+      </w:rPr>
+    </w:lvl>
+    <w:lvl w:ilvl="8" w:tplc="04090005" w:tentative="1">
+      <w:start w:val="1"/>
+      <w:numFmt w:val="bullet"/>
+      <w:lvlText w:val=""/>
+      <w:lvlJc w:val="left"/>
+      <w:pPr>
+        <w:ind w:left="6480" w:hanging="360"/>
+      </w:pPr>
+      <w:rPr>
+        <w:rFonts w:ascii="Wingdings" w:hAnsi="Wingdings" w:hint="default"/>
+      </w:rPr>
+    </w:lvl>
+  </w:abstractNum>
+  <w:abstractNum w:abstractNumId="4" w15:restartNumberingAfterBreak="0">
     <w:nsid w:val="04C36B28"/>
     <w:multiLevelType w:val="hybridMultilevel"/>
     <w:tmpl w:val="4F3ABD8A"/>
@@ -12412,7 +13200,7 @@
       </w:rPr>
     </w:lvl>
   </w:abstractNum>
-  <w:abstractNum w:abstractNumId="3" w15:restartNumberingAfterBreak="0">
+  <w:abstractNum w:abstractNumId="5" w15:restartNumberingAfterBreak="0">
     <w:nsid w:val="05286F3B"/>
     <w:multiLevelType w:val="hybridMultilevel"/>
     <w:tmpl w:val="DF94EF08"/>
@@ -12525,7 +13313,7 @@
       </w:rPr>
     </w:lvl>
   </w:abstractNum>
-  <w:abstractNum w:abstractNumId="4" w15:restartNumberingAfterBreak="0">
+  <w:abstractNum w:abstractNumId="6" w15:restartNumberingAfterBreak="0">
     <w:nsid w:val="0537465D"/>
     <w:multiLevelType w:val="hybridMultilevel"/>
     <w:tmpl w:val="2FAE7EC0"/>
@@ -12638,7 +13426,7 @@
       </w:rPr>
     </w:lvl>
   </w:abstractNum>
-  <w:abstractNum w:abstractNumId="5" w15:restartNumberingAfterBreak="0">
+  <w:abstractNum w:abstractNumId="7" w15:restartNumberingAfterBreak="0">
     <w:nsid w:val="05A7195F"/>
     <w:multiLevelType w:val="hybridMultilevel"/>
     <w:tmpl w:val="869EBC14"/>
@@ -12751,7 +13539,7 @@
       </w:rPr>
     </w:lvl>
   </w:abstractNum>
-  <w:abstractNum w:abstractNumId="6" w15:restartNumberingAfterBreak="0">
+  <w:abstractNum w:abstractNumId="8" w15:restartNumberingAfterBreak="0">
     <w:nsid w:val="0883287F"/>
     <w:multiLevelType w:val="hybridMultilevel"/>
     <w:tmpl w:val="7756A5F6"/>
@@ -12864,7 +13652,7 @@
       </w:rPr>
     </w:lvl>
   </w:abstractNum>
-  <w:abstractNum w:abstractNumId="7" w15:restartNumberingAfterBreak="0">
+  <w:abstractNum w:abstractNumId="9" w15:restartNumberingAfterBreak="0">
     <w:nsid w:val="095B0635"/>
     <w:multiLevelType w:val="hybridMultilevel"/>
     <w:tmpl w:val="82068DA6"/>
@@ -12977,7 +13765,7 @@
       </w:rPr>
     </w:lvl>
   </w:abstractNum>
-  <w:abstractNum w:abstractNumId="8" w15:restartNumberingAfterBreak="0">
+  <w:abstractNum w:abstractNumId="10" w15:restartNumberingAfterBreak="0">
     <w:nsid w:val="0C9A2EBF"/>
     <w:multiLevelType w:val="hybridMultilevel"/>
     <w:tmpl w:val="396685A6"/>
@@ -13090,7 +13878,7 @@
       </w:rPr>
     </w:lvl>
   </w:abstractNum>
-  <w:abstractNum w:abstractNumId="9" w15:restartNumberingAfterBreak="0">
+  <w:abstractNum w:abstractNumId="11" w15:restartNumberingAfterBreak="0">
     <w:nsid w:val="0E963FAE"/>
     <w:multiLevelType w:val="hybridMultilevel"/>
     <w:tmpl w:val="76F4DB06"/>
@@ -13203,7 +13991,7 @@
       </w:rPr>
     </w:lvl>
   </w:abstractNum>
-  <w:abstractNum w:abstractNumId="10" w15:restartNumberingAfterBreak="0">
+  <w:abstractNum w:abstractNumId="12" w15:restartNumberingAfterBreak="0">
     <w:nsid w:val="10E723FA"/>
     <w:multiLevelType w:val="hybridMultilevel"/>
     <w:tmpl w:val="DE0AB142"/>
@@ -13316,7 +14104,7 @@
       </w:rPr>
     </w:lvl>
   </w:abstractNum>
-  <w:abstractNum w:abstractNumId="11" w15:restartNumberingAfterBreak="0">
+  <w:abstractNum w:abstractNumId="13" w15:restartNumberingAfterBreak="0">
     <w:nsid w:val="13F83C97"/>
     <w:multiLevelType w:val="hybridMultilevel"/>
     <w:tmpl w:val="6212C1B4"/>
@@ -13429,7 +14217,7 @@
       </w:rPr>
     </w:lvl>
   </w:abstractNum>
-  <w:abstractNum w:abstractNumId="12" w15:restartNumberingAfterBreak="0">
+  <w:abstractNum w:abstractNumId="14" w15:restartNumberingAfterBreak="0">
     <w:nsid w:val="140B1AE6"/>
     <w:multiLevelType w:val="hybridMultilevel"/>
     <w:tmpl w:val="604CD4B0"/>
@@ -13515,7 +14303,7 @@
       </w:pPr>
     </w:lvl>
   </w:abstractNum>
-  <w:abstractNum w:abstractNumId="13" w15:restartNumberingAfterBreak="0">
+  <w:abstractNum w:abstractNumId="15" w15:restartNumberingAfterBreak="0">
     <w:nsid w:val="18B74AE9"/>
     <w:multiLevelType w:val="hybridMultilevel"/>
     <w:tmpl w:val="3B827EC8"/>
@@ -13628,7 +14416,7 @@
       </w:rPr>
     </w:lvl>
   </w:abstractNum>
-  <w:abstractNum w:abstractNumId="14" w15:restartNumberingAfterBreak="0">
+  <w:abstractNum w:abstractNumId="16" w15:restartNumberingAfterBreak="0">
     <w:nsid w:val="18BA3BB4"/>
     <w:multiLevelType w:val="hybridMultilevel"/>
     <w:tmpl w:val="62D03A9E"/>
@@ -13741,7 +14529,7 @@
       </w:rPr>
     </w:lvl>
   </w:abstractNum>
-  <w:abstractNum w:abstractNumId="15" w15:restartNumberingAfterBreak="0">
+  <w:abstractNum w:abstractNumId="17" w15:restartNumberingAfterBreak="0">
     <w:nsid w:val="1DAE59CF"/>
     <w:multiLevelType w:val="hybridMultilevel"/>
     <w:tmpl w:val="54E67610"/>
@@ -13854,7 +14642,7 @@
       </w:rPr>
     </w:lvl>
   </w:abstractNum>
-  <w:abstractNum w:abstractNumId="16" w15:restartNumberingAfterBreak="0">
+  <w:abstractNum w:abstractNumId="18" w15:restartNumberingAfterBreak="0">
     <w:nsid w:val="1DFF6E9B"/>
     <w:multiLevelType w:val="hybridMultilevel"/>
     <w:tmpl w:val="DA349278"/>
@@ -13967,7 +14755,7 @@
       </w:rPr>
     </w:lvl>
   </w:abstractNum>
-  <w:abstractNum w:abstractNumId="17" w15:restartNumberingAfterBreak="0">
+  <w:abstractNum w:abstractNumId="19" w15:restartNumberingAfterBreak="0">
     <w:nsid w:val="20FD3282"/>
     <w:multiLevelType w:val="hybridMultilevel"/>
     <w:tmpl w:val="DC5403A0"/>
@@ -14080,7 +14868,7 @@
       </w:rPr>
     </w:lvl>
   </w:abstractNum>
-  <w:abstractNum w:abstractNumId="18" w15:restartNumberingAfterBreak="0">
+  <w:abstractNum w:abstractNumId="20" w15:restartNumberingAfterBreak="0">
     <w:nsid w:val="239C63BA"/>
     <w:multiLevelType w:val="hybridMultilevel"/>
     <w:tmpl w:val="38B25406"/>
@@ -14193,7 +14981,7 @@
       </w:rPr>
     </w:lvl>
   </w:abstractNum>
-  <w:abstractNum w:abstractNumId="19" w15:restartNumberingAfterBreak="0">
+  <w:abstractNum w:abstractNumId="21" w15:restartNumberingAfterBreak="0">
     <w:nsid w:val="24A340A1"/>
     <w:multiLevelType w:val="hybridMultilevel"/>
     <w:tmpl w:val="B434D7A6"/>
@@ -14306,7 +15094,7 @@
       </w:rPr>
     </w:lvl>
   </w:abstractNum>
-  <w:abstractNum w:abstractNumId="20" w15:restartNumberingAfterBreak="0">
+  <w:abstractNum w:abstractNumId="22" w15:restartNumberingAfterBreak="0">
     <w:nsid w:val="25572783"/>
     <w:multiLevelType w:val="hybridMultilevel"/>
     <w:tmpl w:val="0A20CB32"/>
@@ -14419,7 +15207,7 @@
       </w:rPr>
     </w:lvl>
   </w:abstractNum>
-  <w:abstractNum w:abstractNumId="21" w15:restartNumberingAfterBreak="0">
+  <w:abstractNum w:abstractNumId="23" w15:restartNumberingAfterBreak="0">
     <w:nsid w:val="26EB356D"/>
     <w:multiLevelType w:val="hybridMultilevel"/>
     <w:tmpl w:val="AF12DA1A"/>
@@ -14505,7 +15293,7 @@
       </w:pPr>
     </w:lvl>
   </w:abstractNum>
-  <w:abstractNum w:abstractNumId="22" w15:restartNumberingAfterBreak="0">
+  <w:abstractNum w:abstractNumId="24" w15:restartNumberingAfterBreak="0">
     <w:nsid w:val="270947E2"/>
     <w:multiLevelType w:val="hybridMultilevel"/>
     <w:tmpl w:val="DD941338"/>
@@ -14618,7 +15406,7 @@
       </w:rPr>
     </w:lvl>
   </w:abstractNum>
-  <w:abstractNum w:abstractNumId="23" w15:restartNumberingAfterBreak="0">
+  <w:abstractNum w:abstractNumId="25" w15:restartNumberingAfterBreak="0">
     <w:nsid w:val="27AD5329"/>
     <w:multiLevelType w:val="hybridMultilevel"/>
     <w:tmpl w:val="13C83F96"/>
@@ -14731,7 +15519,7 @@
       </w:rPr>
     </w:lvl>
   </w:abstractNum>
-  <w:abstractNum w:abstractNumId="24" w15:restartNumberingAfterBreak="0">
+  <w:abstractNum w:abstractNumId="26" w15:restartNumberingAfterBreak="0">
     <w:nsid w:val="28B90BFF"/>
     <w:multiLevelType w:val="hybridMultilevel"/>
     <w:tmpl w:val="D75EE4A2"/>
@@ -14844,7 +15632,7 @@
       </w:rPr>
     </w:lvl>
   </w:abstractNum>
-  <w:abstractNum w:abstractNumId="25" w15:restartNumberingAfterBreak="0">
+  <w:abstractNum w:abstractNumId="27" w15:restartNumberingAfterBreak="0">
     <w:nsid w:val="29456E6E"/>
     <w:multiLevelType w:val="hybridMultilevel"/>
     <w:tmpl w:val="908A7DA0"/>
@@ -14957,7 +15745,7 @@
       </w:rPr>
     </w:lvl>
   </w:abstractNum>
-  <w:abstractNum w:abstractNumId="26" w15:restartNumberingAfterBreak="0">
+  <w:abstractNum w:abstractNumId="28" w15:restartNumberingAfterBreak="0">
     <w:nsid w:val="2A386D4B"/>
     <w:multiLevelType w:val="hybridMultilevel"/>
     <w:tmpl w:val="68FE464E"/>
@@ -15070,7 +15858,7 @@
       </w:rPr>
     </w:lvl>
   </w:abstractNum>
-  <w:abstractNum w:abstractNumId="27" w15:restartNumberingAfterBreak="0">
+  <w:abstractNum w:abstractNumId="29" w15:restartNumberingAfterBreak="0">
     <w:nsid w:val="2A6821A8"/>
     <w:multiLevelType w:val="hybridMultilevel"/>
     <w:tmpl w:val="9E9AE1B2"/>
@@ -15183,7 +15971,7 @@
       </w:rPr>
     </w:lvl>
   </w:abstractNum>
-  <w:abstractNum w:abstractNumId="28" w15:restartNumberingAfterBreak="0">
+  <w:abstractNum w:abstractNumId="30" w15:restartNumberingAfterBreak="0">
     <w:nsid w:val="2BB15775"/>
     <w:multiLevelType w:val="hybridMultilevel"/>
     <w:tmpl w:val="DED2D328"/>
@@ -15296,7 +16084,7 @@
       </w:rPr>
     </w:lvl>
   </w:abstractNum>
-  <w:abstractNum w:abstractNumId="29" w15:restartNumberingAfterBreak="0">
+  <w:abstractNum w:abstractNumId="31" w15:restartNumberingAfterBreak="0">
     <w:nsid w:val="2C4806DF"/>
     <w:multiLevelType w:val="hybridMultilevel"/>
     <w:tmpl w:val="AF944068"/>
@@ -15409,7 +16197,7 @@
       </w:rPr>
     </w:lvl>
   </w:abstractNum>
-  <w:abstractNum w:abstractNumId="30" w15:restartNumberingAfterBreak="0">
+  <w:abstractNum w:abstractNumId="32" w15:restartNumberingAfterBreak="0">
     <w:nsid w:val="2DB118C3"/>
     <w:multiLevelType w:val="hybridMultilevel"/>
     <w:tmpl w:val="70C0DADE"/>
@@ -15522,7 +16310,7 @@
       </w:rPr>
     </w:lvl>
   </w:abstractNum>
-  <w:abstractNum w:abstractNumId="31" w15:restartNumberingAfterBreak="0">
+  <w:abstractNum w:abstractNumId="33" w15:restartNumberingAfterBreak="0">
     <w:nsid w:val="2F4E0FA8"/>
     <w:multiLevelType w:val="hybridMultilevel"/>
     <w:tmpl w:val="9614033A"/>
@@ -15635,7 +16423,7 @@
       </w:rPr>
     </w:lvl>
   </w:abstractNum>
-  <w:abstractNum w:abstractNumId="32" w15:restartNumberingAfterBreak="0">
+  <w:abstractNum w:abstractNumId="34" w15:restartNumberingAfterBreak="0">
     <w:nsid w:val="304175FC"/>
     <w:multiLevelType w:val="hybridMultilevel"/>
     <w:tmpl w:val="F932BB30"/>
@@ -15748,7 +16536,7 @@
       </w:rPr>
     </w:lvl>
   </w:abstractNum>
-  <w:abstractNum w:abstractNumId="33" w15:restartNumberingAfterBreak="0">
+  <w:abstractNum w:abstractNumId="35" w15:restartNumberingAfterBreak="0">
     <w:nsid w:val="31C179B7"/>
     <w:multiLevelType w:val="hybridMultilevel"/>
     <w:tmpl w:val="63EAA4FE"/>
@@ -15834,7 +16622,93 @@
       </w:pPr>
     </w:lvl>
   </w:abstractNum>
-  <w:abstractNum w:abstractNumId="34" w15:restartNumberingAfterBreak="0">
+  <w:abstractNum w:abstractNumId="36" w15:restartNumberingAfterBreak="0">
+    <w:nsid w:val="33AA480E"/>
+    <w:multiLevelType w:val="hybridMultilevel"/>
+    <w:tmpl w:val="F7BCAA44"/>
+    <w:lvl w:ilvl="0" w:tplc="0409000F">
+      <w:start w:val="1"/>
+      <w:numFmt w:val="decimal"/>
+      <w:lvlText w:val="%1."/>
+      <w:lvlJc w:val="left"/>
+      <w:pPr>
+        <w:ind w:left="720" w:hanging="360"/>
+      </w:pPr>
+    </w:lvl>
+    <w:lvl w:ilvl="1" w:tplc="04090019" w:tentative="1">
+      <w:start w:val="1"/>
+      <w:numFmt w:val="lowerLetter"/>
+      <w:lvlText w:val="%2."/>
+      <w:lvlJc w:val="left"/>
+      <w:pPr>
+        <w:ind w:left="1440" w:hanging="360"/>
+      </w:pPr>
+    </w:lvl>
+    <w:lvl w:ilvl="2" w:tplc="0409001B" w:tentative="1">
+      <w:start w:val="1"/>
+      <w:numFmt w:val="lowerRoman"/>
+      <w:lvlText w:val="%3."/>
+      <w:lvlJc w:val="right"/>
+      <w:pPr>
+        <w:ind w:left="2160" w:hanging="180"/>
+      </w:pPr>
+    </w:lvl>
+    <w:lvl w:ilvl="3" w:tplc="0409000F" w:tentative="1">
+      <w:start w:val="1"/>
+      <w:numFmt w:val="decimal"/>
+      <w:lvlText w:val="%4."/>
+      <w:lvlJc w:val="left"/>
+      <w:pPr>
+        <w:ind w:left="2880" w:hanging="360"/>
+      </w:pPr>
+    </w:lvl>
+    <w:lvl w:ilvl="4" w:tplc="04090019" w:tentative="1">
+      <w:start w:val="1"/>
+      <w:numFmt w:val="lowerLetter"/>
+      <w:lvlText w:val="%5."/>
+      <w:lvlJc w:val="left"/>
+      <w:pPr>
+        <w:ind w:left="3600" w:hanging="360"/>
+      </w:pPr>
+    </w:lvl>
+    <w:lvl w:ilvl="5" w:tplc="0409001B" w:tentative="1">
+      <w:start w:val="1"/>
+      <w:numFmt w:val="lowerRoman"/>
+      <w:lvlText w:val="%6."/>
+      <w:lvlJc w:val="right"/>
+      <w:pPr>
+        <w:ind w:left="4320" w:hanging="180"/>
+      </w:pPr>
+    </w:lvl>
+    <w:lvl w:ilvl="6" w:tplc="0409000F" w:tentative="1">
+      <w:start w:val="1"/>
+      <w:numFmt w:val="decimal"/>
+      <w:lvlText w:val="%7."/>
+      <w:lvlJc w:val="left"/>
+      <w:pPr>
+        <w:ind w:left="5040" w:hanging="360"/>
+      </w:pPr>
+    </w:lvl>
+    <w:lvl w:ilvl="7" w:tplc="04090019" w:tentative="1">
+      <w:start w:val="1"/>
+      <w:numFmt w:val="lowerLetter"/>
+      <w:lvlText w:val="%8."/>
+      <w:lvlJc w:val="left"/>
+      <w:pPr>
+        <w:ind w:left="5760" w:hanging="360"/>
+      </w:pPr>
+    </w:lvl>
+    <w:lvl w:ilvl="8" w:tplc="0409001B" w:tentative="1">
+      <w:start w:val="1"/>
+      <w:numFmt w:val="lowerRoman"/>
+      <w:lvlText w:val="%9."/>
+      <w:lvlJc w:val="right"/>
+      <w:pPr>
+        <w:ind w:left="6480" w:hanging="180"/>
+      </w:pPr>
+    </w:lvl>
+  </w:abstractNum>
+  <w:abstractNum w:abstractNumId="37" w15:restartNumberingAfterBreak="0">
     <w:nsid w:val="34F976FC"/>
     <w:multiLevelType w:val="hybridMultilevel"/>
     <w:tmpl w:val="26641DE2"/>
@@ -15947,7 +16821,7 @@
       </w:rPr>
     </w:lvl>
   </w:abstractNum>
-  <w:abstractNum w:abstractNumId="35" w15:restartNumberingAfterBreak="0">
+  <w:abstractNum w:abstractNumId="38" w15:restartNumberingAfterBreak="0">
     <w:nsid w:val="36256AE7"/>
     <w:multiLevelType w:val="hybridMultilevel"/>
     <w:tmpl w:val="BFC6C0EA"/>
@@ -16060,7 +16934,7 @@
       </w:rPr>
     </w:lvl>
   </w:abstractNum>
-  <w:abstractNum w:abstractNumId="36" w15:restartNumberingAfterBreak="0">
+  <w:abstractNum w:abstractNumId="39" w15:restartNumberingAfterBreak="0">
     <w:nsid w:val="3CDE4B5C"/>
     <w:multiLevelType w:val="hybridMultilevel"/>
     <w:tmpl w:val="8D8A66B4"/>
@@ -16173,7 +17047,7 @@
       </w:rPr>
     </w:lvl>
   </w:abstractNum>
-  <w:abstractNum w:abstractNumId="37" w15:restartNumberingAfterBreak="0">
+  <w:abstractNum w:abstractNumId="40" w15:restartNumberingAfterBreak="0">
     <w:nsid w:val="3EBA25C0"/>
     <w:multiLevelType w:val="hybridMultilevel"/>
     <w:tmpl w:val="FF34F7BC"/>
@@ -16286,7 +17160,7 @@
       </w:rPr>
     </w:lvl>
   </w:abstractNum>
-  <w:abstractNum w:abstractNumId="38" w15:restartNumberingAfterBreak="0">
+  <w:abstractNum w:abstractNumId="41" w15:restartNumberingAfterBreak="0">
     <w:nsid w:val="3ED821E5"/>
     <w:multiLevelType w:val="hybridMultilevel"/>
     <w:tmpl w:val="1668D94E"/>
@@ -16399,7 +17273,7 @@
       </w:rPr>
     </w:lvl>
   </w:abstractNum>
-  <w:abstractNum w:abstractNumId="39" w15:restartNumberingAfterBreak="0">
+  <w:abstractNum w:abstractNumId="42" w15:restartNumberingAfterBreak="0">
     <w:nsid w:val="40B11817"/>
     <w:multiLevelType w:val="hybridMultilevel"/>
     <w:tmpl w:val="51D6D98C"/>
@@ -16512,7 +17386,7 @@
       </w:rPr>
     </w:lvl>
   </w:abstractNum>
-  <w:abstractNum w:abstractNumId="40" w15:restartNumberingAfterBreak="0">
+  <w:abstractNum w:abstractNumId="43" w15:restartNumberingAfterBreak="0">
     <w:nsid w:val="41261EED"/>
     <w:multiLevelType w:val="hybridMultilevel"/>
     <w:tmpl w:val="66C06C7A"/>
@@ -16598,7 +17472,7 @@
       </w:pPr>
     </w:lvl>
   </w:abstractNum>
-  <w:abstractNum w:abstractNumId="41" w15:restartNumberingAfterBreak="0">
+  <w:abstractNum w:abstractNumId="44" w15:restartNumberingAfterBreak="0">
     <w:nsid w:val="41CD29BF"/>
     <w:multiLevelType w:val="hybridMultilevel"/>
     <w:tmpl w:val="977C0720"/>
@@ -16711,7 +17585,120 @@
       </w:rPr>
     </w:lvl>
   </w:abstractNum>
-  <w:abstractNum w:abstractNumId="42" w15:restartNumberingAfterBreak="0">
+  <w:abstractNum w:abstractNumId="45" w15:restartNumberingAfterBreak="0">
+    <w:nsid w:val="42364D9D"/>
+    <w:multiLevelType w:val="hybridMultilevel"/>
+    <w:tmpl w:val="A8EC1780"/>
+    <w:lvl w:ilvl="0" w:tplc="04090001">
+      <w:start w:val="1"/>
+      <w:numFmt w:val="bullet"/>
+      <w:lvlText w:val=""/>
+      <w:lvlJc w:val="left"/>
+      <w:pPr>
+        <w:ind w:left="720" w:hanging="360"/>
+      </w:pPr>
+      <w:rPr>
+        <w:rFonts w:ascii="Symbol" w:hAnsi="Symbol" w:hint="default"/>
+      </w:rPr>
+    </w:lvl>
+    <w:lvl w:ilvl="1" w:tplc="04090003" w:tentative="1">
+      <w:start w:val="1"/>
+      <w:numFmt w:val="bullet"/>
+      <w:lvlText w:val="o"/>
+      <w:lvlJc w:val="left"/>
+      <w:pPr>
+        <w:ind w:left="1440" w:hanging="360"/>
+      </w:pPr>
+      <w:rPr>
+        <w:rFonts w:ascii="Courier New" w:hAnsi="Courier New" w:cs="Courier New" w:hint="default"/>
+      </w:rPr>
+    </w:lvl>
+    <w:lvl w:ilvl="2" w:tplc="04090005" w:tentative="1">
+      <w:start w:val="1"/>
+      <w:numFmt w:val="bullet"/>
+      <w:lvlText w:val=""/>
+      <w:lvlJc w:val="left"/>
+      <w:pPr>
+        <w:ind w:left="2160" w:hanging="360"/>
+      </w:pPr>
+      <w:rPr>
+        <w:rFonts w:ascii="Wingdings" w:hAnsi="Wingdings" w:hint="default"/>
+      </w:rPr>
+    </w:lvl>
+    <w:lvl w:ilvl="3" w:tplc="04090001" w:tentative="1">
+      <w:start w:val="1"/>
+      <w:numFmt w:val="bullet"/>
+      <w:lvlText w:val=""/>
+      <w:lvlJc w:val="left"/>
+      <w:pPr>
+        <w:ind w:left="2880" w:hanging="360"/>
+      </w:pPr>
+      <w:rPr>
+        <w:rFonts w:ascii="Symbol" w:hAnsi="Symbol" w:hint="default"/>
+      </w:rPr>
+    </w:lvl>
+    <w:lvl w:ilvl="4" w:tplc="04090003" w:tentative="1">
+      <w:start w:val="1"/>
+      <w:numFmt w:val="bullet"/>
+      <w:lvlText w:val="o"/>
+      <w:lvlJc w:val="left"/>
+      <w:pPr>
+        <w:ind w:left="3600" w:hanging="360"/>
+      </w:pPr>
+      <w:rPr>
+        <w:rFonts w:ascii="Courier New" w:hAnsi="Courier New" w:cs="Courier New" w:hint="default"/>
+      </w:rPr>
+    </w:lvl>
+    <w:lvl w:ilvl="5" w:tplc="04090005" w:tentative="1">
+      <w:start w:val="1"/>
+      <w:numFmt w:val="bullet"/>
+      <w:lvlText w:val=""/>
+      <w:lvlJc w:val="left"/>
+      <w:pPr>
+        <w:ind w:left="4320" w:hanging="360"/>
+      </w:pPr>
+      <w:rPr>
+        <w:rFonts w:ascii="Wingdings" w:hAnsi="Wingdings" w:hint="default"/>
+      </w:rPr>
+    </w:lvl>
+    <w:lvl w:ilvl="6" w:tplc="04090001" w:tentative="1">
+      <w:start w:val="1"/>
+      <w:numFmt w:val="bullet"/>
+      <w:lvlText w:val=""/>
+      <w:lvlJc w:val="left"/>
+      <w:pPr>
+        <w:ind w:left="5040" w:hanging="360"/>
+      </w:pPr>
+      <w:rPr>
+        <w:rFonts w:ascii="Symbol" w:hAnsi="Symbol" w:hint="default"/>
+      </w:rPr>
+    </w:lvl>
+    <w:lvl w:ilvl="7" w:tplc="04090003" w:tentative="1">
+      <w:start w:val="1"/>
+      <w:numFmt w:val="bullet"/>
+      <w:lvlText w:val="o"/>
+      <w:lvlJc w:val="left"/>
+      <w:pPr>
+        <w:ind w:left="5760" w:hanging="360"/>
+      </w:pPr>
+      <w:rPr>
+        <w:rFonts w:ascii="Courier New" w:hAnsi="Courier New" w:cs="Courier New" w:hint="default"/>
+      </w:rPr>
+    </w:lvl>
+    <w:lvl w:ilvl="8" w:tplc="04090005" w:tentative="1">
+      <w:start w:val="1"/>
+      <w:numFmt w:val="bullet"/>
+      <w:lvlText w:val=""/>
+      <w:lvlJc w:val="left"/>
+      <w:pPr>
+        <w:ind w:left="6480" w:hanging="360"/>
+      </w:pPr>
+      <w:rPr>
+        <w:rFonts w:ascii="Wingdings" w:hAnsi="Wingdings" w:hint="default"/>
+      </w:rPr>
+    </w:lvl>
+  </w:abstractNum>
+  <w:abstractNum w:abstractNumId="46" w15:restartNumberingAfterBreak="0">
     <w:nsid w:val="43D61EA0"/>
     <w:multiLevelType w:val="hybridMultilevel"/>
     <w:tmpl w:val="3F88A8E6"/>
@@ -16824,7 +17811,7 @@
       </w:rPr>
     </w:lvl>
   </w:abstractNum>
-  <w:abstractNum w:abstractNumId="43" w15:restartNumberingAfterBreak="0">
+  <w:abstractNum w:abstractNumId="47" w15:restartNumberingAfterBreak="0">
     <w:nsid w:val="44B33EDA"/>
     <w:multiLevelType w:val="hybridMultilevel"/>
     <w:tmpl w:val="E70C59F2"/>
@@ -16937,7 +17924,7 @@
       </w:rPr>
     </w:lvl>
   </w:abstractNum>
-  <w:abstractNum w:abstractNumId="44" w15:restartNumberingAfterBreak="0">
+  <w:abstractNum w:abstractNumId="48" w15:restartNumberingAfterBreak="0">
     <w:nsid w:val="48760C7F"/>
     <w:multiLevelType w:val="hybridMultilevel"/>
     <w:tmpl w:val="48CADE4C"/>
@@ -17050,7 +18037,7 @@
       </w:rPr>
     </w:lvl>
   </w:abstractNum>
-  <w:abstractNum w:abstractNumId="45" w15:restartNumberingAfterBreak="0">
+  <w:abstractNum w:abstractNumId="49" w15:restartNumberingAfterBreak="0">
     <w:nsid w:val="4C2F7C61"/>
     <w:multiLevelType w:val="hybridMultilevel"/>
     <w:tmpl w:val="9BC66046"/>
@@ -17163,7 +18150,7 @@
       </w:rPr>
     </w:lvl>
   </w:abstractNum>
-  <w:abstractNum w:abstractNumId="46" w15:restartNumberingAfterBreak="0">
+  <w:abstractNum w:abstractNumId="50" w15:restartNumberingAfterBreak="0">
     <w:nsid w:val="4C871413"/>
     <w:multiLevelType w:val="hybridMultilevel"/>
     <w:tmpl w:val="AA9497C2"/>
@@ -17276,7 +18263,7 @@
       </w:rPr>
     </w:lvl>
   </w:abstractNum>
-  <w:abstractNum w:abstractNumId="47" w15:restartNumberingAfterBreak="0">
+  <w:abstractNum w:abstractNumId="51" w15:restartNumberingAfterBreak="0">
     <w:nsid w:val="4DCE1239"/>
     <w:multiLevelType w:val="hybridMultilevel"/>
     <w:tmpl w:val="8A0ECEE2"/>
@@ -17389,7 +18376,7 @@
       </w:rPr>
     </w:lvl>
   </w:abstractNum>
-  <w:abstractNum w:abstractNumId="48" w15:restartNumberingAfterBreak="0">
+  <w:abstractNum w:abstractNumId="52" w15:restartNumberingAfterBreak="0">
     <w:nsid w:val="4E6A7978"/>
     <w:multiLevelType w:val="hybridMultilevel"/>
     <w:tmpl w:val="89644E9E"/>
@@ -17502,7 +18489,7 @@
       </w:rPr>
     </w:lvl>
   </w:abstractNum>
-  <w:abstractNum w:abstractNumId="49" w15:restartNumberingAfterBreak="0">
+  <w:abstractNum w:abstractNumId="53" w15:restartNumberingAfterBreak="0">
     <w:nsid w:val="515979CD"/>
     <w:multiLevelType w:val="hybridMultilevel"/>
     <w:tmpl w:val="F154BE2C"/>
@@ -17615,7 +18602,7 @@
       </w:rPr>
     </w:lvl>
   </w:abstractNum>
-  <w:abstractNum w:abstractNumId="50" w15:restartNumberingAfterBreak="0">
+  <w:abstractNum w:abstractNumId="54" w15:restartNumberingAfterBreak="0">
     <w:nsid w:val="54DC3EE6"/>
     <w:multiLevelType w:val="hybridMultilevel"/>
     <w:tmpl w:val="9FFE70C0"/>
@@ -17728,7 +18715,7 @@
       </w:rPr>
     </w:lvl>
   </w:abstractNum>
-  <w:abstractNum w:abstractNumId="51" w15:restartNumberingAfterBreak="0">
+  <w:abstractNum w:abstractNumId="55" w15:restartNumberingAfterBreak="0">
     <w:nsid w:val="54F455E4"/>
     <w:multiLevelType w:val="hybridMultilevel"/>
     <w:tmpl w:val="3F34429E"/>
@@ -17841,7 +18828,7 @@
       </w:rPr>
     </w:lvl>
   </w:abstractNum>
-  <w:abstractNum w:abstractNumId="52" w15:restartNumberingAfterBreak="0">
+  <w:abstractNum w:abstractNumId="56" w15:restartNumberingAfterBreak="0">
     <w:nsid w:val="56815657"/>
     <w:multiLevelType w:val="hybridMultilevel"/>
     <w:tmpl w:val="2CF62DF4"/>
@@ -17954,7 +18941,7 @@
       </w:rPr>
     </w:lvl>
   </w:abstractNum>
-  <w:abstractNum w:abstractNumId="53" w15:restartNumberingAfterBreak="0">
+  <w:abstractNum w:abstractNumId="57" w15:restartNumberingAfterBreak="0">
     <w:nsid w:val="56A071A0"/>
     <w:multiLevelType w:val="hybridMultilevel"/>
     <w:tmpl w:val="C1961392"/>
@@ -18067,7 +19054,7 @@
       </w:rPr>
     </w:lvl>
   </w:abstractNum>
-  <w:abstractNum w:abstractNumId="54" w15:restartNumberingAfterBreak="0">
+  <w:abstractNum w:abstractNumId="58" w15:restartNumberingAfterBreak="0">
     <w:nsid w:val="583F2F9D"/>
     <w:multiLevelType w:val="hybridMultilevel"/>
     <w:tmpl w:val="CC2C27D0"/>
@@ -18180,7 +19167,7 @@
       </w:rPr>
     </w:lvl>
   </w:abstractNum>
-  <w:abstractNum w:abstractNumId="55" w15:restartNumberingAfterBreak="0">
+  <w:abstractNum w:abstractNumId="59" w15:restartNumberingAfterBreak="0">
     <w:nsid w:val="5AEB3814"/>
     <w:multiLevelType w:val="hybridMultilevel"/>
     <w:tmpl w:val="28DE33E8"/>
@@ -18266,7 +19253,7 @@
       </w:pPr>
     </w:lvl>
   </w:abstractNum>
-  <w:abstractNum w:abstractNumId="56" w15:restartNumberingAfterBreak="0">
+  <w:abstractNum w:abstractNumId="60" w15:restartNumberingAfterBreak="0">
     <w:nsid w:val="5B5D5934"/>
     <w:multiLevelType w:val="hybridMultilevel"/>
     <w:tmpl w:val="CA8E3E96"/>
@@ -18379,7 +19366,7 @@
       </w:rPr>
     </w:lvl>
   </w:abstractNum>
-  <w:abstractNum w:abstractNumId="57" w15:restartNumberingAfterBreak="0">
+  <w:abstractNum w:abstractNumId="61" w15:restartNumberingAfterBreak="0">
     <w:nsid w:val="5B6A48EA"/>
     <w:multiLevelType w:val="hybridMultilevel"/>
     <w:tmpl w:val="F14A2F60"/>
@@ -18492,7 +19479,120 @@
       </w:rPr>
     </w:lvl>
   </w:abstractNum>
-  <w:abstractNum w:abstractNumId="58" w15:restartNumberingAfterBreak="0">
+  <w:abstractNum w:abstractNumId="62" w15:restartNumberingAfterBreak="0">
+    <w:nsid w:val="5DBA6583"/>
+    <w:multiLevelType w:val="hybridMultilevel"/>
+    <w:tmpl w:val="38349560"/>
+    <w:lvl w:ilvl="0" w:tplc="04090001">
+      <w:start w:val="1"/>
+      <w:numFmt w:val="bullet"/>
+      <w:lvlText w:val=""/>
+      <w:lvlJc w:val="left"/>
+      <w:pPr>
+        <w:ind w:left="720" w:hanging="360"/>
+      </w:pPr>
+      <w:rPr>
+        <w:rFonts w:ascii="Symbol" w:hAnsi="Symbol" w:hint="default"/>
+      </w:rPr>
+    </w:lvl>
+    <w:lvl w:ilvl="1" w:tplc="04090003" w:tentative="1">
+      <w:start w:val="1"/>
+      <w:numFmt w:val="bullet"/>
+      <w:lvlText w:val="o"/>
+      <w:lvlJc w:val="left"/>
+      <w:pPr>
+        <w:ind w:left="1440" w:hanging="360"/>
+      </w:pPr>
+      <w:rPr>
+        <w:rFonts w:ascii="Courier New" w:hAnsi="Courier New" w:cs="Courier New" w:hint="default"/>
+      </w:rPr>
+    </w:lvl>
+    <w:lvl w:ilvl="2" w:tplc="04090005" w:tentative="1">
+      <w:start w:val="1"/>
+      <w:numFmt w:val="bullet"/>
+      <w:lvlText w:val=""/>
+      <w:lvlJc w:val="left"/>
+      <w:pPr>
+        <w:ind w:left="2160" w:hanging="360"/>
+      </w:pPr>
+      <w:rPr>
+        <w:rFonts w:ascii="Wingdings" w:hAnsi="Wingdings" w:hint="default"/>
+      </w:rPr>
+    </w:lvl>
+    <w:lvl w:ilvl="3" w:tplc="04090001" w:tentative="1">
+      <w:start w:val="1"/>
+      <w:numFmt w:val="bullet"/>
+      <w:lvlText w:val=""/>
+      <w:lvlJc w:val="left"/>
+      <w:pPr>
+        <w:ind w:left="2880" w:hanging="360"/>
+      </w:pPr>
+      <w:rPr>
+        <w:rFonts w:ascii="Symbol" w:hAnsi="Symbol" w:hint="default"/>
+      </w:rPr>
+    </w:lvl>
+    <w:lvl w:ilvl="4" w:tplc="04090003" w:tentative="1">
+      <w:start w:val="1"/>
+      <w:numFmt w:val="bullet"/>
+      <w:lvlText w:val="o"/>
+      <w:lvlJc w:val="left"/>
+      <w:pPr>
+        <w:ind w:left="3600" w:hanging="360"/>
+      </w:pPr>
+      <w:rPr>
+        <w:rFonts w:ascii="Courier New" w:hAnsi="Courier New" w:cs="Courier New" w:hint="default"/>
+      </w:rPr>
+    </w:lvl>
+    <w:lvl w:ilvl="5" w:tplc="04090005" w:tentative="1">
+      <w:start w:val="1"/>
+      <w:numFmt w:val="bullet"/>
+      <w:lvlText w:val=""/>
+      <w:lvlJc w:val="left"/>
+      <w:pPr>
+        <w:ind w:left="4320" w:hanging="360"/>
+      </w:pPr>
+      <w:rPr>
+        <w:rFonts w:ascii="Wingdings" w:hAnsi="Wingdings" w:hint="default"/>
+      </w:rPr>
+    </w:lvl>
+    <w:lvl w:ilvl="6" w:tplc="04090001" w:tentative="1">
+      <w:start w:val="1"/>
+      <w:numFmt w:val="bullet"/>
+      <w:lvlText w:val=""/>
+      <w:lvlJc w:val="left"/>
+      <w:pPr>
+        <w:ind w:left="5040" w:hanging="360"/>
+      </w:pPr>
+      <w:rPr>
+        <w:rFonts w:ascii="Symbol" w:hAnsi="Symbol" w:hint="default"/>
+      </w:rPr>
+    </w:lvl>
+    <w:lvl w:ilvl="7" w:tplc="04090003" w:tentative="1">
+      <w:start w:val="1"/>
+      <w:numFmt w:val="bullet"/>
+      <w:lvlText w:val="o"/>
+      <w:lvlJc w:val="left"/>
+      <w:pPr>
+        <w:ind w:left="5760" w:hanging="360"/>
+      </w:pPr>
+      <w:rPr>
+        <w:rFonts w:ascii="Courier New" w:hAnsi="Courier New" w:cs="Courier New" w:hint="default"/>
+      </w:rPr>
+    </w:lvl>
+    <w:lvl w:ilvl="8" w:tplc="04090005" w:tentative="1">
+      <w:start w:val="1"/>
+      <w:numFmt w:val="bullet"/>
+      <w:lvlText w:val=""/>
+      <w:lvlJc w:val="left"/>
+      <w:pPr>
+        <w:ind w:left="6480" w:hanging="360"/>
+      </w:pPr>
+      <w:rPr>
+        <w:rFonts w:ascii="Wingdings" w:hAnsi="Wingdings" w:hint="default"/>
+      </w:rPr>
+    </w:lvl>
+  </w:abstractNum>
+  <w:abstractNum w:abstractNumId="63" w15:restartNumberingAfterBreak="0">
     <w:nsid w:val="60F85568"/>
     <w:multiLevelType w:val="hybridMultilevel"/>
     <w:tmpl w:val="71184160"/>
@@ -18605,7 +19705,7 @@
       </w:rPr>
     </w:lvl>
   </w:abstractNum>
-  <w:abstractNum w:abstractNumId="59" w15:restartNumberingAfterBreak="0">
+  <w:abstractNum w:abstractNumId="64" w15:restartNumberingAfterBreak="0">
     <w:nsid w:val="629955C7"/>
     <w:multiLevelType w:val="hybridMultilevel"/>
     <w:tmpl w:val="0E424170"/>
@@ -18718,7 +19818,7 @@
       </w:rPr>
     </w:lvl>
   </w:abstractNum>
-  <w:abstractNum w:abstractNumId="60" w15:restartNumberingAfterBreak="0">
+  <w:abstractNum w:abstractNumId="65" w15:restartNumberingAfterBreak="0">
     <w:nsid w:val="62B17422"/>
     <w:multiLevelType w:val="hybridMultilevel"/>
     <w:tmpl w:val="1C36A680"/>
@@ -18804,7 +19904,7 @@
       </w:pPr>
     </w:lvl>
   </w:abstractNum>
-  <w:abstractNum w:abstractNumId="61" w15:restartNumberingAfterBreak="0">
+  <w:abstractNum w:abstractNumId="66" w15:restartNumberingAfterBreak="0">
     <w:nsid w:val="62DD0571"/>
     <w:multiLevelType w:val="hybridMultilevel"/>
     <w:tmpl w:val="FE42C1E2"/>
@@ -18917,7 +20017,7 @@
       </w:rPr>
     </w:lvl>
   </w:abstractNum>
-  <w:abstractNum w:abstractNumId="62" w15:restartNumberingAfterBreak="0">
+  <w:abstractNum w:abstractNumId="67" w15:restartNumberingAfterBreak="0">
     <w:nsid w:val="6CA013C7"/>
     <w:multiLevelType w:val="hybridMultilevel"/>
     <w:tmpl w:val="EFE6F564"/>
@@ -19030,7 +20130,7 @@
       </w:rPr>
     </w:lvl>
   </w:abstractNum>
-  <w:abstractNum w:abstractNumId="63" w15:restartNumberingAfterBreak="0">
+  <w:abstractNum w:abstractNumId="68" w15:restartNumberingAfterBreak="0">
     <w:nsid w:val="6D1F0A76"/>
     <w:multiLevelType w:val="hybridMultilevel"/>
     <w:tmpl w:val="E9E2217C"/>
@@ -19143,7 +20243,7 @@
       </w:rPr>
     </w:lvl>
   </w:abstractNum>
-  <w:abstractNum w:abstractNumId="64" w15:restartNumberingAfterBreak="0">
+  <w:abstractNum w:abstractNumId="69" w15:restartNumberingAfterBreak="0">
     <w:nsid w:val="6DD439C3"/>
     <w:multiLevelType w:val="hybridMultilevel"/>
     <w:tmpl w:val="460CBD66"/>
@@ -19256,7 +20356,7 @@
       </w:rPr>
     </w:lvl>
   </w:abstractNum>
-  <w:abstractNum w:abstractNumId="65" w15:restartNumberingAfterBreak="0">
+  <w:abstractNum w:abstractNumId="70" w15:restartNumberingAfterBreak="0">
     <w:nsid w:val="71BF741C"/>
     <w:multiLevelType w:val="hybridMultilevel"/>
     <w:tmpl w:val="2DE054F0"/>
@@ -19369,7 +20469,120 @@
       </w:rPr>
     </w:lvl>
   </w:abstractNum>
-  <w:abstractNum w:abstractNumId="66" w15:restartNumberingAfterBreak="0">
+  <w:abstractNum w:abstractNumId="71" w15:restartNumberingAfterBreak="0">
+    <w:nsid w:val="734040FF"/>
+    <w:multiLevelType w:val="hybridMultilevel"/>
+    <w:tmpl w:val="4E14D6E2"/>
+    <w:lvl w:ilvl="0" w:tplc="04090001">
+      <w:start w:val="1"/>
+      <w:numFmt w:val="bullet"/>
+      <w:lvlText w:val=""/>
+      <w:lvlJc w:val="left"/>
+      <w:pPr>
+        <w:ind w:left="720" w:hanging="360"/>
+      </w:pPr>
+      <w:rPr>
+        <w:rFonts w:ascii="Symbol" w:hAnsi="Symbol" w:hint="default"/>
+      </w:rPr>
+    </w:lvl>
+    <w:lvl w:ilvl="1" w:tplc="04090003">
+      <w:start w:val="1"/>
+      <w:numFmt w:val="bullet"/>
+      <w:lvlText w:val="o"/>
+      <w:lvlJc w:val="left"/>
+      <w:pPr>
+        <w:ind w:left="1440" w:hanging="360"/>
+      </w:pPr>
+      <w:rPr>
+        <w:rFonts w:ascii="Courier New" w:hAnsi="Courier New" w:cs="Courier New" w:hint="default"/>
+      </w:rPr>
+    </w:lvl>
+    <w:lvl w:ilvl="2" w:tplc="04090005" w:tentative="1">
+      <w:start w:val="1"/>
+      <w:numFmt w:val="bullet"/>
+      <w:lvlText w:val=""/>
+      <w:lvlJc w:val="left"/>
+      <w:pPr>
+        <w:ind w:left="2160" w:hanging="360"/>
+      </w:pPr>
+      <w:rPr>
+        <w:rFonts w:ascii="Wingdings" w:hAnsi="Wingdings" w:hint="default"/>
+      </w:rPr>
+    </w:lvl>
+    <w:lvl w:ilvl="3" w:tplc="04090001" w:tentative="1">
+      <w:start w:val="1"/>
+      <w:numFmt w:val="bullet"/>
+      <w:lvlText w:val=""/>
+      <w:lvlJc w:val="left"/>
+      <w:pPr>
+        <w:ind w:left="2880" w:hanging="360"/>
+      </w:pPr>
+      <w:rPr>
+        <w:rFonts w:ascii="Symbol" w:hAnsi="Symbol" w:hint="default"/>
+      </w:rPr>
+    </w:lvl>
+    <w:lvl w:ilvl="4" w:tplc="04090003" w:tentative="1">
+      <w:start w:val="1"/>
+      <w:numFmt w:val="bullet"/>
+      <w:lvlText w:val="o"/>
+      <w:lvlJc w:val="left"/>
+      <w:pPr>
+        <w:ind w:left="3600" w:hanging="360"/>
+      </w:pPr>
+      <w:rPr>
+        <w:rFonts w:ascii="Courier New" w:hAnsi="Courier New" w:cs="Courier New" w:hint="default"/>
+      </w:rPr>
+    </w:lvl>
+    <w:lvl w:ilvl="5" w:tplc="04090005" w:tentative="1">
+      <w:start w:val="1"/>
+      <w:numFmt w:val="bullet"/>
+      <w:lvlText w:val=""/>
+      <w:lvlJc w:val="left"/>
+      <w:pPr>
+        <w:ind w:left="4320" w:hanging="360"/>
+      </w:pPr>
+      <w:rPr>
+        <w:rFonts w:ascii="Wingdings" w:hAnsi="Wingdings" w:hint="default"/>
+      </w:rPr>
+    </w:lvl>
+    <w:lvl w:ilvl="6" w:tplc="04090001" w:tentative="1">
+      <w:start w:val="1"/>
+      <w:numFmt w:val="bullet"/>
+      <w:lvlText w:val=""/>
+      <w:lvlJc w:val="left"/>
+      <w:pPr>
+        <w:ind w:left="5040" w:hanging="360"/>
+      </w:pPr>
+      <w:rPr>
+        <w:rFonts w:ascii="Symbol" w:hAnsi="Symbol" w:hint="default"/>
+      </w:rPr>
+    </w:lvl>
+    <w:lvl w:ilvl="7" w:tplc="04090003" w:tentative="1">
+      <w:start w:val="1"/>
+      <w:numFmt w:val="bullet"/>
+      <w:lvlText w:val="o"/>
+      <w:lvlJc w:val="left"/>
+      <w:pPr>
+        <w:ind w:left="5760" w:hanging="360"/>
+      </w:pPr>
+      <w:rPr>
+        <w:rFonts w:ascii="Courier New" w:hAnsi="Courier New" w:cs="Courier New" w:hint="default"/>
+      </w:rPr>
+    </w:lvl>
+    <w:lvl w:ilvl="8" w:tplc="04090005" w:tentative="1">
+      <w:start w:val="1"/>
+      <w:numFmt w:val="bullet"/>
+      <w:lvlText w:val=""/>
+      <w:lvlJc w:val="left"/>
+      <w:pPr>
+        <w:ind w:left="6480" w:hanging="360"/>
+      </w:pPr>
+      <w:rPr>
+        <w:rFonts w:ascii="Wingdings" w:hAnsi="Wingdings" w:hint="default"/>
+      </w:rPr>
+    </w:lvl>
+  </w:abstractNum>
+  <w:abstractNum w:abstractNumId="72" w15:restartNumberingAfterBreak="0">
     <w:nsid w:val="74C16FC8"/>
     <w:multiLevelType w:val="hybridMultilevel"/>
     <w:tmpl w:val="2DBAA1FE"/>
@@ -19482,7 +20695,7 @@
       </w:rPr>
     </w:lvl>
   </w:abstractNum>
-  <w:abstractNum w:abstractNumId="67" w15:restartNumberingAfterBreak="0">
+  <w:abstractNum w:abstractNumId="73" w15:restartNumberingAfterBreak="0">
     <w:nsid w:val="764B6371"/>
     <w:multiLevelType w:val="hybridMultilevel"/>
     <w:tmpl w:val="62BAF1F0"/>
@@ -19595,7 +20808,7 @@
       </w:rPr>
     </w:lvl>
   </w:abstractNum>
-  <w:abstractNum w:abstractNumId="68" w15:restartNumberingAfterBreak="0">
+  <w:abstractNum w:abstractNumId="74" w15:restartNumberingAfterBreak="0">
     <w:nsid w:val="7A8B6951"/>
     <w:multiLevelType w:val="hybridMultilevel"/>
     <w:tmpl w:val="2662C59A"/>
@@ -19708,7 +20921,7 @@
       </w:rPr>
     </w:lvl>
   </w:abstractNum>
-  <w:abstractNum w:abstractNumId="69" w15:restartNumberingAfterBreak="0">
+  <w:abstractNum w:abstractNumId="75" w15:restartNumberingAfterBreak="0">
     <w:nsid w:val="7BB47E8D"/>
     <w:multiLevelType w:val="hybridMultilevel"/>
     <w:tmpl w:val="9C8E7AD6"/>
@@ -19821,7 +21034,7 @@
       </w:rPr>
     </w:lvl>
   </w:abstractNum>
-  <w:abstractNum w:abstractNumId="70" w15:restartNumberingAfterBreak="0">
+  <w:abstractNum w:abstractNumId="76" w15:restartNumberingAfterBreak="0">
     <w:nsid w:val="7E7406EC"/>
     <w:multiLevelType w:val="hybridMultilevel"/>
     <w:tmpl w:val="98DEF6C0"/>
@@ -19934,7 +21147,7 @@
       </w:rPr>
     </w:lvl>
   </w:abstractNum>
-  <w:abstractNum w:abstractNumId="71" w15:restartNumberingAfterBreak="0">
+  <w:abstractNum w:abstractNumId="77" w15:restartNumberingAfterBreak="0">
     <w:nsid w:val="7E7F16FC"/>
     <w:multiLevelType w:val="hybridMultilevel"/>
     <w:tmpl w:val="CB785ACA"/>
@@ -20047,7 +21260,7 @@
       </w:rPr>
     </w:lvl>
   </w:abstractNum>
-  <w:abstractNum w:abstractNumId="72" w15:restartNumberingAfterBreak="0">
+  <w:abstractNum w:abstractNumId="78" w15:restartNumberingAfterBreak="0">
     <w:nsid w:val="7EDF7715"/>
     <w:multiLevelType w:val="hybridMultilevel"/>
     <w:tmpl w:val="7100A240"/>
@@ -20160,224 +21373,358 @@
       </w:rPr>
     </w:lvl>
   </w:abstractNum>
+  <w:abstractNum w:abstractNumId="79" w15:restartNumberingAfterBreak="0">
+    <w:nsid w:val="7FBF2928"/>
+    <w:multiLevelType w:val="hybridMultilevel"/>
+    <w:tmpl w:val="3A74FA1C"/>
+    <w:lvl w:ilvl="0" w:tplc="04090001">
+      <w:start w:val="1"/>
+      <w:numFmt w:val="bullet"/>
+      <w:lvlText w:val=""/>
+      <w:lvlJc w:val="left"/>
+      <w:pPr>
+        <w:ind w:left="720" w:hanging="360"/>
+      </w:pPr>
+      <w:rPr>
+        <w:rFonts w:ascii="Symbol" w:hAnsi="Symbol" w:hint="default"/>
+      </w:rPr>
+    </w:lvl>
+    <w:lvl w:ilvl="1" w:tplc="04090003" w:tentative="1">
+      <w:start w:val="1"/>
+      <w:numFmt w:val="bullet"/>
+      <w:lvlText w:val="o"/>
+      <w:lvlJc w:val="left"/>
+      <w:pPr>
+        <w:ind w:left="1440" w:hanging="360"/>
+      </w:pPr>
+      <w:rPr>
+        <w:rFonts w:ascii="Courier New" w:hAnsi="Courier New" w:cs="Courier New" w:hint="default"/>
+      </w:rPr>
+    </w:lvl>
+    <w:lvl w:ilvl="2" w:tplc="04090005" w:tentative="1">
+      <w:start w:val="1"/>
+      <w:numFmt w:val="bullet"/>
+      <w:lvlText w:val=""/>
+      <w:lvlJc w:val="left"/>
+      <w:pPr>
+        <w:ind w:left="2160" w:hanging="360"/>
+      </w:pPr>
+      <w:rPr>
+        <w:rFonts w:ascii="Wingdings" w:hAnsi="Wingdings" w:hint="default"/>
+      </w:rPr>
+    </w:lvl>
+    <w:lvl w:ilvl="3" w:tplc="04090001" w:tentative="1">
+      <w:start w:val="1"/>
+      <w:numFmt w:val="bullet"/>
+      <w:lvlText w:val=""/>
+      <w:lvlJc w:val="left"/>
+      <w:pPr>
+        <w:ind w:left="2880" w:hanging="360"/>
+      </w:pPr>
+      <w:rPr>
+        <w:rFonts w:ascii="Symbol" w:hAnsi="Symbol" w:hint="default"/>
+      </w:rPr>
+    </w:lvl>
+    <w:lvl w:ilvl="4" w:tplc="04090003" w:tentative="1">
+      <w:start w:val="1"/>
+      <w:numFmt w:val="bullet"/>
+      <w:lvlText w:val="o"/>
+      <w:lvlJc w:val="left"/>
+      <w:pPr>
+        <w:ind w:left="3600" w:hanging="360"/>
+      </w:pPr>
+      <w:rPr>
+        <w:rFonts w:ascii="Courier New" w:hAnsi="Courier New" w:cs="Courier New" w:hint="default"/>
+      </w:rPr>
+    </w:lvl>
+    <w:lvl w:ilvl="5" w:tplc="04090005" w:tentative="1">
+      <w:start w:val="1"/>
+      <w:numFmt w:val="bullet"/>
+      <w:lvlText w:val=""/>
+      <w:lvlJc w:val="left"/>
+      <w:pPr>
+        <w:ind w:left="4320" w:hanging="360"/>
+      </w:pPr>
+      <w:rPr>
+        <w:rFonts w:ascii="Wingdings" w:hAnsi="Wingdings" w:hint="default"/>
+      </w:rPr>
+    </w:lvl>
+    <w:lvl w:ilvl="6" w:tplc="04090001" w:tentative="1">
+      <w:start w:val="1"/>
+      <w:numFmt w:val="bullet"/>
+      <w:lvlText w:val=""/>
+      <w:lvlJc w:val="left"/>
+      <w:pPr>
+        <w:ind w:left="5040" w:hanging="360"/>
+      </w:pPr>
+      <w:rPr>
+        <w:rFonts w:ascii="Symbol" w:hAnsi="Symbol" w:hint="default"/>
+      </w:rPr>
+    </w:lvl>
+    <w:lvl w:ilvl="7" w:tplc="04090003" w:tentative="1">
+      <w:start w:val="1"/>
+      <w:numFmt w:val="bullet"/>
+      <w:lvlText w:val="o"/>
+      <w:lvlJc w:val="left"/>
+      <w:pPr>
+        <w:ind w:left="5760" w:hanging="360"/>
+      </w:pPr>
+      <w:rPr>
+        <w:rFonts w:ascii="Courier New" w:hAnsi="Courier New" w:cs="Courier New" w:hint="default"/>
+      </w:rPr>
+    </w:lvl>
+    <w:lvl w:ilvl="8" w:tplc="04090005" w:tentative="1">
+      <w:start w:val="1"/>
+      <w:numFmt w:val="bullet"/>
+      <w:lvlText w:val=""/>
+      <w:lvlJc w:val="left"/>
+      <w:pPr>
+        <w:ind w:left="6480" w:hanging="360"/>
+      </w:pPr>
+      <w:rPr>
+        <w:rFonts w:ascii="Wingdings" w:hAnsi="Wingdings" w:hint="default"/>
+      </w:rPr>
+    </w:lvl>
+  </w:abstractNum>
   <w:num w:numId="1">
+    <w:abstractNumId w:val="65"/>
+  </w:num>
+  <w:num w:numId="2">
+    <w:abstractNumId w:val="38"/>
+  </w:num>
+  <w:num w:numId="3">
+    <w:abstractNumId w:val="5"/>
+  </w:num>
+  <w:num w:numId="4">
+    <w:abstractNumId w:val="27"/>
+  </w:num>
+  <w:num w:numId="5">
+    <w:abstractNumId w:val="30"/>
+  </w:num>
+  <w:num w:numId="6">
+    <w:abstractNumId w:val="72"/>
+  </w:num>
+  <w:num w:numId="7">
+    <w:abstractNumId w:val="26"/>
+  </w:num>
+  <w:num w:numId="8">
+    <w:abstractNumId w:val="16"/>
+  </w:num>
+  <w:num w:numId="9">
+    <w:abstractNumId w:val="76"/>
+  </w:num>
+  <w:num w:numId="10">
+    <w:abstractNumId w:val="9"/>
+  </w:num>
+  <w:num w:numId="11">
+    <w:abstractNumId w:val="61"/>
+  </w:num>
+  <w:num w:numId="12">
+    <w:abstractNumId w:val="68"/>
+  </w:num>
+  <w:num w:numId="13">
+    <w:abstractNumId w:val="32"/>
+  </w:num>
+  <w:num w:numId="14">
+    <w:abstractNumId w:val="35"/>
+  </w:num>
+  <w:num w:numId="15">
+    <w:abstractNumId w:val="75"/>
+  </w:num>
+  <w:num w:numId="16">
+    <w:abstractNumId w:val="6"/>
+  </w:num>
+  <w:num w:numId="17">
+    <w:abstractNumId w:val="53"/>
+  </w:num>
+  <w:num w:numId="18">
+    <w:abstractNumId w:val="66"/>
+  </w:num>
+  <w:num w:numId="19">
+    <w:abstractNumId w:val="8"/>
+  </w:num>
+  <w:num w:numId="20">
+    <w:abstractNumId w:val="55"/>
+  </w:num>
+  <w:num w:numId="21">
+    <w:abstractNumId w:val="67"/>
+  </w:num>
+  <w:num w:numId="22">
+    <w:abstractNumId w:val="37"/>
+  </w:num>
+  <w:num w:numId="23">
+    <w:abstractNumId w:val="47"/>
+  </w:num>
+  <w:num w:numId="24">
+    <w:abstractNumId w:val="70"/>
+  </w:num>
+  <w:num w:numId="25">
+    <w:abstractNumId w:val="14"/>
+  </w:num>
+  <w:num w:numId="26">
+    <w:abstractNumId w:val="46"/>
+  </w:num>
+  <w:num w:numId="27">
+    <w:abstractNumId w:val="57"/>
+  </w:num>
+  <w:num w:numId="28">
+    <w:abstractNumId w:val="34"/>
+  </w:num>
+  <w:num w:numId="29">
+    <w:abstractNumId w:val="12"/>
+  </w:num>
+  <w:num w:numId="30">
+    <w:abstractNumId w:val="29"/>
+  </w:num>
+  <w:num w:numId="31">
+    <w:abstractNumId w:val="7"/>
+  </w:num>
+  <w:num w:numId="32">
+    <w:abstractNumId w:val="64"/>
+  </w:num>
+  <w:num w:numId="33">
+    <w:abstractNumId w:val="33"/>
+  </w:num>
+  <w:num w:numId="34">
+    <w:abstractNumId w:val="69"/>
+  </w:num>
+  <w:num w:numId="35">
+    <w:abstractNumId w:val="43"/>
+  </w:num>
+  <w:num w:numId="36">
+    <w:abstractNumId w:val="39"/>
+  </w:num>
+  <w:num w:numId="37">
     <w:abstractNumId w:val="60"/>
   </w:num>
-  <w:num w:numId="2">
-    <w:abstractNumId w:val="35"/>
+  <w:num w:numId="38">
+    <w:abstractNumId w:val="22"/>
   </w:num>
-  <w:num w:numId="3">
-    <w:abstractNumId w:val="3"/>
+  <w:num w:numId="39">
+    <w:abstractNumId w:val="2"/>
   </w:num>
-  <w:num w:numId="4">
-    <w:abstractNumId w:val="25"/>
+  <w:num w:numId="40">
+    <w:abstractNumId w:val="15"/>
   </w:num>
-  <w:num w:numId="5">
-    <w:abstractNumId w:val="28"/>
+  <w:num w:numId="41">
+    <w:abstractNumId w:val="74"/>
   </w:num>
-  <w:num w:numId="6">
-    <w:abstractNumId w:val="66"/>
+  <w:num w:numId="42">
+    <w:abstractNumId w:val="77"/>
   </w:num>
-  <w:num w:numId="7">
-    <w:abstractNumId w:val="24"/>
+  <w:num w:numId="43">
+    <w:abstractNumId w:val="31"/>
   </w:num>
-  <w:num w:numId="8">
-    <w:abstractNumId w:val="14"/>
+  <w:num w:numId="44">
+    <w:abstractNumId w:val="11"/>
   </w:num>
-  <w:num w:numId="9">
-    <w:abstractNumId w:val="70"/>
-  </w:num>
-  <w:num w:numId="10">
-    <w:abstractNumId w:val="7"/>
-  </w:num>
-  <w:num w:numId="11">
-    <w:abstractNumId w:val="57"/>
-  </w:num>
-  <w:num w:numId="12">
-    <w:abstractNumId w:val="63"/>
-  </w:num>
-  <w:num w:numId="13">
-    <w:abstractNumId w:val="30"/>
-  </w:num>
-  <w:num w:numId="14">
-    <w:abstractNumId w:val="33"/>
-  </w:num>
-  <w:num w:numId="15">
-    <w:abstractNumId w:val="69"/>
-  </w:num>
-  <w:num w:numId="16">
-    <w:abstractNumId w:val="4"/>
-  </w:num>
-  <w:num w:numId="17">
+  <w:num w:numId="45">
     <w:abstractNumId w:val="49"/>
   </w:num>
-  <w:num w:numId="18">
-    <w:abstractNumId w:val="61"/>
-  </w:num>
-  <w:num w:numId="19">
-    <w:abstractNumId w:val="6"/>
-  </w:num>
-  <w:num w:numId="20">
-    <w:abstractNumId w:val="51"/>
-  </w:num>
-  <w:num w:numId="21">
-    <w:abstractNumId w:val="62"/>
-  </w:num>
-  <w:num w:numId="22">
-    <w:abstractNumId w:val="34"/>
-  </w:num>
-  <w:num w:numId="23">
-    <w:abstractNumId w:val="43"/>
-  </w:num>
-  <w:num w:numId="24">
-    <w:abstractNumId w:val="65"/>
-  </w:num>
-  <w:num w:numId="25">
-    <w:abstractNumId w:val="12"/>
-  </w:num>
-  <w:num w:numId="26">
-    <w:abstractNumId w:val="42"/>
-  </w:num>
-  <w:num w:numId="27">
-    <w:abstractNumId w:val="53"/>
-  </w:num>
-  <w:num w:numId="28">
-    <w:abstractNumId w:val="32"/>
-  </w:num>
-  <w:num w:numId="29">
+  <w:num w:numId="46">
     <w:abstractNumId w:val="10"/>
-  </w:num>
-  <w:num w:numId="30">
-    <w:abstractNumId w:val="27"/>
-  </w:num>
-  <w:num w:numId="31">
-    <w:abstractNumId w:val="5"/>
-  </w:num>
-  <w:num w:numId="32">
-    <w:abstractNumId w:val="59"/>
-  </w:num>
-  <w:num w:numId="33">
-    <w:abstractNumId w:val="31"/>
-  </w:num>
-  <w:num w:numId="34">
-    <w:abstractNumId w:val="64"/>
-  </w:num>
-  <w:num w:numId="35">
-    <w:abstractNumId w:val="40"/>
-  </w:num>
-  <w:num w:numId="36">
-    <w:abstractNumId w:val="36"/>
-  </w:num>
-  <w:num w:numId="37">
-    <w:abstractNumId w:val="56"/>
-  </w:num>
-  <w:num w:numId="38">
-    <w:abstractNumId w:val="20"/>
-  </w:num>
-  <w:num w:numId="39">
-    <w:abstractNumId w:val="1"/>
-  </w:num>
-  <w:num w:numId="40">
-    <w:abstractNumId w:val="13"/>
-  </w:num>
-  <w:num w:numId="41">
-    <w:abstractNumId w:val="68"/>
-  </w:num>
-  <w:num w:numId="42">
-    <w:abstractNumId w:val="71"/>
-  </w:num>
-  <w:num w:numId="43">
-    <w:abstractNumId w:val="29"/>
-  </w:num>
-  <w:num w:numId="44">
-    <w:abstractNumId w:val="9"/>
-  </w:num>
-  <w:num w:numId="45">
-    <w:abstractNumId w:val="45"/>
-  </w:num>
-  <w:num w:numId="46">
-    <w:abstractNumId w:val="8"/>
   </w:num>
   <w:num w:numId="47">
     <w:abstractNumId w:val="0"/>
   </w:num>
   <w:num w:numId="48">
-    <w:abstractNumId w:val="55"/>
+    <w:abstractNumId w:val="59"/>
   </w:num>
   <w:num w:numId="49">
+    <w:abstractNumId w:val="20"/>
+  </w:num>
+  <w:num w:numId="50">
     <w:abstractNumId w:val="18"/>
   </w:num>
-  <w:num w:numId="50">
-    <w:abstractNumId w:val="16"/>
+  <w:num w:numId="51">
+    <w:abstractNumId w:val="56"/>
   </w:num>
-  <w:num w:numId="51">
+  <w:num w:numId="52">
+    <w:abstractNumId w:val="54"/>
+  </w:num>
+  <w:num w:numId="53">
+    <w:abstractNumId w:val="63"/>
+  </w:num>
+  <w:num w:numId="54">
+    <w:abstractNumId w:val="41"/>
+  </w:num>
+  <w:num w:numId="55">
+    <w:abstractNumId w:val="44"/>
+  </w:num>
+  <w:num w:numId="56">
+    <w:abstractNumId w:val="42"/>
+  </w:num>
+  <w:num w:numId="57">
+    <w:abstractNumId w:val="25"/>
+  </w:num>
+  <w:num w:numId="58">
+    <w:abstractNumId w:val="50"/>
+  </w:num>
+  <w:num w:numId="59">
+    <w:abstractNumId w:val="19"/>
+  </w:num>
+  <w:num w:numId="60">
+    <w:abstractNumId w:val="23"/>
+  </w:num>
+  <w:num w:numId="61">
+    <w:abstractNumId w:val="17"/>
+  </w:num>
+  <w:num w:numId="62">
+    <w:abstractNumId w:val="21"/>
+  </w:num>
+  <w:num w:numId="63">
     <w:abstractNumId w:val="52"/>
   </w:num>
-  <w:num w:numId="52">
-    <w:abstractNumId w:val="50"/>
+  <w:num w:numId="64">
+    <w:abstractNumId w:val="4"/>
   </w:num>
-  <w:num w:numId="53">
+  <w:num w:numId="65">
+    <w:abstractNumId w:val="13"/>
+  </w:num>
+  <w:num w:numId="66">
+    <w:abstractNumId w:val="48"/>
+  </w:num>
+  <w:num w:numId="67">
+    <w:abstractNumId w:val="40"/>
+  </w:num>
+  <w:num w:numId="68">
     <w:abstractNumId w:val="58"/>
   </w:num>
-  <w:num w:numId="54">
-    <w:abstractNumId w:val="38"/>
-  </w:num>
-  <w:num w:numId="55">
-    <w:abstractNumId w:val="41"/>
-  </w:num>
-  <w:num w:numId="56">
-    <w:abstractNumId w:val="39"/>
-  </w:num>
-  <w:num w:numId="57">
-    <w:abstractNumId w:val="23"/>
-  </w:num>
-  <w:num w:numId="58">
-    <w:abstractNumId w:val="46"/>
-  </w:num>
-  <w:num w:numId="59">
-    <w:abstractNumId w:val="17"/>
-  </w:num>
-  <w:num w:numId="60">
-    <w:abstractNumId w:val="21"/>
-  </w:num>
-  <w:num w:numId="61">
-    <w:abstractNumId w:val="15"/>
-  </w:num>
-  <w:num w:numId="62">
-    <w:abstractNumId w:val="19"/>
-  </w:num>
-  <w:num w:numId="63">
-    <w:abstractNumId w:val="48"/>
-  </w:num>
-  <w:num w:numId="64">
-    <w:abstractNumId w:val="2"/>
-  </w:num>
-  <w:num w:numId="65">
-    <w:abstractNumId w:val="11"/>
-  </w:num>
-  <w:num w:numId="66">
-    <w:abstractNumId w:val="44"/>
-  </w:num>
-  <w:num w:numId="67">
-    <w:abstractNumId w:val="37"/>
-  </w:num>
-  <w:num w:numId="68">
-    <w:abstractNumId w:val="54"/>
-  </w:num>
   <w:num w:numId="69">
-    <w:abstractNumId w:val="22"/>
+    <w:abstractNumId w:val="24"/>
   </w:num>
   <w:num w:numId="70">
-    <w:abstractNumId w:val="72"/>
+    <w:abstractNumId w:val="78"/>
   </w:num>
   <w:num w:numId="71">
-    <w:abstractNumId w:val="47"/>
+    <w:abstractNumId w:val="51"/>
   </w:num>
   <w:num w:numId="72">
-    <w:abstractNumId w:val="26"/>
+    <w:abstractNumId w:val="28"/>
   </w:num>
   <w:num w:numId="73">
-    <w:abstractNumId w:val="67"/>
+    <w:abstractNumId w:val="73"/>
+  </w:num>
+  <w:num w:numId="74">
+    <w:abstractNumId w:val="36"/>
+  </w:num>
+  <w:num w:numId="75">
+    <w:abstractNumId w:val="45"/>
+  </w:num>
+  <w:num w:numId="76">
+    <w:abstractNumId w:val="3"/>
+  </w:num>
+  <w:num w:numId="77">
+    <w:abstractNumId w:val="62"/>
+  </w:num>
+  <w:num w:numId="78">
+    <w:abstractNumId w:val="1"/>
+  </w:num>
+  <w:num w:numId="79">
+    <w:abstractNumId w:val="71"/>
+  </w:num>
+  <w:num w:numId="80">
+    <w:abstractNumId w:val="79"/>
   </w:num>
   <w:numIdMacAtCleanup w:val="71"/>
 </w:numbering>

</xml_diff>

<commit_message>
Completed notes on Stiglitz and Rosengard (2015) chapter 7
</commit_message>
<xml_diff>
--- a/Notes/POLS6330_2020_Spring_Notes_StiglitzRosengard_2015_Economics-of-the-public-sector_4th-Edition_v00.docx
+++ b/Notes/POLS6330_2020_Spring_Notes_StiglitzRosengard_2015_Economics-of-the-public-sector_4th-Edition_v00.docx
@@ -12206,145 +12206,145 @@
         <w:pStyle w:val="ListParagraph"/>
         <w:numPr>
           <w:ilvl w:val="0"/>
+          <w:numId w:val="77"/>
+        </w:numPr>
+      </w:pPr>
+      <w:r>
+        <w:t>Analyzing consumer choices</w:t>
+      </w:r>
+    </w:p>
+    <w:p>
+      <w:pPr>
+        <w:pStyle w:val="ListParagraph"/>
+        <w:numPr>
+          <w:ilvl w:val="1"/>
+          <w:numId w:val="77"/>
+        </w:numPr>
+      </w:pPr>
+      <w:r>
+        <w:t xml:space="preserve">Budget constraint curve delineates the </w:t>
+      </w:r>
+      <w:r>
+        <w:t xml:space="preserve">consumer’s </w:t>
+      </w:r>
+      <w:r>
+        <w:t>opportunity set.</w:t>
+      </w:r>
+    </w:p>
+    <w:p>
+      <w:pPr>
+        <w:pStyle w:val="ListParagraph"/>
+        <w:numPr>
+          <w:ilvl w:val="1"/>
+          <w:numId w:val="77"/>
+        </w:numPr>
+      </w:pPr>
+      <w:r>
+        <w:t>Indifference curve describes the consumer’s preferences.</w:t>
+      </w:r>
+    </w:p>
+    <w:p>
+      <w:pPr>
+        <w:pStyle w:val="ListParagraph"/>
+        <w:numPr>
+          <w:ilvl w:val="1"/>
+          <w:numId w:val="77"/>
+        </w:numPr>
+      </w:pPr>
+      <w:r>
+        <w:t>The point where the budget constraint is tangent to the indifference curve is places the consumer on the highest indifference curve possible (i.e., maximizes utility).</w:t>
+      </w:r>
+    </w:p>
+    <w:p>
+      <w:pPr>
+        <w:pStyle w:val="ListParagraph"/>
+        <w:numPr>
+          <w:ilvl w:val="0"/>
+          <w:numId w:val="77"/>
+        </w:numPr>
+      </w:pPr>
+      <w:r>
+        <w:t>Approach to analyzing social choices analogous to the approach for analyzing consumer choices.</w:t>
+      </w:r>
+    </w:p>
+    <w:p>
+      <w:pPr>
+        <w:pStyle w:val="ListParagraph"/>
+        <w:numPr>
+          <w:ilvl w:val="1"/>
+          <w:numId w:val="77"/>
+        </w:numPr>
+      </w:pPr>
+      <w:r>
+        <w:t>Utilities possibilities curve delineates the opportunity set.</w:t>
+      </w:r>
+    </w:p>
+    <w:p>
+      <w:pPr>
+        <w:pStyle w:val="ListParagraph"/>
+        <w:numPr>
+          <w:ilvl w:val="1"/>
+          <w:numId w:val="77"/>
+        </w:numPr>
+      </w:pPr>
+      <w:r>
+        <w:t>Theorems of welfare economics</w:t>
+      </w:r>
+    </w:p>
+    <w:p>
+      <w:pPr>
+        <w:pStyle w:val="ListParagraph"/>
+        <w:numPr>
+          <w:ilvl w:val="2"/>
+          <w:numId w:val="77"/>
+        </w:numPr>
+      </w:pPr>
+      <w:r>
+        <w:t>Competitive economies are always at a point on the utility possibilities curve.</w:t>
+      </w:r>
+    </w:p>
+    <w:p>
+      <w:pPr>
+        <w:pStyle w:val="ListParagraph"/>
+        <w:numPr>
+          <w:ilvl w:val="2"/>
+          <w:numId w:val="77"/>
+        </w:numPr>
+      </w:pPr>
+      <w:r>
+        <w:t>Any specific point on the utility possibilities curve can be attained by allowing a competitive process after redistributing income.</w:t>
+      </w:r>
+    </w:p>
+    <w:p>
+      <w:pPr>
+        <w:pStyle w:val="ListParagraph"/>
+        <w:numPr>
+          <w:ilvl w:val="1"/>
+          <w:numId w:val="77"/>
+        </w:numPr>
+      </w:pPr>
+      <w:r>
+        <w:t>Social indifference curve describes the combinations of utility</w:t>
+      </w:r>
+      <w:r>
+        <w:t xml:space="preserve"> for members of a society for which society in whole is indifferent</w:t>
+      </w:r>
+      <w:r>
+        <w:t>.</w:t>
+      </w:r>
+    </w:p>
+    <w:p/>
+    <w:p>
+      <w:r>
+        <w:t>Determining the Tradeoffs</w:t>
+      </w:r>
+    </w:p>
+    <w:p>
+      <w:pPr>
+        <w:pStyle w:val="ListParagraph"/>
+        <w:numPr>
+          <w:ilvl w:val="0"/>
           <w:numId w:val="78"/>
-        </w:numPr>
-      </w:pPr>
-      <w:r>
-        <w:t>Analyzing consumer choices</w:t>
-      </w:r>
-    </w:p>
-    <w:p>
-      <w:pPr>
-        <w:pStyle w:val="ListParagraph"/>
-        <w:numPr>
-          <w:ilvl w:val="1"/>
-          <w:numId w:val="78"/>
-        </w:numPr>
-      </w:pPr>
-      <w:r>
-        <w:t xml:space="preserve">Budget constraint curve delineates the </w:t>
-      </w:r>
-      <w:r>
-        <w:t xml:space="preserve">consumer’s </w:t>
-      </w:r>
-      <w:r>
-        <w:t>opportunity set.</w:t>
-      </w:r>
-    </w:p>
-    <w:p>
-      <w:pPr>
-        <w:pStyle w:val="ListParagraph"/>
-        <w:numPr>
-          <w:ilvl w:val="1"/>
-          <w:numId w:val="78"/>
-        </w:numPr>
-      </w:pPr>
-      <w:r>
-        <w:t>Indifference curve describes the consumer’s preferences.</w:t>
-      </w:r>
-    </w:p>
-    <w:p>
-      <w:pPr>
-        <w:pStyle w:val="ListParagraph"/>
-        <w:numPr>
-          <w:ilvl w:val="1"/>
-          <w:numId w:val="78"/>
-        </w:numPr>
-      </w:pPr>
-      <w:r>
-        <w:t>The point where the budget constraint is tangent to the indifference curve is places the consumer on the highest indifference curve possible (i.e., maximizes utility).</w:t>
-      </w:r>
-    </w:p>
-    <w:p>
-      <w:pPr>
-        <w:pStyle w:val="ListParagraph"/>
-        <w:numPr>
-          <w:ilvl w:val="0"/>
-          <w:numId w:val="78"/>
-        </w:numPr>
-      </w:pPr>
-      <w:r>
-        <w:t>Approach to analyzing social choices analogous to the approach for analyzing consumer choices.</w:t>
-      </w:r>
-    </w:p>
-    <w:p>
-      <w:pPr>
-        <w:pStyle w:val="ListParagraph"/>
-        <w:numPr>
-          <w:ilvl w:val="1"/>
-          <w:numId w:val="78"/>
-        </w:numPr>
-      </w:pPr>
-      <w:r>
-        <w:t>Utilities possibilities curve delineates the opportunity set.</w:t>
-      </w:r>
-    </w:p>
-    <w:p>
-      <w:pPr>
-        <w:pStyle w:val="ListParagraph"/>
-        <w:numPr>
-          <w:ilvl w:val="1"/>
-          <w:numId w:val="78"/>
-        </w:numPr>
-      </w:pPr>
-      <w:r>
-        <w:t>Theorems of welfare economics</w:t>
-      </w:r>
-    </w:p>
-    <w:p>
-      <w:pPr>
-        <w:pStyle w:val="ListParagraph"/>
-        <w:numPr>
-          <w:ilvl w:val="2"/>
-          <w:numId w:val="78"/>
-        </w:numPr>
-      </w:pPr>
-      <w:r>
-        <w:t>Competitive economies are always at a point on the utility possibilities curve.</w:t>
-      </w:r>
-    </w:p>
-    <w:p>
-      <w:pPr>
-        <w:pStyle w:val="ListParagraph"/>
-        <w:numPr>
-          <w:ilvl w:val="2"/>
-          <w:numId w:val="78"/>
-        </w:numPr>
-      </w:pPr>
-      <w:r>
-        <w:t>Any specific point on the utility possibilities curve can be attained by allowing a competitive process after redistributing income.</w:t>
-      </w:r>
-    </w:p>
-    <w:p>
-      <w:pPr>
-        <w:pStyle w:val="ListParagraph"/>
-        <w:numPr>
-          <w:ilvl w:val="1"/>
-          <w:numId w:val="78"/>
-        </w:numPr>
-      </w:pPr>
-      <w:r>
-        <w:t>Social indifference curve describes the combinations of utility</w:t>
-      </w:r>
-      <w:r>
-        <w:t xml:space="preserve"> for members of a society for which society in whole is indifferent</w:t>
-      </w:r>
-      <w:r>
-        <w:t>.</w:t>
-      </w:r>
-    </w:p>
-    <w:p/>
-    <w:p>
-      <w:r>
-        <w:t>Determining the Tradeoffs</w:t>
-      </w:r>
-    </w:p>
-    <w:p>
-      <w:pPr>
-        <w:pStyle w:val="ListParagraph"/>
-        <w:numPr>
-          <w:ilvl w:val="0"/>
-          <w:numId w:val="79"/>
         </w:numPr>
       </w:pPr>
       <w:r>
@@ -12357,11 +12357,119 @@
         <w:pStyle w:val="ListParagraph"/>
         <w:numPr>
           <w:ilvl w:val="0"/>
+          <w:numId w:val="78"/>
+        </w:numPr>
+      </w:pPr>
+      <w:r>
+        <w:t>Utility function describes the relationship between the relative utility of people.</w:t>
+      </w:r>
+    </w:p>
+    <w:p>
+      <w:pPr>
+        <w:pStyle w:val="ListParagraph"/>
+        <w:numPr>
+          <w:ilvl w:val="0"/>
+          <w:numId w:val="78"/>
+        </w:numPr>
+      </w:pPr>
+      <w:r>
+        <w:t>Marginal utility is the extra utility that one gets from an extra unit of resources.</w:t>
+      </w:r>
+    </w:p>
+    <w:p>
+      <w:pPr>
+        <w:pStyle w:val="ListParagraph"/>
+        <w:numPr>
+          <w:ilvl w:val="1"/>
+          <w:numId w:val="78"/>
+        </w:numPr>
+      </w:pPr>
+      <w:r>
+        <w:t>Marginal utility is the slope of the utility function.</w:t>
+      </w:r>
+    </w:p>
+    <w:p>
+      <w:pPr>
+        <w:pStyle w:val="ListParagraph"/>
+        <w:numPr>
+          <w:ilvl w:val="0"/>
+          <w:numId w:val="78"/>
+        </w:numPr>
+      </w:pPr>
+      <w:r>
+        <w:t xml:space="preserve">Diminishing marginal utility is when the extra utility gained from an extra unit of a good becomes smaller as individuals consume more of the good. </w:t>
+      </w:r>
+    </w:p>
+    <w:p>
+      <w:pPr>
+        <w:pStyle w:val="ListParagraph"/>
+        <w:numPr>
+          <w:ilvl w:val="1"/>
+          <w:numId w:val="78"/>
+        </w:numPr>
+      </w:pPr>
+      <w:r>
+        <w:t>The extra utility lost from an extra unit of a good lost becomes greater as individuals lose more of the good.</w:t>
+      </w:r>
+    </w:p>
+    <w:p>
+      <w:pPr>
+        <w:pStyle w:val="ListParagraph"/>
+        <w:numPr>
+          <w:ilvl w:val="0"/>
+          <w:numId w:val="78"/>
+        </w:numPr>
+      </w:pPr>
+      <w:r>
+        <w:t>The efficiency by which one can transfer resources from one individual to another influences the shape of the utility possibilities curve.</w:t>
+      </w:r>
+    </w:p>
+    <w:p>
+      <w:pPr>
+        <w:pStyle w:val="ListParagraph"/>
+        <w:numPr>
+          <w:ilvl w:val="1"/>
+          <w:numId w:val="78"/>
+        </w:numPr>
+      </w:pPr>
+      <w:r>
+        <w:t>Resource transfers are accomplished through taxes and subsidies.</w:t>
+      </w:r>
+    </w:p>
+    <w:p>
+      <w:pPr>
+        <w:pStyle w:val="ListParagraph"/>
+        <w:numPr>
+          <w:ilvl w:val="1"/>
+          <w:numId w:val="78"/>
+        </w:numPr>
+      </w:pPr>
+      <w:r>
+        <w:t>The way society taxes and subsidizes can reduce efficiency because they create disincentives.</w:t>
+      </w:r>
+    </w:p>
+    <w:p/>
+    <w:p>
+      <w:r>
+        <w:t>Evaluating the Tradeoffs</w:t>
+      </w:r>
+    </w:p>
+    <w:p>
+      <w:pPr>
+        <w:pStyle w:val="ListParagraph"/>
+        <w:numPr>
+          <w:ilvl w:val="0"/>
           <w:numId w:val="79"/>
         </w:numPr>
       </w:pPr>
       <w:r>
-        <w:t>Utility function describes the relationship between the relative utility of people.</w:t>
+        <w:t>“</w:t>
+      </w:r>
+      <w:r>
+        <w:t>Society deriv</w:t>
+      </w:r>
+      <w:r>
+        <w:t>es its welfare from the utility received by its members.” (p. 169)</w:t>
       </w:r>
     </w:p>
     <w:p>
@@ -12373,19 +12481,19 @@
         </w:numPr>
       </w:pPr>
       <w:r>
-        <w:t>Marginal utility is the extra utility that one gets from an extra unit of resources.</w:t>
-      </w:r>
-    </w:p>
-    <w:p>
-      <w:pPr>
-        <w:pStyle w:val="ListParagraph"/>
-        <w:numPr>
-          <w:ilvl w:val="1"/>
+        <w:t>“Social welfare function gives the level of social welfare corresponding to a particular set of levels of utility attained by members of society.” (p. 169)</w:t>
+      </w:r>
+    </w:p>
+    <w:p>
+      <w:pPr>
+        <w:pStyle w:val="ListParagraph"/>
+        <w:numPr>
+          <w:ilvl w:val="0"/>
           <w:numId w:val="79"/>
         </w:numPr>
       </w:pPr>
       <w:r>
-        <w:t>Marginal utility is the slope of the utility function.</w:t>
+        <w:t>“Social indifference curve is the set of combinations of utility of different individuals or groups that yields equal levels of welfare to society.” (p. 169)</w:t>
       </w:r>
     </w:p>
     <w:p>
@@ -12397,31 +12505,46 @@
         </w:numPr>
       </w:pPr>
       <w:r>
-        <w:t xml:space="preserve">Diminishing marginal utility is when the extra utility gained from an extra unit of a good becomes smaller as individuals consume more of the good. </w:t>
-      </w:r>
-    </w:p>
-    <w:p>
-      <w:pPr>
-        <w:pStyle w:val="ListParagraph"/>
-        <w:numPr>
-          <w:ilvl w:val="1"/>
+        <w:t>Choose the allocation of resources that produces the higher level of social welfare.</w:t>
+      </w:r>
+    </w:p>
+    <w:p>
+      <w:pPr>
+        <w:pStyle w:val="ListParagraph"/>
+        <w:numPr>
+          <w:ilvl w:val="0"/>
           <w:numId w:val="79"/>
         </w:numPr>
       </w:pPr>
       <w:r>
-        <w:t>The extra utility lost from an extra unit of a good lost becomes greater as individuals lose more of the good.</w:t>
-      </w:r>
-    </w:p>
-    <w:p>
-      <w:pPr>
-        <w:pStyle w:val="ListParagraph"/>
-        <w:numPr>
-          <w:ilvl w:val="0"/>
+        <w:t>Utilitarianism is the philosophy that society should maximize the sum of the utilities of its members.</w:t>
+      </w:r>
+    </w:p>
+    <w:p>
+      <w:pPr>
+        <w:pStyle w:val="ListParagraph"/>
+        <w:numPr>
+          <w:ilvl w:val="1"/>
           <w:numId w:val="79"/>
         </w:numPr>
       </w:pPr>
       <w:r>
-        <w:t>The efficiency by which one can transfer resources from one individual to another influences the shape of the utility possibilities curve.</w:t>
+        <w:t>W = U</w:t>
+      </w:r>
+      <w:r>
+        <w:rPr>
+          <w:vertAlign w:val="subscript"/>
+        </w:rPr>
+        <w:t>1</w:t>
+      </w:r>
+      <w:r>
+        <w:t xml:space="preserve"> + U</w:t>
+      </w:r>
+      <w:r>
+        <w:rPr>
+          <w:vertAlign w:val="subscript"/>
+        </w:rPr>
+        <w:t>2</w:t>
       </w:r>
     </w:p>
     <w:p>
@@ -12433,25 +12556,78 @@
         </w:numPr>
       </w:pPr>
       <w:r>
-        <w:t>Resource transfers are accomplished through taxes and subsidies.</w:t>
-      </w:r>
-    </w:p>
-    <w:p>
-      <w:pPr>
-        <w:pStyle w:val="ListParagraph"/>
-        <w:numPr>
-          <w:ilvl w:val="1"/>
+        <w:t>Utilitarian social indifference curve is a downward sloping straight line.</w:t>
+      </w:r>
+    </w:p>
+    <w:p>
+      <w:pPr>
+        <w:pStyle w:val="ListParagraph"/>
+        <w:numPr>
+          <w:ilvl w:val="2"/>
           <w:numId w:val="79"/>
         </w:numPr>
       </w:pPr>
       <w:r>
-        <w:t>The way society taxes and subsidizes can reduce efficiency because they create disincentives.</w:t>
+        <w:t>The utility of all individuals in a society should be weighted equally.</w:t>
+      </w:r>
+    </w:p>
+    <w:p>
+      <w:pPr>
+        <w:pStyle w:val="ListParagraph"/>
+        <w:numPr>
+          <w:ilvl w:val="0"/>
+          <w:numId w:val="79"/>
+        </w:numPr>
+      </w:pPr>
+      <w:r>
+        <w:t>A downward sloping U-shape social indifference curve demonstrates that the increase in utility of one group may be greater than the decrease in utility of another group.</w:t>
+      </w:r>
+    </w:p>
+    <w:p>
+      <w:pPr>
+        <w:pStyle w:val="ListParagraph"/>
+        <w:numPr>
+          <w:ilvl w:val="0"/>
+          <w:numId w:val="79"/>
+        </w:numPr>
+      </w:pPr>
+      <w:proofErr w:type="spellStart"/>
+      <w:r>
+        <w:t>Rawlsianism</w:t>
+      </w:r>
+      <w:proofErr w:type="spellEnd"/>
+      <w:r>
+        <w:t xml:space="preserve"> argues that the welfare of society depends only on the welfare of the worst-off individual.</w:t>
+      </w:r>
+    </w:p>
+    <w:p>
+      <w:pPr>
+        <w:pStyle w:val="ListParagraph"/>
+        <w:numPr>
+          <w:ilvl w:val="1"/>
+          <w:numId w:val="79"/>
+        </w:numPr>
+      </w:pPr>
+      <w:r>
+        <w:t>Any increase in the welfare of the worst-off individual increases the welfare of society no matter how inefficient the transfer.</w:t>
+      </w:r>
+    </w:p>
+    <w:p>
+      <w:pPr>
+        <w:pStyle w:val="ListParagraph"/>
+        <w:numPr>
+          <w:ilvl w:val="1"/>
+          <w:numId w:val="79"/>
+        </w:numPr>
+      </w:pPr>
+      <w:r>
+        <w:t>No amount of increase in the welfare of the better-off individual can offset society for a decrease in the welfare of the worst-off individual.</w:t>
       </w:r>
     </w:p>
     <w:p/>
     <w:p>
       <w:r>
-        <w:t>Evaluating the Tradeoffs</w:t>
+        <w:t>Two Caveats</w:t>
       </w:r>
     </w:p>
     <w:p>
@@ -12462,6 +12638,1060 @@
           <w:numId w:val="80"/>
         </w:numPr>
       </w:pPr>
+      <w:r>
+        <w:t>Interpersonal Comparisons</w:t>
+      </w:r>
+    </w:p>
+    <w:p>
+      <w:pPr>
+        <w:pStyle w:val="ListParagraph"/>
+        <w:numPr>
+          <w:ilvl w:val="1"/>
+          <w:numId w:val="80"/>
+        </w:numPr>
+      </w:pPr>
+      <w:r>
+        <w:t>Cannot measure the level of utility or the change in utility.</w:t>
+      </w:r>
+    </w:p>
+    <w:p>
+      <w:pPr>
+        <w:pStyle w:val="ListParagraph"/>
+        <w:numPr>
+          <w:ilvl w:val="1"/>
+          <w:numId w:val="80"/>
+        </w:numPr>
+      </w:pPr>
+      <w:r>
+        <w:t>There is no meaningful numerical way to compare the utility of different individuals.</w:t>
+      </w:r>
+    </w:p>
+    <w:p>
+      <w:pPr>
+        <w:pStyle w:val="ListParagraph"/>
+        <w:numPr>
+          <w:ilvl w:val="1"/>
+          <w:numId w:val="80"/>
+        </w:numPr>
+      </w:pPr>
+      <w:r>
+        <w:t>There can be no scientific method for making welfare comparisons.</w:t>
+      </w:r>
+    </w:p>
+    <w:p>
+      <w:pPr>
+        <w:pStyle w:val="ListParagraph"/>
+        <w:numPr>
+          <w:ilvl w:val="1"/>
+          <w:numId w:val="80"/>
+        </w:numPr>
+      </w:pPr>
+      <w:r>
+        <w:t>Should only identify gainers and losers.</w:t>
+      </w:r>
+    </w:p>
+    <w:p>
+      <w:pPr>
+        <w:pStyle w:val="ListParagraph"/>
+        <w:numPr>
+          <w:ilvl w:val="1"/>
+          <w:numId w:val="80"/>
+        </w:numPr>
+      </w:pPr>
+      <w:r>
+        <w:t>Should only make welfare judgements when a policy change is a Pareto improvement.</w:t>
+      </w:r>
+    </w:p>
+    <w:p>
+      <w:pPr>
+        <w:pStyle w:val="ListParagraph"/>
+        <w:numPr>
+          <w:ilvl w:val="0"/>
+          <w:numId w:val="80"/>
+        </w:numPr>
+      </w:pPr>
+      <w:r>
+        <w:t>Nature of Social Welfare Functions</w:t>
+      </w:r>
+    </w:p>
+    <w:p>
+      <w:pPr>
+        <w:pStyle w:val="ListParagraph"/>
+        <w:numPr>
+          <w:ilvl w:val="1"/>
+          <w:numId w:val="80"/>
+        </w:numPr>
+      </w:pPr>
+      <w:r>
+        <w:t>Society itself does not have preferences, only individuals.</w:t>
+      </w:r>
+    </w:p>
+    <w:p>
+      <w:pPr>
+        <w:pStyle w:val="ListParagraph"/>
+        <w:numPr>
+          <w:ilvl w:val="1"/>
+          <w:numId w:val="80"/>
+        </w:numPr>
+      </w:pPr>
+      <w:r>
+        <w:t>Societies rarely exhibit consistency.</w:t>
+      </w:r>
+    </w:p>
+    <w:p/>
+    <w:p>
+      <w:pPr>
+        <w:rPr>
+          <w:i/>
+        </w:rPr>
+      </w:pPr>
+      <w:r>
+        <w:rPr>
+          <w:i/>
+        </w:rPr>
+        <w:lastRenderedPageBreak/>
+        <w:t>Social Choices in Practice</w:t>
+      </w:r>
+    </w:p>
+    <w:p>
+      <w:r>
+        <w:t>Basic Concept</w:t>
+      </w:r>
+    </w:p>
+    <w:p>
+      <w:pPr>
+        <w:pStyle w:val="ListParagraph"/>
+        <w:numPr>
+          <w:ilvl w:val="0"/>
+          <w:numId w:val="81"/>
+        </w:numPr>
+      </w:pPr>
+      <w:r>
+        <w:t>Policymakers do not actually derive utility possibilities curves or social welfare functions.</w:t>
+      </w:r>
+    </w:p>
+    <w:p>
+      <w:pPr>
+        <w:pStyle w:val="ListParagraph"/>
+        <w:numPr>
+          <w:ilvl w:val="0"/>
+          <w:numId w:val="81"/>
+        </w:numPr>
+      </w:pPr>
+      <w:r>
+        <w:t>Actual process</w:t>
+      </w:r>
+    </w:p>
+    <w:p>
+      <w:pPr>
+        <w:pStyle w:val="ListParagraph"/>
+        <w:numPr>
+          <w:ilvl w:val="1"/>
+          <w:numId w:val="81"/>
+        </w:numPr>
+      </w:pPr>
+      <w:r>
+        <w:t>Identify and measure net benefits.</w:t>
+      </w:r>
+    </w:p>
+    <w:p>
+      <w:pPr>
+        <w:pStyle w:val="ListParagraph"/>
+        <w:numPr>
+          <w:ilvl w:val="1"/>
+          <w:numId w:val="81"/>
+        </w:numPr>
+      </w:pPr>
+      <w:r>
+        <w:t>Ascertain if the change is a Pareto improvement.</w:t>
+      </w:r>
+    </w:p>
+    <w:p>
+      <w:pPr>
+        <w:pStyle w:val="ListParagraph"/>
+        <w:numPr>
+          <w:ilvl w:val="1"/>
+          <w:numId w:val="81"/>
+        </w:numPr>
+      </w:pPr>
+      <w:r>
+        <w:t xml:space="preserve">Determine the efficiency by summing gains and losses for </w:t>
+      </w:r>
+      <w:proofErr w:type="gramStart"/>
+      <w:r>
+        <w:t>each individual</w:t>
+      </w:r>
+      <w:proofErr w:type="gramEnd"/>
+      <w:r>
+        <w:t>.</w:t>
+      </w:r>
+    </w:p>
+    <w:p>
+      <w:pPr>
+        <w:pStyle w:val="ListParagraph"/>
+        <w:numPr>
+          <w:ilvl w:val="1"/>
+          <w:numId w:val="81"/>
+        </w:numPr>
+      </w:pPr>
+      <w:r>
+        <w:t>Determine equity by some overall measure of inequality.</w:t>
+      </w:r>
+    </w:p>
+    <w:p>
+      <w:pPr>
+        <w:pStyle w:val="ListParagraph"/>
+        <w:numPr>
+          <w:ilvl w:val="1"/>
+          <w:numId w:val="81"/>
+        </w:numPr>
+      </w:pPr>
+      <w:r>
+        <w:t>Implement projects that have net positive gains and reduces the inequality measure.</w:t>
+      </w:r>
+    </w:p>
+    <w:p/>
+    <w:p>
+      <w:r>
+        <w:t>Measuring Benefits</w:t>
+      </w:r>
+    </w:p>
+    <w:p>
+      <w:pPr>
+        <w:pStyle w:val="ListParagraph"/>
+        <w:numPr>
+          <w:ilvl w:val="0"/>
+          <w:numId w:val="82"/>
+        </w:numPr>
+      </w:pPr>
+      <w:r>
+        <w:t>Willingness to pay is the standard method for measuring program benefits.</w:t>
+      </w:r>
+    </w:p>
+    <w:p>
+      <w:pPr>
+        <w:pStyle w:val="ListParagraph"/>
+        <w:numPr>
+          <w:ilvl w:val="1"/>
+          <w:numId w:val="82"/>
+        </w:numPr>
+      </w:pPr>
+      <w:r>
+        <w:t>Reflects preferences, not actual prices.</w:t>
+      </w:r>
+    </w:p>
+    <w:p/>
+    <w:p>
+      <w:r>
+        <w:t>Ordinary and Compensated Demand Curves</w:t>
+      </w:r>
+    </w:p>
+    <w:p>
+      <w:pPr>
+        <w:pStyle w:val="ListParagraph"/>
+        <w:numPr>
+          <w:ilvl w:val="0"/>
+          <w:numId w:val="82"/>
+        </w:numPr>
+      </w:pPr>
+      <w:r>
+        <w:t>Demand curve can be constructed using willingness to pay.</w:t>
+      </w:r>
+    </w:p>
+    <w:p>
+      <w:pPr>
+        <w:pStyle w:val="ListParagraph"/>
+        <w:numPr>
+          <w:ilvl w:val="0"/>
+          <w:numId w:val="82"/>
+        </w:numPr>
+      </w:pPr>
+      <w:r>
+        <w:t>Marginal utility curve can be thought of as a compensated demand curve.</w:t>
+      </w:r>
+    </w:p>
+    <w:p>
+      <w:pPr>
+        <w:pStyle w:val="ListParagraph"/>
+        <w:numPr>
+          <w:ilvl w:val="1"/>
+          <w:numId w:val="82"/>
+        </w:numPr>
+      </w:pPr>
+      <w:r>
+        <w:t>Utility is at the same level at each point.</w:t>
+      </w:r>
+    </w:p>
+    <w:p>
+      <w:pPr>
+        <w:pStyle w:val="ListParagraph"/>
+        <w:numPr>
+          <w:ilvl w:val="0"/>
+          <w:numId w:val="82"/>
+        </w:numPr>
+      </w:pPr>
+      <w:r>
+        <w:t>Need to know the number of units at each price to derive the ordinary demand curve.</w:t>
+      </w:r>
+    </w:p>
+    <w:p>
+      <w:pPr>
+        <w:pStyle w:val="ListParagraph"/>
+        <w:numPr>
+          <w:ilvl w:val="0"/>
+          <w:numId w:val="82"/>
+        </w:numPr>
+      </w:pPr>
+      <w:r>
+        <w:t>Substitution effect is when individuals substitute lower price goods for other goods.</w:t>
+      </w:r>
+    </w:p>
+    <w:p>
+      <w:pPr>
+        <w:pStyle w:val="ListParagraph"/>
+        <w:numPr>
+          <w:ilvl w:val="0"/>
+          <w:numId w:val="82"/>
+        </w:numPr>
+      </w:pPr>
+      <w:r>
+        <w:t>Income effect results from substitution effect.</w:t>
+      </w:r>
+    </w:p>
+    <w:p>
+      <w:pPr>
+        <w:pStyle w:val="ListParagraph"/>
+        <w:numPr>
+          <w:ilvl w:val="0"/>
+          <w:numId w:val="82"/>
+        </w:numPr>
+      </w:pPr>
+      <w:r>
+        <w:t>Compensated demand curve reflects only the substitution effect.</w:t>
+      </w:r>
+    </w:p>
+    <w:p>
+      <w:pPr>
+        <w:pStyle w:val="ListParagraph"/>
+        <w:numPr>
+          <w:ilvl w:val="0"/>
+          <w:numId w:val="82"/>
+        </w:numPr>
+      </w:pPr>
+      <w:r>
+        <w:t>In most cases the differences between the ordinary demand curve and the compensated demand curve are small.</w:t>
+      </w:r>
+    </w:p>
+    <w:p/>
+    <w:p>
+      <w:r>
+        <w:t>Consumer Surplus</w:t>
+      </w:r>
+    </w:p>
+    <w:p>
+      <w:pPr>
+        <w:pStyle w:val="ListParagraph"/>
+        <w:numPr>
+          <w:ilvl w:val="0"/>
+          <w:numId w:val="83"/>
+        </w:numPr>
+      </w:pPr>
+      <w:r>
+        <w:t xml:space="preserve">Consumer surplus is the difference between what an individual is willing to pay and what the individual </w:t>
+      </w:r>
+      <w:proofErr w:type="gramStart"/>
+      <w:r>
+        <w:t>actually must</w:t>
+      </w:r>
+      <w:proofErr w:type="gramEnd"/>
+      <w:r>
+        <w:t xml:space="preserve"> pay.</w:t>
+      </w:r>
+    </w:p>
+    <w:p>
+      <w:pPr>
+        <w:pStyle w:val="ListParagraph"/>
+        <w:numPr>
+          <w:ilvl w:val="0"/>
+          <w:numId w:val="83"/>
+        </w:numPr>
+      </w:pPr>
+      <w:r>
+        <w:t>Area between the compensated demand curve and the price line.</w:t>
+      </w:r>
+    </w:p>
+    <w:p>
+      <w:pPr>
+        <w:pStyle w:val="ListParagraph"/>
+        <w:numPr>
+          <w:ilvl w:val="0"/>
+          <w:numId w:val="83"/>
+        </w:numPr>
+      </w:pPr>
+      <w:r>
+        <w:t>Using consumer surplus to calculate the benefits of a government project.</w:t>
+      </w:r>
+    </w:p>
+    <w:p>
+      <w:pPr>
+        <w:pStyle w:val="ListParagraph"/>
+        <w:numPr>
+          <w:ilvl w:val="1"/>
+          <w:numId w:val="83"/>
+        </w:numPr>
+      </w:pPr>
+      <w:r>
+        <w:t>Compensated demand curve can be used to measure the benefits of a project.</w:t>
+      </w:r>
+    </w:p>
+    <w:p>
+      <w:pPr>
+        <w:pStyle w:val="ListParagraph"/>
+        <w:numPr>
+          <w:ilvl w:val="0"/>
+          <w:numId w:val="83"/>
+        </w:numPr>
+      </w:pPr>
+      <w:r>
+        <w:t>Pursue projects in which the consumer surplus generated by the project is greater than the cost of the project.</w:t>
+      </w:r>
+    </w:p>
+    <w:p>
+      <w:pPr>
+        <w:pStyle w:val="ListParagraph"/>
+        <w:numPr>
+          <w:ilvl w:val="0"/>
+          <w:numId w:val="83"/>
+        </w:numPr>
+      </w:pPr>
+      <w:r>
+        <w:t>Willingness to pay is the area under the compensated demand curve.</w:t>
+      </w:r>
+    </w:p>
+    <w:p>
+      <w:pPr>
+        <w:pStyle w:val="ListParagraph"/>
+        <w:numPr>
+          <w:ilvl w:val="1"/>
+          <w:numId w:val="83"/>
+        </w:numPr>
+      </w:pPr>
+      <w:r>
+        <w:t>Constructed from data or surveys.</w:t>
+      </w:r>
+    </w:p>
+    <w:p/>
+    <w:p>
+      <w:r>
+        <w:t>Measuring Aggregate Social Benefit</w:t>
+      </w:r>
+    </w:p>
+    <w:p>
+      <w:pPr>
+        <w:pStyle w:val="ListParagraph"/>
+        <w:numPr>
+          <w:ilvl w:val="0"/>
+          <w:numId w:val="84"/>
+        </w:numPr>
+      </w:pPr>
+      <w:r>
+        <w:t>Aggregate social benefit is the sum of benefits received by all individuals.</w:t>
+      </w:r>
+    </w:p>
+    <w:p>
+      <w:pPr>
+        <w:pStyle w:val="ListParagraph"/>
+        <w:numPr>
+          <w:ilvl w:val="1"/>
+          <w:numId w:val="84"/>
+        </w:numPr>
+      </w:pPr>
+      <w:r>
+        <w:t>Represents willingness to pay of all members of the society.</w:t>
+      </w:r>
+    </w:p>
+    <w:p>
+      <w:pPr>
+        <w:pStyle w:val="ListParagraph"/>
+        <w:numPr>
+          <w:ilvl w:val="0"/>
+          <w:numId w:val="84"/>
+        </w:numPr>
+      </w:pPr>
+      <w:r>
+        <w:t>Net efficiency effect of a project is the aggregate willingness to pay less the cost of the project.</w:t>
+      </w:r>
+    </w:p>
+    <w:p/>
+    <w:p>
+      <w:r>
+        <w:t>Measuring Inefficiency</w:t>
+      </w:r>
+    </w:p>
+    <w:p>
+      <w:pPr>
+        <w:pStyle w:val="ListParagraph"/>
+        <w:numPr>
+          <w:ilvl w:val="0"/>
+          <w:numId w:val="85"/>
+        </w:numPr>
+      </w:pPr>
+      <w:r>
+        <w:t>Calculate the consumer surplus associated with the elimination of an inefficiency.</w:t>
+      </w:r>
+    </w:p>
+    <w:p>
+      <w:pPr>
+        <w:pStyle w:val="ListParagraph"/>
+        <w:numPr>
+          <w:ilvl w:val="1"/>
+          <w:numId w:val="85"/>
+        </w:numPr>
+      </w:pPr>
+      <w:r>
+        <w:t>How much would an individual would be willing to give up to eliminate the inefficiency.</w:t>
+      </w:r>
+    </w:p>
+    <w:p>
+      <w:pPr>
+        <w:pStyle w:val="ListParagraph"/>
+        <w:numPr>
+          <w:ilvl w:val="0"/>
+          <w:numId w:val="85"/>
+        </w:numPr>
+      </w:pPr>
+      <w:r>
+        <w:t>Deadweight loss (excess burden of tax) is the lump-sum tax the individual is willing to pay</w:t>
+      </w:r>
+      <w:r>
+        <w:t xml:space="preserve"> </w:t>
+      </w:r>
+      <w:r>
+        <w:t>less the revenue raised by a tax.</w:t>
+      </w:r>
+    </w:p>
+    <w:p>
+      <w:pPr>
+        <w:pStyle w:val="ListParagraph"/>
+        <w:numPr>
+          <w:ilvl w:val="0"/>
+          <w:numId w:val="85"/>
+        </w:numPr>
+      </w:pPr>
+      <w:r>
+        <w:lastRenderedPageBreak/>
+        <w:t>Taxes cause people to forgo more preferred consumption for less preferred consumption, which is an excess burden.</w:t>
+      </w:r>
+    </w:p>
+    <w:p>
+      <w:pPr>
+        <w:pStyle w:val="ListParagraph"/>
+        <w:numPr>
+          <w:ilvl w:val="0"/>
+          <w:numId w:val="85"/>
+        </w:numPr>
+      </w:pPr>
+      <w:proofErr w:type="spellStart"/>
+      <w:r>
+        <w:t>Harberger</w:t>
+      </w:r>
+      <w:proofErr w:type="spellEnd"/>
+      <w:r>
+        <w:t xml:space="preserve"> triangle under the compensated demand curve is the deadweight loss.</w:t>
+      </w:r>
+    </w:p>
+    <w:p/>
+    <w:p>
+      <w:r>
+        <w:t>Qualifying Distributional Effects</w:t>
+      </w:r>
+    </w:p>
+    <w:p>
+      <w:pPr>
+        <w:pStyle w:val="ListParagraph"/>
+        <w:numPr>
+          <w:ilvl w:val="0"/>
+          <w:numId w:val="86"/>
+        </w:numPr>
+      </w:pPr>
+      <w:r>
+        <w:t>Quantifying distribution effects of a project is more difficult than quantifying efficiency effects.</w:t>
+      </w:r>
+    </w:p>
+    <w:p>
+      <w:pPr>
+        <w:pStyle w:val="ListParagraph"/>
+        <w:numPr>
+          <w:ilvl w:val="0"/>
+          <w:numId w:val="86"/>
+        </w:numPr>
+      </w:pPr>
+      <w:r>
+        <w:t>Poverty index measures the proportion of the population whose income is below a specified threshold.</w:t>
+      </w:r>
+    </w:p>
+    <w:p>
+      <w:pPr>
+        <w:pStyle w:val="ListParagraph"/>
+        <w:numPr>
+          <w:ilvl w:val="0"/>
+          <w:numId w:val="86"/>
+        </w:numPr>
+      </w:pPr>
+      <w:r>
+        <w:t>Poverty gap measures how far below the poverty threshold are the poor in aggregate.</w:t>
+      </w:r>
+    </w:p>
+    <w:p/>
+    <w:p>
+      <w:pPr>
+        <w:rPr>
+          <w:i/>
+        </w:rPr>
+      </w:pPr>
+      <w:r>
+        <w:rPr>
+          <w:i/>
+        </w:rPr>
+        <w:t>Three Approaches to Social Choices</w:t>
+      </w:r>
+    </w:p>
+    <w:p>
+      <w:r>
+        <w:t>The Compensation Principle</w:t>
+      </w:r>
+    </w:p>
+    <w:p>
+      <w:pPr>
+        <w:pStyle w:val="ListParagraph"/>
+        <w:numPr>
+          <w:ilvl w:val="0"/>
+          <w:numId w:val="87"/>
+        </w:numPr>
+      </w:pPr>
+      <w:r>
+        <w:t>Pursue projects whose aggregate willingness to pay exceeds the project cost.</w:t>
+      </w:r>
+    </w:p>
+    <w:p>
+      <w:pPr>
+        <w:pStyle w:val="ListParagraph"/>
+        <w:numPr>
+          <w:ilvl w:val="0"/>
+          <w:numId w:val="87"/>
+        </w:numPr>
+      </w:pPr>
+      <w:r>
+        <w:t>Does not consider distribution</w:t>
+      </w:r>
+      <w:r>
+        <w:t>.</w:t>
+      </w:r>
+    </w:p>
+    <w:p/>
+    <w:p>
+      <w:r>
+        <w:t>Tradeoffs Across Measures</w:t>
+      </w:r>
+    </w:p>
+    <w:p>
+      <w:pPr>
+        <w:pStyle w:val="ListParagraph"/>
+        <w:numPr>
+          <w:ilvl w:val="0"/>
+          <w:numId w:val="88"/>
+        </w:numPr>
+      </w:pPr>
+      <w:r>
+        <w:t xml:space="preserve">Government evaluates impacts on major groups, not </w:t>
+      </w:r>
+      <w:proofErr w:type="gramStart"/>
+      <w:r>
+        <w:t>each individual</w:t>
+      </w:r>
+      <w:proofErr w:type="gramEnd"/>
+      <w:r>
+        <w:t>.</w:t>
+      </w:r>
+    </w:p>
+    <w:p/>
+    <w:p>
+      <w:r>
+        <w:t>Weighted Net Benefits</w:t>
+      </w:r>
+    </w:p>
+    <w:p>
+      <w:pPr>
+        <w:pStyle w:val="ListParagraph"/>
+        <w:numPr>
+          <w:ilvl w:val="0"/>
+          <w:numId w:val="88"/>
+        </w:numPr>
+      </w:pPr>
+      <w:r>
+        <w:t>Assigns weights to the net gains of different groups.</w:t>
+      </w:r>
+    </w:p>
+    <w:p>
+      <w:pPr>
+        <w:pStyle w:val="ListParagraph"/>
+        <w:numPr>
+          <w:ilvl w:val="1"/>
+          <w:numId w:val="88"/>
+        </w:numPr>
+      </w:pPr>
+      <w:r>
+        <w:t>Effects on higher income groups weight less than lower income groups.</w:t>
+      </w:r>
+    </w:p>
+    <w:p>
+      <w:pPr>
+        <w:pStyle w:val="ListParagraph"/>
+        <w:numPr>
+          <w:ilvl w:val="0"/>
+          <w:numId w:val="88"/>
+        </w:numPr>
+      </w:pPr>
+      <w:r>
+        <w:t>Three assumptions for the use of weights.</w:t>
+      </w:r>
+    </w:p>
+    <w:p>
+      <w:pPr>
+        <w:pStyle w:val="ListParagraph"/>
+        <w:numPr>
+          <w:ilvl w:val="1"/>
+          <w:numId w:val="88"/>
+        </w:numPr>
+      </w:pPr>
+      <w:r>
+        <w:t>There is diminishing marginal utility.</w:t>
+      </w:r>
+    </w:p>
+    <w:p>
+      <w:pPr>
+        <w:pStyle w:val="ListParagraph"/>
+        <w:numPr>
+          <w:ilvl w:val="1"/>
+          <w:numId w:val="88"/>
+        </w:numPr>
+      </w:pPr>
+      <w:r>
+        <w:t>The relationship between utility and income is the same for all individuals.</w:t>
+      </w:r>
+    </w:p>
+    <w:p>
+      <w:pPr>
+        <w:pStyle w:val="ListParagraph"/>
+        <w:numPr>
+          <w:ilvl w:val="1"/>
+          <w:numId w:val="88"/>
+        </w:numPr>
+      </w:pPr>
+      <w:r>
+        <w:t>Total utility is the primary concern.</w:t>
+      </w:r>
+    </w:p>
+    <w:p/>
+    <w:p>
+      <w:r>
+        <w:t>The Tradeoffs Between Efficiency and Fairness</w:t>
+      </w:r>
+    </w:p>
+    <w:p>
+      <w:pPr>
+        <w:pStyle w:val="ListParagraph"/>
+        <w:numPr>
+          <w:ilvl w:val="0"/>
+          <w:numId w:val="89"/>
+        </w:numPr>
+      </w:pPr>
+      <w:r>
+        <w:t>Two premises</w:t>
+      </w:r>
+    </w:p>
+    <w:p>
+      <w:pPr>
+        <w:pStyle w:val="ListParagraph"/>
+        <w:numPr>
+          <w:ilvl w:val="1"/>
+          <w:numId w:val="89"/>
+        </w:numPr>
+      </w:pPr>
+      <w:r>
+        <w:t>The economy is Pareto efficient.</w:t>
+      </w:r>
+    </w:p>
+    <w:p>
+      <w:pPr>
+        <w:pStyle w:val="ListParagraph"/>
+        <w:numPr>
+          <w:ilvl w:val="1"/>
+          <w:numId w:val="89"/>
+        </w:numPr>
+      </w:pPr>
+      <w:r>
+        <w:t>Redistributing income is costly.</w:t>
+      </w:r>
+    </w:p>
+    <w:p>
+      <w:pPr>
+        <w:pStyle w:val="ListParagraph"/>
+        <w:numPr>
+          <w:ilvl w:val="0"/>
+          <w:numId w:val="89"/>
+        </w:numPr>
+      </w:pPr>
+      <w:r>
+        <w:t>Taxes may discourage work and savings.</w:t>
+      </w:r>
+    </w:p>
+    <w:p>
+      <w:pPr>
+        <w:pStyle w:val="ListParagraph"/>
+        <w:numPr>
+          <w:ilvl w:val="0"/>
+          <w:numId w:val="89"/>
+        </w:numPr>
+      </w:pPr>
+      <w:r>
+        <w:t>Possible to have both greater efficiency and greater equity.</w:t>
+      </w:r>
+    </w:p>
+    <w:p>
+      <w:pPr>
+        <w:pStyle w:val="ListParagraph"/>
+        <w:numPr>
+          <w:ilvl w:val="0"/>
+          <w:numId w:val="89"/>
+        </w:numPr>
+      </w:pPr>
+      <w:r>
+        <w:t>Rent seeking is increasing income by increasing share of the economic pie.</w:t>
+      </w:r>
+    </w:p>
+    <w:p>
+      <w:pPr>
+        <w:pStyle w:val="ListParagraph"/>
+        <w:numPr>
+          <w:ilvl w:val="1"/>
+          <w:numId w:val="89"/>
+        </w:numPr>
+      </w:pPr>
+      <w:r>
+        <w:t>Form of inefficiency.</w:t>
+      </w:r>
+    </w:p>
+    <w:p>
+      <w:pPr>
+        <w:pStyle w:val="ListParagraph"/>
+        <w:numPr>
+          <w:ilvl w:val="1"/>
+          <w:numId w:val="89"/>
+        </w:numPr>
+      </w:pPr>
+      <w:r>
+        <w:t>Examples</w:t>
+      </w:r>
+    </w:p>
+    <w:p>
+      <w:pPr>
+        <w:pStyle w:val="ListParagraph"/>
+        <w:numPr>
+          <w:ilvl w:val="2"/>
+          <w:numId w:val="89"/>
+        </w:numPr>
+      </w:pPr>
+      <w:r>
+        <w:t>Monopolies that raise prices without adding value.</w:t>
+      </w:r>
+    </w:p>
+    <w:p>
+      <w:pPr>
+        <w:pStyle w:val="ListParagraph"/>
+        <w:numPr>
+          <w:ilvl w:val="2"/>
+          <w:numId w:val="89"/>
+        </w:numPr>
+      </w:pPr>
+      <w:r>
+        <w:t>CEOs that pay themselves large bonuses regardless of company performance.</w:t>
+      </w:r>
+    </w:p>
+    <w:p>
+      <w:pPr>
+        <w:pStyle w:val="ListParagraph"/>
+        <w:numPr>
+          <w:ilvl w:val="2"/>
+          <w:numId w:val="89"/>
+        </w:numPr>
+      </w:pPr>
+      <w:r>
+        <w:t>Predatory lending.</w:t>
+      </w:r>
+    </w:p>
+    <w:p>
+      <w:pPr>
+        <w:pStyle w:val="ListParagraph"/>
+        <w:numPr>
+          <w:ilvl w:val="2"/>
+          <w:numId w:val="89"/>
+        </w:numPr>
+      </w:pPr>
+      <w:r>
+        <w:t>Corporations using political influence to secure government contracts.</w:t>
+      </w:r>
+    </w:p>
+    <w:p>
+      <w:pPr>
+        <w:pStyle w:val="ListParagraph"/>
+        <w:numPr>
+          <w:ilvl w:val="0"/>
+          <w:numId w:val="89"/>
+        </w:numPr>
+      </w:pPr>
+      <w:r>
+        <w:t>Eliminating rent seeking behavior increase efficiency and reduces inequality.</w:t>
+      </w:r>
+    </w:p>
+    <w:p/>
+    <w:p>
+      <w:pPr>
+        <w:rPr>
+          <w:i/>
+        </w:rPr>
+      </w:pPr>
+      <w:r>
+        <w:rPr>
+          <w:i/>
+        </w:rPr>
+        <w:t>Appendix: Alternative Measures of Inequality</w:t>
+      </w:r>
+    </w:p>
+    <w:p>
+      <w:r>
+        <w:t>The Lorenz Curve</w:t>
+      </w:r>
+    </w:p>
+    <w:p>
+      <w:pPr>
+        <w:pStyle w:val="ListParagraph"/>
+        <w:numPr>
+          <w:ilvl w:val="0"/>
+          <w:numId w:val="90"/>
+        </w:numPr>
+      </w:pPr>
+      <w:r>
+        <w:t>The cumulative fraction of total income earned various groups from poorest to wealthiest.</w:t>
+      </w:r>
+    </w:p>
+    <w:p>
+      <w:pPr>
+        <w:pStyle w:val="ListParagraph"/>
+        <w:numPr>
+          <w:ilvl w:val="0"/>
+          <w:numId w:val="90"/>
+        </w:numPr>
+      </w:pPr>
+      <w:r>
+        <w:t>Gini coefficient is area under the curve with perfect income equality and above the curve with income inequality.</w:t>
+      </w:r>
+    </w:p>
+    <w:p>
+      <w:pPr>
+        <w:pStyle w:val="ListParagraph"/>
+        <w:numPr>
+          <w:ilvl w:val="1"/>
+          <w:numId w:val="90"/>
+        </w:numPr>
+      </w:pPr>
+      <w:r>
+        <w:t>0 indicates complete equality</w:t>
+      </w:r>
+    </w:p>
+    <w:p>
+      <w:pPr>
+        <w:pStyle w:val="ListParagraph"/>
+        <w:numPr>
+          <w:ilvl w:val="1"/>
+          <w:numId w:val="90"/>
+        </w:numPr>
+      </w:pPr>
+      <w:r>
+        <w:lastRenderedPageBreak/>
+        <w:t>1 indicates complete inequality</w:t>
+      </w:r>
+    </w:p>
+    <w:p/>
+    <w:p>
+      <w:r>
+        <w:t>The Dalton-Atkinson Measure</w:t>
+      </w:r>
+    </w:p>
+    <w:p>
+      <w:pPr>
+        <w:pStyle w:val="ListParagraph"/>
+        <w:numPr>
+          <w:ilvl w:val="0"/>
+          <w:numId w:val="91"/>
+        </w:numPr>
+      </w:pPr>
+      <w:r>
+        <w:t>Based on the premise that societies prefer egalitarian distributions.</w:t>
+      </w:r>
+    </w:p>
+    <w:p>
+      <w:pPr>
+        <w:pStyle w:val="ListParagraph"/>
+        <w:numPr>
+          <w:ilvl w:val="0"/>
+          <w:numId w:val="91"/>
+        </w:numPr>
+      </w:pPr>
+      <w:r>
+        <w:t>Dalton-Atkinson measure of inequality</w:t>
+      </w:r>
+      <w:r>
+        <w:t xml:space="preserve"> is the fraction of total income society would be willing to give up to move to a completely equal distribution of income.</w:t>
+      </w:r>
+    </w:p>
+    <w:p>
+      <w:pPr>
+        <w:pStyle w:val="ListParagraph"/>
+        <w:numPr>
+          <w:ilvl w:val="1"/>
+          <w:numId w:val="91"/>
+        </w:numPr>
+      </w:pPr>
+      <w:r>
+        <w:t>Depends on the social welfare function.</w:t>
+      </w:r>
+    </w:p>
+    <w:p>
+      <w:pPr>
+        <w:pStyle w:val="ListParagraph"/>
+        <w:numPr>
+          <w:ilvl w:val="1"/>
+          <w:numId w:val="91"/>
+        </w:numPr>
+      </w:pPr>
+      <w:r>
+        <w:t>Rawlsian function produces a larger amount than a utilitarian function.</w:t>
+      </w:r>
+    </w:p>
+    <w:p>
+      <w:pPr>
+        <w:pStyle w:val="ListParagraph"/>
+        <w:numPr>
+          <w:ilvl w:val="0"/>
+          <w:numId w:val="91"/>
+        </w:numPr>
+      </w:pPr>
+      <w:r>
+        <w:t>Estimate is 25% to 33% of total income in developed economies.</w:t>
+      </w:r>
+    </w:p>
+    <w:p>
       <w:bookmarkStart w:id="4" w:name="_GoBack"/>
       <w:bookmarkEnd w:id="4"/>
     </w:p>
@@ -12531,7 +13761,7 @@
         <w:bCs/>
         <w:noProof/>
       </w:rPr>
-      <w:t>28</w:t>
+      <w:t>33</w:t>
     </w:r>
     <w:r>
       <w:rPr>
@@ -12570,7 +13800,7 @@
         <w:bCs/>
         <w:noProof/>
       </w:rPr>
-      <w:t>30</w:t>
+      <w:t>33</w:t>
     </w:r>
     <w:r>
       <w:rPr>
@@ -13879,6 +15109,119 @@
     </w:lvl>
   </w:abstractNum>
   <w:abstractNum w:abstractNumId="11" w15:restartNumberingAfterBreak="0">
+    <w:nsid w:val="0E854500"/>
+    <w:multiLevelType w:val="hybridMultilevel"/>
+    <w:tmpl w:val="23A4B966"/>
+    <w:lvl w:ilvl="0" w:tplc="04090001">
+      <w:start w:val="1"/>
+      <w:numFmt w:val="bullet"/>
+      <w:lvlText w:val=""/>
+      <w:lvlJc w:val="left"/>
+      <w:pPr>
+        <w:ind w:left="720" w:hanging="360"/>
+      </w:pPr>
+      <w:rPr>
+        <w:rFonts w:ascii="Symbol" w:hAnsi="Symbol" w:hint="default"/>
+      </w:rPr>
+    </w:lvl>
+    <w:lvl w:ilvl="1" w:tplc="04090003">
+      <w:start w:val="1"/>
+      <w:numFmt w:val="bullet"/>
+      <w:lvlText w:val="o"/>
+      <w:lvlJc w:val="left"/>
+      <w:pPr>
+        <w:ind w:left="1440" w:hanging="360"/>
+      </w:pPr>
+      <w:rPr>
+        <w:rFonts w:ascii="Courier New" w:hAnsi="Courier New" w:cs="Courier New" w:hint="default"/>
+      </w:rPr>
+    </w:lvl>
+    <w:lvl w:ilvl="2" w:tplc="04090005" w:tentative="1">
+      <w:start w:val="1"/>
+      <w:numFmt w:val="bullet"/>
+      <w:lvlText w:val=""/>
+      <w:lvlJc w:val="left"/>
+      <w:pPr>
+        <w:ind w:left="2160" w:hanging="360"/>
+      </w:pPr>
+      <w:rPr>
+        <w:rFonts w:ascii="Wingdings" w:hAnsi="Wingdings" w:hint="default"/>
+      </w:rPr>
+    </w:lvl>
+    <w:lvl w:ilvl="3" w:tplc="04090001" w:tentative="1">
+      <w:start w:val="1"/>
+      <w:numFmt w:val="bullet"/>
+      <w:lvlText w:val=""/>
+      <w:lvlJc w:val="left"/>
+      <w:pPr>
+        <w:ind w:left="2880" w:hanging="360"/>
+      </w:pPr>
+      <w:rPr>
+        <w:rFonts w:ascii="Symbol" w:hAnsi="Symbol" w:hint="default"/>
+      </w:rPr>
+    </w:lvl>
+    <w:lvl w:ilvl="4" w:tplc="04090003" w:tentative="1">
+      <w:start w:val="1"/>
+      <w:numFmt w:val="bullet"/>
+      <w:lvlText w:val="o"/>
+      <w:lvlJc w:val="left"/>
+      <w:pPr>
+        <w:ind w:left="3600" w:hanging="360"/>
+      </w:pPr>
+      <w:rPr>
+        <w:rFonts w:ascii="Courier New" w:hAnsi="Courier New" w:cs="Courier New" w:hint="default"/>
+      </w:rPr>
+    </w:lvl>
+    <w:lvl w:ilvl="5" w:tplc="04090005" w:tentative="1">
+      <w:start w:val="1"/>
+      <w:numFmt w:val="bullet"/>
+      <w:lvlText w:val=""/>
+      <w:lvlJc w:val="left"/>
+      <w:pPr>
+        <w:ind w:left="4320" w:hanging="360"/>
+      </w:pPr>
+      <w:rPr>
+        <w:rFonts w:ascii="Wingdings" w:hAnsi="Wingdings" w:hint="default"/>
+      </w:rPr>
+    </w:lvl>
+    <w:lvl w:ilvl="6" w:tplc="04090001" w:tentative="1">
+      <w:start w:val="1"/>
+      <w:numFmt w:val="bullet"/>
+      <w:lvlText w:val=""/>
+      <w:lvlJc w:val="left"/>
+      <w:pPr>
+        <w:ind w:left="5040" w:hanging="360"/>
+      </w:pPr>
+      <w:rPr>
+        <w:rFonts w:ascii="Symbol" w:hAnsi="Symbol" w:hint="default"/>
+      </w:rPr>
+    </w:lvl>
+    <w:lvl w:ilvl="7" w:tplc="04090003" w:tentative="1">
+      <w:start w:val="1"/>
+      <w:numFmt w:val="bullet"/>
+      <w:lvlText w:val="o"/>
+      <w:lvlJc w:val="left"/>
+      <w:pPr>
+        <w:ind w:left="5760" w:hanging="360"/>
+      </w:pPr>
+      <w:rPr>
+        <w:rFonts w:ascii="Courier New" w:hAnsi="Courier New" w:cs="Courier New" w:hint="default"/>
+      </w:rPr>
+    </w:lvl>
+    <w:lvl w:ilvl="8" w:tplc="04090005" w:tentative="1">
+      <w:start w:val="1"/>
+      <w:numFmt w:val="bullet"/>
+      <w:lvlText w:val=""/>
+      <w:lvlJc w:val="left"/>
+      <w:pPr>
+        <w:ind w:left="6480" w:hanging="360"/>
+      </w:pPr>
+      <w:rPr>
+        <w:rFonts w:ascii="Wingdings" w:hAnsi="Wingdings" w:hint="default"/>
+      </w:rPr>
+    </w:lvl>
+  </w:abstractNum>
+  <w:abstractNum w:abstractNumId="12" w15:restartNumberingAfterBreak="0">
     <w:nsid w:val="0E963FAE"/>
     <w:multiLevelType w:val="hybridMultilevel"/>
     <w:tmpl w:val="76F4DB06"/>
@@ -13991,7 +15334,120 @@
       </w:rPr>
     </w:lvl>
   </w:abstractNum>
-  <w:abstractNum w:abstractNumId="12" w15:restartNumberingAfterBreak="0">
+  <w:abstractNum w:abstractNumId="13" w15:restartNumberingAfterBreak="0">
+    <w:nsid w:val="10A94A78"/>
+    <w:multiLevelType w:val="hybridMultilevel"/>
+    <w:tmpl w:val="23281BC4"/>
+    <w:lvl w:ilvl="0" w:tplc="04090001">
+      <w:start w:val="1"/>
+      <w:numFmt w:val="bullet"/>
+      <w:lvlText w:val=""/>
+      <w:lvlJc w:val="left"/>
+      <w:pPr>
+        <w:ind w:left="720" w:hanging="360"/>
+      </w:pPr>
+      <w:rPr>
+        <w:rFonts w:ascii="Symbol" w:hAnsi="Symbol" w:hint="default"/>
+      </w:rPr>
+    </w:lvl>
+    <w:lvl w:ilvl="1" w:tplc="04090003">
+      <w:start w:val="1"/>
+      <w:numFmt w:val="bullet"/>
+      <w:lvlText w:val="o"/>
+      <w:lvlJc w:val="left"/>
+      <w:pPr>
+        <w:ind w:left="1440" w:hanging="360"/>
+      </w:pPr>
+      <w:rPr>
+        <w:rFonts w:ascii="Courier New" w:hAnsi="Courier New" w:cs="Courier New" w:hint="default"/>
+      </w:rPr>
+    </w:lvl>
+    <w:lvl w:ilvl="2" w:tplc="04090005" w:tentative="1">
+      <w:start w:val="1"/>
+      <w:numFmt w:val="bullet"/>
+      <w:lvlText w:val=""/>
+      <w:lvlJc w:val="left"/>
+      <w:pPr>
+        <w:ind w:left="2160" w:hanging="360"/>
+      </w:pPr>
+      <w:rPr>
+        <w:rFonts w:ascii="Wingdings" w:hAnsi="Wingdings" w:hint="default"/>
+      </w:rPr>
+    </w:lvl>
+    <w:lvl w:ilvl="3" w:tplc="04090001" w:tentative="1">
+      <w:start w:val="1"/>
+      <w:numFmt w:val="bullet"/>
+      <w:lvlText w:val=""/>
+      <w:lvlJc w:val="left"/>
+      <w:pPr>
+        <w:ind w:left="2880" w:hanging="360"/>
+      </w:pPr>
+      <w:rPr>
+        <w:rFonts w:ascii="Symbol" w:hAnsi="Symbol" w:hint="default"/>
+      </w:rPr>
+    </w:lvl>
+    <w:lvl w:ilvl="4" w:tplc="04090003" w:tentative="1">
+      <w:start w:val="1"/>
+      <w:numFmt w:val="bullet"/>
+      <w:lvlText w:val="o"/>
+      <w:lvlJc w:val="left"/>
+      <w:pPr>
+        <w:ind w:left="3600" w:hanging="360"/>
+      </w:pPr>
+      <w:rPr>
+        <w:rFonts w:ascii="Courier New" w:hAnsi="Courier New" w:cs="Courier New" w:hint="default"/>
+      </w:rPr>
+    </w:lvl>
+    <w:lvl w:ilvl="5" w:tplc="04090005" w:tentative="1">
+      <w:start w:val="1"/>
+      <w:numFmt w:val="bullet"/>
+      <w:lvlText w:val=""/>
+      <w:lvlJc w:val="left"/>
+      <w:pPr>
+        <w:ind w:left="4320" w:hanging="360"/>
+      </w:pPr>
+      <w:rPr>
+        <w:rFonts w:ascii="Wingdings" w:hAnsi="Wingdings" w:hint="default"/>
+      </w:rPr>
+    </w:lvl>
+    <w:lvl w:ilvl="6" w:tplc="04090001" w:tentative="1">
+      <w:start w:val="1"/>
+      <w:numFmt w:val="bullet"/>
+      <w:lvlText w:val=""/>
+      <w:lvlJc w:val="left"/>
+      <w:pPr>
+        <w:ind w:left="5040" w:hanging="360"/>
+      </w:pPr>
+      <w:rPr>
+        <w:rFonts w:ascii="Symbol" w:hAnsi="Symbol" w:hint="default"/>
+      </w:rPr>
+    </w:lvl>
+    <w:lvl w:ilvl="7" w:tplc="04090003" w:tentative="1">
+      <w:start w:val="1"/>
+      <w:numFmt w:val="bullet"/>
+      <w:lvlText w:val="o"/>
+      <w:lvlJc w:val="left"/>
+      <w:pPr>
+        <w:ind w:left="5760" w:hanging="360"/>
+      </w:pPr>
+      <w:rPr>
+        <w:rFonts w:ascii="Courier New" w:hAnsi="Courier New" w:cs="Courier New" w:hint="default"/>
+      </w:rPr>
+    </w:lvl>
+    <w:lvl w:ilvl="8" w:tplc="04090005" w:tentative="1">
+      <w:start w:val="1"/>
+      <w:numFmt w:val="bullet"/>
+      <w:lvlText w:val=""/>
+      <w:lvlJc w:val="left"/>
+      <w:pPr>
+        <w:ind w:left="6480" w:hanging="360"/>
+      </w:pPr>
+      <w:rPr>
+        <w:rFonts w:ascii="Wingdings" w:hAnsi="Wingdings" w:hint="default"/>
+      </w:rPr>
+    </w:lvl>
+  </w:abstractNum>
+  <w:abstractNum w:abstractNumId="14" w15:restartNumberingAfterBreak="0">
     <w:nsid w:val="10E723FA"/>
     <w:multiLevelType w:val="hybridMultilevel"/>
     <w:tmpl w:val="DE0AB142"/>
@@ -14104,7 +15560,120 @@
       </w:rPr>
     </w:lvl>
   </w:abstractNum>
-  <w:abstractNum w:abstractNumId="13" w15:restartNumberingAfterBreak="0">
+  <w:abstractNum w:abstractNumId="15" w15:restartNumberingAfterBreak="0">
+    <w:nsid w:val="119E7AEE"/>
+    <w:multiLevelType w:val="hybridMultilevel"/>
+    <w:tmpl w:val="B322D772"/>
+    <w:lvl w:ilvl="0" w:tplc="04090001">
+      <w:start w:val="1"/>
+      <w:numFmt w:val="bullet"/>
+      <w:lvlText w:val=""/>
+      <w:lvlJc w:val="left"/>
+      <w:pPr>
+        <w:ind w:left="720" w:hanging="360"/>
+      </w:pPr>
+      <w:rPr>
+        <w:rFonts w:ascii="Symbol" w:hAnsi="Symbol" w:hint="default"/>
+      </w:rPr>
+    </w:lvl>
+    <w:lvl w:ilvl="1" w:tplc="04090003">
+      <w:start w:val="1"/>
+      <w:numFmt w:val="bullet"/>
+      <w:lvlText w:val="o"/>
+      <w:lvlJc w:val="left"/>
+      <w:pPr>
+        <w:ind w:left="1440" w:hanging="360"/>
+      </w:pPr>
+      <w:rPr>
+        <w:rFonts w:ascii="Courier New" w:hAnsi="Courier New" w:cs="Courier New" w:hint="default"/>
+      </w:rPr>
+    </w:lvl>
+    <w:lvl w:ilvl="2" w:tplc="04090005" w:tentative="1">
+      <w:start w:val="1"/>
+      <w:numFmt w:val="bullet"/>
+      <w:lvlText w:val=""/>
+      <w:lvlJc w:val="left"/>
+      <w:pPr>
+        <w:ind w:left="2160" w:hanging="360"/>
+      </w:pPr>
+      <w:rPr>
+        <w:rFonts w:ascii="Wingdings" w:hAnsi="Wingdings" w:hint="default"/>
+      </w:rPr>
+    </w:lvl>
+    <w:lvl w:ilvl="3" w:tplc="04090001" w:tentative="1">
+      <w:start w:val="1"/>
+      <w:numFmt w:val="bullet"/>
+      <w:lvlText w:val=""/>
+      <w:lvlJc w:val="left"/>
+      <w:pPr>
+        <w:ind w:left="2880" w:hanging="360"/>
+      </w:pPr>
+      <w:rPr>
+        <w:rFonts w:ascii="Symbol" w:hAnsi="Symbol" w:hint="default"/>
+      </w:rPr>
+    </w:lvl>
+    <w:lvl w:ilvl="4" w:tplc="04090003" w:tentative="1">
+      <w:start w:val="1"/>
+      <w:numFmt w:val="bullet"/>
+      <w:lvlText w:val="o"/>
+      <w:lvlJc w:val="left"/>
+      <w:pPr>
+        <w:ind w:left="3600" w:hanging="360"/>
+      </w:pPr>
+      <w:rPr>
+        <w:rFonts w:ascii="Courier New" w:hAnsi="Courier New" w:cs="Courier New" w:hint="default"/>
+      </w:rPr>
+    </w:lvl>
+    <w:lvl w:ilvl="5" w:tplc="04090005" w:tentative="1">
+      <w:start w:val="1"/>
+      <w:numFmt w:val="bullet"/>
+      <w:lvlText w:val=""/>
+      <w:lvlJc w:val="left"/>
+      <w:pPr>
+        <w:ind w:left="4320" w:hanging="360"/>
+      </w:pPr>
+      <w:rPr>
+        <w:rFonts w:ascii="Wingdings" w:hAnsi="Wingdings" w:hint="default"/>
+      </w:rPr>
+    </w:lvl>
+    <w:lvl w:ilvl="6" w:tplc="04090001" w:tentative="1">
+      <w:start w:val="1"/>
+      <w:numFmt w:val="bullet"/>
+      <w:lvlText w:val=""/>
+      <w:lvlJc w:val="left"/>
+      <w:pPr>
+        <w:ind w:left="5040" w:hanging="360"/>
+      </w:pPr>
+      <w:rPr>
+        <w:rFonts w:ascii="Symbol" w:hAnsi="Symbol" w:hint="default"/>
+      </w:rPr>
+    </w:lvl>
+    <w:lvl w:ilvl="7" w:tplc="04090003" w:tentative="1">
+      <w:start w:val="1"/>
+      <w:numFmt w:val="bullet"/>
+      <w:lvlText w:val="o"/>
+      <w:lvlJc w:val="left"/>
+      <w:pPr>
+        <w:ind w:left="5760" w:hanging="360"/>
+      </w:pPr>
+      <w:rPr>
+        <w:rFonts w:ascii="Courier New" w:hAnsi="Courier New" w:cs="Courier New" w:hint="default"/>
+      </w:rPr>
+    </w:lvl>
+    <w:lvl w:ilvl="8" w:tplc="04090005" w:tentative="1">
+      <w:start w:val="1"/>
+      <w:numFmt w:val="bullet"/>
+      <w:lvlText w:val=""/>
+      <w:lvlJc w:val="left"/>
+      <w:pPr>
+        <w:ind w:left="6480" w:hanging="360"/>
+      </w:pPr>
+      <w:rPr>
+        <w:rFonts w:ascii="Wingdings" w:hAnsi="Wingdings" w:hint="default"/>
+      </w:rPr>
+    </w:lvl>
+  </w:abstractNum>
+  <w:abstractNum w:abstractNumId="16" w15:restartNumberingAfterBreak="0">
     <w:nsid w:val="13F83C97"/>
     <w:multiLevelType w:val="hybridMultilevel"/>
     <w:tmpl w:val="6212C1B4"/>
@@ -14217,7 +15786,7 @@
       </w:rPr>
     </w:lvl>
   </w:abstractNum>
-  <w:abstractNum w:abstractNumId="14" w15:restartNumberingAfterBreak="0">
+  <w:abstractNum w:abstractNumId="17" w15:restartNumberingAfterBreak="0">
     <w:nsid w:val="140B1AE6"/>
     <w:multiLevelType w:val="hybridMultilevel"/>
     <w:tmpl w:val="604CD4B0"/>
@@ -14303,7 +15872,120 @@
       </w:pPr>
     </w:lvl>
   </w:abstractNum>
-  <w:abstractNum w:abstractNumId="15" w15:restartNumberingAfterBreak="0">
+  <w:abstractNum w:abstractNumId="18" w15:restartNumberingAfterBreak="0">
+    <w:nsid w:val="14523220"/>
+    <w:multiLevelType w:val="hybridMultilevel"/>
+    <w:tmpl w:val="06F0A330"/>
+    <w:lvl w:ilvl="0" w:tplc="04090001">
+      <w:start w:val="1"/>
+      <w:numFmt w:val="bullet"/>
+      <w:lvlText w:val=""/>
+      <w:lvlJc w:val="left"/>
+      <w:pPr>
+        <w:ind w:left="720" w:hanging="360"/>
+      </w:pPr>
+      <w:rPr>
+        <w:rFonts w:ascii="Symbol" w:hAnsi="Symbol" w:hint="default"/>
+      </w:rPr>
+    </w:lvl>
+    <w:lvl w:ilvl="1" w:tplc="04090003">
+      <w:start w:val="1"/>
+      <w:numFmt w:val="bullet"/>
+      <w:lvlText w:val="o"/>
+      <w:lvlJc w:val="left"/>
+      <w:pPr>
+        <w:ind w:left="1440" w:hanging="360"/>
+      </w:pPr>
+      <w:rPr>
+        <w:rFonts w:ascii="Courier New" w:hAnsi="Courier New" w:cs="Courier New" w:hint="default"/>
+      </w:rPr>
+    </w:lvl>
+    <w:lvl w:ilvl="2" w:tplc="04090005" w:tentative="1">
+      <w:start w:val="1"/>
+      <w:numFmt w:val="bullet"/>
+      <w:lvlText w:val=""/>
+      <w:lvlJc w:val="left"/>
+      <w:pPr>
+        <w:ind w:left="2160" w:hanging="360"/>
+      </w:pPr>
+      <w:rPr>
+        <w:rFonts w:ascii="Wingdings" w:hAnsi="Wingdings" w:hint="default"/>
+      </w:rPr>
+    </w:lvl>
+    <w:lvl w:ilvl="3" w:tplc="04090001" w:tentative="1">
+      <w:start w:val="1"/>
+      <w:numFmt w:val="bullet"/>
+      <w:lvlText w:val=""/>
+      <w:lvlJc w:val="left"/>
+      <w:pPr>
+        <w:ind w:left="2880" w:hanging="360"/>
+      </w:pPr>
+      <w:rPr>
+        <w:rFonts w:ascii="Symbol" w:hAnsi="Symbol" w:hint="default"/>
+      </w:rPr>
+    </w:lvl>
+    <w:lvl w:ilvl="4" w:tplc="04090003" w:tentative="1">
+      <w:start w:val="1"/>
+      <w:numFmt w:val="bullet"/>
+      <w:lvlText w:val="o"/>
+      <w:lvlJc w:val="left"/>
+      <w:pPr>
+        <w:ind w:left="3600" w:hanging="360"/>
+      </w:pPr>
+      <w:rPr>
+        <w:rFonts w:ascii="Courier New" w:hAnsi="Courier New" w:cs="Courier New" w:hint="default"/>
+      </w:rPr>
+    </w:lvl>
+    <w:lvl w:ilvl="5" w:tplc="04090005" w:tentative="1">
+      <w:start w:val="1"/>
+      <w:numFmt w:val="bullet"/>
+      <w:lvlText w:val=""/>
+      <w:lvlJc w:val="left"/>
+      <w:pPr>
+        <w:ind w:left="4320" w:hanging="360"/>
+      </w:pPr>
+      <w:rPr>
+        <w:rFonts w:ascii="Wingdings" w:hAnsi="Wingdings" w:hint="default"/>
+      </w:rPr>
+    </w:lvl>
+    <w:lvl w:ilvl="6" w:tplc="04090001" w:tentative="1">
+      <w:start w:val="1"/>
+      <w:numFmt w:val="bullet"/>
+      <w:lvlText w:val=""/>
+      <w:lvlJc w:val="left"/>
+      <w:pPr>
+        <w:ind w:left="5040" w:hanging="360"/>
+      </w:pPr>
+      <w:rPr>
+        <w:rFonts w:ascii="Symbol" w:hAnsi="Symbol" w:hint="default"/>
+      </w:rPr>
+    </w:lvl>
+    <w:lvl w:ilvl="7" w:tplc="04090003" w:tentative="1">
+      <w:start w:val="1"/>
+      <w:numFmt w:val="bullet"/>
+      <w:lvlText w:val="o"/>
+      <w:lvlJc w:val="left"/>
+      <w:pPr>
+        <w:ind w:left="5760" w:hanging="360"/>
+      </w:pPr>
+      <w:rPr>
+        <w:rFonts w:ascii="Courier New" w:hAnsi="Courier New" w:cs="Courier New" w:hint="default"/>
+      </w:rPr>
+    </w:lvl>
+    <w:lvl w:ilvl="8" w:tplc="04090005" w:tentative="1">
+      <w:start w:val="1"/>
+      <w:numFmt w:val="bullet"/>
+      <w:lvlText w:val=""/>
+      <w:lvlJc w:val="left"/>
+      <w:pPr>
+        <w:ind w:left="6480" w:hanging="360"/>
+      </w:pPr>
+      <w:rPr>
+        <w:rFonts w:ascii="Wingdings" w:hAnsi="Wingdings" w:hint="default"/>
+      </w:rPr>
+    </w:lvl>
+  </w:abstractNum>
+  <w:abstractNum w:abstractNumId="19" w15:restartNumberingAfterBreak="0">
     <w:nsid w:val="18B74AE9"/>
     <w:multiLevelType w:val="hybridMultilevel"/>
     <w:tmpl w:val="3B827EC8"/>
@@ -14416,7 +16098,7 @@
       </w:rPr>
     </w:lvl>
   </w:abstractNum>
-  <w:abstractNum w:abstractNumId="16" w15:restartNumberingAfterBreak="0">
+  <w:abstractNum w:abstractNumId="20" w15:restartNumberingAfterBreak="0">
     <w:nsid w:val="18BA3BB4"/>
     <w:multiLevelType w:val="hybridMultilevel"/>
     <w:tmpl w:val="62D03A9E"/>
@@ -14529,7 +16211,120 @@
       </w:rPr>
     </w:lvl>
   </w:abstractNum>
-  <w:abstractNum w:abstractNumId="17" w15:restartNumberingAfterBreak="0">
+  <w:abstractNum w:abstractNumId="21" w15:restartNumberingAfterBreak="0">
+    <w:nsid w:val="19C72445"/>
+    <w:multiLevelType w:val="hybridMultilevel"/>
+    <w:tmpl w:val="62EE98BA"/>
+    <w:lvl w:ilvl="0" w:tplc="04090001">
+      <w:start w:val="1"/>
+      <w:numFmt w:val="bullet"/>
+      <w:lvlText w:val=""/>
+      <w:lvlJc w:val="left"/>
+      <w:pPr>
+        <w:ind w:left="720" w:hanging="360"/>
+      </w:pPr>
+      <w:rPr>
+        <w:rFonts w:ascii="Symbol" w:hAnsi="Symbol" w:hint="default"/>
+      </w:rPr>
+    </w:lvl>
+    <w:lvl w:ilvl="1" w:tplc="04090003">
+      <w:start w:val="1"/>
+      <w:numFmt w:val="bullet"/>
+      <w:lvlText w:val="o"/>
+      <w:lvlJc w:val="left"/>
+      <w:pPr>
+        <w:ind w:left="1440" w:hanging="360"/>
+      </w:pPr>
+      <w:rPr>
+        <w:rFonts w:ascii="Courier New" w:hAnsi="Courier New" w:cs="Courier New" w:hint="default"/>
+      </w:rPr>
+    </w:lvl>
+    <w:lvl w:ilvl="2" w:tplc="04090005" w:tentative="1">
+      <w:start w:val="1"/>
+      <w:numFmt w:val="bullet"/>
+      <w:lvlText w:val=""/>
+      <w:lvlJc w:val="left"/>
+      <w:pPr>
+        <w:ind w:left="2160" w:hanging="360"/>
+      </w:pPr>
+      <w:rPr>
+        <w:rFonts w:ascii="Wingdings" w:hAnsi="Wingdings" w:hint="default"/>
+      </w:rPr>
+    </w:lvl>
+    <w:lvl w:ilvl="3" w:tplc="04090001" w:tentative="1">
+      <w:start w:val="1"/>
+      <w:numFmt w:val="bullet"/>
+      <w:lvlText w:val=""/>
+      <w:lvlJc w:val="left"/>
+      <w:pPr>
+        <w:ind w:left="2880" w:hanging="360"/>
+      </w:pPr>
+      <w:rPr>
+        <w:rFonts w:ascii="Symbol" w:hAnsi="Symbol" w:hint="default"/>
+      </w:rPr>
+    </w:lvl>
+    <w:lvl w:ilvl="4" w:tplc="04090003" w:tentative="1">
+      <w:start w:val="1"/>
+      <w:numFmt w:val="bullet"/>
+      <w:lvlText w:val="o"/>
+      <w:lvlJc w:val="left"/>
+      <w:pPr>
+        <w:ind w:left="3600" w:hanging="360"/>
+      </w:pPr>
+      <w:rPr>
+        <w:rFonts w:ascii="Courier New" w:hAnsi="Courier New" w:cs="Courier New" w:hint="default"/>
+      </w:rPr>
+    </w:lvl>
+    <w:lvl w:ilvl="5" w:tplc="04090005" w:tentative="1">
+      <w:start w:val="1"/>
+      <w:numFmt w:val="bullet"/>
+      <w:lvlText w:val=""/>
+      <w:lvlJc w:val="left"/>
+      <w:pPr>
+        <w:ind w:left="4320" w:hanging="360"/>
+      </w:pPr>
+      <w:rPr>
+        <w:rFonts w:ascii="Wingdings" w:hAnsi="Wingdings" w:hint="default"/>
+      </w:rPr>
+    </w:lvl>
+    <w:lvl w:ilvl="6" w:tplc="04090001" w:tentative="1">
+      <w:start w:val="1"/>
+      <w:numFmt w:val="bullet"/>
+      <w:lvlText w:val=""/>
+      <w:lvlJc w:val="left"/>
+      <w:pPr>
+        <w:ind w:left="5040" w:hanging="360"/>
+      </w:pPr>
+      <w:rPr>
+        <w:rFonts w:ascii="Symbol" w:hAnsi="Symbol" w:hint="default"/>
+      </w:rPr>
+    </w:lvl>
+    <w:lvl w:ilvl="7" w:tplc="04090003" w:tentative="1">
+      <w:start w:val="1"/>
+      <w:numFmt w:val="bullet"/>
+      <w:lvlText w:val="o"/>
+      <w:lvlJc w:val="left"/>
+      <w:pPr>
+        <w:ind w:left="5760" w:hanging="360"/>
+      </w:pPr>
+      <w:rPr>
+        <w:rFonts w:ascii="Courier New" w:hAnsi="Courier New" w:cs="Courier New" w:hint="default"/>
+      </w:rPr>
+    </w:lvl>
+    <w:lvl w:ilvl="8" w:tplc="04090005" w:tentative="1">
+      <w:start w:val="1"/>
+      <w:numFmt w:val="bullet"/>
+      <w:lvlText w:val=""/>
+      <w:lvlJc w:val="left"/>
+      <w:pPr>
+        <w:ind w:left="6480" w:hanging="360"/>
+      </w:pPr>
+      <w:rPr>
+        <w:rFonts w:ascii="Wingdings" w:hAnsi="Wingdings" w:hint="default"/>
+      </w:rPr>
+    </w:lvl>
+  </w:abstractNum>
+  <w:abstractNum w:abstractNumId="22" w15:restartNumberingAfterBreak="0">
     <w:nsid w:val="1DAE59CF"/>
     <w:multiLevelType w:val="hybridMultilevel"/>
     <w:tmpl w:val="54E67610"/>
@@ -14642,7 +16437,7 @@
       </w:rPr>
     </w:lvl>
   </w:abstractNum>
-  <w:abstractNum w:abstractNumId="18" w15:restartNumberingAfterBreak="0">
+  <w:abstractNum w:abstractNumId="23" w15:restartNumberingAfterBreak="0">
     <w:nsid w:val="1DFF6E9B"/>
     <w:multiLevelType w:val="hybridMultilevel"/>
     <w:tmpl w:val="DA349278"/>
@@ -14755,7 +16550,7 @@
       </w:rPr>
     </w:lvl>
   </w:abstractNum>
-  <w:abstractNum w:abstractNumId="19" w15:restartNumberingAfterBreak="0">
+  <w:abstractNum w:abstractNumId="24" w15:restartNumberingAfterBreak="0">
     <w:nsid w:val="20FD3282"/>
     <w:multiLevelType w:val="hybridMultilevel"/>
     <w:tmpl w:val="DC5403A0"/>
@@ -14868,7 +16663,7 @@
       </w:rPr>
     </w:lvl>
   </w:abstractNum>
-  <w:abstractNum w:abstractNumId="20" w15:restartNumberingAfterBreak="0">
+  <w:abstractNum w:abstractNumId="25" w15:restartNumberingAfterBreak="0">
     <w:nsid w:val="239C63BA"/>
     <w:multiLevelType w:val="hybridMultilevel"/>
     <w:tmpl w:val="38B25406"/>
@@ -14981,7 +16776,7 @@
       </w:rPr>
     </w:lvl>
   </w:abstractNum>
-  <w:abstractNum w:abstractNumId="21" w15:restartNumberingAfterBreak="0">
+  <w:abstractNum w:abstractNumId="26" w15:restartNumberingAfterBreak="0">
     <w:nsid w:val="24A340A1"/>
     <w:multiLevelType w:val="hybridMultilevel"/>
     <w:tmpl w:val="B434D7A6"/>
@@ -15094,7 +16889,7 @@
       </w:rPr>
     </w:lvl>
   </w:abstractNum>
-  <w:abstractNum w:abstractNumId="22" w15:restartNumberingAfterBreak="0">
+  <w:abstractNum w:abstractNumId="27" w15:restartNumberingAfterBreak="0">
     <w:nsid w:val="25572783"/>
     <w:multiLevelType w:val="hybridMultilevel"/>
     <w:tmpl w:val="0A20CB32"/>
@@ -15207,7 +17002,7 @@
       </w:rPr>
     </w:lvl>
   </w:abstractNum>
-  <w:abstractNum w:abstractNumId="23" w15:restartNumberingAfterBreak="0">
+  <w:abstractNum w:abstractNumId="28" w15:restartNumberingAfterBreak="0">
     <w:nsid w:val="26EB356D"/>
     <w:multiLevelType w:val="hybridMultilevel"/>
     <w:tmpl w:val="AF12DA1A"/>
@@ -15293,7 +17088,7 @@
       </w:pPr>
     </w:lvl>
   </w:abstractNum>
-  <w:abstractNum w:abstractNumId="24" w15:restartNumberingAfterBreak="0">
+  <w:abstractNum w:abstractNumId="29" w15:restartNumberingAfterBreak="0">
     <w:nsid w:val="270947E2"/>
     <w:multiLevelType w:val="hybridMultilevel"/>
     <w:tmpl w:val="DD941338"/>
@@ -15406,7 +17201,7 @@
       </w:rPr>
     </w:lvl>
   </w:abstractNum>
-  <w:abstractNum w:abstractNumId="25" w15:restartNumberingAfterBreak="0">
+  <w:abstractNum w:abstractNumId="30" w15:restartNumberingAfterBreak="0">
     <w:nsid w:val="27AD5329"/>
     <w:multiLevelType w:val="hybridMultilevel"/>
     <w:tmpl w:val="13C83F96"/>
@@ -15519,7 +17314,120 @@
       </w:rPr>
     </w:lvl>
   </w:abstractNum>
-  <w:abstractNum w:abstractNumId="26" w15:restartNumberingAfterBreak="0">
+  <w:abstractNum w:abstractNumId="31" w15:restartNumberingAfterBreak="0">
+    <w:nsid w:val="284C1F36"/>
+    <w:multiLevelType w:val="hybridMultilevel"/>
+    <w:tmpl w:val="2AA0A6A8"/>
+    <w:lvl w:ilvl="0" w:tplc="04090001">
+      <w:start w:val="1"/>
+      <w:numFmt w:val="bullet"/>
+      <w:lvlText w:val=""/>
+      <w:lvlJc w:val="left"/>
+      <w:pPr>
+        <w:ind w:left="720" w:hanging="360"/>
+      </w:pPr>
+      <w:rPr>
+        <w:rFonts w:ascii="Symbol" w:hAnsi="Symbol" w:hint="default"/>
+      </w:rPr>
+    </w:lvl>
+    <w:lvl w:ilvl="1" w:tplc="04090003" w:tentative="1">
+      <w:start w:val="1"/>
+      <w:numFmt w:val="bullet"/>
+      <w:lvlText w:val="o"/>
+      <w:lvlJc w:val="left"/>
+      <w:pPr>
+        <w:ind w:left="1440" w:hanging="360"/>
+      </w:pPr>
+      <w:rPr>
+        <w:rFonts w:ascii="Courier New" w:hAnsi="Courier New" w:cs="Courier New" w:hint="default"/>
+      </w:rPr>
+    </w:lvl>
+    <w:lvl w:ilvl="2" w:tplc="04090005" w:tentative="1">
+      <w:start w:val="1"/>
+      <w:numFmt w:val="bullet"/>
+      <w:lvlText w:val=""/>
+      <w:lvlJc w:val="left"/>
+      <w:pPr>
+        <w:ind w:left="2160" w:hanging="360"/>
+      </w:pPr>
+      <w:rPr>
+        <w:rFonts w:ascii="Wingdings" w:hAnsi="Wingdings" w:hint="default"/>
+      </w:rPr>
+    </w:lvl>
+    <w:lvl w:ilvl="3" w:tplc="04090001" w:tentative="1">
+      <w:start w:val="1"/>
+      <w:numFmt w:val="bullet"/>
+      <w:lvlText w:val=""/>
+      <w:lvlJc w:val="left"/>
+      <w:pPr>
+        <w:ind w:left="2880" w:hanging="360"/>
+      </w:pPr>
+      <w:rPr>
+        <w:rFonts w:ascii="Symbol" w:hAnsi="Symbol" w:hint="default"/>
+      </w:rPr>
+    </w:lvl>
+    <w:lvl w:ilvl="4" w:tplc="04090003" w:tentative="1">
+      <w:start w:val="1"/>
+      <w:numFmt w:val="bullet"/>
+      <w:lvlText w:val="o"/>
+      <w:lvlJc w:val="left"/>
+      <w:pPr>
+        <w:ind w:left="3600" w:hanging="360"/>
+      </w:pPr>
+      <w:rPr>
+        <w:rFonts w:ascii="Courier New" w:hAnsi="Courier New" w:cs="Courier New" w:hint="default"/>
+      </w:rPr>
+    </w:lvl>
+    <w:lvl w:ilvl="5" w:tplc="04090005" w:tentative="1">
+      <w:start w:val="1"/>
+      <w:numFmt w:val="bullet"/>
+      <w:lvlText w:val=""/>
+      <w:lvlJc w:val="left"/>
+      <w:pPr>
+        <w:ind w:left="4320" w:hanging="360"/>
+      </w:pPr>
+      <w:rPr>
+        <w:rFonts w:ascii="Wingdings" w:hAnsi="Wingdings" w:hint="default"/>
+      </w:rPr>
+    </w:lvl>
+    <w:lvl w:ilvl="6" w:tplc="04090001" w:tentative="1">
+      <w:start w:val="1"/>
+      <w:numFmt w:val="bullet"/>
+      <w:lvlText w:val=""/>
+      <w:lvlJc w:val="left"/>
+      <w:pPr>
+        <w:ind w:left="5040" w:hanging="360"/>
+      </w:pPr>
+      <w:rPr>
+        <w:rFonts w:ascii="Symbol" w:hAnsi="Symbol" w:hint="default"/>
+      </w:rPr>
+    </w:lvl>
+    <w:lvl w:ilvl="7" w:tplc="04090003" w:tentative="1">
+      <w:start w:val="1"/>
+      <w:numFmt w:val="bullet"/>
+      <w:lvlText w:val="o"/>
+      <w:lvlJc w:val="left"/>
+      <w:pPr>
+        <w:ind w:left="5760" w:hanging="360"/>
+      </w:pPr>
+      <w:rPr>
+        <w:rFonts w:ascii="Courier New" w:hAnsi="Courier New" w:cs="Courier New" w:hint="default"/>
+      </w:rPr>
+    </w:lvl>
+    <w:lvl w:ilvl="8" w:tplc="04090005" w:tentative="1">
+      <w:start w:val="1"/>
+      <w:numFmt w:val="bullet"/>
+      <w:lvlText w:val=""/>
+      <w:lvlJc w:val="left"/>
+      <w:pPr>
+        <w:ind w:left="6480" w:hanging="360"/>
+      </w:pPr>
+      <w:rPr>
+        <w:rFonts w:ascii="Wingdings" w:hAnsi="Wingdings" w:hint="default"/>
+      </w:rPr>
+    </w:lvl>
+  </w:abstractNum>
+  <w:abstractNum w:abstractNumId="32" w15:restartNumberingAfterBreak="0">
     <w:nsid w:val="28B90BFF"/>
     <w:multiLevelType w:val="hybridMultilevel"/>
     <w:tmpl w:val="D75EE4A2"/>
@@ -15632,7 +17540,7 @@
       </w:rPr>
     </w:lvl>
   </w:abstractNum>
-  <w:abstractNum w:abstractNumId="27" w15:restartNumberingAfterBreak="0">
+  <w:abstractNum w:abstractNumId="33" w15:restartNumberingAfterBreak="0">
     <w:nsid w:val="29456E6E"/>
     <w:multiLevelType w:val="hybridMultilevel"/>
     <w:tmpl w:val="908A7DA0"/>
@@ -15745,7 +17653,7 @@
       </w:rPr>
     </w:lvl>
   </w:abstractNum>
-  <w:abstractNum w:abstractNumId="28" w15:restartNumberingAfterBreak="0">
+  <w:abstractNum w:abstractNumId="34" w15:restartNumberingAfterBreak="0">
     <w:nsid w:val="2A386D4B"/>
     <w:multiLevelType w:val="hybridMultilevel"/>
     <w:tmpl w:val="68FE464E"/>
@@ -15858,7 +17766,7 @@
       </w:rPr>
     </w:lvl>
   </w:abstractNum>
-  <w:abstractNum w:abstractNumId="29" w15:restartNumberingAfterBreak="0">
+  <w:abstractNum w:abstractNumId="35" w15:restartNumberingAfterBreak="0">
     <w:nsid w:val="2A6821A8"/>
     <w:multiLevelType w:val="hybridMultilevel"/>
     <w:tmpl w:val="9E9AE1B2"/>
@@ -15971,7 +17879,7 @@
       </w:rPr>
     </w:lvl>
   </w:abstractNum>
-  <w:abstractNum w:abstractNumId="30" w15:restartNumberingAfterBreak="0">
+  <w:abstractNum w:abstractNumId="36" w15:restartNumberingAfterBreak="0">
     <w:nsid w:val="2BB15775"/>
     <w:multiLevelType w:val="hybridMultilevel"/>
     <w:tmpl w:val="DED2D328"/>
@@ -16084,7 +17992,120 @@
       </w:rPr>
     </w:lvl>
   </w:abstractNum>
-  <w:abstractNum w:abstractNumId="31" w15:restartNumberingAfterBreak="0">
+  <w:abstractNum w:abstractNumId="37" w15:restartNumberingAfterBreak="0">
+    <w:nsid w:val="2C3654F4"/>
+    <w:multiLevelType w:val="hybridMultilevel"/>
+    <w:tmpl w:val="B5725524"/>
+    <w:lvl w:ilvl="0" w:tplc="04090001">
+      <w:start w:val="1"/>
+      <w:numFmt w:val="bullet"/>
+      <w:lvlText w:val=""/>
+      <w:lvlJc w:val="left"/>
+      <w:pPr>
+        <w:ind w:left="720" w:hanging="360"/>
+      </w:pPr>
+      <w:rPr>
+        <w:rFonts w:ascii="Symbol" w:hAnsi="Symbol" w:hint="default"/>
+      </w:rPr>
+    </w:lvl>
+    <w:lvl w:ilvl="1" w:tplc="04090003">
+      <w:start w:val="1"/>
+      <w:numFmt w:val="bullet"/>
+      <w:lvlText w:val="o"/>
+      <w:lvlJc w:val="left"/>
+      <w:pPr>
+        <w:ind w:left="1440" w:hanging="360"/>
+      </w:pPr>
+      <w:rPr>
+        <w:rFonts w:ascii="Courier New" w:hAnsi="Courier New" w:cs="Courier New" w:hint="default"/>
+      </w:rPr>
+    </w:lvl>
+    <w:lvl w:ilvl="2" w:tplc="04090005">
+      <w:start w:val="1"/>
+      <w:numFmt w:val="bullet"/>
+      <w:lvlText w:val=""/>
+      <w:lvlJc w:val="left"/>
+      <w:pPr>
+        <w:ind w:left="2160" w:hanging="360"/>
+      </w:pPr>
+      <w:rPr>
+        <w:rFonts w:ascii="Wingdings" w:hAnsi="Wingdings" w:hint="default"/>
+      </w:rPr>
+    </w:lvl>
+    <w:lvl w:ilvl="3" w:tplc="04090001" w:tentative="1">
+      <w:start w:val="1"/>
+      <w:numFmt w:val="bullet"/>
+      <w:lvlText w:val=""/>
+      <w:lvlJc w:val="left"/>
+      <w:pPr>
+        <w:ind w:left="2880" w:hanging="360"/>
+      </w:pPr>
+      <w:rPr>
+        <w:rFonts w:ascii="Symbol" w:hAnsi="Symbol" w:hint="default"/>
+      </w:rPr>
+    </w:lvl>
+    <w:lvl w:ilvl="4" w:tplc="04090003" w:tentative="1">
+      <w:start w:val="1"/>
+      <w:numFmt w:val="bullet"/>
+      <w:lvlText w:val="o"/>
+      <w:lvlJc w:val="left"/>
+      <w:pPr>
+        <w:ind w:left="3600" w:hanging="360"/>
+      </w:pPr>
+      <w:rPr>
+        <w:rFonts w:ascii="Courier New" w:hAnsi="Courier New" w:cs="Courier New" w:hint="default"/>
+      </w:rPr>
+    </w:lvl>
+    <w:lvl w:ilvl="5" w:tplc="04090005" w:tentative="1">
+      <w:start w:val="1"/>
+      <w:numFmt w:val="bullet"/>
+      <w:lvlText w:val=""/>
+      <w:lvlJc w:val="left"/>
+      <w:pPr>
+        <w:ind w:left="4320" w:hanging="360"/>
+      </w:pPr>
+      <w:rPr>
+        <w:rFonts w:ascii="Wingdings" w:hAnsi="Wingdings" w:hint="default"/>
+      </w:rPr>
+    </w:lvl>
+    <w:lvl w:ilvl="6" w:tplc="04090001" w:tentative="1">
+      <w:start w:val="1"/>
+      <w:numFmt w:val="bullet"/>
+      <w:lvlText w:val=""/>
+      <w:lvlJc w:val="left"/>
+      <w:pPr>
+        <w:ind w:left="5040" w:hanging="360"/>
+      </w:pPr>
+      <w:rPr>
+        <w:rFonts w:ascii="Symbol" w:hAnsi="Symbol" w:hint="default"/>
+      </w:rPr>
+    </w:lvl>
+    <w:lvl w:ilvl="7" w:tplc="04090003" w:tentative="1">
+      <w:start w:val="1"/>
+      <w:numFmt w:val="bullet"/>
+      <w:lvlText w:val="o"/>
+      <w:lvlJc w:val="left"/>
+      <w:pPr>
+        <w:ind w:left="5760" w:hanging="360"/>
+      </w:pPr>
+      <w:rPr>
+        <w:rFonts w:ascii="Courier New" w:hAnsi="Courier New" w:cs="Courier New" w:hint="default"/>
+      </w:rPr>
+    </w:lvl>
+    <w:lvl w:ilvl="8" w:tplc="04090005" w:tentative="1">
+      <w:start w:val="1"/>
+      <w:numFmt w:val="bullet"/>
+      <w:lvlText w:val=""/>
+      <w:lvlJc w:val="left"/>
+      <w:pPr>
+        <w:ind w:left="6480" w:hanging="360"/>
+      </w:pPr>
+      <w:rPr>
+        <w:rFonts w:ascii="Wingdings" w:hAnsi="Wingdings" w:hint="default"/>
+      </w:rPr>
+    </w:lvl>
+  </w:abstractNum>
+  <w:abstractNum w:abstractNumId="38" w15:restartNumberingAfterBreak="0">
     <w:nsid w:val="2C4806DF"/>
     <w:multiLevelType w:val="hybridMultilevel"/>
     <w:tmpl w:val="AF944068"/>
@@ -16197,7 +18218,7 @@
       </w:rPr>
     </w:lvl>
   </w:abstractNum>
-  <w:abstractNum w:abstractNumId="32" w15:restartNumberingAfterBreak="0">
+  <w:abstractNum w:abstractNumId="39" w15:restartNumberingAfterBreak="0">
     <w:nsid w:val="2DB118C3"/>
     <w:multiLevelType w:val="hybridMultilevel"/>
     <w:tmpl w:val="70C0DADE"/>
@@ -16310,7 +18331,7 @@
       </w:rPr>
     </w:lvl>
   </w:abstractNum>
-  <w:abstractNum w:abstractNumId="33" w15:restartNumberingAfterBreak="0">
+  <w:abstractNum w:abstractNumId="40" w15:restartNumberingAfterBreak="0">
     <w:nsid w:val="2F4E0FA8"/>
     <w:multiLevelType w:val="hybridMultilevel"/>
     <w:tmpl w:val="9614033A"/>
@@ -16423,7 +18444,7 @@
       </w:rPr>
     </w:lvl>
   </w:abstractNum>
-  <w:abstractNum w:abstractNumId="34" w15:restartNumberingAfterBreak="0">
+  <w:abstractNum w:abstractNumId="41" w15:restartNumberingAfterBreak="0">
     <w:nsid w:val="304175FC"/>
     <w:multiLevelType w:val="hybridMultilevel"/>
     <w:tmpl w:val="F932BB30"/>
@@ -16536,7 +18557,7 @@
       </w:rPr>
     </w:lvl>
   </w:abstractNum>
-  <w:abstractNum w:abstractNumId="35" w15:restartNumberingAfterBreak="0">
+  <w:abstractNum w:abstractNumId="42" w15:restartNumberingAfterBreak="0">
     <w:nsid w:val="31C179B7"/>
     <w:multiLevelType w:val="hybridMultilevel"/>
     <w:tmpl w:val="63EAA4FE"/>
@@ -16622,7 +18643,7 @@
       </w:pPr>
     </w:lvl>
   </w:abstractNum>
-  <w:abstractNum w:abstractNumId="36" w15:restartNumberingAfterBreak="0">
+  <w:abstractNum w:abstractNumId="43" w15:restartNumberingAfterBreak="0">
     <w:nsid w:val="33AA480E"/>
     <w:multiLevelType w:val="hybridMultilevel"/>
     <w:tmpl w:val="F7BCAA44"/>
@@ -16708,7 +18729,7 @@
       </w:pPr>
     </w:lvl>
   </w:abstractNum>
-  <w:abstractNum w:abstractNumId="37" w15:restartNumberingAfterBreak="0">
+  <w:abstractNum w:abstractNumId="44" w15:restartNumberingAfterBreak="0">
     <w:nsid w:val="34F976FC"/>
     <w:multiLevelType w:val="hybridMultilevel"/>
     <w:tmpl w:val="26641DE2"/>
@@ -16821,7 +18842,7 @@
       </w:rPr>
     </w:lvl>
   </w:abstractNum>
-  <w:abstractNum w:abstractNumId="38" w15:restartNumberingAfterBreak="0">
+  <w:abstractNum w:abstractNumId="45" w15:restartNumberingAfterBreak="0">
     <w:nsid w:val="36256AE7"/>
     <w:multiLevelType w:val="hybridMultilevel"/>
     <w:tmpl w:val="BFC6C0EA"/>
@@ -16934,7 +18955,7 @@
       </w:rPr>
     </w:lvl>
   </w:abstractNum>
-  <w:abstractNum w:abstractNumId="39" w15:restartNumberingAfterBreak="0">
+  <w:abstractNum w:abstractNumId="46" w15:restartNumberingAfterBreak="0">
     <w:nsid w:val="3CDE4B5C"/>
     <w:multiLevelType w:val="hybridMultilevel"/>
     <w:tmpl w:val="8D8A66B4"/>
@@ -17047,7 +19068,7 @@
       </w:rPr>
     </w:lvl>
   </w:abstractNum>
-  <w:abstractNum w:abstractNumId="40" w15:restartNumberingAfterBreak="0">
+  <w:abstractNum w:abstractNumId="47" w15:restartNumberingAfterBreak="0">
     <w:nsid w:val="3EBA25C0"/>
     <w:multiLevelType w:val="hybridMultilevel"/>
     <w:tmpl w:val="FF34F7BC"/>
@@ -17160,7 +19181,7 @@
       </w:rPr>
     </w:lvl>
   </w:abstractNum>
-  <w:abstractNum w:abstractNumId="41" w15:restartNumberingAfterBreak="0">
+  <w:abstractNum w:abstractNumId="48" w15:restartNumberingAfterBreak="0">
     <w:nsid w:val="3ED821E5"/>
     <w:multiLevelType w:val="hybridMultilevel"/>
     <w:tmpl w:val="1668D94E"/>
@@ -17273,7 +19294,7 @@
       </w:rPr>
     </w:lvl>
   </w:abstractNum>
-  <w:abstractNum w:abstractNumId="42" w15:restartNumberingAfterBreak="0">
+  <w:abstractNum w:abstractNumId="49" w15:restartNumberingAfterBreak="0">
     <w:nsid w:val="40B11817"/>
     <w:multiLevelType w:val="hybridMultilevel"/>
     <w:tmpl w:val="51D6D98C"/>
@@ -17386,7 +19407,7 @@
       </w:rPr>
     </w:lvl>
   </w:abstractNum>
-  <w:abstractNum w:abstractNumId="43" w15:restartNumberingAfterBreak="0">
+  <w:abstractNum w:abstractNumId="50" w15:restartNumberingAfterBreak="0">
     <w:nsid w:val="41261EED"/>
     <w:multiLevelType w:val="hybridMultilevel"/>
     <w:tmpl w:val="66C06C7A"/>
@@ -17472,7 +19493,7 @@
       </w:pPr>
     </w:lvl>
   </w:abstractNum>
-  <w:abstractNum w:abstractNumId="44" w15:restartNumberingAfterBreak="0">
+  <w:abstractNum w:abstractNumId="51" w15:restartNumberingAfterBreak="0">
     <w:nsid w:val="41CD29BF"/>
     <w:multiLevelType w:val="hybridMultilevel"/>
     <w:tmpl w:val="977C0720"/>
@@ -17585,7 +19606,7 @@
       </w:rPr>
     </w:lvl>
   </w:abstractNum>
-  <w:abstractNum w:abstractNumId="45" w15:restartNumberingAfterBreak="0">
+  <w:abstractNum w:abstractNumId="52" w15:restartNumberingAfterBreak="0">
     <w:nsid w:val="42364D9D"/>
     <w:multiLevelType w:val="hybridMultilevel"/>
     <w:tmpl w:val="A8EC1780"/>
@@ -17698,7 +19719,7 @@
       </w:rPr>
     </w:lvl>
   </w:abstractNum>
-  <w:abstractNum w:abstractNumId="46" w15:restartNumberingAfterBreak="0">
+  <w:abstractNum w:abstractNumId="53" w15:restartNumberingAfterBreak="0">
     <w:nsid w:val="43D61EA0"/>
     <w:multiLevelType w:val="hybridMultilevel"/>
     <w:tmpl w:val="3F88A8E6"/>
@@ -17811,7 +19832,7 @@
       </w:rPr>
     </w:lvl>
   </w:abstractNum>
-  <w:abstractNum w:abstractNumId="47" w15:restartNumberingAfterBreak="0">
+  <w:abstractNum w:abstractNumId="54" w15:restartNumberingAfterBreak="0">
     <w:nsid w:val="44B33EDA"/>
     <w:multiLevelType w:val="hybridMultilevel"/>
     <w:tmpl w:val="E70C59F2"/>
@@ -17924,7 +19945,120 @@
       </w:rPr>
     </w:lvl>
   </w:abstractNum>
-  <w:abstractNum w:abstractNumId="48" w15:restartNumberingAfterBreak="0">
+  <w:abstractNum w:abstractNumId="55" w15:restartNumberingAfterBreak="0">
+    <w:nsid w:val="47A43125"/>
+    <w:multiLevelType w:val="hybridMultilevel"/>
+    <w:tmpl w:val="119E2828"/>
+    <w:lvl w:ilvl="0" w:tplc="04090001">
+      <w:start w:val="1"/>
+      <w:numFmt w:val="bullet"/>
+      <w:lvlText w:val=""/>
+      <w:lvlJc w:val="left"/>
+      <w:pPr>
+        <w:ind w:left="720" w:hanging="360"/>
+      </w:pPr>
+      <w:rPr>
+        <w:rFonts w:ascii="Symbol" w:hAnsi="Symbol" w:hint="default"/>
+      </w:rPr>
+    </w:lvl>
+    <w:lvl w:ilvl="1" w:tplc="04090003">
+      <w:start w:val="1"/>
+      <w:numFmt w:val="bullet"/>
+      <w:lvlText w:val="o"/>
+      <w:lvlJc w:val="left"/>
+      <w:pPr>
+        <w:ind w:left="1440" w:hanging="360"/>
+      </w:pPr>
+      <w:rPr>
+        <w:rFonts w:ascii="Courier New" w:hAnsi="Courier New" w:cs="Courier New" w:hint="default"/>
+      </w:rPr>
+    </w:lvl>
+    <w:lvl w:ilvl="2" w:tplc="04090005" w:tentative="1">
+      <w:start w:val="1"/>
+      <w:numFmt w:val="bullet"/>
+      <w:lvlText w:val=""/>
+      <w:lvlJc w:val="left"/>
+      <w:pPr>
+        <w:ind w:left="2160" w:hanging="360"/>
+      </w:pPr>
+      <w:rPr>
+        <w:rFonts w:ascii="Wingdings" w:hAnsi="Wingdings" w:hint="default"/>
+      </w:rPr>
+    </w:lvl>
+    <w:lvl w:ilvl="3" w:tplc="04090001" w:tentative="1">
+      <w:start w:val="1"/>
+      <w:numFmt w:val="bullet"/>
+      <w:lvlText w:val=""/>
+      <w:lvlJc w:val="left"/>
+      <w:pPr>
+        <w:ind w:left="2880" w:hanging="360"/>
+      </w:pPr>
+      <w:rPr>
+        <w:rFonts w:ascii="Symbol" w:hAnsi="Symbol" w:hint="default"/>
+      </w:rPr>
+    </w:lvl>
+    <w:lvl w:ilvl="4" w:tplc="04090003" w:tentative="1">
+      <w:start w:val="1"/>
+      <w:numFmt w:val="bullet"/>
+      <w:lvlText w:val="o"/>
+      <w:lvlJc w:val="left"/>
+      <w:pPr>
+        <w:ind w:left="3600" w:hanging="360"/>
+      </w:pPr>
+      <w:rPr>
+        <w:rFonts w:ascii="Courier New" w:hAnsi="Courier New" w:cs="Courier New" w:hint="default"/>
+      </w:rPr>
+    </w:lvl>
+    <w:lvl w:ilvl="5" w:tplc="04090005" w:tentative="1">
+      <w:start w:val="1"/>
+      <w:numFmt w:val="bullet"/>
+      <w:lvlText w:val=""/>
+      <w:lvlJc w:val="left"/>
+      <w:pPr>
+        <w:ind w:left="4320" w:hanging="360"/>
+      </w:pPr>
+      <w:rPr>
+        <w:rFonts w:ascii="Wingdings" w:hAnsi="Wingdings" w:hint="default"/>
+      </w:rPr>
+    </w:lvl>
+    <w:lvl w:ilvl="6" w:tplc="04090001" w:tentative="1">
+      <w:start w:val="1"/>
+      <w:numFmt w:val="bullet"/>
+      <w:lvlText w:val=""/>
+      <w:lvlJc w:val="left"/>
+      <w:pPr>
+        <w:ind w:left="5040" w:hanging="360"/>
+      </w:pPr>
+      <w:rPr>
+        <w:rFonts w:ascii="Symbol" w:hAnsi="Symbol" w:hint="default"/>
+      </w:rPr>
+    </w:lvl>
+    <w:lvl w:ilvl="7" w:tplc="04090003" w:tentative="1">
+      <w:start w:val="1"/>
+      <w:numFmt w:val="bullet"/>
+      <w:lvlText w:val="o"/>
+      <w:lvlJc w:val="left"/>
+      <w:pPr>
+        <w:ind w:left="5760" w:hanging="360"/>
+      </w:pPr>
+      <w:rPr>
+        <w:rFonts w:ascii="Courier New" w:hAnsi="Courier New" w:cs="Courier New" w:hint="default"/>
+      </w:rPr>
+    </w:lvl>
+    <w:lvl w:ilvl="8" w:tplc="04090005" w:tentative="1">
+      <w:start w:val="1"/>
+      <w:numFmt w:val="bullet"/>
+      <w:lvlText w:val=""/>
+      <w:lvlJc w:val="left"/>
+      <w:pPr>
+        <w:ind w:left="6480" w:hanging="360"/>
+      </w:pPr>
+      <w:rPr>
+        <w:rFonts w:ascii="Wingdings" w:hAnsi="Wingdings" w:hint="default"/>
+      </w:rPr>
+    </w:lvl>
+  </w:abstractNum>
+  <w:abstractNum w:abstractNumId="56" w15:restartNumberingAfterBreak="0">
     <w:nsid w:val="48760C7F"/>
     <w:multiLevelType w:val="hybridMultilevel"/>
     <w:tmpl w:val="48CADE4C"/>
@@ -18037,7 +20171,7 @@
       </w:rPr>
     </w:lvl>
   </w:abstractNum>
-  <w:abstractNum w:abstractNumId="49" w15:restartNumberingAfterBreak="0">
+  <w:abstractNum w:abstractNumId="57" w15:restartNumberingAfterBreak="0">
     <w:nsid w:val="4C2F7C61"/>
     <w:multiLevelType w:val="hybridMultilevel"/>
     <w:tmpl w:val="9BC66046"/>
@@ -18150,7 +20284,7 @@
       </w:rPr>
     </w:lvl>
   </w:abstractNum>
-  <w:abstractNum w:abstractNumId="50" w15:restartNumberingAfterBreak="0">
+  <w:abstractNum w:abstractNumId="58" w15:restartNumberingAfterBreak="0">
     <w:nsid w:val="4C871413"/>
     <w:multiLevelType w:val="hybridMultilevel"/>
     <w:tmpl w:val="AA9497C2"/>
@@ -18263,7 +20397,7 @@
       </w:rPr>
     </w:lvl>
   </w:abstractNum>
-  <w:abstractNum w:abstractNumId="51" w15:restartNumberingAfterBreak="0">
+  <w:abstractNum w:abstractNumId="59" w15:restartNumberingAfterBreak="0">
     <w:nsid w:val="4DCE1239"/>
     <w:multiLevelType w:val="hybridMultilevel"/>
     <w:tmpl w:val="8A0ECEE2"/>
@@ -18376,7 +20510,7 @@
       </w:rPr>
     </w:lvl>
   </w:abstractNum>
-  <w:abstractNum w:abstractNumId="52" w15:restartNumberingAfterBreak="0">
+  <w:abstractNum w:abstractNumId="60" w15:restartNumberingAfterBreak="0">
     <w:nsid w:val="4E6A7978"/>
     <w:multiLevelType w:val="hybridMultilevel"/>
     <w:tmpl w:val="89644E9E"/>
@@ -18489,7 +20623,7 @@
       </w:rPr>
     </w:lvl>
   </w:abstractNum>
-  <w:abstractNum w:abstractNumId="53" w15:restartNumberingAfterBreak="0">
+  <w:abstractNum w:abstractNumId="61" w15:restartNumberingAfterBreak="0">
     <w:nsid w:val="515979CD"/>
     <w:multiLevelType w:val="hybridMultilevel"/>
     <w:tmpl w:val="F154BE2C"/>
@@ -18602,7 +20736,7 @@
       </w:rPr>
     </w:lvl>
   </w:abstractNum>
-  <w:abstractNum w:abstractNumId="54" w15:restartNumberingAfterBreak="0">
+  <w:abstractNum w:abstractNumId="62" w15:restartNumberingAfterBreak="0">
     <w:nsid w:val="54DC3EE6"/>
     <w:multiLevelType w:val="hybridMultilevel"/>
     <w:tmpl w:val="9FFE70C0"/>
@@ -18715,7 +20849,7 @@
       </w:rPr>
     </w:lvl>
   </w:abstractNum>
-  <w:abstractNum w:abstractNumId="55" w15:restartNumberingAfterBreak="0">
+  <w:abstractNum w:abstractNumId="63" w15:restartNumberingAfterBreak="0">
     <w:nsid w:val="54F455E4"/>
     <w:multiLevelType w:val="hybridMultilevel"/>
     <w:tmpl w:val="3F34429E"/>
@@ -18828,7 +20962,7 @@
       </w:rPr>
     </w:lvl>
   </w:abstractNum>
-  <w:abstractNum w:abstractNumId="56" w15:restartNumberingAfterBreak="0">
+  <w:abstractNum w:abstractNumId="64" w15:restartNumberingAfterBreak="0">
     <w:nsid w:val="56815657"/>
     <w:multiLevelType w:val="hybridMultilevel"/>
     <w:tmpl w:val="2CF62DF4"/>
@@ -18941,7 +21075,7 @@
       </w:rPr>
     </w:lvl>
   </w:abstractNum>
-  <w:abstractNum w:abstractNumId="57" w15:restartNumberingAfterBreak="0">
+  <w:abstractNum w:abstractNumId="65" w15:restartNumberingAfterBreak="0">
     <w:nsid w:val="56A071A0"/>
     <w:multiLevelType w:val="hybridMultilevel"/>
     <w:tmpl w:val="C1961392"/>
@@ -19054,7 +21188,7 @@
       </w:rPr>
     </w:lvl>
   </w:abstractNum>
-  <w:abstractNum w:abstractNumId="58" w15:restartNumberingAfterBreak="0">
+  <w:abstractNum w:abstractNumId="66" w15:restartNumberingAfterBreak="0">
     <w:nsid w:val="583F2F9D"/>
     <w:multiLevelType w:val="hybridMultilevel"/>
     <w:tmpl w:val="CC2C27D0"/>
@@ -19167,7 +21301,7 @@
       </w:rPr>
     </w:lvl>
   </w:abstractNum>
-  <w:abstractNum w:abstractNumId="59" w15:restartNumberingAfterBreak="0">
+  <w:abstractNum w:abstractNumId="67" w15:restartNumberingAfterBreak="0">
     <w:nsid w:val="5AEB3814"/>
     <w:multiLevelType w:val="hybridMultilevel"/>
     <w:tmpl w:val="28DE33E8"/>
@@ -19253,7 +21387,7 @@
       </w:pPr>
     </w:lvl>
   </w:abstractNum>
-  <w:abstractNum w:abstractNumId="60" w15:restartNumberingAfterBreak="0">
+  <w:abstractNum w:abstractNumId="68" w15:restartNumberingAfterBreak="0">
     <w:nsid w:val="5B5D5934"/>
     <w:multiLevelType w:val="hybridMultilevel"/>
     <w:tmpl w:val="CA8E3E96"/>
@@ -19366,7 +21500,7 @@
       </w:rPr>
     </w:lvl>
   </w:abstractNum>
-  <w:abstractNum w:abstractNumId="61" w15:restartNumberingAfterBreak="0">
+  <w:abstractNum w:abstractNumId="69" w15:restartNumberingAfterBreak="0">
     <w:nsid w:val="5B6A48EA"/>
     <w:multiLevelType w:val="hybridMultilevel"/>
     <w:tmpl w:val="F14A2F60"/>
@@ -19479,120 +21613,7 @@
       </w:rPr>
     </w:lvl>
   </w:abstractNum>
-  <w:abstractNum w:abstractNumId="62" w15:restartNumberingAfterBreak="0">
-    <w:nsid w:val="5DBA6583"/>
-    <w:multiLevelType w:val="hybridMultilevel"/>
-    <w:tmpl w:val="38349560"/>
-    <w:lvl w:ilvl="0" w:tplc="04090001">
-      <w:start w:val="1"/>
-      <w:numFmt w:val="bullet"/>
-      <w:lvlText w:val=""/>
-      <w:lvlJc w:val="left"/>
-      <w:pPr>
-        <w:ind w:left="720" w:hanging="360"/>
-      </w:pPr>
-      <w:rPr>
-        <w:rFonts w:ascii="Symbol" w:hAnsi="Symbol" w:hint="default"/>
-      </w:rPr>
-    </w:lvl>
-    <w:lvl w:ilvl="1" w:tplc="04090003" w:tentative="1">
-      <w:start w:val="1"/>
-      <w:numFmt w:val="bullet"/>
-      <w:lvlText w:val="o"/>
-      <w:lvlJc w:val="left"/>
-      <w:pPr>
-        <w:ind w:left="1440" w:hanging="360"/>
-      </w:pPr>
-      <w:rPr>
-        <w:rFonts w:ascii="Courier New" w:hAnsi="Courier New" w:cs="Courier New" w:hint="default"/>
-      </w:rPr>
-    </w:lvl>
-    <w:lvl w:ilvl="2" w:tplc="04090005" w:tentative="1">
-      <w:start w:val="1"/>
-      <w:numFmt w:val="bullet"/>
-      <w:lvlText w:val=""/>
-      <w:lvlJc w:val="left"/>
-      <w:pPr>
-        <w:ind w:left="2160" w:hanging="360"/>
-      </w:pPr>
-      <w:rPr>
-        <w:rFonts w:ascii="Wingdings" w:hAnsi="Wingdings" w:hint="default"/>
-      </w:rPr>
-    </w:lvl>
-    <w:lvl w:ilvl="3" w:tplc="04090001" w:tentative="1">
-      <w:start w:val="1"/>
-      <w:numFmt w:val="bullet"/>
-      <w:lvlText w:val=""/>
-      <w:lvlJc w:val="left"/>
-      <w:pPr>
-        <w:ind w:left="2880" w:hanging="360"/>
-      </w:pPr>
-      <w:rPr>
-        <w:rFonts w:ascii="Symbol" w:hAnsi="Symbol" w:hint="default"/>
-      </w:rPr>
-    </w:lvl>
-    <w:lvl w:ilvl="4" w:tplc="04090003" w:tentative="1">
-      <w:start w:val="1"/>
-      <w:numFmt w:val="bullet"/>
-      <w:lvlText w:val="o"/>
-      <w:lvlJc w:val="left"/>
-      <w:pPr>
-        <w:ind w:left="3600" w:hanging="360"/>
-      </w:pPr>
-      <w:rPr>
-        <w:rFonts w:ascii="Courier New" w:hAnsi="Courier New" w:cs="Courier New" w:hint="default"/>
-      </w:rPr>
-    </w:lvl>
-    <w:lvl w:ilvl="5" w:tplc="04090005" w:tentative="1">
-      <w:start w:val="1"/>
-      <w:numFmt w:val="bullet"/>
-      <w:lvlText w:val=""/>
-      <w:lvlJc w:val="left"/>
-      <w:pPr>
-        <w:ind w:left="4320" w:hanging="360"/>
-      </w:pPr>
-      <w:rPr>
-        <w:rFonts w:ascii="Wingdings" w:hAnsi="Wingdings" w:hint="default"/>
-      </w:rPr>
-    </w:lvl>
-    <w:lvl w:ilvl="6" w:tplc="04090001" w:tentative="1">
-      <w:start w:val="1"/>
-      <w:numFmt w:val="bullet"/>
-      <w:lvlText w:val=""/>
-      <w:lvlJc w:val="left"/>
-      <w:pPr>
-        <w:ind w:left="5040" w:hanging="360"/>
-      </w:pPr>
-      <w:rPr>
-        <w:rFonts w:ascii="Symbol" w:hAnsi="Symbol" w:hint="default"/>
-      </w:rPr>
-    </w:lvl>
-    <w:lvl w:ilvl="7" w:tplc="04090003" w:tentative="1">
-      <w:start w:val="1"/>
-      <w:numFmt w:val="bullet"/>
-      <w:lvlText w:val="o"/>
-      <w:lvlJc w:val="left"/>
-      <w:pPr>
-        <w:ind w:left="5760" w:hanging="360"/>
-      </w:pPr>
-      <w:rPr>
-        <w:rFonts w:ascii="Courier New" w:hAnsi="Courier New" w:cs="Courier New" w:hint="default"/>
-      </w:rPr>
-    </w:lvl>
-    <w:lvl w:ilvl="8" w:tplc="04090005" w:tentative="1">
-      <w:start w:val="1"/>
-      <w:numFmt w:val="bullet"/>
-      <w:lvlText w:val=""/>
-      <w:lvlJc w:val="left"/>
-      <w:pPr>
-        <w:ind w:left="6480" w:hanging="360"/>
-      </w:pPr>
-      <w:rPr>
-        <w:rFonts w:ascii="Wingdings" w:hAnsi="Wingdings" w:hint="default"/>
-      </w:rPr>
-    </w:lvl>
-  </w:abstractNum>
-  <w:abstractNum w:abstractNumId="63" w15:restartNumberingAfterBreak="0">
+  <w:abstractNum w:abstractNumId="70" w15:restartNumberingAfterBreak="0">
     <w:nsid w:val="60F85568"/>
     <w:multiLevelType w:val="hybridMultilevel"/>
     <w:tmpl w:val="71184160"/>
@@ -19705,7 +21726,7 @@
       </w:rPr>
     </w:lvl>
   </w:abstractNum>
-  <w:abstractNum w:abstractNumId="64" w15:restartNumberingAfterBreak="0">
+  <w:abstractNum w:abstractNumId="71" w15:restartNumberingAfterBreak="0">
     <w:nsid w:val="629955C7"/>
     <w:multiLevelType w:val="hybridMultilevel"/>
     <w:tmpl w:val="0E424170"/>
@@ -19818,7 +21839,7 @@
       </w:rPr>
     </w:lvl>
   </w:abstractNum>
-  <w:abstractNum w:abstractNumId="65" w15:restartNumberingAfterBreak="0">
+  <w:abstractNum w:abstractNumId="72" w15:restartNumberingAfterBreak="0">
     <w:nsid w:val="62B17422"/>
     <w:multiLevelType w:val="hybridMultilevel"/>
     <w:tmpl w:val="1C36A680"/>
@@ -19904,7 +21925,7 @@
       </w:pPr>
     </w:lvl>
   </w:abstractNum>
-  <w:abstractNum w:abstractNumId="66" w15:restartNumberingAfterBreak="0">
+  <w:abstractNum w:abstractNumId="73" w15:restartNumberingAfterBreak="0">
     <w:nsid w:val="62DD0571"/>
     <w:multiLevelType w:val="hybridMultilevel"/>
     <w:tmpl w:val="FE42C1E2"/>
@@ -20017,7 +22038,120 @@
       </w:rPr>
     </w:lvl>
   </w:abstractNum>
-  <w:abstractNum w:abstractNumId="67" w15:restartNumberingAfterBreak="0">
+  <w:abstractNum w:abstractNumId="74" w15:restartNumberingAfterBreak="0">
+    <w:nsid w:val="65913247"/>
+    <w:multiLevelType w:val="hybridMultilevel"/>
+    <w:tmpl w:val="3A12358C"/>
+    <w:lvl w:ilvl="0" w:tplc="04090001">
+      <w:start w:val="1"/>
+      <w:numFmt w:val="bullet"/>
+      <w:lvlText w:val=""/>
+      <w:lvlJc w:val="left"/>
+      <w:pPr>
+        <w:ind w:left="720" w:hanging="360"/>
+      </w:pPr>
+      <w:rPr>
+        <w:rFonts w:ascii="Symbol" w:hAnsi="Symbol" w:hint="default"/>
+      </w:rPr>
+    </w:lvl>
+    <w:lvl w:ilvl="1" w:tplc="04090003">
+      <w:start w:val="1"/>
+      <w:numFmt w:val="bullet"/>
+      <w:lvlText w:val="o"/>
+      <w:lvlJc w:val="left"/>
+      <w:pPr>
+        <w:ind w:left="1440" w:hanging="360"/>
+      </w:pPr>
+      <w:rPr>
+        <w:rFonts w:ascii="Courier New" w:hAnsi="Courier New" w:cs="Courier New" w:hint="default"/>
+      </w:rPr>
+    </w:lvl>
+    <w:lvl w:ilvl="2" w:tplc="04090005" w:tentative="1">
+      <w:start w:val="1"/>
+      <w:numFmt w:val="bullet"/>
+      <w:lvlText w:val=""/>
+      <w:lvlJc w:val="left"/>
+      <w:pPr>
+        <w:ind w:left="2160" w:hanging="360"/>
+      </w:pPr>
+      <w:rPr>
+        <w:rFonts w:ascii="Wingdings" w:hAnsi="Wingdings" w:hint="default"/>
+      </w:rPr>
+    </w:lvl>
+    <w:lvl w:ilvl="3" w:tplc="04090001" w:tentative="1">
+      <w:start w:val="1"/>
+      <w:numFmt w:val="bullet"/>
+      <w:lvlText w:val=""/>
+      <w:lvlJc w:val="left"/>
+      <w:pPr>
+        <w:ind w:left="2880" w:hanging="360"/>
+      </w:pPr>
+      <w:rPr>
+        <w:rFonts w:ascii="Symbol" w:hAnsi="Symbol" w:hint="default"/>
+      </w:rPr>
+    </w:lvl>
+    <w:lvl w:ilvl="4" w:tplc="04090003" w:tentative="1">
+      <w:start w:val="1"/>
+      <w:numFmt w:val="bullet"/>
+      <w:lvlText w:val="o"/>
+      <w:lvlJc w:val="left"/>
+      <w:pPr>
+        <w:ind w:left="3600" w:hanging="360"/>
+      </w:pPr>
+      <w:rPr>
+        <w:rFonts w:ascii="Courier New" w:hAnsi="Courier New" w:cs="Courier New" w:hint="default"/>
+      </w:rPr>
+    </w:lvl>
+    <w:lvl w:ilvl="5" w:tplc="04090005" w:tentative="1">
+      <w:start w:val="1"/>
+      <w:numFmt w:val="bullet"/>
+      <w:lvlText w:val=""/>
+      <w:lvlJc w:val="left"/>
+      <w:pPr>
+        <w:ind w:left="4320" w:hanging="360"/>
+      </w:pPr>
+      <w:rPr>
+        <w:rFonts w:ascii="Wingdings" w:hAnsi="Wingdings" w:hint="default"/>
+      </w:rPr>
+    </w:lvl>
+    <w:lvl w:ilvl="6" w:tplc="04090001" w:tentative="1">
+      <w:start w:val="1"/>
+      <w:numFmt w:val="bullet"/>
+      <w:lvlText w:val=""/>
+      <w:lvlJc w:val="left"/>
+      <w:pPr>
+        <w:ind w:left="5040" w:hanging="360"/>
+      </w:pPr>
+      <w:rPr>
+        <w:rFonts w:ascii="Symbol" w:hAnsi="Symbol" w:hint="default"/>
+      </w:rPr>
+    </w:lvl>
+    <w:lvl w:ilvl="7" w:tplc="04090003" w:tentative="1">
+      <w:start w:val="1"/>
+      <w:numFmt w:val="bullet"/>
+      <w:lvlText w:val="o"/>
+      <w:lvlJc w:val="left"/>
+      <w:pPr>
+        <w:ind w:left="5760" w:hanging="360"/>
+      </w:pPr>
+      <w:rPr>
+        <w:rFonts w:ascii="Courier New" w:hAnsi="Courier New" w:cs="Courier New" w:hint="default"/>
+      </w:rPr>
+    </w:lvl>
+    <w:lvl w:ilvl="8" w:tplc="04090005" w:tentative="1">
+      <w:start w:val="1"/>
+      <w:numFmt w:val="bullet"/>
+      <w:lvlText w:val=""/>
+      <w:lvlJc w:val="left"/>
+      <w:pPr>
+        <w:ind w:left="6480" w:hanging="360"/>
+      </w:pPr>
+      <w:rPr>
+        <w:rFonts w:ascii="Wingdings" w:hAnsi="Wingdings" w:hint="default"/>
+      </w:rPr>
+    </w:lvl>
+  </w:abstractNum>
+  <w:abstractNum w:abstractNumId="75" w15:restartNumberingAfterBreak="0">
     <w:nsid w:val="6CA013C7"/>
     <w:multiLevelType w:val="hybridMultilevel"/>
     <w:tmpl w:val="EFE6F564"/>
@@ -20130,7 +22264,7 @@
       </w:rPr>
     </w:lvl>
   </w:abstractNum>
-  <w:abstractNum w:abstractNumId="68" w15:restartNumberingAfterBreak="0">
+  <w:abstractNum w:abstractNumId="76" w15:restartNumberingAfterBreak="0">
     <w:nsid w:val="6D1F0A76"/>
     <w:multiLevelType w:val="hybridMultilevel"/>
     <w:tmpl w:val="E9E2217C"/>
@@ -20243,7 +22377,7 @@
       </w:rPr>
     </w:lvl>
   </w:abstractNum>
-  <w:abstractNum w:abstractNumId="69" w15:restartNumberingAfterBreak="0">
+  <w:abstractNum w:abstractNumId="77" w15:restartNumberingAfterBreak="0">
     <w:nsid w:val="6DD439C3"/>
     <w:multiLevelType w:val="hybridMultilevel"/>
     <w:tmpl w:val="460CBD66"/>
@@ -20356,7 +22490,120 @@
       </w:rPr>
     </w:lvl>
   </w:abstractNum>
-  <w:abstractNum w:abstractNumId="70" w15:restartNumberingAfterBreak="0">
+  <w:abstractNum w:abstractNumId="78" w15:restartNumberingAfterBreak="0">
+    <w:nsid w:val="6F2E78E0"/>
+    <w:multiLevelType w:val="hybridMultilevel"/>
+    <w:tmpl w:val="000E50C4"/>
+    <w:lvl w:ilvl="0" w:tplc="04090001">
+      <w:start w:val="1"/>
+      <w:numFmt w:val="bullet"/>
+      <w:lvlText w:val=""/>
+      <w:lvlJc w:val="left"/>
+      <w:pPr>
+        <w:ind w:left="720" w:hanging="360"/>
+      </w:pPr>
+      <w:rPr>
+        <w:rFonts w:ascii="Symbol" w:hAnsi="Symbol" w:hint="default"/>
+      </w:rPr>
+    </w:lvl>
+    <w:lvl w:ilvl="1" w:tplc="04090003" w:tentative="1">
+      <w:start w:val="1"/>
+      <w:numFmt w:val="bullet"/>
+      <w:lvlText w:val="o"/>
+      <w:lvlJc w:val="left"/>
+      <w:pPr>
+        <w:ind w:left="1440" w:hanging="360"/>
+      </w:pPr>
+      <w:rPr>
+        <w:rFonts w:ascii="Courier New" w:hAnsi="Courier New" w:cs="Courier New" w:hint="default"/>
+      </w:rPr>
+    </w:lvl>
+    <w:lvl w:ilvl="2" w:tplc="04090005" w:tentative="1">
+      <w:start w:val="1"/>
+      <w:numFmt w:val="bullet"/>
+      <w:lvlText w:val=""/>
+      <w:lvlJc w:val="left"/>
+      <w:pPr>
+        <w:ind w:left="2160" w:hanging="360"/>
+      </w:pPr>
+      <w:rPr>
+        <w:rFonts w:ascii="Wingdings" w:hAnsi="Wingdings" w:hint="default"/>
+      </w:rPr>
+    </w:lvl>
+    <w:lvl w:ilvl="3" w:tplc="04090001" w:tentative="1">
+      <w:start w:val="1"/>
+      <w:numFmt w:val="bullet"/>
+      <w:lvlText w:val=""/>
+      <w:lvlJc w:val="left"/>
+      <w:pPr>
+        <w:ind w:left="2880" w:hanging="360"/>
+      </w:pPr>
+      <w:rPr>
+        <w:rFonts w:ascii="Symbol" w:hAnsi="Symbol" w:hint="default"/>
+      </w:rPr>
+    </w:lvl>
+    <w:lvl w:ilvl="4" w:tplc="04090003" w:tentative="1">
+      <w:start w:val="1"/>
+      <w:numFmt w:val="bullet"/>
+      <w:lvlText w:val="o"/>
+      <w:lvlJc w:val="left"/>
+      <w:pPr>
+        <w:ind w:left="3600" w:hanging="360"/>
+      </w:pPr>
+      <w:rPr>
+        <w:rFonts w:ascii="Courier New" w:hAnsi="Courier New" w:cs="Courier New" w:hint="default"/>
+      </w:rPr>
+    </w:lvl>
+    <w:lvl w:ilvl="5" w:tplc="04090005" w:tentative="1">
+      <w:start w:val="1"/>
+      <w:numFmt w:val="bullet"/>
+      <w:lvlText w:val=""/>
+      <w:lvlJc w:val="left"/>
+      <w:pPr>
+        <w:ind w:left="4320" w:hanging="360"/>
+      </w:pPr>
+      <w:rPr>
+        <w:rFonts w:ascii="Wingdings" w:hAnsi="Wingdings" w:hint="default"/>
+      </w:rPr>
+    </w:lvl>
+    <w:lvl w:ilvl="6" w:tplc="04090001" w:tentative="1">
+      <w:start w:val="1"/>
+      <w:numFmt w:val="bullet"/>
+      <w:lvlText w:val=""/>
+      <w:lvlJc w:val="left"/>
+      <w:pPr>
+        <w:ind w:left="5040" w:hanging="360"/>
+      </w:pPr>
+      <w:rPr>
+        <w:rFonts w:ascii="Symbol" w:hAnsi="Symbol" w:hint="default"/>
+      </w:rPr>
+    </w:lvl>
+    <w:lvl w:ilvl="7" w:tplc="04090003" w:tentative="1">
+      <w:start w:val="1"/>
+      <w:numFmt w:val="bullet"/>
+      <w:lvlText w:val="o"/>
+      <w:lvlJc w:val="left"/>
+      <w:pPr>
+        <w:ind w:left="5760" w:hanging="360"/>
+      </w:pPr>
+      <w:rPr>
+        <w:rFonts w:ascii="Courier New" w:hAnsi="Courier New" w:cs="Courier New" w:hint="default"/>
+      </w:rPr>
+    </w:lvl>
+    <w:lvl w:ilvl="8" w:tplc="04090005" w:tentative="1">
+      <w:start w:val="1"/>
+      <w:numFmt w:val="bullet"/>
+      <w:lvlText w:val=""/>
+      <w:lvlJc w:val="left"/>
+      <w:pPr>
+        <w:ind w:left="6480" w:hanging="360"/>
+      </w:pPr>
+      <w:rPr>
+        <w:rFonts w:ascii="Wingdings" w:hAnsi="Wingdings" w:hint="default"/>
+      </w:rPr>
+    </w:lvl>
+  </w:abstractNum>
+  <w:abstractNum w:abstractNumId="79" w15:restartNumberingAfterBreak="0">
     <w:nsid w:val="71BF741C"/>
     <w:multiLevelType w:val="hybridMultilevel"/>
     <w:tmpl w:val="2DE054F0"/>
@@ -20469,7 +22716,120 @@
       </w:rPr>
     </w:lvl>
   </w:abstractNum>
-  <w:abstractNum w:abstractNumId="71" w15:restartNumberingAfterBreak="0">
+  <w:abstractNum w:abstractNumId="80" w15:restartNumberingAfterBreak="0">
+    <w:nsid w:val="72D64EAB"/>
+    <w:multiLevelType w:val="hybridMultilevel"/>
+    <w:tmpl w:val="55401474"/>
+    <w:lvl w:ilvl="0" w:tplc="04090001">
+      <w:start w:val="1"/>
+      <w:numFmt w:val="bullet"/>
+      <w:lvlText w:val=""/>
+      <w:lvlJc w:val="left"/>
+      <w:pPr>
+        <w:ind w:left="720" w:hanging="360"/>
+      </w:pPr>
+      <w:rPr>
+        <w:rFonts w:ascii="Symbol" w:hAnsi="Symbol" w:hint="default"/>
+      </w:rPr>
+    </w:lvl>
+    <w:lvl w:ilvl="1" w:tplc="04090003">
+      <w:start w:val="1"/>
+      <w:numFmt w:val="bullet"/>
+      <w:lvlText w:val="o"/>
+      <w:lvlJc w:val="left"/>
+      <w:pPr>
+        <w:ind w:left="1440" w:hanging="360"/>
+      </w:pPr>
+      <w:rPr>
+        <w:rFonts w:ascii="Courier New" w:hAnsi="Courier New" w:cs="Courier New" w:hint="default"/>
+      </w:rPr>
+    </w:lvl>
+    <w:lvl w:ilvl="2" w:tplc="04090005" w:tentative="1">
+      <w:start w:val="1"/>
+      <w:numFmt w:val="bullet"/>
+      <w:lvlText w:val=""/>
+      <w:lvlJc w:val="left"/>
+      <w:pPr>
+        <w:ind w:left="2160" w:hanging="360"/>
+      </w:pPr>
+      <w:rPr>
+        <w:rFonts w:ascii="Wingdings" w:hAnsi="Wingdings" w:hint="default"/>
+      </w:rPr>
+    </w:lvl>
+    <w:lvl w:ilvl="3" w:tplc="04090001" w:tentative="1">
+      <w:start w:val="1"/>
+      <w:numFmt w:val="bullet"/>
+      <w:lvlText w:val=""/>
+      <w:lvlJc w:val="left"/>
+      <w:pPr>
+        <w:ind w:left="2880" w:hanging="360"/>
+      </w:pPr>
+      <w:rPr>
+        <w:rFonts w:ascii="Symbol" w:hAnsi="Symbol" w:hint="default"/>
+      </w:rPr>
+    </w:lvl>
+    <w:lvl w:ilvl="4" w:tplc="04090003" w:tentative="1">
+      <w:start w:val="1"/>
+      <w:numFmt w:val="bullet"/>
+      <w:lvlText w:val="o"/>
+      <w:lvlJc w:val="left"/>
+      <w:pPr>
+        <w:ind w:left="3600" w:hanging="360"/>
+      </w:pPr>
+      <w:rPr>
+        <w:rFonts w:ascii="Courier New" w:hAnsi="Courier New" w:cs="Courier New" w:hint="default"/>
+      </w:rPr>
+    </w:lvl>
+    <w:lvl w:ilvl="5" w:tplc="04090005" w:tentative="1">
+      <w:start w:val="1"/>
+      <w:numFmt w:val="bullet"/>
+      <w:lvlText w:val=""/>
+      <w:lvlJc w:val="left"/>
+      <w:pPr>
+        <w:ind w:left="4320" w:hanging="360"/>
+      </w:pPr>
+      <w:rPr>
+        <w:rFonts w:ascii="Wingdings" w:hAnsi="Wingdings" w:hint="default"/>
+      </w:rPr>
+    </w:lvl>
+    <w:lvl w:ilvl="6" w:tplc="04090001" w:tentative="1">
+      <w:start w:val="1"/>
+      <w:numFmt w:val="bullet"/>
+      <w:lvlText w:val=""/>
+      <w:lvlJc w:val="left"/>
+      <w:pPr>
+        <w:ind w:left="5040" w:hanging="360"/>
+      </w:pPr>
+      <w:rPr>
+        <w:rFonts w:ascii="Symbol" w:hAnsi="Symbol" w:hint="default"/>
+      </w:rPr>
+    </w:lvl>
+    <w:lvl w:ilvl="7" w:tplc="04090003" w:tentative="1">
+      <w:start w:val="1"/>
+      <w:numFmt w:val="bullet"/>
+      <w:lvlText w:val="o"/>
+      <w:lvlJc w:val="left"/>
+      <w:pPr>
+        <w:ind w:left="5760" w:hanging="360"/>
+      </w:pPr>
+      <w:rPr>
+        <w:rFonts w:ascii="Courier New" w:hAnsi="Courier New" w:cs="Courier New" w:hint="default"/>
+      </w:rPr>
+    </w:lvl>
+    <w:lvl w:ilvl="8" w:tplc="04090005" w:tentative="1">
+      <w:start w:val="1"/>
+      <w:numFmt w:val="bullet"/>
+      <w:lvlText w:val=""/>
+      <w:lvlJc w:val="left"/>
+      <w:pPr>
+        <w:ind w:left="6480" w:hanging="360"/>
+      </w:pPr>
+      <w:rPr>
+        <w:rFonts w:ascii="Wingdings" w:hAnsi="Wingdings" w:hint="default"/>
+      </w:rPr>
+    </w:lvl>
+  </w:abstractNum>
+  <w:abstractNum w:abstractNumId="81" w15:restartNumberingAfterBreak="0">
     <w:nsid w:val="734040FF"/>
     <w:multiLevelType w:val="hybridMultilevel"/>
     <w:tmpl w:val="4E14D6E2"/>
@@ -20582,7 +22942,120 @@
       </w:rPr>
     </w:lvl>
   </w:abstractNum>
-  <w:abstractNum w:abstractNumId="72" w15:restartNumberingAfterBreak="0">
+  <w:abstractNum w:abstractNumId="82" w15:restartNumberingAfterBreak="0">
+    <w:nsid w:val="74386C43"/>
+    <w:multiLevelType w:val="hybridMultilevel"/>
+    <w:tmpl w:val="15F4900E"/>
+    <w:lvl w:ilvl="0" w:tplc="04090001">
+      <w:start w:val="1"/>
+      <w:numFmt w:val="bullet"/>
+      <w:lvlText w:val=""/>
+      <w:lvlJc w:val="left"/>
+      <w:pPr>
+        <w:ind w:left="720" w:hanging="360"/>
+      </w:pPr>
+      <w:rPr>
+        <w:rFonts w:ascii="Symbol" w:hAnsi="Symbol" w:hint="default"/>
+      </w:rPr>
+    </w:lvl>
+    <w:lvl w:ilvl="1" w:tplc="04090003">
+      <w:start w:val="1"/>
+      <w:numFmt w:val="bullet"/>
+      <w:lvlText w:val="o"/>
+      <w:lvlJc w:val="left"/>
+      <w:pPr>
+        <w:ind w:left="1440" w:hanging="360"/>
+      </w:pPr>
+      <w:rPr>
+        <w:rFonts w:ascii="Courier New" w:hAnsi="Courier New" w:cs="Courier New" w:hint="default"/>
+      </w:rPr>
+    </w:lvl>
+    <w:lvl w:ilvl="2" w:tplc="04090005" w:tentative="1">
+      <w:start w:val="1"/>
+      <w:numFmt w:val="bullet"/>
+      <w:lvlText w:val=""/>
+      <w:lvlJc w:val="left"/>
+      <w:pPr>
+        <w:ind w:left="2160" w:hanging="360"/>
+      </w:pPr>
+      <w:rPr>
+        <w:rFonts w:ascii="Wingdings" w:hAnsi="Wingdings" w:hint="default"/>
+      </w:rPr>
+    </w:lvl>
+    <w:lvl w:ilvl="3" w:tplc="04090001" w:tentative="1">
+      <w:start w:val="1"/>
+      <w:numFmt w:val="bullet"/>
+      <w:lvlText w:val=""/>
+      <w:lvlJc w:val="left"/>
+      <w:pPr>
+        <w:ind w:left="2880" w:hanging="360"/>
+      </w:pPr>
+      <w:rPr>
+        <w:rFonts w:ascii="Symbol" w:hAnsi="Symbol" w:hint="default"/>
+      </w:rPr>
+    </w:lvl>
+    <w:lvl w:ilvl="4" w:tplc="04090003" w:tentative="1">
+      <w:start w:val="1"/>
+      <w:numFmt w:val="bullet"/>
+      <w:lvlText w:val="o"/>
+      <w:lvlJc w:val="left"/>
+      <w:pPr>
+        <w:ind w:left="3600" w:hanging="360"/>
+      </w:pPr>
+      <w:rPr>
+        <w:rFonts w:ascii="Courier New" w:hAnsi="Courier New" w:cs="Courier New" w:hint="default"/>
+      </w:rPr>
+    </w:lvl>
+    <w:lvl w:ilvl="5" w:tplc="04090005" w:tentative="1">
+      <w:start w:val="1"/>
+      <w:numFmt w:val="bullet"/>
+      <w:lvlText w:val=""/>
+      <w:lvlJc w:val="left"/>
+      <w:pPr>
+        <w:ind w:left="4320" w:hanging="360"/>
+      </w:pPr>
+      <w:rPr>
+        <w:rFonts w:ascii="Wingdings" w:hAnsi="Wingdings" w:hint="default"/>
+      </w:rPr>
+    </w:lvl>
+    <w:lvl w:ilvl="6" w:tplc="04090001" w:tentative="1">
+      <w:start w:val="1"/>
+      <w:numFmt w:val="bullet"/>
+      <w:lvlText w:val=""/>
+      <w:lvlJc w:val="left"/>
+      <w:pPr>
+        <w:ind w:left="5040" w:hanging="360"/>
+      </w:pPr>
+      <w:rPr>
+        <w:rFonts w:ascii="Symbol" w:hAnsi="Symbol" w:hint="default"/>
+      </w:rPr>
+    </w:lvl>
+    <w:lvl w:ilvl="7" w:tplc="04090003" w:tentative="1">
+      <w:start w:val="1"/>
+      <w:numFmt w:val="bullet"/>
+      <w:lvlText w:val="o"/>
+      <w:lvlJc w:val="left"/>
+      <w:pPr>
+        <w:ind w:left="5760" w:hanging="360"/>
+      </w:pPr>
+      <w:rPr>
+        <w:rFonts w:ascii="Courier New" w:hAnsi="Courier New" w:cs="Courier New" w:hint="default"/>
+      </w:rPr>
+    </w:lvl>
+    <w:lvl w:ilvl="8" w:tplc="04090005" w:tentative="1">
+      <w:start w:val="1"/>
+      <w:numFmt w:val="bullet"/>
+      <w:lvlText w:val=""/>
+      <w:lvlJc w:val="left"/>
+      <w:pPr>
+        <w:ind w:left="6480" w:hanging="360"/>
+      </w:pPr>
+      <w:rPr>
+        <w:rFonts w:ascii="Wingdings" w:hAnsi="Wingdings" w:hint="default"/>
+      </w:rPr>
+    </w:lvl>
+  </w:abstractNum>
+  <w:abstractNum w:abstractNumId="83" w15:restartNumberingAfterBreak="0">
     <w:nsid w:val="74C16FC8"/>
     <w:multiLevelType w:val="hybridMultilevel"/>
     <w:tmpl w:val="2DBAA1FE"/>
@@ -20695,7 +23168,7 @@
       </w:rPr>
     </w:lvl>
   </w:abstractNum>
-  <w:abstractNum w:abstractNumId="73" w15:restartNumberingAfterBreak="0">
+  <w:abstractNum w:abstractNumId="84" w15:restartNumberingAfterBreak="0">
     <w:nsid w:val="764B6371"/>
     <w:multiLevelType w:val="hybridMultilevel"/>
     <w:tmpl w:val="62BAF1F0"/>
@@ -20808,7 +23281,7 @@
       </w:rPr>
     </w:lvl>
   </w:abstractNum>
-  <w:abstractNum w:abstractNumId="74" w15:restartNumberingAfterBreak="0">
+  <w:abstractNum w:abstractNumId="85" w15:restartNumberingAfterBreak="0">
     <w:nsid w:val="7A8B6951"/>
     <w:multiLevelType w:val="hybridMultilevel"/>
     <w:tmpl w:val="2662C59A"/>
@@ -20921,7 +23394,7 @@
       </w:rPr>
     </w:lvl>
   </w:abstractNum>
-  <w:abstractNum w:abstractNumId="75" w15:restartNumberingAfterBreak="0">
+  <w:abstractNum w:abstractNumId="86" w15:restartNumberingAfterBreak="0">
     <w:nsid w:val="7BB47E8D"/>
     <w:multiLevelType w:val="hybridMultilevel"/>
     <w:tmpl w:val="9C8E7AD6"/>
@@ -21034,7 +23507,7 @@
       </w:rPr>
     </w:lvl>
   </w:abstractNum>
-  <w:abstractNum w:abstractNumId="76" w15:restartNumberingAfterBreak="0">
+  <w:abstractNum w:abstractNumId="87" w15:restartNumberingAfterBreak="0">
     <w:nsid w:val="7E7406EC"/>
     <w:multiLevelType w:val="hybridMultilevel"/>
     <w:tmpl w:val="98DEF6C0"/>
@@ -21147,7 +23620,7 @@
       </w:rPr>
     </w:lvl>
   </w:abstractNum>
-  <w:abstractNum w:abstractNumId="77" w15:restartNumberingAfterBreak="0">
+  <w:abstractNum w:abstractNumId="88" w15:restartNumberingAfterBreak="0">
     <w:nsid w:val="7E7F16FC"/>
     <w:multiLevelType w:val="hybridMultilevel"/>
     <w:tmpl w:val="CB785ACA"/>
@@ -21260,7 +23733,7 @@
       </w:rPr>
     </w:lvl>
   </w:abstractNum>
-  <w:abstractNum w:abstractNumId="78" w15:restartNumberingAfterBreak="0">
+  <w:abstractNum w:abstractNumId="89" w15:restartNumberingAfterBreak="0">
     <w:nsid w:val="7EDF7715"/>
     <w:multiLevelType w:val="hybridMultilevel"/>
     <w:tmpl w:val="7100A240"/>
@@ -21373,7 +23846,7 @@
       </w:rPr>
     </w:lvl>
   </w:abstractNum>
-  <w:abstractNum w:abstractNumId="79" w15:restartNumberingAfterBreak="0">
+  <w:abstractNum w:abstractNumId="90" w15:restartNumberingAfterBreak="0">
     <w:nsid w:val="7FBF2928"/>
     <w:multiLevelType w:val="hybridMultilevel"/>
     <w:tmpl w:val="3A74FA1C"/>
@@ -21389,7 +23862,7 @@
         <w:rFonts w:ascii="Symbol" w:hAnsi="Symbol" w:hint="default"/>
       </w:rPr>
     </w:lvl>
-    <w:lvl w:ilvl="1" w:tplc="04090003" w:tentative="1">
+    <w:lvl w:ilvl="1" w:tplc="04090003">
       <w:start w:val="1"/>
       <w:numFmt w:val="bullet"/>
       <w:lvlText w:val="o"/>
@@ -21401,7 +23874,7 @@
         <w:rFonts w:ascii="Courier New" w:hAnsi="Courier New" w:cs="Courier New" w:hint="default"/>
       </w:rPr>
     </w:lvl>
-    <w:lvl w:ilvl="2" w:tplc="04090005" w:tentative="1">
+    <w:lvl w:ilvl="2" w:tplc="04090005">
       <w:start w:val="1"/>
       <w:numFmt w:val="bullet"/>
       <w:lvlText w:val=""/>
@@ -21487,139 +23960,139 @@
     </w:lvl>
   </w:abstractNum>
   <w:num w:numId="1">
-    <w:abstractNumId w:val="65"/>
+    <w:abstractNumId w:val="72"/>
   </w:num>
   <w:num w:numId="2">
-    <w:abstractNumId w:val="38"/>
+    <w:abstractNumId w:val="45"/>
   </w:num>
   <w:num w:numId="3">
     <w:abstractNumId w:val="5"/>
   </w:num>
   <w:num w:numId="4">
-    <w:abstractNumId w:val="27"/>
+    <w:abstractNumId w:val="33"/>
   </w:num>
   <w:num w:numId="5">
-    <w:abstractNumId w:val="30"/>
+    <w:abstractNumId w:val="36"/>
   </w:num>
   <w:num w:numId="6">
-    <w:abstractNumId w:val="72"/>
+    <w:abstractNumId w:val="83"/>
   </w:num>
   <w:num w:numId="7">
-    <w:abstractNumId w:val="26"/>
+    <w:abstractNumId w:val="32"/>
   </w:num>
   <w:num w:numId="8">
-    <w:abstractNumId w:val="16"/>
+    <w:abstractNumId w:val="20"/>
   </w:num>
   <w:num w:numId="9">
-    <w:abstractNumId w:val="76"/>
+    <w:abstractNumId w:val="87"/>
   </w:num>
   <w:num w:numId="10">
     <w:abstractNumId w:val="9"/>
   </w:num>
   <w:num w:numId="11">
-    <w:abstractNumId w:val="61"/>
+    <w:abstractNumId w:val="69"/>
   </w:num>
   <w:num w:numId="12">
-    <w:abstractNumId w:val="68"/>
+    <w:abstractNumId w:val="76"/>
   </w:num>
   <w:num w:numId="13">
-    <w:abstractNumId w:val="32"/>
+    <w:abstractNumId w:val="39"/>
   </w:num>
   <w:num w:numId="14">
-    <w:abstractNumId w:val="35"/>
+    <w:abstractNumId w:val="42"/>
   </w:num>
   <w:num w:numId="15">
-    <w:abstractNumId w:val="75"/>
+    <w:abstractNumId w:val="86"/>
   </w:num>
   <w:num w:numId="16">
     <w:abstractNumId w:val="6"/>
   </w:num>
   <w:num w:numId="17">
-    <w:abstractNumId w:val="53"/>
+    <w:abstractNumId w:val="61"/>
   </w:num>
   <w:num w:numId="18">
-    <w:abstractNumId w:val="66"/>
+    <w:abstractNumId w:val="73"/>
   </w:num>
   <w:num w:numId="19">
     <w:abstractNumId w:val="8"/>
   </w:num>
   <w:num w:numId="20">
-    <w:abstractNumId w:val="55"/>
+    <w:abstractNumId w:val="63"/>
   </w:num>
   <w:num w:numId="21">
-    <w:abstractNumId w:val="67"/>
+    <w:abstractNumId w:val="75"/>
   </w:num>
   <w:num w:numId="22">
-    <w:abstractNumId w:val="37"/>
+    <w:abstractNumId w:val="44"/>
   </w:num>
   <w:num w:numId="23">
-    <w:abstractNumId w:val="47"/>
+    <w:abstractNumId w:val="54"/>
   </w:num>
   <w:num w:numId="24">
-    <w:abstractNumId w:val="70"/>
+    <w:abstractNumId w:val="79"/>
   </w:num>
   <w:num w:numId="25">
+    <w:abstractNumId w:val="17"/>
+  </w:num>
+  <w:num w:numId="26">
+    <w:abstractNumId w:val="53"/>
+  </w:num>
+  <w:num w:numId="27">
+    <w:abstractNumId w:val="65"/>
+  </w:num>
+  <w:num w:numId="28">
+    <w:abstractNumId w:val="41"/>
+  </w:num>
+  <w:num w:numId="29">
     <w:abstractNumId w:val="14"/>
   </w:num>
-  <w:num w:numId="26">
-    <w:abstractNumId w:val="46"/>
-  </w:num>
-  <w:num w:numId="27">
-    <w:abstractNumId w:val="57"/>
-  </w:num>
-  <w:num w:numId="28">
-    <w:abstractNumId w:val="34"/>
-  </w:num>
-  <w:num w:numId="29">
-    <w:abstractNumId w:val="12"/>
-  </w:num>
   <w:num w:numId="30">
-    <w:abstractNumId w:val="29"/>
+    <w:abstractNumId w:val="35"/>
   </w:num>
   <w:num w:numId="31">
     <w:abstractNumId w:val="7"/>
   </w:num>
   <w:num w:numId="32">
-    <w:abstractNumId w:val="64"/>
+    <w:abstractNumId w:val="71"/>
   </w:num>
   <w:num w:numId="33">
-    <w:abstractNumId w:val="33"/>
+    <w:abstractNumId w:val="40"/>
   </w:num>
   <w:num w:numId="34">
-    <w:abstractNumId w:val="69"/>
+    <w:abstractNumId w:val="77"/>
   </w:num>
   <w:num w:numId="35">
-    <w:abstractNumId w:val="43"/>
+    <w:abstractNumId w:val="50"/>
   </w:num>
   <w:num w:numId="36">
-    <w:abstractNumId w:val="39"/>
+    <w:abstractNumId w:val="46"/>
   </w:num>
   <w:num w:numId="37">
-    <w:abstractNumId w:val="60"/>
+    <w:abstractNumId w:val="68"/>
   </w:num>
   <w:num w:numId="38">
-    <w:abstractNumId w:val="22"/>
+    <w:abstractNumId w:val="27"/>
   </w:num>
   <w:num w:numId="39">
     <w:abstractNumId w:val="2"/>
   </w:num>
   <w:num w:numId="40">
-    <w:abstractNumId w:val="15"/>
+    <w:abstractNumId w:val="19"/>
   </w:num>
   <w:num w:numId="41">
-    <w:abstractNumId w:val="74"/>
+    <w:abstractNumId w:val="85"/>
   </w:num>
   <w:num w:numId="42">
-    <w:abstractNumId w:val="77"/>
+    <w:abstractNumId w:val="88"/>
   </w:num>
   <w:num w:numId="43">
-    <w:abstractNumId w:val="31"/>
+    <w:abstractNumId w:val="38"/>
   </w:num>
   <w:num w:numId="44">
-    <w:abstractNumId w:val="11"/>
+    <w:abstractNumId w:val="12"/>
   </w:num>
   <w:num w:numId="45">
-    <w:abstractNumId w:val="49"/>
+    <w:abstractNumId w:val="57"/>
   </w:num>
   <w:num w:numId="46">
     <w:abstractNumId w:val="10"/>
@@ -21628,105 +24101,138 @@
     <w:abstractNumId w:val="0"/>
   </w:num>
   <w:num w:numId="48">
-    <w:abstractNumId w:val="59"/>
+    <w:abstractNumId w:val="67"/>
   </w:num>
   <w:num w:numId="49">
-    <w:abstractNumId w:val="20"/>
+    <w:abstractNumId w:val="25"/>
   </w:num>
   <w:num w:numId="50">
-    <w:abstractNumId w:val="18"/>
+    <w:abstractNumId w:val="23"/>
   </w:num>
   <w:num w:numId="51">
-    <w:abstractNumId w:val="56"/>
+    <w:abstractNumId w:val="64"/>
   </w:num>
   <w:num w:numId="52">
-    <w:abstractNumId w:val="54"/>
+    <w:abstractNumId w:val="62"/>
   </w:num>
   <w:num w:numId="53">
-    <w:abstractNumId w:val="63"/>
+    <w:abstractNumId w:val="70"/>
   </w:num>
   <w:num w:numId="54">
-    <w:abstractNumId w:val="41"/>
+    <w:abstractNumId w:val="48"/>
   </w:num>
   <w:num w:numId="55">
-    <w:abstractNumId w:val="44"/>
+    <w:abstractNumId w:val="51"/>
   </w:num>
   <w:num w:numId="56">
-    <w:abstractNumId w:val="42"/>
+    <w:abstractNumId w:val="49"/>
   </w:num>
   <w:num w:numId="57">
-    <w:abstractNumId w:val="25"/>
+    <w:abstractNumId w:val="30"/>
   </w:num>
   <w:num w:numId="58">
-    <w:abstractNumId w:val="50"/>
+    <w:abstractNumId w:val="58"/>
   </w:num>
   <w:num w:numId="59">
-    <w:abstractNumId w:val="19"/>
+    <w:abstractNumId w:val="24"/>
   </w:num>
   <w:num w:numId="60">
-    <w:abstractNumId w:val="23"/>
+    <w:abstractNumId w:val="28"/>
   </w:num>
   <w:num w:numId="61">
-    <w:abstractNumId w:val="17"/>
+    <w:abstractNumId w:val="22"/>
   </w:num>
   <w:num w:numId="62">
-    <w:abstractNumId w:val="21"/>
+    <w:abstractNumId w:val="26"/>
   </w:num>
   <w:num w:numId="63">
-    <w:abstractNumId w:val="52"/>
+    <w:abstractNumId w:val="60"/>
   </w:num>
   <w:num w:numId="64">
     <w:abstractNumId w:val="4"/>
   </w:num>
   <w:num w:numId="65">
-    <w:abstractNumId w:val="13"/>
+    <w:abstractNumId w:val="16"/>
   </w:num>
   <w:num w:numId="66">
-    <w:abstractNumId w:val="48"/>
+    <w:abstractNumId w:val="56"/>
   </w:num>
   <w:num w:numId="67">
-    <w:abstractNumId w:val="40"/>
+    <w:abstractNumId w:val="47"/>
   </w:num>
   <w:num w:numId="68">
-    <w:abstractNumId w:val="58"/>
+    <w:abstractNumId w:val="66"/>
   </w:num>
   <w:num w:numId="69">
-    <w:abstractNumId w:val="24"/>
+    <w:abstractNumId w:val="29"/>
   </w:num>
   <w:num w:numId="70">
-    <w:abstractNumId w:val="78"/>
+    <w:abstractNumId w:val="89"/>
   </w:num>
   <w:num w:numId="71">
-    <w:abstractNumId w:val="51"/>
+    <w:abstractNumId w:val="59"/>
   </w:num>
   <w:num w:numId="72">
-    <w:abstractNumId w:val="28"/>
+    <w:abstractNumId w:val="34"/>
   </w:num>
   <w:num w:numId="73">
-    <w:abstractNumId w:val="73"/>
+    <w:abstractNumId w:val="84"/>
   </w:num>
   <w:num w:numId="74">
-    <w:abstractNumId w:val="36"/>
+    <w:abstractNumId w:val="43"/>
   </w:num>
   <w:num w:numId="75">
-    <w:abstractNumId w:val="45"/>
+    <w:abstractNumId w:val="52"/>
   </w:num>
   <w:num w:numId="76">
     <w:abstractNumId w:val="3"/>
   </w:num>
   <w:num w:numId="77">
-    <w:abstractNumId w:val="62"/>
+    <w:abstractNumId w:val="1"/>
   </w:num>
   <w:num w:numId="78">
-    <w:abstractNumId w:val="1"/>
+    <w:abstractNumId w:val="81"/>
   </w:num>
   <w:num w:numId="79">
-    <w:abstractNumId w:val="71"/>
+    <w:abstractNumId w:val="90"/>
   </w:num>
   <w:num w:numId="80">
-    <w:abstractNumId w:val="79"/>
+    <w:abstractNumId w:val="80"/>
   </w:num>
-  <w:numIdMacAtCleanup w:val="71"/>
+  <w:num w:numId="81">
+    <w:abstractNumId w:val="15"/>
+  </w:num>
+  <w:num w:numId="82">
+    <w:abstractNumId w:val="11"/>
+  </w:num>
+  <w:num w:numId="83">
+    <w:abstractNumId w:val="55"/>
+  </w:num>
+  <w:num w:numId="84">
+    <w:abstractNumId w:val="82"/>
+  </w:num>
+  <w:num w:numId="85">
+    <w:abstractNumId w:val="21"/>
+  </w:num>
+  <w:num w:numId="86">
+    <w:abstractNumId w:val="31"/>
+  </w:num>
+  <w:num w:numId="87">
+    <w:abstractNumId w:val="78"/>
+  </w:num>
+  <w:num w:numId="88">
+    <w:abstractNumId w:val="18"/>
+  </w:num>
+  <w:num w:numId="89">
+    <w:abstractNumId w:val="37"/>
+  </w:num>
+  <w:num w:numId="90">
+    <w:abstractNumId w:val="74"/>
+  </w:num>
+  <w:num w:numId="91">
+    <w:abstractNumId w:val="13"/>
+  </w:num>
+  <w:numIdMacAtCleanup w:val="81"/>
 </w:numbering>
 </file>
 

</xml_diff>

<commit_message>
Began notes on Stiglitz and Rosengard (2015) chapter 8
</commit_message>
<xml_diff>
--- a/Notes/POLS6330_2020_Spring_Notes_StiglitzRosengard_2015_Economics-of-the-public-sector_4th-Edition_v00.docx
+++ b/Notes/POLS6330_2020_Spring_Notes_StiglitzRosengard_2015_Economics-of-the-public-sector_4th-Edition_v00.docx
@@ -13850,6 +13850,509 @@
       </w:r>
     </w:p>
     <w:p>
+      <w:r>
+        <w:br w:type="page"/>
+      </w:r>
+    </w:p>
+    <w:p>
+      <w:pPr>
+        <w:rPr>
+          <w:b/>
+        </w:rPr>
+      </w:pPr>
+      <w:r>
+        <w:rPr>
+          <w:b/>
+        </w:rPr>
+        <w:lastRenderedPageBreak/>
+        <w:t>Chapter 8 – Public Production of Goods and Services</w:t>
+      </w:r>
+    </w:p>
+    <w:p>
+      <w:pPr>
+        <w:rPr>
+          <w:u w:val="single"/>
+        </w:rPr>
+      </w:pPr>
+      <w:r>
+        <w:rPr>
+          <w:u w:val="single"/>
+        </w:rPr>
+        <w:t>Preview Questions</w:t>
+      </w:r>
+    </w:p>
+    <w:p>
+      <w:pPr>
+        <w:pStyle w:val="ListParagraph"/>
+        <w:numPr>
+          <w:ilvl w:val="0"/>
+          <w:numId w:val="92"/>
+        </w:numPr>
+      </w:pPr>
+      <w:r>
+        <w:t>What is a natural monopoly?</w:t>
+      </w:r>
+    </w:p>
+    <w:p>
+      <w:pPr>
+        <w:pStyle w:val="ListParagraph"/>
+        <w:numPr>
+          <w:ilvl w:val="0"/>
+          <w:numId w:val="92"/>
+        </w:numPr>
+      </w:pPr>
+      <w:r>
+        <w:t>What is the relationship between regulation and taxation?</w:t>
+      </w:r>
+    </w:p>
+    <w:p>
+      <w:pPr>
+        <w:pStyle w:val="ListParagraph"/>
+        <w:numPr>
+          <w:ilvl w:val="0"/>
+          <w:numId w:val="92"/>
+        </w:numPr>
+      </w:pPr>
+      <w:r>
+        <w:t>What causes government failures?</w:t>
+      </w:r>
+    </w:p>
+    <w:p>
+      <w:pPr>
+        <w:pStyle w:val="ListParagraph"/>
+        <w:numPr>
+          <w:ilvl w:val="0"/>
+          <w:numId w:val="92"/>
+        </w:numPr>
+      </w:pPr>
+      <w:r>
+        <w:t>How does efficiency in the public sector compare to the private sector?</w:t>
+      </w:r>
+    </w:p>
+    <w:p>
+      <w:pPr>
+        <w:pStyle w:val="ListParagraph"/>
+        <w:numPr>
+          <w:ilvl w:val="0"/>
+          <w:numId w:val="92"/>
+        </w:numPr>
+      </w:pPr>
+      <w:r>
+        <w:t>What are the main sources of inefficiency in the public sector?</w:t>
+      </w:r>
+    </w:p>
+    <w:p>
+      <w:pPr>
+        <w:pStyle w:val="ListParagraph"/>
+        <w:numPr>
+          <w:ilvl w:val="0"/>
+          <w:numId w:val="92"/>
+        </w:numPr>
+      </w:pPr>
+      <w:r>
+        <w:t>What is corporatization?</w:t>
+      </w:r>
+    </w:p>
+    <w:p>
+      <w:pPr>
+        <w:pStyle w:val="ListParagraph"/>
+        <w:numPr>
+          <w:ilvl w:val="0"/>
+          <w:numId w:val="92"/>
+        </w:numPr>
+      </w:pPr>
+      <w:r>
+        <w:t>What is the consensus on government’s role in production?</w:t>
+      </w:r>
+    </w:p>
+    <w:p/>
+    <w:p>
+      <w:pPr>
+        <w:rPr>
+          <w:u w:val="single"/>
+        </w:rPr>
+      </w:pPr>
+      <w:r>
+        <w:rPr>
+          <w:u w:val="single"/>
+        </w:rPr>
+        <w:t>Reading Summary</w:t>
+      </w:r>
+    </w:p>
+    <w:p>
+      <w:pPr>
+        <w:rPr>
+          <w:i/>
+        </w:rPr>
+      </w:pPr>
+      <w:r>
+        <w:rPr>
+          <w:i/>
+        </w:rPr>
+        <w:t>Basic Concept</w:t>
+      </w:r>
+    </w:p>
+    <w:p>
+      <w:pPr>
+        <w:pStyle w:val="ListParagraph"/>
+        <w:numPr>
+          <w:ilvl w:val="0"/>
+          <w:numId w:val="93"/>
+        </w:numPr>
+      </w:pPr>
+      <w:r>
+        <w:t>Government intervention is required whenever there is a market failure.</w:t>
+      </w:r>
+    </w:p>
+    <w:p>
+      <w:pPr>
+        <w:pStyle w:val="ListParagraph"/>
+        <w:numPr>
+          <w:ilvl w:val="0"/>
+          <w:numId w:val="93"/>
+        </w:numPr>
+      </w:pPr>
+      <w:r>
+        <w:t xml:space="preserve">Government doesn’t have to produce the goods it provides; it only </w:t>
+      </w:r>
+      <w:proofErr w:type="gramStart"/>
+      <w:r>
+        <w:t>has to</w:t>
+      </w:r>
+      <w:proofErr w:type="gramEnd"/>
+      <w:r>
+        <w:t xml:space="preserve"> pay for them.</w:t>
+      </w:r>
+    </w:p>
+    <w:p>
+      <w:pPr>
+        <w:pStyle w:val="ListParagraph"/>
+        <w:numPr>
+          <w:ilvl w:val="0"/>
+          <w:numId w:val="93"/>
+        </w:numPr>
+      </w:pPr>
+      <w:r>
+        <w:t>Market failure does NOT provide a rationale for government production.</w:t>
+      </w:r>
+    </w:p>
+    <w:p>
+      <w:pPr>
+        <w:pStyle w:val="ListParagraph"/>
+        <w:numPr>
+          <w:ilvl w:val="0"/>
+          <w:numId w:val="93"/>
+        </w:numPr>
+      </w:pPr>
+      <w:r>
+        <w:t>Commonalities of cases where government produces the good.</w:t>
+      </w:r>
+    </w:p>
+    <w:p>
+      <w:pPr>
+        <w:pStyle w:val="ListParagraph"/>
+        <w:numPr>
+          <w:ilvl w:val="1"/>
+          <w:numId w:val="93"/>
+        </w:numPr>
+      </w:pPr>
+      <w:r>
+        <w:t>Competition is not viable resulting in a situation where</w:t>
+      </w:r>
+      <w:r>
+        <w:t xml:space="preserve"> </w:t>
+      </w:r>
+      <w:r>
+        <w:t xml:space="preserve">a few </w:t>
+      </w:r>
+      <w:r>
+        <w:t>producers can exploit consumers.</w:t>
+      </w:r>
+    </w:p>
+    <w:p>
+      <w:pPr>
+        <w:pStyle w:val="ListParagraph"/>
+        <w:numPr>
+          <w:ilvl w:val="2"/>
+          <w:numId w:val="93"/>
+        </w:numPr>
+      </w:pPr>
+      <w:r>
+        <w:t>Government can take charge of the industry directly (i.e., public production)</w:t>
+      </w:r>
+    </w:p>
+    <w:p>
+      <w:pPr>
+        <w:pStyle w:val="ListParagraph"/>
+        <w:numPr>
+          <w:ilvl w:val="2"/>
+          <w:numId w:val="93"/>
+        </w:numPr>
+      </w:pPr>
+      <w:r>
+        <w:t>Government can regulate the industry (i.e., private production with regulation)</w:t>
+      </w:r>
+    </w:p>
+    <w:p>
+      <w:pPr>
+        <w:pStyle w:val="ListParagraph"/>
+        <w:numPr>
+          <w:ilvl w:val="1"/>
+          <w:numId w:val="93"/>
+        </w:numPr>
+      </w:pPr>
+      <w:r>
+        <w:t>There is no viable way for the government to regulate the industry to ensure that private sector motivations reflect the public interest.</w:t>
+      </w:r>
+    </w:p>
+    <w:p>
+      <w:pPr>
+        <w:pStyle w:val="ListParagraph"/>
+        <w:numPr>
+          <w:ilvl w:val="0"/>
+          <w:numId w:val="93"/>
+        </w:numPr>
+      </w:pPr>
+      <w:proofErr w:type="gramStart"/>
+      <w:r>
+        <w:t>More often than not</w:t>
+      </w:r>
+      <w:proofErr w:type="gramEnd"/>
+      <w:r>
+        <w:t>, government seems to be an inefficient producer.</w:t>
+      </w:r>
+    </w:p>
+    <w:p/>
+    <w:p>
+      <w:pPr>
+        <w:rPr>
+          <w:i/>
+        </w:rPr>
+      </w:pPr>
+      <w:r>
+        <w:rPr>
+          <w:i/>
+        </w:rPr>
+        <w:t>Natural Monopoly: Public Production of Private Goods</w:t>
+      </w:r>
+    </w:p>
+    <w:p>
+      <w:r>
+        <w:t>Basic Concept</w:t>
+      </w:r>
+    </w:p>
+    <w:p>
+      <w:pPr>
+        <w:pStyle w:val="ListParagraph"/>
+        <w:numPr>
+          <w:ilvl w:val="0"/>
+          <w:numId w:val="94"/>
+        </w:numPr>
+      </w:pPr>
+      <w:r>
+        <w:t>Increasing returns on scale in an industry results in natural monopolies.</w:t>
+      </w:r>
+    </w:p>
+    <w:p>
+      <w:pPr>
+        <w:pStyle w:val="ListParagraph"/>
+        <w:numPr>
+          <w:ilvl w:val="0"/>
+          <w:numId w:val="94"/>
+        </w:numPr>
+      </w:pPr>
+      <w:r>
+        <w:t>OBSERVATION: Technological change may make competition viable in an industry that was once a natural monopoly.</w:t>
+      </w:r>
+    </w:p>
+    <w:p/>
+    <w:p>
+      <w:r>
+        <w:t>The Basic Economics of Natural Monopoly</w:t>
+      </w:r>
+    </w:p>
+    <w:p>
+      <w:pPr>
+        <w:pStyle w:val="ListParagraph"/>
+        <w:numPr>
+          <w:ilvl w:val="0"/>
+          <w:numId w:val="95"/>
+        </w:numPr>
+      </w:pPr>
+      <w:r>
+        <w:t>Average cost is greater than marginal cost for producers.</w:t>
+      </w:r>
+    </w:p>
+    <w:p>
+      <w:pPr>
+        <w:pStyle w:val="ListParagraph"/>
+        <w:numPr>
+          <w:ilvl w:val="0"/>
+          <w:numId w:val="95"/>
+        </w:numPr>
+      </w:pPr>
+      <w:r>
+        <w:t>The zero-profit point is where the average cost curve intersects the demand curve.</w:t>
+      </w:r>
+    </w:p>
+    <w:p>
+      <w:pPr>
+        <w:pStyle w:val="ListParagraph"/>
+        <w:numPr>
+          <w:ilvl w:val="0"/>
+          <w:numId w:val="95"/>
+        </w:numPr>
+      </w:pPr>
+      <w:r>
+        <w:t>Only the threat of potential entrants is required to satisfy the condition of competitive markets leading to efficient production.</w:t>
+      </w:r>
+    </w:p>
+    <w:p>
+      <w:pPr>
+        <w:pStyle w:val="ListParagraph"/>
+        <w:numPr>
+          <w:ilvl w:val="0"/>
+          <w:numId w:val="95"/>
+        </w:numPr>
+      </w:pPr>
+      <w:r>
+        <w:t>Effect of sunk costs</w:t>
+      </w:r>
+    </w:p>
+    <w:p>
+      <w:pPr>
+        <w:pStyle w:val="ListParagraph"/>
+        <w:numPr>
+          <w:ilvl w:val="1"/>
+          <w:numId w:val="95"/>
+        </w:numPr>
+      </w:pPr>
+      <w:r>
+        <w:t>Sunk costs cannot be recovered when a firm exits an industry.</w:t>
+      </w:r>
+    </w:p>
+    <w:p>
+      <w:pPr>
+        <w:pStyle w:val="ListParagraph"/>
+        <w:numPr>
+          <w:ilvl w:val="1"/>
+          <w:numId w:val="95"/>
+        </w:numPr>
+      </w:pPr>
+      <w:r>
+        <w:t>Creates an asymmetry between industry incumbents and potential entrants.</w:t>
+      </w:r>
+    </w:p>
+    <w:p>
+      <w:pPr>
+        <w:pStyle w:val="ListParagraph"/>
+        <w:numPr>
+          <w:ilvl w:val="1"/>
+          <w:numId w:val="95"/>
+        </w:numPr>
+      </w:pPr>
+      <w:r>
+        <w:t>Act as a barrier to entry for potential entrants to an industry.</w:t>
+      </w:r>
+    </w:p>
+    <w:p>
+      <w:pPr>
+        <w:pStyle w:val="ListParagraph"/>
+        <w:numPr>
+          <w:ilvl w:val="1"/>
+          <w:numId w:val="95"/>
+        </w:numPr>
+      </w:pPr>
+      <w:r>
+        <w:t>Most natural monopolies comprise sunk costs.</w:t>
+      </w:r>
+    </w:p>
+    <w:p>
+      <w:pPr>
+        <w:pStyle w:val="ListParagraph"/>
+        <w:numPr>
+          <w:ilvl w:val="0"/>
+          <w:numId w:val="95"/>
+        </w:numPr>
+      </w:pPr>
+      <w:r>
+        <w:t>Multiproduct natural monopolies</w:t>
+      </w:r>
+    </w:p>
+    <w:p>
+      <w:pPr>
+        <w:pStyle w:val="ListParagraph"/>
+        <w:numPr>
+          <w:ilvl w:val="1"/>
+          <w:numId w:val="95"/>
+        </w:numPr>
+      </w:pPr>
+      <w:r>
+        <w:t xml:space="preserve">Cross-subsidies is when one </w:t>
+      </w:r>
+      <w:r>
+        <w:t xml:space="preserve">of a firm’s </w:t>
+      </w:r>
+      <w:r>
+        <w:t>product subsidizes another</w:t>
+      </w:r>
+      <w:r>
+        <w:t xml:space="preserve"> of its</w:t>
+      </w:r>
+      <w:r>
+        <w:t xml:space="preserve"> product</w:t>
+      </w:r>
+      <w:r>
+        <w:t>s</w:t>
+      </w:r>
+      <w:r>
+        <w:t>.</w:t>
+      </w:r>
+    </w:p>
+    <w:p>
+      <w:pPr>
+        <w:pStyle w:val="ListParagraph"/>
+        <w:numPr>
+          <w:ilvl w:val="1"/>
+          <w:numId w:val="95"/>
+        </w:numPr>
+      </w:pPr>
+      <w:r>
+        <w:t>Price elasticity means that demand changes as price changes.</w:t>
+      </w:r>
+    </w:p>
+    <w:p>
+      <w:pPr>
+        <w:pStyle w:val="ListParagraph"/>
+        <w:numPr>
+          <w:ilvl w:val="1"/>
+          <w:numId w:val="95"/>
+        </w:numPr>
+      </w:pPr>
+      <w:r>
+        <w:t>Increase price above marginal cost more for goods whose demand is inelastic than for goods whose demand is elastic.</w:t>
+      </w:r>
+    </w:p>
+    <w:p/>
+    <w:p>
+      <w:r>
+        <w:br w:type="page"/>
+      </w:r>
+    </w:p>
+    <w:p>
+      <w:r>
+        <w:lastRenderedPageBreak/>
+        <w:t>Regulation and Taxation (Subsidies)</w:t>
+      </w:r>
+    </w:p>
+    <w:p>
+      <w:pPr>
+        <w:pStyle w:val="ListParagraph"/>
+        <w:numPr>
+          <w:ilvl w:val="0"/>
+          <w:numId w:val="96"/>
+        </w:numPr>
+      </w:pPr>
       <w:bookmarkStart w:id="4" w:name="_GoBack"/>
       <w:bookmarkEnd w:id="4"/>
     </w:p>
@@ -13919,7 +14422,7 @@
         <w:bCs/>
         <w:noProof/>
       </w:rPr>
-      <w:t>33</w:t>
+      <w:t>35</w:t>
     </w:r>
     <w:r>
       <w:rPr>
@@ -13958,7 +14461,7 @@
         <w:bCs/>
         <w:noProof/>
       </w:rPr>
-      <w:t>33</w:t>
+      <w:t>35</w:t>
     </w:r>
     <w:r>
       <w:rPr>
@@ -14363,6 +14866,119 @@
     </w:lvl>
   </w:abstractNum>
   <w:abstractNum w:abstractNumId="3" w15:restartNumberingAfterBreak="0">
+    <w:nsid w:val="00DF0C93"/>
+    <w:multiLevelType w:val="hybridMultilevel"/>
+    <w:tmpl w:val="4FDAE1FC"/>
+    <w:lvl w:ilvl="0" w:tplc="04090001">
+      <w:start w:val="1"/>
+      <w:numFmt w:val="bullet"/>
+      <w:lvlText w:val=""/>
+      <w:lvlJc w:val="left"/>
+      <w:pPr>
+        <w:ind w:left="720" w:hanging="360"/>
+      </w:pPr>
+      <w:rPr>
+        <w:rFonts w:ascii="Symbol" w:hAnsi="Symbol" w:hint="default"/>
+      </w:rPr>
+    </w:lvl>
+    <w:lvl w:ilvl="1" w:tplc="04090003">
+      <w:start w:val="1"/>
+      <w:numFmt w:val="bullet"/>
+      <w:lvlText w:val="o"/>
+      <w:lvlJc w:val="left"/>
+      <w:pPr>
+        <w:ind w:left="1440" w:hanging="360"/>
+      </w:pPr>
+      <w:rPr>
+        <w:rFonts w:ascii="Courier New" w:hAnsi="Courier New" w:cs="Courier New" w:hint="default"/>
+      </w:rPr>
+    </w:lvl>
+    <w:lvl w:ilvl="2" w:tplc="04090005" w:tentative="1">
+      <w:start w:val="1"/>
+      <w:numFmt w:val="bullet"/>
+      <w:lvlText w:val=""/>
+      <w:lvlJc w:val="left"/>
+      <w:pPr>
+        <w:ind w:left="2160" w:hanging="360"/>
+      </w:pPr>
+      <w:rPr>
+        <w:rFonts w:ascii="Wingdings" w:hAnsi="Wingdings" w:hint="default"/>
+      </w:rPr>
+    </w:lvl>
+    <w:lvl w:ilvl="3" w:tplc="04090001" w:tentative="1">
+      <w:start w:val="1"/>
+      <w:numFmt w:val="bullet"/>
+      <w:lvlText w:val=""/>
+      <w:lvlJc w:val="left"/>
+      <w:pPr>
+        <w:ind w:left="2880" w:hanging="360"/>
+      </w:pPr>
+      <w:rPr>
+        <w:rFonts w:ascii="Symbol" w:hAnsi="Symbol" w:hint="default"/>
+      </w:rPr>
+    </w:lvl>
+    <w:lvl w:ilvl="4" w:tplc="04090003" w:tentative="1">
+      <w:start w:val="1"/>
+      <w:numFmt w:val="bullet"/>
+      <w:lvlText w:val="o"/>
+      <w:lvlJc w:val="left"/>
+      <w:pPr>
+        <w:ind w:left="3600" w:hanging="360"/>
+      </w:pPr>
+      <w:rPr>
+        <w:rFonts w:ascii="Courier New" w:hAnsi="Courier New" w:cs="Courier New" w:hint="default"/>
+      </w:rPr>
+    </w:lvl>
+    <w:lvl w:ilvl="5" w:tplc="04090005" w:tentative="1">
+      <w:start w:val="1"/>
+      <w:numFmt w:val="bullet"/>
+      <w:lvlText w:val=""/>
+      <w:lvlJc w:val="left"/>
+      <w:pPr>
+        <w:ind w:left="4320" w:hanging="360"/>
+      </w:pPr>
+      <w:rPr>
+        <w:rFonts w:ascii="Wingdings" w:hAnsi="Wingdings" w:hint="default"/>
+      </w:rPr>
+    </w:lvl>
+    <w:lvl w:ilvl="6" w:tplc="04090001" w:tentative="1">
+      <w:start w:val="1"/>
+      <w:numFmt w:val="bullet"/>
+      <w:lvlText w:val=""/>
+      <w:lvlJc w:val="left"/>
+      <w:pPr>
+        <w:ind w:left="5040" w:hanging="360"/>
+      </w:pPr>
+      <w:rPr>
+        <w:rFonts w:ascii="Symbol" w:hAnsi="Symbol" w:hint="default"/>
+      </w:rPr>
+    </w:lvl>
+    <w:lvl w:ilvl="7" w:tplc="04090003" w:tentative="1">
+      <w:start w:val="1"/>
+      <w:numFmt w:val="bullet"/>
+      <w:lvlText w:val="o"/>
+      <w:lvlJc w:val="left"/>
+      <w:pPr>
+        <w:ind w:left="5760" w:hanging="360"/>
+      </w:pPr>
+      <w:rPr>
+        <w:rFonts w:ascii="Courier New" w:hAnsi="Courier New" w:cs="Courier New" w:hint="default"/>
+      </w:rPr>
+    </w:lvl>
+    <w:lvl w:ilvl="8" w:tplc="04090005" w:tentative="1">
+      <w:start w:val="1"/>
+      <w:numFmt w:val="bullet"/>
+      <w:lvlText w:val=""/>
+      <w:lvlJc w:val="left"/>
+      <w:pPr>
+        <w:ind w:left="6480" w:hanging="360"/>
+      </w:pPr>
+      <w:rPr>
+        <w:rFonts w:ascii="Wingdings" w:hAnsi="Wingdings" w:hint="default"/>
+      </w:rPr>
+    </w:lvl>
+  </w:abstractNum>
+  <w:abstractNum w:abstractNumId="4" w15:restartNumberingAfterBreak="0">
     <w:nsid w:val="03A908AF"/>
     <w:multiLevelType w:val="hybridMultilevel"/>
     <w:tmpl w:val="9DD8026A"/>
@@ -14475,7 +15091,7 @@
       </w:rPr>
     </w:lvl>
   </w:abstractNum>
-  <w:abstractNum w:abstractNumId="4" w15:restartNumberingAfterBreak="0">
+  <w:abstractNum w:abstractNumId="5" w15:restartNumberingAfterBreak="0">
     <w:nsid w:val="04C36B28"/>
     <w:multiLevelType w:val="hybridMultilevel"/>
     <w:tmpl w:val="4F3ABD8A"/>
@@ -14588,7 +15204,7 @@
       </w:rPr>
     </w:lvl>
   </w:abstractNum>
-  <w:abstractNum w:abstractNumId="5" w15:restartNumberingAfterBreak="0">
+  <w:abstractNum w:abstractNumId="6" w15:restartNumberingAfterBreak="0">
     <w:nsid w:val="05286F3B"/>
     <w:multiLevelType w:val="hybridMultilevel"/>
     <w:tmpl w:val="DF94EF08"/>
@@ -14701,7 +15317,7 @@
       </w:rPr>
     </w:lvl>
   </w:abstractNum>
-  <w:abstractNum w:abstractNumId="6" w15:restartNumberingAfterBreak="0">
+  <w:abstractNum w:abstractNumId="7" w15:restartNumberingAfterBreak="0">
     <w:nsid w:val="0537465D"/>
     <w:multiLevelType w:val="hybridMultilevel"/>
     <w:tmpl w:val="2FAE7EC0"/>
@@ -14814,7 +15430,7 @@
       </w:rPr>
     </w:lvl>
   </w:abstractNum>
-  <w:abstractNum w:abstractNumId="7" w15:restartNumberingAfterBreak="0">
+  <w:abstractNum w:abstractNumId="8" w15:restartNumberingAfterBreak="0">
     <w:nsid w:val="05A7195F"/>
     <w:multiLevelType w:val="hybridMultilevel"/>
     <w:tmpl w:val="869EBC14"/>
@@ -14927,7 +15543,7 @@
       </w:rPr>
     </w:lvl>
   </w:abstractNum>
-  <w:abstractNum w:abstractNumId="8" w15:restartNumberingAfterBreak="0">
+  <w:abstractNum w:abstractNumId="9" w15:restartNumberingAfterBreak="0">
     <w:nsid w:val="0883287F"/>
     <w:multiLevelType w:val="hybridMultilevel"/>
     <w:tmpl w:val="7756A5F6"/>
@@ -15040,7 +15656,7 @@
       </w:rPr>
     </w:lvl>
   </w:abstractNum>
-  <w:abstractNum w:abstractNumId="9" w15:restartNumberingAfterBreak="0">
+  <w:abstractNum w:abstractNumId="10" w15:restartNumberingAfterBreak="0">
     <w:nsid w:val="095B0635"/>
     <w:multiLevelType w:val="hybridMultilevel"/>
     <w:tmpl w:val="82068DA6"/>
@@ -15153,7 +15769,7 @@
       </w:rPr>
     </w:lvl>
   </w:abstractNum>
-  <w:abstractNum w:abstractNumId="10" w15:restartNumberingAfterBreak="0">
+  <w:abstractNum w:abstractNumId="11" w15:restartNumberingAfterBreak="0">
     <w:nsid w:val="0C9A2EBF"/>
     <w:multiLevelType w:val="hybridMultilevel"/>
     <w:tmpl w:val="396685A6"/>
@@ -15266,7 +15882,7 @@
       </w:rPr>
     </w:lvl>
   </w:abstractNum>
-  <w:abstractNum w:abstractNumId="11" w15:restartNumberingAfterBreak="0">
+  <w:abstractNum w:abstractNumId="12" w15:restartNumberingAfterBreak="0">
     <w:nsid w:val="0E854500"/>
     <w:multiLevelType w:val="hybridMultilevel"/>
     <w:tmpl w:val="23A4B966"/>
@@ -15379,7 +15995,7 @@
       </w:rPr>
     </w:lvl>
   </w:abstractNum>
-  <w:abstractNum w:abstractNumId="12" w15:restartNumberingAfterBreak="0">
+  <w:abstractNum w:abstractNumId="13" w15:restartNumberingAfterBreak="0">
     <w:nsid w:val="0E963FAE"/>
     <w:multiLevelType w:val="hybridMultilevel"/>
     <w:tmpl w:val="76F4DB06"/>
@@ -15492,7 +16108,7 @@
       </w:rPr>
     </w:lvl>
   </w:abstractNum>
-  <w:abstractNum w:abstractNumId="13" w15:restartNumberingAfterBreak="0">
+  <w:abstractNum w:abstractNumId="14" w15:restartNumberingAfterBreak="0">
     <w:nsid w:val="10A94A78"/>
     <w:multiLevelType w:val="hybridMultilevel"/>
     <w:tmpl w:val="23281BC4"/>
@@ -15605,7 +16221,7 @@
       </w:rPr>
     </w:lvl>
   </w:abstractNum>
-  <w:abstractNum w:abstractNumId="14" w15:restartNumberingAfterBreak="0">
+  <w:abstractNum w:abstractNumId="15" w15:restartNumberingAfterBreak="0">
     <w:nsid w:val="10E723FA"/>
     <w:multiLevelType w:val="hybridMultilevel"/>
     <w:tmpl w:val="DE0AB142"/>
@@ -15718,7 +16334,7 @@
       </w:rPr>
     </w:lvl>
   </w:abstractNum>
-  <w:abstractNum w:abstractNumId="15" w15:restartNumberingAfterBreak="0">
+  <w:abstractNum w:abstractNumId="16" w15:restartNumberingAfterBreak="0">
     <w:nsid w:val="119E7AEE"/>
     <w:multiLevelType w:val="hybridMultilevel"/>
     <w:tmpl w:val="B322D772"/>
@@ -15831,7 +16447,7 @@
       </w:rPr>
     </w:lvl>
   </w:abstractNum>
-  <w:abstractNum w:abstractNumId="16" w15:restartNumberingAfterBreak="0">
+  <w:abstractNum w:abstractNumId="17" w15:restartNumberingAfterBreak="0">
     <w:nsid w:val="13F83C97"/>
     <w:multiLevelType w:val="hybridMultilevel"/>
     <w:tmpl w:val="6212C1B4"/>
@@ -15944,7 +16560,7 @@
       </w:rPr>
     </w:lvl>
   </w:abstractNum>
-  <w:abstractNum w:abstractNumId="17" w15:restartNumberingAfterBreak="0">
+  <w:abstractNum w:abstractNumId="18" w15:restartNumberingAfterBreak="0">
     <w:nsid w:val="140B1AE6"/>
     <w:multiLevelType w:val="hybridMultilevel"/>
     <w:tmpl w:val="604CD4B0"/>
@@ -16030,7 +16646,7 @@
       </w:pPr>
     </w:lvl>
   </w:abstractNum>
-  <w:abstractNum w:abstractNumId="18" w15:restartNumberingAfterBreak="0">
+  <w:abstractNum w:abstractNumId="19" w15:restartNumberingAfterBreak="0">
     <w:nsid w:val="14523220"/>
     <w:multiLevelType w:val="hybridMultilevel"/>
     <w:tmpl w:val="06F0A330"/>
@@ -16143,7 +16759,7 @@
       </w:rPr>
     </w:lvl>
   </w:abstractNum>
-  <w:abstractNum w:abstractNumId="19" w15:restartNumberingAfterBreak="0">
+  <w:abstractNum w:abstractNumId="20" w15:restartNumberingAfterBreak="0">
     <w:nsid w:val="18B74AE9"/>
     <w:multiLevelType w:val="hybridMultilevel"/>
     <w:tmpl w:val="3B827EC8"/>
@@ -16256,7 +16872,7 @@
       </w:rPr>
     </w:lvl>
   </w:abstractNum>
-  <w:abstractNum w:abstractNumId="20" w15:restartNumberingAfterBreak="0">
+  <w:abstractNum w:abstractNumId="21" w15:restartNumberingAfterBreak="0">
     <w:nsid w:val="18BA3BB4"/>
     <w:multiLevelType w:val="hybridMultilevel"/>
     <w:tmpl w:val="62D03A9E"/>
@@ -16369,7 +16985,7 @@
       </w:rPr>
     </w:lvl>
   </w:abstractNum>
-  <w:abstractNum w:abstractNumId="21" w15:restartNumberingAfterBreak="0">
+  <w:abstractNum w:abstractNumId="22" w15:restartNumberingAfterBreak="0">
     <w:nsid w:val="19C72445"/>
     <w:multiLevelType w:val="hybridMultilevel"/>
     <w:tmpl w:val="62EE98BA"/>
@@ -16482,7 +17098,7 @@
       </w:rPr>
     </w:lvl>
   </w:abstractNum>
-  <w:abstractNum w:abstractNumId="22" w15:restartNumberingAfterBreak="0">
+  <w:abstractNum w:abstractNumId="23" w15:restartNumberingAfterBreak="0">
     <w:nsid w:val="1DAE59CF"/>
     <w:multiLevelType w:val="hybridMultilevel"/>
     <w:tmpl w:val="54E67610"/>
@@ -16595,7 +17211,7 @@
       </w:rPr>
     </w:lvl>
   </w:abstractNum>
-  <w:abstractNum w:abstractNumId="23" w15:restartNumberingAfterBreak="0">
+  <w:abstractNum w:abstractNumId="24" w15:restartNumberingAfterBreak="0">
     <w:nsid w:val="1DFF6E9B"/>
     <w:multiLevelType w:val="hybridMultilevel"/>
     <w:tmpl w:val="DA349278"/>
@@ -16708,7 +17324,7 @@
       </w:rPr>
     </w:lvl>
   </w:abstractNum>
-  <w:abstractNum w:abstractNumId="24" w15:restartNumberingAfterBreak="0">
+  <w:abstractNum w:abstractNumId="25" w15:restartNumberingAfterBreak="0">
     <w:nsid w:val="20FD3282"/>
     <w:multiLevelType w:val="hybridMultilevel"/>
     <w:tmpl w:val="DC5403A0"/>
@@ -16821,7 +17437,7 @@
       </w:rPr>
     </w:lvl>
   </w:abstractNum>
-  <w:abstractNum w:abstractNumId="25" w15:restartNumberingAfterBreak="0">
+  <w:abstractNum w:abstractNumId="26" w15:restartNumberingAfterBreak="0">
     <w:nsid w:val="239C63BA"/>
     <w:multiLevelType w:val="hybridMultilevel"/>
     <w:tmpl w:val="38B25406"/>
@@ -16934,7 +17550,120 @@
       </w:rPr>
     </w:lvl>
   </w:abstractNum>
-  <w:abstractNum w:abstractNumId="26" w15:restartNumberingAfterBreak="0">
+  <w:abstractNum w:abstractNumId="27" w15:restartNumberingAfterBreak="0">
+    <w:nsid w:val="242F4529"/>
+    <w:multiLevelType w:val="hybridMultilevel"/>
+    <w:tmpl w:val="D3C6E376"/>
+    <w:lvl w:ilvl="0" w:tplc="04090001">
+      <w:start w:val="1"/>
+      <w:numFmt w:val="bullet"/>
+      <w:lvlText w:val=""/>
+      <w:lvlJc w:val="left"/>
+      <w:pPr>
+        <w:ind w:left="720" w:hanging="360"/>
+      </w:pPr>
+      <w:rPr>
+        <w:rFonts w:ascii="Symbol" w:hAnsi="Symbol" w:hint="default"/>
+      </w:rPr>
+    </w:lvl>
+    <w:lvl w:ilvl="1" w:tplc="04090003" w:tentative="1">
+      <w:start w:val="1"/>
+      <w:numFmt w:val="bullet"/>
+      <w:lvlText w:val="o"/>
+      <w:lvlJc w:val="left"/>
+      <w:pPr>
+        <w:ind w:left="1440" w:hanging="360"/>
+      </w:pPr>
+      <w:rPr>
+        <w:rFonts w:ascii="Courier New" w:hAnsi="Courier New" w:cs="Courier New" w:hint="default"/>
+      </w:rPr>
+    </w:lvl>
+    <w:lvl w:ilvl="2" w:tplc="04090005" w:tentative="1">
+      <w:start w:val="1"/>
+      <w:numFmt w:val="bullet"/>
+      <w:lvlText w:val=""/>
+      <w:lvlJc w:val="left"/>
+      <w:pPr>
+        <w:ind w:left="2160" w:hanging="360"/>
+      </w:pPr>
+      <w:rPr>
+        <w:rFonts w:ascii="Wingdings" w:hAnsi="Wingdings" w:hint="default"/>
+      </w:rPr>
+    </w:lvl>
+    <w:lvl w:ilvl="3" w:tplc="04090001" w:tentative="1">
+      <w:start w:val="1"/>
+      <w:numFmt w:val="bullet"/>
+      <w:lvlText w:val=""/>
+      <w:lvlJc w:val="left"/>
+      <w:pPr>
+        <w:ind w:left="2880" w:hanging="360"/>
+      </w:pPr>
+      <w:rPr>
+        <w:rFonts w:ascii="Symbol" w:hAnsi="Symbol" w:hint="default"/>
+      </w:rPr>
+    </w:lvl>
+    <w:lvl w:ilvl="4" w:tplc="04090003" w:tentative="1">
+      <w:start w:val="1"/>
+      <w:numFmt w:val="bullet"/>
+      <w:lvlText w:val="o"/>
+      <w:lvlJc w:val="left"/>
+      <w:pPr>
+        <w:ind w:left="3600" w:hanging="360"/>
+      </w:pPr>
+      <w:rPr>
+        <w:rFonts w:ascii="Courier New" w:hAnsi="Courier New" w:cs="Courier New" w:hint="default"/>
+      </w:rPr>
+    </w:lvl>
+    <w:lvl w:ilvl="5" w:tplc="04090005" w:tentative="1">
+      <w:start w:val="1"/>
+      <w:numFmt w:val="bullet"/>
+      <w:lvlText w:val=""/>
+      <w:lvlJc w:val="left"/>
+      <w:pPr>
+        <w:ind w:left="4320" w:hanging="360"/>
+      </w:pPr>
+      <w:rPr>
+        <w:rFonts w:ascii="Wingdings" w:hAnsi="Wingdings" w:hint="default"/>
+      </w:rPr>
+    </w:lvl>
+    <w:lvl w:ilvl="6" w:tplc="04090001" w:tentative="1">
+      <w:start w:val="1"/>
+      <w:numFmt w:val="bullet"/>
+      <w:lvlText w:val=""/>
+      <w:lvlJc w:val="left"/>
+      <w:pPr>
+        <w:ind w:left="5040" w:hanging="360"/>
+      </w:pPr>
+      <w:rPr>
+        <w:rFonts w:ascii="Symbol" w:hAnsi="Symbol" w:hint="default"/>
+      </w:rPr>
+    </w:lvl>
+    <w:lvl w:ilvl="7" w:tplc="04090003" w:tentative="1">
+      <w:start w:val="1"/>
+      <w:numFmt w:val="bullet"/>
+      <w:lvlText w:val="o"/>
+      <w:lvlJc w:val="left"/>
+      <w:pPr>
+        <w:ind w:left="5760" w:hanging="360"/>
+      </w:pPr>
+      <w:rPr>
+        <w:rFonts w:ascii="Courier New" w:hAnsi="Courier New" w:cs="Courier New" w:hint="default"/>
+      </w:rPr>
+    </w:lvl>
+    <w:lvl w:ilvl="8" w:tplc="04090005" w:tentative="1">
+      <w:start w:val="1"/>
+      <w:numFmt w:val="bullet"/>
+      <w:lvlText w:val=""/>
+      <w:lvlJc w:val="left"/>
+      <w:pPr>
+        <w:ind w:left="6480" w:hanging="360"/>
+      </w:pPr>
+      <w:rPr>
+        <w:rFonts w:ascii="Wingdings" w:hAnsi="Wingdings" w:hint="default"/>
+      </w:rPr>
+    </w:lvl>
+  </w:abstractNum>
+  <w:abstractNum w:abstractNumId="28" w15:restartNumberingAfterBreak="0">
     <w:nsid w:val="24A340A1"/>
     <w:multiLevelType w:val="hybridMultilevel"/>
     <w:tmpl w:val="B434D7A6"/>
@@ -17047,7 +17776,7 @@
       </w:rPr>
     </w:lvl>
   </w:abstractNum>
-  <w:abstractNum w:abstractNumId="27" w15:restartNumberingAfterBreak="0">
+  <w:abstractNum w:abstractNumId="29" w15:restartNumberingAfterBreak="0">
     <w:nsid w:val="25572783"/>
     <w:multiLevelType w:val="hybridMultilevel"/>
     <w:tmpl w:val="0A20CB32"/>
@@ -17160,7 +17889,7 @@
       </w:rPr>
     </w:lvl>
   </w:abstractNum>
-  <w:abstractNum w:abstractNumId="28" w15:restartNumberingAfterBreak="0">
+  <w:abstractNum w:abstractNumId="30" w15:restartNumberingAfterBreak="0">
     <w:nsid w:val="26EB356D"/>
     <w:multiLevelType w:val="hybridMultilevel"/>
     <w:tmpl w:val="AF12DA1A"/>
@@ -17246,7 +17975,7 @@
       </w:pPr>
     </w:lvl>
   </w:abstractNum>
-  <w:abstractNum w:abstractNumId="29" w15:restartNumberingAfterBreak="0">
+  <w:abstractNum w:abstractNumId="31" w15:restartNumberingAfterBreak="0">
     <w:nsid w:val="270947E2"/>
     <w:multiLevelType w:val="hybridMultilevel"/>
     <w:tmpl w:val="DD941338"/>
@@ -17359,7 +18088,7 @@
       </w:rPr>
     </w:lvl>
   </w:abstractNum>
-  <w:abstractNum w:abstractNumId="30" w15:restartNumberingAfterBreak="0">
+  <w:abstractNum w:abstractNumId="32" w15:restartNumberingAfterBreak="0">
     <w:nsid w:val="27AD5329"/>
     <w:multiLevelType w:val="hybridMultilevel"/>
     <w:tmpl w:val="13C83F96"/>
@@ -17472,7 +18201,7 @@
       </w:rPr>
     </w:lvl>
   </w:abstractNum>
-  <w:abstractNum w:abstractNumId="31" w15:restartNumberingAfterBreak="0">
+  <w:abstractNum w:abstractNumId="33" w15:restartNumberingAfterBreak="0">
     <w:nsid w:val="284C1F36"/>
     <w:multiLevelType w:val="hybridMultilevel"/>
     <w:tmpl w:val="2AA0A6A8"/>
@@ -17585,7 +18314,7 @@
       </w:rPr>
     </w:lvl>
   </w:abstractNum>
-  <w:abstractNum w:abstractNumId="32" w15:restartNumberingAfterBreak="0">
+  <w:abstractNum w:abstractNumId="34" w15:restartNumberingAfterBreak="0">
     <w:nsid w:val="28B90BFF"/>
     <w:multiLevelType w:val="hybridMultilevel"/>
     <w:tmpl w:val="D75EE4A2"/>
@@ -17698,7 +18427,7 @@
       </w:rPr>
     </w:lvl>
   </w:abstractNum>
-  <w:abstractNum w:abstractNumId="33" w15:restartNumberingAfterBreak="0">
+  <w:abstractNum w:abstractNumId="35" w15:restartNumberingAfterBreak="0">
     <w:nsid w:val="29456E6E"/>
     <w:multiLevelType w:val="hybridMultilevel"/>
     <w:tmpl w:val="908A7DA0"/>
@@ -17811,7 +18540,7 @@
       </w:rPr>
     </w:lvl>
   </w:abstractNum>
-  <w:abstractNum w:abstractNumId="34" w15:restartNumberingAfterBreak="0">
+  <w:abstractNum w:abstractNumId="36" w15:restartNumberingAfterBreak="0">
     <w:nsid w:val="2A386D4B"/>
     <w:multiLevelType w:val="hybridMultilevel"/>
     <w:tmpl w:val="68FE464E"/>
@@ -17924,7 +18653,7 @@
       </w:rPr>
     </w:lvl>
   </w:abstractNum>
-  <w:abstractNum w:abstractNumId="35" w15:restartNumberingAfterBreak="0">
+  <w:abstractNum w:abstractNumId="37" w15:restartNumberingAfterBreak="0">
     <w:nsid w:val="2A6821A8"/>
     <w:multiLevelType w:val="hybridMultilevel"/>
     <w:tmpl w:val="9E9AE1B2"/>
@@ -18037,7 +18766,120 @@
       </w:rPr>
     </w:lvl>
   </w:abstractNum>
-  <w:abstractNum w:abstractNumId="36" w15:restartNumberingAfterBreak="0">
+  <w:abstractNum w:abstractNumId="38" w15:restartNumberingAfterBreak="0">
+    <w:nsid w:val="2A9E18E7"/>
+    <w:multiLevelType w:val="hybridMultilevel"/>
+    <w:tmpl w:val="09F09AF8"/>
+    <w:lvl w:ilvl="0" w:tplc="04090001">
+      <w:start w:val="1"/>
+      <w:numFmt w:val="bullet"/>
+      <w:lvlText w:val=""/>
+      <w:lvlJc w:val="left"/>
+      <w:pPr>
+        <w:ind w:left="720" w:hanging="360"/>
+      </w:pPr>
+      <w:rPr>
+        <w:rFonts w:ascii="Symbol" w:hAnsi="Symbol" w:hint="default"/>
+      </w:rPr>
+    </w:lvl>
+    <w:lvl w:ilvl="1" w:tplc="04090003">
+      <w:start w:val="1"/>
+      <w:numFmt w:val="bullet"/>
+      <w:lvlText w:val="o"/>
+      <w:lvlJc w:val="left"/>
+      <w:pPr>
+        <w:ind w:left="1440" w:hanging="360"/>
+      </w:pPr>
+      <w:rPr>
+        <w:rFonts w:ascii="Courier New" w:hAnsi="Courier New" w:cs="Courier New" w:hint="default"/>
+      </w:rPr>
+    </w:lvl>
+    <w:lvl w:ilvl="2" w:tplc="04090005">
+      <w:start w:val="1"/>
+      <w:numFmt w:val="bullet"/>
+      <w:lvlText w:val=""/>
+      <w:lvlJc w:val="left"/>
+      <w:pPr>
+        <w:ind w:left="2160" w:hanging="360"/>
+      </w:pPr>
+      <w:rPr>
+        <w:rFonts w:ascii="Wingdings" w:hAnsi="Wingdings" w:hint="default"/>
+      </w:rPr>
+    </w:lvl>
+    <w:lvl w:ilvl="3" w:tplc="04090001" w:tentative="1">
+      <w:start w:val="1"/>
+      <w:numFmt w:val="bullet"/>
+      <w:lvlText w:val=""/>
+      <w:lvlJc w:val="left"/>
+      <w:pPr>
+        <w:ind w:left="2880" w:hanging="360"/>
+      </w:pPr>
+      <w:rPr>
+        <w:rFonts w:ascii="Symbol" w:hAnsi="Symbol" w:hint="default"/>
+      </w:rPr>
+    </w:lvl>
+    <w:lvl w:ilvl="4" w:tplc="04090003" w:tentative="1">
+      <w:start w:val="1"/>
+      <w:numFmt w:val="bullet"/>
+      <w:lvlText w:val="o"/>
+      <w:lvlJc w:val="left"/>
+      <w:pPr>
+        <w:ind w:left="3600" w:hanging="360"/>
+      </w:pPr>
+      <w:rPr>
+        <w:rFonts w:ascii="Courier New" w:hAnsi="Courier New" w:cs="Courier New" w:hint="default"/>
+      </w:rPr>
+    </w:lvl>
+    <w:lvl w:ilvl="5" w:tplc="04090005" w:tentative="1">
+      <w:start w:val="1"/>
+      <w:numFmt w:val="bullet"/>
+      <w:lvlText w:val=""/>
+      <w:lvlJc w:val="left"/>
+      <w:pPr>
+        <w:ind w:left="4320" w:hanging="360"/>
+      </w:pPr>
+      <w:rPr>
+        <w:rFonts w:ascii="Wingdings" w:hAnsi="Wingdings" w:hint="default"/>
+      </w:rPr>
+    </w:lvl>
+    <w:lvl w:ilvl="6" w:tplc="04090001" w:tentative="1">
+      <w:start w:val="1"/>
+      <w:numFmt w:val="bullet"/>
+      <w:lvlText w:val=""/>
+      <w:lvlJc w:val="left"/>
+      <w:pPr>
+        <w:ind w:left="5040" w:hanging="360"/>
+      </w:pPr>
+      <w:rPr>
+        <w:rFonts w:ascii="Symbol" w:hAnsi="Symbol" w:hint="default"/>
+      </w:rPr>
+    </w:lvl>
+    <w:lvl w:ilvl="7" w:tplc="04090003" w:tentative="1">
+      <w:start w:val="1"/>
+      <w:numFmt w:val="bullet"/>
+      <w:lvlText w:val="o"/>
+      <w:lvlJc w:val="left"/>
+      <w:pPr>
+        <w:ind w:left="5760" w:hanging="360"/>
+      </w:pPr>
+      <w:rPr>
+        <w:rFonts w:ascii="Courier New" w:hAnsi="Courier New" w:cs="Courier New" w:hint="default"/>
+      </w:rPr>
+    </w:lvl>
+    <w:lvl w:ilvl="8" w:tplc="04090005" w:tentative="1">
+      <w:start w:val="1"/>
+      <w:numFmt w:val="bullet"/>
+      <w:lvlText w:val=""/>
+      <w:lvlJc w:val="left"/>
+      <w:pPr>
+        <w:ind w:left="6480" w:hanging="360"/>
+      </w:pPr>
+      <w:rPr>
+        <w:rFonts w:ascii="Wingdings" w:hAnsi="Wingdings" w:hint="default"/>
+      </w:rPr>
+    </w:lvl>
+  </w:abstractNum>
+  <w:abstractNum w:abstractNumId="39" w15:restartNumberingAfterBreak="0">
     <w:nsid w:val="2BB15775"/>
     <w:multiLevelType w:val="hybridMultilevel"/>
     <w:tmpl w:val="DED2D328"/>
@@ -18150,7 +18992,7 @@
       </w:rPr>
     </w:lvl>
   </w:abstractNum>
-  <w:abstractNum w:abstractNumId="37" w15:restartNumberingAfterBreak="0">
+  <w:abstractNum w:abstractNumId="40" w15:restartNumberingAfterBreak="0">
     <w:nsid w:val="2C3654F4"/>
     <w:multiLevelType w:val="hybridMultilevel"/>
     <w:tmpl w:val="B5725524"/>
@@ -18263,7 +19105,7 @@
       </w:rPr>
     </w:lvl>
   </w:abstractNum>
-  <w:abstractNum w:abstractNumId="38" w15:restartNumberingAfterBreak="0">
+  <w:abstractNum w:abstractNumId="41" w15:restartNumberingAfterBreak="0">
     <w:nsid w:val="2C4806DF"/>
     <w:multiLevelType w:val="hybridMultilevel"/>
     <w:tmpl w:val="AF944068"/>
@@ -18376,7 +19218,7 @@
       </w:rPr>
     </w:lvl>
   </w:abstractNum>
-  <w:abstractNum w:abstractNumId="39" w15:restartNumberingAfterBreak="0">
+  <w:abstractNum w:abstractNumId="42" w15:restartNumberingAfterBreak="0">
     <w:nsid w:val="2DB118C3"/>
     <w:multiLevelType w:val="hybridMultilevel"/>
     <w:tmpl w:val="70C0DADE"/>
@@ -18489,7 +19331,7 @@
       </w:rPr>
     </w:lvl>
   </w:abstractNum>
-  <w:abstractNum w:abstractNumId="40" w15:restartNumberingAfterBreak="0">
+  <w:abstractNum w:abstractNumId="43" w15:restartNumberingAfterBreak="0">
     <w:nsid w:val="2F4E0FA8"/>
     <w:multiLevelType w:val="hybridMultilevel"/>
     <w:tmpl w:val="9614033A"/>
@@ -18602,7 +19444,7 @@
       </w:rPr>
     </w:lvl>
   </w:abstractNum>
-  <w:abstractNum w:abstractNumId="41" w15:restartNumberingAfterBreak="0">
+  <w:abstractNum w:abstractNumId="44" w15:restartNumberingAfterBreak="0">
     <w:nsid w:val="304175FC"/>
     <w:multiLevelType w:val="hybridMultilevel"/>
     <w:tmpl w:val="F932BB30"/>
@@ -18715,7 +19557,7 @@
       </w:rPr>
     </w:lvl>
   </w:abstractNum>
-  <w:abstractNum w:abstractNumId="42" w15:restartNumberingAfterBreak="0">
+  <w:abstractNum w:abstractNumId="45" w15:restartNumberingAfterBreak="0">
     <w:nsid w:val="31C179B7"/>
     <w:multiLevelType w:val="hybridMultilevel"/>
     <w:tmpl w:val="63EAA4FE"/>
@@ -18801,7 +19643,7 @@
       </w:pPr>
     </w:lvl>
   </w:abstractNum>
-  <w:abstractNum w:abstractNumId="43" w15:restartNumberingAfterBreak="0">
+  <w:abstractNum w:abstractNumId="46" w15:restartNumberingAfterBreak="0">
     <w:nsid w:val="33AA480E"/>
     <w:multiLevelType w:val="hybridMultilevel"/>
     <w:tmpl w:val="F7BCAA44"/>
@@ -18887,7 +19729,7 @@
       </w:pPr>
     </w:lvl>
   </w:abstractNum>
-  <w:abstractNum w:abstractNumId="44" w15:restartNumberingAfterBreak="0">
+  <w:abstractNum w:abstractNumId="47" w15:restartNumberingAfterBreak="0">
     <w:nsid w:val="34F976FC"/>
     <w:multiLevelType w:val="hybridMultilevel"/>
     <w:tmpl w:val="26641DE2"/>
@@ -19000,7 +19842,7 @@
       </w:rPr>
     </w:lvl>
   </w:abstractNum>
-  <w:abstractNum w:abstractNumId="45" w15:restartNumberingAfterBreak="0">
+  <w:abstractNum w:abstractNumId="48" w15:restartNumberingAfterBreak="0">
     <w:nsid w:val="36256AE7"/>
     <w:multiLevelType w:val="hybridMultilevel"/>
     <w:tmpl w:val="BFC6C0EA"/>
@@ -19113,7 +19955,7 @@
       </w:rPr>
     </w:lvl>
   </w:abstractNum>
-  <w:abstractNum w:abstractNumId="46" w15:restartNumberingAfterBreak="0">
+  <w:abstractNum w:abstractNumId="49" w15:restartNumberingAfterBreak="0">
     <w:nsid w:val="3CDE4B5C"/>
     <w:multiLevelType w:val="hybridMultilevel"/>
     <w:tmpl w:val="8D8A66B4"/>
@@ -19226,7 +20068,7 @@
       </w:rPr>
     </w:lvl>
   </w:abstractNum>
-  <w:abstractNum w:abstractNumId="47" w15:restartNumberingAfterBreak="0">
+  <w:abstractNum w:abstractNumId="50" w15:restartNumberingAfterBreak="0">
     <w:nsid w:val="3EBA25C0"/>
     <w:multiLevelType w:val="hybridMultilevel"/>
     <w:tmpl w:val="FF34F7BC"/>
@@ -19339,7 +20181,7 @@
       </w:rPr>
     </w:lvl>
   </w:abstractNum>
-  <w:abstractNum w:abstractNumId="48" w15:restartNumberingAfterBreak="0">
+  <w:abstractNum w:abstractNumId="51" w15:restartNumberingAfterBreak="0">
     <w:nsid w:val="3ED821E5"/>
     <w:multiLevelType w:val="hybridMultilevel"/>
     <w:tmpl w:val="1668D94E"/>
@@ -19452,7 +20294,7 @@
       </w:rPr>
     </w:lvl>
   </w:abstractNum>
-  <w:abstractNum w:abstractNumId="49" w15:restartNumberingAfterBreak="0">
+  <w:abstractNum w:abstractNumId="52" w15:restartNumberingAfterBreak="0">
     <w:nsid w:val="40B11817"/>
     <w:multiLevelType w:val="hybridMultilevel"/>
     <w:tmpl w:val="51D6D98C"/>
@@ -19565,7 +20407,7 @@
       </w:rPr>
     </w:lvl>
   </w:abstractNum>
-  <w:abstractNum w:abstractNumId="50" w15:restartNumberingAfterBreak="0">
+  <w:abstractNum w:abstractNumId="53" w15:restartNumberingAfterBreak="0">
     <w:nsid w:val="41261EED"/>
     <w:multiLevelType w:val="hybridMultilevel"/>
     <w:tmpl w:val="66C06C7A"/>
@@ -19651,7 +20493,7 @@
       </w:pPr>
     </w:lvl>
   </w:abstractNum>
-  <w:abstractNum w:abstractNumId="51" w15:restartNumberingAfterBreak="0">
+  <w:abstractNum w:abstractNumId="54" w15:restartNumberingAfterBreak="0">
     <w:nsid w:val="41CD29BF"/>
     <w:multiLevelType w:val="hybridMultilevel"/>
     <w:tmpl w:val="977C0720"/>
@@ -19764,7 +20606,7 @@
       </w:rPr>
     </w:lvl>
   </w:abstractNum>
-  <w:abstractNum w:abstractNumId="52" w15:restartNumberingAfterBreak="0">
+  <w:abstractNum w:abstractNumId="55" w15:restartNumberingAfterBreak="0">
     <w:nsid w:val="42364D9D"/>
     <w:multiLevelType w:val="hybridMultilevel"/>
     <w:tmpl w:val="A8EC1780"/>
@@ -19877,7 +20719,7 @@
       </w:rPr>
     </w:lvl>
   </w:abstractNum>
-  <w:abstractNum w:abstractNumId="53" w15:restartNumberingAfterBreak="0">
+  <w:abstractNum w:abstractNumId="56" w15:restartNumberingAfterBreak="0">
     <w:nsid w:val="43D61EA0"/>
     <w:multiLevelType w:val="hybridMultilevel"/>
     <w:tmpl w:val="3F88A8E6"/>
@@ -19990,7 +20832,7 @@
       </w:rPr>
     </w:lvl>
   </w:abstractNum>
-  <w:abstractNum w:abstractNumId="54" w15:restartNumberingAfterBreak="0">
+  <w:abstractNum w:abstractNumId="57" w15:restartNumberingAfterBreak="0">
     <w:nsid w:val="44B33EDA"/>
     <w:multiLevelType w:val="hybridMultilevel"/>
     <w:tmpl w:val="E70C59F2"/>
@@ -20103,7 +20945,7 @@
       </w:rPr>
     </w:lvl>
   </w:abstractNum>
-  <w:abstractNum w:abstractNumId="55" w15:restartNumberingAfterBreak="0">
+  <w:abstractNum w:abstractNumId="58" w15:restartNumberingAfterBreak="0">
     <w:nsid w:val="47A43125"/>
     <w:multiLevelType w:val="hybridMultilevel"/>
     <w:tmpl w:val="119E2828"/>
@@ -20216,7 +21058,7 @@
       </w:rPr>
     </w:lvl>
   </w:abstractNum>
-  <w:abstractNum w:abstractNumId="56" w15:restartNumberingAfterBreak="0">
+  <w:abstractNum w:abstractNumId="59" w15:restartNumberingAfterBreak="0">
     <w:nsid w:val="48760C7F"/>
     <w:multiLevelType w:val="hybridMultilevel"/>
     <w:tmpl w:val="48CADE4C"/>
@@ -20329,7 +21171,7 @@
       </w:rPr>
     </w:lvl>
   </w:abstractNum>
-  <w:abstractNum w:abstractNumId="57" w15:restartNumberingAfterBreak="0">
+  <w:abstractNum w:abstractNumId="60" w15:restartNumberingAfterBreak="0">
     <w:nsid w:val="4C2F7C61"/>
     <w:multiLevelType w:val="hybridMultilevel"/>
     <w:tmpl w:val="9BC66046"/>
@@ -20442,7 +21284,7 @@
       </w:rPr>
     </w:lvl>
   </w:abstractNum>
-  <w:abstractNum w:abstractNumId="58" w15:restartNumberingAfterBreak="0">
+  <w:abstractNum w:abstractNumId="61" w15:restartNumberingAfterBreak="0">
     <w:nsid w:val="4C871413"/>
     <w:multiLevelType w:val="hybridMultilevel"/>
     <w:tmpl w:val="AA9497C2"/>
@@ -20555,7 +21397,7 @@
       </w:rPr>
     </w:lvl>
   </w:abstractNum>
-  <w:abstractNum w:abstractNumId="59" w15:restartNumberingAfterBreak="0">
+  <w:abstractNum w:abstractNumId="62" w15:restartNumberingAfterBreak="0">
     <w:nsid w:val="4DCE1239"/>
     <w:multiLevelType w:val="hybridMultilevel"/>
     <w:tmpl w:val="8A0ECEE2"/>
@@ -20668,7 +21510,7 @@
       </w:rPr>
     </w:lvl>
   </w:abstractNum>
-  <w:abstractNum w:abstractNumId="60" w15:restartNumberingAfterBreak="0">
+  <w:abstractNum w:abstractNumId="63" w15:restartNumberingAfterBreak="0">
     <w:nsid w:val="4E6A7978"/>
     <w:multiLevelType w:val="hybridMultilevel"/>
     <w:tmpl w:val="89644E9E"/>
@@ -20781,7 +21623,7 @@
       </w:rPr>
     </w:lvl>
   </w:abstractNum>
-  <w:abstractNum w:abstractNumId="61" w15:restartNumberingAfterBreak="0">
+  <w:abstractNum w:abstractNumId="64" w15:restartNumberingAfterBreak="0">
     <w:nsid w:val="515979CD"/>
     <w:multiLevelType w:val="hybridMultilevel"/>
     <w:tmpl w:val="F154BE2C"/>
@@ -20894,7 +21736,93 @@
       </w:rPr>
     </w:lvl>
   </w:abstractNum>
-  <w:abstractNum w:abstractNumId="62" w15:restartNumberingAfterBreak="0">
+  <w:abstractNum w:abstractNumId="65" w15:restartNumberingAfterBreak="0">
+    <w:nsid w:val="52264A5F"/>
+    <w:multiLevelType w:val="hybridMultilevel"/>
+    <w:tmpl w:val="E93EA48C"/>
+    <w:lvl w:ilvl="0" w:tplc="0409000F">
+      <w:start w:val="1"/>
+      <w:numFmt w:val="decimal"/>
+      <w:lvlText w:val="%1."/>
+      <w:lvlJc w:val="left"/>
+      <w:pPr>
+        <w:ind w:left="720" w:hanging="360"/>
+      </w:pPr>
+    </w:lvl>
+    <w:lvl w:ilvl="1" w:tplc="04090019" w:tentative="1">
+      <w:start w:val="1"/>
+      <w:numFmt w:val="lowerLetter"/>
+      <w:lvlText w:val="%2."/>
+      <w:lvlJc w:val="left"/>
+      <w:pPr>
+        <w:ind w:left="1440" w:hanging="360"/>
+      </w:pPr>
+    </w:lvl>
+    <w:lvl w:ilvl="2" w:tplc="0409001B" w:tentative="1">
+      <w:start w:val="1"/>
+      <w:numFmt w:val="lowerRoman"/>
+      <w:lvlText w:val="%3."/>
+      <w:lvlJc w:val="right"/>
+      <w:pPr>
+        <w:ind w:left="2160" w:hanging="180"/>
+      </w:pPr>
+    </w:lvl>
+    <w:lvl w:ilvl="3" w:tplc="0409000F" w:tentative="1">
+      <w:start w:val="1"/>
+      <w:numFmt w:val="decimal"/>
+      <w:lvlText w:val="%4."/>
+      <w:lvlJc w:val="left"/>
+      <w:pPr>
+        <w:ind w:left="2880" w:hanging="360"/>
+      </w:pPr>
+    </w:lvl>
+    <w:lvl w:ilvl="4" w:tplc="04090019" w:tentative="1">
+      <w:start w:val="1"/>
+      <w:numFmt w:val="lowerLetter"/>
+      <w:lvlText w:val="%5."/>
+      <w:lvlJc w:val="left"/>
+      <w:pPr>
+        <w:ind w:left="3600" w:hanging="360"/>
+      </w:pPr>
+    </w:lvl>
+    <w:lvl w:ilvl="5" w:tplc="0409001B" w:tentative="1">
+      <w:start w:val="1"/>
+      <w:numFmt w:val="lowerRoman"/>
+      <w:lvlText w:val="%6."/>
+      <w:lvlJc w:val="right"/>
+      <w:pPr>
+        <w:ind w:left="4320" w:hanging="180"/>
+      </w:pPr>
+    </w:lvl>
+    <w:lvl w:ilvl="6" w:tplc="0409000F" w:tentative="1">
+      <w:start w:val="1"/>
+      <w:numFmt w:val="decimal"/>
+      <w:lvlText w:val="%7."/>
+      <w:lvlJc w:val="left"/>
+      <w:pPr>
+        <w:ind w:left="5040" w:hanging="360"/>
+      </w:pPr>
+    </w:lvl>
+    <w:lvl w:ilvl="7" w:tplc="04090019" w:tentative="1">
+      <w:start w:val="1"/>
+      <w:numFmt w:val="lowerLetter"/>
+      <w:lvlText w:val="%8."/>
+      <w:lvlJc w:val="left"/>
+      <w:pPr>
+        <w:ind w:left="5760" w:hanging="360"/>
+      </w:pPr>
+    </w:lvl>
+    <w:lvl w:ilvl="8" w:tplc="0409001B" w:tentative="1">
+      <w:start w:val="1"/>
+      <w:numFmt w:val="lowerRoman"/>
+      <w:lvlText w:val="%9."/>
+      <w:lvlJc w:val="right"/>
+      <w:pPr>
+        <w:ind w:left="6480" w:hanging="180"/>
+      </w:pPr>
+    </w:lvl>
+  </w:abstractNum>
+  <w:abstractNum w:abstractNumId="66" w15:restartNumberingAfterBreak="0">
     <w:nsid w:val="54DC3EE6"/>
     <w:multiLevelType w:val="hybridMultilevel"/>
     <w:tmpl w:val="9FFE70C0"/>
@@ -21007,7 +21935,7 @@
       </w:rPr>
     </w:lvl>
   </w:abstractNum>
-  <w:abstractNum w:abstractNumId="63" w15:restartNumberingAfterBreak="0">
+  <w:abstractNum w:abstractNumId="67" w15:restartNumberingAfterBreak="0">
     <w:nsid w:val="54F455E4"/>
     <w:multiLevelType w:val="hybridMultilevel"/>
     <w:tmpl w:val="3F34429E"/>
@@ -21120,7 +22048,7 @@
       </w:rPr>
     </w:lvl>
   </w:abstractNum>
-  <w:abstractNum w:abstractNumId="64" w15:restartNumberingAfterBreak="0">
+  <w:abstractNum w:abstractNumId="68" w15:restartNumberingAfterBreak="0">
     <w:nsid w:val="56815657"/>
     <w:multiLevelType w:val="hybridMultilevel"/>
     <w:tmpl w:val="2CF62DF4"/>
@@ -21233,7 +22161,7 @@
       </w:rPr>
     </w:lvl>
   </w:abstractNum>
-  <w:abstractNum w:abstractNumId="65" w15:restartNumberingAfterBreak="0">
+  <w:abstractNum w:abstractNumId="69" w15:restartNumberingAfterBreak="0">
     <w:nsid w:val="56A071A0"/>
     <w:multiLevelType w:val="hybridMultilevel"/>
     <w:tmpl w:val="C1961392"/>
@@ -21346,7 +22274,7 @@
       </w:rPr>
     </w:lvl>
   </w:abstractNum>
-  <w:abstractNum w:abstractNumId="66" w15:restartNumberingAfterBreak="0">
+  <w:abstractNum w:abstractNumId="70" w15:restartNumberingAfterBreak="0">
     <w:nsid w:val="583F2F9D"/>
     <w:multiLevelType w:val="hybridMultilevel"/>
     <w:tmpl w:val="CC2C27D0"/>
@@ -21459,7 +22387,7 @@
       </w:rPr>
     </w:lvl>
   </w:abstractNum>
-  <w:abstractNum w:abstractNumId="67" w15:restartNumberingAfterBreak="0">
+  <w:abstractNum w:abstractNumId="71" w15:restartNumberingAfterBreak="0">
     <w:nsid w:val="5AEB3814"/>
     <w:multiLevelType w:val="hybridMultilevel"/>
     <w:tmpl w:val="28DE33E8"/>
@@ -21545,7 +22473,7 @@
       </w:pPr>
     </w:lvl>
   </w:abstractNum>
-  <w:abstractNum w:abstractNumId="68" w15:restartNumberingAfterBreak="0">
+  <w:abstractNum w:abstractNumId="72" w15:restartNumberingAfterBreak="0">
     <w:nsid w:val="5B5D5934"/>
     <w:multiLevelType w:val="hybridMultilevel"/>
     <w:tmpl w:val="CA8E3E96"/>
@@ -21658,7 +22586,7 @@
       </w:rPr>
     </w:lvl>
   </w:abstractNum>
-  <w:abstractNum w:abstractNumId="69" w15:restartNumberingAfterBreak="0">
+  <w:abstractNum w:abstractNumId="73" w15:restartNumberingAfterBreak="0">
     <w:nsid w:val="5B6A48EA"/>
     <w:multiLevelType w:val="hybridMultilevel"/>
     <w:tmpl w:val="F14A2F60"/>
@@ -21771,7 +22699,7 @@
       </w:rPr>
     </w:lvl>
   </w:abstractNum>
-  <w:abstractNum w:abstractNumId="70" w15:restartNumberingAfterBreak="0">
+  <w:abstractNum w:abstractNumId="74" w15:restartNumberingAfterBreak="0">
     <w:nsid w:val="60F85568"/>
     <w:multiLevelType w:val="hybridMultilevel"/>
     <w:tmpl w:val="71184160"/>
@@ -21884,7 +22812,7 @@
       </w:rPr>
     </w:lvl>
   </w:abstractNum>
-  <w:abstractNum w:abstractNumId="71" w15:restartNumberingAfterBreak="0">
+  <w:abstractNum w:abstractNumId="75" w15:restartNumberingAfterBreak="0">
     <w:nsid w:val="629955C7"/>
     <w:multiLevelType w:val="hybridMultilevel"/>
     <w:tmpl w:val="0E424170"/>
@@ -21997,7 +22925,7 @@
       </w:rPr>
     </w:lvl>
   </w:abstractNum>
-  <w:abstractNum w:abstractNumId="72" w15:restartNumberingAfterBreak="0">
+  <w:abstractNum w:abstractNumId="76" w15:restartNumberingAfterBreak="0">
     <w:nsid w:val="62B17422"/>
     <w:multiLevelType w:val="hybridMultilevel"/>
     <w:tmpl w:val="1C36A680"/>
@@ -22083,7 +23011,7 @@
       </w:pPr>
     </w:lvl>
   </w:abstractNum>
-  <w:abstractNum w:abstractNumId="73" w15:restartNumberingAfterBreak="0">
+  <w:abstractNum w:abstractNumId="77" w15:restartNumberingAfterBreak="0">
     <w:nsid w:val="62DD0571"/>
     <w:multiLevelType w:val="hybridMultilevel"/>
     <w:tmpl w:val="FE42C1E2"/>
@@ -22196,7 +23124,7 @@
       </w:rPr>
     </w:lvl>
   </w:abstractNum>
-  <w:abstractNum w:abstractNumId="74" w15:restartNumberingAfterBreak="0">
+  <w:abstractNum w:abstractNumId="78" w15:restartNumberingAfterBreak="0">
     <w:nsid w:val="65913247"/>
     <w:multiLevelType w:val="hybridMultilevel"/>
     <w:tmpl w:val="3A12358C"/>
@@ -22309,7 +23237,7 @@
       </w:rPr>
     </w:lvl>
   </w:abstractNum>
-  <w:abstractNum w:abstractNumId="75" w15:restartNumberingAfterBreak="0">
+  <w:abstractNum w:abstractNumId="79" w15:restartNumberingAfterBreak="0">
     <w:nsid w:val="6CA013C7"/>
     <w:multiLevelType w:val="hybridMultilevel"/>
     <w:tmpl w:val="EFE6F564"/>
@@ -22422,7 +23350,7 @@
       </w:rPr>
     </w:lvl>
   </w:abstractNum>
-  <w:abstractNum w:abstractNumId="76" w15:restartNumberingAfterBreak="0">
+  <w:abstractNum w:abstractNumId="80" w15:restartNumberingAfterBreak="0">
     <w:nsid w:val="6D1F0A76"/>
     <w:multiLevelType w:val="hybridMultilevel"/>
     <w:tmpl w:val="E9E2217C"/>
@@ -22535,7 +23463,7 @@
       </w:rPr>
     </w:lvl>
   </w:abstractNum>
-  <w:abstractNum w:abstractNumId="77" w15:restartNumberingAfterBreak="0">
+  <w:abstractNum w:abstractNumId="81" w15:restartNumberingAfterBreak="0">
     <w:nsid w:val="6DD439C3"/>
     <w:multiLevelType w:val="hybridMultilevel"/>
     <w:tmpl w:val="460CBD66"/>
@@ -22648,7 +23576,120 @@
       </w:rPr>
     </w:lvl>
   </w:abstractNum>
-  <w:abstractNum w:abstractNumId="78" w15:restartNumberingAfterBreak="0">
+  <w:abstractNum w:abstractNumId="82" w15:restartNumberingAfterBreak="0">
+    <w:nsid w:val="6E1B5115"/>
+    <w:multiLevelType w:val="hybridMultilevel"/>
+    <w:tmpl w:val="C7BE4E04"/>
+    <w:lvl w:ilvl="0" w:tplc="04090001">
+      <w:start w:val="1"/>
+      <w:numFmt w:val="bullet"/>
+      <w:lvlText w:val=""/>
+      <w:lvlJc w:val="left"/>
+      <w:pPr>
+        <w:ind w:left="720" w:hanging="360"/>
+      </w:pPr>
+      <w:rPr>
+        <w:rFonts w:ascii="Symbol" w:hAnsi="Symbol" w:hint="default"/>
+      </w:rPr>
+    </w:lvl>
+    <w:lvl w:ilvl="1" w:tplc="04090003" w:tentative="1">
+      <w:start w:val="1"/>
+      <w:numFmt w:val="bullet"/>
+      <w:lvlText w:val="o"/>
+      <w:lvlJc w:val="left"/>
+      <w:pPr>
+        <w:ind w:left="1440" w:hanging="360"/>
+      </w:pPr>
+      <w:rPr>
+        <w:rFonts w:ascii="Courier New" w:hAnsi="Courier New" w:cs="Courier New" w:hint="default"/>
+      </w:rPr>
+    </w:lvl>
+    <w:lvl w:ilvl="2" w:tplc="04090005" w:tentative="1">
+      <w:start w:val="1"/>
+      <w:numFmt w:val="bullet"/>
+      <w:lvlText w:val=""/>
+      <w:lvlJc w:val="left"/>
+      <w:pPr>
+        <w:ind w:left="2160" w:hanging="360"/>
+      </w:pPr>
+      <w:rPr>
+        <w:rFonts w:ascii="Wingdings" w:hAnsi="Wingdings" w:hint="default"/>
+      </w:rPr>
+    </w:lvl>
+    <w:lvl w:ilvl="3" w:tplc="04090001" w:tentative="1">
+      <w:start w:val="1"/>
+      <w:numFmt w:val="bullet"/>
+      <w:lvlText w:val=""/>
+      <w:lvlJc w:val="left"/>
+      <w:pPr>
+        <w:ind w:left="2880" w:hanging="360"/>
+      </w:pPr>
+      <w:rPr>
+        <w:rFonts w:ascii="Symbol" w:hAnsi="Symbol" w:hint="default"/>
+      </w:rPr>
+    </w:lvl>
+    <w:lvl w:ilvl="4" w:tplc="04090003" w:tentative="1">
+      <w:start w:val="1"/>
+      <w:numFmt w:val="bullet"/>
+      <w:lvlText w:val="o"/>
+      <w:lvlJc w:val="left"/>
+      <w:pPr>
+        <w:ind w:left="3600" w:hanging="360"/>
+      </w:pPr>
+      <w:rPr>
+        <w:rFonts w:ascii="Courier New" w:hAnsi="Courier New" w:cs="Courier New" w:hint="default"/>
+      </w:rPr>
+    </w:lvl>
+    <w:lvl w:ilvl="5" w:tplc="04090005" w:tentative="1">
+      <w:start w:val="1"/>
+      <w:numFmt w:val="bullet"/>
+      <w:lvlText w:val=""/>
+      <w:lvlJc w:val="left"/>
+      <w:pPr>
+        <w:ind w:left="4320" w:hanging="360"/>
+      </w:pPr>
+      <w:rPr>
+        <w:rFonts w:ascii="Wingdings" w:hAnsi="Wingdings" w:hint="default"/>
+      </w:rPr>
+    </w:lvl>
+    <w:lvl w:ilvl="6" w:tplc="04090001" w:tentative="1">
+      <w:start w:val="1"/>
+      <w:numFmt w:val="bullet"/>
+      <w:lvlText w:val=""/>
+      <w:lvlJc w:val="left"/>
+      <w:pPr>
+        <w:ind w:left="5040" w:hanging="360"/>
+      </w:pPr>
+      <w:rPr>
+        <w:rFonts w:ascii="Symbol" w:hAnsi="Symbol" w:hint="default"/>
+      </w:rPr>
+    </w:lvl>
+    <w:lvl w:ilvl="7" w:tplc="04090003" w:tentative="1">
+      <w:start w:val="1"/>
+      <w:numFmt w:val="bullet"/>
+      <w:lvlText w:val="o"/>
+      <w:lvlJc w:val="left"/>
+      <w:pPr>
+        <w:ind w:left="5760" w:hanging="360"/>
+      </w:pPr>
+      <w:rPr>
+        <w:rFonts w:ascii="Courier New" w:hAnsi="Courier New" w:cs="Courier New" w:hint="default"/>
+      </w:rPr>
+    </w:lvl>
+    <w:lvl w:ilvl="8" w:tplc="04090005" w:tentative="1">
+      <w:start w:val="1"/>
+      <w:numFmt w:val="bullet"/>
+      <w:lvlText w:val=""/>
+      <w:lvlJc w:val="left"/>
+      <w:pPr>
+        <w:ind w:left="6480" w:hanging="360"/>
+      </w:pPr>
+      <w:rPr>
+        <w:rFonts w:ascii="Wingdings" w:hAnsi="Wingdings" w:hint="default"/>
+      </w:rPr>
+    </w:lvl>
+  </w:abstractNum>
+  <w:abstractNum w:abstractNumId="83" w15:restartNumberingAfterBreak="0">
     <w:nsid w:val="6F2E78E0"/>
     <w:multiLevelType w:val="hybridMultilevel"/>
     <w:tmpl w:val="000E50C4"/>
@@ -22761,7 +23802,7 @@
       </w:rPr>
     </w:lvl>
   </w:abstractNum>
-  <w:abstractNum w:abstractNumId="79" w15:restartNumberingAfterBreak="0">
+  <w:abstractNum w:abstractNumId="84" w15:restartNumberingAfterBreak="0">
     <w:nsid w:val="71BF741C"/>
     <w:multiLevelType w:val="hybridMultilevel"/>
     <w:tmpl w:val="2DE054F0"/>
@@ -22874,7 +23915,7 @@
       </w:rPr>
     </w:lvl>
   </w:abstractNum>
-  <w:abstractNum w:abstractNumId="80" w15:restartNumberingAfterBreak="0">
+  <w:abstractNum w:abstractNumId="85" w15:restartNumberingAfterBreak="0">
     <w:nsid w:val="72D64EAB"/>
     <w:multiLevelType w:val="hybridMultilevel"/>
     <w:tmpl w:val="55401474"/>
@@ -22987,7 +24028,7 @@
       </w:rPr>
     </w:lvl>
   </w:abstractNum>
-  <w:abstractNum w:abstractNumId="81" w15:restartNumberingAfterBreak="0">
+  <w:abstractNum w:abstractNumId="86" w15:restartNumberingAfterBreak="0">
     <w:nsid w:val="734040FF"/>
     <w:multiLevelType w:val="hybridMultilevel"/>
     <w:tmpl w:val="4E14D6E2"/>
@@ -23100,7 +24141,7 @@
       </w:rPr>
     </w:lvl>
   </w:abstractNum>
-  <w:abstractNum w:abstractNumId="82" w15:restartNumberingAfterBreak="0">
+  <w:abstractNum w:abstractNumId="87" w15:restartNumberingAfterBreak="0">
     <w:nsid w:val="74386C43"/>
     <w:multiLevelType w:val="hybridMultilevel"/>
     <w:tmpl w:val="15F4900E"/>
@@ -23213,7 +24254,7 @@
       </w:rPr>
     </w:lvl>
   </w:abstractNum>
-  <w:abstractNum w:abstractNumId="83" w15:restartNumberingAfterBreak="0">
+  <w:abstractNum w:abstractNumId="88" w15:restartNumberingAfterBreak="0">
     <w:nsid w:val="74C16FC8"/>
     <w:multiLevelType w:val="hybridMultilevel"/>
     <w:tmpl w:val="2DBAA1FE"/>
@@ -23326,7 +24367,7 @@
       </w:rPr>
     </w:lvl>
   </w:abstractNum>
-  <w:abstractNum w:abstractNumId="84" w15:restartNumberingAfterBreak="0">
+  <w:abstractNum w:abstractNumId="89" w15:restartNumberingAfterBreak="0">
     <w:nsid w:val="764B6371"/>
     <w:multiLevelType w:val="hybridMultilevel"/>
     <w:tmpl w:val="62BAF1F0"/>
@@ -23439,7 +24480,7 @@
       </w:rPr>
     </w:lvl>
   </w:abstractNum>
-  <w:abstractNum w:abstractNumId="85" w15:restartNumberingAfterBreak="0">
+  <w:abstractNum w:abstractNumId="90" w15:restartNumberingAfterBreak="0">
     <w:nsid w:val="7A8B6951"/>
     <w:multiLevelType w:val="hybridMultilevel"/>
     <w:tmpl w:val="2662C59A"/>
@@ -23552,7 +24593,7 @@
       </w:rPr>
     </w:lvl>
   </w:abstractNum>
-  <w:abstractNum w:abstractNumId="86" w15:restartNumberingAfterBreak="0">
+  <w:abstractNum w:abstractNumId="91" w15:restartNumberingAfterBreak="0">
     <w:nsid w:val="7BB47E8D"/>
     <w:multiLevelType w:val="hybridMultilevel"/>
     <w:tmpl w:val="9C8E7AD6"/>
@@ -23665,7 +24706,7 @@
       </w:rPr>
     </w:lvl>
   </w:abstractNum>
-  <w:abstractNum w:abstractNumId="87" w15:restartNumberingAfterBreak="0">
+  <w:abstractNum w:abstractNumId="92" w15:restartNumberingAfterBreak="0">
     <w:nsid w:val="7E7406EC"/>
     <w:multiLevelType w:val="hybridMultilevel"/>
     <w:tmpl w:val="98DEF6C0"/>
@@ -23778,7 +24819,7 @@
       </w:rPr>
     </w:lvl>
   </w:abstractNum>
-  <w:abstractNum w:abstractNumId="88" w15:restartNumberingAfterBreak="0">
+  <w:abstractNum w:abstractNumId="93" w15:restartNumberingAfterBreak="0">
     <w:nsid w:val="7E7F16FC"/>
     <w:multiLevelType w:val="hybridMultilevel"/>
     <w:tmpl w:val="CB785ACA"/>
@@ -23891,7 +24932,7 @@
       </w:rPr>
     </w:lvl>
   </w:abstractNum>
-  <w:abstractNum w:abstractNumId="89" w15:restartNumberingAfterBreak="0">
+  <w:abstractNum w:abstractNumId="94" w15:restartNumberingAfterBreak="0">
     <w:nsid w:val="7EDF7715"/>
     <w:multiLevelType w:val="hybridMultilevel"/>
     <w:tmpl w:val="7100A240"/>
@@ -24004,7 +25045,7 @@
       </w:rPr>
     </w:lvl>
   </w:abstractNum>
-  <w:abstractNum w:abstractNumId="90" w15:restartNumberingAfterBreak="0">
+  <w:abstractNum w:abstractNumId="95" w15:restartNumberingAfterBreak="0">
     <w:nsid w:val="7FBF2928"/>
     <w:multiLevelType w:val="hybridMultilevel"/>
     <w:tmpl w:val="3A74FA1C"/>
@@ -24118,279 +25159,294 @@
     </w:lvl>
   </w:abstractNum>
   <w:num w:numId="1">
+    <w:abstractNumId w:val="76"/>
+  </w:num>
+  <w:num w:numId="2">
+    <w:abstractNumId w:val="48"/>
+  </w:num>
+  <w:num w:numId="3">
+    <w:abstractNumId w:val="6"/>
+  </w:num>
+  <w:num w:numId="4">
+    <w:abstractNumId w:val="35"/>
+  </w:num>
+  <w:num w:numId="5">
+    <w:abstractNumId w:val="39"/>
+  </w:num>
+  <w:num w:numId="6">
+    <w:abstractNumId w:val="88"/>
+  </w:num>
+  <w:num w:numId="7">
+    <w:abstractNumId w:val="34"/>
+  </w:num>
+  <w:num w:numId="8">
+    <w:abstractNumId w:val="21"/>
+  </w:num>
+  <w:num w:numId="9">
+    <w:abstractNumId w:val="92"/>
+  </w:num>
+  <w:num w:numId="10">
+    <w:abstractNumId w:val="10"/>
+  </w:num>
+  <w:num w:numId="11">
+    <w:abstractNumId w:val="73"/>
+  </w:num>
+  <w:num w:numId="12">
+    <w:abstractNumId w:val="80"/>
+  </w:num>
+  <w:num w:numId="13">
+    <w:abstractNumId w:val="42"/>
+  </w:num>
+  <w:num w:numId="14">
+    <w:abstractNumId w:val="45"/>
+  </w:num>
+  <w:num w:numId="15">
+    <w:abstractNumId w:val="91"/>
+  </w:num>
+  <w:num w:numId="16">
+    <w:abstractNumId w:val="7"/>
+  </w:num>
+  <w:num w:numId="17">
+    <w:abstractNumId w:val="64"/>
+  </w:num>
+  <w:num w:numId="18">
+    <w:abstractNumId w:val="77"/>
+  </w:num>
+  <w:num w:numId="19">
+    <w:abstractNumId w:val="9"/>
+  </w:num>
+  <w:num w:numId="20">
+    <w:abstractNumId w:val="67"/>
+  </w:num>
+  <w:num w:numId="21">
+    <w:abstractNumId w:val="79"/>
+  </w:num>
+  <w:num w:numId="22">
+    <w:abstractNumId w:val="47"/>
+  </w:num>
+  <w:num w:numId="23">
+    <w:abstractNumId w:val="57"/>
+  </w:num>
+  <w:num w:numId="24">
+    <w:abstractNumId w:val="84"/>
+  </w:num>
+  <w:num w:numId="25">
+    <w:abstractNumId w:val="18"/>
+  </w:num>
+  <w:num w:numId="26">
+    <w:abstractNumId w:val="56"/>
+  </w:num>
+  <w:num w:numId="27">
+    <w:abstractNumId w:val="69"/>
+  </w:num>
+  <w:num w:numId="28">
+    <w:abstractNumId w:val="44"/>
+  </w:num>
+  <w:num w:numId="29">
+    <w:abstractNumId w:val="15"/>
+  </w:num>
+  <w:num w:numId="30">
+    <w:abstractNumId w:val="37"/>
+  </w:num>
+  <w:num w:numId="31">
+    <w:abstractNumId w:val="8"/>
+  </w:num>
+  <w:num w:numId="32">
+    <w:abstractNumId w:val="75"/>
+  </w:num>
+  <w:num w:numId="33">
+    <w:abstractNumId w:val="43"/>
+  </w:num>
+  <w:num w:numId="34">
+    <w:abstractNumId w:val="81"/>
+  </w:num>
+  <w:num w:numId="35">
+    <w:abstractNumId w:val="53"/>
+  </w:num>
+  <w:num w:numId="36">
+    <w:abstractNumId w:val="49"/>
+  </w:num>
+  <w:num w:numId="37">
     <w:abstractNumId w:val="72"/>
   </w:num>
-  <w:num w:numId="2">
-    <w:abstractNumId w:val="45"/>
-  </w:num>
-  <w:num w:numId="3">
-    <w:abstractNumId w:val="5"/>
-  </w:num>
-  <w:num w:numId="4">
-    <w:abstractNumId w:val="33"/>
-  </w:num>
-  <w:num w:numId="5">
-    <w:abstractNumId w:val="36"/>
-  </w:num>
-  <w:num w:numId="6">
-    <w:abstractNumId w:val="83"/>
-  </w:num>
-  <w:num w:numId="7">
-    <w:abstractNumId w:val="32"/>
-  </w:num>
-  <w:num w:numId="8">
-    <w:abstractNumId w:val="20"/>
-  </w:num>
-  <w:num w:numId="9">
-    <w:abstractNumId w:val="87"/>
-  </w:num>
-  <w:num w:numId="10">
-    <w:abstractNumId w:val="9"/>
-  </w:num>
-  <w:num w:numId="11">
-    <w:abstractNumId w:val="69"/>
-  </w:num>
-  <w:num w:numId="12">
-    <w:abstractNumId w:val="76"/>
-  </w:num>
-  <w:num w:numId="13">
-    <w:abstractNumId w:val="39"/>
-  </w:num>
-  <w:num w:numId="14">
-    <w:abstractNumId w:val="42"/>
-  </w:num>
-  <w:num w:numId="15">
-    <w:abstractNumId w:val="86"/>
-  </w:num>
-  <w:num w:numId="16">
-    <w:abstractNumId w:val="6"/>
-  </w:num>
-  <w:num w:numId="17">
-    <w:abstractNumId w:val="61"/>
-  </w:num>
-  <w:num w:numId="18">
-    <w:abstractNumId w:val="73"/>
-  </w:num>
-  <w:num w:numId="19">
-    <w:abstractNumId w:val="8"/>
-  </w:num>
-  <w:num w:numId="20">
-    <w:abstractNumId w:val="63"/>
-  </w:num>
-  <w:num w:numId="21">
-    <w:abstractNumId w:val="75"/>
-  </w:num>
-  <w:num w:numId="22">
-    <w:abstractNumId w:val="44"/>
-  </w:num>
-  <w:num w:numId="23">
-    <w:abstractNumId w:val="54"/>
-  </w:num>
-  <w:num w:numId="24">
-    <w:abstractNumId w:val="79"/>
-  </w:num>
-  <w:num w:numId="25">
-    <w:abstractNumId w:val="17"/>
-  </w:num>
-  <w:num w:numId="26">
-    <w:abstractNumId w:val="53"/>
-  </w:num>
-  <w:num w:numId="27">
-    <w:abstractNumId w:val="65"/>
-  </w:num>
-  <w:num w:numId="28">
-    <w:abstractNumId w:val="41"/>
-  </w:num>
-  <w:num w:numId="29">
-    <w:abstractNumId w:val="14"/>
-  </w:num>
-  <w:num w:numId="30">
-    <w:abstractNumId w:val="35"/>
-  </w:num>
-  <w:num w:numId="31">
-    <w:abstractNumId w:val="7"/>
-  </w:num>
-  <w:num w:numId="32">
-    <w:abstractNumId w:val="71"/>
-  </w:num>
-  <w:num w:numId="33">
-    <w:abstractNumId w:val="40"/>
-  </w:num>
-  <w:num w:numId="34">
-    <w:abstractNumId w:val="77"/>
-  </w:num>
-  <w:num w:numId="35">
-    <w:abstractNumId w:val="50"/>
-  </w:num>
-  <w:num w:numId="36">
-    <w:abstractNumId w:val="46"/>
-  </w:num>
-  <w:num w:numId="37">
-    <w:abstractNumId w:val="68"/>
-  </w:num>
   <w:num w:numId="38">
-    <w:abstractNumId w:val="27"/>
+    <w:abstractNumId w:val="29"/>
   </w:num>
   <w:num w:numId="39">
     <w:abstractNumId w:val="2"/>
   </w:num>
   <w:num w:numId="40">
-    <w:abstractNumId w:val="19"/>
+    <w:abstractNumId w:val="20"/>
   </w:num>
   <w:num w:numId="41">
-    <w:abstractNumId w:val="85"/>
+    <w:abstractNumId w:val="90"/>
   </w:num>
   <w:num w:numId="42">
-    <w:abstractNumId w:val="88"/>
+    <w:abstractNumId w:val="93"/>
   </w:num>
   <w:num w:numId="43">
-    <w:abstractNumId w:val="38"/>
+    <w:abstractNumId w:val="41"/>
   </w:num>
   <w:num w:numId="44">
-    <w:abstractNumId w:val="12"/>
+    <w:abstractNumId w:val="13"/>
   </w:num>
   <w:num w:numId="45">
-    <w:abstractNumId w:val="57"/>
+    <w:abstractNumId w:val="60"/>
   </w:num>
   <w:num w:numId="46">
-    <w:abstractNumId w:val="10"/>
+    <w:abstractNumId w:val="11"/>
   </w:num>
   <w:num w:numId="47">
     <w:abstractNumId w:val="0"/>
   </w:num>
   <w:num w:numId="48">
-    <w:abstractNumId w:val="67"/>
+    <w:abstractNumId w:val="71"/>
   </w:num>
   <w:num w:numId="49">
+    <w:abstractNumId w:val="26"/>
+  </w:num>
+  <w:num w:numId="50">
+    <w:abstractNumId w:val="24"/>
+  </w:num>
+  <w:num w:numId="51">
+    <w:abstractNumId w:val="68"/>
+  </w:num>
+  <w:num w:numId="52">
+    <w:abstractNumId w:val="66"/>
+  </w:num>
+  <w:num w:numId="53">
+    <w:abstractNumId w:val="74"/>
+  </w:num>
+  <w:num w:numId="54">
+    <w:abstractNumId w:val="51"/>
+  </w:num>
+  <w:num w:numId="55">
+    <w:abstractNumId w:val="54"/>
+  </w:num>
+  <w:num w:numId="56">
+    <w:abstractNumId w:val="52"/>
+  </w:num>
+  <w:num w:numId="57">
+    <w:abstractNumId w:val="32"/>
+  </w:num>
+  <w:num w:numId="58">
+    <w:abstractNumId w:val="61"/>
+  </w:num>
+  <w:num w:numId="59">
     <w:abstractNumId w:val="25"/>
   </w:num>
-  <w:num w:numId="50">
+  <w:num w:numId="60">
+    <w:abstractNumId w:val="30"/>
+  </w:num>
+  <w:num w:numId="61">
     <w:abstractNumId w:val="23"/>
   </w:num>
-  <w:num w:numId="51">
-    <w:abstractNumId w:val="64"/>
+  <w:num w:numId="62">
+    <w:abstractNumId w:val="28"/>
   </w:num>
-  <w:num w:numId="52">
+  <w:num w:numId="63">
+    <w:abstractNumId w:val="63"/>
+  </w:num>
+  <w:num w:numId="64">
+    <w:abstractNumId w:val="5"/>
+  </w:num>
+  <w:num w:numId="65">
+    <w:abstractNumId w:val="17"/>
+  </w:num>
+  <w:num w:numId="66">
+    <w:abstractNumId w:val="59"/>
+  </w:num>
+  <w:num w:numId="67">
+    <w:abstractNumId w:val="50"/>
+  </w:num>
+  <w:num w:numId="68">
+    <w:abstractNumId w:val="70"/>
+  </w:num>
+  <w:num w:numId="69">
+    <w:abstractNumId w:val="31"/>
+  </w:num>
+  <w:num w:numId="70">
+    <w:abstractNumId w:val="94"/>
+  </w:num>
+  <w:num w:numId="71">
     <w:abstractNumId w:val="62"/>
   </w:num>
-  <w:num w:numId="53">
-    <w:abstractNumId w:val="70"/>
+  <w:num w:numId="72">
+    <w:abstractNumId w:val="36"/>
   </w:num>
-  <w:num w:numId="54">
-    <w:abstractNumId w:val="48"/>
-  </w:num>
-  <w:num w:numId="55">
-    <w:abstractNumId w:val="51"/>
-  </w:num>
-  <w:num w:numId="56">
-    <w:abstractNumId w:val="49"/>
-  </w:num>
-  <w:num w:numId="57">
-    <w:abstractNumId w:val="30"/>
-  </w:num>
-  <w:num w:numId="58">
-    <w:abstractNumId w:val="58"/>
-  </w:num>
-  <w:num w:numId="59">
-    <w:abstractNumId w:val="24"/>
-  </w:num>
-  <w:num w:numId="60">
-    <w:abstractNumId w:val="28"/>
-  </w:num>
-  <w:num w:numId="61">
-    <w:abstractNumId w:val="22"/>
-  </w:num>
-  <w:num w:numId="62">
-    <w:abstractNumId w:val="26"/>
-  </w:num>
-  <w:num w:numId="63">
-    <w:abstractNumId w:val="60"/>
-  </w:num>
-  <w:num w:numId="64">
-    <w:abstractNumId w:val="4"/>
-  </w:num>
-  <w:num w:numId="65">
-    <w:abstractNumId w:val="16"/>
-  </w:num>
-  <w:num w:numId="66">
-    <w:abstractNumId w:val="56"/>
-  </w:num>
-  <w:num w:numId="67">
-    <w:abstractNumId w:val="47"/>
-  </w:num>
-  <w:num w:numId="68">
-    <w:abstractNumId w:val="66"/>
-  </w:num>
-  <w:num w:numId="69">
-    <w:abstractNumId w:val="29"/>
-  </w:num>
-  <w:num w:numId="70">
+  <w:num w:numId="73">
     <w:abstractNumId w:val="89"/>
   </w:num>
-  <w:num w:numId="71">
-    <w:abstractNumId w:val="59"/>
-  </w:num>
-  <w:num w:numId="72">
-    <w:abstractNumId w:val="34"/>
-  </w:num>
-  <w:num w:numId="73">
-    <w:abstractNumId w:val="84"/>
-  </w:num>
   <w:num w:numId="74">
-    <w:abstractNumId w:val="43"/>
+    <w:abstractNumId w:val="46"/>
   </w:num>
   <w:num w:numId="75">
-    <w:abstractNumId w:val="52"/>
+    <w:abstractNumId w:val="55"/>
   </w:num>
   <w:num w:numId="76">
-    <w:abstractNumId w:val="3"/>
+    <w:abstractNumId w:val="4"/>
   </w:num>
   <w:num w:numId="77">
     <w:abstractNumId w:val="1"/>
   </w:num>
   <w:num w:numId="78">
-    <w:abstractNumId w:val="81"/>
+    <w:abstractNumId w:val="86"/>
   </w:num>
   <w:num w:numId="79">
-    <w:abstractNumId w:val="90"/>
+    <w:abstractNumId w:val="95"/>
   </w:num>
   <w:num w:numId="80">
-    <w:abstractNumId w:val="80"/>
+    <w:abstractNumId w:val="85"/>
   </w:num>
   <w:num w:numId="81">
-    <w:abstractNumId w:val="15"/>
+    <w:abstractNumId w:val="16"/>
   </w:num>
   <w:num w:numId="82">
-    <w:abstractNumId w:val="11"/>
+    <w:abstractNumId w:val="12"/>
   </w:num>
   <w:num w:numId="83">
-    <w:abstractNumId w:val="55"/>
+    <w:abstractNumId w:val="58"/>
   </w:num>
   <w:num w:numId="84">
+    <w:abstractNumId w:val="87"/>
+  </w:num>
+  <w:num w:numId="85">
+    <w:abstractNumId w:val="22"/>
+  </w:num>
+  <w:num w:numId="86">
+    <w:abstractNumId w:val="33"/>
+  </w:num>
+  <w:num w:numId="87">
+    <w:abstractNumId w:val="83"/>
+  </w:num>
+  <w:num w:numId="88">
+    <w:abstractNumId w:val="19"/>
+  </w:num>
+  <w:num w:numId="89">
+    <w:abstractNumId w:val="40"/>
+  </w:num>
+  <w:num w:numId="90">
+    <w:abstractNumId w:val="78"/>
+  </w:num>
+  <w:num w:numId="91">
+    <w:abstractNumId w:val="14"/>
+  </w:num>
+  <w:num w:numId="92">
+    <w:abstractNumId w:val="65"/>
+  </w:num>
+  <w:num w:numId="93">
+    <w:abstractNumId w:val="38"/>
+  </w:num>
+  <w:num w:numId="94">
+    <w:abstractNumId w:val="27"/>
+  </w:num>
+  <w:num w:numId="95">
+    <w:abstractNumId w:val="3"/>
+  </w:num>
+  <w:num w:numId="96">
     <w:abstractNumId w:val="82"/>
   </w:num>
-  <w:num w:numId="85">
-    <w:abstractNumId w:val="21"/>
-  </w:num>
-  <w:num w:numId="86">
-    <w:abstractNumId w:val="31"/>
-  </w:num>
-  <w:num w:numId="87">
-    <w:abstractNumId w:val="78"/>
-  </w:num>
-  <w:num w:numId="88">
-    <w:abstractNumId w:val="18"/>
-  </w:num>
-  <w:num w:numId="89">
-    <w:abstractNumId w:val="37"/>
-  </w:num>
-  <w:num w:numId="90">
-    <w:abstractNumId w:val="74"/>
-  </w:num>
-  <w:num w:numId="91">
-    <w:abstractNumId w:val="13"/>
-  </w:num>
-  <w:numIdMacAtCleanup w:val="81"/>
+  <w:numIdMacAtCleanup w:val="92"/>
 </w:numbering>
 </file>
 

</xml_diff>

<commit_message>
Notes on Stiglitz and Rosengard (2015) chapter 8
</commit_message>
<xml_diff>
--- a/Notes/POLS6330_2020_Spring_Notes_StiglitzRosengard_2015_Economics-of-the-public-sector_4th-Edition_v00.docx
+++ b/Notes/POLS6330_2020_Spring_Notes_StiglitzRosengard_2015_Economics-of-the-public-sector_4th-Edition_v00.docx
@@ -13902,7 +13902,25 @@
         </w:numPr>
       </w:pPr>
       <w:r>
-        <w:t>What is the relationship between regulation and taxation?</w:t>
+        <w:t>W</w:t>
+      </w:r>
+      <w:r>
+        <w:t xml:space="preserve">hat are the advantages of </w:t>
+      </w:r>
+      <w:r>
+        <w:t>regulation and taxation?</w:t>
+      </w:r>
+    </w:p>
+    <w:p>
+      <w:pPr>
+        <w:pStyle w:val="ListParagraph"/>
+        <w:numPr>
+          <w:ilvl w:val="0"/>
+          <w:numId w:val="92"/>
+        </w:numPr>
+      </w:pPr>
+      <w:r>
+        <w:t>What are the arguments for no government intervention?</w:t>
       </w:r>
     </w:p>
     <w:p>
@@ -14336,11 +14354,6 @@
     <w:p/>
     <w:p>
       <w:r>
-        <w:br w:type="page"/>
-      </w:r>
-    </w:p>
-    <w:p>
-      <w:r>
         <w:lastRenderedPageBreak/>
         <w:t>Regulation and Taxation (Subsidies)</w:t>
       </w:r>
@@ -14353,6 +14366,1223 @@
           <w:numId w:val="96"/>
         </w:numPr>
       </w:pPr>
+      <w:r>
+        <w:t>Rather than take over production of a good at the risk of inefficient production, the government may leave production to the private sector and regulate prices.</w:t>
+      </w:r>
+    </w:p>
+    <w:p>
+      <w:pPr>
+        <w:pStyle w:val="ListParagraph"/>
+        <w:numPr>
+          <w:ilvl w:val="0"/>
+          <w:numId w:val="96"/>
+        </w:numPr>
+      </w:pPr>
+      <w:r>
+        <w:t>The government can use subsidies to encourage private production of goods that the private sector would not find profitable to produce.</w:t>
+      </w:r>
+    </w:p>
+    <w:p>
+      <w:pPr>
+        <w:pStyle w:val="ListParagraph"/>
+        <w:numPr>
+          <w:ilvl w:val="0"/>
+          <w:numId w:val="96"/>
+        </w:numPr>
+      </w:pPr>
+      <w:r>
+        <w:t>Advantages over public production:</w:t>
+      </w:r>
+    </w:p>
+    <w:p>
+      <w:pPr>
+        <w:pStyle w:val="ListParagraph"/>
+        <w:numPr>
+          <w:ilvl w:val="1"/>
+          <w:numId w:val="96"/>
+        </w:numPr>
+      </w:pPr>
+      <w:r>
+        <w:t>More consistent and efficient national policy.</w:t>
+      </w:r>
+    </w:p>
+    <w:p>
+      <w:pPr>
+        <w:pStyle w:val="ListParagraph"/>
+        <w:numPr>
+          <w:ilvl w:val="1"/>
+          <w:numId w:val="96"/>
+        </w:numPr>
+      </w:pPr>
+      <w:r>
+        <w:t>Enables a more transparent estimate of costs associated with a policy objective.</w:t>
+      </w:r>
+    </w:p>
+    <w:p>
+      <w:pPr>
+        <w:pStyle w:val="ListParagraph"/>
+        <w:numPr>
+          <w:ilvl w:val="1"/>
+          <w:numId w:val="96"/>
+        </w:numPr>
+      </w:pPr>
+      <w:r>
+        <w:t>Incentives have a greater effect with private firms even with regulation.</w:t>
+      </w:r>
+    </w:p>
+    <w:p>
+      <w:pPr>
+        <w:pStyle w:val="ListParagraph"/>
+        <w:numPr>
+          <w:ilvl w:val="0"/>
+          <w:numId w:val="96"/>
+        </w:numPr>
+      </w:pPr>
+      <w:r>
+        <w:t>Disadvantages</w:t>
+      </w:r>
+    </w:p>
+    <w:p>
+      <w:pPr>
+        <w:pStyle w:val="ListParagraph"/>
+        <w:numPr>
+          <w:ilvl w:val="1"/>
+          <w:numId w:val="96"/>
+        </w:numPr>
+      </w:pPr>
+      <w:r>
+        <w:t>Significant administration costs.</w:t>
+      </w:r>
+    </w:p>
+    <w:p>
+      <w:pPr>
+        <w:pStyle w:val="ListParagraph"/>
+        <w:numPr>
+          <w:ilvl w:val="1"/>
+          <w:numId w:val="96"/>
+        </w:numPr>
+      </w:pPr>
+      <w:r>
+        <w:t>Requires adequate government capacity.</w:t>
+      </w:r>
+    </w:p>
+    <w:p>
+      <w:pPr>
+        <w:pStyle w:val="ListParagraph"/>
+        <w:numPr>
+          <w:ilvl w:val="1"/>
+          <w:numId w:val="96"/>
+        </w:numPr>
+      </w:pPr>
+      <w:r>
+        <w:t>Creates market distortions (i.e., influences the behavior of market participants in ways that cause them to pursue less efficient actions).</w:t>
+      </w:r>
+    </w:p>
+    <w:p>
+      <w:pPr>
+        <w:pStyle w:val="ListParagraph"/>
+        <w:numPr>
+          <w:ilvl w:val="1"/>
+          <w:numId w:val="96"/>
+        </w:numPr>
+      </w:pPr>
+      <w:r>
+        <w:t>Private interests attempt to influence the regulation structure to their advantage which may be detrimental to the public interest.</w:t>
+      </w:r>
+    </w:p>
+    <w:p/>
+    <w:p>
+      <w:r>
+        <w:t>No Government Intervention</w:t>
+      </w:r>
+    </w:p>
+    <w:p>
+      <w:pPr>
+        <w:pStyle w:val="ListParagraph"/>
+        <w:numPr>
+          <w:ilvl w:val="0"/>
+          <w:numId w:val="97"/>
+        </w:numPr>
+      </w:pPr>
+      <w:r>
+        <w:t>Some argue that it might be better for government not to intervene even in the case of natural monopolies.</w:t>
+      </w:r>
+    </w:p>
+    <w:p>
+      <w:pPr>
+        <w:pStyle w:val="ListParagraph"/>
+        <w:numPr>
+          <w:ilvl w:val="1"/>
+          <w:numId w:val="97"/>
+        </w:numPr>
+      </w:pPr>
+      <w:r>
+        <w:t>QUESTION: What evidence is there that monopolists are efficient? Couldn’t an inefficient monopolist simply pass along its higher costs to consumers and thereby maintain its profits?</w:t>
+      </w:r>
+    </w:p>
+    <w:p>
+      <w:pPr>
+        <w:pStyle w:val="ListParagraph"/>
+        <w:numPr>
+          <w:ilvl w:val="0"/>
+          <w:numId w:val="97"/>
+        </w:numPr>
+      </w:pPr>
+      <w:r>
+        <w:t>Unused resources by monopolists because of production below the efficient level are used elsewhere in the economy.</w:t>
+      </w:r>
+    </w:p>
+    <w:p>
+      <w:pPr>
+        <w:pStyle w:val="ListParagraph"/>
+        <w:numPr>
+          <w:ilvl w:val="1"/>
+          <w:numId w:val="97"/>
+        </w:numPr>
+      </w:pPr>
+      <w:r>
+        <w:t>The only true loss is the difference between the marginal value of the two uses.</w:t>
+      </w:r>
+    </w:p>
+    <w:p>
+      <w:pPr>
+        <w:pStyle w:val="ListParagraph"/>
+        <w:numPr>
+          <w:ilvl w:val="1"/>
+          <w:numId w:val="97"/>
+        </w:numPr>
+      </w:pPr>
+      <w:r>
+        <w:t>The true loss may be less than the costs of regulation and subsidies.</w:t>
+      </w:r>
+    </w:p>
+    <w:p>
+      <w:pPr>
+        <w:pStyle w:val="ListParagraph"/>
+        <w:numPr>
+          <w:ilvl w:val="0"/>
+          <w:numId w:val="97"/>
+        </w:numPr>
+      </w:pPr>
+      <w:r>
+        <w:t>Support for narrowing the scope of regulation rather than eliminating regulation.</w:t>
+      </w:r>
+    </w:p>
+    <w:p/>
+    <w:p>
+      <w:r>
+        <w:t>Government Failures</w:t>
+      </w:r>
+    </w:p>
+    <w:p>
+      <w:pPr>
+        <w:pStyle w:val="ListParagraph"/>
+        <w:numPr>
+          <w:ilvl w:val="0"/>
+          <w:numId w:val="98"/>
+        </w:numPr>
+      </w:pPr>
+      <w:r>
+        <w:t>Government failure is when government programs to address market failures do not work as intended and fail to mitigate the problem.</w:t>
+      </w:r>
+    </w:p>
+    <w:p>
+      <w:pPr>
+        <w:pStyle w:val="ListParagraph"/>
+        <w:numPr>
+          <w:ilvl w:val="0"/>
+          <w:numId w:val="98"/>
+        </w:numPr>
+      </w:pPr>
+      <w:r>
+        <w:t>There are four major reasons for government failures:</w:t>
+      </w:r>
+    </w:p>
+    <w:p>
+      <w:pPr>
+        <w:pStyle w:val="ListParagraph"/>
+        <w:numPr>
+          <w:ilvl w:val="1"/>
+          <w:numId w:val="98"/>
+        </w:numPr>
+      </w:pPr>
+      <w:r>
+        <w:t>Limited information</w:t>
+      </w:r>
+    </w:p>
+    <w:p>
+      <w:pPr>
+        <w:pStyle w:val="ListParagraph"/>
+        <w:numPr>
+          <w:ilvl w:val="1"/>
+          <w:numId w:val="98"/>
+        </w:numPr>
+      </w:pPr>
+      <w:r>
+        <w:t>Limited influence on private market responses</w:t>
+      </w:r>
+    </w:p>
+    <w:p>
+      <w:pPr>
+        <w:pStyle w:val="ListParagraph"/>
+        <w:numPr>
+          <w:ilvl w:val="1"/>
+          <w:numId w:val="98"/>
+        </w:numPr>
+      </w:pPr>
+      <w:r>
+        <w:t>Limited control over the bureaucracy</w:t>
+      </w:r>
+    </w:p>
+    <w:p>
+      <w:pPr>
+        <w:pStyle w:val="ListParagraph"/>
+        <w:numPr>
+          <w:ilvl w:val="2"/>
+          <w:numId w:val="98"/>
+        </w:numPr>
+      </w:pPr>
+      <w:r>
+        <w:t>Difference between intent, design, and implementation</w:t>
+      </w:r>
+    </w:p>
+    <w:p>
+      <w:pPr>
+        <w:pStyle w:val="ListParagraph"/>
+        <w:numPr>
+          <w:ilvl w:val="2"/>
+          <w:numId w:val="98"/>
+        </w:numPr>
+      </w:pPr>
+      <w:r>
+        <w:t>Ambiguous intentions of Congress, deliberate subversion of Congress’ intent, self-interests of bureaucrats not aligned with Congress’ intent</w:t>
+      </w:r>
+    </w:p>
+    <w:p>
+      <w:pPr>
+        <w:pStyle w:val="ListParagraph"/>
+        <w:numPr>
+          <w:ilvl w:val="1"/>
+          <w:numId w:val="98"/>
+        </w:numPr>
+      </w:pPr>
+      <w:r>
+        <w:t>Limitations imposed by the political process</w:t>
+      </w:r>
+    </w:p>
+    <w:p>
+      <w:pPr>
+        <w:pStyle w:val="ListParagraph"/>
+        <w:numPr>
+          <w:ilvl w:val="2"/>
+          <w:numId w:val="98"/>
+        </w:numPr>
+      </w:pPr>
+      <w:r>
+        <w:t>The influence of special interests</w:t>
+      </w:r>
+    </w:p>
+    <w:p>
+      <w:pPr>
+        <w:pStyle w:val="ListParagraph"/>
+        <w:numPr>
+          <w:ilvl w:val="2"/>
+          <w:numId w:val="98"/>
+        </w:numPr>
+      </w:pPr>
+      <w:r>
+        <w:t>Conflicts of interest</w:t>
+      </w:r>
+    </w:p>
+    <w:p/>
+    <w:p>
+      <w:pPr>
+        <w:rPr>
+          <w:i/>
+        </w:rPr>
+      </w:pPr>
+      <w:r>
+        <w:rPr>
+          <w:i/>
+        </w:rPr>
+        <w:t>Comparison of Efficiency in the Public and Private Sectors</w:t>
+      </w:r>
+    </w:p>
+    <w:p>
+      <w:pPr>
+        <w:pStyle w:val="ListParagraph"/>
+        <w:numPr>
+          <w:ilvl w:val="0"/>
+          <w:numId w:val="99"/>
+        </w:numPr>
+      </w:pPr>
+      <w:r>
+        <w:t>Difficult to compare</w:t>
+      </w:r>
+    </w:p>
+    <w:p>
+      <w:pPr>
+        <w:pStyle w:val="ListParagraph"/>
+        <w:numPr>
+          <w:ilvl w:val="1"/>
+          <w:numId w:val="99"/>
+        </w:numPr>
+      </w:pPr>
+      <w:r>
+        <w:t>Operate in different parts of the economy.</w:t>
+      </w:r>
+    </w:p>
+    <w:p>
+      <w:pPr>
+        <w:pStyle w:val="ListParagraph"/>
+        <w:numPr>
+          <w:ilvl w:val="1"/>
+          <w:numId w:val="99"/>
+        </w:numPr>
+      </w:pPr>
+      <w:r>
+        <w:t>Face different constraints.</w:t>
+      </w:r>
+    </w:p>
+    <w:p>
+      <w:pPr>
+        <w:pStyle w:val="ListParagraph"/>
+        <w:numPr>
+          <w:ilvl w:val="1"/>
+          <w:numId w:val="99"/>
+        </w:numPr>
+      </w:pPr>
+      <w:r>
+        <w:lastRenderedPageBreak/>
+        <w:t>Difficult to measure inputs and outputs.</w:t>
+      </w:r>
+    </w:p>
+    <w:p>
+      <w:pPr>
+        <w:pStyle w:val="ListParagraph"/>
+        <w:numPr>
+          <w:ilvl w:val="0"/>
+          <w:numId w:val="99"/>
+        </w:numPr>
+      </w:pPr>
+      <w:r>
+        <w:t>There is evidence to show that the public sector is not necessarily less efficient than the private sector.</w:t>
+      </w:r>
+    </w:p>
+    <w:p/>
+    <w:p>
+      <w:pPr>
+        <w:rPr>
+          <w:i/>
+        </w:rPr>
+      </w:pPr>
+      <w:r>
+        <w:rPr>
+          <w:i/>
+        </w:rPr>
+        <w:t>Sources of Inefficiency in the Public Sector</w:t>
+      </w:r>
+    </w:p>
+    <w:p>
+      <w:r>
+        <w:t>Organizational Differences</w:t>
+      </w:r>
+    </w:p>
+    <w:p>
+      <w:pPr>
+        <w:pStyle w:val="ListParagraph"/>
+        <w:numPr>
+          <w:ilvl w:val="0"/>
+          <w:numId w:val="100"/>
+        </w:numPr>
+      </w:pPr>
+      <w:r>
+        <w:t>Organizational incentives</w:t>
+      </w:r>
+    </w:p>
+    <w:p>
+      <w:pPr>
+        <w:pStyle w:val="ListParagraph"/>
+        <w:numPr>
+          <w:ilvl w:val="1"/>
+          <w:numId w:val="100"/>
+        </w:numPr>
+      </w:pPr>
+      <w:r>
+        <w:t>Public enterprises are not profit motivated.</w:t>
+      </w:r>
+    </w:p>
+    <w:p>
+      <w:pPr>
+        <w:pStyle w:val="ListParagraph"/>
+        <w:numPr>
+          <w:ilvl w:val="1"/>
+          <w:numId w:val="100"/>
+        </w:numPr>
+      </w:pPr>
+      <w:r>
+        <w:t>Public enterprises often only face soft budget constraints.</w:t>
+      </w:r>
+    </w:p>
+    <w:p>
+      <w:pPr>
+        <w:pStyle w:val="ListParagraph"/>
+        <w:numPr>
+          <w:ilvl w:val="0"/>
+          <w:numId w:val="100"/>
+        </w:numPr>
+      </w:pPr>
+      <w:r>
+        <w:t>Personnel restrictions</w:t>
+      </w:r>
+    </w:p>
+    <w:p>
+      <w:pPr>
+        <w:pStyle w:val="ListParagraph"/>
+        <w:numPr>
+          <w:ilvl w:val="1"/>
+          <w:numId w:val="100"/>
+        </w:numPr>
+      </w:pPr>
+      <w:r>
+        <w:t>Civil service rules introduce rigidities.</w:t>
+      </w:r>
+    </w:p>
+    <w:p>
+      <w:pPr>
+        <w:pStyle w:val="ListParagraph"/>
+        <w:numPr>
+          <w:ilvl w:val="1"/>
+          <w:numId w:val="100"/>
+        </w:numPr>
+      </w:pPr>
+      <w:r>
+        <w:t>Difficult to fire incompetent workers.</w:t>
+      </w:r>
+    </w:p>
+    <w:p>
+      <w:pPr>
+        <w:pStyle w:val="ListParagraph"/>
+        <w:numPr>
+          <w:ilvl w:val="1"/>
+          <w:numId w:val="100"/>
+        </w:numPr>
+      </w:pPr>
+      <w:r>
+        <w:t>Difficult to compete for the best workers.</w:t>
+      </w:r>
+    </w:p>
+    <w:p>
+      <w:pPr>
+        <w:pStyle w:val="ListParagraph"/>
+        <w:numPr>
+          <w:ilvl w:val="0"/>
+          <w:numId w:val="100"/>
+        </w:numPr>
+      </w:pPr>
+      <w:r>
+        <w:t>Procurement restrictions</w:t>
+      </w:r>
+    </w:p>
+    <w:p>
+      <w:pPr>
+        <w:pStyle w:val="ListParagraph"/>
+        <w:numPr>
+          <w:ilvl w:val="1"/>
+          <w:numId w:val="100"/>
+        </w:numPr>
+      </w:pPr>
+      <w:r>
+        <w:t>Procedures meant to protect the government from fraud and price gouging tend to raise costs.</w:t>
+      </w:r>
+    </w:p>
+    <w:p>
+      <w:pPr>
+        <w:pStyle w:val="ListParagraph"/>
+        <w:numPr>
+          <w:ilvl w:val="1"/>
+          <w:numId w:val="100"/>
+        </w:numPr>
+      </w:pPr>
+      <w:r>
+        <w:t>Private companies may need to make separate production runs of goods to satisfy government specifications.</w:t>
+      </w:r>
+    </w:p>
+    <w:p>
+      <w:pPr>
+        <w:pStyle w:val="ListParagraph"/>
+        <w:numPr>
+          <w:ilvl w:val="1"/>
+          <w:numId w:val="100"/>
+        </w:numPr>
+      </w:pPr>
+      <w:r>
+        <w:t>Restricts competition for the government’s business.</w:t>
+      </w:r>
+    </w:p>
+    <w:p>
+      <w:pPr>
+        <w:pStyle w:val="ListParagraph"/>
+        <w:numPr>
+          <w:ilvl w:val="0"/>
+          <w:numId w:val="100"/>
+        </w:numPr>
+      </w:pPr>
+      <w:r>
+        <w:t>Budgeting restrictions</w:t>
+      </w:r>
+    </w:p>
+    <w:p>
+      <w:pPr>
+        <w:pStyle w:val="ListParagraph"/>
+        <w:numPr>
+          <w:ilvl w:val="1"/>
+          <w:numId w:val="100"/>
+        </w:numPr>
+      </w:pPr>
+      <w:r>
+        <w:t>Congress only appropriates on an annual basis.</w:t>
+      </w:r>
+    </w:p>
+    <w:p>
+      <w:pPr>
+        <w:pStyle w:val="ListParagraph"/>
+        <w:numPr>
+          <w:ilvl w:val="1"/>
+          <w:numId w:val="100"/>
+        </w:numPr>
+      </w:pPr>
+      <w:r>
+        <w:t>The government does not consider return on investment when making capital investment decisions.</w:t>
+      </w:r>
+    </w:p>
+    <w:p/>
+    <w:p>
+      <w:r>
+        <w:t>Individual Differences</w:t>
+      </w:r>
+    </w:p>
+    <w:p>
+      <w:pPr>
+        <w:pStyle w:val="ListParagraph"/>
+        <w:numPr>
+          <w:ilvl w:val="0"/>
+          <w:numId w:val="101"/>
+        </w:numPr>
+      </w:pPr>
+      <w:r>
+        <w:t>Government cannot offer carrots and sticks to create strong individual incentives.</w:t>
+      </w:r>
+    </w:p>
+    <w:p>
+      <w:pPr>
+        <w:pStyle w:val="ListParagraph"/>
+        <w:numPr>
+          <w:ilvl w:val="0"/>
+          <w:numId w:val="101"/>
+        </w:numPr>
+      </w:pPr>
+      <w:r>
+        <w:t>Bureaucratic behavior:</w:t>
+      </w:r>
+    </w:p>
+    <w:p>
+      <w:pPr>
+        <w:pStyle w:val="ListParagraph"/>
+        <w:numPr>
+          <w:ilvl w:val="1"/>
+          <w:numId w:val="101"/>
+        </w:numPr>
+      </w:pPr>
+      <w:r>
+        <w:t>Principal-agent problems</w:t>
+      </w:r>
+    </w:p>
+    <w:p>
+      <w:pPr>
+        <w:pStyle w:val="ListParagraph"/>
+        <w:numPr>
+          <w:ilvl w:val="2"/>
+          <w:numId w:val="101"/>
+        </w:numPr>
+      </w:pPr>
+      <w:r>
+        <w:t>Managers seek to maximize the size of their bureaucracy.</w:t>
+      </w:r>
+    </w:p>
+    <w:p>
+      <w:pPr>
+        <w:pStyle w:val="ListParagraph"/>
+        <w:numPr>
+          <w:ilvl w:val="2"/>
+          <w:numId w:val="101"/>
+        </w:numPr>
+      </w:pPr>
+      <w:r>
+        <w:t>Risk aversion</w:t>
+      </w:r>
+    </w:p>
+    <w:p>
+      <w:pPr>
+        <w:pStyle w:val="ListParagraph"/>
+        <w:numPr>
+          <w:ilvl w:val="1"/>
+          <w:numId w:val="101"/>
+        </w:numPr>
+      </w:pPr>
+      <w:r>
+        <w:t>Some argue eliminating duplicative functions in government eliminates competition.</w:t>
+      </w:r>
+      <w:r>
+        <w:t xml:space="preserve"> </w:t>
+      </w:r>
+    </w:p>
+    <w:p/>
+    <w:p>
+      <w:r>
+        <w:t>Bureaucratic Procedures and Risk Aversion</w:t>
+      </w:r>
+    </w:p>
+    <w:p>
+      <w:pPr>
+        <w:pStyle w:val="ListParagraph"/>
+        <w:numPr>
+          <w:ilvl w:val="0"/>
+          <w:numId w:val="102"/>
+        </w:numPr>
+      </w:pPr>
+      <w:r>
+        <w:t>Bureaucrats’ promotions depend in part on performance.</w:t>
+      </w:r>
+    </w:p>
+    <w:p>
+      <w:pPr>
+        <w:pStyle w:val="ListParagraph"/>
+        <w:numPr>
+          <w:ilvl w:val="0"/>
+          <w:numId w:val="102"/>
+        </w:numPr>
+      </w:pPr>
+      <w:r>
+        <w:t>Strictly following procedures allows bureaucrats to deflect blame for poor performance.</w:t>
+      </w:r>
+    </w:p>
+    <w:p>
+      <w:pPr>
+        <w:pStyle w:val="ListParagraph"/>
+        <w:numPr>
+          <w:ilvl w:val="0"/>
+          <w:numId w:val="102"/>
+        </w:numPr>
+      </w:pPr>
+      <w:r>
+        <w:t>Emphasis on procedural compliance rather than client results.</w:t>
+      </w:r>
+    </w:p>
+    <w:p>
+      <w:pPr>
+        <w:pStyle w:val="ListParagraph"/>
+        <w:numPr>
+          <w:ilvl w:val="0"/>
+          <w:numId w:val="102"/>
+        </w:numPr>
+      </w:pPr>
+      <w:r>
+        <w:t>Costs of risk-averse activity not borne by the bureaucrat.</w:t>
+      </w:r>
+    </w:p>
+    <w:p>
+      <w:pPr>
+        <w:pStyle w:val="ListParagraph"/>
+        <w:numPr>
+          <w:ilvl w:val="0"/>
+          <w:numId w:val="102"/>
+        </w:numPr>
+      </w:pPr>
+      <w:r>
+        <w:t>Greater difference between large and small organizations than between public and private organizations.</w:t>
+      </w:r>
+    </w:p>
+    <w:p>
+      <w:pPr>
+        <w:pStyle w:val="ListParagraph"/>
+        <w:numPr>
+          <w:ilvl w:val="0"/>
+          <w:numId w:val="102"/>
+        </w:numPr>
+      </w:pPr>
+      <w:r>
+        <w:t>Common bureaucratic routines:</w:t>
+      </w:r>
+    </w:p>
+    <w:p>
+      <w:pPr>
+        <w:pStyle w:val="ListParagraph"/>
+        <w:numPr>
+          <w:ilvl w:val="1"/>
+          <w:numId w:val="102"/>
+        </w:numPr>
+      </w:pPr>
+      <w:r>
+        <w:t>Examples</w:t>
+      </w:r>
+    </w:p>
+    <w:p>
+      <w:pPr>
+        <w:pStyle w:val="ListParagraph"/>
+        <w:numPr>
+          <w:ilvl w:val="2"/>
+          <w:numId w:val="102"/>
+        </w:numPr>
+      </w:pPr>
+      <w:r>
+        <w:t>Cost-benefit analysis</w:t>
+      </w:r>
+    </w:p>
+    <w:p>
+      <w:pPr>
+        <w:pStyle w:val="ListParagraph"/>
+        <w:numPr>
+          <w:ilvl w:val="2"/>
+          <w:numId w:val="102"/>
+        </w:numPr>
+      </w:pPr>
+      <w:r>
+        <w:t>Economic impact assessment</w:t>
+      </w:r>
+    </w:p>
+    <w:p>
+      <w:pPr>
+        <w:pStyle w:val="ListParagraph"/>
+        <w:numPr>
+          <w:ilvl w:val="1"/>
+          <w:numId w:val="102"/>
+        </w:numPr>
+      </w:pPr>
+      <w:r>
+        <w:t>Often pro forma exercises</w:t>
+      </w:r>
+    </w:p>
+    <w:p/>
+    <w:p>
+      <w:pPr>
+        <w:rPr>
+          <w:i/>
+        </w:rPr>
+      </w:pPr>
+      <w:r>
+        <w:rPr>
+          <w:i/>
+        </w:rPr>
+        <w:t>Corporatization</w:t>
+      </w:r>
+    </w:p>
+    <w:p>
+      <w:pPr>
+        <w:pStyle w:val="ListParagraph"/>
+        <w:numPr>
+          <w:ilvl w:val="0"/>
+          <w:numId w:val="103"/>
+        </w:numPr>
+      </w:pPr>
+      <w:r>
+        <w:t>Forms of organization between traditional public agencies and private companies.</w:t>
+      </w:r>
+    </w:p>
+    <w:p>
+      <w:pPr>
+        <w:pStyle w:val="ListParagraph"/>
+        <w:numPr>
+          <w:ilvl w:val="1"/>
+          <w:numId w:val="103"/>
+        </w:numPr>
+      </w:pPr>
+      <w:r>
+        <w:lastRenderedPageBreak/>
+        <w:t>Government corporations</w:t>
+      </w:r>
+    </w:p>
+    <w:p>
+      <w:pPr>
+        <w:pStyle w:val="ListParagraph"/>
+        <w:numPr>
+          <w:ilvl w:val="2"/>
+          <w:numId w:val="103"/>
+        </w:numPr>
+      </w:pPr>
+      <w:r>
+        <w:t>U.S. President appoints board of directors and president.</w:t>
+      </w:r>
+    </w:p>
+    <w:p>
+      <w:pPr>
+        <w:pStyle w:val="ListParagraph"/>
+        <w:numPr>
+          <w:ilvl w:val="2"/>
+          <w:numId w:val="103"/>
+        </w:numPr>
+      </w:pPr>
+      <w:r>
+        <w:t>Meant to be apolitical.</w:t>
+      </w:r>
+    </w:p>
+    <w:p>
+      <w:pPr>
+        <w:pStyle w:val="ListParagraph"/>
+        <w:numPr>
+          <w:ilvl w:val="2"/>
+          <w:numId w:val="103"/>
+        </w:numPr>
+      </w:pPr>
+      <w:r>
+        <w:t>Can borrow and lend money.</w:t>
+      </w:r>
+    </w:p>
+    <w:p>
+      <w:pPr>
+        <w:pStyle w:val="ListParagraph"/>
+        <w:numPr>
+          <w:ilvl w:val="2"/>
+          <w:numId w:val="103"/>
+        </w:numPr>
+      </w:pPr>
+      <w:r>
+        <w:t>Have discretion with employee pay</w:t>
+      </w:r>
+      <w:r>
+        <w:t xml:space="preserve"> and procurement practices.</w:t>
+      </w:r>
+    </w:p>
+    <w:p>
+      <w:pPr>
+        <w:pStyle w:val="ListParagraph"/>
+        <w:numPr>
+          <w:ilvl w:val="1"/>
+          <w:numId w:val="103"/>
+        </w:numPr>
+      </w:pPr>
+      <w:r>
+        <w:t>Performance-based organizations</w:t>
+      </w:r>
+    </w:p>
+    <w:p>
+      <w:pPr>
+        <w:pStyle w:val="ListParagraph"/>
+        <w:numPr>
+          <w:ilvl w:val="2"/>
+          <w:numId w:val="103"/>
+        </w:numPr>
+      </w:pPr>
+      <w:r>
+        <w:t>Public agencies in which the officials are compensated based on organizational performance.</w:t>
+      </w:r>
+    </w:p>
+    <w:p>
+      <w:pPr>
+        <w:pStyle w:val="ListParagraph"/>
+        <w:numPr>
+          <w:ilvl w:val="1"/>
+          <w:numId w:val="103"/>
+        </w:numPr>
+      </w:pPr>
+      <w:r>
+        <w:t>Corporatization is an intermediate stage on the path to privatization.</w:t>
+      </w:r>
+    </w:p>
+    <w:p>
+      <w:pPr>
+        <w:pStyle w:val="ListParagraph"/>
+        <w:numPr>
+          <w:ilvl w:val="0"/>
+          <w:numId w:val="103"/>
+        </w:numPr>
+      </w:pPr>
+      <w:r>
+        <w:t>All three require measurable output.</w:t>
+      </w:r>
+    </w:p>
+    <w:p>
+      <w:pPr>
+        <w:pStyle w:val="ListParagraph"/>
+        <w:numPr>
+          <w:ilvl w:val="0"/>
+          <w:numId w:val="103"/>
+        </w:numPr>
+      </w:pPr>
+      <w:r>
+        <w:t>Corporatization and privatization require a good that can be sold.</w:t>
+      </w:r>
+    </w:p>
+    <w:p>
+      <w:pPr>
+        <w:pStyle w:val="ListParagraph"/>
+        <w:numPr>
+          <w:ilvl w:val="1"/>
+          <w:numId w:val="103"/>
+        </w:numPr>
+      </w:pPr>
+      <w:r>
+        <w:t>Excludable at a minimum.</w:t>
+      </w:r>
+    </w:p>
+    <w:p>
+      <w:pPr>
+        <w:pStyle w:val="ListParagraph"/>
+        <w:numPr>
+          <w:ilvl w:val="0"/>
+          <w:numId w:val="103"/>
+        </w:numPr>
+      </w:pPr>
+      <w:r>
+        <w:t>Public-private partnerships (PPPs)</w:t>
+      </w:r>
+    </w:p>
+    <w:p>
+      <w:pPr>
+        <w:pStyle w:val="ListParagraph"/>
+        <w:numPr>
+          <w:ilvl w:val="1"/>
+          <w:numId w:val="103"/>
+        </w:numPr>
+      </w:pPr>
+      <w:r>
+        <w:t>Allocate risks and rewards and rewards between public and private sector organizations based on missions and capabilities.</w:t>
+      </w:r>
+    </w:p>
+    <w:p>
+      <w:pPr>
+        <w:pStyle w:val="ListParagraph"/>
+        <w:numPr>
+          <w:ilvl w:val="1"/>
+          <w:numId w:val="103"/>
+        </w:numPr>
+      </w:pPr>
+      <w:r>
+        <w:t>Example structures</w:t>
+      </w:r>
+    </w:p>
+    <w:p>
+      <w:pPr>
+        <w:pStyle w:val="ListParagraph"/>
+        <w:numPr>
+          <w:ilvl w:val="2"/>
+          <w:numId w:val="103"/>
+        </w:numPr>
+      </w:pPr>
+      <w:r>
+        <w:t>Service, management, and lease contracts for public services</w:t>
+      </w:r>
+    </w:p>
+    <w:p>
+      <w:pPr>
+        <w:pStyle w:val="ListParagraph"/>
+        <w:numPr>
+          <w:ilvl w:val="2"/>
+          <w:numId w:val="103"/>
+        </w:numPr>
+      </w:pPr>
+      <w:r>
+        <w:t>Build-operate-transfer (BOT) concessions</w:t>
+      </w:r>
+    </w:p>
+    <w:p>
+      <w:pPr>
+        <w:pStyle w:val="ListParagraph"/>
+        <w:numPr>
+          <w:ilvl w:val="1"/>
+          <w:numId w:val="103"/>
+        </w:numPr>
+      </w:pPr>
+      <w:r>
+        <w:t>Example uses</w:t>
+      </w:r>
+    </w:p>
+    <w:p>
+      <w:pPr>
+        <w:pStyle w:val="ListParagraph"/>
+        <w:numPr>
+          <w:ilvl w:val="2"/>
+          <w:numId w:val="103"/>
+        </w:numPr>
+      </w:pPr>
+      <w:r>
+        <w:t xml:space="preserve">Power plants </w:t>
+      </w:r>
+    </w:p>
+    <w:p>
+      <w:pPr>
+        <w:pStyle w:val="ListParagraph"/>
+        <w:numPr>
+          <w:ilvl w:val="2"/>
+          <w:numId w:val="103"/>
+        </w:numPr>
+      </w:pPr>
+      <w:r>
+        <w:t>Toll roads</w:t>
+      </w:r>
+    </w:p>
+    <w:p>
+      <w:pPr>
+        <w:pStyle w:val="ListParagraph"/>
+        <w:numPr>
+          <w:ilvl w:val="2"/>
+          <w:numId w:val="103"/>
+        </w:numPr>
+      </w:pPr>
+      <w:r>
+        <w:t>Health facilities</w:t>
+      </w:r>
+    </w:p>
+    <w:p>
+      <w:pPr>
+        <w:pStyle w:val="ListParagraph"/>
+        <w:numPr>
+          <w:ilvl w:val="2"/>
+          <w:numId w:val="103"/>
+        </w:numPr>
+      </w:pPr>
+      <w:r>
+        <w:t>Municipal services (water, sewage, solid waste systems)</w:t>
+      </w:r>
+    </w:p>
+    <w:p>
+      <w:pPr>
+        <w:pStyle w:val="ListParagraph"/>
+        <w:numPr>
+          <w:ilvl w:val="1"/>
+          <w:numId w:val="103"/>
+        </w:numPr>
+      </w:pPr>
+      <w:r>
+        <w:t>Causes of failure</w:t>
+      </w:r>
+    </w:p>
+    <w:p>
+      <w:pPr>
+        <w:pStyle w:val="ListParagraph"/>
+        <w:numPr>
+          <w:ilvl w:val="2"/>
+          <w:numId w:val="103"/>
+        </w:numPr>
+      </w:pPr>
+      <w:r>
+        <w:t>Market check on abuse is weak</w:t>
+      </w:r>
+    </w:p>
+    <w:p>
+      <w:pPr>
+        <w:pStyle w:val="ListParagraph"/>
+        <w:numPr>
+          <w:ilvl w:val="2"/>
+          <w:numId w:val="103"/>
+        </w:numPr>
+      </w:pPr>
+      <w:r>
+        <w:t>Bidding processes not transparent</w:t>
+      </w:r>
+    </w:p>
+    <w:p/>
+    <w:p>
+      <w:pPr>
+        <w:rPr>
+          <w:i/>
+        </w:rPr>
+      </w:pPr>
+      <w:r>
+        <w:rPr>
+          <w:i/>
+        </w:rPr>
+        <w:t>A Growing Consensus on Government’s Role in Production</w:t>
+      </w:r>
+    </w:p>
+    <w:p>
+      <w:pPr>
+        <w:pStyle w:val="ListParagraph"/>
+        <w:numPr>
+          <w:ilvl w:val="0"/>
+          <w:numId w:val="104"/>
+        </w:numPr>
+      </w:pPr>
+      <w:r>
+        <w:t>Government should not be involved in the production of ordinary private goods.</w:t>
+      </w:r>
+    </w:p>
+    <w:p>
+      <w:pPr>
+        <w:pStyle w:val="ListParagraph"/>
+        <w:numPr>
+          <w:ilvl w:val="0"/>
+          <w:numId w:val="104"/>
+        </w:numPr>
+      </w:pPr>
+      <w:r>
+        <w:t>Government should not privatize national defense.</w:t>
+      </w:r>
+    </w:p>
+    <w:p>
+      <w:pPr>
+        <w:pStyle w:val="ListParagraph"/>
+        <w:numPr>
+          <w:ilvl w:val="0"/>
+          <w:numId w:val="104"/>
+        </w:numPr>
+      </w:pPr>
+      <w:r>
+        <w:t>Political arguments against further privatization.</w:t>
+      </w:r>
+    </w:p>
+    <w:p>
+      <w:pPr>
+        <w:pStyle w:val="ListParagraph"/>
+        <w:numPr>
+          <w:ilvl w:val="1"/>
+          <w:numId w:val="104"/>
+        </w:numPr>
+      </w:pPr>
+      <w:r>
+        <w:t>Fear of rising prices.</w:t>
+      </w:r>
+    </w:p>
+    <w:p>
+      <w:pPr>
+        <w:pStyle w:val="ListParagraph"/>
+        <w:numPr>
+          <w:ilvl w:val="1"/>
+          <w:numId w:val="104"/>
+        </w:numPr>
+      </w:pPr>
+      <w:r>
+        <w:t>Unlikely that privatization would significantly improve efficiency.</w:t>
+      </w:r>
+    </w:p>
+    <w:p>
+      <w:pPr>
+        <w:pStyle w:val="ListParagraph"/>
+        <w:numPr>
+          <w:ilvl w:val="1"/>
+          <w:numId w:val="104"/>
+        </w:numPr>
+      </w:pPr>
+      <w:r>
+        <w:t>Private industries that effectively receive a subsidy</w:t>
+      </w:r>
+      <w:r>
+        <w:t xml:space="preserve"> via public production of a good.</w:t>
+      </w:r>
+    </w:p>
+    <w:p>
+      <w:pPr>
+        <w:pStyle w:val="ListParagraph"/>
+        <w:numPr>
+          <w:ilvl w:val="1"/>
+          <w:numId w:val="104"/>
+        </w:numPr>
+      </w:pPr>
+      <w:r>
+        <w:t>Public interests will not be served.</w:t>
+      </w:r>
+    </w:p>
+    <w:p>
       <w:bookmarkStart w:id="4" w:name="_GoBack"/>
       <w:bookmarkEnd w:id="4"/>
     </w:p>
@@ -14422,7 +15652,7 @@
         <w:bCs/>
         <w:noProof/>
       </w:rPr>
-      <w:t>35</w:t>
+      <w:t>36</w:t>
     </w:r>
     <w:r>
       <w:rPr>
@@ -14461,7 +15691,7 @@
         <w:bCs/>
         <w:noProof/>
       </w:rPr>
-      <w:t>35</w:t>
+      <w:t>37</w:t>
     </w:r>
     <w:r>
       <w:rPr>
@@ -15883,6 +17113,119 @@
     </w:lvl>
   </w:abstractNum>
   <w:abstractNum w:abstractNumId="12" w15:restartNumberingAfterBreak="0">
+    <w:nsid w:val="0CEF4CF2"/>
+    <w:multiLevelType w:val="hybridMultilevel"/>
+    <w:tmpl w:val="3A46D770"/>
+    <w:lvl w:ilvl="0" w:tplc="04090001">
+      <w:start w:val="1"/>
+      <w:numFmt w:val="bullet"/>
+      <w:lvlText w:val=""/>
+      <w:lvlJc w:val="left"/>
+      <w:pPr>
+        <w:ind w:left="720" w:hanging="360"/>
+      </w:pPr>
+      <w:rPr>
+        <w:rFonts w:ascii="Symbol" w:hAnsi="Symbol" w:hint="default"/>
+      </w:rPr>
+    </w:lvl>
+    <w:lvl w:ilvl="1" w:tplc="04090003">
+      <w:start w:val="1"/>
+      <w:numFmt w:val="bullet"/>
+      <w:lvlText w:val="o"/>
+      <w:lvlJc w:val="left"/>
+      <w:pPr>
+        <w:ind w:left="1440" w:hanging="360"/>
+      </w:pPr>
+      <w:rPr>
+        <w:rFonts w:ascii="Courier New" w:hAnsi="Courier New" w:cs="Courier New" w:hint="default"/>
+      </w:rPr>
+    </w:lvl>
+    <w:lvl w:ilvl="2" w:tplc="04090005" w:tentative="1">
+      <w:start w:val="1"/>
+      <w:numFmt w:val="bullet"/>
+      <w:lvlText w:val=""/>
+      <w:lvlJc w:val="left"/>
+      <w:pPr>
+        <w:ind w:left="2160" w:hanging="360"/>
+      </w:pPr>
+      <w:rPr>
+        <w:rFonts w:ascii="Wingdings" w:hAnsi="Wingdings" w:hint="default"/>
+      </w:rPr>
+    </w:lvl>
+    <w:lvl w:ilvl="3" w:tplc="04090001" w:tentative="1">
+      <w:start w:val="1"/>
+      <w:numFmt w:val="bullet"/>
+      <w:lvlText w:val=""/>
+      <w:lvlJc w:val="left"/>
+      <w:pPr>
+        <w:ind w:left="2880" w:hanging="360"/>
+      </w:pPr>
+      <w:rPr>
+        <w:rFonts w:ascii="Symbol" w:hAnsi="Symbol" w:hint="default"/>
+      </w:rPr>
+    </w:lvl>
+    <w:lvl w:ilvl="4" w:tplc="04090003" w:tentative="1">
+      <w:start w:val="1"/>
+      <w:numFmt w:val="bullet"/>
+      <w:lvlText w:val="o"/>
+      <w:lvlJc w:val="left"/>
+      <w:pPr>
+        <w:ind w:left="3600" w:hanging="360"/>
+      </w:pPr>
+      <w:rPr>
+        <w:rFonts w:ascii="Courier New" w:hAnsi="Courier New" w:cs="Courier New" w:hint="default"/>
+      </w:rPr>
+    </w:lvl>
+    <w:lvl w:ilvl="5" w:tplc="04090005" w:tentative="1">
+      <w:start w:val="1"/>
+      <w:numFmt w:val="bullet"/>
+      <w:lvlText w:val=""/>
+      <w:lvlJc w:val="left"/>
+      <w:pPr>
+        <w:ind w:left="4320" w:hanging="360"/>
+      </w:pPr>
+      <w:rPr>
+        <w:rFonts w:ascii="Wingdings" w:hAnsi="Wingdings" w:hint="default"/>
+      </w:rPr>
+    </w:lvl>
+    <w:lvl w:ilvl="6" w:tplc="04090001" w:tentative="1">
+      <w:start w:val="1"/>
+      <w:numFmt w:val="bullet"/>
+      <w:lvlText w:val=""/>
+      <w:lvlJc w:val="left"/>
+      <w:pPr>
+        <w:ind w:left="5040" w:hanging="360"/>
+      </w:pPr>
+      <w:rPr>
+        <w:rFonts w:ascii="Symbol" w:hAnsi="Symbol" w:hint="default"/>
+      </w:rPr>
+    </w:lvl>
+    <w:lvl w:ilvl="7" w:tplc="04090003" w:tentative="1">
+      <w:start w:val="1"/>
+      <w:numFmt w:val="bullet"/>
+      <w:lvlText w:val="o"/>
+      <w:lvlJc w:val="left"/>
+      <w:pPr>
+        <w:ind w:left="5760" w:hanging="360"/>
+      </w:pPr>
+      <w:rPr>
+        <w:rFonts w:ascii="Courier New" w:hAnsi="Courier New" w:cs="Courier New" w:hint="default"/>
+      </w:rPr>
+    </w:lvl>
+    <w:lvl w:ilvl="8" w:tplc="04090005" w:tentative="1">
+      <w:start w:val="1"/>
+      <w:numFmt w:val="bullet"/>
+      <w:lvlText w:val=""/>
+      <w:lvlJc w:val="left"/>
+      <w:pPr>
+        <w:ind w:left="6480" w:hanging="360"/>
+      </w:pPr>
+      <w:rPr>
+        <w:rFonts w:ascii="Wingdings" w:hAnsi="Wingdings" w:hint="default"/>
+      </w:rPr>
+    </w:lvl>
+  </w:abstractNum>
+  <w:abstractNum w:abstractNumId="13" w15:restartNumberingAfterBreak="0">
     <w:nsid w:val="0E854500"/>
     <w:multiLevelType w:val="hybridMultilevel"/>
     <w:tmpl w:val="23A4B966"/>
@@ -15995,7 +17338,7 @@
       </w:rPr>
     </w:lvl>
   </w:abstractNum>
-  <w:abstractNum w:abstractNumId="13" w15:restartNumberingAfterBreak="0">
+  <w:abstractNum w:abstractNumId="14" w15:restartNumberingAfterBreak="0">
     <w:nsid w:val="0E963FAE"/>
     <w:multiLevelType w:val="hybridMultilevel"/>
     <w:tmpl w:val="76F4DB06"/>
@@ -16108,7 +17451,7 @@
       </w:rPr>
     </w:lvl>
   </w:abstractNum>
-  <w:abstractNum w:abstractNumId="14" w15:restartNumberingAfterBreak="0">
+  <w:abstractNum w:abstractNumId="15" w15:restartNumberingAfterBreak="0">
     <w:nsid w:val="10A94A78"/>
     <w:multiLevelType w:val="hybridMultilevel"/>
     <w:tmpl w:val="23281BC4"/>
@@ -16221,7 +17564,7 @@
       </w:rPr>
     </w:lvl>
   </w:abstractNum>
-  <w:abstractNum w:abstractNumId="15" w15:restartNumberingAfterBreak="0">
+  <w:abstractNum w:abstractNumId="16" w15:restartNumberingAfterBreak="0">
     <w:nsid w:val="10E723FA"/>
     <w:multiLevelType w:val="hybridMultilevel"/>
     <w:tmpl w:val="DE0AB142"/>
@@ -16334,7 +17677,7 @@
       </w:rPr>
     </w:lvl>
   </w:abstractNum>
-  <w:abstractNum w:abstractNumId="16" w15:restartNumberingAfterBreak="0">
+  <w:abstractNum w:abstractNumId="17" w15:restartNumberingAfterBreak="0">
     <w:nsid w:val="119E7AEE"/>
     <w:multiLevelType w:val="hybridMultilevel"/>
     <w:tmpl w:val="B322D772"/>
@@ -16447,7 +17790,7 @@
       </w:rPr>
     </w:lvl>
   </w:abstractNum>
-  <w:abstractNum w:abstractNumId="17" w15:restartNumberingAfterBreak="0">
+  <w:abstractNum w:abstractNumId="18" w15:restartNumberingAfterBreak="0">
     <w:nsid w:val="13F83C97"/>
     <w:multiLevelType w:val="hybridMultilevel"/>
     <w:tmpl w:val="6212C1B4"/>
@@ -16560,7 +17903,7 @@
       </w:rPr>
     </w:lvl>
   </w:abstractNum>
-  <w:abstractNum w:abstractNumId="18" w15:restartNumberingAfterBreak="0">
+  <w:abstractNum w:abstractNumId="19" w15:restartNumberingAfterBreak="0">
     <w:nsid w:val="140B1AE6"/>
     <w:multiLevelType w:val="hybridMultilevel"/>
     <w:tmpl w:val="604CD4B0"/>
@@ -16646,7 +17989,7 @@
       </w:pPr>
     </w:lvl>
   </w:abstractNum>
-  <w:abstractNum w:abstractNumId="19" w15:restartNumberingAfterBreak="0">
+  <w:abstractNum w:abstractNumId="20" w15:restartNumberingAfterBreak="0">
     <w:nsid w:val="14523220"/>
     <w:multiLevelType w:val="hybridMultilevel"/>
     <w:tmpl w:val="06F0A330"/>
@@ -16759,7 +18102,7 @@
       </w:rPr>
     </w:lvl>
   </w:abstractNum>
-  <w:abstractNum w:abstractNumId="20" w15:restartNumberingAfterBreak="0">
+  <w:abstractNum w:abstractNumId="21" w15:restartNumberingAfterBreak="0">
     <w:nsid w:val="18B74AE9"/>
     <w:multiLevelType w:val="hybridMultilevel"/>
     <w:tmpl w:val="3B827EC8"/>
@@ -16872,7 +18215,7 @@
       </w:rPr>
     </w:lvl>
   </w:abstractNum>
-  <w:abstractNum w:abstractNumId="21" w15:restartNumberingAfterBreak="0">
+  <w:abstractNum w:abstractNumId="22" w15:restartNumberingAfterBreak="0">
     <w:nsid w:val="18BA3BB4"/>
     <w:multiLevelType w:val="hybridMultilevel"/>
     <w:tmpl w:val="62D03A9E"/>
@@ -16985,7 +18328,7 @@
       </w:rPr>
     </w:lvl>
   </w:abstractNum>
-  <w:abstractNum w:abstractNumId="22" w15:restartNumberingAfterBreak="0">
+  <w:abstractNum w:abstractNumId="23" w15:restartNumberingAfterBreak="0">
     <w:nsid w:val="19C72445"/>
     <w:multiLevelType w:val="hybridMultilevel"/>
     <w:tmpl w:val="62EE98BA"/>
@@ -17098,7 +18441,7 @@
       </w:rPr>
     </w:lvl>
   </w:abstractNum>
-  <w:abstractNum w:abstractNumId="23" w15:restartNumberingAfterBreak="0">
+  <w:abstractNum w:abstractNumId="24" w15:restartNumberingAfterBreak="0">
     <w:nsid w:val="1DAE59CF"/>
     <w:multiLevelType w:val="hybridMultilevel"/>
     <w:tmpl w:val="54E67610"/>
@@ -17211,7 +18554,7 @@
       </w:rPr>
     </w:lvl>
   </w:abstractNum>
-  <w:abstractNum w:abstractNumId="24" w15:restartNumberingAfterBreak="0">
+  <w:abstractNum w:abstractNumId="25" w15:restartNumberingAfterBreak="0">
     <w:nsid w:val="1DFF6E9B"/>
     <w:multiLevelType w:val="hybridMultilevel"/>
     <w:tmpl w:val="DA349278"/>
@@ -17324,7 +18667,7 @@
       </w:rPr>
     </w:lvl>
   </w:abstractNum>
-  <w:abstractNum w:abstractNumId="25" w15:restartNumberingAfterBreak="0">
+  <w:abstractNum w:abstractNumId="26" w15:restartNumberingAfterBreak="0">
     <w:nsid w:val="20FD3282"/>
     <w:multiLevelType w:val="hybridMultilevel"/>
     <w:tmpl w:val="DC5403A0"/>
@@ -17437,7 +18780,7 @@
       </w:rPr>
     </w:lvl>
   </w:abstractNum>
-  <w:abstractNum w:abstractNumId="26" w15:restartNumberingAfterBreak="0">
+  <w:abstractNum w:abstractNumId="27" w15:restartNumberingAfterBreak="0">
     <w:nsid w:val="239C63BA"/>
     <w:multiLevelType w:val="hybridMultilevel"/>
     <w:tmpl w:val="38B25406"/>
@@ -17550,7 +18893,7 @@
       </w:rPr>
     </w:lvl>
   </w:abstractNum>
-  <w:abstractNum w:abstractNumId="27" w15:restartNumberingAfterBreak="0">
+  <w:abstractNum w:abstractNumId="28" w15:restartNumberingAfterBreak="0">
     <w:nsid w:val="242F4529"/>
     <w:multiLevelType w:val="hybridMultilevel"/>
     <w:tmpl w:val="D3C6E376"/>
@@ -17663,7 +19006,7 @@
       </w:rPr>
     </w:lvl>
   </w:abstractNum>
-  <w:abstractNum w:abstractNumId="28" w15:restartNumberingAfterBreak="0">
+  <w:abstractNum w:abstractNumId="29" w15:restartNumberingAfterBreak="0">
     <w:nsid w:val="24A340A1"/>
     <w:multiLevelType w:val="hybridMultilevel"/>
     <w:tmpl w:val="B434D7A6"/>
@@ -17776,7 +19119,7 @@
       </w:rPr>
     </w:lvl>
   </w:abstractNum>
-  <w:abstractNum w:abstractNumId="29" w15:restartNumberingAfterBreak="0">
+  <w:abstractNum w:abstractNumId="30" w15:restartNumberingAfterBreak="0">
     <w:nsid w:val="25572783"/>
     <w:multiLevelType w:val="hybridMultilevel"/>
     <w:tmpl w:val="0A20CB32"/>
@@ -17889,7 +19232,7 @@
       </w:rPr>
     </w:lvl>
   </w:abstractNum>
-  <w:abstractNum w:abstractNumId="30" w15:restartNumberingAfterBreak="0">
+  <w:abstractNum w:abstractNumId="31" w15:restartNumberingAfterBreak="0">
     <w:nsid w:val="26EB356D"/>
     <w:multiLevelType w:val="hybridMultilevel"/>
     <w:tmpl w:val="AF12DA1A"/>
@@ -17975,7 +19318,7 @@
       </w:pPr>
     </w:lvl>
   </w:abstractNum>
-  <w:abstractNum w:abstractNumId="31" w15:restartNumberingAfterBreak="0">
+  <w:abstractNum w:abstractNumId="32" w15:restartNumberingAfterBreak="0">
     <w:nsid w:val="270947E2"/>
     <w:multiLevelType w:val="hybridMultilevel"/>
     <w:tmpl w:val="DD941338"/>
@@ -18088,7 +19431,7 @@
       </w:rPr>
     </w:lvl>
   </w:abstractNum>
-  <w:abstractNum w:abstractNumId="32" w15:restartNumberingAfterBreak="0">
+  <w:abstractNum w:abstractNumId="33" w15:restartNumberingAfterBreak="0">
     <w:nsid w:val="27AD5329"/>
     <w:multiLevelType w:val="hybridMultilevel"/>
     <w:tmpl w:val="13C83F96"/>
@@ -18201,7 +19544,7 @@
       </w:rPr>
     </w:lvl>
   </w:abstractNum>
-  <w:abstractNum w:abstractNumId="33" w15:restartNumberingAfterBreak="0">
+  <w:abstractNum w:abstractNumId="34" w15:restartNumberingAfterBreak="0">
     <w:nsid w:val="284C1F36"/>
     <w:multiLevelType w:val="hybridMultilevel"/>
     <w:tmpl w:val="2AA0A6A8"/>
@@ -18314,7 +19657,7 @@
       </w:rPr>
     </w:lvl>
   </w:abstractNum>
-  <w:abstractNum w:abstractNumId="34" w15:restartNumberingAfterBreak="0">
+  <w:abstractNum w:abstractNumId="35" w15:restartNumberingAfterBreak="0">
     <w:nsid w:val="28B90BFF"/>
     <w:multiLevelType w:val="hybridMultilevel"/>
     <w:tmpl w:val="D75EE4A2"/>
@@ -18427,7 +19770,7 @@
       </w:rPr>
     </w:lvl>
   </w:abstractNum>
-  <w:abstractNum w:abstractNumId="35" w15:restartNumberingAfterBreak="0">
+  <w:abstractNum w:abstractNumId="36" w15:restartNumberingAfterBreak="0">
     <w:nsid w:val="29456E6E"/>
     <w:multiLevelType w:val="hybridMultilevel"/>
     <w:tmpl w:val="908A7DA0"/>
@@ -18540,7 +19883,7 @@
       </w:rPr>
     </w:lvl>
   </w:abstractNum>
-  <w:abstractNum w:abstractNumId="36" w15:restartNumberingAfterBreak="0">
+  <w:abstractNum w:abstractNumId="37" w15:restartNumberingAfterBreak="0">
     <w:nsid w:val="2A386D4B"/>
     <w:multiLevelType w:val="hybridMultilevel"/>
     <w:tmpl w:val="68FE464E"/>
@@ -18653,7 +19996,7 @@
       </w:rPr>
     </w:lvl>
   </w:abstractNum>
-  <w:abstractNum w:abstractNumId="37" w15:restartNumberingAfterBreak="0">
+  <w:abstractNum w:abstractNumId="38" w15:restartNumberingAfterBreak="0">
     <w:nsid w:val="2A6821A8"/>
     <w:multiLevelType w:val="hybridMultilevel"/>
     <w:tmpl w:val="9E9AE1B2"/>
@@ -18766,7 +20109,7 @@
       </w:rPr>
     </w:lvl>
   </w:abstractNum>
-  <w:abstractNum w:abstractNumId="38" w15:restartNumberingAfterBreak="0">
+  <w:abstractNum w:abstractNumId="39" w15:restartNumberingAfterBreak="0">
     <w:nsid w:val="2A9E18E7"/>
     <w:multiLevelType w:val="hybridMultilevel"/>
     <w:tmpl w:val="09F09AF8"/>
@@ -18879,7 +20222,7 @@
       </w:rPr>
     </w:lvl>
   </w:abstractNum>
-  <w:abstractNum w:abstractNumId="39" w15:restartNumberingAfterBreak="0">
+  <w:abstractNum w:abstractNumId="40" w15:restartNumberingAfterBreak="0">
     <w:nsid w:val="2BB15775"/>
     <w:multiLevelType w:val="hybridMultilevel"/>
     <w:tmpl w:val="DED2D328"/>
@@ -18992,7 +20335,7 @@
       </w:rPr>
     </w:lvl>
   </w:abstractNum>
-  <w:abstractNum w:abstractNumId="40" w15:restartNumberingAfterBreak="0">
+  <w:abstractNum w:abstractNumId="41" w15:restartNumberingAfterBreak="0">
     <w:nsid w:val="2C3654F4"/>
     <w:multiLevelType w:val="hybridMultilevel"/>
     <w:tmpl w:val="B5725524"/>
@@ -19105,7 +20448,7 @@
       </w:rPr>
     </w:lvl>
   </w:abstractNum>
-  <w:abstractNum w:abstractNumId="41" w15:restartNumberingAfterBreak="0">
+  <w:abstractNum w:abstractNumId="42" w15:restartNumberingAfterBreak="0">
     <w:nsid w:val="2C4806DF"/>
     <w:multiLevelType w:val="hybridMultilevel"/>
     <w:tmpl w:val="AF944068"/>
@@ -19218,7 +20561,7 @@
       </w:rPr>
     </w:lvl>
   </w:abstractNum>
-  <w:abstractNum w:abstractNumId="42" w15:restartNumberingAfterBreak="0">
+  <w:abstractNum w:abstractNumId="43" w15:restartNumberingAfterBreak="0">
     <w:nsid w:val="2DB118C3"/>
     <w:multiLevelType w:val="hybridMultilevel"/>
     <w:tmpl w:val="70C0DADE"/>
@@ -19331,7 +20674,7 @@
       </w:rPr>
     </w:lvl>
   </w:abstractNum>
-  <w:abstractNum w:abstractNumId="43" w15:restartNumberingAfterBreak="0">
+  <w:abstractNum w:abstractNumId="44" w15:restartNumberingAfterBreak="0">
     <w:nsid w:val="2F4E0FA8"/>
     <w:multiLevelType w:val="hybridMultilevel"/>
     <w:tmpl w:val="9614033A"/>
@@ -19444,7 +20787,7 @@
       </w:rPr>
     </w:lvl>
   </w:abstractNum>
-  <w:abstractNum w:abstractNumId="44" w15:restartNumberingAfterBreak="0">
+  <w:abstractNum w:abstractNumId="45" w15:restartNumberingAfterBreak="0">
     <w:nsid w:val="304175FC"/>
     <w:multiLevelType w:val="hybridMultilevel"/>
     <w:tmpl w:val="F932BB30"/>
@@ -19557,7 +20900,7 @@
       </w:rPr>
     </w:lvl>
   </w:abstractNum>
-  <w:abstractNum w:abstractNumId="45" w15:restartNumberingAfterBreak="0">
+  <w:abstractNum w:abstractNumId="46" w15:restartNumberingAfterBreak="0">
     <w:nsid w:val="31C179B7"/>
     <w:multiLevelType w:val="hybridMultilevel"/>
     <w:tmpl w:val="63EAA4FE"/>
@@ -19643,7 +20986,7 @@
       </w:pPr>
     </w:lvl>
   </w:abstractNum>
-  <w:abstractNum w:abstractNumId="46" w15:restartNumberingAfterBreak="0">
+  <w:abstractNum w:abstractNumId="47" w15:restartNumberingAfterBreak="0">
     <w:nsid w:val="33AA480E"/>
     <w:multiLevelType w:val="hybridMultilevel"/>
     <w:tmpl w:val="F7BCAA44"/>
@@ -19729,7 +21072,7 @@
       </w:pPr>
     </w:lvl>
   </w:abstractNum>
-  <w:abstractNum w:abstractNumId="47" w15:restartNumberingAfterBreak="0">
+  <w:abstractNum w:abstractNumId="48" w15:restartNumberingAfterBreak="0">
     <w:nsid w:val="34F976FC"/>
     <w:multiLevelType w:val="hybridMultilevel"/>
     <w:tmpl w:val="26641DE2"/>
@@ -19842,7 +21185,7 @@
       </w:rPr>
     </w:lvl>
   </w:abstractNum>
-  <w:abstractNum w:abstractNumId="48" w15:restartNumberingAfterBreak="0">
+  <w:abstractNum w:abstractNumId="49" w15:restartNumberingAfterBreak="0">
     <w:nsid w:val="36256AE7"/>
     <w:multiLevelType w:val="hybridMultilevel"/>
     <w:tmpl w:val="BFC6C0EA"/>
@@ -19955,7 +21298,7 @@
       </w:rPr>
     </w:lvl>
   </w:abstractNum>
-  <w:abstractNum w:abstractNumId="49" w15:restartNumberingAfterBreak="0">
+  <w:abstractNum w:abstractNumId="50" w15:restartNumberingAfterBreak="0">
     <w:nsid w:val="3CDE4B5C"/>
     <w:multiLevelType w:val="hybridMultilevel"/>
     <w:tmpl w:val="8D8A66B4"/>
@@ -20068,7 +21411,7 @@
       </w:rPr>
     </w:lvl>
   </w:abstractNum>
-  <w:abstractNum w:abstractNumId="50" w15:restartNumberingAfterBreak="0">
+  <w:abstractNum w:abstractNumId="51" w15:restartNumberingAfterBreak="0">
     <w:nsid w:val="3EBA25C0"/>
     <w:multiLevelType w:val="hybridMultilevel"/>
     <w:tmpl w:val="FF34F7BC"/>
@@ -20181,7 +21524,7 @@
       </w:rPr>
     </w:lvl>
   </w:abstractNum>
-  <w:abstractNum w:abstractNumId="51" w15:restartNumberingAfterBreak="0">
+  <w:abstractNum w:abstractNumId="52" w15:restartNumberingAfterBreak="0">
     <w:nsid w:val="3ED821E5"/>
     <w:multiLevelType w:val="hybridMultilevel"/>
     <w:tmpl w:val="1668D94E"/>
@@ -20294,7 +21637,7 @@
       </w:rPr>
     </w:lvl>
   </w:abstractNum>
-  <w:abstractNum w:abstractNumId="52" w15:restartNumberingAfterBreak="0">
+  <w:abstractNum w:abstractNumId="53" w15:restartNumberingAfterBreak="0">
     <w:nsid w:val="40B11817"/>
     <w:multiLevelType w:val="hybridMultilevel"/>
     <w:tmpl w:val="51D6D98C"/>
@@ -20407,7 +21750,7 @@
       </w:rPr>
     </w:lvl>
   </w:abstractNum>
-  <w:abstractNum w:abstractNumId="53" w15:restartNumberingAfterBreak="0">
+  <w:abstractNum w:abstractNumId="54" w15:restartNumberingAfterBreak="0">
     <w:nsid w:val="41261EED"/>
     <w:multiLevelType w:val="hybridMultilevel"/>
     <w:tmpl w:val="66C06C7A"/>
@@ -20493,7 +21836,7 @@
       </w:pPr>
     </w:lvl>
   </w:abstractNum>
-  <w:abstractNum w:abstractNumId="54" w15:restartNumberingAfterBreak="0">
+  <w:abstractNum w:abstractNumId="55" w15:restartNumberingAfterBreak="0">
     <w:nsid w:val="41CD29BF"/>
     <w:multiLevelType w:val="hybridMultilevel"/>
     <w:tmpl w:val="977C0720"/>
@@ -20606,7 +21949,7 @@
       </w:rPr>
     </w:lvl>
   </w:abstractNum>
-  <w:abstractNum w:abstractNumId="55" w15:restartNumberingAfterBreak="0">
+  <w:abstractNum w:abstractNumId="56" w15:restartNumberingAfterBreak="0">
     <w:nsid w:val="42364D9D"/>
     <w:multiLevelType w:val="hybridMultilevel"/>
     <w:tmpl w:val="A8EC1780"/>
@@ -20719,7 +22062,7 @@
       </w:rPr>
     </w:lvl>
   </w:abstractNum>
-  <w:abstractNum w:abstractNumId="56" w15:restartNumberingAfterBreak="0">
+  <w:abstractNum w:abstractNumId="57" w15:restartNumberingAfterBreak="0">
     <w:nsid w:val="43D61EA0"/>
     <w:multiLevelType w:val="hybridMultilevel"/>
     <w:tmpl w:val="3F88A8E6"/>
@@ -20832,7 +22175,7 @@
       </w:rPr>
     </w:lvl>
   </w:abstractNum>
-  <w:abstractNum w:abstractNumId="57" w15:restartNumberingAfterBreak="0">
+  <w:abstractNum w:abstractNumId="58" w15:restartNumberingAfterBreak="0">
     <w:nsid w:val="44B33EDA"/>
     <w:multiLevelType w:val="hybridMultilevel"/>
     <w:tmpl w:val="E70C59F2"/>
@@ -20945,7 +22288,7 @@
       </w:rPr>
     </w:lvl>
   </w:abstractNum>
-  <w:abstractNum w:abstractNumId="58" w15:restartNumberingAfterBreak="0">
+  <w:abstractNum w:abstractNumId="59" w15:restartNumberingAfterBreak="0">
     <w:nsid w:val="47A43125"/>
     <w:multiLevelType w:val="hybridMultilevel"/>
     <w:tmpl w:val="119E2828"/>
@@ -21058,7 +22401,7 @@
       </w:rPr>
     </w:lvl>
   </w:abstractNum>
-  <w:abstractNum w:abstractNumId="59" w15:restartNumberingAfterBreak="0">
+  <w:abstractNum w:abstractNumId="60" w15:restartNumberingAfterBreak="0">
     <w:nsid w:val="48760C7F"/>
     <w:multiLevelType w:val="hybridMultilevel"/>
     <w:tmpl w:val="48CADE4C"/>
@@ -21171,7 +22514,7 @@
       </w:rPr>
     </w:lvl>
   </w:abstractNum>
-  <w:abstractNum w:abstractNumId="60" w15:restartNumberingAfterBreak="0">
+  <w:abstractNum w:abstractNumId="61" w15:restartNumberingAfterBreak="0">
     <w:nsid w:val="4C2F7C61"/>
     <w:multiLevelType w:val="hybridMultilevel"/>
     <w:tmpl w:val="9BC66046"/>
@@ -21284,7 +22627,7 @@
       </w:rPr>
     </w:lvl>
   </w:abstractNum>
-  <w:abstractNum w:abstractNumId="61" w15:restartNumberingAfterBreak="0">
+  <w:abstractNum w:abstractNumId="62" w15:restartNumberingAfterBreak="0">
     <w:nsid w:val="4C871413"/>
     <w:multiLevelType w:val="hybridMultilevel"/>
     <w:tmpl w:val="AA9497C2"/>
@@ -21397,7 +22740,7 @@
       </w:rPr>
     </w:lvl>
   </w:abstractNum>
-  <w:abstractNum w:abstractNumId="62" w15:restartNumberingAfterBreak="0">
+  <w:abstractNum w:abstractNumId="63" w15:restartNumberingAfterBreak="0">
     <w:nsid w:val="4DCE1239"/>
     <w:multiLevelType w:val="hybridMultilevel"/>
     <w:tmpl w:val="8A0ECEE2"/>
@@ -21510,7 +22853,120 @@
       </w:rPr>
     </w:lvl>
   </w:abstractNum>
-  <w:abstractNum w:abstractNumId="63" w15:restartNumberingAfterBreak="0">
+  <w:abstractNum w:abstractNumId="64" w15:restartNumberingAfterBreak="0">
+    <w:nsid w:val="4DFF7C5A"/>
+    <w:multiLevelType w:val="hybridMultilevel"/>
+    <w:tmpl w:val="CAA00D9E"/>
+    <w:lvl w:ilvl="0" w:tplc="04090001">
+      <w:start w:val="1"/>
+      <w:numFmt w:val="bullet"/>
+      <w:lvlText w:val=""/>
+      <w:lvlJc w:val="left"/>
+      <w:pPr>
+        <w:ind w:left="765" w:hanging="360"/>
+      </w:pPr>
+      <w:rPr>
+        <w:rFonts w:ascii="Symbol" w:hAnsi="Symbol" w:hint="default"/>
+      </w:rPr>
+    </w:lvl>
+    <w:lvl w:ilvl="1" w:tplc="04090003">
+      <w:start w:val="1"/>
+      <w:numFmt w:val="bullet"/>
+      <w:lvlText w:val="o"/>
+      <w:lvlJc w:val="left"/>
+      <w:pPr>
+        <w:ind w:left="1485" w:hanging="360"/>
+      </w:pPr>
+      <w:rPr>
+        <w:rFonts w:ascii="Courier New" w:hAnsi="Courier New" w:cs="Courier New" w:hint="default"/>
+      </w:rPr>
+    </w:lvl>
+    <w:lvl w:ilvl="2" w:tplc="04090005">
+      <w:start w:val="1"/>
+      <w:numFmt w:val="bullet"/>
+      <w:lvlText w:val=""/>
+      <w:lvlJc w:val="left"/>
+      <w:pPr>
+        <w:ind w:left="2205" w:hanging="360"/>
+      </w:pPr>
+      <w:rPr>
+        <w:rFonts w:ascii="Wingdings" w:hAnsi="Wingdings" w:hint="default"/>
+      </w:rPr>
+    </w:lvl>
+    <w:lvl w:ilvl="3" w:tplc="04090001" w:tentative="1">
+      <w:start w:val="1"/>
+      <w:numFmt w:val="bullet"/>
+      <w:lvlText w:val=""/>
+      <w:lvlJc w:val="left"/>
+      <w:pPr>
+        <w:ind w:left="2925" w:hanging="360"/>
+      </w:pPr>
+      <w:rPr>
+        <w:rFonts w:ascii="Symbol" w:hAnsi="Symbol" w:hint="default"/>
+      </w:rPr>
+    </w:lvl>
+    <w:lvl w:ilvl="4" w:tplc="04090003" w:tentative="1">
+      <w:start w:val="1"/>
+      <w:numFmt w:val="bullet"/>
+      <w:lvlText w:val="o"/>
+      <w:lvlJc w:val="left"/>
+      <w:pPr>
+        <w:ind w:left="3645" w:hanging="360"/>
+      </w:pPr>
+      <w:rPr>
+        <w:rFonts w:ascii="Courier New" w:hAnsi="Courier New" w:cs="Courier New" w:hint="default"/>
+      </w:rPr>
+    </w:lvl>
+    <w:lvl w:ilvl="5" w:tplc="04090005" w:tentative="1">
+      <w:start w:val="1"/>
+      <w:numFmt w:val="bullet"/>
+      <w:lvlText w:val=""/>
+      <w:lvlJc w:val="left"/>
+      <w:pPr>
+        <w:ind w:left="4365" w:hanging="360"/>
+      </w:pPr>
+      <w:rPr>
+        <w:rFonts w:ascii="Wingdings" w:hAnsi="Wingdings" w:hint="default"/>
+      </w:rPr>
+    </w:lvl>
+    <w:lvl w:ilvl="6" w:tplc="04090001" w:tentative="1">
+      <w:start w:val="1"/>
+      <w:numFmt w:val="bullet"/>
+      <w:lvlText w:val=""/>
+      <w:lvlJc w:val="left"/>
+      <w:pPr>
+        <w:ind w:left="5085" w:hanging="360"/>
+      </w:pPr>
+      <w:rPr>
+        <w:rFonts w:ascii="Symbol" w:hAnsi="Symbol" w:hint="default"/>
+      </w:rPr>
+    </w:lvl>
+    <w:lvl w:ilvl="7" w:tplc="04090003" w:tentative="1">
+      <w:start w:val="1"/>
+      <w:numFmt w:val="bullet"/>
+      <w:lvlText w:val="o"/>
+      <w:lvlJc w:val="left"/>
+      <w:pPr>
+        <w:ind w:left="5805" w:hanging="360"/>
+      </w:pPr>
+      <w:rPr>
+        <w:rFonts w:ascii="Courier New" w:hAnsi="Courier New" w:cs="Courier New" w:hint="default"/>
+      </w:rPr>
+    </w:lvl>
+    <w:lvl w:ilvl="8" w:tplc="04090005" w:tentative="1">
+      <w:start w:val="1"/>
+      <w:numFmt w:val="bullet"/>
+      <w:lvlText w:val=""/>
+      <w:lvlJc w:val="left"/>
+      <w:pPr>
+        <w:ind w:left="6525" w:hanging="360"/>
+      </w:pPr>
+      <w:rPr>
+        <w:rFonts w:ascii="Wingdings" w:hAnsi="Wingdings" w:hint="default"/>
+      </w:rPr>
+    </w:lvl>
+  </w:abstractNum>
+  <w:abstractNum w:abstractNumId="65" w15:restartNumberingAfterBreak="0">
     <w:nsid w:val="4E6A7978"/>
     <w:multiLevelType w:val="hybridMultilevel"/>
     <w:tmpl w:val="89644E9E"/>
@@ -21623,7 +23079,7 @@
       </w:rPr>
     </w:lvl>
   </w:abstractNum>
-  <w:abstractNum w:abstractNumId="64" w15:restartNumberingAfterBreak="0">
+  <w:abstractNum w:abstractNumId="66" w15:restartNumberingAfterBreak="0">
     <w:nsid w:val="515979CD"/>
     <w:multiLevelType w:val="hybridMultilevel"/>
     <w:tmpl w:val="F154BE2C"/>
@@ -21736,7 +23192,7 @@
       </w:rPr>
     </w:lvl>
   </w:abstractNum>
-  <w:abstractNum w:abstractNumId="65" w15:restartNumberingAfterBreak="0">
+  <w:abstractNum w:abstractNumId="67" w15:restartNumberingAfterBreak="0">
     <w:nsid w:val="52264A5F"/>
     <w:multiLevelType w:val="hybridMultilevel"/>
     <w:tmpl w:val="E93EA48C"/>
@@ -21822,7 +23278,7 @@
       </w:pPr>
     </w:lvl>
   </w:abstractNum>
-  <w:abstractNum w:abstractNumId="66" w15:restartNumberingAfterBreak="0">
+  <w:abstractNum w:abstractNumId="68" w15:restartNumberingAfterBreak="0">
     <w:nsid w:val="54DC3EE6"/>
     <w:multiLevelType w:val="hybridMultilevel"/>
     <w:tmpl w:val="9FFE70C0"/>
@@ -21935,7 +23391,7 @@
       </w:rPr>
     </w:lvl>
   </w:abstractNum>
-  <w:abstractNum w:abstractNumId="67" w15:restartNumberingAfterBreak="0">
+  <w:abstractNum w:abstractNumId="69" w15:restartNumberingAfterBreak="0">
     <w:nsid w:val="54F455E4"/>
     <w:multiLevelType w:val="hybridMultilevel"/>
     <w:tmpl w:val="3F34429E"/>
@@ -22048,7 +23504,7 @@
       </w:rPr>
     </w:lvl>
   </w:abstractNum>
-  <w:abstractNum w:abstractNumId="68" w15:restartNumberingAfterBreak="0">
+  <w:abstractNum w:abstractNumId="70" w15:restartNumberingAfterBreak="0">
     <w:nsid w:val="56815657"/>
     <w:multiLevelType w:val="hybridMultilevel"/>
     <w:tmpl w:val="2CF62DF4"/>
@@ -22161,7 +23617,7 @@
       </w:rPr>
     </w:lvl>
   </w:abstractNum>
-  <w:abstractNum w:abstractNumId="69" w15:restartNumberingAfterBreak="0">
+  <w:abstractNum w:abstractNumId="71" w15:restartNumberingAfterBreak="0">
     <w:nsid w:val="56A071A0"/>
     <w:multiLevelType w:val="hybridMultilevel"/>
     <w:tmpl w:val="C1961392"/>
@@ -22274,7 +23730,7 @@
       </w:rPr>
     </w:lvl>
   </w:abstractNum>
-  <w:abstractNum w:abstractNumId="70" w15:restartNumberingAfterBreak="0">
+  <w:abstractNum w:abstractNumId="72" w15:restartNumberingAfterBreak="0">
     <w:nsid w:val="583F2F9D"/>
     <w:multiLevelType w:val="hybridMultilevel"/>
     <w:tmpl w:val="CC2C27D0"/>
@@ -22387,7 +23843,120 @@
       </w:rPr>
     </w:lvl>
   </w:abstractNum>
-  <w:abstractNum w:abstractNumId="71" w15:restartNumberingAfterBreak="0">
+  <w:abstractNum w:abstractNumId="73" w15:restartNumberingAfterBreak="0">
+    <w:nsid w:val="59F02138"/>
+    <w:multiLevelType w:val="hybridMultilevel"/>
+    <w:tmpl w:val="54ACAE6A"/>
+    <w:lvl w:ilvl="0" w:tplc="04090001">
+      <w:start w:val="1"/>
+      <w:numFmt w:val="bullet"/>
+      <w:lvlText w:val=""/>
+      <w:lvlJc w:val="left"/>
+      <w:pPr>
+        <w:ind w:left="720" w:hanging="360"/>
+      </w:pPr>
+      <w:rPr>
+        <w:rFonts w:ascii="Symbol" w:hAnsi="Symbol" w:hint="default"/>
+      </w:rPr>
+    </w:lvl>
+    <w:lvl w:ilvl="1" w:tplc="04090003">
+      <w:start w:val="1"/>
+      <w:numFmt w:val="bullet"/>
+      <w:lvlText w:val="o"/>
+      <w:lvlJc w:val="left"/>
+      <w:pPr>
+        <w:ind w:left="1440" w:hanging="360"/>
+      </w:pPr>
+      <w:rPr>
+        <w:rFonts w:ascii="Courier New" w:hAnsi="Courier New" w:cs="Courier New" w:hint="default"/>
+      </w:rPr>
+    </w:lvl>
+    <w:lvl w:ilvl="2" w:tplc="04090005">
+      <w:start w:val="1"/>
+      <w:numFmt w:val="bullet"/>
+      <w:lvlText w:val=""/>
+      <w:lvlJc w:val="left"/>
+      <w:pPr>
+        <w:ind w:left="2160" w:hanging="360"/>
+      </w:pPr>
+      <w:rPr>
+        <w:rFonts w:ascii="Wingdings" w:hAnsi="Wingdings" w:hint="default"/>
+      </w:rPr>
+    </w:lvl>
+    <w:lvl w:ilvl="3" w:tplc="04090001" w:tentative="1">
+      <w:start w:val="1"/>
+      <w:numFmt w:val="bullet"/>
+      <w:lvlText w:val=""/>
+      <w:lvlJc w:val="left"/>
+      <w:pPr>
+        <w:ind w:left="2880" w:hanging="360"/>
+      </w:pPr>
+      <w:rPr>
+        <w:rFonts w:ascii="Symbol" w:hAnsi="Symbol" w:hint="default"/>
+      </w:rPr>
+    </w:lvl>
+    <w:lvl w:ilvl="4" w:tplc="04090003" w:tentative="1">
+      <w:start w:val="1"/>
+      <w:numFmt w:val="bullet"/>
+      <w:lvlText w:val="o"/>
+      <w:lvlJc w:val="left"/>
+      <w:pPr>
+        <w:ind w:left="3600" w:hanging="360"/>
+      </w:pPr>
+      <w:rPr>
+        <w:rFonts w:ascii="Courier New" w:hAnsi="Courier New" w:cs="Courier New" w:hint="default"/>
+      </w:rPr>
+    </w:lvl>
+    <w:lvl w:ilvl="5" w:tplc="04090005" w:tentative="1">
+      <w:start w:val="1"/>
+      <w:numFmt w:val="bullet"/>
+      <w:lvlText w:val=""/>
+      <w:lvlJc w:val="left"/>
+      <w:pPr>
+        <w:ind w:left="4320" w:hanging="360"/>
+      </w:pPr>
+      <w:rPr>
+        <w:rFonts w:ascii="Wingdings" w:hAnsi="Wingdings" w:hint="default"/>
+      </w:rPr>
+    </w:lvl>
+    <w:lvl w:ilvl="6" w:tplc="04090001" w:tentative="1">
+      <w:start w:val="1"/>
+      <w:numFmt w:val="bullet"/>
+      <w:lvlText w:val=""/>
+      <w:lvlJc w:val="left"/>
+      <w:pPr>
+        <w:ind w:left="5040" w:hanging="360"/>
+      </w:pPr>
+      <w:rPr>
+        <w:rFonts w:ascii="Symbol" w:hAnsi="Symbol" w:hint="default"/>
+      </w:rPr>
+    </w:lvl>
+    <w:lvl w:ilvl="7" w:tplc="04090003" w:tentative="1">
+      <w:start w:val="1"/>
+      <w:numFmt w:val="bullet"/>
+      <w:lvlText w:val="o"/>
+      <w:lvlJc w:val="left"/>
+      <w:pPr>
+        <w:ind w:left="5760" w:hanging="360"/>
+      </w:pPr>
+      <w:rPr>
+        <w:rFonts w:ascii="Courier New" w:hAnsi="Courier New" w:cs="Courier New" w:hint="default"/>
+      </w:rPr>
+    </w:lvl>
+    <w:lvl w:ilvl="8" w:tplc="04090005" w:tentative="1">
+      <w:start w:val="1"/>
+      <w:numFmt w:val="bullet"/>
+      <w:lvlText w:val=""/>
+      <w:lvlJc w:val="left"/>
+      <w:pPr>
+        <w:ind w:left="6480" w:hanging="360"/>
+      </w:pPr>
+      <w:rPr>
+        <w:rFonts w:ascii="Wingdings" w:hAnsi="Wingdings" w:hint="default"/>
+      </w:rPr>
+    </w:lvl>
+  </w:abstractNum>
+  <w:abstractNum w:abstractNumId="74" w15:restartNumberingAfterBreak="0">
     <w:nsid w:val="5AEB3814"/>
     <w:multiLevelType w:val="hybridMultilevel"/>
     <w:tmpl w:val="28DE33E8"/>
@@ -22473,7 +24042,7 @@
       </w:pPr>
     </w:lvl>
   </w:abstractNum>
-  <w:abstractNum w:abstractNumId="72" w15:restartNumberingAfterBreak="0">
+  <w:abstractNum w:abstractNumId="75" w15:restartNumberingAfterBreak="0">
     <w:nsid w:val="5B5D5934"/>
     <w:multiLevelType w:val="hybridMultilevel"/>
     <w:tmpl w:val="CA8E3E96"/>
@@ -22586,7 +24155,7 @@
       </w:rPr>
     </w:lvl>
   </w:abstractNum>
-  <w:abstractNum w:abstractNumId="73" w15:restartNumberingAfterBreak="0">
+  <w:abstractNum w:abstractNumId="76" w15:restartNumberingAfterBreak="0">
     <w:nsid w:val="5B6A48EA"/>
     <w:multiLevelType w:val="hybridMultilevel"/>
     <w:tmpl w:val="F14A2F60"/>
@@ -22699,7 +24268,120 @@
       </w:rPr>
     </w:lvl>
   </w:abstractNum>
-  <w:abstractNum w:abstractNumId="74" w15:restartNumberingAfterBreak="0">
+  <w:abstractNum w:abstractNumId="77" w15:restartNumberingAfterBreak="0">
+    <w:nsid w:val="5E330B6F"/>
+    <w:multiLevelType w:val="hybridMultilevel"/>
+    <w:tmpl w:val="95649E10"/>
+    <w:lvl w:ilvl="0" w:tplc="04090001">
+      <w:start w:val="1"/>
+      <w:numFmt w:val="bullet"/>
+      <w:lvlText w:val=""/>
+      <w:lvlJc w:val="left"/>
+      <w:pPr>
+        <w:ind w:left="720" w:hanging="360"/>
+      </w:pPr>
+      <w:rPr>
+        <w:rFonts w:ascii="Symbol" w:hAnsi="Symbol" w:hint="default"/>
+      </w:rPr>
+    </w:lvl>
+    <w:lvl w:ilvl="1" w:tplc="04090003">
+      <w:start w:val="1"/>
+      <w:numFmt w:val="bullet"/>
+      <w:lvlText w:val="o"/>
+      <w:lvlJc w:val="left"/>
+      <w:pPr>
+        <w:ind w:left="1440" w:hanging="360"/>
+      </w:pPr>
+      <w:rPr>
+        <w:rFonts w:ascii="Courier New" w:hAnsi="Courier New" w:cs="Courier New" w:hint="default"/>
+      </w:rPr>
+    </w:lvl>
+    <w:lvl w:ilvl="2" w:tplc="04090005">
+      <w:start w:val="1"/>
+      <w:numFmt w:val="bullet"/>
+      <w:lvlText w:val=""/>
+      <w:lvlJc w:val="left"/>
+      <w:pPr>
+        <w:ind w:left="2160" w:hanging="360"/>
+      </w:pPr>
+      <w:rPr>
+        <w:rFonts w:ascii="Wingdings" w:hAnsi="Wingdings" w:hint="default"/>
+      </w:rPr>
+    </w:lvl>
+    <w:lvl w:ilvl="3" w:tplc="04090001" w:tentative="1">
+      <w:start w:val="1"/>
+      <w:numFmt w:val="bullet"/>
+      <w:lvlText w:val=""/>
+      <w:lvlJc w:val="left"/>
+      <w:pPr>
+        <w:ind w:left="2880" w:hanging="360"/>
+      </w:pPr>
+      <w:rPr>
+        <w:rFonts w:ascii="Symbol" w:hAnsi="Symbol" w:hint="default"/>
+      </w:rPr>
+    </w:lvl>
+    <w:lvl w:ilvl="4" w:tplc="04090003" w:tentative="1">
+      <w:start w:val="1"/>
+      <w:numFmt w:val="bullet"/>
+      <w:lvlText w:val="o"/>
+      <w:lvlJc w:val="left"/>
+      <w:pPr>
+        <w:ind w:left="3600" w:hanging="360"/>
+      </w:pPr>
+      <w:rPr>
+        <w:rFonts w:ascii="Courier New" w:hAnsi="Courier New" w:cs="Courier New" w:hint="default"/>
+      </w:rPr>
+    </w:lvl>
+    <w:lvl w:ilvl="5" w:tplc="04090005" w:tentative="1">
+      <w:start w:val="1"/>
+      <w:numFmt w:val="bullet"/>
+      <w:lvlText w:val=""/>
+      <w:lvlJc w:val="left"/>
+      <w:pPr>
+        <w:ind w:left="4320" w:hanging="360"/>
+      </w:pPr>
+      <w:rPr>
+        <w:rFonts w:ascii="Wingdings" w:hAnsi="Wingdings" w:hint="default"/>
+      </w:rPr>
+    </w:lvl>
+    <w:lvl w:ilvl="6" w:tplc="04090001" w:tentative="1">
+      <w:start w:val="1"/>
+      <w:numFmt w:val="bullet"/>
+      <w:lvlText w:val=""/>
+      <w:lvlJc w:val="left"/>
+      <w:pPr>
+        <w:ind w:left="5040" w:hanging="360"/>
+      </w:pPr>
+      <w:rPr>
+        <w:rFonts w:ascii="Symbol" w:hAnsi="Symbol" w:hint="default"/>
+      </w:rPr>
+    </w:lvl>
+    <w:lvl w:ilvl="7" w:tplc="04090003" w:tentative="1">
+      <w:start w:val="1"/>
+      <w:numFmt w:val="bullet"/>
+      <w:lvlText w:val="o"/>
+      <w:lvlJc w:val="left"/>
+      <w:pPr>
+        <w:ind w:left="5760" w:hanging="360"/>
+      </w:pPr>
+      <w:rPr>
+        <w:rFonts w:ascii="Courier New" w:hAnsi="Courier New" w:cs="Courier New" w:hint="default"/>
+      </w:rPr>
+    </w:lvl>
+    <w:lvl w:ilvl="8" w:tplc="04090005" w:tentative="1">
+      <w:start w:val="1"/>
+      <w:numFmt w:val="bullet"/>
+      <w:lvlText w:val=""/>
+      <w:lvlJc w:val="left"/>
+      <w:pPr>
+        <w:ind w:left="6480" w:hanging="360"/>
+      </w:pPr>
+      <w:rPr>
+        <w:rFonts w:ascii="Wingdings" w:hAnsi="Wingdings" w:hint="default"/>
+      </w:rPr>
+    </w:lvl>
+  </w:abstractNum>
+  <w:abstractNum w:abstractNumId="78" w15:restartNumberingAfterBreak="0">
     <w:nsid w:val="60F85568"/>
     <w:multiLevelType w:val="hybridMultilevel"/>
     <w:tmpl w:val="71184160"/>
@@ -22812,7 +24494,233 @@
       </w:rPr>
     </w:lvl>
   </w:abstractNum>
-  <w:abstractNum w:abstractNumId="75" w15:restartNumberingAfterBreak="0">
+  <w:abstractNum w:abstractNumId="79" w15:restartNumberingAfterBreak="0">
+    <w:nsid w:val="61542709"/>
+    <w:multiLevelType w:val="hybridMultilevel"/>
+    <w:tmpl w:val="704A2D84"/>
+    <w:lvl w:ilvl="0" w:tplc="04090001">
+      <w:start w:val="1"/>
+      <w:numFmt w:val="bullet"/>
+      <w:lvlText w:val=""/>
+      <w:lvlJc w:val="left"/>
+      <w:pPr>
+        <w:ind w:left="720" w:hanging="360"/>
+      </w:pPr>
+      <w:rPr>
+        <w:rFonts w:ascii="Symbol" w:hAnsi="Symbol" w:hint="default"/>
+      </w:rPr>
+    </w:lvl>
+    <w:lvl w:ilvl="1" w:tplc="04090003">
+      <w:start w:val="1"/>
+      <w:numFmt w:val="bullet"/>
+      <w:lvlText w:val="o"/>
+      <w:lvlJc w:val="left"/>
+      <w:pPr>
+        <w:ind w:left="1440" w:hanging="360"/>
+      </w:pPr>
+      <w:rPr>
+        <w:rFonts w:ascii="Courier New" w:hAnsi="Courier New" w:cs="Courier New" w:hint="default"/>
+      </w:rPr>
+    </w:lvl>
+    <w:lvl w:ilvl="2" w:tplc="04090005">
+      <w:start w:val="1"/>
+      <w:numFmt w:val="bullet"/>
+      <w:lvlText w:val=""/>
+      <w:lvlJc w:val="left"/>
+      <w:pPr>
+        <w:ind w:left="2160" w:hanging="360"/>
+      </w:pPr>
+      <w:rPr>
+        <w:rFonts w:ascii="Wingdings" w:hAnsi="Wingdings" w:hint="default"/>
+      </w:rPr>
+    </w:lvl>
+    <w:lvl w:ilvl="3" w:tplc="04090001" w:tentative="1">
+      <w:start w:val="1"/>
+      <w:numFmt w:val="bullet"/>
+      <w:lvlText w:val=""/>
+      <w:lvlJc w:val="left"/>
+      <w:pPr>
+        <w:ind w:left="2880" w:hanging="360"/>
+      </w:pPr>
+      <w:rPr>
+        <w:rFonts w:ascii="Symbol" w:hAnsi="Symbol" w:hint="default"/>
+      </w:rPr>
+    </w:lvl>
+    <w:lvl w:ilvl="4" w:tplc="04090003" w:tentative="1">
+      <w:start w:val="1"/>
+      <w:numFmt w:val="bullet"/>
+      <w:lvlText w:val="o"/>
+      <w:lvlJc w:val="left"/>
+      <w:pPr>
+        <w:ind w:left="3600" w:hanging="360"/>
+      </w:pPr>
+      <w:rPr>
+        <w:rFonts w:ascii="Courier New" w:hAnsi="Courier New" w:cs="Courier New" w:hint="default"/>
+      </w:rPr>
+    </w:lvl>
+    <w:lvl w:ilvl="5" w:tplc="04090005" w:tentative="1">
+      <w:start w:val="1"/>
+      <w:numFmt w:val="bullet"/>
+      <w:lvlText w:val=""/>
+      <w:lvlJc w:val="left"/>
+      <w:pPr>
+        <w:ind w:left="4320" w:hanging="360"/>
+      </w:pPr>
+      <w:rPr>
+        <w:rFonts w:ascii="Wingdings" w:hAnsi="Wingdings" w:hint="default"/>
+      </w:rPr>
+    </w:lvl>
+    <w:lvl w:ilvl="6" w:tplc="04090001" w:tentative="1">
+      <w:start w:val="1"/>
+      <w:numFmt w:val="bullet"/>
+      <w:lvlText w:val=""/>
+      <w:lvlJc w:val="left"/>
+      <w:pPr>
+        <w:ind w:left="5040" w:hanging="360"/>
+      </w:pPr>
+      <w:rPr>
+        <w:rFonts w:ascii="Symbol" w:hAnsi="Symbol" w:hint="default"/>
+      </w:rPr>
+    </w:lvl>
+    <w:lvl w:ilvl="7" w:tplc="04090003" w:tentative="1">
+      <w:start w:val="1"/>
+      <w:numFmt w:val="bullet"/>
+      <w:lvlText w:val="o"/>
+      <w:lvlJc w:val="left"/>
+      <w:pPr>
+        <w:ind w:left="5760" w:hanging="360"/>
+      </w:pPr>
+      <w:rPr>
+        <w:rFonts w:ascii="Courier New" w:hAnsi="Courier New" w:cs="Courier New" w:hint="default"/>
+      </w:rPr>
+    </w:lvl>
+    <w:lvl w:ilvl="8" w:tplc="04090005" w:tentative="1">
+      <w:start w:val="1"/>
+      <w:numFmt w:val="bullet"/>
+      <w:lvlText w:val=""/>
+      <w:lvlJc w:val="left"/>
+      <w:pPr>
+        <w:ind w:left="6480" w:hanging="360"/>
+      </w:pPr>
+      <w:rPr>
+        <w:rFonts w:ascii="Wingdings" w:hAnsi="Wingdings" w:hint="default"/>
+      </w:rPr>
+    </w:lvl>
+  </w:abstractNum>
+  <w:abstractNum w:abstractNumId="80" w15:restartNumberingAfterBreak="0">
+    <w:nsid w:val="62040585"/>
+    <w:multiLevelType w:val="hybridMultilevel"/>
+    <w:tmpl w:val="00BC7E06"/>
+    <w:lvl w:ilvl="0" w:tplc="04090001">
+      <w:start w:val="1"/>
+      <w:numFmt w:val="bullet"/>
+      <w:lvlText w:val=""/>
+      <w:lvlJc w:val="left"/>
+      <w:pPr>
+        <w:ind w:left="720" w:hanging="360"/>
+      </w:pPr>
+      <w:rPr>
+        <w:rFonts w:ascii="Symbol" w:hAnsi="Symbol" w:hint="default"/>
+      </w:rPr>
+    </w:lvl>
+    <w:lvl w:ilvl="1" w:tplc="04090003">
+      <w:start w:val="1"/>
+      <w:numFmt w:val="bullet"/>
+      <w:lvlText w:val="o"/>
+      <w:lvlJc w:val="left"/>
+      <w:pPr>
+        <w:ind w:left="1440" w:hanging="360"/>
+      </w:pPr>
+      <w:rPr>
+        <w:rFonts w:ascii="Courier New" w:hAnsi="Courier New" w:cs="Courier New" w:hint="default"/>
+      </w:rPr>
+    </w:lvl>
+    <w:lvl w:ilvl="2" w:tplc="04090005" w:tentative="1">
+      <w:start w:val="1"/>
+      <w:numFmt w:val="bullet"/>
+      <w:lvlText w:val=""/>
+      <w:lvlJc w:val="left"/>
+      <w:pPr>
+        <w:ind w:left="2160" w:hanging="360"/>
+      </w:pPr>
+      <w:rPr>
+        <w:rFonts w:ascii="Wingdings" w:hAnsi="Wingdings" w:hint="default"/>
+      </w:rPr>
+    </w:lvl>
+    <w:lvl w:ilvl="3" w:tplc="04090001" w:tentative="1">
+      <w:start w:val="1"/>
+      <w:numFmt w:val="bullet"/>
+      <w:lvlText w:val=""/>
+      <w:lvlJc w:val="left"/>
+      <w:pPr>
+        <w:ind w:left="2880" w:hanging="360"/>
+      </w:pPr>
+      <w:rPr>
+        <w:rFonts w:ascii="Symbol" w:hAnsi="Symbol" w:hint="default"/>
+      </w:rPr>
+    </w:lvl>
+    <w:lvl w:ilvl="4" w:tplc="04090003" w:tentative="1">
+      <w:start w:val="1"/>
+      <w:numFmt w:val="bullet"/>
+      <w:lvlText w:val="o"/>
+      <w:lvlJc w:val="left"/>
+      <w:pPr>
+        <w:ind w:left="3600" w:hanging="360"/>
+      </w:pPr>
+      <w:rPr>
+        <w:rFonts w:ascii="Courier New" w:hAnsi="Courier New" w:cs="Courier New" w:hint="default"/>
+      </w:rPr>
+    </w:lvl>
+    <w:lvl w:ilvl="5" w:tplc="04090005" w:tentative="1">
+      <w:start w:val="1"/>
+      <w:numFmt w:val="bullet"/>
+      <w:lvlText w:val=""/>
+      <w:lvlJc w:val="left"/>
+      <w:pPr>
+        <w:ind w:left="4320" w:hanging="360"/>
+      </w:pPr>
+      <w:rPr>
+        <w:rFonts w:ascii="Wingdings" w:hAnsi="Wingdings" w:hint="default"/>
+      </w:rPr>
+    </w:lvl>
+    <w:lvl w:ilvl="6" w:tplc="04090001" w:tentative="1">
+      <w:start w:val="1"/>
+      <w:numFmt w:val="bullet"/>
+      <w:lvlText w:val=""/>
+      <w:lvlJc w:val="left"/>
+      <w:pPr>
+        <w:ind w:left="5040" w:hanging="360"/>
+      </w:pPr>
+      <w:rPr>
+        <w:rFonts w:ascii="Symbol" w:hAnsi="Symbol" w:hint="default"/>
+      </w:rPr>
+    </w:lvl>
+    <w:lvl w:ilvl="7" w:tplc="04090003" w:tentative="1">
+      <w:start w:val="1"/>
+      <w:numFmt w:val="bullet"/>
+      <w:lvlText w:val="o"/>
+      <w:lvlJc w:val="left"/>
+      <w:pPr>
+        <w:ind w:left="5760" w:hanging="360"/>
+      </w:pPr>
+      <w:rPr>
+        <w:rFonts w:ascii="Courier New" w:hAnsi="Courier New" w:cs="Courier New" w:hint="default"/>
+      </w:rPr>
+    </w:lvl>
+    <w:lvl w:ilvl="8" w:tplc="04090005" w:tentative="1">
+      <w:start w:val="1"/>
+      <w:numFmt w:val="bullet"/>
+      <w:lvlText w:val=""/>
+      <w:lvlJc w:val="left"/>
+      <w:pPr>
+        <w:ind w:left="6480" w:hanging="360"/>
+      </w:pPr>
+      <w:rPr>
+        <w:rFonts w:ascii="Wingdings" w:hAnsi="Wingdings" w:hint="default"/>
+      </w:rPr>
+    </w:lvl>
+  </w:abstractNum>
+  <w:abstractNum w:abstractNumId="81" w15:restartNumberingAfterBreak="0">
     <w:nsid w:val="629955C7"/>
     <w:multiLevelType w:val="hybridMultilevel"/>
     <w:tmpl w:val="0E424170"/>
@@ -22925,7 +24833,7 @@
       </w:rPr>
     </w:lvl>
   </w:abstractNum>
-  <w:abstractNum w:abstractNumId="76" w15:restartNumberingAfterBreak="0">
+  <w:abstractNum w:abstractNumId="82" w15:restartNumberingAfterBreak="0">
     <w:nsid w:val="62B17422"/>
     <w:multiLevelType w:val="hybridMultilevel"/>
     <w:tmpl w:val="1C36A680"/>
@@ -23011,7 +24919,7 @@
       </w:pPr>
     </w:lvl>
   </w:abstractNum>
-  <w:abstractNum w:abstractNumId="77" w15:restartNumberingAfterBreak="0">
+  <w:abstractNum w:abstractNumId="83" w15:restartNumberingAfterBreak="0">
     <w:nsid w:val="62DD0571"/>
     <w:multiLevelType w:val="hybridMultilevel"/>
     <w:tmpl w:val="FE42C1E2"/>
@@ -23124,7 +25032,7 @@
       </w:rPr>
     </w:lvl>
   </w:abstractNum>
-  <w:abstractNum w:abstractNumId="78" w15:restartNumberingAfterBreak="0">
+  <w:abstractNum w:abstractNumId="84" w15:restartNumberingAfterBreak="0">
     <w:nsid w:val="65913247"/>
     <w:multiLevelType w:val="hybridMultilevel"/>
     <w:tmpl w:val="3A12358C"/>
@@ -23237,7 +25145,120 @@
       </w:rPr>
     </w:lvl>
   </w:abstractNum>
-  <w:abstractNum w:abstractNumId="79" w15:restartNumberingAfterBreak="0">
+  <w:abstractNum w:abstractNumId="85" w15:restartNumberingAfterBreak="0">
+    <w:nsid w:val="69AC4A97"/>
+    <w:multiLevelType w:val="hybridMultilevel"/>
+    <w:tmpl w:val="741E03A4"/>
+    <w:lvl w:ilvl="0" w:tplc="04090001">
+      <w:start w:val="1"/>
+      <w:numFmt w:val="bullet"/>
+      <w:lvlText w:val=""/>
+      <w:lvlJc w:val="left"/>
+      <w:pPr>
+        <w:ind w:left="720" w:hanging="360"/>
+      </w:pPr>
+      <w:rPr>
+        <w:rFonts w:ascii="Symbol" w:hAnsi="Symbol" w:hint="default"/>
+      </w:rPr>
+    </w:lvl>
+    <w:lvl w:ilvl="1" w:tplc="04090003">
+      <w:start w:val="1"/>
+      <w:numFmt w:val="bullet"/>
+      <w:lvlText w:val="o"/>
+      <w:lvlJc w:val="left"/>
+      <w:pPr>
+        <w:ind w:left="1440" w:hanging="360"/>
+      </w:pPr>
+      <w:rPr>
+        <w:rFonts w:ascii="Courier New" w:hAnsi="Courier New" w:cs="Courier New" w:hint="default"/>
+      </w:rPr>
+    </w:lvl>
+    <w:lvl w:ilvl="2" w:tplc="04090005" w:tentative="1">
+      <w:start w:val="1"/>
+      <w:numFmt w:val="bullet"/>
+      <w:lvlText w:val=""/>
+      <w:lvlJc w:val="left"/>
+      <w:pPr>
+        <w:ind w:left="2160" w:hanging="360"/>
+      </w:pPr>
+      <w:rPr>
+        <w:rFonts w:ascii="Wingdings" w:hAnsi="Wingdings" w:hint="default"/>
+      </w:rPr>
+    </w:lvl>
+    <w:lvl w:ilvl="3" w:tplc="04090001" w:tentative="1">
+      <w:start w:val="1"/>
+      <w:numFmt w:val="bullet"/>
+      <w:lvlText w:val=""/>
+      <w:lvlJc w:val="left"/>
+      <w:pPr>
+        <w:ind w:left="2880" w:hanging="360"/>
+      </w:pPr>
+      <w:rPr>
+        <w:rFonts w:ascii="Symbol" w:hAnsi="Symbol" w:hint="default"/>
+      </w:rPr>
+    </w:lvl>
+    <w:lvl w:ilvl="4" w:tplc="04090003" w:tentative="1">
+      <w:start w:val="1"/>
+      <w:numFmt w:val="bullet"/>
+      <w:lvlText w:val="o"/>
+      <w:lvlJc w:val="left"/>
+      <w:pPr>
+        <w:ind w:left="3600" w:hanging="360"/>
+      </w:pPr>
+      <w:rPr>
+        <w:rFonts w:ascii="Courier New" w:hAnsi="Courier New" w:cs="Courier New" w:hint="default"/>
+      </w:rPr>
+    </w:lvl>
+    <w:lvl w:ilvl="5" w:tplc="04090005" w:tentative="1">
+      <w:start w:val="1"/>
+      <w:numFmt w:val="bullet"/>
+      <w:lvlText w:val=""/>
+      <w:lvlJc w:val="left"/>
+      <w:pPr>
+        <w:ind w:left="4320" w:hanging="360"/>
+      </w:pPr>
+      <w:rPr>
+        <w:rFonts w:ascii="Wingdings" w:hAnsi="Wingdings" w:hint="default"/>
+      </w:rPr>
+    </w:lvl>
+    <w:lvl w:ilvl="6" w:tplc="04090001" w:tentative="1">
+      <w:start w:val="1"/>
+      <w:numFmt w:val="bullet"/>
+      <w:lvlText w:val=""/>
+      <w:lvlJc w:val="left"/>
+      <w:pPr>
+        <w:ind w:left="5040" w:hanging="360"/>
+      </w:pPr>
+      <w:rPr>
+        <w:rFonts w:ascii="Symbol" w:hAnsi="Symbol" w:hint="default"/>
+      </w:rPr>
+    </w:lvl>
+    <w:lvl w:ilvl="7" w:tplc="04090003" w:tentative="1">
+      <w:start w:val="1"/>
+      <w:numFmt w:val="bullet"/>
+      <w:lvlText w:val="o"/>
+      <w:lvlJc w:val="left"/>
+      <w:pPr>
+        <w:ind w:left="5760" w:hanging="360"/>
+      </w:pPr>
+      <w:rPr>
+        <w:rFonts w:ascii="Courier New" w:hAnsi="Courier New" w:cs="Courier New" w:hint="default"/>
+      </w:rPr>
+    </w:lvl>
+    <w:lvl w:ilvl="8" w:tplc="04090005" w:tentative="1">
+      <w:start w:val="1"/>
+      <w:numFmt w:val="bullet"/>
+      <w:lvlText w:val=""/>
+      <w:lvlJc w:val="left"/>
+      <w:pPr>
+        <w:ind w:left="6480" w:hanging="360"/>
+      </w:pPr>
+      <w:rPr>
+        <w:rFonts w:ascii="Wingdings" w:hAnsi="Wingdings" w:hint="default"/>
+      </w:rPr>
+    </w:lvl>
+  </w:abstractNum>
+  <w:abstractNum w:abstractNumId="86" w15:restartNumberingAfterBreak="0">
     <w:nsid w:val="6CA013C7"/>
     <w:multiLevelType w:val="hybridMultilevel"/>
     <w:tmpl w:val="EFE6F564"/>
@@ -23350,7 +25371,7 @@
       </w:rPr>
     </w:lvl>
   </w:abstractNum>
-  <w:abstractNum w:abstractNumId="80" w15:restartNumberingAfterBreak="0">
+  <w:abstractNum w:abstractNumId="87" w15:restartNumberingAfterBreak="0">
     <w:nsid w:val="6D1F0A76"/>
     <w:multiLevelType w:val="hybridMultilevel"/>
     <w:tmpl w:val="E9E2217C"/>
@@ -23463,7 +25484,7 @@
       </w:rPr>
     </w:lvl>
   </w:abstractNum>
-  <w:abstractNum w:abstractNumId="81" w15:restartNumberingAfterBreak="0">
+  <w:abstractNum w:abstractNumId="88" w15:restartNumberingAfterBreak="0">
     <w:nsid w:val="6DD439C3"/>
     <w:multiLevelType w:val="hybridMultilevel"/>
     <w:tmpl w:val="460CBD66"/>
@@ -23576,7 +25597,7 @@
       </w:rPr>
     </w:lvl>
   </w:abstractNum>
-  <w:abstractNum w:abstractNumId="82" w15:restartNumberingAfterBreak="0">
+  <w:abstractNum w:abstractNumId="89" w15:restartNumberingAfterBreak="0">
     <w:nsid w:val="6E1B5115"/>
     <w:multiLevelType w:val="hybridMultilevel"/>
     <w:tmpl w:val="C7BE4E04"/>
@@ -23592,7 +25613,7 @@
         <w:rFonts w:ascii="Symbol" w:hAnsi="Symbol" w:hint="default"/>
       </w:rPr>
     </w:lvl>
-    <w:lvl w:ilvl="1" w:tplc="04090003" w:tentative="1">
+    <w:lvl w:ilvl="1" w:tplc="04090003">
       <w:start w:val="1"/>
       <w:numFmt w:val="bullet"/>
       <w:lvlText w:val="o"/>
@@ -23689,7 +25710,120 @@
       </w:rPr>
     </w:lvl>
   </w:abstractNum>
-  <w:abstractNum w:abstractNumId="83" w15:restartNumberingAfterBreak="0">
+  <w:abstractNum w:abstractNumId="90" w15:restartNumberingAfterBreak="0">
+    <w:nsid w:val="6F2A64FF"/>
+    <w:multiLevelType w:val="hybridMultilevel"/>
+    <w:tmpl w:val="9F2A8368"/>
+    <w:lvl w:ilvl="0" w:tplc="04090001">
+      <w:start w:val="1"/>
+      <w:numFmt w:val="bullet"/>
+      <w:lvlText w:val=""/>
+      <w:lvlJc w:val="left"/>
+      <w:pPr>
+        <w:ind w:left="720" w:hanging="360"/>
+      </w:pPr>
+      <w:rPr>
+        <w:rFonts w:ascii="Symbol" w:hAnsi="Symbol" w:hint="default"/>
+      </w:rPr>
+    </w:lvl>
+    <w:lvl w:ilvl="1" w:tplc="04090003">
+      <w:start w:val="1"/>
+      <w:numFmt w:val="bullet"/>
+      <w:lvlText w:val="o"/>
+      <w:lvlJc w:val="left"/>
+      <w:pPr>
+        <w:ind w:left="1440" w:hanging="360"/>
+      </w:pPr>
+      <w:rPr>
+        <w:rFonts w:ascii="Courier New" w:hAnsi="Courier New" w:cs="Courier New" w:hint="default"/>
+      </w:rPr>
+    </w:lvl>
+    <w:lvl w:ilvl="2" w:tplc="04090005" w:tentative="1">
+      <w:start w:val="1"/>
+      <w:numFmt w:val="bullet"/>
+      <w:lvlText w:val=""/>
+      <w:lvlJc w:val="left"/>
+      <w:pPr>
+        <w:ind w:left="2160" w:hanging="360"/>
+      </w:pPr>
+      <w:rPr>
+        <w:rFonts w:ascii="Wingdings" w:hAnsi="Wingdings" w:hint="default"/>
+      </w:rPr>
+    </w:lvl>
+    <w:lvl w:ilvl="3" w:tplc="04090001" w:tentative="1">
+      <w:start w:val="1"/>
+      <w:numFmt w:val="bullet"/>
+      <w:lvlText w:val=""/>
+      <w:lvlJc w:val="left"/>
+      <w:pPr>
+        <w:ind w:left="2880" w:hanging="360"/>
+      </w:pPr>
+      <w:rPr>
+        <w:rFonts w:ascii="Symbol" w:hAnsi="Symbol" w:hint="default"/>
+      </w:rPr>
+    </w:lvl>
+    <w:lvl w:ilvl="4" w:tplc="04090003" w:tentative="1">
+      <w:start w:val="1"/>
+      <w:numFmt w:val="bullet"/>
+      <w:lvlText w:val="o"/>
+      <w:lvlJc w:val="left"/>
+      <w:pPr>
+        <w:ind w:left="3600" w:hanging="360"/>
+      </w:pPr>
+      <w:rPr>
+        <w:rFonts w:ascii="Courier New" w:hAnsi="Courier New" w:cs="Courier New" w:hint="default"/>
+      </w:rPr>
+    </w:lvl>
+    <w:lvl w:ilvl="5" w:tplc="04090005" w:tentative="1">
+      <w:start w:val="1"/>
+      <w:numFmt w:val="bullet"/>
+      <w:lvlText w:val=""/>
+      <w:lvlJc w:val="left"/>
+      <w:pPr>
+        <w:ind w:left="4320" w:hanging="360"/>
+      </w:pPr>
+      <w:rPr>
+        <w:rFonts w:ascii="Wingdings" w:hAnsi="Wingdings" w:hint="default"/>
+      </w:rPr>
+    </w:lvl>
+    <w:lvl w:ilvl="6" w:tplc="04090001" w:tentative="1">
+      <w:start w:val="1"/>
+      <w:numFmt w:val="bullet"/>
+      <w:lvlText w:val=""/>
+      <w:lvlJc w:val="left"/>
+      <w:pPr>
+        <w:ind w:left="5040" w:hanging="360"/>
+      </w:pPr>
+      <w:rPr>
+        <w:rFonts w:ascii="Symbol" w:hAnsi="Symbol" w:hint="default"/>
+      </w:rPr>
+    </w:lvl>
+    <w:lvl w:ilvl="7" w:tplc="04090003" w:tentative="1">
+      <w:start w:val="1"/>
+      <w:numFmt w:val="bullet"/>
+      <w:lvlText w:val="o"/>
+      <w:lvlJc w:val="left"/>
+      <w:pPr>
+        <w:ind w:left="5760" w:hanging="360"/>
+      </w:pPr>
+      <w:rPr>
+        <w:rFonts w:ascii="Courier New" w:hAnsi="Courier New" w:cs="Courier New" w:hint="default"/>
+      </w:rPr>
+    </w:lvl>
+    <w:lvl w:ilvl="8" w:tplc="04090005" w:tentative="1">
+      <w:start w:val="1"/>
+      <w:numFmt w:val="bullet"/>
+      <w:lvlText w:val=""/>
+      <w:lvlJc w:val="left"/>
+      <w:pPr>
+        <w:ind w:left="6480" w:hanging="360"/>
+      </w:pPr>
+      <w:rPr>
+        <w:rFonts w:ascii="Wingdings" w:hAnsi="Wingdings" w:hint="default"/>
+      </w:rPr>
+    </w:lvl>
+  </w:abstractNum>
+  <w:abstractNum w:abstractNumId="91" w15:restartNumberingAfterBreak="0">
     <w:nsid w:val="6F2E78E0"/>
     <w:multiLevelType w:val="hybridMultilevel"/>
     <w:tmpl w:val="000E50C4"/>
@@ -23802,7 +25936,7 @@
       </w:rPr>
     </w:lvl>
   </w:abstractNum>
-  <w:abstractNum w:abstractNumId="84" w15:restartNumberingAfterBreak="0">
+  <w:abstractNum w:abstractNumId="92" w15:restartNumberingAfterBreak="0">
     <w:nsid w:val="71BF741C"/>
     <w:multiLevelType w:val="hybridMultilevel"/>
     <w:tmpl w:val="2DE054F0"/>
@@ -23915,7 +26049,7 @@
       </w:rPr>
     </w:lvl>
   </w:abstractNum>
-  <w:abstractNum w:abstractNumId="85" w15:restartNumberingAfterBreak="0">
+  <w:abstractNum w:abstractNumId="93" w15:restartNumberingAfterBreak="0">
     <w:nsid w:val="72D64EAB"/>
     <w:multiLevelType w:val="hybridMultilevel"/>
     <w:tmpl w:val="55401474"/>
@@ -24028,7 +26162,7 @@
       </w:rPr>
     </w:lvl>
   </w:abstractNum>
-  <w:abstractNum w:abstractNumId="86" w15:restartNumberingAfterBreak="0">
+  <w:abstractNum w:abstractNumId="94" w15:restartNumberingAfterBreak="0">
     <w:nsid w:val="734040FF"/>
     <w:multiLevelType w:val="hybridMultilevel"/>
     <w:tmpl w:val="4E14D6E2"/>
@@ -24141,7 +26275,7 @@
       </w:rPr>
     </w:lvl>
   </w:abstractNum>
-  <w:abstractNum w:abstractNumId="87" w15:restartNumberingAfterBreak="0">
+  <w:abstractNum w:abstractNumId="95" w15:restartNumberingAfterBreak="0">
     <w:nsid w:val="74386C43"/>
     <w:multiLevelType w:val="hybridMultilevel"/>
     <w:tmpl w:val="15F4900E"/>
@@ -24254,7 +26388,7 @@
       </w:rPr>
     </w:lvl>
   </w:abstractNum>
-  <w:abstractNum w:abstractNumId="88" w15:restartNumberingAfterBreak="0">
+  <w:abstractNum w:abstractNumId="96" w15:restartNumberingAfterBreak="0">
     <w:nsid w:val="74C16FC8"/>
     <w:multiLevelType w:val="hybridMultilevel"/>
     <w:tmpl w:val="2DBAA1FE"/>
@@ -24367,7 +26501,7 @@
       </w:rPr>
     </w:lvl>
   </w:abstractNum>
-  <w:abstractNum w:abstractNumId="89" w15:restartNumberingAfterBreak="0">
+  <w:abstractNum w:abstractNumId="97" w15:restartNumberingAfterBreak="0">
     <w:nsid w:val="764B6371"/>
     <w:multiLevelType w:val="hybridMultilevel"/>
     <w:tmpl w:val="62BAF1F0"/>
@@ -24480,7 +26614,7 @@
       </w:rPr>
     </w:lvl>
   </w:abstractNum>
-  <w:abstractNum w:abstractNumId="90" w15:restartNumberingAfterBreak="0">
+  <w:abstractNum w:abstractNumId="98" w15:restartNumberingAfterBreak="0">
     <w:nsid w:val="7A8B6951"/>
     <w:multiLevelType w:val="hybridMultilevel"/>
     <w:tmpl w:val="2662C59A"/>
@@ -24593,7 +26727,7 @@
       </w:rPr>
     </w:lvl>
   </w:abstractNum>
-  <w:abstractNum w:abstractNumId="91" w15:restartNumberingAfterBreak="0">
+  <w:abstractNum w:abstractNumId="99" w15:restartNumberingAfterBreak="0">
     <w:nsid w:val="7BB47E8D"/>
     <w:multiLevelType w:val="hybridMultilevel"/>
     <w:tmpl w:val="9C8E7AD6"/>
@@ -24706,7 +26840,7 @@
       </w:rPr>
     </w:lvl>
   </w:abstractNum>
-  <w:abstractNum w:abstractNumId="92" w15:restartNumberingAfterBreak="0">
+  <w:abstractNum w:abstractNumId="100" w15:restartNumberingAfterBreak="0">
     <w:nsid w:val="7E7406EC"/>
     <w:multiLevelType w:val="hybridMultilevel"/>
     <w:tmpl w:val="98DEF6C0"/>
@@ -24819,7 +26953,7 @@
       </w:rPr>
     </w:lvl>
   </w:abstractNum>
-  <w:abstractNum w:abstractNumId="93" w15:restartNumberingAfterBreak="0">
+  <w:abstractNum w:abstractNumId="101" w15:restartNumberingAfterBreak="0">
     <w:nsid w:val="7E7F16FC"/>
     <w:multiLevelType w:val="hybridMultilevel"/>
     <w:tmpl w:val="CB785ACA"/>
@@ -24932,7 +27066,7 @@
       </w:rPr>
     </w:lvl>
   </w:abstractNum>
-  <w:abstractNum w:abstractNumId="94" w15:restartNumberingAfterBreak="0">
+  <w:abstractNum w:abstractNumId="102" w15:restartNumberingAfterBreak="0">
     <w:nsid w:val="7EDF7715"/>
     <w:multiLevelType w:val="hybridMultilevel"/>
     <w:tmpl w:val="7100A240"/>
@@ -25045,7 +27179,7 @@
       </w:rPr>
     </w:lvl>
   </w:abstractNum>
-  <w:abstractNum w:abstractNumId="95" w15:restartNumberingAfterBreak="0">
+  <w:abstractNum w:abstractNumId="103" w15:restartNumberingAfterBreak="0">
     <w:nsid w:val="7FBF2928"/>
     <w:multiLevelType w:val="hybridMultilevel"/>
     <w:tmpl w:val="3A74FA1C"/>
@@ -25159,139 +27293,139 @@
     </w:lvl>
   </w:abstractNum>
   <w:num w:numId="1">
-    <w:abstractNumId w:val="76"/>
+    <w:abstractNumId w:val="82"/>
   </w:num>
   <w:num w:numId="2">
-    <w:abstractNumId w:val="48"/>
+    <w:abstractNumId w:val="49"/>
   </w:num>
   <w:num w:numId="3">
     <w:abstractNumId w:val="6"/>
   </w:num>
   <w:num w:numId="4">
+    <w:abstractNumId w:val="36"/>
+  </w:num>
+  <w:num w:numId="5">
+    <w:abstractNumId w:val="40"/>
+  </w:num>
+  <w:num w:numId="6">
+    <w:abstractNumId w:val="96"/>
+  </w:num>
+  <w:num w:numId="7">
     <w:abstractNumId w:val="35"/>
   </w:num>
-  <w:num w:numId="5">
-    <w:abstractNumId w:val="39"/>
-  </w:num>
-  <w:num w:numId="6">
-    <w:abstractNumId w:val="88"/>
-  </w:num>
-  <w:num w:numId="7">
-    <w:abstractNumId w:val="34"/>
-  </w:num>
   <w:num w:numId="8">
-    <w:abstractNumId w:val="21"/>
+    <w:abstractNumId w:val="22"/>
   </w:num>
   <w:num w:numId="9">
-    <w:abstractNumId w:val="92"/>
+    <w:abstractNumId w:val="100"/>
   </w:num>
   <w:num w:numId="10">
     <w:abstractNumId w:val="10"/>
   </w:num>
   <w:num w:numId="11">
-    <w:abstractNumId w:val="73"/>
+    <w:abstractNumId w:val="76"/>
   </w:num>
   <w:num w:numId="12">
-    <w:abstractNumId w:val="80"/>
+    <w:abstractNumId w:val="87"/>
   </w:num>
   <w:num w:numId="13">
-    <w:abstractNumId w:val="42"/>
+    <w:abstractNumId w:val="43"/>
   </w:num>
   <w:num w:numId="14">
-    <w:abstractNumId w:val="45"/>
+    <w:abstractNumId w:val="46"/>
   </w:num>
   <w:num w:numId="15">
-    <w:abstractNumId w:val="91"/>
+    <w:abstractNumId w:val="99"/>
   </w:num>
   <w:num w:numId="16">
     <w:abstractNumId w:val="7"/>
   </w:num>
   <w:num w:numId="17">
-    <w:abstractNumId w:val="64"/>
+    <w:abstractNumId w:val="66"/>
   </w:num>
   <w:num w:numId="18">
-    <w:abstractNumId w:val="77"/>
+    <w:abstractNumId w:val="83"/>
   </w:num>
   <w:num w:numId="19">
     <w:abstractNumId w:val="9"/>
   </w:num>
   <w:num w:numId="20">
-    <w:abstractNumId w:val="67"/>
+    <w:abstractNumId w:val="69"/>
   </w:num>
   <w:num w:numId="21">
-    <w:abstractNumId w:val="79"/>
+    <w:abstractNumId w:val="86"/>
   </w:num>
   <w:num w:numId="22">
-    <w:abstractNumId w:val="47"/>
+    <w:abstractNumId w:val="48"/>
   </w:num>
   <w:num w:numId="23">
+    <w:abstractNumId w:val="58"/>
+  </w:num>
+  <w:num w:numId="24">
+    <w:abstractNumId w:val="92"/>
+  </w:num>
+  <w:num w:numId="25">
+    <w:abstractNumId w:val="19"/>
+  </w:num>
+  <w:num w:numId="26">
     <w:abstractNumId w:val="57"/>
   </w:num>
-  <w:num w:numId="24">
-    <w:abstractNumId w:val="84"/>
-  </w:num>
-  <w:num w:numId="25">
-    <w:abstractNumId w:val="18"/>
-  </w:num>
-  <w:num w:numId="26">
-    <w:abstractNumId w:val="56"/>
-  </w:num>
   <w:num w:numId="27">
-    <w:abstractNumId w:val="69"/>
+    <w:abstractNumId w:val="71"/>
   </w:num>
   <w:num w:numId="28">
-    <w:abstractNumId w:val="44"/>
+    <w:abstractNumId w:val="45"/>
   </w:num>
   <w:num w:numId="29">
-    <w:abstractNumId w:val="15"/>
+    <w:abstractNumId w:val="16"/>
   </w:num>
   <w:num w:numId="30">
-    <w:abstractNumId w:val="37"/>
+    <w:abstractNumId w:val="38"/>
   </w:num>
   <w:num w:numId="31">
     <w:abstractNumId w:val="8"/>
   </w:num>
   <w:num w:numId="32">
+    <w:abstractNumId w:val="81"/>
+  </w:num>
+  <w:num w:numId="33">
+    <w:abstractNumId w:val="44"/>
+  </w:num>
+  <w:num w:numId="34">
+    <w:abstractNumId w:val="88"/>
+  </w:num>
+  <w:num w:numId="35">
+    <w:abstractNumId w:val="54"/>
+  </w:num>
+  <w:num w:numId="36">
+    <w:abstractNumId w:val="50"/>
+  </w:num>
+  <w:num w:numId="37">
     <w:abstractNumId w:val="75"/>
   </w:num>
-  <w:num w:numId="33">
-    <w:abstractNumId w:val="43"/>
-  </w:num>
-  <w:num w:numId="34">
-    <w:abstractNumId w:val="81"/>
-  </w:num>
-  <w:num w:numId="35">
-    <w:abstractNumId w:val="53"/>
-  </w:num>
-  <w:num w:numId="36">
-    <w:abstractNumId w:val="49"/>
-  </w:num>
-  <w:num w:numId="37">
-    <w:abstractNumId w:val="72"/>
-  </w:num>
   <w:num w:numId="38">
-    <w:abstractNumId w:val="29"/>
+    <w:abstractNumId w:val="30"/>
   </w:num>
   <w:num w:numId="39">
     <w:abstractNumId w:val="2"/>
   </w:num>
   <w:num w:numId="40">
-    <w:abstractNumId w:val="20"/>
+    <w:abstractNumId w:val="21"/>
   </w:num>
   <w:num w:numId="41">
-    <w:abstractNumId w:val="90"/>
+    <w:abstractNumId w:val="98"/>
   </w:num>
   <w:num w:numId="42">
-    <w:abstractNumId w:val="93"/>
+    <w:abstractNumId w:val="101"/>
   </w:num>
   <w:num w:numId="43">
-    <w:abstractNumId w:val="41"/>
+    <w:abstractNumId w:val="42"/>
   </w:num>
   <w:num w:numId="44">
-    <w:abstractNumId w:val="13"/>
+    <w:abstractNumId w:val="14"/>
   </w:num>
   <w:num w:numId="45">
-    <w:abstractNumId w:val="60"/>
+    <w:abstractNumId w:val="61"/>
   </w:num>
   <w:num w:numId="46">
     <w:abstractNumId w:val="11"/>
@@ -25300,88 +27434,88 @@
     <w:abstractNumId w:val="0"/>
   </w:num>
   <w:num w:numId="48">
-    <w:abstractNumId w:val="71"/>
+    <w:abstractNumId w:val="74"/>
   </w:num>
   <w:num w:numId="49">
+    <w:abstractNumId w:val="27"/>
+  </w:num>
+  <w:num w:numId="50">
+    <w:abstractNumId w:val="25"/>
+  </w:num>
+  <w:num w:numId="51">
+    <w:abstractNumId w:val="70"/>
+  </w:num>
+  <w:num w:numId="52">
+    <w:abstractNumId w:val="68"/>
+  </w:num>
+  <w:num w:numId="53">
+    <w:abstractNumId w:val="78"/>
+  </w:num>
+  <w:num w:numId="54">
+    <w:abstractNumId w:val="52"/>
+  </w:num>
+  <w:num w:numId="55">
+    <w:abstractNumId w:val="55"/>
+  </w:num>
+  <w:num w:numId="56">
+    <w:abstractNumId w:val="53"/>
+  </w:num>
+  <w:num w:numId="57">
+    <w:abstractNumId w:val="33"/>
+  </w:num>
+  <w:num w:numId="58">
+    <w:abstractNumId w:val="62"/>
+  </w:num>
+  <w:num w:numId="59">
     <w:abstractNumId w:val="26"/>
   </w:num>
-  <w:num w:numId="50">
+  <w:num w:numId="60">
+    <w:abstractNumId w:val="31"/>
+  </w:num>
+  <w:num w:numId="61">
     <w:abstractNumId w:val="24"/>
   </w:num>
-  <w:num w:numId="51">
-    <w:abstractNumId w:val="68"/>
-  </w:num>
-  <w:num w:numId="52">
-    <w:abstractNumId w:val="66"/>
-  </w:num>
-  <w:num w:numId="53">
-    <w:abstractNumId w:val="74"/>
-  </w:num>
-  <w:num w:numId="54">
-    <w:abstractNumId w:val="51"/>
-  </w:num>
-  <w:num w:numId="55">
-    <w:abstractNumId w:val="54"/>
-  </w:num>
-  <w:num w:numId="56">
-    <w:abstractNumId w:val="52"/>
-  </w:num>
-  <w:num w:numId="57">
-    <w:abstractNumId w:val="32"/>
-  </w:num>
-  <w:num w:numId="58">
-    <w:abstractNumId w:val="61"/>
-  </w:num>
-  <w:num w:numId="59">
-    <w:abstractNumId w:val="25"/>
-  </w:num>
-  <w:num w:numId="60">
-    <w:abstractNumId w:val="30"/>
-  </w:num>
-  <w:num w:numId="61">
-    <w:abstractNumId w:val="23"/>
-  </w:num>
   <w:num w:numId="62">
-    <w:abstractNumId w:val="28"/>
+    <w:abstractNumId w:val="29"/>
   </w:num>
   <w:num w:numId="63">
-    <w:abstractNumId w:val="63"/>
+    <w:abstractNumId w:val="65"/>
   </w:num>
   <w:num w:numId="64">
     <w:abstractNumId w:val="5"/>
   </w:num>
   <w:num w:numId="65">
-    <w:abstractNumId w:val="17"/>
+    <w:abstractNumId w:val="18"/>
   </w:num>
   <w:num w:numId="66">
-    <w:abstractNumId w:val="59"/>
+    <w:abstractNumId w:val="60"/>
   </w:num>
   <w:num w:numId="67">
-    <w:abstractNumId w:val="50"/>
+    <w:abstractNumId w:val="51"/>
   </w:num>
   <w:num w:numId="68">
-    <w:abstractNumId w:val="70"/>
+    <w:abstractNumId w:val="72"/>
   </w:num>
   <w:num w:numId="69">
-    <w:abstractNumId w:val="31"/>
+    <w:abstractNumId w:val="32"/>
   </w:num>
   <w:num w:numId="70">
-    <w:abstractNumId w:val="94"/>
+    <w:abstractNumId w:val="102"/>
   </w:num>
   <w:num w:numId="71">
-    <w:abstractNumId w:val="62"/>
+    <w:abstractNumId w:val="63"/>
   </w:num>
   <w:num w:numId="72">
-    <w:abstractNumId w:val="36"/>
+    <w:abstractNumId w:val="37"/>
   </w:num>
   <w:num w:numId="73">
-    <w:abstractNumId w:val="89"/>
+    <w:abstractNumId w:val="97"/>
   </w:num>
   <w:num w:numId="74">
-    <w:abstractNumId w:val="46"/>
+    <w:abstractNumId w:val="47"/>
   </w:num>
   <w:num w:numId="75">
-    <w:abstractNumId w:val="55"/>
+    <w:abstractNumId w:val="56"/>
   </w:num>
   <w:num w:numId="76">
     <w:abstractNumId w:val="4"/>
@@ -25390,63 +27524,87 @@
     <w:abstractNumId w:val="1"/>
   </w:num>
   <w:num w:numId="78">
-    <w:abstractNumId w:val="86"/>
+    <w:abstractNumId w:val="94"/>
   </w:num>
   <w:num w:numId="79">
+    <w:abstractNumId w:val="103"/>
+  </w:num>
+  <w:num w:numId="80">
+    <w:abstractNumId w:val="93"/>
+  </w:num>
+  <w:num w:numId="81">
+    <w:abstractNumId w:val="17"/>
+  </w:num>
+  <w:num w:numId="82">
+    <w:abstractNumId w:val="13"/>
+  </w:num>
+  <w:num w:numId="83">
+    <w:abstractNumId w:val="59"/>
+  </w:num>
+  <w:num w:numId="84">
     <w:abstractNumId w:val="95"/>
   </w:num>
-  <w:num w:numId="80">
-    <w:abstractNumId w:val="85"/>
-  </w:num>
-  <w:num w:numId="81">
-    <w:abstractNumId w:val="16"/>
-  </w:num>
-  <w:num w:numId="82">
-    <w:abstractNumId w:val="12"/>
-  </w:num>
-  <w:num w:numId="83">
-    <w:abstractNumId w:val="58"/>
-  </w:num>
-  <w:num w:numId="84">
-    <w:abstractNumId w:val="87"/>
-  </w:num>
   <w:num w:numId="85">
-    <w:abstractNumId w:val="22"/>
+    <w:abstractNumId w:val="23"/>
   </w:num>
   <w:num w:numId="86">
-    <w:abstractNumId w:val="33"/>
+    <w:abstractNumId w:val="34"/>
   </w:num>
   <w:num w:numId="87">
-    <w:abstractNumId w:val="83"/>
+    <w:abstractNumId w:val="91"/>
   </w:num>
   <w:num w:numId="88">
-    <w:abstractNumId w:val="19"/>
+    <w:abstractNumId w:val="20"/>
   </w:num>
   <w:num w:numId="89">
-    <w:abstractNumId w:val="40"/>
+    <w:abstractNumId w:val="41"/>
   </w:num>
   <w:num w:numId="90">
-    <w:abstractNumId w:val="78"/>
+    <w:abstractNumId w:val="84"/>
   </w:num>
   <w:num w:numId="91">
-    <w:abstractNumId w:val="14"/>
+    <w:abstractNumId w:val="15"/>
   </w:num>
   <w:num w:numId="92">
-    <w:abstractNumId w:val="65"/>
+    <w:abstractNumId w:val="67"/>
   </w:num>
   <w:num w:numId="93">
-    <w:abstractNumId w:val="38"/>
+    <w:abstractNumId w:val="39"/>
   </w:num>
   <w:num w:numId="94">
-    <w:abstractNumId w:val="27"/>
+    <w:abstractNumId w:val="28"/>
   </w:num>
   <w:num w:numId="95">
     <w:abstractNumId w:val="3"/>
   </w:num>
   <w:num w:numId="96">
-    <w:abstractNumId w:val="82"/>
+    <w:abstractNumId w:val="89"/>
   </w:num>
-  <w:numIdMacAtCleanup w:val="92"/>
+  <w:num w:numId="97">
+    <w:abstractNumId w:val="12"/>
+  </w:num>
+  <w:num w:numId="98">
+    <w:abstractNumId w:val="79"/>
+  </w:num>
+  <w:num w:numId="99">
+    <w:abstractNumId w:val="80"/>
+  </w:num>
+  <w:num w:numId="100">
+    <w:abstractNumId w:val="85"/>
+  </w:num>
+  <w:num w:numId="101">
+    <w:abstractNumId w:val="77"/>
+  </w:num>
+  <w:num w:numId="102">
+    <w:abstractNumId w:val="73"/>
+  </w:num>
+  <w:num w:numId="103">
+    <w:abstractNumId w:val="64"/>
+  </w:num>
+  <w:num w:numId="104">
+    <w:abstractNumId w:val="90"/>
+  </w:num>
+  <w:numIdMacAtCleanup w:val="103"/>
 </w:numbering>
 </file>
 

</xml_diff>

<commit_message>
Notes on Stiglitz & Rosengard (2015) chapter 10
</commit_message>
<xml_diff>
--- a/Notes/POLS6330_2020_Spring_Notes_StiglitzRosengard_2015_Economics-of-the-public-sector_4th-Edition_v00.docx
+++ b/Notes/POLS6330_2020_Spring_Notes_StiglitzRosengard_2015_Economics-of-the-public-sector_4th-Edition_v00.docx
@@ -14,7 +14,19 @@
         <w:rPr>
           <w:b/>
         </w:rPr>
-        <w:t>Chapter 1 Defining Public Sector Responsibilities</w:t>
+        <w:t xml:space="preserve">Chapter 1 </w:t>
+      </w:r>
+      <w:r>
+        <w:rPr>
+          <w:b/>
+        </w:rPr>
+        <w:t xml:space="preserve">– </w:t>
+      </w:r>
+      <w:r>
+        <w:rPr>
+          <w:b/>
+        </w:rPr>
+        <w:t>Defining Public Sector Responsibilities</w:t>
       </w:r>
     </w:p>
     <w:p>
@@ -2334,7 +2346,19 @@
           <w:b/>
         </w:rPr>
         <w:lastRenderedPageBreak/>
-        <w:t>Chapter 2 Measuring Public Sector Size</w:t>
+        <w:t xml:space="preserve">Chapter 2 </w:t>
+      </w:r>
+      <w:r>
+        <w:rPr>
+          <w:b/>
+        </w:rPr>
+        <w:t xml:space="preserve">– </w:t>
+      </w:r>
+      <w:r>
+        <w:rPr>
+          <w:b/>
+        </w:rPr>
+        <w:t>Measuring Public Sector Size</w:t>
       </w:r>
     </w:p>
     <w:p>
@@ -16405,13 +16429,7 @@
         <w:t xml:space="preserve"> </w:t>
       </w:r>
       <w:r>
-        <w:t>has f</w:t>
-      </w:r>
-      <w:r>
-        <w:t>our characteristics</w:t>
-      </w:r>
-      <w:r>
-        <w:t>.</w:t>
+        <w:t>has four characteristics.</w:t>
       </w:r>
     </w:p>
     <w:p>
@@ -17191,6 +17209,1379 @@
       </w:pPr>
       <w:r>
         <w:t>Special interest deliberately obscure the distributive implications of their positions.</w:t>
+      </w:r>
+    </w:p>
+    <w:p>
+      <w:r>
+        <w:br w:type="page"/>
+      </w:r>
+    </w:p>
+    <w:p>
+      <w:pPr>
+        <w:rPr>
+          <w:b/>
+        </w:rPr>
+      </w:pPr>
+      <w:r>
+        <w:rPr>
+          <w:b/>
+        </w:rPr>
+        <w:lastRenderedPageBreak/>
+        <w:t>Chapter 10 – Framework for Analysis of Expenditure Policy</w:t>
+      </w:r>
+    </w:p>
+    <w:p/>
+    <w:p>
+      <w:pPr>
+        <w:rPr>
+          <w:u w:val="single"/>
+        </w:rPr>
+      </w:pPr>
+      <w:r>
+        <w:rPr>
+          <w:u w:val="single"/>
+        </w:rPr>
+        <w:t>Preview Questions</w:t>
+      </w:r>
+    </w:p>
+    <w:p>
+      <w:pPr>
+        <w:pStyle w:val="ListParagraph"/>
+        <w:numPr>
+          <w:ilvl w:val="0"/>
+          <w:numId w:val="122"/>
+        </w:numPr>
+      </w:pPr>
+      <w:r>
+        <w:t>Why is a framework needed to analyze expenditure policy?</w:t>
+      </w:r>
+    </w:p>
+    <w:p>
+      <w:pPr>
+        <w:pStyle w:val="ListParagraph"/>
+        <w:numPr>
+          <w:ilvl w:val="0"/>
+          <w:numId w:val="122"/>
+        </w:numPr>
+      </w:pPr>
+      <w:r>
+        <w:t>What is the relation between market failures and expenditure policy?</w:t>
+      </w:r>
+    </w:p>
+    <w:p>
+      <w:pPr>
+        <w:pStyle w:val="ListParagraph"/>
+        <w:numPr>
+          <w:ilvl w:val="0"/>
+          <w:numId w:val="122"/>
+        </w:numPr>
+      </w:pPr>
+      <w:r>
+        <w:t>What are the alternative forms of government intervention?</w:t>
+      </w:r>
+    </w:p>
+    <w:p>
+      <w:pPr>
+        <w:pStyle w:val="ListParagraph"/>
+        <w:numPr>
+          <w:ilvl w:val="0"/>
+          <w:numId w:val="122"/>
+        </w:numPr>
+      </w:pPr>
+      <w:r>
+        <w:t>What are the important design features of expenditure policy?</w:t>
+      </w:r>
+    </w:p>
+    <w:p>
+      <w:pPr>
+        <w:pStyle w:val="ListParagraph"/>
+        <w:numPr>
+          <w:ilvl w:val="0"/>
+          <w:numId w:val="122"/>
+        </w:numPr>
+      </w:pPr>
+      <w:r>
+        <w:t>How does the private sector typically respond to government programs?</w:t>
+      </w:r>
+    </w:p>
+    <w:p>
+      <w:pPr>
+        <w:pStyle w:val="ListParagraph"/>
+        <w:numPr>
+          <w:ilvl w:val="0"/>
+          <w:numId w:val="122"/>
+        </w:numPr>
+      </w:pPr>
+      <w:r>
+        <w:t>What are the consequences on efficiency of expenditure policy?</w:t>
+      </w:r>
+    </w:p>
+    <w:p>
+      <w:pPr>
+        <w:pStyle w:val="ListParagraph"/>
+        <w:numPr>
+          <w:ilvl w:val="0"/>
+          <w:numId w:val="122"/>
+        </w:numPr>
+      </w:pPr>
+      <w:r>
+        <w:t>What are the equity-efficiency tradeoffs?</w:t>
+      </w:r>
+    </w:p>
+    <w:p>
+      <w:pPr>
+        <w:pStyle w:val="ListParagraph"/>
+        <w:numPr>
+          <w:ilvl w:val="0"/>
+          <w:numId w:val="122"/>
+        </w:numPr>
+      </w:pPr>
+      <w:r>
+        <w:t>How are policy objectives achieved?</w:t>
+      </w:r>
+    </w:p>
+    <w:p>
+      <w:pPr>
+        <w:pStyle w:val="ListParagraph"/>
+        <w:numPr>
+          <w:ilvl w:val="0"/>
+          <w:numId w:val="122"/>
+        </w:numPr>
+      </w:pPr>
+      <w:r>
+        <w:t>How does one account for the political process in analyzing expenditure policy?</w:t>
+      </w:r>
+    </w:p>
+    <w:p/>
+    <w:p>
+      <w:pPr>
+        <w:rPr>
+          <w:u w:val="single"/>
+        </w:rPr>
+      </w:pPr>
+      <w:r>
+        <w:rPr>
+          <w:u w:val="single"/>
+        </w:rPr>
+        <w:t>Reading Summary</w:t>
+      </w:r>
+    </w:p>
+    <w:p/>
+    <w:p>
+      <w:pPr>
+        <w:rPr>
+          <w:i/>
+        </w:rPr>
+      </w:pPr>
+      <w:r>
+        <w:rPr>
+          <w:i/>
+        </w:rPr>
+        <w:t>Basis Concept</w:t>
+      </w:r>
+    </w:p>
+    <w:p>
+      <w:pPr>
+        <w:pStyle w:val="ListParagraph"/>
+        <w:numPr>
+          <w:ilvl w:val="0"/>
+          <w:numId w:val="121"/>
+        </w:numPr>
+      </w:pPr>
+      <w:r>
+        <w:t>Framework for considering policy implications:</w:t>
+      </w:r>
+    </w:p>
+    <w:p>
+      <w:pPr>
+        <w:pStyle w:val="ListParagraph"/>
+        <w:numPr>
+          <w:ilvl w:val="1"/>
+          <w:numId w:val="121"/>
+        </w:numPr>
+      </w:pPr>
+      <w:r>
+        <w:t>Questions that one must ask.</w:t>
+      </w:r>
+    </w:p>
+    <w:p>
+      <w:pPr>
+        <w:pStyle w:val="ListParagraph"/>
+        <w:numPr>
+          <w:ilvl w:val="1"/>
+          <w:numId w:val="121"/>
+        </w:numPr>
+      </w:pPr>
+      <w:r>
+        <w:t>Methods that one can use to answer them.</w:t>
+      </w:r>
+    </w:p>
+    <w:p>
+      <w:pPr>
+        <w:pStyle w:val="ListParagraph"/>
+        <w:numPr>
+          <w:ilvl w:val="0"/>
+          <w:numId w:val="121"/>
+        </w:numPr>
+      </w:pPr>
+      <w:r>
+        <w:t>Congress delegates responsibility for determining the details of its policy guidelines to the Executive branch because of the complexity of most government programs.</w:t>
+      </w:r>
+    </w:p>
+    <w:p>
+      <w:pPr>
+        <w:pStyle w:val="ListParagraph"/>
+        <w:numPr>
+          <w:ilvl w:val="1"/>
+          <w:numId w:val="121"/>
+        </w:numPr>
+      </w:pPr>
+      <w:r>
+        <w:t>The public is given the opportunity to comment.</w:t>
+      </w:r>
+    </w:p>
+    <w:p>
+      <w:pPr>
+        <w:pStyle w:val="ListParagraph"/>
+        <w:numPr>
+          <w:ilvl w:val="1"/>
+          <w:numId w:val="121"/>
+        </w:numPr>
+      </w:pPr>
+      <w:r>
+        <w:t>The Office of Management and Budget (OMB) provides guidance to the agencies.</w:t>
+      </w:r>
+    </w:p>
+    <w:p>
+      <w:pPr>
+        <w:pStyle w:val="ListParagraph"/>
+        <w:numPr>
+          <w:ilvl w:val="0"/>
+          <w:numId w:val="121"/>
+        </w:numPr>
+      </w:pPr>
+      <w:r>
+        <w:t>The framework is a list of considerations.</w:t>
+      </w:r>
+    </w:p>
+    <w:p>
+      <w:pPr>
+        <w:pStyle w:val="ListParagraph"/>
+        <w:numPr>
+          <w:ilvl w:val="1"/>
+          <w:numId w:val="121"/>
+        </w:numPr>
+      </w:pPr>
+      <w:r>
+        <w:t>Why is there a government program at all?</w:t>
+      </w:r>
+    </w:p>
+    <w:p>
+      <w:pPr>
+        <w:pStyle w:val="ListParagraph"/>
+        <w:numPr>
+          <w:ilvl w:val="1"/>
+          <w:numId w:val="121"/>
+        </w:numPr>
+      </w:pPr>
+      <w:r>
+        <w:t>Why is the government program structured as it is?</w:t>
+      </w:r>
+    </w:p>
+    <w:p>
+      <w:pPr>
+        <w:pStyle w:val="ListParagraph"/>
+        <w:numPr>
+          <w:ilvl w:val="1"/>
+          <w:numId w:val="121"/>
+        </w:numPr>
+      </w:pPr>
+      <w:r>
+        <w:t>How does the government program affect the private sector?</w:t>
+      </w:r>
+    </w:p>
+    <w:p>
+      <w:pPr>
+        <w:pStyle w:val="ListParagraph"/>
+        <w:numPr>
+          <w:ilvl w:val="1"/>
+          <w:numId w:val="121"/>
+        </w:numPr>
+      </w:pPr>
+      <w:r>
+        <w:t>Who is benefited and who is disadvantaged by the government program?</w:t>
+      </w:r>
+    </w:p>
+    <w:p>
+      <w:pPr>
+        <w:pStyle w:val="ListParagraph"/>
+        <w:numPr>
+          <w:ilvl w:val="1"/>
+          <w:numId w:val="121"/>
+        </w:numPr>
+      </w:pPr>
+      <w:r>
+        <w:t>Are the gains greater than the losses for the government program?</w:t>
+      </w:r>
+    </w:p>
+    <w:p>
+      <w:pPr>
+        <w:pStyle w:val="ListParagraph"/>
+        <w:numPr>
+          <w:ilvl w:val="1"/>
+          <w:numId w:val="121"/>
+        </w:numPr>
+      </w:pPr>
+      <w:r>
+        <w:t>Are there alternative program options that are Pareto superior to the current government program?</w:t>
+      </w:r>
+    </w:p>
+    <w:p>
+      <w:pPr>
+        <w:pStyle w:val="ListParagraph"/>
+        <w:numPr>
+          <w:ilvl w:val="1"/>
+          <w:numId w:val="121"/>
+        </w:numPr>
+      </w:pPr>
+      <w:r>
+        <w:t>Are there alternative program options that have more acceptable distributional consequences but this achieve the primary objective?</w:t>
+      </w:r>
+    </w:p>
+    <w:p>
+      <w:pPr>
+        <w:pStyle w:val="ListParagraph"/>
+        <w:numPr>
+          <w:ilvl w:val="1"/>
+          <w:numId w:val="121"/>
+        </w:numPr>
+      </w:pPr>
+      <w:r>
+        <w:t>What are the impediments to implementing the government program?</w:t>
+      </w:r>
+    </w:p>
+    <w:p>
+      <w:pPr>
+        <w:pStyle w:val="ListParagraph"/>
+        <w:numPr>
+          <w:ilvl w:val="0"/>
+          <w:numId w:val="121"/>
+        </w:numPr>
+      </w:pPr>
+      <w:r>
+        <w:t>Framework steps:</w:t>
+      </w:r>
+    </w:p>
+    <w:p>
+      <w:pPr>
+        <w:pStyle w:val="ListParagraph"/>
+        <w:numPr>
+          <w:ilvl w:val="1"/>
+          <w:numId w:val="121"/>
+        </w:numPr>
+      </w:pPr>
+      <w:r>
+        <w:t>Identify the need for a program.</w:t>
+      </w:r>
+    </w:p>
+    <w:p>
+      <w:pPr>
+        <w:pStyle w:val="ListParagraph"/>
+        <w:numPr>
+          <w:ilvl w:val="1"/>
+          <w:numId w:val="121"/>
+        </w:numPr>
+      </w:pPr>
+      <w:r>
+        <w:t>Identify the market failures addressed by the program.</w:t>
+      </w:r>
+    </w:p>
+    <w:p>
+      <w:pPr>
+        <w:pStyle w:val="ListParagraph"/>
+        <w:numPr>
+          <w:ilvl w:val="1"/>
+          <w:numId w:val="121"/>
+        </w:numPr>
+      </w:pPr>
+      <w:r>
+        <w:t>Identify alternatives to the program.</w:t>
+      </w:r>
+    </w:p>
+    <w:p>
+      <w:pPr>
+        <w:pStyle w:val="ListParagraph"/>
+        <w:numPr>
+          <w:ilvl w:val="1"/>
+          <w:numId w:val="121"/>
+        </w:numPr>
+      </w:pPr>
+      <w:r>
+        <w:t>Specify the design features of the program.</w:t>
+      </w:r>
+    </w:p>
+    <w:p>
+      <w:pPr>
+        <w:pStyle w:val="ListParagraph"/>
+        <w:numPr>
+          <w:ilvl w:val="1"/>
+          <w:numId w:val="121"/>
+        </w:numPr>
+      </w:pPr>
+      <w:r>
+        <w:t>Hypothesize about private sector responses to the program.</w:t>
+      </w:r>
+    </w:p>
+    <w:p>
+      <w:pPr>
+        <w:pStyle w:val="ListParagraph"/>
+        <w:numPr>
+          <w:ilvl w:val="1"/>
+          <w:numId w:val="121"/>
+        </w:numPr>
+      </w:pPr>
+      <w:r>
+        <w:t>Estimate the efficiency consequences of the program.</w:t>
+      </w:r>
+    </w:p>
+    <w:p>
+      <w:pPr>
+        <w:pStyle w:val="ListParagraph"/>
+        <w:numPr>
+          <w:ilvl w:val="1"/>
+          <w:numId w:val="121"/>
+        </w:numPr>
+      </w:pPr>
+      <w:r>
+        <w:t>Estimate the distributional consequences of the program.</w:t>
+      </w:r>
+    </w:p>
+    <w:p>
+      <w:pPr>
+        <w:pStyle w:val="ListParagraph"/>
+        <w:numPr>
+          <w:ilvl w:val="1"/>
+          <w:numId w:val="121"/>
+        </w:numPr>
+      </w:pPr>
+      <w:r>
+        <w:t>Estimate the equity-efficiency tradeoffs of the program.</w:t>
+      </w:r>
+    </w:p>
+    <w:p>
+      <w:pPr>
+        <w:pStyle w:val="ListParagraph"/>
+        <w:numPr>
+          <w:ilvl w:val="1"/>
+          <w:numId w:val="121"/>
+        </w:numPr>
+      </w:pPr>
+      <w:r>
+        <w:t>Specify the public policy objectives.</w:t>
+      </w:r>
+    </w:p>
+    <w:p>
+      <w:pPr>
+        <w:pStyle w:val="ListParagraph"/>
+        <w:numPr>
+          <w:ilvl w:val="1"/>
+          <w:numId w:val="121"/>
+        </w:numPr>
+      </w:pPr>
+      <w:r>
+        <w:t>Consider the political process.</w:t>
+      </w:r>
+    </w:p>
+    <w:p/>
+    <w:p>
+      <w:pPr>
+        <w:rPr>
+          <w:i/>
+        </w:rPr>
+      </w:pPr>
+      <w:r>
+        <w:rPr>
+          <w:i/>
+        </w:rPr>
+        <w:t>Need for a Program</w:t>
+      </w:r>
+    </w:p>
+    <w:p>
+      <w:pPr>
+        <w:pStyle w:val="ListParagraph"/>
+        <w:numPr>
+          <w:ilvl w:val="0"/>
+          <w:numId w:val="123"/>
+        </w:numPr>
+      </w:pPr>
+      <w:r>
+        <w:t>Understand the history and circumstances.</w:t>
+      </w:r>
+    </w:p>
+    <w:p>
+      <w:pPr>
+        <w:pStyle w:val="ListParagraph"/>
+        <w:numPr>
+          <w:ilvl w:val="0"/>
+          <w:numId w:val="123"/>
+        </w:numPr>
+      </w:pPr>
+      <w:r>
+        <w:lastRenderedPageBreak/>
+        <w:t>Understand the motivations of the individuals and groups advocated for passage of the program.</w:t>
+      </w:r>
+    </w:p>
+    <w:p/>
+    <w:p>
+      <w:pPr>
+        <w:rPr>
+          <w:i/>
+        </w:rPr>
+      </w:pPr>
+      <w:r>
+        <w:rPr>
+          <w:i/>
+        </w:rPr>
+        <w:t>Market Failures</w:t>
+      </w:r>
+    </w:p>
+    <w:p>
+      <w:pPr>
+        <w:pStyle w:val="ListParagraph"/>
+        <w:numPr>
+          <w:ilvl w:val="0"/>
+          <w:numId w:val="124"/>
+        </w:numPr>
+      </w:pPr>
+      <w:r>
+        <w:t>Relate the need to one or more market failures.</w:t>
+      </w:r>
+    </w:p>
+    <w:p>
+      <w:pPr>
+        <w:pStyle w:val="ListParagraph"/>
+        <w:numPr>
+          <w:ilvl w:val="1"/>
+          <w:numId w:val="124"/>
+        </w:numPr>
+      </w:pPr>
+      <w:r>
+        <w:t>Market failures</w:t>
+      </w:r>
+    </w:p>
+    <w:p>
+      <w:pPr>
+        <w:pStyle w:val="ListParagraph"/>
+        <w:numPr>
+          <w:ilvl w:val="2"/>
+          <w:numId w:val="124"/>
+        </w:numPr>
+      </w:pPr>
+      <w:r>
+        <w:t>Imperfect competition</w:t>
+      </w:r>
+    </w:p>
+    <w:p>
+      <w:pPr>
+        <w:pStyle w:val="ListParagraph"/>
+        <w:numPr>
+          <w:ilvl w:val="2"/>
+          <w:numId w:val="124"/>
+        </w:numPr>
+      </w:pPr>
+      <w:r>
+        <w:t>Public goods</w:t>
+      </w:r>
+    </w:p>
+    <w:p>
+      <w:pPr>
+        <w:pStyle w:val="ListParagraph"/>
+        <w:numPr>
+          <w:ilvl w:val="2"/>
+          <w:numId w:val="124"/>
+        </w:numPr>
+      </w:pPr>
+      <w:r>
+        <w:t>Externalities</w:t>
+      </w:r>
+    </w:p>
+    <w:p>
+      <w:pPr>
+        <w:pStyle w:val="ListParagraph"/>
+        <w:numPr>
+          <w:ilvl w:val="2"/>
+          <w:numId w:val="124"/>
+        </w:numPr>
+      </w:pPr>
+      <w:r>
+        <w:t>Incomplete markets</w:t>
+      </w:r>
+    </w:p>
+    <w:p>
+      <w:pPr>
+        <w:pStyle w:val="ListParagraph"/>
+        <w:numPr>
+          <w:ilvl w:val="2"/>
+          <w:numId w:val="124"/>
+        </w:numPr>
+      </w:pPr>
+      <w:r>
+        <w:t>Imperfect information</w:t>
+      </w:r>
+    </w:p>
+    <w:p>
+      <w:pPr>
+        <w:pStyle w:val="ListParagraph"/>
+        <w:numPr>
+          <w:ilvl w:val="2"/>
+          <w:numId w:val="124"/>
+        </w:numPr>
+      </w:pPr>
+      <w:r>
+        <w:t>Macroeconomic disequilibrium</w:t>
+      </w:r>
+    </w:p>
+    <w:p>
+      <w:pPr>
+        <w:pStyle w:val="ListParagraph"/>
+        <w:numPr>
+          <w:ilvl w:val="1"/>
+          <w:numId w:val="124"/>
+        </w:numPr>
+      </w:pPr>
+      <w:r>
+        <w:t>Other rationales</w:t>
+      </w:r>
+    </w:p>
+    <w:p>
+      <w:pPr>
+        <w:pStyle w:val="ListParagraph"/>
+        <w:numPr>
+          <w:ilvl w:val="2"/>
+          <w:numId w:val="124"/>
+        </w:numPr>
+      </w:pPr>
+      <w:r>
+        <w:t>Undesirable distribution of income even when the market is efficient.</w:t>
+      </w:r>
+    </w:p>
+    <w:p>
+      <w:pPr>
+        <w:pStyle w:val="ListParagraph"/>
+        <w:numPr>
+          <w:ilvl w:val="2"/>
+          <w:numId w:val="124"/>
+        </w:numPr>
+      </w:pPr>
+      <w:r>
+        <w:t>Individuals may not be able to make welfare judgements for themselves.</w:t>
+      </w:r>
+    </w:p>
+    <w:p/>
+    <w:p>
+      <w:pPr>
+        <w:rPr>
+          <w:i/>
+        </w:rPr>
+      </w:pPr>
+      <w:r>
+        <w:rPr>
+          <w:i/>
+        </w:rPr>
+        <w:t>Alternative Forms of Government Intervention</w:t>
+      </w:r>
+    </w:p>
+    <w:p>
+      <w:pPr>
+        <w:pStyle w:val="ListParagraph"/>
+        <w:numPr>
+          <w:ilvl w:val="0"/>
+          <w:numId w:val="124"/>
+        </w:numPr>
+      </w:pPr>
+      <w:r>
+        <w:t>Four major categories of government intervention:</w:t>
+      </w:r>
+    </w:p>
+    <w:p>
+      <w:pPr>
+        <w:pStyle w:val="ListParagraph"/>
+        <w:numPr>
+          <w:ilvl w:val="1"/>
+          <w:numId w:val="124"/>
+        </w:numPr>
+      </w:pPr>
+      <w:r>
+        <w:t>Public production</w:t>
+      </w:r>
+    </w:p>
+    <w:p>
+      <w:pPr>
+        <w:pStyle w:val="ListParagraph"/>
+        <w:numPr>
+          <w:ilvl w:val="2"/>
+          <w:numId w:val="124"/>
+        </w:numPr>
+      </w:pPr>
+      <w:r>
+        <w:t>How will the government allocate output?</w:t>
+      </w:r>
+    </w:p>
+    <w:p>
+      <w:pPr>
+        <w:pStyle w:val="ListParagraph"/>
+        <w:numPr>
+          <w:ilvl w:val="1"/>
+          <w:numId w:val="124"/>
+        </w:numPr>
+      </w:pPr>
+      <w:r>
+        <w:t>Private production encouraged by taxes and subsidies</w:t>
+      </w:r>
+    </w:p>
+    <w:p>
+      <w:pPr>
+        <w:pStyle w:val="ListParagraph"/>
+        <w:numPr>
+          <w:ilvl w:val="2"/>
+          <w:numId w:val="124"/>
+        </w:numPr>
+      </w:pPr>
+      <w:r>
+        <w:t>How will the good be distributed?</w:t>
+      </w:r>
+    </w:p>
+    <w:p>
+      <w:pPr>
+        <w:pStyle w:val="ListParagraph"/>
+        <w:numPr>
+          <w:ilvl w:val="2"/>
+          <w:numId w:val="124"/>
+        </w:numPr>
+      </w:pPr>
+      <w:r>
+        <w:t>Should subsidies be provided to producers or consumers?</w:t>
+      </w:r>
+    </w:p>
+    <w:p>
+      <w:pPr>
+        <w:pStyle w:val="ListParagraph"/>
+        <w:numPr>
+          <w:ilvl w:val="2"/>
+          <w:numId w:val="124"/>
+        </w:numPr>
+      </w:pPr>
+      <w:r>
+        <w:t>Should subsidies be provided through the tax system or directly?</w:t>
+      </w:r>
+    </w:p>
+    <w:p>
+      <w:pPr>
+        <w:pStyle w:val="ListParagraph"/>
+        <w:numPr>
+          <w:ilvl w:val="1"/>
+          <w:numId w:val="124"/>
+        </w:numPr>
+      </w:pPr>
+      <w:r>
+        <w:t>Private production with government regulation to ensure desired behaviors</w:t>
+      </w:r>
+    </w:p>
+    <w:p>
+      <w:pPr>
+        <w:pStyle w:val="ListParagraph"/>
+        <w:numPr>
+          <w:ilvl w:val="1"/>
+          <w:numId w:val="124"/>
+        </w:numPr>
+      </w:pPr>
+      <w:r>
+        <w:t>Public-private partnerships</w:t>
+      </w:r>
+    </w:p>
+    <w:p>
+      <w:pPr>
+        <w:pStyle w:val="ListParagraph"/>
+        <w:numPr>
+          <w:ilvl w:val="2"/>
+          <w:numId w:val="124"/>
+        </w:numPr>
+      </w:pPr>
+      <w:r>
+        <w:t>What are r</w:t>
+      </w:r>
+      <w:r>
+        <w:t>oles and responsibilities</w:t>
+      </w:r>
+      <w:r>
+        <w:t xml:space="preserve"> of</w:t>
+      </w:r>
+      <w:r>
+        <w:t xml:space="preserve"> </w:t>
+      </w:r>
+      <w:r>
+        <w:t>each party?</w:t>
+      </w:r>
+    </w:p>
+    <w:p>
+      <w:pPr>
+        <w:pStyle w:val="ListParagraph"/>
+        <w:numPr>
+          <w:ilvl w:val="2"/>
+          <w:numId w:val="124"/>
+        </w:numPr>
+      </w:pPr>
+      <w:r>
+        <w:t>How is risk allocated?</w:t>
+      </w:r>
+    </w:p>
+    <w:p/>
+    <w:p>
+      <w:pPr>
+        <w:rPr>
+          <w:i/>
+        </w:rPr>
+      </w:pPr>
+      <w:r>
+        <w:rPr>
+          <w:i/>
+        </w:rPr>
+        <w:t xml:space="preserve">The Importance of </w:t>
+      </w:r>
+      <w:proofErr w:type="gramStart"/>
+      <w:r>
+        <w:rPr>
+          <w:i/>
+        </w:rPr>
+        <w:t>Particular Design</w:t>
+      </w:r>
+      <w:proofErr w:type="gramEnd"/>
+      <w:r>
+        <w:rPr>
+          <w:i/>
+        </w:rPr>
+        <w:t xml:space="preserve"> Features</w:t>
+      </w:r>
+    </w:p>
+    <w:p>
+      <w:pPr>
+        <w:pStyle w:val="ListParagraph"/>
+        <w:numPr>
+          <w:ilvl w:val="0"/>
+          <w:numId w:val="124"/>
+        </w:numPr>
+      </w:pPr>
+      <w:r>
+        <w:t>Distinctions may be clear in principle but difficult in practice.</w:t>
+      </w:r>
+    </w:p>
+    <w:p>
+      <w:pPr>
+        <w:pStyle w:val="ListParagraph"/>
+        <w:numPr>
+          <w:ilvl w:val="0"/>
+          <w:numId w:val="124"/>
+        </w:numPr>
+      </w:pPr>
+      <w:r>
+        <w:t>Tradeoffs between two types of errors:</w:t>
+      </w:r>
+    </w:p>
+    <w:p>
+      <w:pPr>
+        <w:pStyle w:val="ListParagraph"/>
+        <w:numPr>
+          <w:ilvl w:val="1"/>
+          <w:numId w:val="124"/>
+        </w:numPr>
+      </w:pPr>
+      <w:r>
+        <w:t>Denying aid to those who need it.</w:t>
+      </w:r>
+    </w:p>
+    <w:p>
+      <w:pPr>
+        <w:pStyle w:val="ListParagraph"/>
+        <w:numPr>
+          <w:ilvl w:val="1"/>
+          <w:numId w:val="124"/>
+        </w:numPr>
+      </w:pPr>
+      <w:r>
+        <w:t>Providing aid to those who do not need it.</w:t>
+      </w:r>
+    </w:p>
+    <w:p>
+      <w:pPr>
+        <w:pStyle w:val="ListParagraph"/>
+        <w:numPr>
+          <w:ilvl w:val="0"/>
+          <w:numId w:val="124"/>
+        </w:numPr>
+      </w:pPr>
+      <w:r>
+        <w:t>People may alter their behavior to satisfy eligibility requirements.</w:t>
+      </w:r>
+    </w:p>
+    <w:p/>
+    <w:p>
+      <w:pPr>
+        <w:rPr>
+          <w:i/>
+        </w:rPr>
+      </w:pPr>
+      <w:r>
+        <w:rPr>
+          <w:i/>
+        </w:rPr>
+        <w:t>Private Sector Responses to Government Programs</w:t>
+      </w:r>
+    </w:p>
+    <w:p>
+      <w:pPr>
+        <w:pStyle w:val="ListParagraph"/>
+        <w:numPr>
+          <w:ilvl w:val="0"/>
+          <w:numId w:val="125"/>
+        </w:numPr>
+      </w:pPr>
+      <w:r>
+        <w:t>Private sector responses may undermine the potential benefits of a program.</w:t>
+      </w:r>
+    </w:p>
+    <w:p>
+      <w:pPr>
+        <w:pStyle w:val="ListParagraph"/>
+        <w:numPr>
+          <w:ilvl w:val="0"/>
+          <w:numId w:val="125"/>
+        </w:numPr>
+      </w:pPr>
+      <w:r>
+        <w:t>Must consider long-run consequences.</w:t>
+      </w:r>
+    </w:p>
+    <w:p/>
+    <w:p>
+      <w:pPr>
+        <w:rPr>
+          <w:i/>
+        </w:rPr>
+      </w:pPr>
+      <w:r>
+        <w:rPr>
+          <w:i/>
+        </w:rPr>
+        <w:t>Efficiency Consequences</w:t>
+      </w:r>
+    </w:p>
+    <w:p>
+      <w:r>
+        <w:t>Important concepts</w:t>
+      </w:r>
+    </w:p>
+    <w:p>
+      <w:pPr>
+        <w:pStyle w:val="ListParagraph"/>
+        <w:numPr>
+          <w:ilvl w:val="0"/>
+          <w:numId w:val="126"/>
+        </w:numPr>
+      </w:pPr>
+      <w:r>
+        <w:t>Government programs may produce inefficiencies in production and consumption.</w:t>
+      </w:r>
+    </w:p>
+    <w:p/>
+    <w:p>
+      <w:r>
+        <w:t>Income and Substitution Effects and Induced Efficiency</w:t>
+      </w:r>
+    </w:p>
+    <w:p>
+      <w:pPr>
+        <w:pStyle w:val="ListParagraph"/>
+        <w:numPr>
+          <w:ilvl w:val="0"/>
+          <w:numId w:val="126"/>
+        </w:numPr>
+      </w:pPr>
+      <w:r>
+        <w:t>Substitution effect is when the consumer substitutes a less expensive good for a more expensive good.</w:t>
+      </w:r>
+    </w:p>
+    <w:p>
+      <w:pPr>
+        <w:pStyle w:val="ListParagraph"/>
+        <w:numPr>
+          <w:ilvl w:val="0"/>
+          <w:numId w:val="126"/>
+        </w:numPr>
+      </w:pPr>
+      <w:r>
+        <w:lastRenderedPageBreak/>
+        <w:t>I</w:t>
+      </w:r>
+      <w:r>
+        <w:t>ncome effect is when a consumer changes their expenditure pattern after become better off.</w:t>
+      </w:r>
+    </w:p>
+    <w:p>
+      <w:pPr>
+        <w:pStyle w:val="ListParagraph"/>
+        <w:numPr>
+          <w:ilvl w:val="0"/>
+          <w:numId w:val="126"/>
+        </w:numPr>
+      </w:pPr>
+      <w:r>
+        <w:t>The substitution effect is normally associated with inefficiency.</w:t>
+      </w:r>
+    </w:p>
+    <w:p>
+      <w:pPr>
+        <w:pStyle w:val="ListParagraph"/>
+        <w:numPr>
+          <w:ilvl w:val="1"/>
+          <w:numId w:val="126"/>
+        </w:numPr>
+      </w:pPr>
+      <w:r>
+        <w:t xml:space="preserve">When consumers are given a subsidy, they </w:t>
+      </w:r>
+      <w:r>
+        <w:t>the value</w:t>
+      </w:r>
+      <w:r>
+        <w:t xml:space="preserve"> the</w:t>
+      </w:r>
+      <w:r>
+        <w:t xml:space="preserve"> subsidized good at</w:t>
+      </w:r>
+      <w:r>
+        <w:t xml:space="preserve"> th</w:t>
+      </w:r>
+      <w:r>
+        <w:t>e market price less the subsidy (i.e., they value the subsidized good less).</w:t>
+      </w:r>
+    </w:p>
+    <w:p>
+      <w:pPr>
+        <w:pStyle w:val="ListParagraph"/>
+        <w:numPr>
+          <w:ilvl w:val="1"/>
+          <w:numId w:val="126"/>
+        </w:numPr>
+      </w:pPr>
+      <w:r>
+        <w:t>When consumers must pay the full price at the margin, they value the increased consumption of the good at exactly the what they must forgo in the consumption of other goods.</w:t>
+      </w:r>
+    </w:p>
+    <w:p/>
+    <w:p>
+      <w:pPr>
+        <w:rPr>
+          <w:i/>
+        </w:rPr>
+      </w:pPr>
+      <w:r>
+        <w:rPr>
+          <w:i/>
+        </w:rPr>
+        <w:t>Distributional Consequences</w:t>
+      </w:r>
+    </w:p>
+    <w:p>
+      <w:r>
+        <w:t>Basic C</w:t>
+      </w:r>
+      <w:r>
+        <w:t>oncepts</w:t>
+      </w:r>
+    </w:p>
+    <w:p>
+      <w:pPr>
+        <w:pStyle w:val="ListParagraph"/>
+        <w:numPr>
+          <w:ilvl w:val="0"/>
+          <w:numId w:val="128"/>
+        </w:numPr>
+      </w:pPr>
+      <w:r>
+        <w:t>The incidence of a government program or tax is who ultimately benefits from or bears the burden of the program or tax.</w:t>
+      </w:r>
+    </w:p>
+    <w:p>
+      <w:pPr>
+        <w:pStyle w:val="ListParagraph"/>
+        <w:numPr>
+          <w:ilvl w:val="0"/>
+          <w:numId w:val="128"/>
+        </w:numPr>
+      </w:pPr>
+      <w:r>
+        <w:t xml:space="preserve">Shifted benefits are when those who </w:t>
+      </w:r>
+      <w:proofErr w:type="gramStart"/>
+      <w:r>
+        <w:t>actually benefit</w:t>
+      </w:r>
+      <w:proofErr w:type="gramEnd"/>
+      <w:r>
+        <w:t xml:space="preserve"> from</w:t>
+      </w:r>
+      <w:r>
+        <w:t xml:space="preserve"> a program</w:t>
+      </w:r>
+      <w:r>
+        <w:t xml:space="preserve"> (i.e., actual incidence)</w:t>
+      </w:r>
+      <w:r>
+        <w:t xml:space="preserve"> </w:t>
+      </w:r>
+      <w:r>
+        <w:t>are different from those who were intended to benefit from the program.</w:t>
+      </w:r>
+    </w:p>
+    <w:p/>
+    <w:p>
+      <w:r>
+        <w:t>Evaluating Distributional Consequences</w:t>
+      </w:r>
+    </w:p>
+    <w:p>
+      <w:pPr>
+        <w:pStyle w:val="ListParagraph"/>
+        <w:numPr>
+          <w:ilvl w:val="0"/>
+          <w:numId w:val="129"/>
+        </w:numPr>
+      </w:pPr>
+      <w:r>
+        <w:t>Intertemporal distribution effects are distribution effects over time.</w:t>
+      </w:r>
+    </w:p>
+    <w:p>
+      <w:pPr>
+        <w:pStyle w:val="ListParagraph"/>
+        <w:numPr>
+          <w:ilvl w:val="0"/>
+          <w:numId w:val="129"/>
+        </w:numPr>
+      </w:pPr>
+      <w:r>
+        <w:t>Progressive effects are when the poor</w:t>
+      </w:r>
+      <w:r>
+        <w:t xml:space="preserve"> receive disproportionately more than their contribution.</w:t>
+      </w:r>
+    </w:p>
+    <w:p>
+      <w:pPr>
+        <w:pStyle w:val="ListParagraph"/>
+        <w:numPr>
+          <w:ilvl w:val="0"/>
+          <w:numId w:val="129"/>
+        </w:numPr>
+      </w:pPr>
+      <w:r>
+        <w:t>Regressive effects are when the rich receive disproportionately more than their contribution.</w:t>
+      </w:r>
+    </w:p>
+    <w:p>
+      <w:pPr>
+        <w:pStyle w:val="ListParagraph"/>
+        <w:numPr>
+          <w:ilvl w:val="0"/>
+          <w:numId w:val="129"/>
+        </w:numPr>
+      </w:pPr>
+      <w:r>
+        <w:t>Relevant choice is typically one type of program versus another.</w:t>
+      </w:r>
+    </w:p>
+    <w:p/>
+    <w:p>
+      <w:r>
+        <w:t>Fairness and Distribution</w:t>
+      </w:r>
+    </w:p>
+    <w:p>
+      <w:pPr>
+        <w:pStyle w:val="ListParagraph"/>
+        <w:numPr>
+          <w:ilvl w:val="0"/>
+          <w:numId w:val="130"/>
+        </w:numPr>
+      </w:pPr>
+      <w:r>
+        <w:t>Notions of fairness are not always well-defined.</w:t>
+      </w:r>
+    </w:p>
+    <w:p>
+      <w:pPr>
+        <w:pStyle w:val="ListParagraph"/>
+        <w:numPr>
+          <w:ilvl w:val="0"/>
+          <w:numId w:val="130"/>
+        </w:numPr>
+      </w:pPr>
+      <w:r>
+        <w:t>People have conflicting views of what is fair.</w:t>
+      </w:r>
+    </w:p>
+    <w:p/>
+    <w:p>
+      <w:pPr>
+        <w:rPr>
+          <w:i/>
+        </w:rPr>
+      </w:pPr>
+      <w:r>
+        <w:rPr>
+          <w:i/>
+        </w:rPr>
+        <w:t>Equity-Efficiency Tradeoffs</w:t>
+      </w:r>
+    </w:p>
+    <w:p>
+      <w:pPr>
+        <w:pStyle w:val="ListParagraph"/>
+        <w:numPr>
+          <w:ilvl w:val="0"/>
+          <w:numId w:val="131"/>
+        </w:numPr>
+      </w:pPr>
+      <w:r>
+        <w:t>Disagreements about the desirability of programs often centers around the nature of tradeoffs between efficiency and equity.</w:t>
+      </w:r>
+    </w:p>
+    <w:p>
+      <w:pPr>
+        <w:pStyle w:val="ListParagraph"/>
+        <w:numPr>
+          <w:ilvl w:val="0"/>
+          <w:numId w:val="131"/>
+        </w:numPr>
+      </w:pPr>
+      <w:r>
+        <w:t>There is no single measure that captures all dimensions of equity.</w:t>
+      </w:r>
+    </w:p>
+    <w:p/>
+    <w:p>
+      <w:pPr>
+        <w:rPr>
+          <w:i/>
+        </w:rPr>
+      </w:pPr>
+      <w:r>
+        <w:rPr>
+          <w:i/>
+        </w:rPr>
+        <w:t>Public Policy Objectives</w:t>
+      </w:r>
+    </w:p>
+    <w:p>
+      <w:pPr>
+        <w:pStyle w:val="ListParagraph"/>
+        <w:numPr>
+          <w:ilvl w:val="0"/>
+          <w:numId w:val="132"/>
+        </w:numPr>
+      </w:pPr>
+      <w:r>
+        <w:t>Other concerns beyond efficiency and equity (i.e., distribution)</w:t>
+      </w:r>
+    </w:p>
+    <w:p>
+      <w:pPr>
+        <w:pStyle w:val="ListParagraph"/>
+        <w:numPr>
+          <w:ilvl w:val="1"/>
+          <w:numId w:val="132"/>
+        </w:numPr>
+      </w:pPr>
+      <w:r>
+        <w:t>Racial and ethnic segregation</w:t>
+      </w:r>
+    </w:p>
+    <w:p>
+      <w:pPr>
+        <w:pStyle w:val="ListParagraph"/>
+        <w:numPr>
+          <w:ilvl w:val="1"/>
+          <w:numId w:val="132"/>
+        </w:numPr>
+      </w:pPr>
+      <w:r>
+        <w:t>Quality of housing for the poor</w:t>
+      </w:r>
+    </w:p>
+    <w:p>
+      <w:pPr>
+        <w:pStyle w:val="ListParagraph"/>
+        <w:numPr>
+          <w:ilvl w:val="0"/>
+          <w:numId w:val="132"/>
+        </w:numPr>
+      </w:pPr>
+      <w:r>
+        <w:t>Many believe that in the absence of enforced regulations the private sector enterprises will only pursue profit-maximizing behavior without much consideration for other objectives in which they state agreement.</w:t>
+      </w:r>
+    </w:p>
+    <w:p/>
+    <w:p>
+      <w:r>
+        <w:t>Political Process</w:t>
+      </w:r>
+    </w:p>
+    <w:p>
+      <w:pPr>
+        <w:pStyle w:val="ListParagraph"/>
+        <w:numPr>
+          <w:ilvl w:val="0"/>
+          <w:numId w:val="133"/>
+        </w:numPr>
+      </w:pPr>
+      <w:r>
+        <w:t>Because of compromise, a program may appear inconsistent with any single stakeholder’s set of objectives.</w:t>
+      </w:r>
+    </w:p>
+    <w:p>
+      <w:pPr>
+        <w:pStyle w:val="ListParagraph"/>
+        <w:numPr>
+          <w:ilvl w:val="0"/>
+          <w:numId w:val="133"/>
+        </w:numPr>
+      </w:pPr>
+      <w:r>
+        <w:t>Interest groups may need to mask true objectives of a program so that elected officials will implement it without risking backlash from the public.</w:t>
+      </w:r>
+    </w:p>
+    <w:p>
+      <w:pPr>
+        <w:pStyle w:val="ListParagraph"/>
+        <w:numPr>
+          <w:ilvl w:val="0"/>
+          <w:numId w:val="133"/>
+        </w:numPr>
+      </w:pPr>
+      <w:r>
+        <w:t>Conceptually simple programs are easier to explain and “sell” to voters.</w:t>
+      </w:r>
+    </w:p>
+    <w:p>
+      <w:pPr>
+        <w:pStyle w:val="ListParagraph"/>
+        <w:numPr>
+          <w:ilvl w:val="0"/>
+          <w:numId w:val="133"/>
+        </w:numPr>
+      </w:pPr>
+      <w:r>
+        <w:t>The more discretion given to bureaucrats, the more likely bribery and corruption is to occur.</w:t>
       </w:r>
     </w:p>
     <w:p>
@@ -17263,7 +18654,7 @@
         <w:bCs/>
         <w:noProof/>
       </w:rPr>
-      <w:t>40</w:t>
+      <w:t>43</w:t>
     </w:r>
     <w:r>
       <w:rPr>
@@ -17302,7 +18693,7 @@
         <w:bCs/>
         <w:noProof/>
       </w:rPr>
-      <w:t>41</w:t>
+      <w:t>44</w:t>
     </w:r>
     <w:r>
       <w:rPr>
@@ -17481,6 +18872,119 @@
     </w:lvl>
   </w:abstractNum>
   <w:abstractNum w:abstractNumId="1" w15:restartNumberingAfterBreak="0">
+    <w:nsid w:val="00A27C26"/>
+    <w:multiLevelType w:val="hybridMultilevel"/>
+    <w:tmpl w:val="386046F8"/>
+    <w:lvl w:ilvl="0" w:tplc="04090001">
+      <w:start w:val="1"/>
+      <w:numFmt w:val="bullet"/>
+      <w:lvlText w:val=""/>
+      <w:lvlJc w:val="left"/>
+      <w:pPr>
+        <w:ind w:left="720" w:hanging="360"/>
+      </w:pPr>
+      <w:rPr>
+        <w:rFonts w:ascii="Symbol" w:hAnsi="Symbol" w:hint="default"/>
+      </w:rPr>
+    </w:lvl>
+    <w:lvl w:ilvl="1" w:tplc="04090003" w:tentative="1">
+      <w:start w:val="1"/>
+      <w:numFmt w:val="bullet"/>
+      <w:lvlText w:val="o"/>
+      <w:lvlJc w:val="left"/>
+      <w:pPr>
+        <w:ind w:left="1440" w:hanging="360"/>
+      </w:pPr>
+      <w:rPr>
+        <w:rFonts w:ascii="Courier New" w:hAnsi="Courier New" w:cs="Courier New" w:hint="default"/>
+      </w:rPr>
+    </w:lvl>
+    <w:lvl w:ilvl="2" w:tplc="04090005" w:tentative="1">
+      <w:start w:val="1"/>
+      <w:numFmt w:val="bullet"/>
+      <w:lvlText w:val=""/>
+      <w:lvlJc w:val="left"/>
+      <w:pPr>
+        <w:ind w:left="2160" w:hanging="360"/>
+      </w:pPr>
+      <w:rPr>
+        <w:rFonts w:ascii="Wingdings" w:hAnsi="Wingdings" w:hint="default"/>
+      </w:rPr>
+    </w:lvl>
+    <w:lvl w:ilvl="3" w:tplc="04090001" w:tentative="1">
+      <w:start w:val="1"/>
+      <w:numFmt w:val="bullet"/>
+      <w:lvlText w:val=""/>
+      <w:lvlJc w:val="left"/>
+      <w:pPr>
+        <w:ind w:left="2880" w:hanging="360"/>
+      </w:pPr>
+      <w:rPr>
+        <w:rFonts w:ascii="Symbol" w:hAnsi="Symbol" w:hint="default"/>
+      </w:rPr>
+    </w:lvl>
+    <w:lvl w:ilvl="4" w:tplc="04090003" w:tentative="1">
+      <w:start w:val="1"/>
+      <w:numFmt w:val="bullet"/>
+      <w:lvlText w:val="o"/>
+      <w:lvlJc w:val="left"/>
+      <w:pPr>
+        <w:ind w:left="3600" w:hanging="360"/>
+      </w:pPr>
+      <w:rPr>
+        <w:rFonts w:ascii="Courier New" w:hAnsi="Courier New" w:cs="Courier New" w:hint="default"/>
+      </w:rPr>
+    </w:lvl>
+    <w:lvl w:ilvl="5" w:tplc="04090005" w:tentative="1">
+      <w:start w:val="1"/>
+      <w:numFmt w:val="bullet"/>
+      <w:lvlText w:val=""/>
+      <w:lvlJc w:val="left"/>
+      <w:pPr>
+        <w:ind w:left="4320" w:hanging="360"/>
+      </w:pPr>
+      <w:rPr>
+        <w:rFonts w:ascii="Wingdings" w:hAnsi="Wingdings" w:hint="default"/>
+      </w:rPr>
+    </w:lvl>
+    <w:lvl w:ilvl="6" w:tplc="04090001" w:tentative="1">
+      <w:start w:val="1"/>
+      <w:numFmt w:val="bullet"/>
+      <w:lvlText w:val=""/>
+      <w:lvlJc w:val="left"/>
+      <w:pPr>
+        <w:ind w:left="5040" w:hanging="360"/>
+      </w:pPr>
+      <w:rPr>
+        <w:rFonts w:ascii="Symbol" w:hAnsi="Symbol" w:hint="default"/>
+      </w:rPr>
+    </w:lvl>
+    <w:lvl w:ilvl="7" w:tplc="04090003" w:tentative="1">
+      <w:start w:val="1"/>
+      <w:numFmt w:val="bullet"/>
+      <w:lvlText w:val="o"/>
+      <w:lvlJc w:val="left"/>
+      <w:pPr>
+        <w:ind w:left="5760" w:hanging="360"/>
+      </w:pPr>
+      <w:rPr>
+        <w:rFonts w:ascii="Courier New" w:hAnsi="Courier New" w:cs="Courier New" w:hint="default"/>
+      </w:rPr>
+    </w:lvl>
+    <w:lvl w:ilvl="8" w:tplc="04090005" w:tentative="1">
+      <w:start w:val="1"/>
+      <w:numFmt w:val="bullet"/>
+      <w:lvlText w:val=""/>
+      <w:lvlJc w:val="left"/>
+      <w:pPr>
+        <w:ind w:left="6480" w:hanging="360"/>
+      </w:pPr>
+      <w:rPr>
+        <w:rFonts w:ascii="Wingdings" w:hAnsi="Wingdings" w:hint="default"/>
+      </w:rPr>
+    </w:lvl>
+  </w:abstractNum>
+  <w:abstractNum w:abstractNumId="2" w15:restartNumberingAfterBreak="0">
     <w:nsid w:val="00BD1169"/>
     <w:multiLevelType w:val="hybridMultilevel"/>
     <w:tmpl w:val="582C2B7E"/>
@@ -17593,7 +19097,7 @@
       </w:rPr>
     </w:lvl>
   </w:abstractNum>
-  <w:abstractNum w:abstractNumId="2" w15:restartNumberingAfterBreak="0">
+  <w:abstractNum w:abstractNumId="3" w15:restartNumberingAfterBreak="0">
     <w:nsid w:val="00D800D2"/>
     <w:multiLevelType w:val="hybridMultilevel"/>
     <w:tmpl w:val="3CAC0A66"/>
@@ -17706,7 +19210,7 @@
       </w:rPr>
     </w:lvl>
   </w:abstractNum>
-  <w:abstractNum w:abstractNumId="3" w15:restartNumberingAfterBreak="0">
+  <w:abstractNum w:abstractNumId="4" w15:restartNumberingAfterBreak="0">
     <w:nsid w:val="00DF0C93"/>
     <w:multiLevelType w:val="hybridMultilevel"/>
     <w:tmpl w:val="4FDAE1FC"/>
@@ -17819,7 +19323,7 @@
       </w:rPr>
     </w:lvl>
   </w:abstractNum>
-  <w:abstractNum w:abstractNumId="4" w15:restartNumberingAfterBreak="0">
+  <w:abstractNum w:abstractNumId="5" w15:restartNumberingAfterBreak="0">
     <w:nsid w:val="03A908AF"/>
     <w:multiLevelType w:val="hybridMultilevel"/>
     <w:tmpl w:val="9DD8026A"/>
@@ -17932,7 +19436,7 @@
       </w:rPr>
     </w:lvl>
   </w:abstractNum>
-  <w:abstractNum w:abstractNumId="5" w15:restartNumberingAfterBreak="0">
+  <w:abstractNum w:abstractNumId="6" w15:restartNumberingAfterBreak="0">
     <w:nsid w:val="04C36B28"/>
     <w:multiLevelType w:val="hybridMultilevel"/>
     <w:tmpl w:val="4F3ABD8A"/>
@@ -18045,7 +19549,7 @@
       </w:rPr>
     </w:lvl>
   </w:abstractNum>
-  <w:abstractNum w:abstractNumId="6" w15:restartNumberingAfterBreak="0">
+  <w:abstractNum w:abstractNumId="7" w15:restartNumberingAfterBreak="0">
     <w:nsid w:val="05286F3B"/>
     <w:multiLevelType w:val="hybridMultilevel"/>
     <w:tmpl w:val="DF94EF08"/>
@@ -18158,7 +19662,7 @@
       </w:rPr>
     </w:lvl>
   </w:abstractNum>
-  <w:abstractNum w:abstractNumId="7" w15:restartNumberingAfterBreak="0">
+  <w:abstractNum w:abstractNumId="8" w15:restartNumberingAfterBreak="0">
     <w:nsid w:val="0537465D"/>
     <w:multiLevelType w:val="hybridMultilevel"/>
     <w:tmpl w:val="2FAE7EC0"/>
@@ -18271,7 +19775,7 @@
       </w:rPr>
     </w:lvl>
   </w:abstractNum>
-  <w:abstractNum w:abstractNumId="8" w15:restartNumberingAfterBreak="0">
+  <w:abstractNum w:abstractNumId="9" w15:restartNumberingAfterBreak="0">
     <w:nsid w:val="05A7195F"/>
     <w:multiLevelType w:val="hybridMultilevel"/>
     <w:tmpl w:val="869EBC14"/>
@@ -18384,7 +19888,7 @@
       </w:rPr>
     </w:lvl>
   </w:abstractNum>
-  <w:abstractNum w:abstractNumId="9" w15:restartNumberingAfterBreak="0">
+  <w:abstractNum w:abstractNumId="10" w15:restartNumberingAfterBreak="0">
     <w:nsid w:val="071F6D4A"/>
     <w:multiLevelType w:val="hybridMultilevel"/>
     <w:tmpl w:val="605E58F6"/>
@@ -18497,7 +20001,7 @@
       </w:rPr>
     </w:lvl>
   </w:abstractNum>
-  <w:abstractNum w:abstractNumId="10" w15:restartNumberingAfterBreak="0">
+  <w:abstractNum w:abstractNumId="11" w15:restartNumberingAfterBreak="0">
     <w:nsid w:val="0883287F"/>
     <w:multiLevelType w:val="hybridMultilevel"/>
     <w:tmpl w:val="7756A5F6"/>
@@ -18610,7 +20114,7 @@
       </w:rPr>
     </w:lvl>
   </w:abstractNum>
-  <w:abstractNum w:abstractNumId="11" w15:restartNumberingAfterBreak="0">
+  <w:abstractNum w:abstractNumId="12" w15:restartNumberingAfterBreak="0">
     <w:nsid w:val="095B0635"/>
     <w:multiLevelType w:val="hybridMultilevel"/>
     <w:tmpl w:val="82068DA6"/>
@@ -18723,7 +20227,120 @@
       </w:rPr>
     </w:lvl>
   </w:abstractNum>
-  <w:abstractNum w:abstractNumId="12" w15:restartNumberingAfterBreak="0">
+  <w:abstractNum w:abstractNumId="13" w15:restartNumberingAfterBreak="0">
+    <w:nsid w:val="0B7003F5"/>
+    <w:multiLevelType w:val="hybridMultilevel"/>
+    <w:tmpl w:val="E7149F18"/>
+    <w:lvl w:ilvl="0" w:tplc="04090001">
+      <w:start w:val="1"/>
+      <w:numFmt w:val="bullet"/>
+      <w:lvlText w:val=""/>
+      <w:lvlJc w:val="left"/>
+      <w:pPr>
+        <w:ind w:left="720" w:hanging="360"/>
+      </w:pPr>
+      <w:rPr>
+        <w:rFonts w:ascii="Symbol" w:hAnsi="Symbol" w:hint="default"/>
+      </w:rPr>
+    </w:lvl>
+    <w:lvl w:ilvl="1" w:tplc="04090003" w:tentative="1">
+      <w:start w:val="1"/>
+      <w:numFmt w:val="bullet"/>
+      <w:lvlText w:val="o"/>
+      <w:lvlJc w:val="left"/>
+      <w:pPr>
+        <w:ind w:left="1440" w:hanging="360"/>
+      </w:pPr>
+      <w:rPr>
+        <w:rFonts w:ascii="Courier New" w:hAnsi="Courier New" w:cs="Courier New" w:hint="default"/>
+      </w:rPr>
+    </w:lvl>
+    <w:lvl w:ilvl="2" w:tplc="04090005" w:tentative="1">
+      <w:start w:val="1"/>
+      <w:numFmt w:val="bullet"/>
+      <w:lvlText w:val=""/>
+      <w:lvlJc w:val="left"/>
+      <w:pPr>
+        <w:ind w:left="2160" w:hanging="360"/>
+      </w:pPr>
+      <w:rPr>
+        <w:rFonts w:ascii="Wingdings" w:hAnsi="Wingdings" w:hint="default"/>
+      </w:rPr>
+    </w:lvl>
+    <w:lvl w:ilvl="3" w:tplc="04090001" w:tentative="1">
+      <w:start w:val="1"/>
+      <w:numFmt w:val="bullet"/>
+      <w:lvlText w:val=""/>
+      <w:lvlJc w:val="left"/>
+      <w:pPr>
+        <w:ind w:left="2880" w:hanging="360"/>
+      </w:pPr>
+      <w:rPr>
+        <w:rFonts w:ascii="Symbol" w:hAnsi="Symbol" w:hint="default"/>
+      </w:rPr>
+    </w:lvl>
+    <w:lvl w:ilvl="4" w:tplc="04090003" w:tentative="1">
+      <w:start w:val="1"/>
+      <w:numFmt w:val="bullet"/>
+      <w:lvlText w:val="o"/>
+      <w:lvlJc w:val="left"/>
+      <w:pPr>
+        <w:ind w:left="3600" w:hanging="360"/>
+      </w:pPr>
+      <w:rPr>
+        <w:rFonts w:ascii="Courier New" w:hAnsi="Courier New" w:cs="Courier New" w:hint="default"/>
+      </w:rPr>
+    </w:lvl>
+    <w:lvl w:ilvl="5" w:tplc="04090005" w:tentative="1">
+      <w:start w:val="1"/>
+      <w:numFmt w:val="bullet"/>
+      <w:lvlText w:val=""/>
+      <w:lvlJc w:val="left"/>
+      <w:pPr>
+        <w:ind w:left="4320" w:hanging="360"/>
+      </w:pPr>
+      <w:rPr>
+        <w:rFonts w:ascii="Wingdings" w:hAnsi="Wingdings" w:hint="default"/>
+      </w:rPr>
+    </w:lvl>
+    <w:lvl w:ilvl="6" w:tplc="04090001" w:tentative="1">
+      <w:start w:val="1"/>
+      <w:numFmt w:val="bullet"/>
+      <w:lvlText w:val=""/>
+      <w:lvlJc w:val="left"/>
+      <w:pPr>
+        <w:ind w:left="5040" w:hanging="360"/>
+      </w:pPr>
+      <w:rPr>
+        <w:rFonts w:ascii="Symbol" w:hAnsi="Symbol" w:hint="default"/>
+      </w:rPr>
+    </w:lvl>
+    <w:lvl w:ilvl="7" w:tplc="04090003" w:tentative="1">
+      <w:start w:val="1"/>
+      <w:numFmt w:val="bullet"/>
+      <w:lvlText w:val="o"/>
+      <w:lvlJc w:val="left"/>
+      <w:pPr>
+        <w:ind w:left="5760" w:hanging="360"/>
+      </w:pPr>
+      <w:rPr>
+        <w:rFonts w:ascii="Courier New" w:hAnsi="Courier New" w:cs="Courier New" w:hint="default"/>
+      </w:rPr>
+    </w:lvl>
+    <w:lvl w:ilvl="8" w:tplc="04090005" w:tentative="1">
+      <w:start w:val="1"/>
+      <w:numFmt w:val="bullet"/>
+      <w:lvlText w:val=""/>
+      <w:lvlJc w:val="left"/>
+      <w:pPr>
+        <w:ind w:left="6480" w:hanging="360"/>
+      </w:pPr>
+      <w:rPr>
+        <w:rFonts w:ascii="Wingdings" w:hAnsi="Wingdings" w:hint="default"/>
+      </w:rPr>
+    </w:lvl>
+  </w:abstractNum>
+  <w:abstractNum w:abstractNumId="14" w15:restartNumberingAfterBreak="0">
     <w:nsid w:val="0C9A2EBF"/>
     <w:multiLevelType w:val="hybridMultilevel"/>
     <w:tmpl w:val="396685A6"/>
@@ -18836,7 +20453,7 @@
       </w:rPr>
     </w:lvl>
   </w:abstractNum>
-  <w:abstractNum w:abstractNumId="13" w15:restartNumberingAfterBreak="0">
+  <w:abstractNum w:abstractNumId="15" w15:restartNumberingAfterBreak="0">
     <w:nsid w:val="0CEF4CF2"/>
     <w:multiLevelType w:val="hybridMultilevel"/>
     <w:tmpl w:val="3A46D770"/>
@@ -18949,7 +20566,7 @@
       </w:rPr>
     </w:lvl>
   </w:abstractNum>
-  <w:abstractNum w:abstractNumId="14" w15:restartNumberingAfterBreak="0">
+  <w:abstractNum w:abstractNumId="16" w15:restartNumberingAfterBreak="0">
     <w:nsid w:val="0E854500"/>
     <w:multiLevelType w:val="hybridMultilevel"/>
     <w:tmpl w:val="23A4B966"/>
@@ -19062,7 +20679,7 @@
       </w:rPr>
     </w:lvl>
   </w:abstractNum>
-  <w:abstractNum w:abstractNumId="15" w15:restartNumberingAfterBreak="0">
+  <w:abstractNum w:abstractNumId="17" w15:restartNumberingAfterBreak="0">
     <w:nsid w:val="0E963FAE"/>
     <w:multiLevelType w:val="hybridMultilevel"/>
     <w:tmpl w:val="76F4DB06"/>
@@ -19175,7 +20792,7 @@
       </w:rPr>
     </w:lvl>
   </w:abstractNum>
-  <w:abstractNum w:abstractNumId="16" w15:restartNumberingAfterBreak="0">
+  <w:abstractNum w:abstractNumId="18" w15:restartNumberingAfterBreak="0">
     <w:nsid w:val="10A94A78"/>
     <w:multiLevelType w:val="hybridMultilevel"/>
     <w:tmpl w:val="23281BC4"/>
@@ -19288,7 +20905,7 @@
       </w:rPr>
     </w:lvl>
   </w:abstractNum>
-  <w:abstractNum w:abstractNumId="17" w15:restartNumberingAfterBreak="0">
+  <w:abstractNum w:abstractNumId="19" w15:restartNumberingAfterBreak="0">
     <w:nsid w:val="10E723FA"/>
     <w:multiLevelType w:val="hybridMultilevel"/>
     <w:tmpl w:val="DE0AB142"/>
@@ -19401,7 +21018,7 @@
       </w:rPr>
     </w:lvl>
   </w:abstractNum>
-  <w:abstractNum w:abstractNumId="18" w15:restartNumberingAfterBreak="0">
+  <w:abstractNum w:abstractNumId="20" w15:restartNumberingAfterBreak="0">
     <w:nsid w:val="119E7AEE"/>
     <w:multiLevelType w:val="hybridMultilevel"/>
     <w:tmpl w:val="B322D772"/>
@@ -19514,7 +21131,7 @@
       </w:rPr>
     </w:lvl>
   </w:abstractNum>
-  <w:abstractNum w:abstractNumId="19" w15:restartNumberingAfterBreak="0">
+  <w:abstractNum w:abstractNumId="21" w15:restartNumberingAfterBreak="0">
     <w:nsid w:val="13F83C97"/>
     <w:multiLevelType w:val="hybridMultilevel"/>
     <w:tmpl w:val="6212C1B4"/>
@@ -19627,7 +21244,7 @@
       </w:rPr>
     </w:lvl>
   </w:abstractNum>
-  <w:abstractNum w:abstractNumId="20" w15:restartNumberingAfterBreak="0">
+  <w:abstractNum w:abstractNumId="22" w15:restartNumberingAfterBreak="0">
     <w:nsid w:val="140B1AE6"/>
     <w:multiLevelType w:val="hybridMultilevel"/>
     <w:tmpl w:val="604CD4B0"/>
@@ -19713,7 +21330,7 @@
       </w:pPr>
     </w:lvl>
   </w:abstractNum>
-  <w:abstractNum w:abstractNumId="21" w15:restartNumberingAfterBreak="0">
+  <w:abstractNum w:abstractNumId="23" w15:restartNumberingAfterBreak="0">
     <w:nsid w:val="14523220"/>
     <w:multiLevelType w:val="hybridMultilevel"/>
     <w:tmpl w:val="06F0A330"/>
@@ -19826,7 +21443,7 @@
       </w:rPr>
     </w:lvl>
   </w:abstractNum>
-  <w:abstractNum w:abstractNumId="22" w15:restartNumberingAfterBreak="0">
+  <w:abstractNum w:abstractNumId="24" w15:restartNumberingAfterBreak="0">
     <w:nsid w:val="161E3683"/>
     <w:multiLevelType w:val="hybridMultilevel"/>
     <w:tmpl w:val="FD98538A"/>
@@ -19939,7 +21556,7 @@
       </w:rPr>
     </w:lvl>
   </w:abstractNum>
-  <w:abstractNum w:abstractNumId="23" w15:restartNumberingAfterBreak="0">
+  <w:abstractNum w:abstractNumId="25" w15:restartNumberingAfterBreak="0">
     <w:nsid w:val="18B74AE9"/>
     <w:multiLevelType w:val="hybridMultilevel"/>
     <w:tmpl w:val="3B827EC8"/>
@@ -20052,7 +21669,7 @@
       </w:rPr>
     </w:lvl>
   </w:abstractNum>
-  <w:abstractNum w:abstractNumId="24" w15:restartNumberingAfterBreak="0">
+  <w:abstractNum w:abstractNumId="26" w15:restartNumberingAfterBreak="0">
     <w:nsid w:val="18BA3BB4"/>
     <w:multiLevelType w:val="hybridMultilevel"/>
     <w:tmpl w:val="62D03A9E"/>
@@ -20165,7 +21782,7 @@
       </w:rPr>
     </w:lvl>
   </w:abstractNum>
-  <w:abstractNum w:abstractNumId="25" w15:restartNumberingAfterBreak="0">
+  <w:abstractNum w:abstractNumId="27" w15:restartNumberingAfterBreak="0">
     <w:nsid w:val="19C72445"/>
     <w:multiLevelType w:val="hybridMultilevel"/>
     <w:tmpl w:val="62EE98BA"/>
@@ -20278,7 +21895,120 @@
       </w:rPr>
     </w:lvl>
   </w:abstractNum>
-  <w:abstractNum w:abstractNumId="26" w15:restartNumberingAfterBreak="0">
+  <w:abstractNum w:abstractNumId="28" w15:restartNumberingAfterBreak="0">
+    <w:nsid w:val="1A9507A3"/>
+    <w:multiLevelType w:val="hybridMultilevel"/>
+    <w:tmpl w:val="67CA30F8"/>
+    <w:lvl w:ilvl="0" w:tplc="04090001">
+      <w:start w:val="1"/>
+      <w:numFmt w:val="bullet"/>
+      <w:lvlText w:val=""/>
+      <w:lvlJc w:val="left"/>
+      <w:pPr>
+        <w:ind w:left="720" w:hanging="360"/>
+      </w:pPr>
+      <w:rPr>
+        <w:rFonts w:ascii="Symbol" w:hAnsi="Symbol" w:hint="default"/>
+      </w:rPr>
+    </w:lvl>
+    <w:lvl w:ilvl="1" w:tplc="04090003" w:tentative="1">
+      <w:start w:val="1"/>
+      <w:numFmt w:val="bullet"/>
+      <w:lvlText w:val="o"/>
+      <w:lvlJc w:val="left"/>
+      <w:pPr>
+        <w:ind w:left="1440" w:hanging="360"/>
+      </w:pPr>
+      <w:rPr>
+        <w:rFonts w:ascii="Courier New" w:hAnsi="Courier New" w:cs="Courier New" w:hint="default"/>
+      </w:rPr>
+    </w:lvl>
+    <w:lvl w:ilvl="2" w:tplc="04090005" w:tentative="1">
+      <w:start w:val="1"/>
+      <w:numFmt w:val="bullet"/>
+      <w:lvlText w:val=""/>
+      <w:lvlJc w:val="left"/>
+      <w:pPr>
+        <w:ind w:left="2160" w:hanging="360"/>
+      </w:pPr>
+      <w:rPr>
+        <w:rFonts w:ascii="Wingdings" w:hAnsi="Wingdings" w:hint="default"/>
+      </w:rPr>
+    </w:lvl>
+    <w:lvl w:ilvl="3" w:tplc="04090001" w:tentative="1">
+      <w:start w:val="1"/>
+      <w:numFmt w:val="bullet"/>
+      <w:lvlText w:val=""/>
+      <w:lvlJc w:val="left"/>
+      <w:pPr>
+        <w:ind w:left="2880" w:hanging="360"/>
+      </w:pPr>
+      <w:rPr>
+        <w:rFonts w:ascii="Symbol" w:hAnsi="Symbol" w:hint="default"/>
+      </w:rPr>
+    </w:lvl>
+    <w:lvl w:ilvl="4" w:tplc="04090003" w:tentative="1">
+      <w:start w:val="1"/>
+      <w:numFmt w:val="bullet"/>
+      <w:lvlText w:val="o"/>
+      <w:lvlJc w:val="left"/>
+      <w:pPr>
+        <w:ind w:left="3600" w:hanging="360"/>
+      </w:pPr>
+      <w:rPr>
+        <w:rFonts w:ascii="Courier New" w:hAnsi="Courier New" w:cs="Courier New" w:hint="default"/>
+      </w:rPr>
+    </w:lvl>
+    <w:lvl w:ilvl="5" w:tplc="04090005" w:tentative="1">
+      <w:start w:val="1"/>
+      <w:numFmt w:val="bullet"/>
+      <w:lvlText w:val=""/>
+      <w:lvlJc w:val="left"/>
+      <w:pPr>
+        <w:ind w:left="4320" w:hanging="360"/>
+      </w:pPr>
+      <w:rPr>
+        <w:rFonts w:ascii="Wingdings" w:hAnsi="Wingdings" w:hint="default"/>
+      </w:rPr>
+    </w:lvl>
+    <w:lvl w:ilvl="6" w:tplc="04090001" w:tentative="1">
+      <w:start w:val="1"/>
+      <w:numFmt w:val="bullet"/>
+      <w:lvlText w:val=""/>
+      <w:lvlJc w:val="left"/>
+      <w:pPr>
+        <w:ind w:left="5040" w:hanging="360"/>
+      </w:pPr>
+      <w:rPr>
+        <w:rFonts w:ascii="Symbol" w:hAnsi="Symbol" w:hint="default"/>
+      </w:rPr>
+    </w:lvl>
+    <w:lvl w:ilvl="7" w:tplc="04090003" w:tentative="1">
+      <w:start w:val="1"/>
+      <w:numFmt w:val="bullet"/>
+      <w:lvlText w:val="o"/>
+      <w:lvlJc w:val="left"/>
+      <w:pPr>
+        <w:ind w:left="5760" w:hanging="360"/>
+      </w:pPr>
+      <w:rPr>
+        <w:rFonts w:ascii="Courier New" w:hAnsi="Courier New" w:cs="Courier New" w:hint="default"/>
+      </w:rPr>
+    </w:lvl>
+    <w:lvl w:ilvl="8" w:tplc="04090005" w:tentative="1">
+      <w:start w:val="1"/>
+      <w:numFmt w:val="bullet"/>
+      <w:lvlText w:val=""/>
+      <w:lvlJc w:val="left"/>
+      <w:pPr>
+        <w:ind w:left="6480" w:hanging="360"/>
+      </w:pPr>
+      <w:rPr>
+        <w:rFonts w:ascii="Wingdings" w:hAnsi="Wingdings" w:hint="default"/>
+      </w:rPr>
+    </w:lvl>
+  </w:abstractNum>
+  <w:abstractNum w:abstractNumId="29" w15:restartNumberingAfterBreak="0">
     <w:nsid w:val="1DAE59CF"/>
     <w:multiLevelType w:val="hybridMultilevel"/>
     <w:tmpl w:val="54E67610"/>
@@ -20391,7 +22121,7 @@
       </w:rPr>
     </w:lvl>
   </w:abstractNum>
-  <w:abstractNum w:abstractNumId="27" w15:restartNumberingAfterBreak="0">
+  <w:abstractNum w:abstractNumId="30" w15:restartNumberingAfterBreak="0">
     <w:nsid w:val="1DFF6E9B"/>
     <w:multiLevelType w:val="hybridMultilevel"/>
     <w:tmpl w:val="DA349278"/>
@@ -20504,7 +22234,7 @@
       </w:rPr>
     </w:lvl>
   </w:abstractNum>
-  <w:abstractNum w:abstractNumId="28" w15:restartNumberingAfterBreak="0">
+  <w:abstractNum w:abstractNumId="31" w15:restartNumberingAfterBreak="0">
     <w:nsid w:val="20FD3282"/>
     <w:multiLevelType w:val="hybridMultilevel"/>
     <w:tmpl w:val="DC5403A0"/>
@@ -20617,7 +22347,7 @@
       </w:rPr>
     </w:lvl>
   </w:abstractNum>
-  <w:abstractNum w:abstractNumId="29" w15:restartNumberingAfterBreak="0">
+  <w:abstractNum w:abstractNumId="32" w15:restartNumberingAfterBreak="0">
     <w:nsid w:val="239C63BA"/>
     <w:multiLevelType w:val="hybridMultilevel"/>
     <w:tmpl w:val="38B25406"/>
@@ -20730,7 +22460,7 @@
       </w:rPr>
     </w:lvl>
   </w:abstractNum>
-  <w:abstractNum w:abstractNumId="30" w15:restartNumberingAfterBreak="0">
+  <w:abstractNum w:abstractNumId="33" w15:restartNumberingAfterBreak="0">
     <w:nsid w:val="242F4529"/>
     <w:multiLevelType w:val="hybridMultilevel"/>
     <w:tmpl w:val="D3C6E376"/>
@@ -20843,7 +22573,7 @@
       </w:rPr>
     </w:lvl>
   </w:abstractNum>
-  <w:abstractNum w:abstractNumId="31" w15:restartNumberingAfterBreak="0">
+  <w:abstractNum w:abstractNumId="34" w15:restartNumberingAfterBreak="0">
     <w:nsid w:val="24A340A1"/>
     <w:multiLevelType w:val="hybridMultilevel"/>
     <w:tmpl w:val="B434D7A6"/>
@@ -20956,7 +22686,7 @@
       </w:rPr>
     </w:lvl>
   </w:abstractNum>
-  <w:abstractNum w:abstractNumId="32" w15:restartNumberingAfterBreak="0">
+  <w:abstractNum w:abstractNumId="35" w15:restartNumberingAfterBreak="0">
     <w:nsid w:val="25572783"/>
     <w:multiLevelType w:val="hybridMultilevel"/>
     <w:tmpl w:val="0A20CB32"/>
@@ -21069,7 +22799,7 @@
       </w:rPr>
     </w:lvl>
   </w:abstractNum>
-  <w:abstractNum w:abstractNumId="33" w15:restartNumberingAfterBreak="0">
+  <w:abstractNum w:abstractNumId="36" w15:restartNumberingAfterBreak="0">
     <w:nsid w:val="26EB356D"/>
     <w:multiLevelType w:val="hybridMultilevel"/>
     <w:tmpl w:val="AF12DA1A"/>
@@ -21155,7 +22885,7 @@
       </w:pPr>
     </w:lvl>
   </w:abstractNum>
-  <w:abstractNum w:abstractNumId="34" w15:restartNumberingAfterBreak="0">
+  <w:abstractNum w:abstractNumId="37" w15:restartNumberingAfterBreak="0">
     <w:nsid w:val="270947E2"/>
     <w:multiLevelType w:val="hybridMultilevel"/>
     <w:tmpl w:val="DD941338"/>
@@ -21268,7 +22998,7 @@
       </w:rPr>
     </w:lvl>
   </w:abstractNum>
-  <w:abstractNum w:abstractNumId="35" w15:restartNumberingAfterBreak="0">
+  <w:abstractNum w:abstractNumId="38" w15:restartNumberingAfterBreak="0">
     <w:nsid w:val="27AD5329"/>
     <w:multiLevelType w:val="hybridMultilevel"/>
     <w:tmpl w:val="13C83F96"/>
@@ -21381,7 +23111,120 @@
       </w:rPr>
     </w:lvl>
   </w:abstractNum>
-  <w:abstractNum w:abstractNumId="36" w15:restartNumberingAfterBreak="0">
+  <w:abstractNum w:abstractNumId="39" w15:restartNumberingAfterBreak="0">
+    <w:nsid w:val="27D96551"/>
+    <w:multiLevelType w:val="hybridMultilevel"/>
+    <w:tmpl w:val="33D6135A"/>
+    <w:lvl w:ilvl="0" w:tplc="04090001">
+      <w:start w:val="1"/>
+      <w:numFmt w:val="bullet"/>
+      <w:lvlText w:val=""/>
+      <w:lvlJc w:val="left"/>
+      <w:pPr>
+        <w:ind w:left="720" w:hanging="360"/>
+      </w:pPr>
+      <w:rPr>
+        <w:rFonts w:ascii="Symbol" w:hAnsi="Symbol" w:hint="default"/>
+      </w:rPr>
+    </w:lvl>
+    <w:lvl w:ilvl="1" w:tplc="04090003" w:tentative="1">
+      <w:start w:val="1"/>
+      <w:numFmt w:val="bullet"/>
+      <w:lvlText w:val="o"/>
+      <w:lvlJc w:val="left"/>
+      <w:pPr>
+        <w:ind w:left="1440" w:hanging="360"/>
+      </w:pPr>
+      <w:rPr>
+        <w:rFonts w:ascii="Courier New" w:hAnsi="Courier New" w:cs="Courier New" w:hint="default"/>
+      </w:rPr>
+    </w:lvl>
+    <w:lvl w:ilvl="2" w:tplc="04090005" w:tentative="1">
+      <w:start w:val="1"/>
+      <w:numFmt w:val="bullet"/>
+      <w:lvlText w:val=""/>
+      <w:lvlJc w:val="left"/>
+      <w:pPr>
+        <w:ind w:left="2160" w:hanging="360"/>
+      </w:pPr>
+      <w:rPr>
+        <w:rFonts w:ascii="Wingdings" w:hAnsi="Wingdings" w:hint="default"/>
+      </w:rPr>
+    </w:lvl>
+    <w:lvl w:ilvl="3" w:tplc="04090001" w:tentative="1">
+      <w:start w:val="1"/>
+      <w:numFmt w:val="bullet"/>
+      <w:lvlText w:val=""/>
+      <w:lvlJc w:val="left"/>
+      <w:pPr>
+        <w:ind w:left="2880" w:hanging="360"/>
+      </w:pPr>
+      <w:rPr>
+        <w:rFonts w:ascii="Symbol" w:hAnsi="Symbol" w:hint="default"/>
+      </w:rPr>
+    </w:lvl>
+    <w:lvl w:ilvl="4" w:tplc="04090003" w:tentative="1">
+      <w:start w:val="1"/>
+      <w:numFmt w:val="bullet"/>
+      <w:lvlText w:val="o"/>
+      <w:lvlJc w:val="left"/>
+      <w:pPr>
+        <w:ind w:left="3600" w:hanging="360"/>
+      </w:pPr>
+      <w:rPr>
+        <w:rFonts w:ascii="Courier New" w:hAnsi="Courier New" w:cs="Courier New" w:hint="default"/>
+      </w:rPr>
+    </w:lvl>
+    <w:lvl w:ilvl="5" w:tplc="04090005" w:tentative="1">
+      <w:start w:val="1"/>
+      <w:numFmt w:val="bullet"/>
+      <w:lvlText w:val=""/>
+      <w:lvlJc w:val="left"/>
+      <w:pPr>
+        <w:ind w:left="4320" w:hanging="360"/>
+      </w:pPr>
+      <w:rPr>
+        <w:rFonts w:ascii="Wingdings" w:hAnsi="Wingdings" w:hint="default"/>
+      </w:rPr>
+    </w:lvl>
+    <w:lvl w:ilvl="6" w:tplc="04090001" w:tentative="1">
+      <w:start w:val="1"/>
+      <w:numFmt w:val="bullet"/>
+      <w:lvlText w:val=""/>
+      <w:lvlJc w:val="left"/>
+      <w:pPr>
+        <w:ind w:left="5040" w:hanging="360"/>
+      </w:pPr>
+      <w:rPr>
+        <w:rFonts w:ascii="Symbol" w:hAnsi="Symbol" w:hint="default"/>
+      </w:rPr>
+    </w:lvl>
+    <w:lvl w:ilvl="7" w:tplc="04090003" w:tentative="1">
+      <w:start w:val="1"/>
+      <w:numFmt w:val="bullet"/>
+      <w:lvlText w:val="o"/>
+      <w:lvlJc w:val="left"/>
+      <w:pPr>
+        <w:ind w:left="5760" w:hanging="360"/>
+      </w:pPr>
+      <w:rPr>
+        <w:rFonts w:ascii="Courier New" w:hAnsi="Courier New" w:cs="Courier New" w:hint="default"/>
+      </w:rPr>
+    </w:lvl>
+    <w:lvl w:ilvl="8" w:tplc="04090005" w:tentative="1">
+      <w:start w:val="1"/>
+      <w:numFmt w:val="bullet"/>
+      <w:lvlText w:val=""/>
+      <w:lvlJc w:val="left"/>
+      <w:pPr>
+        <w:ind w:left="6480" w:hanging="360"/>
+      </w:pPr>
+      <w:rPr>
+        <w:rFonts w:ascii="Wingdings" w:hAnsi="Wingdings" w:hint="default"/>
+      </w:rPr>
+    </w:lvl>
+  </w:abstractNum>
+  <w:abstractNum w:abstractNumId="40" w15:restartNumberingAfterBreak="0">
     <w:nsid w:val="284C1F36"/>
     <w:multiLevelType w:val="hybridMultilevel"/>
     <w:tmpl w:val="2AA0A6A8"/>
@@ -21494,7 +23337,7 @@
       </w:rPr>
     </w:lvl>
   </w:abstractNum>
-  <w:abstractNum w:abstractNumId="37" w15:restartNumberingAfterBreak="0">
+  <w:abstractNum w:abstractNumId="41" w15:restartNumberingAfterBreak="0">
     <w:nsid w:val="28B90BFF"/>
     <w:multiLevelType w:val="hybridMultilevel"/>
     <w:tmpl w:val="D75EE4A2"/>
@@ -21607,7 +23450,7 @@
       </w:rPr>
     </w:lvl>
   </w:abstractNum>
-  <w:abstractNum w:abstractNumId="38" w15:restartNumberingAfterBreak="0">
+  <w:abstractNum w:abstractNumId="42" w15:restartNumberingAfterBreak="0">
     <w:nsid w:val="29456E6E"/>
     <w:multiLevelType w:val="hybridMultilevel"/>
     <w:tmpl w:val="908A7DA0"/>
@@ -21720,7 +23563,7 @@
       </w:rPr>
     </w:lvl>
   </w:abstractNum>
-  <w:abstractNum w:abstractNumId="39" w15:restartNumberingAfterBreak="0">
+  <w:abstractNum w:abstractNumId="43" w15:restartNumberingAfterBreak="0">
     <w:nsid w:val="2A386D4B"/>
     <w:multiLevelType w:val="hybridMultilevel"/>
     <w:tmpl w:val="68FE464E"/>
@@ -21833,7 +23676,7 @@
       </w:rPr>
     </w:lvl>
   </w:abstractNum>
-  <w:abstractNum w:abstractNumId="40" w15:restartNumberingAfterBreak="0">
+  <w:abstractNum w:abstractNumId="44" w15:restartNumberingAfterBreak="0">
     <w:nsid w:val="2A6821A8"/>
     <w:multiLevelType w:val="hybridMultilevel"/>
     <w:tmpl w:val="9E9AE1B2"/>
@@ -21946,7 +23789,7 @@
       </w:rPr>
     </w:lvl>
   </w:abstractNum>
-  <w:abstractNum w:abstractNumId="41" w15:restartNumberingAfterBreak="0">
+  <w:abstractNum w:abstractNumId="45" w15:restartNumberingAfterBreak="0">
     <w:nsid w:val="2A9E18E7"/>
     <w:multiLevelType w:val="hybridMultilevel"/>
     <w:tmpl w:val="09F09AF8"/>
@@ -22059,7 +23902,7 @@
       </w:rPr>
     </w:lvl>
   </w:abstractNum>
-  <w:abstractNum w:abstractNumId="42" w15:restartNumberingAfterBreak="0">
+  <w:abstractNum w:abstractNumId="46" w15:restartNumberingAfterBreak="0">
     <w:nsid w:val="2BB15775"/>
     <w:multiLevelType w:val="hybridMultilevel"/>
     <w:tmpl w:val="DED2D328"/>
@@ -22172,7 +24015,7 @@
       </w:rPr>
     </w:lvl>
   </w:abstractNum>
-  <w:abstractNum w:abstractNumId="43" w15:restartNumberingAfterBreak="0">
+  <w:abstractNum w:abstractNumId="47" w15:restartNumberingAfterBreak="0">
     <w:nsid w:val="2C3654F4"/>
     <w:multiLevelType w:val="hybridMultilevel"/>
     <w:tmpl w:val="B5725524"/>
@@ -22285,7 +24128,7 @@
       </w:rPr>
     </w:lvl>
   </w:abstractNum>
-  <w:abstractNum w:abstractNumId="44" w15:restartNumberingAfterBreak="0">
+  <w:abstractNum w:abstractNumId="48" w15:restartNumberingAfterBreak="0">
     <w:nsid w:val="2C4806DF"/>
     <w:multiLevelType w:val="hybridMultilevel"/>
     <w:tmpl w:val="AF944068"/>
@@ -22398,7 +24241,7 @@
       </w:rPr>
     </w:lvl>
   </w:abstractNum>
-  <w:abstractNum w:abstractNumId="45" w15:restartNumberingAfterBreak="0">
+  <w:abstractNum w:abstractNumId="49" w15:restartNumberingAfterBreak="0">
     <w:nsid w:val="2DB118C3"/>
     <w:multiLevelType w:val="hybridMultilevel"/>
     <w:tmpl w:val="70C0DADE"/>
@@ -22511,7 +24354,120 @@
       </w:rPr>
     </w:lvl>
   </w:abstractNum>
-  <w:abstractNum w:abstractNumId="46" w15:restartNumberingAfterBreak="0">
+  <w:abstractNum w:abstractNumId="50" w15:restartNumberingAfterBreak="0">
+    <w:nsid w:val="2E355185"/>
+    <w:multiLevelType w:val="hybridMultilevel"/>
+    <w:tmpl w:val="3D788E16"/>
+    <w:lvl w:ilvl="0" w:tplc="04090001">
+      <w:start w:val="1"/>
+      <w:numFmt w:val="bullet"/>
+      <w:lvlText w:val=""/>
+      <w:lvlJc w:val="left"/>
+      <w:pPr>
+        <w:ind w:left="720" w:hanging="360"/>
+      </w:pPr>
+      <w:rPr>
+        <w:rFonts w:ascii="Symbol" w:hAnsi="Symbol" w:hint="default"/>
+      </w:rPr>
+    </w:lvl>
+    <w:lvl w:ilvl="1" w:tplc="04090003" w:tentative="1">
+      <w:start w:val="1"/>
+      <w:numFmt w:val="bullet"/>
+      <w:lvlText w:val="o"/>
+      <w:lvlJc w:val="left"/>
+      <w:pPr>
+        <w:ind w:left="1440" w:hanging="360"/>
+      </w:pPr>
+      <w:rPr>
+        <w:rFonts w:ascii="Courier New" w:hAnsi="Courier New" w:cs="Courier New" w:hint="default"/>
+      </w:rPr>
+    </w:lvl>
+    <w:lvl w:ilvl="2" w:tplc="04090005" w:tentative="1">
+      <w:start w:val="1"/>
+      <w:numFmt w:val="bullet"/>
+      <w:lvlText w:val=""/>
+      <w:lvlJc w:val="left"/>
+      <w:pPr>
+        <w:ind w:left="2160" w:hanging="360"/>
+      </w:pPr>
+      <w:rPr>
+        <w:rFonts w:ascii="Wingdings" w:hAnsi="Wingdings" w:hint="default"/>
+      </w:rPr>
+    </w:lvl>
+    <w:lvl w:ilvl="3" w:tplc="04090001" w:tentative="1">
+      <w:start w:val="1"/>
+      <w:numFmt w:val="bullet"/>
+      <w:lvlText w:val=""/>
+      <w:lvlJc w:val="left"/>
+      <w:pPr>
+        <w:ind w:left="2880" w:hanging="360"/>
+      </w:pPr>
+      <w:rPr>
+        <w:rFonts w:ascii="Symbol" w:hAnsi="Symbol" w:hint="default"/>
+      </w:rPr>
+    </w:lvl>
+    <w:lvl w:ilvl="4" w:tplc="04090003" w:tentative="1">
+      <w:start w:val="1"/>
+      <w:numFmt w:val="bullet"/>
+      <w:lvlText w:val="o"/>
+      <w:lvlJc w:val="left"/>
+      <w:pPr>
+        <w:ind w:left="3600" w:hanging="360"/>
+      </w:pPr>
+      <w:rPr>
+        <w:rFonts w:ascii="Courier New" w:hAnsi="Courier New" w:cs="Courier New" w:hint="default"/>
+      </w:rPr>
+    </w:lvl>
+    <w:lvl w:ilvl="5" w:tplc="04090005" w:tentative="1">
+      <w:start w:val="1"/>
+      <w:numFmt w:val="bullet"/>
+      <w:lvlText w:val=""/>
+      <w:lvlJc w:val="left"/>
+      <w:pPr>
+        <w:ind w:left="4320" w:hanging="360"/>
+      </w:pPr>
+      <w:rPr>
+        <w:rFonts w:ascii="Wingdings" w:hAnsi="Wingdings" w:hint="default"/>
+      </w:rPr>
+    </w:lvl>
+    <w:lvl w:ilvl="6" w:tplc="04090001" w:tentative="1">
+      <w:start w:val="1"/>
+      <w:numFmt w:val="bullet"/>
+      <w:lvlText w:val=""/>
+      <w:lvlJc w:val="left"/>
+      <w:pPr>
+        <w:ind w:left="5040" w:hanging="360"/>
+      </w:pPr>
+      <w:rPr>
+        <w:rFonts w:ascii="Symbol" w:hAnsi="Symbol" w:hint="default"/>
+      </w:rPr>
+    </w:lvl>
+    <w:lvl w:ilvl="7" w:tplc="04090003" w:tentative="1">
+      <w:start w:val="1"/>
+      <w:numFmt w:val="bullet"/>
+      <w:lvlText w:val="o"/>
+      <w:lvlJc w:val="left"/>
+      <w:pPr>
+        <w:ind w:left="5760" w:hanging="360"/>
+      </w:pPr>
+      <w:rPr>
+        <w:rFonts w:ascii="Courier New" w:hAnsi="Courier New" w:cs="Courier New" w:hint="default"/>
+      </w:rPr>
+    </w:lvl>
+    <w:lvl w:ilvl="8" w:tplc="04090005" w:tentative="1">
+      <w:start w:val="1"/>
+      <w:numFmt w:val="bullet"/>
+      <w:lvlText w:val=""/>
+      <w:lvlJc w:val="left"/>
+      <w:pPr>
+        <w:ind w:left="6480" w:hanging="360"/>
+      </w:pPr>
+      <w:rPr>
+        <w:rFonts w:ascii="Wingdings" w:hAnsi="Wingdings" w:hint="default"/>
+      </w:rPr>
+    </w:lvl>
+  </w:abstractNum>
+  <w:abstractNum w:abstractNumId="51" w15:restartNumberingAfterBreak="0">
     <w:nsid w:val="2F4E0FA8"/>
     <w:multiLevelType w:val="hybridMultilevel"/>
     <w:tmpl w:val="9614033A"/>
@@ -22624,7 +24580,7 @@
       </w:rPr>
     </w:lvl>
   </w:abstractNum>
-  <w:abstractNum w:abstractNumId="47" w15:restartNumberingAfterBreak="0">
+  <w:abstractNum w:abstractNumId="52" w15:restartNumberingAfterBreak="0">
     <w:nsid w:val="304175FC"/>
     <w:multiLevelType w:val="hybridMultilevel"/>
     <w:tmpl w:val="F932BB30"/>
@@ -22737,7 +24693,7 @@
       </w:rPr>
     </w:lvl>
   </w:abstractNum>
-  <w:abstractNum w:abstractNumId="48" w15:restartNumberingAfterBreak="0">
+  <w:abstractNum w:abstractNumId="53" w15:restartNumberingAfterBreak="0">
     <w:nsid w:val="30974A60"/>
     <w:multiLevelType w:val="hybridMultilevel"/>
     <w:tmpl w:val="033EA79C"/>
@@ -22850,7 +24806,7 @@
       </w:rPr>
     </w:lvl>
   </w:abstractNum>
-  <w:abstractNum w:abstractNumId="49" w15:restartNumberingAfterBreak="0">
+  <w:abstractNum w:abstractNumId="54" w15:restartNumberingAfterBreak="0">
     <w:nsid w:val="31C179B7"/>
     <w:multiLevelType w:val="hybridMultilevel"/>
     <w:tmpl w:val="63EAA4FE"/>
@@ -22936,7 +24892,7 @@
       </w:pPr>
     </w:lvl>
   </w:abstractNum>
-  <w:abstractNum w:abstractNumId="50" w15:restartNumberingAfterBreak="0">
+  <w:abstractNum w:abstractNumId="55" w15:restartNumberingAfterBreak="0">
     <w:nsid w:val="33AA480E"/>
     <w:multiLevelType w:val="hybridMultilevel"/>
     <w:tmpl w:val="F7BCAA44"/>
@@ -23022,7 +24978,7 @@
       </w:pPr>
     </w:lvl>
   </w:abstractNum>
-  <w:abstractNum w:abstractNumId="51" w15:restartNumberingAfterBreak="0">
+  <w:abstractNum w:abstractNumId="56" w15:restartNumberingAfterBreak="0">
     <w:nsid w:val="34F976FC"/>
     <w:multiLevelType w:val="hybridMultilevel"/>
     <w:tmpl w:val="26641DE2"/>
@@ -23135,7 +25091,7 @@
       </w:rPr>
     </w:lvl>
   </w:abstractNum>
-  <w:abstractNum w:abstractNumId="52" w15:restartNumberingAfterBreak="0">
+  <w:abstractNum w:abstractNumId="57" w15:restartNumberingAfterBreak="0">
     <w:nsid w:val="36256AE7"/>
     <w:multiLevelType w:val="hybridMultilevel"/>
     <w:tmpl w:val="BFC6C0EA"/>
@@ -23248,7 +25204,7 @@
       </w:rPr>
     </w:lvl>
   </w:abstractNum>
-  <w:abstractNum w:abstractNumId="53" w15:restartNumberingAfterBreak="0">
+  <w:abstractNum w:abstractNumId="58" w15:restartNumberingAfterBreak="0">
     <w:nsid w:val="39B33466"/>
     <w:multiLevelType w:val="hybridMultilevel"/>
     <w:tmpl w:val="DB2822A8"/>
@@ -23361,7 +25317,7 @@
       </w:rPr>
     </w:lvl>
   </w:abstractNum>
-  <w:abstractNum w:abstractNumId="54" w15:restartNumberingAfterBreak="0">
+  <w:abstractNum w:abstractNumId="59" w15:restartNumberingAfterBreak="0">
     <w:nsid w:val="3C0A0BE9"/>
     <w:multiLevelType w:val="hybridMultilevel"/>
     <w:tmpl w:val="548294C0"/>
@@ -23474,7 +25430,7 @@
       </w:rPr>
     </w:lvl>
   </w:abstractNum>
-  <w:abstractNum w:abstractNumId="55" w15:restartNumberingAfterBreak="0">
+  <w:abstractNum w:abstractNumId="60" w15:restartNumberingAfterBreak="0">
     <w:nsid w:val="3CDE4B5C"/>
     <w:multiLevelType w:val="hybridMultilevel"/>
     <w:tmpl w:val="8D8A66B4"/>
@@ -23587,7 +25543,7 @@
       </w:rPr>
     </w:lvl>
   </w:abstractNum>
-  <w:abstractNum w:abstractNumId="56" w15:restartNumberingAfterBreak="0">
+  <w:abstractNum w:abstractNumId="61" w15:restartNumberingAfterBreak="0">
     <w:nsid w:val="3EBA25C0"/>
     <w:multiLevelType w:val="hybridMultilevel"/>
     <w:tmpl w:val="FF34F7BC"/>
@@ -23700,7 +25656,7 @@
       </w:rPr>
     </w:lvl>
   </w:abstractNum>
-  <w:abstractNum w:abstractNumId="57" w15:restartNumberingAfterBreak="0">
+  <w:abstractNum w:abstractNumId="62" w15:restartNumberingAfterBreak="0">
     <w:nsid w:val="3ED821E5"/>
     <w:multiLevelType w:val="hybridMultilevel"/>
     <w:tmpl w:val="1668D94E"/>
@@ -23813,7 +25769,7 @@
       </w:rPr>
     </w:lvl>
   </w:abstractNum>
-  <w:abstractNum w:abstractNumId="58" w15:restartNumberingAfterBreak="0">
+  <w:abstractNum w:abstractNumId="63" w15:restartNumberingAfterBreak="0">
     <w:nsid w:val="40B11817"/>
     <w:multiLevelType w:val="hybridMultilevel"/>
     <w:tmpl w:val="51D6D98C"/>
@@ -23926,7 +25882,7 @@
       </w:rPr>
     </w:lvl>
   </w:abstractNum>
-  <w:abstractNum w:abstractNumId="59" w15:restartNumberingAfterBreak="0">
+  <w:abstractNum w:abstractNumId="64" w15:restartNumberingAfterBreak="0">
     <w:nsid w:val="41261EED"/>
     <w:multiLevelType w:val="hybridMultilevel"/>
     <w:tmpl w:val="66C06C7A"/>
@@ -24012,7 +25968,7 @@
       </w:pPr>
     </w:lvl>
   </w:abstractNum>
-  <w:abstractNum w:abstractNumId="60" w15:restartNumberingAfterBreak="0">
+  <w:abstractNum w:abstractNumId="65" w15:restartNumberingAfterBreak="0">
     <w:nsid w:val="41CD29BF"/>
     <w:multiLevelType w:val="hybridMultilevel"/>
     <w:tmpl w:val="977C0720"/>
@@ -24125,7 +26081,7 @@
       </w:rPr>
     </w:lvl>
   </w:abstractNum>
-  <w:abstractNum w:abstractNumId="61" w15:restartNumberingAfterBreak="0">
+  <w:abstractNum w:abstractNumId="66" w15:restartNumberingAfterBreak="0">
     <w:nsid w:val="42364D9D"/>
     <w:multiLevelType w:val="hybridMultilevel"/>
     <w:tmpl w:val="A8EC1780"/>
@@ -24238,7 +26194,7 @@
       </w:rPr>
     </w:lvl>
   </w:abstractNum>
-  <w:abstractNum w:abstractNumId="62" w15:restartNumberingAfterBreak="0">
+  <w:abstractNum w:abstractNumId="67" w15:restartNumberingAfterBreak="0">
     <w:nsid w:val="4318415E"/>
     <w:multiLevelType w:val="hybridMultilevel"/>
     <w:tmpl w:val="0382F30A"/>
@@ -24351,7 +26307,120 @@
       </w:rPr>
     </w:lvl>
   </w:abstractNum>
-  <w:abstractNum w:abstractNumId="63" w15:restartNumberingAfterBreak="0">
+  <w:abstractNum w:abstractNumId="68" w15:restartNumberingAfterBreak="0">
+    <w:nsid w:val="43BE16D2"/>
+    <w:multiLevelType w:val="hybridMultilevel"/>
+    <w:tmpl w:val="A42E1332"/>
+    <w:lvl w:ilvl="0" w:tplc="04090001">
+      <w:start w:val="1"/>
+      <w:numFmt w:val="bullet"/>
+      <w:lvlText w:val=""/>
+      <w:lvlJc w:val="left"/>
+      <w:pPr>
+        <w:ind w:left="720" w:hanging="360"/>
+      </w:pPr>
+      <w:rPr>
+        <w:rFonts w:ascii="Symbol" w:hAnsi="Symbol" w:hint="default"/>
+      </w:rPr>
+    </w:lvl>
+    <w:lvl w:ilvl="1" w:tplc="04090003">
+      <w:start w:val="1"/>
+      <w:numFmt w:val="bullet"/>
+      <w:lvlText w:val="o"/>
+      <w:lvlJc w:val="left"/>
+      <w:pPr>
+        <w:ind w:left="1440" w:hanging="360"/>
+      </w:pPr>
+      <w:rPr>
+        <w:rFonts w:ascii="Courier New" w:hAnsi="Courier New" w:cs="Courier New" w:hint="default"/>
+      </w:rPr>
+    </w:lvl>
+    <w:lvl w:ilvl="2" w:tplc="04090005" w:tentative="1">
+      <w:start w:val="1"/>
+      <w:numFmt w:val="bullet"/>
+      <w:lvlText w:val=""/>
+      <w:lvlJc w:val="left"/>
+      <w:pPr>
+        <w:ind w:left="2160" w:hanging="360"/>
+      </w:pPr>
+      <w:rPr>
+        <w:rFonts w:ascii="Wingdings" w:hAnsi="Wingdings" w:hint="default"/>
+      </w:rPr>
+    </w:lvl>
+    <w:lvl w:ilvl="3" w:tplc="04090001" w:tentative="1">
+      <w:start w:val="1"/>
+      <w:numFmt w:val="bullet"/>
+      <w:lvlText w:val=""/>
+      <w:lvlJc w:val="left"/>
+      <w:pPr>
+        <w:ind w:left="2880" w:hanging="360"/>
+      </w:pPr>
+      <w:rPr>
+        <w:rFonts w:ascii="Symbol" w:hAnsi="Symbol" w:hint="default"/>
+      </w:rPr>
+    </w:lvl>
+    <w:lvl w:ilvl="4" w:tplc="04090003" w:tentative="1">
+      <w:start w:val="1"/>
+      <w:numFmt w:val="bullet"/>
+      <w:lvlText w:val="o"/>
+      <w:lvlJc w:val="left"/>
+      <w:pPr>
+        <w:ind w:left="3600" w:hanging="360"/>
+      </w:pPr>
+      <w:rPr>
+        <w:rFonts w:ascii="Courier New" w:hAnsi="Courier New" w:cs="Courier New" w:hint="default"/>
+      </w:rPr>
+    </w:lvl>
+    <w:lvl w:ilvl="5" w:tplc="04090005" w:tentative="1">
+      <w:start w:val="1"/>
+      <w:numFmt w:val="bullet"/>
+      <w:lvlText w:val=""/>
+      <w:lvlJc w:val="left"/>
+      <w:pPr>
+        <w:ind w:left="4320" w:hanging="360"/>
+      </w:pPr>
+      <w:rPr>
+        <w:rFonts w:ascii="Wingdings" w:hAnsi="Wingdings" w:hint="default"/>
+      </w:rPr>
+    </w:lvl>
+    <w:lvl w:ilvl="6" w:tplc="04090001" w:tentative="1">
+      <w:start w:val="1"/>
+      <w:numFmt w:val="bullet"/>
+      <w:lvlText w:val=""/>
+      <w:lvlJc w:val="left"/>
+      <w:pPr>
+        <w:ind w:left="5040" w:hanging="360"/>
+      </w:pPr>
+      <w:rPr>
+        <w:rFonts w:ascii="Symbol" w:hAnsi="Symbol" w:hint="default"/>
+      </w:rPr>
+    </w:lvl>
+    <w:lvl w:ilvl="7" w:tplc="04090003" w:tentative="1">
+      <w:start w:val="1"/>
+      <w:numFmt w:val="bullet"/>
+      <w:lvlText w:val="o"/>
+      <w:lvlJc w:val="left"/>
+      <w:pPr>
+        <w:ind w:left="5760" w:hanging="360"/>
+      </w:pPr>
+      <w:rPr>
+        <w:rFonts w:ascii="Courier New" w:hAnsi="Courier New" w:cs="Courier New" w:hint="default"/>
+      </w:rPr>
+    </w:lvl>
+    <w:lvl w:ilvl="8" w:tplc="04090005" w:tentative="1">
+      <w:start w:val="1"/>
+      <w:numFmt w:val="bullet"/>
+      <w:lvlText w:val=""/>
+      <w:lvlJc w:val="left"/>
+      <w:pPr>
+        <w:ind w:left="6480" w:hanging="360"/>
+      </w:pPr>
+      <w:rPr>
+        <w:rFonts w:ascii="Wingdings" w:hAnsi="Wingdings" w:hint="default"/>
+      </w:rPr>
+    </w:lvl>
+  </w:abstractNum>
+  <w:abstractNum w:abstractNumId="69" w15:restartNumberingAfterBreak="0">
     <w:nsid w:val="43D61EA0"/>
     <w:multiLevelType w:val="hybridMultilevel"/>
     <w:tmpl w:val="3F88A8E6"/>
@@ -24464,7 +26533,7 @@
       </w:rPr>
     </w:lvl>
   </w:abstractNum>
-  <w:abstractNum w:abstractNumId="64" w15:restartNumberingAfterBreak="0">
+  <w:abstractNum w:abstractNumId="70" w15:restartNumberingAfterBreak="0">
     <w:nsid w:val="44B33EDA"/>
     <w:multiLevelType w:val="hybridMultilevel"/>
     <w:tmpl w:val="E70C59F2"/>
@@ -24577,7 +26646,120 @@
       </w:rPr>
     </w:lvl>
   </w:abstractNum>
-  <w:abstractNum w:abstractNumId="65" w15:restartNumberingAfterBreak="0">
+  <w:abstractNum w:abstractNumId="71" w15:restartNumberingAfterBreak="0">
+    <w:nsid w:val="47124EC4"/>
+    <w:multiLevelType w:val="hybridMultilevel"/>
+    <w:tmpl w:val="FD462F32"/>
+    <w:lvl w:ilvl="0" w:tplc="04090001">
+      <w:start w:val="1"/>
+      <w:numFmt w:val="bullet"/>
+      <w:lvlText w:val=""/>
+      <w:lvlJc w:val="left"/>
+      <w:pPr>
+        <w:ind w:left="765" w:hanging="360"/>
+      </w:pPr>
+      <w:rPr>
+        <w:rFonts w:ascii="Symbol" w:hAnsi="Symbol" w:hint="default"/>
+      </w:rPr>
+    </w:lvl>
+    <w:lvl w:ilvl="1" w:tplc="04090003">
+      <w:start w:val="1"/>
+      <w:numFmt w:val="bullet"/>
+      <w:lvlText w:val="o"/>
+      <w:lvlJc w:val="left"/>
+      <w:pPr>
+        <w:ind w:left="1485" w:hanging="360"/>
+      </w:pPr>
+      <w:rPr>
+        <w:rFonts w:ascii="Courier New" w:hAnsi="Courier New" w:cs="Courier New" w:hint="default"/>
+      </w:rPr>
+    </w:lvl>
+    <w:lvl w:ilvl="2" w:tplc="04090005" w:tentative="1">
+      <w:start w:val="1"/>
+      <w:numFmt w:val="bullet"/>
+      <w:lvlText w:val=""/>
+      <w:lvlJc w:val="left"/>
+      <w:pPr>
+        <w:ind w:left="2205" w:hanging="360"/>
+      </w:pPr>
+      <w:rPr>
+        <w:rFonts w:ascii="Wingdings" w:hAnsi="Wingdings" w:hint="default"/>
+      </w:rPr>
+    </w:lvl>
+    <w:lvl w:ilvl="3" w:tplc="04090001" w:tentative="1">
+      <w:start w:val="1"/>
+      <w:numFmt w:val="bullet"/>
+      <w:lvlText w:val=""/>
+      <w:lvlJc w:val="left"/>
+      <w:pPr>
+        <w:ind w:left="2925" w:hanging="360"/>
+      </w:pPr>
+      <w:rPr>
+        <w:rFonts w:ascii="Symbol" w:hAnsi="Symbol" w:hint="default"/>
+      </w:rPr>
+    </w:lvl>
+    <w:lvl w:ilvl="4" w:tplc="04090003" w:tentative="1">
+      <w:start w:val="1"/>
+      <w:numFmt w:val="bullet"/>
+      <w:lvlText w:val="o"/>
+      <w:lvlJc w:val="left"/>
+      <w:pPr>
+        <w:ind w:left="3645" w:hanging="360"/>
+      </w:pPr>
+      <w:rPr>
+        <w:rFonts w:ascii="Courier New" w:hAnsi="Courier New" w:cs="Courier New" w:hint="default"/>
+      </w:rPr>
+    </w:lvl>
+    <w:lvl w:ilvl="5" w:tplc="04090005" w:tentative="1">
+      <w:start w:val="1"/>
+      <w:numFmt w:val="bullet"/>
+      <w:lvlText w:val=""/>
+      <w:lvlJc w:val="left"/>
+      <w:pPr>
+        <w:ind w:left="4365" w:hanging="360"/>
+      </w:pPr>
+      <w:rPr>
+        <w:rFonts w:ascii="Wingdings" w:hAnsi="Wingdings" w:hint="default"/>
+      </w:rPr>
+    </w:lvl>
+    <w:lvl w:ilvl="6" w:tplc="04090001" w:tentative="1">
+      <w:start w:val="1"/>
+      <w:numFmt w:val="bullet"/>
+      <w:lvlText w:val=""/>
+      <w:lvlJc w:val="left"/>
+      <w:pPr>
+        <w:ind w:left="5085" w:hanging="360"/>
+      </w:pPr>
+      <w:rPr>
+        <w:rFonts w:ascii="Symbol" w:hAnsi="Symbol" w:hint="default"/>
+      </w:rPr>
+    </w:lvl>
+    <w:lvl w:ilvl="7" w:tplc="04090003" w:tentative="1">
+      <w:start w:val="1"/>
+      <w:numFmt w:val="bullet"/>
+      <w:lvlText w:val="o"/>
+      <w:lvlJc w:val="left"/>
+      <w:pPr>
+        <w:ind w:left="5805" w:hanging="360"/>
+      </w:pPr>
+      <w:rPr>
+        <w:rFonts w:ascii="Courier New" w:hAnsi="Courier New" w:cs="Courier New" w:hint="default"/>
+      </w:rPr>
+    </w:lvl>
+    <w:lvl w:ilvl="8" w:tplc="04090005" w:tentative="1">
+      <w:start w:val="1"/>
+      <w:numFmt w:val="bullet"/>
+      <w:lvlText w:val=""/>
+      <w:lvlJc w:val="left"/>
+      <w:pPr>
+        <w:ind w:left="6525" w:hanging="360"/>
+      </w:pPr>
+      <w:rPr>
+        <w:rFonts w:ascii="Wingdings" w:hAnsi="Wingdings" w:hint="default"/>
+      </w:rPr>
+    </w:lvl>
+  </w:abstractNum>
+  <w:abstractNum w:abstractNumId="72" w15:restartNumberingAfterBreak="0">
     <w:nsid w:val="47A43125"/>
     <w:multiLevelType w:val="hybridMultilevel"/>
     <w:tmpl w:val="119E2828"/>
@@ -24690,7 +26872,7 @@
       </w:rPr>
     </w:lvl>
   </w:abstractNum>
-  <w:abstractNum w:abstractNumId="66" w15:restartNumberingAfterBreak="0">
+  <w:abstractNum w:abstractNumId="73" w15:restartNumberingAfterBreak="0">
     <w:nsid w:val="48760C7F"/>
     <w:multiLevelType w:val="hybridMultilevel"/>
     <w:tmpl w:val="48CADE4C"/>
@@ -24803,7 +26985,7 @@
       </w:rPr>
     </w:lvl>
   </w:abstractNum>
-  <w:abstractNum w:abstractNumId="67" w15:restartNumberingAfterBreak="0">
+  <w:abstractNum w:abstractNumId="74" w15:restartNumberingAfterBreak="0">
     <w:nsid w:val="495E5B17"/>
     <w:multiLevelType w:val="hybridMultilevel"/>
     <w:tmpl w:val="8D1024EA"/>
@@ -24889,7 +27071,120 @@
       </w:pPr>
     </w:lvl>
   </w:abstractNum>
-  <w:abstractNum w:abstractNumId="68" w15:restartNumberingAfterBreak="0">
+  <w:abstractNum w:abstractNumId="75" w15:restartNumberingAfterBreak="0">
+    <w:nsid w:val="498254F9"/>
+    <w:multiLevelType w:val="hybridMultilevel"/>
+    <w:tmpl w:val="2FC852A6"/>
+    <w:lvl w:ilvl="0" w:tplc="04090001">
+      <w:start w:val="1"/>
+      <w:numFmt w:val="bullet"/>
+      <w:lvlText w:val=""/>
+      <w:lvlJc w:val="left"/>
+      <w:pPr>
+        <w:ind w:left="720" w:hanging="360"/>
+      </w:pPr>
+      <w:rPr>
+        <w:rFonts w:ascii="Symbol" w:hAnsi="Symbol" w:hint="default"/>
+      </w:rPr>
+    </w:lvl>
+    <w:lvl w:ilvl="1" w:tplc="04090003" w:tentative="1">
+      <w:start w:val="1"/>
+      <w:numFmt w:val="bullet"/>
+      <w:lvlText w:val="o"/>
+      <w:lvlJc w:val="left"/>
+      <w:pPr>
+        <w:ind w:left="1440" w:hanging="360"/>
+      </w:pPr>
+      <w:rPr>
+        <w:rFonts w:ascii="Courier New" w:hAnsi="Courier New" w:cs="Courier New" w:hint="default"/>
+      </w:rPr>
+    </w:lvl>
+    <w:lvl w:ilvl="2" w:tplc="04090005" w:tentative="1">
+      <w:start w:val="1"/>
+      <w:numFmt w:val="bullet"/>
+      <w:lvlText w:val=""/>
+      <w:lvlJc w:val="left"/>
+      <w:pPr>
+        <w:ind w:left="2160" w:hanging="360"/>
+      </w:pPr>
+      <w:rPr>
+        <w:rFonts w:ascii="Wingdings" w:hAnsi="Wingdings" w:hint="default"/>
+      </w:rPr>
+    </w:lvl>
+    <w:lvl w:ilvl="3" w:tplc="04090001" w:tentative="1">
+      <w:start w:val="1"/>
+      <w:numFmt w:val="bullet"/>
+      <w:lvlText w:val=""/>
+      <w:lvlJc w:val="left"/>
+      <w:pPr>
+        <w:ind w:left="2880" w:hanging="360"/>
+      </w:pPr>
+      <w:rPr>
+        <w:rFonts w:ascii="Symbol" w:hAnsi="Symbol" w:hint="default"/>
+      </w:rPr>
+    </w:lvl>
+    <w:lvl w:ilvl="4" w:tplc="04090003" w:tentative="1">
+      <w:start w:val="1"/>
+      <w:numFmt w:val="bullet"/>
+      <w:lvlText w:val="o"/>
+      <w:lvlJc w:val="left"/>
+      <w:pPr>
+        <w:ind w:left="3600" w:hanging="360"/>
+      </w:pPr>
+      <w:rPr>
+        <w:rFonts w:ascii="Courier New" w:hAnsi="Courier New" w:cs="Courier New" w:hint="default"/>
+      </w:rPr>
+    </w:lvl>
+    <w:lvl w:ilvl="5" w:tplc="04090005" w:tentative="1">
+      <w:start w:val="1"/>
+      <w:numFmt w:val="bullet"/>
+      <w:lvlText w:val=""/>
+      <w:lvlJc w:val="left"/>
+      <w:pPr>
+        <w:ind w:left="4320" w:hanging="360"/>
+      </w:pPr>
+      <w:rPr>
+        <w:rFonts w:ascii="Wingdings" w:hAnsi="Wingdings" w:hint="default"/>
+      </w:rPr>
+    </w:lvl>
+    <w:lvl w:ilvl="6" w:tplc="04090001" w:tentative="1">
+      <w:start w:val="1"/>
+      <w:numFmt w:val="bullet"/>
+      <w:lvlText w:val=""/>
+      <w:lvlJc w:val="left"/>
+      <w:pPr>
+        <w:ind w:left="5040" w:hanging="360"/>
+      </w:pPr>
+      <w:rPr>
+        <w:rFonts w:ascii="Symbol" w:hAnsi="Symbol" w:hint="default"/>
+      </w:rPr>
+    </w:lvl>
+    <w:lvl w:ilvl="7" w:tplc="04090003" w:tentative="1">
+      <w:start w:val="1"/>
+      <w:numFmt w:val="bullet"/>
+      <w:lvlText w:val="o"/>
+      <w:lvlJc w:val="left"/>
+      <w:pPr>
+        <w:ind w:left="5760" w:hanging="360"/>
+      </w:pPr>
+      <w:rPr>
+        <w:rFonts w:ascii="Courier New" w:hAnsi="Courier New" w:cs="Courier New" w:hint="default"/>
+      </w:rPr>
+    </w:lvl>
+    <w:lvl w:ilvl="8" w:tplc="04090005" w:tentative="1">
+      <w:start w:val="1"/>
+      <w:numFmt w:val="bullet"/>
+      <w:lvlText w:val=""/>
+      <w:lvlJc w:val="left"/>
+      <w:pPr>
+        <w:ind w:left="6480" w:hanging="360"/>
+      </w:pPr>
+      <w:rPr>
+        <w:rFonts w:ascii="Wingdings" w:hAnsi="Wingdings" w:hint="default"/>
+      </w:rPr>
+    </w:lvl>
+  </w:abstractNum>
+  <w:abstractNum w:abstractNumId="76" w15:restartNumberingAfterBreak="0">
     <w:nsid w:val="49B2028F"/>
     <w:multiLevelType w:val="hybridMultilevel"/>
     <w:tmpl w:val="C35AFBF6"/>
@@ -25002,7 +27297,7 @@
       </w:rPr>
     </w:lvl>
   </w:abstractNum>
-  <w:abstractNum w:abstractNumId="69" w15:restartNumberingAfterBreak="0">
+  <w:abstractNum w:abstractNumId="77" w15:restartNumberingAfterBreak="0">
     <w:nsid w:val="4B2B6521"/>
     <w:multiLevelType w:val="hybridMultilevel"/>
     <w:tmpl w:val="AB1CECE6"/>
@@ -25115,7 +27410,7 @@
       </w:rPr>
     </w:lvl>
   </w:abstractNum>
-  <w:abstractNum w:abstractNumId="70" w15:restartNumberingAfterBreak="0">
+  <w:abstractNum w:abstractNumId="78" w15:restartNumberingAfterBreak="0">
     <w:nsid w:val="4C2F7C61"/>
     <w:multiLevelType w:val="hybridMultilevel"/>
     <w:tmpl w:val="9BC66046"/>
@@ -25228,7 +27523,7 @@
       </w:rPr>
     </w:lvl>
   </w:abstractNum>
-  <w:abstractNum w:abstractNumId="71" w15:restartNumberingAfterBreak="0">
+  <w:abstractNum w:abstractNumId="79" w15:restartNumberingAfterBreak="0">
     <w:nsid w:val="4C871413"/>
     <w:multiLevelType w:val="hybridMultilevel"/>
     <w:tmpl w:val="AA9497C2"/>
@@ -25341,7 +27636,7 @@
       </w:rPr>
     </w:lvl>
   </w:abstractNum>
-  <w:abstractNum w:abstractNumId="72" w15:restartNumberingAfterBreak="0">
+  <w:abstractNum w:abstractNumId="80" w15:restartNumberingAfterBreak="0">
     <w:nsid w:val="4DCE1239"/>
     <w:multiLevelType w:val="hybridMultilevel"/>
     <w:tmpl w:val="8A0ECEE2"/>
@@ -25454,7 +27749,7 @@
       </w:rPr>
     </w:lvl>
   </w:abstractNum>
-  <w:abstractNum w:abstractNumId="73" w15:restartNumberingAfterBreak="0">
+  <w:abstractNum w:abstractNumId="81" w15:restartNumberingAfterBreak="0">
     <w:nsid w:val="4DFF7C5A"/>
     <w:multiLevelType w:val="hybridMultilevel"/>
     <w:tmpl w:val="CAA00D9E"/>
@@ -25567,7 +27862,7 @@
       </w:rPr>
     </w:lvl>
   </w:abstractNum>
-  <w:abstractNum w:abstractNumId="74" w15:restartNumberingAfterBreak="0">
+  <w:abstractNum w:abstractNumId="82" w15:restartNumberingAfterBreak="0">
     <w:nsid w:val="4E6A7978"/>
     <w:multiLevelType w:val="hybridMultilevel"/>
     <w:tmpl w:val="89644E9E"/>
@@ -25680,7 +27975,7 @@
       </w:rPr>
     </w:lvl>
   </w:abstractNum>
-  <w:abstractNum w:abstractNumId="75" w15:restartNumberingAfterBreak="0">
+  <w:abstractNum w:abstractNumId="83" w15:restartNumberingAfterBreak="0">
     <w:nsid w:val="515979CD"/>
     <w:multiLevelType w:val="hybridMultilevel"/>
     <w:tmpl w:val="F154BE2C"/>
@@ -25793,7 +28088,7 @@
       </w:rPr>
     </w:lvl>
   </w:abstractNum>
-  <w:abstractNum w:abstractNumId="76" w15:restartNumberingAfterBreak="0">
+  <w:abstractNum w:abstractNumId="84" w15:restartNumberingAfterBreak="0">
     <w:nsid w:val="52264A5F"/>
     <w:multiLevelType w:val="hybridMultilevel"/>
     <w:tmpl w:val="E93EA48C"/>
@@ -25879,7 +28174,93 @@
       </w:pPr>
     </w:lvl>
   </w:abstractNum>
-  <w:abstractNum w:abstractNumId="77" w15:restartNumberingAfterBreak="0">
+  <w:abstractNum w:abstractNumId="85" w15:restartNumberingAfterBreak="0">
+    <w:nsid w:val="540A5092"/>
+    <w:multiLevelType w:val="hybridMultilevel"/>
+    <w:tmpl w:val="6DF8626E"/>
+    <w:lvl w:ilvl="0" w:tplc="0409000F">
+      <w:start w:val="1"/>
+      <w:numFmt w:val="decimal"/>
+      <w:lvlText w:val="%1."/>
+      <w:lvlJc w:val="left"/>
+      <w:pPr>
+        <w:ind w:left="720" w:hanging="360"/>
+      </w:pPr>
+    </w:lvl>
+    <w:lvl w:ilvl="1" w:tplc="04090019" w:tentative="1">
+      <w:start w:val="1"/>
+      <w:numFmt w:val="lowerLetter"/>
+      <w:lvlText w:val="%2."/>
+      <w:lvlJc w:val="left"/>
+      <w:pPr>
+        <w:ind w:left="1440" w:hanging="360"/>
+      </w:pPr>
+    </w:lvl>
+    <w:lvl w:ilvl="2" w:tplc="0409001B" w:tentative="1">
+      <w:start w:val="1"/>
+      <w:numFmt w:val="lowerRoman"/>
+      <w:lvlText w:val="%3."/>
+      <w:lvlJc w:val="right"/>
+      <w:pPr>
+        <w:ind w:left="2160" w:hanging="180"/>
+      </w:pPr>
+    </w:lvl>
+    <w:lvl w:ilvl="3" w:tplc="0409000F" w:tentative="1">
+      <w:start w:val="1"/>
+      <w:numFmt w:val="decimal"/>
+      <w:lvlText w:val="%4."/>
+      <w:lvlJc w:val="left"/>
+      <w:pPr>
+        <w:ind w:left="2880" w:hanging="360"/>
+      </w:pPr>
+    </w:lvl>
+    <w:lvl w:ilvl="4" w:tplc="04090019" w:tentative="1">
+      <w:start w:val="1"/>
+      <w:numFmt w:val="lowerLetter"/>
+      <w:lvlText w:val="%5."/>
+      <w:lvlJc w:val="left"/>
+      <w:pPr>
+        <w:ind w:left="3600" w:hanging="360"/>
+      </w:pPr>
+    </w:lvl>
+    <w:lvl w:ilvl="5" w:tplc="0409001B" w:tentative="1">
+      <w:start w:val="1"/>
+      <w:numFmt w:val="lowerRoman"/>
+      <w:lvlText w:val="%6."/>
+      <w:lvlJc w:val="right"/>
+      <w:pPr>
+        <w:ind w:left="4320" w:hanging="180"/>
+      </w:pPr>
+    </w:lvl>
+    <w:lvl w:ilvl="6" w:tplc="0409000F" w:tentative="1">
+      <w:start w:val="1"/>
+      <w:numFmt w:val="decimal"/>
+      <w:lvlText w:val="%7."/>
+      <w:lvlJc w:val="left"/>
+      <w:pPr>
+        <w:ind w:left="5040" w:hanging="360"/>
+      </w:pPr>
+    </w:lvl>
+    <w:lvl w:ilvl="7" w:tplc="04090019" w:tentative="1">
+      <w:start w:val="1"/>
+      <w:numFmt w:val="lowerLetter"/>
+      <w:lvlText w:val="%8."/>
+      <w:lvlJc w:val="left"/>
+      <w:pPr>
+        <w:ind w:left="5760" w:hanging="360"/>
+      </w:pPr>
+    </w:lvl>
+    <w:lvl w:ilvl="8" w:tplc="0409001B" w:tentative="1">
+      <w:start w:val="1"/>
+      <w:numFmt w:val="lowerRoman"/>
+      <w:lvlText w:val="%9."/>
+      <w:lvlJc w:val="right"/>
+      <w:pPr>
+        <w:ind w:left="6480" w:hanging="180"/>
+      </w:pPr>
+    </w:lvl>
+  </w:abstractNum>
+  <w:abstractNum w:abstractNumId="86" w15:restartNumberingAfterBreak="0">
     <w:nsid w:val="54DC3EE6"/>
     <w:multiLevelType w:val="hybridMultilevel"/>
     <w:tmpl w:val="9FFE70C0"/>
@@ -25992,7 +28373,7 @@
       </w:rPr>
     </w:lvl>
   </w:abstractNum>
-  <w:abstractNum w:abstractNumId="78" w15:restartNumberingAfterBreak="0">
+  <w:abstractNum w:abstractNumId="87" w15:restartNumberingAfterBreak="0">
     <w:nsid w:val="54F455E4"/>
     <w:multiLevelType w:val="hybridMultilevel"/>
     <w:tmpl w:val="3F34429E"/>
@@ -26105,7 +28486,7 @@
       </w:rPr>
     </w:lvl>
   </w:abstractNum>
-  <w:abstractNum w:abstractNumId="79" w15:restartNumberingAfterBreak="0">
+  <w:abstractNum w:abstractNumId="88" w15:restartNumberingAfterBreak="0">
     <w:nsid w:val="55C36855"/>
     <w:multiLevelType w:val="hybridMultilevel"/>
     <w:tmpl w:val="90102962"/>
@@ -26218,7 +28599,7 @@
       </w:rPr>
     </w:lvl>
   </w:abstractNum>
-  <w:abstractNum w:abstractNumId="80" w15:restartNumberingAfterBreak="0">
+  <w:abstractNum w:abstractNumId="89" w15:restartNumberingAfterBreak="0">
     <w:nsid w:val="56815657"/>
     <w:multiLevelType w:val="hybridMultilevel"/>
     <w:tmpl w:val="2CF62DF4"/>
@@ -26331,7 +28712,7 @@
       </w:rPr>
     </w:lvl>
   </w:abstractNum>
-  <w:abstractNum w:abstractNumId="81" w15:restartNumberingAfterBreak="0">
+  <w:abstractNum w:abstractNumId="90" w15:restartNumberingAfterBreak="0">
     <w:nsid w:val="56A071A0"/>
     <w:multiLevelType w:val="hybridMultilevel"/>
     <w:tmpl w:val="C1961392"/>
@@ -26444,7 +28825,7 @@
       </w:rPr>
     </w:lvl>
   </w:abstractNum>
-  <w:abstractNum w:abstractNumId="82" w15:restartNumberingAfterBreak="0">
+  <w:abstractNum w:abstractNumId="91" w15:restartNumberingAfterBreak="0">
     <w:nsid w:val="583F2F9D"/>
     <w:multiLevelType w:val="hybridMultilevel"/>
     <w:tmpl w:val="CC2C27D0"/>
@@ -26557,7 +28938,7 @@
       </w:rPr>
     </w:lvl>
   </w:abstractNum>
-  <w:abstractNum w:abstractNumId="83" w15:restartNumberingAfterBreak="0">
+  <w:abstractNum w:abstractNumId="92" w15:restartNumberingAfterBreak="0">
     <w:nsid w:val="59F02138"/>
     <w:multiLevelType w:val="hybridMultilevel"/>
     <w:tmpl w:val="54ACAE6A"/>
@@ -26670,7 +29051,7 @@
       </w:rPr>
     </w:lvl>
   </w:abstractNum>
-  <w:abstractNum w:abstractNumId="84" w15:restartNumberingAfterBreak="0">
+  <w:abstractNum w:abstractNumId="93" w15:restartNumberingAfterBreak="0">
     <w:nsid w:val="5AEB3814"/>
     <w:multiLevelType w:val="hybridMultilevel"/>
     <w:tmpl w:val="28DE33E8"/>
@@ -26756,7 +29137,7 @@
       </w:pPr>
     </w:lvl>
   </w:abstractNum>
-  <w:abstractNum w:abstractNumId="85" w15:restartNumberingAfterBreak="0">
+  <w:abstractNum w:abstractNumId="94" w15:restartNumberingAfterBreak="0">
     <w:nsid w:val="5B5D5934"/>
     <w:multiLevelType w:val="hybridMultilevel"/>
     <w:tmpl w:val="CA8E3E96"/>
@@ -26869,7 +29250,7 @@
       </w:rPr>
     </w:lvl>
   </w:abstractNum>
-  <w:abstractNum w:abstractNumId="86" w15:restartNumberingAfterBreak="0">
+  <w:abstractNum w:abstractNumId="95" w15:restartNumberingAfterBreak="0">
     <w:nsid w:val="5B6A48EA"/>
     <w:multiLevelType w:val="hybridMultilevel"/>
     <w:tmpl w:val="F14A2F60"/>
@@ -26982,7 +29363,7 @@
       </w:rPr>
     </w:lvl>
   </w:abstractNum>
-  <w:abstractNum w:abstractNumId="87" w15:restartNumberingAfterBreak="0">
+  <w:abstractNum w:abstractNumId="96" w15:restartNumberingAfterBreak="0">
     <w:nsid w:val="5E330B6F"/>
     <w:multiLevelType w:val="hybridMultilevel"/>
     <w:tmpl w:val="95649E10"/>
@@ -27095,7 +29476,7 @@
       </w:rPr>
     </w:lvl>
   </w:abstractNum>
-  <w:abstractNum w:abstractNumId="88" w15:restartNumberingAfterBreak="0">
+  <w:abstractNum w:abstractNumId="97" w15:restartNumberingAfterBreak="0">
     <w:nsid w:val="5F9D6256"/>
     <w:multiLevelType w:val="hybridMultilevel"/>
     <w:tmpl w:val="B1B61422"/>
@@ -27208,7 +29589,7 @@
       </w:rPr>
     </w:lvl>
   </w:abstractNum>
-  <w:abstractNum w:abstractNumId="89" w15:restartNumberingAfterBreak="0">
+  <w:abstractNum w:abstractNumId="98" w15:restartNumberingAfterBreak="0">
     <w:nsid w:val="5FB27E06"/>
     <w:multiLevelType w:val="hybridMultilevel"/>
     <w:tmpl w:val="1298C5FC"/>
@@ -27321,7 +29702,7 @@
       </w:rPr>
     </w:lvl>
   </w:abstractNum>
-  <w:abstractNum w:abstractNumId="90" w15:restartNumberingAfterBreak="0">
+  <w:abstractNum w:abstractNumId="99" w15:restartNumberingAfterBreak="0">
     <w:nsid w:val="60ED2318"/>
     <w:multiLevelType w:val="hybridMultilevel"/>
     <w:tmpl w:val="01509B3A"/>
@@ -27434,7 +29815,7 @@
       </w:rPr>
     </w:lvl>
   </w:abstractNum>
-  <w:abstractNum w:abstractNumId="91" w15:restartNumberingAfterBreak="0">
+  <w:abstractNum w:abstractNumId="100" w15:restartNumberingAfterBreak="0">
     <w:nsid w:val="60F85568"/>
     <w:multiLevelType w:val="hybridMultilevel"/>
     <w:tmpl w:val="71184160"/>
@@ -27547,7 +29928,7 @@
       </w:rPr>
     </w:lvl>
   </w:abstractNum>
-  <w:abstractNum w:abstractNumId="92" w15:restartNumberingAfterBreak="0">
+  <w:abstractNum w:abstractNumId="101" w15:restartNumberingAfterBreak="0">
     <w:nsid w:val="61542709"/>
     <w:multiLevelType w:val="hybridMultilevel"/>
     <w:tmpl w:val="704A2D84"/>
@@ -27660,7 +30041,7 @@
       </w:rPr>
     </w:lvl>
   </w:abstractNum>
-  <w:abstractNum w:abstractNumId="93" w15:restartNumberingAfterBreak="0">
+  <w:abstractNum w:abstractNumId="102" w15:restartNumberingAfterBreak="0">
     <w:nsid w:val="62040585"/>
     <w:multiLevelType w:val="hybridMultilevel"/>
     <w:tmpl w:val="00BC7E06"/>
@@ -27773,7 +30154,7 @@
       </w:rPr>
     </w:lvl>
   </w:abstractNum>
-  <w:abstractNum w:abstractNumId="94" w15:restartNumberingAfterBreak="0">
+  <w:abstractNum w:abstractNumId="103" w15:restartNumberingAfterBreak="0">
     <w:nsid w:val="629955C7"/>
     <w:multiLevelType w:val="hybridMultilevel"/>
     <w:tmpl w:val="0E424170"/>
@@ -27886,7 +30267,7 @@
       </w:rPr>
     </w:lvl>
   </w:abstractNum>
-  <w:abstractNum w:abstractNumId="95" w15:restartNumberingAfterBreak="0">
+  <w:abstractNum w:abstractNumId="104" w15:restartNumberingAfterBreak="0">
     <w:nsid w:val="62B17422"/>
     <w:multiLevelType w:val="hybridMultilevel"/>
     <w:tmpl w:val="1C36A680"/>
@@ -27972,7 +30353,7 @@
       </w:pPr>
     </w:lvl>
   </w:abstractNum>
-  <w:abstractNum w:abstractNumId="96" w15:restartNumberingAfterBreak="0">
+  <w:abstractNum w:abstractNumId="105" w15:restartNumberingAfterBreak="0">
     <w:nsid w:val="62DD0571"/>
     <w:multiLevelType w:val="hybridMultilevel"/>
     <w:tmpl w:val="FE42C1E2"/>
@@ -28085,7 +30466,7 @@
       </w:rPr>
     </w:lvl>
   </w:abstractNum>
-  <w:abstractNum w:abstractNumId="97" w15:restartNumberingAfterBreak="0">
+  <w:abstractNum w:abstractNumId="106" w15:restartNumberingAfterBreak="0">
     <w:nsid w:val="65913247"/>
     <w:multiLevelType w:val="hybridMultilevel"/>
     <w:tmpl w:val="3A12358C"/>
@@ -28198,10 +30579,10 @@
       </w:rPr>
     </w:lvl>
   </w:abstractNum>
-  <w:abstractNum w:abstractNumId="98" w15:restartNumberingAfterBreak="0">
+  <w:abstractNum w:abstractNumId="107" w15:restartNumberingAfterBreak="0">
     <w:nsid w:val="66A50E6B"/>
     <w:multiLevelType w:val="hybridMultilevel"/>
-    <w:tmpl w:val="9ADC5746"/>
+    <w:tmpl w:val="9EB4F082"/>
     <w:lvl w:ilvl="0" w:tplc="04090001">
       <w:start w:val="1"/>
       <w:numFmt w:val="bullet"/>
@@ -28311,7 +30692,7 @@
       </w:rPr>
     </w:lvl>
   </w:abstractNum>
-  <w:abstractNum w:abstractNumId="99" w15:restartNumberingAfterBreak="0">
+  <w:abstractNum w:abstractNumId="108" w15:restartNumberingAfterBreak="0">
     <w:nsid w:val="68721D28"/>
     <w:multiLevelType w:val="hybridMultilevel"/>
     <w:tmpl w:val="79BEE9A0"/>
@@ -28424,7 +30805,7 @@
       </w:rPr>
     </w:lvl>
   </w:abstractNum>
-  <w:abstractNum w:abstractNumId="100" w15:restartNumberingAfterBreak="0">
+  <w:abstractNum w:abstractNumId="109" w15:restartNumberingAfterBreak="0">
     <w:nsid w:val="69AC4A97"/>
     <w:multiLevelType w:val="hybridMultilevel"/>
     <w:tmpl w:val="741E03A4"/>
@@ -28537,7 +30918,7 @@
       </w:rPr>
     </w:lvl>
   </w:abstractNum>
-  <w:abstractNum w:abstractNumId="101" w15:restartNumberingAfterBreak="0">
+  <w:abstractNum w:abstractNumId="110" w15:restartNumberingAfterBreak="0">
     <w:nsid w:val="6C6E0610"/>
     <w:multiLevelType w:val="hybridMultilevel"/>
     <w:tmpl w:val="A0126F46"/>
@@ -28650,7 +31031,7 @@
       </w:rPr>
     </w:lvl>
   </w:abstractNum>
-  <w:abstractNum w:abstractNumId="102" w15:restartNumberingAfterBreak="0">
+  <w:abstractNum w:abstractNumId="111" w15:restartNumberingAfterBreak="0">
     <w:nsid w:val="6CA013C7"/>
     <w:multiLevelType w:val="hybridMultilevel"/>
     <w:tmpl w:val="EFE6F564"/>
@@ -28763,7 +31144,7 @@
       </w:rPr>
     </w:lvl>
   </w:abstractNum>
-  <w:abstractNum w:abstractNumId="103" w15:restartNumberingAfterBreak="0">
+  <w:abstractNum w:abstractNumId="112" w15:restartNumberingAfterBreak="0">
     <w:nsid w:val="6D1F0A76"/>
     <w:multiLevelType w:val="hybridMultilevel"/>
     <w:tmpl w:val="E9E2217C"/>
@@ -28876,7 +31257,7 @@
       </w:rPr>
     </w:lvl>
   </w:abstractNum>
-  <w:abstractNum w:abstractNumId="104" w15:restartNumberingAfterBreak="0">
+  <w:abstractNum w:abstractNumId="113" w15:restartNumberingAfterBreak="0">
     <w:nsid w:val="6DD439C3"/>
     <w:multiLevelType w:val="hybridMultilevel"/>
     <w:tmpl w:val="460CBD66"/>
@@ -28989,7 +31370,7 @@
       </w:rPr>
     </w:lvl>
   </w:abstractNum>
-  <w:abstractNum w:abstractNumId="105" w15:restartNumberingAfterBreak="0">
+  <w:abstractNum w:abstractNumId="114" w15:restartNumberingAfterBreak="0">
     <w:nsid w:val="6E1B5115"/>
     <w:multiLevelType w:val="hybridMultilevel"/>
     <w:tmpl w:val="C7BE4E04"/>
@@ -29102,7 +31483,7 @@
       </w:rPr>
     </w:lvl>
   </w:abstractNum>
-  <w:abstractNum w:abstractNumId="106" w15:restartNumberingAfterBreak="0">
+  <w:abstractNum w:abstractNumId="115" w15:restartNumberingAfterBreak="0">
     <w:nsid w:val="6EA50A6A"/>
     <w:multiLevelType w:val="hybridMultilevel"/>
     <w:tmpl w:val="6512EFEA"/>
@@ -29215,7 +31596,7 @@
       </w:rPr>
     </w:lvl>
   </w:abstractNum>
-  <w:abstractNum w:abstractNumId="107" w15:restartNumberingAfterBreak="0">
+  <w:abstractNum w:abstractNumId="116" w15:restartNumberingAfterBreak="0">
     <w:nsid w:val="6F2A64FF"/>
     <w:multiLevelType w:val="hybridMultilevel"/>
     <w:tmpl w:val="9F2A8368"/>
@@ -29328,7 +31709,7 @@
       </w:rPr>
     </w:lvl>
   </w:abstractNum>
-  <w:abstractNum w:abstractNumId="108" w15:restartNumberingAfterBreak="0">
+  <w:abstractNum w:abstractNumId="117" w15:restartNumberingAfterBreak="0">
     <w:nsid w:val="6F2E78E0"/>
     <w:multiLevelType w:val="hybridMultilevel"/>
     <w:tmpl w:val="000E50C4"/>
@@ -29441,7 +31822,7 @@
       </w:rPr>
     </w:lvl>
   </w:abstractNum>
-  <w:abstractNum w:abstractNumId="109" w15:restartNumberingAfterBreak="0">
+  <w:abstractNum w:abstractNumId="118" w15:restartNumberingAfterBreak="0">
     <w:nsid w:val="71BF741C"/>
     <w:multiLevelType w:val="hybridMultilevel"/>
     <w:tmpl w:val="2DE054F0"/>
@@ -29554,7 +31935,7 @@
       </w:rPr>
     </w:lvl>
   </w:abstractNum>
-  <w:abstractNum w:abstractNumId="110" w15:restartNumberingAfterBreak="0">
+  <w:abstractNum w:abstractNumId="119" w15:restartNumberingAfterBreak="0">
     <w:nsid w:val="72D64EAB"/>
     <w:multiLevelType w:val="hybridMultilevel"/>
     <w:tmpl w:val="55401474"/>
@@ -29667,7 +32048,7 @@
       </w:rPr>
     </w:lvl>
   </w:abstractNum>
-  <w:abstractNum w:abstractNumId="111" w15:restartNumberingAfterBreak="0">
+  <w:abstractNum w:abstractNumId="120" w15:restartNumberingAfterBreak="0">
     <w:nsid w:val="734040FF"/>
     <w:multiLevelType w:val="hybridMultilevel"/>
     <w:tmpl w:val="4E14D6E2"/>
@@ -29780,7 +32161,7 @@
       </w:rPr>
     </w:lvl>
   </w:abstractNum>
-  <w:abstractNum w:abstractNumId="112" w15:restartNumberingAfterBreak="0">
+  <w:abstractNum w:abstractNumId="121" w15:restartNumberingAfterBreak="0">
     <w:nsid w:val="74386C43"/>
     <w:multiLevelType w:val="hybridMultilevel"/>
     <w:tmpl w:val="15F4900E"/>
@@ -29893,7 +32274,7 @@
       </w:rPr>
     </w:lvl>
   </w:abstractNum>
-  <w:abstractNum w:abstractNumId="113" w15:restartNumberingAfterBreak="0">
+  <w:abstractNum w:abstractNumId="122" w15:restartNumberingAfterBreak="0">
     <w:nsid w:val="74C16FC8"/>
     <w:multiLevelType w:val="hybridMultilevel"/>
     <w:tmpl w:val="2DBAA1FE"/>
@@ -30006,7 +32387,120 @@
       </w:rPr>
     </w:lvl>
   </w:abstractNum>
-  <w:abstractNum w:abstractNumId="114" w15:restartNumberingAfterBreak="0">
+  <w:abstractNum w:abstractNumId="123" w15:restartNumberingAfterBreak="0">
+    <w:nsid w:val="74CF04E5"/>
+    <w:multiLevelType w:val="hybridMultilevel"/>
+    <w:tmpl w:val="0C601464"/>
+    <w:lvl w:ilvl="0" w:tplc="04090001">
+      <w:start w:val="1"/>
+      <w:numFmt w:val="bullet"/>
+      <w:lvlText w:val=""/>
+      <w:lvlJc w:val="left"/>
+      <w:pPr>
+        <w:ind w:left="720" w:hanging="360"/>
+      </w:pPr>
+      <w:rPr>
+        <w:rFonts w:ascii="Symbol" w:hAnsi="Symbol" w:hint="default"/>
+      </w:rPr>
+    </w:lvl>
+    <w:lvl w:ilvl="1" w:tplc="04090003" w:tentative="1">
+      <w:start w:val="1"/>
+      <w:numFmt w:val="bullet"/>
+      <w:lvlText w:val="o"/>
+      <w:lvlJc w:val="left"/>
+      <w:pPr>
+        <w:ind w:left="1440" w:hanging="360"/>
+      </w:pPr>
+      <w:rPr>
+        <w:rFonts w:ascii="Courier New" w:hAnsi="Courier New" w:cs="Courier New" w:hint="default"/>
+      </w:rPr>
+    </w:lvl>
+    <w:lvl w:ilvl="2" w:tplc="04090005" w:tentative="1">
+      <w:start w:val="1"/>
+      <w:numFmt w:val="bullet"/>
+      <w:lvlText w:val=""/>
+      <w:lvlJc w:val="left"/>
+      <w:pPr>
+        <w:ind w:left="2160" w:hanging="360"/>
+      </w:pPr>
+      <w:rPr>
+        <w:rFonts w:ascii="Wingdings" w:hAnsi="Wingdings" w:hint="default"/>
+      </w:rPr>
+    </w:lvl>
+    <w:lvl w:ilvl="3" w:tplc="04090001" w:tentative="1">
+      <w:start w:val="1"/>
+      <w:numFmt w:val="bullet"/>
+      <w:lvlText w:val=""/>
+      <w:lvlJc w:val="left"/>
+      <w:pPr>
+        <w:ind w:left="2880" w:hanging="360"/>
+      </w:pPr>
+      <w:rPr>
+        <w:rFonts w:ascii="Symbol" w:hAnsi="Symbol" w:hint="default"/>
+      </w:rPr>
+    </w:lvl>
+    <w:lvl w:ilvl="4" w:tplc="04090003" w:tentative="1">
+      <w:start w:val="1"/>
+      <w:numFmt w:val="bullet"/>
+      <w:lvlText w:val="o"/>
+      <w:lvlJc w:val="left"/>
+      <w:pPr>
+        <w:ind w:left="3600" w:hanging="360"/>
+      </w:pPr>
+      <w:rPr>
+        <w:rFonts w:ascii="Courier New" w:hAnsi="Courier New" w:cs="Courier New" w:hint="default"/>
+      </w:rPr>
+    </w:lvl>
+    <w:lvl w:ilvl="5" w:tplc="04090005" w:tentative="1">
+      <w:start w:val="1"/>
+      <w:numFmt w:val="bullet"/>
+      <w:lvlText w:val=""/>
+      <w:lvlJc w:val="left"/>
+      <w:pPr>
+        <w:ind w:left="4320" w:hanging="360"/>
+      </w:pPr>
+      <w:rPr>
+        <w:rFonts w:ascii="Wingdings" w:hAnsi="Wingdings" w:hint="default"/>
+      </w:rPr>
+    </w:lvl>
+    <w:lvl w:ilvl="6" w:tplc="04090001" w:tentative="1">
+      <w:start w:val="1"/>
+      <w:numFmt w:val="bullet"/>
+      <w:lvlText w:val=""/>
+      <w:lvlJc w:val="left"/>
+      <w:pPr>
+        <w:ind w:left="5040" w:hanging="360"/>
+      </w:pPr>
+      <w:rPr>
+        <w:rFonts w:ascii="Symbol" w:hAnsi="Symbol" w:hint="default"/>
+      </w:rPr>
+    </w:lvl>
+    <w:lvl w:ilvl="7" w:tplc="04090003" w:tentative="1">
+      <w:start w:val="1"/>
+      <w:numFmt w:val="bullet"/>
+      <w:lvlText w:val="o"/>
+      <w:lvlJc w:val="left"/>
+      <w:pPr>
+        <w:ind w:left="5760" w:hanging="360"/>
+      </w:pPr>
+      <w:rPr>
+        <w:rFonts w:ascii="Courier New" w:hAnsi="Courier New" w:cs="Courier New" w:hint="default"/>
+      </w:rPr>
+    </w:lvl>
+    <w:lvl w:ilvl="8" w:tplc="04090005" w:tentative="1">
+      <w:start w:val="1"/>
+      <w:numFmt w:val="bullet"/>
+      <w:lvlText w:val=""/>
+      <w:lvlJc w:val="left"/>
+      <w:pPr>
+        <w:ind w:left="6480" w:hanging="360"/>
+      </w:pPr>
+      <w:rPr>
+        <w:rFonts w:ascii="Wingdings" w:hAnsi="Wingdings" w:hint="default"/>
+      </w:rPr>
+    </w:lvl>
+  </w:abstractNum>
+  <w:abstractNum w:abstractNumId="124" w15:restartNumberingAfterBreak="0">
     <w:nsid w:val="764B6371"/>
     <w:multiLevelType w:val="hybridMultilevel"/>
     <w:tmpl w:val="62BAF1F0"/>
@@ -30119,7 +32613,233 @@
       </w:rPr>
     </w:lvl>
   </w:abstractNum>
-  <w:abstractNum w:abstractNumId="115" w15:restartNumberingAfterBreak="0">
+  <w:abstractNum w:abstractNumId="125" w15:restartNumberingAfterBreak="0">
+    <w:nsid w:val="79D52E7A"/>
+    <w:multiLevelType w:val="hybridMultilevel"/>
+    <w:tmpl w:val="EAF8DB6A"/>
+    <w:lvl w:ilvl="0" w:tplc="04090001">
+      <w:start w:val="1"/>
+      <w:numFmt w:val="bullet"/>
+      <w:lvlText w:val=""/>
+      <w:lvlJc w:val="left"/>
+      <w:pPr>
+        <w:ind w:left="720" w:hanging="360"/>
+      </w:pPr>
+      <w:rPr>
+        <w:rFonts w:ascii="Symbol" w:hAnsi="Symbol" w:hint="default"/>
+      </w:rPr>
+    </w:lvl>
+    <w:lvl w:ilvl="1" w:tplc="04090003">
+      <w:start w:val="1"/>
+      <w:numFmt w:val="bullet"/>
+      <w:lvlText w:val="o"/>
+      <w:lvlJc w:val="left"/>
+      <w:pPr>
+        <w:ind w:left="1440" w:hanging="360"/>
+      </w:pPr>
+      <w:rPr>
+        <w:rFonts w:ascii="Courier New" w:hAnsi="Courier New" w:cs="Courier New" w:hint="default"/>
+      </w:rPr>
+    </w:lvl>
+    <w:lvl w:ilvl="2" w:tplc="04090005">
+      <w:start w:val="1"/>
+      <w:numFmt w:val="bullet"/>
+      <w:lvlText w:val=""/>
+      <w:lvlJc w:val="left"/>
+      <w:pPr>
+        <w:ind w:left="2160" w:hanging="360"/>
+      </w:pPr>
+      <w:rPr>
+        <w:rFonts w:ascii="Wingdings" w:hAnsi="Wingdings" w:hint="default"/>
+      </w:rPr>
+    </w:lvl>
+    <w:lvl w:ilvl="3" w:tplc="04090001" w:tentative="1">
+      <w:start w:val="1"/>
+      <w:numFmt w:val="bullet"/>
+      <w:lvlText w:val=""/>
+      <w:lvlJc w:val="left"/>
+      <w:pPr>
+        <w:ind w:left="2880" w:hanging="360"/>
+      </w:pPr>
+      <w:rPr>
+        <w:rFonts w:ascii="Symbol" w:hAnsi="Symbol" w:hint="default"/>
+      </w:rPr>
+    </w:lvl>
+    <w:lvl w:ilvl="4" w:tplc="04090003" w:tentative="1">
+      <w:start w:val="1"/>
+      <w:numFmt w:val="bullet"/>
+      <w:lvlText w:val="o"/>
+      <w:lvlJc w:val="left"/>
+      <w:pPr>
+        <w:ind w:left="3600" w:hanging="360"/>
+      </w:pPr>
+      <w:rPr>
+        <w:rFonts w:ascii="Courier New" w:hAnsi="Courier New" w:cs="Courier New" w:hint="default"/>
+      </w:rPr>
+    </w:lvl>
+    <w:lvl w:ilvl="5" w:tplc="04090005" w:tentative="1">
+      <w:start w:val="1"/>
+      <w:numFmt w:val="bullet"/>
+      <w:lvlText w:val=""/>
+      <w:lvlJc w:val="left"/>
+      <w:pPr>
+        <w:ind w:left="4320" w:hanging="360"/>
+      </w:pPr>
+      <w:rPr>
+        <w:rFonts w:ascii="Wingdings" w:hAnsi="Wingdings" w:hint="default"/>
+      </w:rPr>
+    </w:lvl>
+    <w:lvl w:ilvl="6" w:tplc="04090001" w:tentative="1">
+      <w:start w:val="1"/>
+      <w:numFmt w:val="bullet"/>
+      <w:lvlText w:val=""/>
+      <w:lvlJc w:val="left"/>
+      <w:pPr>
+        <w:ind w:left="5040" w:hanging="360"/>
+      </w:pPr>
+      <w:rPr>
+        <w:rFonts w:ascii="Symbol" w:hAnsi="Symbol" w:hint="default"/>
+      </w:rPr>
+    </w:lvl>
+    <w:lvl w:ilvl="7" w:tplc="04090003" w:tentative="1">
+      <w:start w:val="1"/>
+      <w:numFmt w:val="bullet"/>
+      <w:lvlText w:val="o"/>
+      <w:lvlJc w:val="left"/>
+      <w:pPr>
+        <w:ind w:left="5760" w:hanging="360"/>
+      </w:pPr>
+      <w:rPr>
+        <w:rFonts w:ascii="Courier New" w:hAnsi="Courier New" w:cs="Courier New" w:hint="default"/>
+      </w:rPr>
+    </w:lvl>
+    <w:lvl w:ilvl="8" w:tplc="04090005" w:tentative="1">
+      <w:start w:val="1"/>
+      <w:numFmt w:val="bullet"/>
+      <w:lvlText w:val=""/>
+      <w:lvlJc w:val="left"/>
+      <w:pPr>
+        <w:ind w:left="6480" w:hanging="360"/>
+      </w:pPr>
+      <w:rPr>
+        <w:rFonts w:ascii="Wingdings" w:hAnsi="Wingdings" w:hint="default"/>
+      </w:rPr>
+    </w:lvl>
+  </w:abstractNum>
+  <w:abstractNum w:abstractNumId="126" w15:restartNumberingAfterBreak="0">
+    <w:nsid w:val="7A480207"/>
+    <w:multiLevelType w:val="hybridMultilevel"/>
+    <w:tmpl w:val="D842E2A2"/>
+    <w:lvl w:ilvl="0" w:tplc="04090001">
+      <w:start w:val="1"/>
+      <w:numFmt w:val="bullet"/>
+      <w:lvlText w:val=""/>
+      <w:lvlJc w:val="left"/>
+      <w:pPr>
+        <w:ind w:left="720" w:hanging="360"/>
+      </w:pPr>
+      <w:rPr>
+        <w:rFonts w:ascii="Symbol" w:hAnsi="Symbol" w:hint="default"/>
+      </w:rPr>
+    </w:lvl>
+    <w:lvl w:ilvl="1" w:tplc="04090003" w:tentative="1">
+      <w:start w:val="1"/>
+      <w:numFmt w:val="bullet"/>
+      <w:lvlText w:val="o"/>
+      <w:lvlJc w:val="left"/>
+      <w:pPr>
+        <w:ind w:left="1440" w:hanging="360"/>
+      </w:pPr>
+      <w:rPr>
+        <w:rFonts w:ascii="Courier New" w:hAnsi="Courier New" w:cs="Courier New" w:hint="default"/>
+      </w:rPr>
+    </w:lvl>
+    <w:lvl w:ilvl="2" w:tplc="04090005" w:tentative="1">
+      <w:start w:val="1"/>
+      <w:numFmt w:val="bullet"/>
+      <w:lvlText w:val=""/>
+      <w:lvlJc w:val="left"/>
+      <w:pPr>
+        <w:ind w:left="2160" w:hanging="360"/>
+      </w:pPr>
+      <w:rPr>
+        <w:rFonts w:ascii="Wingdings" w:hAnsi="Wingdings" w:hint="default"/>
+      </w:rPr>
+    </w:lvl>
+    <w:lvl w:ilvl="3" w:tplc="04090001" w:tentative="1">
+      <w:start w:val="1"/>
+      <w:numFmt w:val="bullet"/>
+      <w:lvlText w:val=""/>
+      <w:lvlJc w:val="left"/>
+      <w:pPr>
+        <w:ind w:left="2880" w:hanging="360"/>
+      </w:pPr>
+      <w:rPr>
+        <w:rFonts w:ascii="Symbol" w:hAnsi="Symbol" w:hint="default"/>
+      </w:rPr>
+    </w:lvl>
+    <w:lvl w:ilvl="4" w:tplc="04090003" w:tentative="1">
+      <w:start w:val="1"/>
+      <w:numFmt w:val="bullet"/>
+      <w:lvlText w:val="o"/>
+      <w:lvlJc w:val="left"/>
+      <w:pPr>
+        <w:ind w:left="3600" w:hanging="360"/>
+      </w:pPr>
+      <w:rPr>
+        <w:rFonts w:ascii="Courier New" w:hAnsi="Courier New" w:cs="Courier New" w:hint="default"/>
+      </w:rPr>
+    </w:lvl>
+    <w:lvl w:ilvl="5" w:tplc="04090005" w:tentative="1">
+      <w:start w:val="1"/>
+      <w:numFmt w:val="bullet"/>
+      <w:lvlText w:val=""/>
+      <w:lvlJc w:val="left"/>
+      <w:pPr>
+        <w:ind w:left="4320" w:hanging="360"/>
+      </w:pPr>
+      <w:rPr>
+        <w:rFonts w:ascii="Wingdings" w:hAnsi="Wingdings" w:hint="default"/>
+      </w:rPr>
+    </w:lvl>
+    <w:lvl w:ilvl="6" w:tplc="04090001" w:tentative="1">
+      <w:start w:val="1"/>
+      <w:numFmt w:val="bullet"/>
+      <w:lvlText w:val=""/>
+      <w:lvlJc w:val="left"/>
+      <w:pPr>
+        <w:ind w:left="5040" w:hanging="360"/>
+      </w:pPr>
+      <w:rPr>
+        <w:rFonts w:ascii="Symbol" w:hAnsi="Symbol" w:hint="default"/>
+      </w:rPr>
+    </w:lvl>
+    <w:lvl w:ilvl="7" w:tplc="04090003" w:tentative="1">
+      <w:start w:val="1"/>
+      <w:numFmt w:val="bullet"/>
+      <w:lvlText w:val="o"/>
+      <w:lvlJc w:val="left"/>
+      <w:pPr>
+        <w:ind w:left="5760" w:hanging="360"/>
+      </w:pPr>
+      <w:rPr>
+        <w:rFonts w:ascii="Courier New" w:hAnsi="Courier New" w:cs="Courier New" w:hint="default"/>
+      </w:rPr>
+    </w:lvl>
+    <w:lvl w:ilvl="8" w:tplc="04090005" w:tentative="1">
+      <w:start w:val="1"/>
+      <w:numFmt w:val="bullet"/>
+      <w:lvlText w:val=""/>
+      <w:lvlJc w:val="left"/>
+      <w:pPr>
+        <w:ind w:left="6480" w:hanging="360"/>
+      </w:pPr>
+      <w:rPr>
+        <w:rFonts w:ascii="Wingdings" w:hAnsi="Wingdings" w:hint="default"/>
+      </w:rPr>
+    </w:lvl>
+  </w:abstractNum>
+  <w:abstractNum w:abstractNumId="127" w15:restartNumberingAfterBreak="0">
     <w:nsid w:val="7A8B6951"/>
     <w:multiLevelType w:val="hybridMultilevel"/>
     <w:tmpl w:val="2662C59A"/>
@@ -30232,7 +32952,7 @@
       </w:rPr>
     </w:lvl>
   </w:abstractNum>
-  <w:abstractNum w:abstractNumId="116" w15:restartNumberingAfterBreak="0">
+  <w:abstractNum w:abstractNumId="128" w15:restartNumberingAfterBreak="0">
     <w:nsid w:val="7BB47E8D"/>
     <w:multiLevelType w:val="hybridMultilevel"/>
     <w:tmpl w:val="9C8E7AD6"/>
@@ -30345,7 +33065,7 @@
       </w:rPr>
     </w:lvl>
   </w:abstractNum>
-  <w:abstractNum w:abstractNumId="117" w15:restartNumberingAfterBreak="0">
+  <w:abstractNum w:abstractNumId="129" w15:restartNumberingAfterBreak="0">
     <w:nsid w:val="7E7406EC"/>
     <w:multiLevelType w:val="hybridMultilevel"/>
     <w:tmpl w:val="98DEF6C0"/>
@@ -30458,7 +33178,7 @@
       </w:rPr>
     </w:lvl>
   </w:abstractNum>
-  <w:abstractNum w:abstractNumId="118" w15:restartNumberingAfterBreak="0">
+  <w:abstractNum w:abstractNumId="130" w15:restartNumberingAfterBreak="0">
     <w:nsid w:val="7E7F16FC"/>
     <w:multiLevelType w:val="hybridMultilevel"/>
     <w:tmpl w:val="CB785ACA"/>
@@ -30571,7 +33291,7 @@
       </w:rPr>
     </w:lvl>
   </w:abstractNum>
-  <w:abstractNum w:abstractNumId="119" w15:restartNumberingAfterBreak="0">
+  <w:abstractNum w:abstractNumId="131" w15:restartNumberingAfterBreak="0">
     <w:nsid w:val="7EDF7715"/>
     <w:multiLevelType w:val="hybridMultilevel"/>
     <w:tmpl w:val="7100A240"/>
@@ -30684,7 +33404,7 @@
       </w:rPr>
     </w:lvl>
   </w:abstractNum>
-  <w:abstractNum w:abstractNumId="120" w15:restartNumberingAfterBreak="0">
+  <w:abstractNum w:abstractNumId="132" w15:restartNumberingAfterBreak="0">
     <w:nsid w:val="7FBF2928"/>
     <w:multiLevelType w:val="hybridMultilevel"/>
     <w:tmpl w:val="3A74FA1C"/>
@@ -30798,369 +33518,405 @@
     </w:lvl>
   </w:abstractNum>
   <w:num w:numId="1">
+    <w:abstractNumId w:val="104"/>
+  </w:num>
+  <w:num w:numId="2">
+    <w:abstractNumId w:val="57"/>
+  </w:num>
+  <w:num w:numId="3">
+    <w:abstractNumId w:val="7"/>
+  </w:num>
+  <w:num w:numId="4">
+    <w:abstractNumId w:val="42"/>
+  </w:num>
+  <w:num w:numId="5">
+    <w:abstractNumId w:val="46"/>
+  </w:num>
+  <w:num w:numId="6">
+    <w:abstractNumId w:val="122"/>
+  </w:num>
+  <w:num w:numId="7">
+    <w:abstractNumId w:val="41"/>
+  </w:num>
+  <w:num w:numId="8">
+    <w:abstractNumId w:val="26"/>
+  </w:num>
+  <w:num w:numId="9">
+    <w:abstractNumId w:val="129"/>
+  </w:num>
+  <w:num w:numId="10">
+    <w:abstractNumId w:val="12"/>
+  </w:num>
+  <w:num w:numId="11">
     <w:abstractNumId w:val="95"/>
   </w:num>
-  <w:num w:numId="2">
+  <w:num w:numId="12">
+    <w:abstractNumId w:val="112"/>
+  </w:num>
+  <w:num w:numId="13">
+    <w:abstractNumId w:val="49"/>
+  </w:num>
+  <w:num w:numId="14">
+    <w:abstractNumId w:val="54"/>
+  </w:num>
+  <w:num w:numId="15">
+    <w:abstractNumId w:val="128"/>
+  </w:num>
+  <w:num w:numId="16">
+    <w:abstractNumId w:val="8"/>
+  </w:num>
+  <w:num w:numId="17">
+    <w:abstractNumId w:val="83"/>
+  </w:num>
+  <w:num w:numId="18">
+    <w:abstractNumId w:val="105"/>
+  </w:num>
+  <w:num w:numId="19">
+    <w:abstractNumId w:val="11"/>
+  </w:num>
+  <w:num w:numId="20">
+    <w:abstractNumId w:val="87"/>
+  </w:num>
+  <w:num w:numId="21">
+    <w:abstractNumId w:val="111"/>
+  </w:num>
+  <w:num w:numId="22">
+    <w:abstractNumId w:val="56"/>
+  </w:num>
+  <w:num w:numId="23">
+    <w:abstractNumId w:val="70"/>
+  </w:num>
+  <w:num w:numId="24">
+    <w:abstractNumId w:val="118"/>
+  </w:num>
+  <w:num w:numId="25">
+    <w:abstractNumId w:val="22"/>
+  </w:num>
+  <w:num w:numId="26">
+    <w:abstractNumId w:val="69"/>
+  </w:num>
+  <w:num w:numId="27">
+    <w:abstractNumId w:val="90"/>
+  </w:num>
+  <w:num w:numId="28">
     <w:abstractNumId w:val="52"/>
   </w:num>
-  <w:num w:numId="3">
-    <w:abstractNumId w:val="6"/>
+  <w:num w:numId="29">
+    <w:abstractNumId w:val="19"/>
   </w:num>
-  <w:num w:numId="4">
-    <w:abstractNumId w:val="38"/>
+  <w:num w:numId="30">
+    <w:abstractNumId w:val="44"/>
   </w:num>
-  <w:num w:numId="5">
-    <w:abstractNumId w:val="42"/>
+  <w:num w:numId="31">
+    <w:abstractNumId w:val="9"/>
   </w:num>
-  <w:num w:numId="6">
+  <w:num w:numId="32">
+    <w:abstractNumId w:val="103"/>
+  </w:num>
+  <w:num w:numId="33">
+    <w:abstractNumId w:val="51"/>
+  </w:num>
+  <w:num w:numId="34">
     <w:abstractNumId w:val="113"/>
   </w:num>
-  <w:num w:numId="7">
-    <w:abstractNumId w:val="37"/>
+  <w:num w:numId="35">
+    <w:abstractNumId w:val="64"/>
   </w:num>
-  <w:num w:numId="8">
-    <w:abstractNumId w:val="24"/>
+  <w:num w:numId="36">
+    <w:abstractNumId w:val="60"/>
   </w:num>
-  <w:num w:numId="9">
-    <w:abstractNumId w:val="117"/>
+  <w:num w:numId="37">
+    <w:abstractNumId w:val="94"/>
   </w:num>
-  <w:num w:numId="10">
-    <w:abstractNumId w:val="11"/>
+  <w:num w:numId="38">
+    <w:abstractNumId w:val="35"/>
   </w:num>
-  <w:num w:numId="11">
-    <w:abstractNumId w:val="86"/>
+  <w:num w:numId="39">
+    <w:abstractNumId w:val="3"/>
   </w:num>
-  <w:num w:numId="12">
-    <w:abstractNumId w:val="103"/>
+  <w:num w:numId="40">
+    <w:abstractNumId w:val="25"/>
   </w:num>
-  <w:num w:numId="13">
-    <w:abstractNumId w:val="45"/>
+  <w:num w:numId="41">
+    <w:abstractNumId w:val="127"/>
   </w:num>
-  <w:num w:numId="14">
-    <w:abstractNumId w:val="49"/>
+  <w:num w:numId="42">
+    <w:abstractNumId w:val="130"/>
   </w:num>
-  <w:num w:numId="15">
-    <w:abstractNumId w:val="116"/>
+  <w:num w:numId="43">
+    <w:abstractNumId w:val="48"/>
   </w:num>
-  <w:num w:numId="16">
-    <w:abstractNumId w:val="7"/>
+  <w:num w:numId="44">
+    <w:abstractNumId w:val="17"/>
   </w:num>
-  <w:num w:numId="17">
-    <w:abstractNumId w:val="75"/>
-  </w:num>
-  <w:num w:numId="18">
-    <w:abstractNumId w:val="96"/>
-  </w:num>
-  <w:num w:numId="19">
-    <w:abstractNumId w:val="10"/>
-  </w:num>
-  <w:num w:numId="20">
+  <w:num w:numId="45">
     <w:abstractNumId w:val="78"/>
   </w:num>
-  <w:num w:numId="21">
-    <w:abstractNumId w:val="102"/>
-  </w:num>
-  <w:num w:numId="22">
-    <w:abstractNumId w:val="51"/>
-  </w:num>
-  <w:num w:numId="23">
-    <w:abstractNumId w:val="64"/>
-  </w:num>
-  <w:num w:numId="24">
-    <w:abstractNumId w:val="109"/>
-  </w:num>
-  <w:num w:numId="25">
-    <w:abstractNumId w:val="20"/>
-  </w:num>
-  <w:num w:numId="26">
-    <w:abstractNumId w:val="63"/>
-  </w:num>
-  <w:num w:numId="27">
-    <w:abstractNumId w:val="81"/>
-  </w:num>
-  <w:num w:numId="28">
-    <w:abstractNumId w:val="47"/>
-  </w:num>
-  <w:num w:numId="29">
-    <w:abstractNumId w:val="17"/>
-  </w:num>
-  <w:num w:numId="30">
-    <w:abstractNumId w:val="40"/>
-  </w:num>
-  <w:num w:numId="31">
-    <w:abstractNumId w:val="8"/>
-  </w:num>
-  <w:num w:numId="32">
-    <w:abstractNumId w:val="94"/>
-  </w:num>
-  <w:num w:numId="33">
-    <w:abstractNumId w:val="46"/>
-  </w:num>
-  <w:num w:numId="34">
-    <w:abstractNumId w:val="104"/>
-  </w:num>
-  <w:num w:numId="35">
-    <w:abstractNumId w:val="59"/>
-  </w:num>
-  <w:num w:numId="36">
-    <w:abstractNumId w:val="55"/>
-  </w:num>
-  <w:num w:numId="37">
-    <w:abstractNumId w:val="85"/>
-  </w:num>
-  <w:num w:numId="38">
-    <w:abstractNumId w:val="32"/>
-  </w:num>
-  <w:num w:numId="39">
-    <w:abstractNumId w:val="2"/>
-  </w:num>
-  <w:num w:numId="40">
-    <w:abstractNumId w:val="23"/>
-  </w:num>
-  <w:num w:numId="41">
-    <w:abstractNumId w:val="115"/>
-  </w:num>
-  <w:num w:numId="42">
-    <w:abstractNumId w:val="118"/>
-  </w:num>
-  <w:num w:numId="43">
-    <w:abstractNumId w:val="44"/>
-  </w:num>
-  <w:num w:numId="44">
-    <w:abstractNumId w:val="15"/>
-  </w:num>
-  <w:num w:numId="45">
-    <w:abstractNumId w:val="70"/>
-  </w:num>
   <w:num w:numId="46">
-    <w:abstractNumId w:val="12"/>
+    <w:abstractNumId w:val="14"/>
   </w:num>
   <w:num w:numId="47">
     <w:abstractNumId w:val="0"/>
   </w:num>
   <w:num w:numId="48">
+    <w:abstractNumId w:val="93"/>
+  </w:num>
+  <w:num w:numId="49">
+    <w:abstractNumId w:val="32"/>
+  </w:num>
+  <w:num w:numId="50">
+    <w:abstractNumId w:val="30"/>
+  </w:num>
+  <w:num w:numId="51">
+    <w:abstractNumId w:val="89"/>
+  </w:num>
+  <w:num w:numId="52">
+    <w:abstractNumId w:val="86"/>
+  </w:num>
+  <w:num w:numId="53">
+    <w:abstractNumId w:val="100"/>
+  </w:num>
+  <w:num w:numId="54">
+    <w:abstractNumId w:val="62"/>
+  </w:num>
+  <w:num w:numId="55">
+    <w:abstractNumId w:val="65"/>
+  </w:num>
+  <w:num w:numId="56">
+    <w:abstractNumId w:val="63"/>
+  </w:num>
+  <w:num w:numId="57">
+    <w:abstractNumId w:val="38"/>
+  </w:num>
+  <w:num w:numId="58">
+    <w:abstractNumId w:val="79"/>
+  </w:num>
+  <w:num w:numId="59">
+    <w:abstractNumId w:val="31"/>
+  </w:num>
+  <w:num w:numId="60">
+    <w:abstractNumId w:val="36"/>
+  </w:num>
+  <w:num w:numId="61">
+    <w:abstractNumId w:val="29"/>
+  </w:num>
+  <w:num w:numId="62">
+    <w:abstractNumId w:val="34"/>
+  </w:num>
+  <w:num w:numId="63">
+    <w:abstractNumId w:val="82"/>
+  </w:num>
+  <w:num w:numId="64">
+    <w:abstractNumId w:val="6"/>
+  </w:num>
+  <w:num w:numId="65">
+    <w:abstractNumId w:val="21"/>
+  </w:num>
+  <w:num w:numId="66">
+    <w:abstractNumId w:val="73"/>
+  </w:num>
+  <w:num w:numId="67">
+    <w:abstractNumId w:val="61"/>
+  </w:num>
+  <w:num w:numId="68">
+    <w:abstractNumId w:val="91"/>
+  </w:num>
+  <w:num w:numId="69">
+    <w:abstractNumId w:val="37"/>
+  </w:num>
+  <w:num w:numId="70">
+    <w:abstractNumId w:val="131"/>
+  </w:num>
+  <w:num w:numId="71">
+    <w:abstractNumId w:val="80"/>
+  </w:num>
+  <w:num w:numId="72">
+    <w:abstractNumId w:val="43"/>
+  </w:num>
+  <w:num w:numId="73">
+    <w:abstractNumId w:val="124"/>
+  </w:num>
+  <w:num w:numId="74">
+    <w:abstractNumId w:val="55"/>
+  </w:num>
+  <w:num w:numId="75">
+    <w:abstractNumId w:val="66"/>
+  </w:num>
+  <w:num w:numId="76">
+    <w:abstractNumId w:val="5"/>
+  </w:num>
+  <w:num w:numId="77">
+    <w:abstractNumId w:val="2"/>
+  </w:num>
+  <w:num w:numId="78">
+    <w:abstractNumId w:val="120"/>
+  </w:num>
+  <w:num w:numId="79">
+    <w:abstractNumId w:val="132"/>
+  </w:num>
+  <w:num w:numId="80">
+    <w:abstractNumId w:val="119"/>
+  </w:num>
+  <w:num w:numId="81">
+    <w:abstractNumId w:val="20"/>
+  </w:num>
+  <w:num w:numId="82">
+    <w:abstractNumId w:val="16"/>
+  </w:num>
+  <w:num w:numId="83">
+    <w:abstractNumId w:val="72"/>
+  </w:num>
+  <w:num w:numId="84">
+    <w:abstractNumId w:val="121"/>
+  </w:num>
+  <w:num w:numId="85">
+    <w:abstractNumId w:val="27"/>
+  </w:num>
+  <w:num w:numId="86">
+    <w:abstractNumId w:val="40"/>
+  </w:num>
+  <w:num w:numId="87">
+    <w:abstractNumId w:val="117"/>
+  </w:num>
+  <w:num w:numId="88">
+    <w:abstractNumId w:val="23"/>
+  </w:num>
+  <w:num w:numId="89">
+    <w:abstractNumId w:val="47"/>
+  </w:num>
+  <w:num w:numId="90">
+    <w:abstractNumId w:val="106"/>
+  </w:num>
+  <w:num w:numId="91">
+    <w:abstractNumId w:val="18"/>
+  </w:num>
+  <w:num w:numId="92">
     <w:abstractNumId w:val="84"/>
   </w:num>
-  <w:num w:numId="49">
-    <w:abstractNumId w:val="29"/>
+  <w:num w:numId="93">
+    <w:abstractNumId w:val="45"/>
   </w:num>
-  <w:num w:numId="50">
-    <w:abstractNumId w:val="27"/>
+  <w:num w:numId="94">
+    <w:abstractNumId w:val="33"/>
   </w:num>
-  <w:num w:numId="51">
-    <w:abstractNumId w:val="80"/>
+  <w:num w:numId="95">
+    <w:abstractNumId w:val="4"/>
   </w:num>
-  <w:num w:numId="52">
+  <w:num w:numId="96">
+    <w:abstractNumId w:val="114"/>
+  </w:num>
+  <w:num w:numId="97">
+    <w:abstractNumId w:val="15"/>
+  </w:num>
+  <w:num w:numId="98">
+    <w:abstractNumId w:val="101"/>
+  </w:num>
+  <w:num w:numId="99">
+    <w:abstractNumId w:val="102"/>
+  </w:num>
+  <w:num w:numId="100">
+    <w:abstractNumId w:val="109"/>
+  </w:num>
+  <w:num w:numId="101">
+    <w:abstractNumId w:val="96"/>
+  </w:num>
+  <w:num w:numId="102">
+    <w:abstractNumId w:val="92"/>
+  </w:num>
+  <w:num w:numId="103">
+    <w:abstractNumId w:val="81"/>
+  </w:num>
+  <w:num w:numId="104">
+    <w:abstractNumId w:val="116"/>
+  </w:num>
+  <w:num w:numId="105">
+    <w:abstractNumId w:val="74"/>
+  </w:num>
+  <w:num w:numId="106">
+    <w:abstractNumId w:val="24"/>
+  </w:num>
+  <w:num w:numId="107">
+    <w:abstractNumId w:val="67"/>
+  </w:num>
+  <w:num w:numId="108">
+    <w:abstractNumId w:val="97"/>
+  </w:num>
+  <w:num w:numId="109">
+    <w:abstractNumId w:val="53"/>
+  </w:num>
+  <w:num w:numId="110">
+    <w:abstractNumId w:val="98"/>
+  </w:num>
+  <w:num w:numId="111">
+    <w:abstractNumId w:val="99"/>
+  </w:num>
+  <w:num w:numId="112">
+    <w:abstractNumId w:val="76"/>
+  </w:num>
+  <w:num w:numId="113">
+    <w:abstractNumId w:val="115"/>
+  </w:num>
+  <w:num w:numId="114">
+    <w:abstractNumId w:val="10"/>
+  </w:num>
+  <w:num w:numId="115">
+    <w:abstractNumId w:val="110"/>
+  </w:num>
+  <w:num w:numId="116">
+    <w:abstractNumId w:val="59"/>
+  </w:num>
+  <w:num w:numId="117">
+    <w:abstractNumId w:val="58"/>
+  </w:num>
+  <w:num w:numId="118">
+    <w:abstractNumId w:val="88"/>
+  </w:num>
+  <w:num w:numId="119">
     <w:abstractNumId w:val="77"/>
   </w:num>
-  <w:num w:numId="53">
-    <w:abstractNumId w:val="91"/>
+  <w:num w:numId="120">
+    <w:abstractNumId w:val="108"/>
   </w:num>
-  <w:num w:numId="54">
-    <w:abstractNumId w:val="57"/>
+  <w:num w:numId="121">
+    <w:abstractNumId w:val="107"/>
   </w:num>
-  <w:num w:numId="55">
-    <w:abstractNumId w:val="60"/>
+  <w:num w:numId="122">
+    <w:abstractNumId w:val="85"/>
   </w:num>
-  <w:num w:numId="56">
-    <w:abstractNumId w:val="58"/>
+  <w:num w:numId="123">
+    <w:abstractNumId w:val="50"/>
   </w:num>
-  <w:num w:numId="57">
-    <w:abstractNumId w:val="35"/>
+  <w:num w:numId="124">
+    <w:abstractNumId w:val="125"/>
   </w:num>
-  <w:num w:numId="58">
+  <w:num w:numId="125">
+    <w:abstractNumId w:val="1"/>
+  </w:num>
+  <w:num w:numId="126">
+    <w:abstractNumId w:val="68"/>
+  </w:num>
+  <w:num w:numId="127">
+    <w:abstractNumId w:val="28"/>
+  </w:num>
+  <w:num w:numId="128">
+    <w:abstractNumId w:val="75"/>
+  </w:num>
+  <w:num w:numId="129">
+    <w:abstractNumId w:val="13"/>
+  </w:num>
+  <w:num w:numId="130">
+    <w:abstractNumId w:val="39"/>
+  </w:num>
+  <w:num w:numId="131">
+    <w:abstractNumId w:val="123"/>
+  </w:num>
+  <w:num w:numId="132">
     <w:abstractNumId w:val="71"/>
   </w:num>
-  <w:num w:numId="59">
-    <w:abstractNumId w:val="28"/>
+  <w:num w:numId="133">
+    <w:abstractNumId w:val="126"/>
   </w:num>
-  <w:num w:numId="60">
-    <w:abstractNumId w:val="33"/>
-  </w:num>
-  <w:num w:numId="61">
-    <w:abstractNumId w:val="26"/>
-  </w:num>
-  <w:num w:numId="62">
-    <w:abstractNumId w:val="31"/>
-  </w:num>
-  <w:num w:numId="63">
-    <w:abstractNumId w:val="74"/>
-  </w:num>
-  <w:num w:numId="64">
-    <w:abstractNumId w:val="5"/>
-  </w:num>
-  <w:num w:numId="65">
-    <w:abstractNumId w:val="19"/>
-  </w:num>
-  <w:num w:numId="66">
-    <w:abstractNumId w:val="66"/>
-  </w:num>
-  <w:num w:numId="67">
-    <w:abstractNumId w:val="56"/>
-  </w:num>
-  <w:num w:numId="68">
-    <w:abstractNumId w:val="82"/>
-  </w:num>
-  <w:num w:numId="69">
-    <w:abstractNumId w:val="34"/>
-  </w:num>
-  <w:num w:numId="70">
-    <w:abstractNumId w:val="119"/>
-  </w:num>
-  <w:num w:numId="71">
-    <w:abstractNumId w:val="72"/>
-  </w:num>
-  <w:num w:numId="72">
-    <w:abstractNumId w:val="39"/>
-  </w:num>
-  <w:num w:numId="73">
-    <w:abstractNumId w:val="114"/>
-  </w:num>
-  <w:num w:numId="74">
-    <w:abstractNumId w:val="50"/>
-  </w:num>
-  <w:num w:numId="75">
-    <w:abstractNumId w:val="61"/>
-  </w:num>
-  <w:num w:numId="76">
-    <w:abstractNumId w:val="4"/>
-  </w:num>
-  <w:num w:numId="77">
-    <w:abstractNumId w:val="1"/>
-  </w:num>
-  <w:num w:numId="78">
-    <w:abstractNumId w:val="111"/>
-  </w:num>
-  <w:num w:numId="79">
-    <w:abstractNumId w:val="120"/>
-  </w:num>
-  <w:num w:numId="80">
-    <w:abstractNumId w:val="110"/>
-  </w:num>
-  <w:num w:numId="81">
-    <w:abstractNumId w:val="18"/>
-  </w:num>
-  <w:num w:numId="82">
-    <w:abstractNumId w:val="14"/>
-  </w:num>
-  <w:num w:numId="83">
-    <w:abstractNumId w:val="65"/>
-  </w:num>
-  <w:num w:numId="84">
-    <w:abstractNumId w:val="112"/>
-  </w:num>
-  <w:num w:numId="85">
-    <w:abstractNumId w:val="25"/>
-  </w:num>
-  <w:num w:numId="86">
-    <w:abstractNumId w:val="36"/>
-  </w:num>
-  <w:num w:numId="87">
-    <w:abstractNumId w:val="108"/>
-  </w:num>
-  <w:num w:numId="88">
-    <w:abstractNumId w:val="21"/>
-  </w:num>
-  <w:num w:numId="89">
-    <w:abstractNumId w:val="43"/>
-  </w:num>
-  <w:num w:numId="90">
-    <w:abstractNumId w:val="97"/>
-  </w:num>
-  <w:num w:numId="91">
-    <w:abstractNumId w:val="16"/>
-  </w:num>
-  <w:num w:numId="92">
-    <w:abstractNumId w:val="76"/>
-  </w:num>
-  <w:num w:numId="93">
-    <w:abstractNumId w:val="41"/>
-  </w:num>
-  <w:num w:numId="94">
-    <w:abstractNumId w:val="30"/>
-  </w:num>
-  <w:num w:numId="95">
-    <w:abstractNumId w:val="3"/>
-  </w:num>
-  <w:num w:numId="96">
-    <w:abstractNumId w:val="105"/>
-  </w:num>
-  <w:num w:numId="97">
-    <w:abstractNumId w:val="13"/>
-  </w:num>
-  <w:num w:numId="98">
-    <w:abstractNumId w:val="92"/>
-  </w:num>
-  <w:num w:numId="99">
-    <w:abstractNumId w:val="93"/>
-  </w:num>
-  <w:num w:numId="100">
-    <w:abstractNumId w:val="100"/>
-  </w:num>
-  <w:num w:numId="101">
-    <w:abstractNumId w:val="87"/>
-  </w:num>
-  <w:num w:numId="102">
-    <w:abstractNumId w:val="83"/>
-  </w:num>
-  <w:num w:numId="103">
-    <w:abstractNumId w:val="73"/>
-  </w:num>
-  <w:num w:numId="104">
-    <w:abstractNumId w:val="107"/>
-  </w:num>
-  <w:num w:numId="105">
-    <w:abstractNumId w:val="67"/>
-  </w:num>
-  <w:num w:numId="106">
-    <w:abstractNumId w:val="22"/>
-  </w:num>
-  <w:num w:numId="107">
-    <w:abstractNumId w:val="62"/>
-  </w:num>
-  <w:num w:numId="108">
-    <w:abstractNumId w:val="88"/>
-  </w:num>
-  <w:num w:numId="109">
-    <w:abstractNumId w:val="48"/>
-  </w:num>
-  <w:num w:numId="110">
-    <w:abstractNumId w:val="89"/>
-  </w:num>
-  <w:num w:numId="111">
-    <w:abstractNumId w:val="90"/>
-  </w:num>
-  <w:num w:numId="112">
-    <w:abstractNumId w:val="68"/>
-  </w:num>
-  <w:num w:numId="113">
-    <w:abstractNumId w:val="106"/>
-  </w:num>
-  <w:num w:numId="114">
-    <w:abstractNumId w:val="9"/>
-  </w:num>
-  <w:num w:numId="115">
-    <w:abstractNumId w:val="101"/>
-  </w:num>
-  <w:num w:numId="116">
-    <w:abstractNumId w:val="54"/>
-  </w:num>
-  <w:num w:numId="117">
-    <w:abstractNumId w:val="53"/>
-  </w:num>
-  <w:num w:numId="118">
-    <w:abstractNumId w:val="79"/>
-  </w:num>
-  <w:num w:numId="119">
-    <w:abstractNumId w:val="69"/>
-  </w:num>
-  <w:num w:numId="120">
-    <w:abstractNumId w:val="99"/>
-  </w:num>
-  <w:num w:numId="121">
-    <w:abstractNumId w:val="98"/>
-  </w:num>
-  <w:numIdMacAtCleanup w:val="114"/>
+  <w:numIdMacAtCleanup w:val="125"/>
 </w:numbering>
 </file>
 

</xml_diff>

<commit_message>
Began notes on Stiglitz & Rosengard (2015) chapter 18
</commit_message>
<xml_diff>
--- a/Notes/POLS6330_2020_Spring_Notes_StiglitzRosengard_2015_Economics-of-the-public-sector_4th-Edition_v00.docx
+++ b/Notes/POLS6330_2020_Spring_Notes_StiglitzRosengard_2015_Economics-of-the-public-sector_4th-Edition_v00.docx
@@ -17233,9 +17233,7 @@
         </w:rPr>
       </w:pPr>
       <w:bookmarkStart w:id="9" w:name="Chapter10"/>
-      <w:bookmarkStart w:id="10" w:name="_GoBack"/>
       <w:bookmarkEnd w:id="9"/>
-      <w:bookmarkEnd w:id="10"/>
       <w:r>
         <w:rPr>
           <w:b/>
@@ -18612,8 +18610,8 @@
           <w:b/>
         </w:rPr>
       </w:pPr>
-      <w:bookmarkStart w:id="11" w:name="Chapter11"/>
-      <w:bookmarkEnd w:id="11"/>
+      <w:bookmarkStart w:id="10" w:name="Chapter11"/>
+      <w:bookmarkEnd w:id="10"/>
       <w:r>
         <w:rPr>
           <w:b/>
@@ -20016,8 +20014,8 @@
           <w:b/>
         </w:rPr>
       </w:pPr>
-      <w:bookmarkStart w:id="12" w:name="Chapter17"/>
-      <w:bookmarkEnd w:id="12"/>
+      <w:bookmarkStart w:id="11" w:name="Chapter17"/>
+      <w:bookmarkEnd w:id="11"/>
       <w:r>
         <w:rPr>
           <w:b/>
@@ -22194,7 +22192,631 @@
         <w:t>The concept of fairness may be used to mask a group’s pursuit of self-interest.</w:t>
       </w:r>
     </w:p>
+    <w:p>
+      <w:r>
+        <w:br w:type="page"/>
+      </w:r>
+    </w:p>
+    <w:p>
+      <w:pPr>
+        <w:rPr>
+          <w:b/>
+        </w:rPr>
+      </w:pPr>
+      <w:r>
+        <w:rPr>
+          <w:b/>
+        </w:rPr>
+        <w:lastRenderedPageBreak/>
+        <w:t>Chapter 18 – Tax Incidence</w:t>
+      </w:r>
+    </w:p>
     <w:p/>
+    <w:p>
+      <w:pPr>
+        <w:rPr>
+          <w:u w:val="single"/>
+        </w:rPr>
+      </w:pPr>
+      <w:r>
+        <w:rPr>
+          <w:u w:val="single"/>
+        </w:rPr>
+        <w:t>Preview Questions</w:t>
+      </w:r>
+    </w:p>
+    <w:p>
+      <w:pPr>
+        <w:pStyle w:val="ListParagraph"/>
+        <w:numPr>
+          <w:ilvl w:val="0"/>
+          <w:numId w:val="165"/>
+        </w:numPr>
+      </w:pPr>
+      <w:r>
+        <w:t>What is tax incidence?</w:t>
+      </w:r>
+    </w:p>
+    <w:p>
+      <w:pPr>
+        <w:pStyle w:val="ListParagraph"/>
+        <w:numPr>
+          <w:ilvl w:val="0"/>
+          <w:numId w:val="165"/>
+        </w:numPr>
+      </w:pPr>
+      <w:r>
+        <w:t>How do taxes impact market equilibrium?</w:t>
+      </w:r>
+    </w:p>
+    <w:p>
+      <w:pPr>
+        <w:pStyle w:val="ListParagraph"/>
+        <w:numPr>
+          <w:ilvl w:val="0"/>
+          <w:numId w:val="165"/>
+        </w:numPr>
+      </w:pPr>
+      <w:r>
+        <w:t>Does it matter whether the tax is levied on consumers or producers?</w:t>
+      </w:r>
+    </w:p>
+    <w:p>
+      <w:pPr>
+        <w:pStyle w:val="ListParagraph"/>
+        <w:numPr>
+          <w:ilvl w:val="0"/>
+          <w:numId w:val="165"/>
+        </w:numPr>
+      </w:pPr>
+      <w:r>
+        <w:t>What is an ad valorem tax?</w:t>
+      </w:r>
+    </w:p>
+    <w:p>
+      <w:pPr>
+        <w:pStyle w:val="ListParagraph"/>
+        <w:numPr>
+          <w:ilvl w:val="0"/>
+          <w:numId w:val="165"/>
+        </w:numPr>
+      </w:pPr>
+      <w:r>
+        <w:t>How does price elasticity effect tax incidence?</w:t>
+      </w:r>
+    </w:p>
+    <w:p>
+      <w:pPr>
+        <w:pStyle w:val="ListParagraph"/>
+        <w:numPr>
+          <w:ilvl w:val="0"/>
+          <w:numId w:val="165"/>
+        </w:numPr>
+      </w:pPr>
+      <w:r>
+        <w:t>How do competitive markets effect tax incidence?</w:t>
+      </w:r>
+    </w:p>
+    <w:p>
+      <w:pPr>
+        <w:pStyle w:val="ListParagraph"/>
+        <w:numPr>
+          <w:ilvl w:val="0"/>
+          <w:numId w:val="165"/>
+        </w:numPr>
+      </w:pPr>
+      <w:r>
+        <w:t>How does imperfect competition effect tax incidence?</w:t>
+      </w:r>
+    </w:p>
+    <w:p>
+      <w:pPr>
+        <w:pStyle w:val="ListParagraph"/>
+        <w:numPr>
+          <w:ilvl w:val="0"/>
+          <w:numId w:val="165"/>
+        </w:numPr>
+      </w:pPr>
+      <w:r>
+        <w:t>What other factors affect tax incidence?</w:t>
+      </w:r>
+    </w:p>
+    <w:p/>
+    <w:p>
+      <w:pPr>
+        <w:rPr>
+          <w:u w:val="single"/>
+        </w:rPr>
+      </w:pPr>
+      <w:r>
+        <w:rPr>
+          <w:u w:val="single"/>
+        </w:rPr>
+        <w:t>Reading Summary</w:t>
+      </w:r>
+    </w:p>
+    <w:p/>
+    <w:p>
+      <w:pPr>
+        <w:rPr>
+          <w:i/>
+        </w:rPr>
+      </w:pPr>
+      <w:r>
+        <w:rPr>
+          <w:i/>
+        </w:rPr>
+        <w:t>Introduction</w:t>
+      </w:r>
+    </w:p>
+    <w:p>
+      <w:pPr>
+        <w:pStyle w:val="ListParagraph"/>
+        <w:numPr>
+          <w:ilvl w:val="0"/>
+          <w:numId w:val="159"/>
+        </w:numPr>
+      </w:pPr>
+      <w:r>
+        <w:t>Debates about enacting a new tax often center around who should pay for the program being supported by the tax.</w:t>
+      </w:r>
+    </w:p>
+    <w:p>
+      <w:pPr>
+        <w:pStyle w:val="ListParagraph"/>
+        <w:numPr>
+          <w:ilvl w:val="0"/>
+          <w:numId w:val="159"/>
+        </w:numPr>
+      </w:pPr>
+      <w:r>
+        <w:t>Economics distinguish between on whom a tax is levied and who bears the burden of the tax.</w:t>
+      </w:r>
+    </w:p>
+    <w:p>
+      <w:pPr>
+        <w:pStyle w:val="ListParagraph"/>
+        <w:numPr>
+          <w:ilvl w:val="0"/>
+          <w:numId w:val="159"/>
+        </w:numPr>
+      </w:pPr>
+      <w:r>
+        <w:t>Tax burden is the true economic weight of a tax.</w:t>
+      </w:r>
+    </w:p>
+    <w:p>
+      <w:pPr>
+        <w:pStyle w:val="ListParagraph"/>
+        <w:numPr>
+          <w:ilvl w:val="1"/>
+          <w:numId w:val="159"/>
+        </w:numPr>
+      </w:pPr>
+      <w:r>
+        <w:t>Difference between an individual’s real income before and after the tax.</w:t>
+      </w:r>
+    </w:p>
+    <w:p>
+      <w:pPr>
+        <w:pStyle w:val="ListParagraph"/>
+        <w:numPr>
+          <w:ilvl w:val="0"/>
+          <w:numId w:val="159"/>
+        </w:numPr>
+      </w:pPr>
+      <w:r>
+        <w:t>Actual incidence of a tax may significantly differ from the intended incidence.</w:t>
+      </w:r>
+    </w:p>
+    <w:p>
+      <w:pPr>
+        <w:pStyle w:val="ListParagraph"/>
+        <w:numPr>
+          <w:ilvl w:val="0"/>
+          <w:numId w:val="159"/>
+        </w:numPr>
+      </w:pPr>
+      <w:r>
+        <w:t>T</w:t>
+      </w:r>
+      <w:r>
+        <w:t>ax</w:t>
+      </w:r>
+      <w:r>
+        <w:t xml:space="preserve"> shift backward (to a factor of production) indicates wages have</w:t>
+      </w:r>
+      <w:r>
+        <w:t xml:space="preserve"> fall</w:t>
+      </w:r>
+      <w:r>
+        <w:t>en</w:t>
+      </w:r>
+      <w:r>
+        <w:t>.</w:t>
+      </w:r>
+    </w:p>
+    <w:p>
+      <w:pPr>
+        <w:pStyle w:val="ListParagraph"/>
+        <w:numPr>
+          <w:ilvl w:val="1"/>
+          <w:numId w:val="159"/>
+        </w:numPr>
+      </w:pPr>
+      <w:r>
+        <w:t>Partially shift tax causes wages to fall less than the amount of the tax.</w:t>
+      </w:r>
+    </w:p>
+    <w:p>
+      <w:pPr>
+        <w:pStyle w:val="ListParagraph"/>
+        <w:numPr>
+          <w:ilvl w:val="0"/>
+          <w:numId w:val="159"/>
+        </w:numPr>
+      </w:pPr>
+      <w:r>
+        <w:t>Tax shift forward (to consumers) indicates that the prices has increased.</w:t>
+      </w:r>
+    </w:p>
+    <w:p>
+      <w:pPr>
+        <w:pStyle w:val="ListParagraph"/>
+        <w:numPr>
+          <w:ilvl w:val="0"/>
+          <w:numId w:val="159"/>
+        </w:numPr>
+      </w:pPr>
+      <w:r>
+        <w:t>There is a significant amount of debate about the incidence of the corporation income tax.</w:t>
+      </w:r>
+    </w:p>
+    <w:p>
+      <w:pPr>
+        <w:pStyle w:val="ListParagraph"/>
+        <w:numPr>
+          <w:ilvl w:val="0"/>
+          <w:numId w:val="159"/>
+        </w:numPr>
+      </w:pPr>
+      <w:r>
+        <w:t>Fairness depends on whom the tax is imposed and who truly pays the tax.</w:t>
+      </w:r>
+    </w:p>
+    <w:p>
+      <w:pPr>
+        <w:pStyle w:val="ListParagraph"/>
+        <w:numPr>
+          <w:ilvl w:val="0"/>
+          <w:numId w:val="159"/>
+        </w:numPr>
+      </w:pPr>
+      <w:r>
+        <w:t>Economics determines who truly bears the burden of a tax.</w:t>
+      </w:r>
+    </w:p>
+    <w:p>
+      <w:pPr>
+        <w:pStyle w:val="ListParagraph"/>
+        <w:numPr>
+          <w:ilvl w:val="0"/>
+          <w:numId w:val="159"/>
+        </w:numPr>
+      </w:pPr>
+      <w:r>
+        <w:t>Two taxes are said to be equivalent if they have identical effects.</w:t>
+      </w:r>
+    </w:p>
+    <w:p>
+      <w:pPr>
+        <w:pStyle w:val="ListParagraph"/>
+        <w:numPr>
+          <w:ilvl w:val="0"/>
+          <w:numId w:val="159"/>
+        </w:numPr>
+      </w:pPr>
+      <w:r>
+        <w:t>The same issues are present with subsidies.</w:t>
+      </w:r>
+    </w:p>
+    <w:p/>
+    <w:p>
+      <w:r>
+        <w:rPr>
+          <w:i/>
+        </w:rPr>
+        <w:t>Tax Incidence in Competitive Markets</w:t>
+      </w:r>
+    </w:p>
+    <w:p>
+      <w:pPr>
+        <w:pStyle w:val="ListParagraph"/>
+        <w:numPr>
+          <w:ilvl w:val="0"/>
+          <w:numId w:val="160"/>
+        </w:numPr>
+      </w:pPr>
+      <w:r>
+        <w:t>Effect of Tax at the Level of a Firm</w:t>
+      </w:r>
+      <w:bookmarkStart w:id="12" w:name="_GoBack"/>
+      <w:bookmarkEnd w:id="12"/>
+    </w:p>
+    <w:p>
+      <w:pPr>
+        <w:pStyle w:val="ListParagraph"/>
+        <w:numPr>
+          <w:ilvl w:val="0"/>
+          <w:numId w:val="160"/>
+        </w:numPr>
+      </w:pPr>
+      <w:r>
+        <w:t>Impact on Market Equilibrium</w:t>
+      </w:r>
+    </w:p>
+    <w:p>
+      <w:pPr>
+        <w:pStyle w:val="ListParagraph"/>
+        <w:numPr>
+          <w:ilvl w:val="0"/>
+          <w:numId w:val="160"/>
+        </w:numPr>
+      </w:pPr>
+      <w:r>
+        <w:t>Does It Matter Whether the Tax is Levied on Consumers or Producers?</w:t>
+      </w:r>
+    </w:p>
+    <w:p>
+      <w:pPr>
+        <w:pStyle w:val="ListParagraph"/>
+        <w:numPr>
+          <w:ilvl w:val="0"/>
+          <w:numId w:val="160"/>
+        </w:numPr>
+      </w:pPr>
+      <w:r>
+        <w:t>Ad Valorem Versus Specific Taxes</w:t>
+      </w:r>
+    </w:p>
+    <w:p>
+      <w:pPr>
+        <w:pStyle w:val="ListParagraph"/>
+        <w:numPr>
+          <w:ilvl w:val="0"/>
+          <w:numId w:val="160"/>
+        </w:numPr>
+      </w:pPr>
+      <w:r>
+        <w:t>The Effect of Elasticity</w:t>
+      </w:r>
+    </w:p>
+    <w:p>
+      <w:pPr>
+        <w:pStyle w:val="ListParagraph"/>
+        <w:numPr>
+          <w:ilvl w:val="0"/>
+          <w:numId w:val="160"/>
+        </w:numPr>
+      </w:pPr>
+      <w:r>
+        <w:t>Taxation of Factors</w:t>
+      </w:r>
+    </w:p>
+    <w:p>
+      <w:pPr>
+        <w:pStyle w:val="ListParagraph"/>
+        <w:numPr>
+          <w:ilvl w:val="1"/>
+          <w:numId w:val="160"/>
+        </w:numPr>
+      </w:pPr>
+      <w:r>
+        <w:t>Tax Incidence and the Demand and Supply for Labor</w:t>
+      </w:r>
+    </w:p>
+    <w:p>
+      <w:pPr>
+        <w:pStyle w:val="ListParagraph"/>
+        <w:numPr>
+          <w:ilvl w:val="1"/>
+          <w:numId w:val="160"/>
+        </w:numPr>
+      </w:pPr>
+      <w:r>
+        <w:t>Taxation of Inelastic Factors</w:t>
+      </w:r>
+    </w:p>
+    <w:p>
+      <w:pPr>
+        <w:pStyle w:val="ListParagraph"/>
+        <w:numPr>
+          <w:ilvl w:val="1"/>
+          <w:numId w:val="160"/>
+        </w:numPr>
+      </w:pPr>
+      <w:r>
+        <w:t>Taxation of Perfectly Elastic Factors</w:t>
+      </w:r>
+    </w:p>
+    <w:p/>
+    <w:p>
+      <w:r>
+        <w:t>Tax Incidence in Environments Without Perfect Competition</w:t>
+      </w:r>
+    </w:p>
+    <w:p>
+      <w:pPr>
+        <w:pStyle w:val="ListParagraph"/>
+        <w:numPr>
+          <w:ilvl w:val="0"/>
+          <w:numId w:val="161"/>
+        </w:numPr>
+      </w:pPr>
+      <w:r>
+        <w:t>Introduction</w:t>
+      </w:r>
+    </w:p>
+    <w:p>
+      <w:pPr>
+        <w:pStyle w:val="ListParagraph"/>
+        <w:numPr>
+          <w:ilvl w:val="0"/>
+          <w:numId w:val="161"/>
+        </w:numPr>
+      </w:pPr>
+      <w:r>
+        <w:t>Relationship Between the Change in Price and the Tax</w:t>
+      </w:r>
+    </w:p>
+    <w:p>
+      <w:pPr>
+        <w:pStyle w:val="ListParagraph"/>
+        <w:numPr>
+          <w:ilvl w:val="0"/>
+          <w:numId w:val="161"/>
+        </w:numPr>
+      </w:pPr>
+      <w:r>
+        <w:t>Ad Valorem Versus Specific Taxes</w:t>
+      </w:r>
+    </w:p>
+    <w:p>
+      <w:pPr>
+        <w:pStyle w:val="ListParagraph"/>
+        <w:numPr>
+          <w:ilvl w:val="0"/>
+          <w:numId w:val="161"/>
+        </w:numPr>
+      </w:pPr>
+      <w:r>
+        <w:t>Tax Incidence in Oligopolies</w:t>
+      </w:r>
+    </w:p>
+    <w:p/>
+    <w:p>
+      <w:r>
+        <w:lastRenderedPageBreak/>
+        <w:t>Equivalent Taxes</w:t>
+      </w:r>
+    </w:p>
+    <w:p>
+      <w:pPr>
+        <w:pStyle w:val="ListParagraph"/>
+        <w:numPr>
+          <w:ilvl w:val="0"/>
+          <w:numId w:val="162"/>
+        </w:numPr>
+      </w:pPr>
+      <w:r>
+        <w:t>Income Tax and Value-Added Tax</w:t>
+      </w:r>
+    </w:p>
+    <w:p>
+      <w:pPr>
+        <w:pStyle w:val="ListParagraph"/>
+        <w:numPr>
+          <w:ilvl w:val="0"/>
+          <w:numId w:val="162"/>
+        </w:numPr>
+      </w:pPr>
+      <w:r>
+        <w:t>Equivalence of Consumption and Wage Taxes</w:t>
+      </w:r>
+    </w:p>
+    <w:p>
+      <w:pPr>
+        <w:pStyle w:val="ListParagraph"/>
+        <w:numPr>
+          <w:ilvl w:val="0"/>
+          <w:numId w:val="162"/>
+        </w:numPr>
+      </w:pPr>
+      <w:r>
+        <w:t>Equivalence of Lifetime Consumption and Lifetime Income Taxes</w:t>
+      </w:r>
+    </w:p>
+    <w:p>
+      <w:pPr>
+        <w:pStyle w:val="ListParagraph"/>
+        <w:numPr>
+          <w:ilvl w:val="0"/>
+          <w:numId w:val="162"/>
+        </w:numPr>
+      </w:pPr>
+      <w:r>
+        <w:t>A Caveat on Equivalence</w:t>
+      </w:r>
+    </w:p>
+    <w:p/>
+    <w:p>
+      <w:r>
+        <w:t>Other Factors Affecting Tax Incidence</w:t>
+      </w:r>
+    </w:p>
+    <w:p>
+      <w:pPr>
+        <w:pStyle w:val="ListParagraph"/>
+        <w:numPr>
+          <w:ilvl w:val="0"/>
+          <w:numId w:val="163"/>
+        </w:numPr>
+      </w:pPr>
+      <w:r>
+        <w:t>Tax Incidence Under Partial and General Equilibrium</w:t>
+      </w:r>
+    </w:p>
+    <w:p>
+      <w:pPr>
+        <w:pStyle w:val="ListParagraph"/>
+        <w:numPr>
+          <w:ilvl w:val="0"/>
+          <w:numId w:val="163"/>
+        </w:numPr>
+      </w:pPr>
+      <w:r>
+        <w:t>Short-Run Versus Long-Run Effects</w:t>
+      </w:r>
+    </w:p>
+    <w:p>
+      <w:pPr>
+        <w:pStyle w:val="ListParagraph"/>
+        <w:numPr>
+          <w:ilvl w:val="0"/>
+          <w:numId w:val="163"/>
+        </w:numPr>
+      </w:pPr>
+      <w:r>
+        <w:t>Open Versus Closed Economy</w:t>
+      </w:r>
+    </w:p>
+    <w:p>
+      <w:pPr>
+        <w:pStyle w:val="ListParagraph"/>
+        <w:numPr>
+          <w:ilvl w:val="0"/>
+          <w:numId w:val="163"/>
+        </w:numPr>
+      </w:pPr>
+      <w:r>
+        <w:t>Associated Policy Changes</w:t>
+      </w:r>
+    </w:p>
+    <w:p/>
+    <w:p>
+      <w:r>
+        <w:t>Incidence of Taxes in the United States</w:t>
+      </w:r>
+    </w:p>
+    <w:p>
+      <w:pPr>
+        <w:pStyle w:val="ListParagraph"/>
+        <w:numPr>
+          <w:ilvl w:val="0"/>
+          <w:numId w:val="164"/>
+        </w:numPr>
+      </w:pPr>
+    </w:p>
     <w:sectPr>
       <w:pgSz w:w="12240" w:h="15840"/>
       <w:pgMar w:top="1440" w:right="1440" w:bottom="1440" w:left="1440" w:header="720" w:footer="720" w:gutter="0"/>
@@ -22261,7 +22883,7 @@
         <w:bCs/>
         <w:noProof/>
       </w:rPr>
-      <w:t>42</w:t>
+      <w:t>55</w:t>
     </w:r>
     <w:r>
       <w:rPr>
@@ -22300,7 +22922,7 @@
         <w:bCs/>
         <w:noProof/>
       </w:rPr>
-      <w:t>53</w:t>
+      <w:t>55</w:t>
     </w:r>
     <w:r>
       <w:rPr>
@@ -22931,6 +23553,119 @@
     </w:lvl>
   </w:abstractNum>
   <w:abstractNum w:abstractNumId="5" w15:restartNumberingAfterBreak="0">
+    <w:nsid w:val="00E510F5"/>
+    <w:multiLevelType w:val="hybridMultilevel"/>
+    <w:tmpl w:val="5EDA2E22"/>
+    <w:lvl w:ilvl="0" w:tplc="04090001">
+      <w:start w:val="1"/>
+      <w:numFmt w:val="bullet"/>
+      <w:lvlText w:val=""/>
+      <w:lvlJc w:val="left"/>
+      <w:pPr>
+        <w:ind w:left="720" w:hanging="360"/>
+      </w:pPr>
+      <w:rPr>
+        <w:rFonts w:ascii="Symbol" w:hAnsi="Symbol" w:hint="default"/>
+      </w:rPr>
+    </w:lvl>
+    <w:lvl w:ilvl="1" w:tplc="04090003" w:tentative="1">
+      <w:start w:val="1"/>
+      <w:numFmt w:val="bullet"/>
+      <w:lvlText w:val="o"/>
+      <w:lvlJc w:val="left"/>
+      <w:pPr>
+        <w:ind w:left="1440" w:hanging="360"/>
+      </w:pPr>
+      <w:rPr>
+        <w:rFonts w:ascii="Courier New" w:hAnsi="Courier New" w:cs="Courier New" w:hint="default"/>
+      </w:rPr>
+    </w:lvl>
+    <w:lvl w:ilvl="2" w:tplc="04090005" w:tentative="1">
+      <w:start w:val="1"/>
+      <w:numFmt w:val="bullet"/>
+      <w:lvlText w:val=""/>
+      <w:lvlJc w:val="left"/>
+      <w:pPr>
+        <w:ind w:left="2160" w:hanging="360"/>
+      </w:pPr>
+      <w:rPr>
+        <w:rFonts w:ascii="Wingdings" w:hAnsi="Wingdings" w:hint="default"/>
+      </w:rPr>
+    </w:lvl>
+    <w:lvl w:ilvl="3" w:tplc="04090001" w:tentative="1">
+      <w:start w:val="1"/>
+      <w:numFmt w:val="bullet"/>
+      <w:lvlText w:val=""/>
+      <w:lvlJc w:val="left"/>
+      <w:pPr>
+        <w:ind w:left="2880" w:hanging="360"/>
+      </w:pPr>
+      <w:rPr>
+        <w:rFonts w:ascii="Symbol" w:hAnsi="Symbol" w:hint="default"/>
+      </w:rPr>
+    </w:lvl>
+    <w:lvl w:ilvl="4" w:tplc="04090003" w:tentative="1">
+      <w:start w:val="1"/>
+      <w:numFmt w:val="bullet"/>
+      <w:lvlText w:val="o"/>
+      <w:lvlJc w:val="left"/>
+      <w:pPr>
+        <w:ind w:left="3600" w:hanging="360"/>
+      </w:pPr>
+      <w:rPr>
+        <w:rFonts w:ascii="Courier New" w:hAnsi="Courier New" w:cs="Courier New" w:hint="default"/>
+      </w:rPr>
+    </w:lvl>
+    <w:lvl w:ilvl="5" w:tplc="04090005" w:tentative="1">
+      <w:start w:val="1"/>
+      <w:numFmt w:val="bullet"/>
+      <w:lvlText w:val=""/>
+      <w:lvlJc w:val="left"/>
+      <w:pPr>
+        <w:ind w:left="4320" w:hanging="360"/>
+      </w:pPr>
+      <w:rPr>
+        <w:rFonts w:ascii="Wingdings" w:hAnsi="Wingdings" w:hint="default"/>
+      </w:rPr>
+    </w:lvl>
+    <w:lvl w:ilvl="6" w:tplc="04090001" w:tentative="1">
+      <w:start w:val="1"/>
+      <w:numFmt w:val="bullet"/>
+      <w:lvlText w:val=""/>
+      <w:lvlJc w:val="left"/>
+      <w:pPr>
+        <w:ind w:left="5040" w:hanging="360"/>
+      </w:pPr>
+      <w:rPr>
+        <w:rFonts w:ascii="Symbol" w:hAnsi="Symbol" w:hint="default"/>
+      </w:rPr>
+    </w:lvl>
+    <w:lvl w:ilvl="7" w:tplc="04090003" w:tentative="1">
+      <w:start w:val="1"/>
+      <w:numFmt w:val="bullet"/>
+      <w:lvlText w:val="o"/>
+      <w:lvlJc w:val="left"/>
+      <w:pPr>
+        <w:ind w:left="5760" w:hanging="360"/>
+      </w:pPr>
+      <w:rPr>
+        <w:rFonts w:ascii="Courier New" w:hAnsi="Courier New" w:cs="Courier New" w:hint="default"/>
+      </w:rPr>
+    </w:lvl>
+    <w:lvl w:ilvl="8" w:tplc="04090005" w:tentative="1">
+      <w:start w:val="1"/>
+      <w:numFmt w:val="bullet"/>
+      <w:lvlText w:val=""/>
+      <w:lvlJc w:val="left"/>
+      <w:pPr>
+        <w:ind w:left="6480" w:hanging="360"/>
+      </w:pPr>
+      <w:rPr>
+        <w:rFonts w:ascii="Wingdings" w:hAnsi="Wingdings" w:hint="default"/>
+      </w:rPr>
+    </w:lvl>
+  </w:abstractNum>
+  <w:abstractNum w:abstractNumId="6" w15:restartNumberingAfterBreak="0">
     <w:nsid w:val="016B1D63"/>
     <w:multiLevelType w:val="hybridMultilevel"/>
     <w:tmpl w:val="2C0E7D06"/>
@@ -23043,7 +23778,7 @@
       </w:rPr>
     </w:lvl>
   </w:abstractNum>
-  <w:abstractNum w:abstractNumId="6" w15:restartNumberingAfterBreak="0">
+  <w:abstractNum w:abstractNumId="7" w15:restartNumberingAfterBreak="0">
     <w:nsid w:val="03A908AF"/>
     <w:multiLevelType w:val="hybridMultilevel"/>
     <w:tmpl w:val="9DD8026A"/>
@@ -23156,7 +23891,7 @@
       </w:rPr>
     </w:lvl>
   </w:abstractNum>
-  <w:abstractNum w:abstractNumId="7" w15:restartNumberingAfterBreak="0">
+  <w:abstractNum w:abstractNumId="8" w15:restartNumberingAfterBreak="0">
     <w:nsid w:val="04C36B28"/>
     <w:multiLevelType w:val="hybridMultilevel"/>
     <w:tmpl w:val="4F3ABD8A"/>
@@ -23269,7 +24004,7 @@
       </w:rPr>
     </w:lvl>
   </w:abstractNum>
-  <w:abstractNum w:abstractNumId="8" w15:restartNumberingAfterBreak="0">
+  <w:abstractNum w:abstractNumId="9" w15:restartNumberingAfterBreak="0">
     <w:nsid w:val="05286F3B"/>
     <w:multiLevelType w:val="hybridMultilevel"/>
     <w:tmpl w:val="DF94EF08"/>
@@ -23382,7 +24117,7 @@
       </w:rPr>
     </w:lvl>
   </w:abstractNum>
-  <w:abstractNum w:abstractNumId="9" w15:restartNumberingAfterBreak="0">
+  <w:abstractNum w:abstractNumId="10" w15:restartNumberingAfterBreak="0">
     <w:nsid w:val="0537465D"/>
     <w:multiLevelType w:val="hybridMultilevel"/>
     <w:tmpl w:val="2FAE7EC0"/>
@@ -23495,7 +24230,7 @@
       </w:rPr>
     </w:lvl>
   </w:abstractNum>
-  <w:abstractNum w:abstractNumId="10" w15:restartNumberingAfterBreak="0">
+  <w:abstractNum w:abstractNumId="11" w15:restartNumberingAfterBreak="0">
     <w:nsid w:val="05A7195F"/>
     <w:multiLevelType w:val="hybridMultilevel"/>
     <w:tmpl w:val="869EBC14"/>
@@ -23608,7 +24343,7 @@
       </w:rPr>
     </w:lvl>
   </w:abstractNum>
-  <w:abstractNum w:abstractNumId="11" w15:restartNumberingAfterBreak="0">
+  <w:abstractNum w:abstractNumId="12" w15:restartNumberingAfterBreak="0">
     <w:nsid w:val="061E6297"/>
     <w:multiLevelType w:val="hybridMultilevel"/>
     <w:tmpl w:val="04B4A940"/>
@@ -23721,7 +24456,7 @@
       </w:rPr>
     </w:lvl>
   </w:abstractNum>
-  <w:abstractNum w:abstractNumId="12" w15:restartNumberingAfterBreak="0">
+  <w:abstractNum w:abstractNumId="13" w15:restartNumberingAfterBreak="0">
     <w:nsid w:val="071F6D4A"/>
     <w:multiLevelType w:val="hybridMultilevel"/>
     <w:tmpl w:val="605E58F6"/>
@@ -23834,7 +24569,7 @@
       </w:rPr>
     </w:lvl>
   </w:abstractNum>
-  <w:abstractNum w:abstractNumId="13" w15:restartNumberingAfterBreak="0">
+  <w:abstractNum w:abstractNumId="14" w15:restartNumberingAfterBreak="0">
     <w:nsid w:val="0883287F"/>
     <w:multiLevelType w:val="hybridMultilevel"/>
     <w:tmpl w:val="7756A5F6"/>
@@ -23947,7 +24682,7 @@
       </w:rPr>
     </w:lvl>
   </w:abstractNum>
-  <w:abstractNum w:abstractNumId="14" w15:restartNumberingAfterBreak="0">
+  <w:abstractNum w:abstractNumId="15" w15:restartNumberingAfterBreak="0">
     <w:nsid w:val="095B0635"/>
     <w:multiLevelType w:val="hybridMultilevel"/>
     <w:tmpl w:val="82068DA6"/>
@@ -24060,7 +24795,7 @@
       </w:rPr>
     </w:lvl>
   </w:abstractNum>
-  <w:abstractNum w:abstractNumId="15" w15:restartNumberingAfterBreak="0">
+  <w:abstractNum w:abstractNumId="16" w15:restartNumberingAfterBreak="0">
     <w:nsid w:val="0B7003F5"/>
     <w:multiLevelType w:val="hybridMultilevel"/>
     <w:tmpl w:val="E7149F18"/>
@@ -24173,7 +24908,7 @@
       </w:rPr>
     </w:lvl>
   </w:abstractNum>
-  <w:abstractNum w:abstractNumId="16" w15:restartNumberingAfterBreak="0">
+  <w:abstractNum w:abstractNumId="17" w15:restartNumberingAfterBreak="0">
     <w:nsid w:val="0C653502"/>
     <w:multiLevelType w:val="hybridMultilevel"/>
     <w:tmpl w:val="A76E9558"/>
@@ -24286,7 +25021,7 @@
       </w:rPr>
     </w:lvl>
   </w:abstractNum>
-  <w:abstractNum w:abstractNumId="17" w15:restartNumberingAfterBreak="0">
+  <w:abstractNum w:abstractNumId="18" w15:restartNumberingAfterBreak="0">
     <w:nsid w:val="0C9A2EBF"/>
     <w:multiLevelType w:val="hybridMultilevel"/>
     <w:tmpl w:val="396685A6"/>
@@ -24399,7 +25134,7 @@
       </w:rPr>
     </w:lvl>
   </w:abstractNum>
-  <w:abstractNum w:abstractNumId="18" w15:restartNumberingAfterBreak="0">
+  <w:abstractNum w:abstractNumId="19" w15:restartNumberingAfterBreak="0">
     <w:nsid w:val="0CEF4CF2"/>
     <w:multiLevelType w:val="hybridMultilevel"/>
     <w:tmpl w:val="3A46D770"/>
@@ -24512,7 +25247,7 @@
       </w:rPr>
     </w:lvl>
   </w:abstractNum>
-  <w:abstractNum w:abstractNumId="19" w15:restartNumberingAfterBreak="0">
+  <w:abstractNum w:abstractNumId="20" w15:restartNumberingAfterBreak="0">
     <w:nsid w:val="0E1270EC"/>
     <w:multiLevelType w:val="hybridMultilevel"/>
     <w:tmpl w:val="9976D3FE"/>
@@ -24625,7 +25360,7 @@
       </w:rPr>
     </w:lvl>
   </w:abstractNum>
-  <w:abstractNum w:abstractNumId="20" w15:restartNumberingAfterBreak="0">
+  <w:abstractNum w:abstractNumId="21" w15:restartNumberingAfterBreak="0">
     <w:nsid w:val="0E854500"/>
     <w:multiLevelType w:val="hybridMultilevel"/>
     <w:tmpl w:val="23A4B966"/>
@@ -24738,7 +25473,7 @@
       </w:rPr>
     </w:lvl>
   </w:abstractNum>
-  <w:abstractNum w:abstractNumId="21" w15:restartNumberingAfterBreak="0">
+  <w:abstractNum w:abstractNumId="22" w15:restartNumberingAfterBreak="0">
     <w:nsid w:val="0E963FAE"/>
     <w:multiLevelType w:val="hybridMultilevel"/>
     <w:tmpl w:val="76F4DB06"/>
@@ -24851,7 +25586,93 @@
       </w:rPr>
     </w:lvl>
   </w:abstractNum>
-  <w:abstractNum w:abstractNumId="22" w15:restartNumberingAfterBreak="0">
+  <w:abstractNum w:abstractNumId="23" w15:restartNumberingAfterBreak="0">
+    <w:nsid w:val="10164FD6"/>
+    <w:multiLevelType w:val="hybridMultilevel"/>
+    <w:tmpl w:val="030672D6"/>
+    <w:lvl w:ilvl="0" w:tplc="0409000F">
+      <w:start w:val="1"/>
+      <w:numFmt w:val="decimal"/>
+      <w:lvlText w:val="%1."/>
+      <w:lvlJc w:val="left"/>
+      <w:pPr>
+        <w:ind w:left="720" w:hanging="360"/>
+      </w:pPr>
+    </w:lvl>
+    <w:lvl w:ilvl="1" w:tplc="04090019" w:tentative="1">
+      <w:start w:val="1"/>
+      <w:numFmt w:val="lowerLetter"/>
+      <w:lvlText w:val="%2."/>
+      <w:lvlJc w:val="left"/>
+      <w:pPr>
+        <w:ind w:left="1440" w:hanging="360"/>
+      </w:pPr>
+    </w:lvl>
+    <w:lvl w:ilvl="2" w:tplc="0409001B" w:tentative="1">
+      <w:start w:val="1"/>
+      <w:numFmt w:val="lowerRoman"/>
+      <w:lvlText w:val="%3."/>
+      <w:lvlJc w:val="right"/>
+      <w:pPr>
+        <w:ind w:left="2160" w:hanging="180"/>
+      </w:pPr>
+    </w:lvl>
+    <w:lvl w:ilvl="3" w:tplc="0409000F" w:tentative="1">
+      <w:start w:val="1"/>
+      <w:numFmt w:val="decimal"/>
+      <w:lvlText w:val="%4."/>
+      <w:lvlJc w:val="left"/>
+      <w:pPr>
+        <w:ind w:left="2880" w:hanging="360"/>
+      </w:pPr>
+    </w:lvl>
+    <w:lvl w:ilvl="4" w:tplc="04090019" w:tentative="1">
+      <w:start w:val="1"/>
+      <w:numFmt w:val="lowerLetter"/>
+      <w:lvlText w:val="%5."/>
+      <w:lvlJc w:val="left"/>
+      <w:pPr>
+        <w:ind w:left="3600" w:hanging="360"/>
+      </w:pPr>
+    </w:lvl>
+    <w:lvl w:ilvl="5" w:tplc="0409001B" w:tentative="1">
+      <w:start w:val="1"/>
+      <w:numFmt w:val="lowerRoman"/>
+      <w:lvlText w:val="%6."/>
+      <w:lvlJc w:val="right"/>
+      <w:pPr>
+        <w:ind w:left="4320" w:hanging="180"/>
+      </w:pPr>
+    </w:lvl>
+    <w:lvl w:ilvl="6" w:tplc="0409000F" w:tentative="1">
+      <w:start w:val="1"/>
+      <w:numFmt w:val="decimal"/>
+      <w:lvlText w:val="%7."/>
+      <w:lvlJc w:val="left"/>
+      <w:pPr>
+        <w:ind w:left="5040" w:hanging="360"/>
+      </w:pPr>
+    </w:lvl>
+    <w:lvl w:ilvl="7" w:tplc="04090019" w:tentative="1">
+      <w:start w:val="1"/>
+      <w:numFmt w:val="lowerLetter"/>
+      <w:lvlText w:val="%8."/>
+      <w:lvlJc w:val="left"/>
+      <w:pPr>
+        <w:ind w:left="5760" w:hanging="360"/>
+      </w:pPr>
+    </w:lvl>
+    <w:lvl w:ilvl="8" w:tplc="0409001B" w:tentative="1">
+      <w:start w:val="1"/>
+      <w:numFmt w:val="lowerRoman"/>
+      <w:lvlText w:val="%9."/>
+      <w:lvlJc w:val="right"/>
+      <w:pPr>
+        <w:ind w:left="6480" w:hanging="180"/>
+      </w:pPr>
+    </w:lvl>
+  </w:abstractNum>
+  <w:abstractNum w:abstractNumId="24" w15:restartNumberingAfterBreak="0">
     <w:nsid w:val="108D254B"/>
     <w:multiLevelType w:val="hybridMultilevel"/>
     <w:tmpl w:val="F27630EA"/>
@@ -24964,7 +25785,7 @@
       </w:rPr>
     </w:lvl>
   </w:abstractNum>
-  <w:abstractNum w:abstractNumId="23" w15:restartNumberingAfterBreak="0">
+  <w:abstractNum w:abstractNumId="25" w15:restartNumberingAfterBreak="0">
     <w:nsid w:val="10A94A78"/>
     <w:multiLevelType w:val="hybridMultilevel"/>
     <w:tmpl w:val="23281BC4"/>
@@ -25077,7 +25898,7 @@
       </w:rPr>
     </w:lvl>
   </w:abstractNum>
-  <w:abstractNum w:abstractNumId="24" w15:restartNumberingAfterBreak="0">
+  <w:abstractNum w:abstractNumId="26" w15:restartNumberingAfterBreak="0">
     <w:nsid w:val="10E723FA"/>
     <w:multiLevelType w:val="hybridMultilevel"/>
     <w:tmpl w:val="DE0AB142"/>
@@ -25190,7 +26011,7 @@
       </w:rPr>
     </w:lvl>
   </w:abstractNum>
-  <w:abstractNum w:abstractNumId="25" w15:restartNumberingAfterBreak="0">
+  <w:abstractNum w:abstractNumId="27" w15:restartNumberingAfterBreak="0">
     <w:nsid w:val="119E7AEE"/>
     <w:multiLevelType w:val="hybridMultilevel"/>
     <w:tmpl w:val="B322D772"/>
@@ -25303,7 +26124,7 @@
       </w:rPr>
     </w:lvl>
   </w:abstractNum>
-  <w:abstractNum w:abstractNumId="26" w15:restartNumberingAfterBreak="0">
+  <w:abstractNum w:abstractNumId="28" w15:restartNumberingAfterBreak="0">
     <w:nsid w:val="12185795"/>
     <w:multiLevelType w:val="hybridMultilevel"/>
     <w:tmpl w:val="6FB86CEC"/>
@@ -25389,7 +26210,7 @@
       </w:pPr>
     </w:lvl>
   </w:abstractNum>
-  <w:abstractNum w:abstractNumId="27" w15:restartNumberingAfterBreak="0">
+  <w:abstractNum w:abstractNumId="29" w15:restartNumberingAfterBreak="0">
     <w:nsid w:val="13F83C97"/>
     <w:multiLevelType w:val="hybridMultilevel"/>
     <w:tmpl w:val="6212C1B4"/>
@@ -25502,7 +26323,7 @@
       </w:rPr>
     </w:lvl>
   </w:abstractNum>
-  <w:abstractNum w:abstractNumId="28" w15:restartNumberingAfterBreak="0">
+  <w:abstractNum w:abstractNumId="30" w15:restartNumberingAfterBreak="0">
     <w:nsid w:val="140B1AE6"/>
     <w:multiLevelType w:val="hybridMultilevel"/>
     <w:tmpl w:val="604CD4B0"/>
@@ -25588,7 +26409,7 @@
       </w:pPr>
     </w:lvl>
   </w:abstractNum>
-  <w:abstractNum w:abstractNumId="29" w15:restartNumberingAfterBreak="0">
+  <w:abstractNum w:abstractNumId="31" w15:restartNumberingAfterBreak="0">
     <w:nsid w:val="14216AB5"/>
     <w:multiLevelType w:val="hybridMultilevel"/>
     <w:tmpl w:val="CA884850"/>
@@ -25701,7 +26522,7 @@
       </w:rPr>
     </w:lvl>
   </w:abstractNum>
-  <w:abstractNum w:abstractNumId="30" w15:restartNumberingAfterBreak="0">
+  <w:abstractNum w:abstractNumId="32" w15:restartNumberingAfterBreak="0">
     <w:nsid w:val="14523220"/>
     <w:multiLevelType w:val="hybridMultilevel"/>
     <w:tmpl w:val="06F0A330"/>
@@ -25814,7 +26635,7 @@
       </w:rPr>
     </w:lvl>
   </w:abstractNum>
-  <w:abstractNum w:abstractNumId="31" w15:restartNumberingAfterBreak="0">
+  <w:abstractNum w:abstractNumId="33" w15:restartNumberingAfterBreak="0">
     <w:nsid w:val="161E3683"/>
     <w:multiLevelType w:val="hybridMultilevel"/>
     <w:tmpl w:val="FD98538A"/>
@@ -25927,7 +26748,7 @@
       </w:rPr>
     </w:lvl>
   </w:abstractNum>
-  <w:abstractNum w:abstractNumId="32" w15:restartNumberingAfterBreak="0">
+  <w:abstractNum w:abstractNumId="34" w15:restartNumberingAfterBreak="0">
     <w:nsid w:val="18B74AE9"/>
     <w:multiLevelType w:val="hybridMultilevel"/>
     <w:tmpl w:val="3B827EC8"/>
@@ -26040,7 +26861,7 @@
       </w:rPr>
     </w:lvl>
   </w:abstractNum>
-  <w:abstractNum w:abstractNumId="33" w15:restartNumberingAfterBreak="0">
+  <w:abstractNum w:abstractNumId="35" w15:restartNumberingAfterBreak="0">
     <w:nsid w:val="18BA3BB4"/>
     <w:multiLevelType w:val="hybridMultilevel"/>
     <w:tmpl w:val="62D03A9E"/>
@@ -26153,7 +26974,7 @@
       </w:rPr>
     </w:lvl>
   </w:abstractNum>
-  <w:abstractNum w:abstractNumId="34" w15:restartNumberingAfterBreak="0">
+  <w:abstractNum w:abstractNumId="36" w15:restartNumberingAfterBreak="0">
     <w:nsid w:val="19C72445"/>
     <w:multiLevelType w:val="hybridMultilevel"/>
     <w:tmpl w:val="62EE98BA"/>
@@ -26266,7 +27087,7 @@
       </w:rPr>
     </w:lvl>
   </w:abstractNum>
-  <w:abstractNum w:abstractNumId="35" w15:restartNumberingAfterBreak="0">
+  <w:abstractNum w:abstractNumId="37" w15:restartNumberingAfterBreak="0">
     <w:nsid w:val="1DAE59CF"/>
     <w:multiLevelType w:val="hybridMultilevel"/>
     <w:tmpl w:val="54E67610"/>
@@ -26379,7 +27200,7 @@
       </w:rPr>
     </w:lvl>
   </w:abstractNum>
-  <w:abstractNum w:abstractNumId="36" w15:restartNumberingAfterBreak="0">
+  <w:abstractNum w:abstractNumId="38" w15:restartNumberingAfterBreak="0">
     <w:nsid w:val="1DFF6E9B"/>
     <w:multiLevelType w:val="hybridMultilevel"/>
     <w:tmpl w:val="DA349278"/>
@@ -26492,7 +27313,7 @@
       </w:rPr>
     </w:lvl>
   </w:abstractNum>
-  <w:abstractNum w:abstractNumId="37" w15:restartNumberingAfterBreak="0">
+  <w:abstractNum w:abstractNumId="39" w15:restartNumberingAfterBreak="0">
     <w:nsid w:val="1FC500A5"/>
     <w:multiLevelType w:val="hybridMultilevel"/>
     <w:tmpl w:val="D2F80F6E"/>
@@ -26578,7 +27399,7 @@
       </w:pPr>
     </w:lvl>
   </w:abstractNum>
-  <w:abstractNum w:abstractNumId="38" w15:restartNumberingAfterBreak="0">
+  <w:abstractNum w:abstractNumId="40" w15:restartNumberingAfterBreak="0">
     <w:nsid w:val="20FD3282"/>
     <w:multiLevelType w:val="hybridMultilevel"/>
     <w:tmpl w:val="DC5403A0"/>
@@ -26691,7 +27512,7 @@
       </w:rPr>
     </w:lvl>
   </w:abstractNum>
-  <w:abstractNum w:abstractNumId="39" w15:restartNumberingAfterBreak="0">
+  <w:abstractNum w:abstractNumId="41" w15:restartNumberingAfterBreak="0">
     <w:nsid w:val="239C63BA"/>
     <w:multiLevelType w:val="hybridMultilevel"/>
     <w:tmpl w:val="38B25406"/>
@@ -26804,7 +27625,7 @@
       </w:rPr>
     </w:lvl>
   </w:abstractNum>
-  <w:abstractNum w:abstractNumId="40" w15:restartNumberingAfterBreak="0">
+  <w:abstractNum w:abstractNumId="42" w15:restartNumberingAfterBreak="0">
     <w:nsid w:val="242F4529"/>
     <w:multiLevelType w:val="hybridMultilevel"/>
     <w:tmpl w:val="D3C6E376"/>
@@ -26917,7 +27738,7 @@
       </w:rPr>
     </w:lvl>
   </w:abstractNum>
-  <w:abstractNum w:abstractNumId="41" w15:restartNumberingAfterBreak="0">
+  <w:abstractNum w:abstractNumId="43" w15:restartNumberingAfterBreak="0">
     <w:nsid w:val="24A340A1"/>
     <w:multiLevelType w:val="hybridMultilevel"/>
     <w:tmpl w:val="B434D7A6"/>
@@ -27030,7 +27851,7 @@
       </w:rPr>
     </w:lvl>
   </w:abstractNum>
-  <w:abstractNum w:abstractNumId="42" w15:restartNumberingAfterBreak="0">
+  <w:abstractNum w:abstractNumId="44" w15:restartNumberingAfterBreak="0">
     <w:nsid w:val="25572783"/>
     <w:multiLevelType w:val="hybridMultilevel"/>
     <w:tmpl w:val="0A20CB32"/>
@@ -27143,7 +27964,7 @@
       </w:rPr>
     </w:lvl>
   </w:abstractNum>
-  <w:abstractNum w:abstractNumId="43" w15:restartNumberingAfterBreak="0">
+  <w:abstractNum w:abstractNumId="45" w15:restartNumberingAfterBreak="0">
     <w:nsid w:val="26EB356D"/>
     <w:multiLevelType w:val="hybridMultilevel"/>
     <w:tmpl w:val="AF12DA1A"/>
@@ -27229,7 +28050,7 @@
       </w:pPr>
     </w:lvl>
   </w:abstractNum>
-  <w:abstractNum w:abstractNumId="44" w15:restartNumberingAfterBreak="0">
+  <w:abstractNum w:abstractNumId="46" w15:restartNumberingAfterBreak="0">
     <w:nsid w:val="270947E2"/>
     <w:multiLevelType w:val="hybridMultilevel"/>
     <w:tmpl w:val="DD941338"/>
@@ -27342,7 +28163,7 @@
       </w:rPr>
     </w:lvl>
   </w:abstractNum>
-  <w:abstractNum w:abstractNumId="45" w15:restartNumberingAfterBreak="0">
+  <w:abstractNum w:abstractNumId="47" w15:restartNumberingAfterBreak="0">
     <w:nsid w:val="27AD5329"/>
     <w:multiLevelType w:val="hybridMultilevel"/>
     <w:tmpl w:val="13C83F96"/>
@@ -27455,7 +28276,7 @@
       </w:rPr>
     </w:lvl>
   </w:abstractNum>
-  <w:abstractNum w:abstractNumId="46" w15:restartNumberingAfterBreak="0">
+  <w:abstractNum w:abstractNumId="48" w15:restartNumberingAfterBreak="0">
     <w:nsid w:val="27D96551"/>
     <w:multiLevelType w:val="hybridMultilevel"/>
     <w:tmpl w:val="33D6135A"/>
@@ -27568,7 +28389,7 @@
       </w:rPr>
     </w:lvl>
   </w:abstractNum>
-  <w:abstractNum w:abstractNumId="47" w15:restartNumberingAfterBreak="0">
+  <w:abstractNum w:abstractNumId="49" w15:restartNumberingAfterBreak="0">
     <w:nsid w:val="284C1F36"/>
     <w:multiLevelType w:val="hybridMultilevel"/>
     <w:tmpl w:val="2AA0A6A8"/>
@@ -27681,7 +28502,7 @@
       </w:rPr>
     </w:lvl>
   </w:abstractNum>
-  <w:abstractNum w:abstractNumId="48" w15:restartNumberingAfterBreak="0">
+  <w:abstractNum w:abstractNumId="50" w15:restartNumberingAfterBreak="0">
     <w:nsid w:val="28B90BFF"/>
     <w:multiLevelType w:val="hybridMultilevel"/>
     <w:tmpl w:val="D75EE4A2"/>
@@ -27794,7 +28615,7 @@
       </w:rPr>
     </w:lvl>
   </w:abstractNum>
-  <w:abstractNum w:abstractNumId="49" w15:restartNumberingAfterBreak="0">
+  <w:abstractNum w:abstractNumId="51" w15:restartNumberingAfterBreak="0">
     <w:nsid w:val="29456E6E"/>
     <w:multiLevelType w:val="hybridMultilevel"/>
     <w:tmpl w:val="908A7DA0"/>
@@ -27907,7 +28728,7 @@
       </w:rPr>
     </w:lvl>
   </w:abstractNum>
-  <w:abstractNum w:abstractNumId="50" w15:restartNumberingAfterBreak="0">
+  <w:abstractNum w:abstractNumId="52" w15:restartNumberingAfterBreak="0">
     <w:nsid w:val="2A386D4B"/>
     <w:multiLevelType w:val="hybridMultilevel"/>
     <w:tmpl w:val="68FE464E"/>
@@ -28020,7 +28841,7 @@
       </w:rPr>
     </w:lvl>
   </w:abstractNum>
-  <w:abstractNum w:abstractNumId="51" w15:restartNumberingAfterBreak="0">
+  <w:abstractNum w:abstractNumId="53" w15:restartNumberingAfterBreak="0">
     <w:nsid w:val="2A6821A8"/>
     <w:multiLevelType w:val="hybridMultilevel"/>
     <w:tmpl w:val="9E9AE1B2"/>
@@ -28133,7 +28954,7 @@
       </w:rPr>
     </w:lvl>
   </w:abstractNum>
-  <w:abstractNum w:abstractNumId="52" w15:restartNumberingAfterBreak="0">
+  <w:abstractNum w:abstractNumId="54" w15:restartNumberingAfterBreak="0">
     <w:nsid w:val="2A9E18E7"/>
     <w:multiLevelType w:val="hybridMultilevel"/>
     <w:tmpl w:val="09F09AF8"/>
@@ -28246,7 +29067,7 @@
       </w:rPr>
     </w:lvl>
   </w:abstractNum>
-  <w:abstractNum w:abstractNumId="53" w15:restartNumberingAfterBreak="0">
+  <w:abstractNum w:abstractNumId="55" w15:restartNumberingAfterBreak="0">
     <w:nsid w:val="2BB15775"/>
     <w:multiLevelType w:val="hybridMultilevel"/>
     <w:tmpl w:val="DED2D328"/>
@@ -28359,7 +29180,7 @@
       </w:rPr>
     </w:lvl>
   </w:abstractNum>
-  <w:abstractNum w:abstractNumId="54" w15:restartNumberingAfterBreak="0">
+  <w:abstractNum w:abstractNumId="56" w15:restartNumberingAfterBreak="0">
     <w:nsid w:val="2C3654F4"/>
     <w:multiLevelType w:val="hybridMultilevel"/>
     <w:tmpl w:val="B5725524"/>
@@ -28472,7 +29293,7 @@
       </w:rPr>
     </w:lvl>
   </w:abstractNum>
-  <w:abstractNum w:abstractNumId="55" w15:restartNumberingAfterBreak="0">
+  <w:abstractNum w:abstractNumId="57" w15:restartNumberingAfterBreak="0">
     <w:nsid w:val="2C4806DF"/>
     <w:multiLevelType w:val="hybridMultilevel"/>
     <w:tmpl w:val="AF944068"/>
@@ -28585,7 +29406,7 @@
       </w:rPr>
     </w:lvl>
   </w:abstractNum>
-  <w:abstractNum w:abstractNumId="56" w15:restartNumberingAfterBreak="0">
+  <w:abstractNum w:abstractNumId="58" w15:restartNumberingAfterBreak="0">
     <w:nsid w:val="2DB118C3"/>
     <w:multiLevelType w:val="hybridMultilevel"/>
     <w:tmpl w:val="70C0DADE"/>
@@ -28698,7 +29519,7 @@
       </w:rPr>
     </w:lvl>
   </w:abstractNum>
-  <w:abstractNum w:abstractNumId="57" w15:restartNumberingAfterBreak="0">
+  <w:abstractNum w:abstractNumId="59" w15:restartNumberingAfterBreak="0">
     <w:nsid w:val="2E355185"/>
     <w:multiLevelType w:val="hybridMultilevel"/>
     <w:tmpl w:val="3D788E16"/>
@@ -28811,7 +29632,7 @@
       </w:rPr>
     </w:lvl>
   </w:abstractNum>
-  <w:abstractNum w:abstractNumId="58" w15:restartNumberingAfterBreak="0">
+  <w:abstractNum w:abstractNumId="60" w15:restartNumberingAfterBreak="0">
     <w:nsid w:val="2F4E0FA8"/>
     <w:multiLevelType w:val="hybridMultilevel"/>
     <w:tmpl w:val="9614033A"/>
@@ -28924,7 +29745,7 @@
       </w:rPr>
     </w:lvl>
   </w:abstractNum>
-  <w:abstractNum w:abstractNumId="59" w15:restartNumberingAfterBreak="0">
+  <w:abstractNum w:abstractNumId="61" w15:restartNumberingAfterBreak="0">
     <w:nsid w:val="2F8958A3"/>
     <w:multiLevelType w:val="hybridMultilevel"/>
     <w:tmpl w:val="2148361E"/>
@@ -29037,7 +29858,7 @@
       </w:rPr>
     </w:lvl>
   </w:abstractNum>
-  <w:abstractNum w:abstractNumId="60" w15:restartNumberingAfterBreak="0">
+  <w:abstractNum w:abstractNumId="62" w15:restartNumberingAfterBreak="0">
     <w:nsid w:val="30091260"/>
     <w:multiLevelType w:val="hybridMultilevel"/>
     <w:tmpl w:val="2C6CACEC"/>
@@ -29150,7 +29971,7 @@
       </w:rPr>
     </w:lvl>
   </w:abstractNum>
-  <w:abstractNum w:abstractNumId="61" w15:restartNumberingAfterBreak="0">
+  <w:abstractNum w:abstractNumId="63" w15:restartNumberingAfterBreak="0">
     <w:nsid w:val="302B2D9F"/>
     <w:multiLevelType w:val="hybridMultilevel"/>
     <w:tmpl w:val="BC36DFB8"/>
@@ -29263,7 +30084,7 @@
       </w:rPr>
     </w:lvl>
   </w:abstractNum>
-  <w:abstractNum w:abstractNumId="62" w15:restartNumberingAfterBreak="0">
+  <w:abstractNum w:abstractNumId="64" w15:restartNumberingAfterBreak="0">
     <w:nsid w:val="304175FC"/>
     <w:multiLevelType w:val="hybridMultilevel"/>
     <w:tmpl w:val="F932BB30"/>
@@ -29376,7 +30197,7 @@
       </w:rPr>
     </w:lvl>
   </w:abstractNum>
-  <w:abstractNum w:abstractNumId="63" w15:restartNumberingAfterBreak="0">
+  <w:abstractNum w:abstractNumId="65" w15:restartNumberingAfterBreak="0">
     <w:nsid w:val="30974A60"/>
     <w:multiLevelType w:val="hybridMultilevel"/>
     <w:tmpl w:val="033EA79C"/>
@@ -29489,7 +30310,7 @@
       </w:rPr>
     </w:lvl>
   </w:abstractNum>
-  <w:abstractNum w:abstractNumId="64" w15:restartNumberingAfterBreak="0">
+  <w:abstractNum w:abstractNumId="66" w15:restartNumberingAfterBreak="0">
     <w:nsid w:val="31C179B7"/>
     <w:multiLevelType w:val="hybridMultilevel"/>
     <w:tmpl w:val="63EAA4FE"/>
@@ -29575,7 +30396,7 @@
       </w:pPr>
     </w:lvl>
   </w:abstractNum>
-  <w:abstractNum w:abstractNumId="65" w15:restartNumberingAfterBreak="0">
+  <w:abstractNum w:abstractNumId="67" w15:restartNumberingAfterBreak="0">
     <w:nsid w:val="323B4CC6"/>
     <w:multiLevelType w:val="hybridMultilevel"/>
     <w:tmpl w:val="07105856"/>
@@ -29688,7 +30509,7 @@
       </w:rPr>
     </w:lvl>
   </w:abstractNum>
-  <w:abstractNum w:abstractNumId="66" w15:restartNumberingAfterBreak="0">
+  <w:abstractNum w:abstractNumId="68" w15:restartNumberingAfterBreak="0">
     <w:nsid w:val="32F81A4C"/>
     <w:multiLevelType w:val="hybridMultilevel"/>
     <w:tmpl w:val="312A7E08"/>
@@ -29801,7 +30622,7 @@
       </w:rPr>
     </w:lvl>
   </w:abstractNum>
-  <w:abstractNum w:abstractNumId="67" w15:restartNumberingAfterBreak="0">
+  <w:abstractNum w:abstractNumId="69" w15:restartNumberingAfterBreak="0">
     <w:nsid w:val="33AA480E"/>
     <w:multiLevelType w:val="hybridMultilevel"/>
     <w:tmpl w:val="F7BCAA44"/>
@@ -29887,7 +30708,120 @@
       </w:pPr>
     </w:lvl>
   </w:abstractNum>
-  <w:abstractNum w:abstractNumId="68" w15:restartNumberingAfterBreak="0">
+  <w:abstractNum w:abstractNumId="70" w15:restartNumberingAfterBreak="0">
+    <w:nsid w:val="349C7903"/>
+    <w:multiLevelType w:val="hybridMultilevel"/>
+    <w:tmpl w:val="8106469C"/>
+    <w:lvl w:ilvl="0" w:tplc="04090001">
+      <w:start w:val="1"/>
+      <w:numFmt w:val="bullet"/>
+      <w:lvlText w:val=""/>
+      <w:lvlJc w:val="left"/>
+      <w:pPr>
+        <w:ind w:left="720" w:hanging="360"/>
+      </w:pPr>
+      <w:rPr>
+        <w:rFonts w:ascii="Symbol" w:hAnsi="Symbol" w:hint="default"/>
+      </w:rPr>
+    </w:lvl>
+    <w:lvl w:ilvl="1" w:tplc="04090003" w:tentative="1">
+      <w:start w:val="1"/>
+      <w:numFmt w:val="bullet"/>
+      <w:lvlText w:val="o"/>
+      <w:lvlJc w:val="left"/>
+      <w:pPr>
+        <w:ind w:left="1440" w:hanging="360"/>
+      </w:pPr>
+      <w:rPr>
+        <w:rFonts w:ascii="Courier New" w:hAnsi="Courier New" w:cs="Courier New" w:hint="default"/>
+      </w:rPr>
+    </w:lvl>
+    <w:lvl w:ilvl="2" w:tplc="04090005" w:tentative="1">
+      <w:start w:val="1"/>
+      <w:numFmt w:val="bullet"/>
+      <w:lvlText w:val=""/>
+      <w:lvlJc w:val="left"/>
+      <w:pPr>
+        <w:ind w:left="2160" w:hanging="360"/>
+      </w:pPr>
+      <w:rPr>
+        <w:rFonts w:ascii="Wingdings" w:hAnsi="Wingdings" w:hint="default"/>
+      </w:rPr>
+    </w:lvl>
+    <w:lvl w:ilvl="3" w:tplc="04090001" w:tentative="1">
+      <w:start w:val="1"/>
+      <w:numFmt w:val="bullet"/>
+      <w:lvlText w:val=""/>
+      <w:lvlJc w:val="left"/>
+      <w:pPr>
+        <w:ind w:left="2880" w:hanging="360"/>
+      </w:pPr>
+      <w:rPr>
+        <w:rFonts w:ascii="Symbol" w:hAnsi="Symbol" w:hint="default"/>
+      </w:rPr>
+    </w:lvl>
+    <w:lvl w:ilvl="4" w:tplc="04090003" w:tentative="1">
+      <w:start w:val="1"/>
+      <w:numFmt w:val="bullet"/>
+      <w:lvlText w:val="o"/>
+      <w:lvlJc w:val="left"/>
+      <w:pPr>
+        <w:ind w:left="3600" w:hanging="360"/>
+      </w:pPr>
+      <w:rPr>
+        <w:rFonts w:ascii="Courier New" w:hAnsi="Courier New" w:cs="Courier New" w:hint="default"/>
+      </w:rPr>
+    </w:lvl>
+    <w:lvl w:ilvl="5" w:tplc="04090005" w:tentative="1">
+      <w:start w:val="1"/>
+      <w:numFmt w:val="bullet"/>
+      <w:lvlText w:val=""/>
+      <w:lvlJc w:val="left"/>
+      <w:pPr>
+        <w:ind w:left="4320" w:hanging="360"/>
+      </w:pPr>
+      <w:rPr>
+        <w:rFonts w:ascii="Wingdings" w:hAnsi="Wingdings" w:hint="default"/>
+      </w:rPr>
+    </w:lvl>
+    <w:lvl w:ilvl="6" w:tplc="04090001" w:tentative="1">
+      <w:start w:val="1"/>
+      <w:numFmt w:val="bullet"/>
+      <w:lvlText w:val=""/>
+      <w:lvlJc w:val="left"/>
+      <w:pPr>
+        <w:ind w:left="5040" w:hanging="360"/>
+      </w:pPr>
+      <w:rPr>
+        <w:rFonts w:ascii="Symbol" w:hAnsi="Symbol" w:hint="default"/>
+      </w:rPr>
+    </w:lvl>
+    <w:lvl w:ilvl="7" w:tplc="04090003" w:tentative="1">
+      <w:start w:val="1"/>
+      <w:numFmt w:val="bullet"/>
+      <w:lvlText w:val="o"/>
+      <w:lvlJc w:val="left"/>
+      <w:pPr>
+        <w:ind w:left="5760" w:hanging="360"/>
+      </w:pPr>
+      <w:rPr>
+        <w:rFonts w:ascii="Courier New" w:hAnsi="Courier New" w:cs="Courier New" w:hint="default"/>
+      </w:rPr>
+    </w:lvl>
+    <w:lvl w:ilvl="8" w:tplc="04090005" w:tentative="1">
+      <w:start w:val="1"/>
+      <w:numFmt w:val="bullet"/>
+      <w:lvlText w:val=""/>
+      <w:lvlJc w:val="left"/>
+      <w:pPr>
+        <w:ind w:left="6480" w:hanging="360"/>
+      </w:pPr>
+      <w:rPr>
+        <w:rFonts w:ascii="Wingdings" w:hAnsi="Wingdings" w:hint="default"/>
+      </w:rPr>
+    </w:lvl>
+  </w:abstractNum>
+  <w:abstractNum w:abstractNumId="71" w15:restartNumberingAfterBreak="0">
     <w:nsid w:val="34F976FC"/>
     <w:multiLevelType w:val="hybridMultilevel"/>
     <w:tmpl w:val="26641DE2"/>
@@ -30000,7 +30934,7 @@
       </w:rPr>
     </w:lvl>
   </w:abstractNum>
-  <w:abstractNum w:abstractNumId="69" w15:restartNumberingAfterBreak="0">
+  <w:abstractNum w:abstractNumId="72" w15:restartNumberingAfterBreak="0">
     <w:nsid w:val="36256AE7"/>
     <w:multiLevelType w:val="hybridMultilevel"/>
     <w:tmpl w:val="BFC6C0EA"/>
@@ -30113,7 +31047,7 @@
       </w:rPr>
     </w:lvl>
   </w:abstractNum>
-  <w:abstractNum w:abstractNumId="70" w15:restartNumberingAfterBreak="0">
+  <w:abstractNum w:abstractNumId="73" w15:restartNumberingAfterBreak="0">
     <w:nsid w:val="39B33466"/>
     <w:multiLevelType w:val="hybridMultilevel"/>
     <w:tmpl w:val="DB2822A8"/>
@@ -30226,7 +31160,7 @@
       </w:rPr>
     </w:lvl>
   </w:abstractNum>
-  <w:abstractNum w:abstractNumId="71" w15:restartNumberingAfterBreak="0">
+  <w:abstractNum w:abstractNumId="74" w15:restartNumberingAfterBreak="0">
     <w:nsid w:val="3C0A0BE9"/>
     <w:multiLevelType w:val="hybridMultilevel"/>
     <w:tmpl w:val="548294C0"/>
@@ -30339,7 +31273,7 @@
       </w:rPr>
     </w:lvl>
   </w:abstractNum>
-  <w:abstractNum w:abstractNumId="72" w15:restartNumberingAfterBreak="0">
+  <w:abstractNum w:abstractNumId="75" w15:restartNumberingAfterBreak="0">
     <w:nsid w:val="3C48635E"/>
     <w:multiLevelType w:val="hybridMultilevel"/>
     <w:tmpl w:val="BC6C0208"/>
@@ -30452,7 +31386,7 @@
       </w:rPr>
     </w:lvl>
   </w:abstractNum>
-  <w:abstractNum w:abstractNumId="73" w15:restartNumberingAfterBreak="0">
+  <w:abstractNum w:abstractNumId="76" w15:restartNumberingAfterBreak="0">
     <w:nsid w:val="3CDE4B5C"/>
     <w:multiLevelType w:val="hybridMultilevel"/>
     <w:tmpl w:val="8D8A66B4"/>
@@ -30565,7 +31499,7 @@
       </w:rPr>
     </w:lvl>
   </w:abstractNum>
-  <w:abstractNum w:abstractNumId="74" w15:restartNumberingAfterBreak="0">
+  <w:abstractNum w:abstractNumId="77" w15:restartNumberingAfterBreak="0">
     <w:nsid w:val="3EBA25C0"/>
     <w:multiLevelType w:val="hybridMultilevel"/>
     <w:tmpl w:val="FF34F7BC"/>
@@ -30678,7 +31612,7 @@
       </w:rPr>
     </w:lvl>
   </w:abstractNum>
-  <w:abstractNum w:abstractNumId="75" w15:restartNumberingAfterBreak="0">
+  <w:abstractNum w:abstractNumId="78" w15:restartNumberingAfterBreak="0">
     <w:nsid w:val="3ED821E5"/>
     <w:multiLevelType w:val="hybridMultilevel"/>
     <w:tmpl w:val="1668D94E"/>
@@ -30791,7 +31725,7 @@
       </w:rPr>
     </w:lvl>
   </w:abstractNum>
-  <w:abstractNum w:abstractNumId="76" w15:restartNumberingAfterBreak="0">
+  <w:abstractNum w:abstractNumId="79" w15:restartNumberingAfterBreak="0">
     <w:nsid w:val="40B11817"/>
     <w:multiLevelType w:val="hybridMultilevel"/>
     <w:tmpl w:val="51D6D98C"/>
@@ -30904,7 +31838,7 @@
       </w:rPr>
     </w:lvl>
   </w:abstractNum>
-  <w:abstractNum w:abstractNumId="77" w15:restartNumberingAfterBreak="0">
+  <w:abstractNum w:abstractNumId="80" w15:restartNumberingAfterBreak="0">
     <w:nsid w:val="41261EED"/>
     <w:multiLevelType w:val="hybridMultilevel"/>
     <w:tmpl w:val="66C06C7A"/>
@@ -30990,7 +31924,7 @@
       </w:pPr>
     </w:lvl>
   </w:abstractNum>
-  <w:abstractNum w:abstractNumId="78" w15:restartNumberingAfterBreak="0">
+  <w:abstractNum w:abstractNumId="81" w15:restartNumberingAfterBreak="0">
     <w:nsid w:val="4156429C"/>
     <w:multiLevelType w:val="hybridMultilevel"/>
     <w:tmpl w:val="5058A232"/>
@@ -31103,7 +32037,7 @@
       </w:rPr>
     </w:lvl>
   </w:abstractNum>
-  <w:abstractNum w:abstractNumId="79" w15:restartNumberingAfterBreak="0">
+  <w:abstractNum w:abstractNumId="82" w15:restartNumberingAfterBreak="0">
     <w:nsid w:val="41CD29BF"/>
     <w:multiLevelType w:val="hybridMultilevel"/>
     <w:tmpl w:val="977C0720"/>
@@ -31216,7 +32150,7 @@
       </w:rPr>
     </w:lvl>
   </w:abstractNum>
-  <w:abstractNum w:abstractNumId="80" w15:restartNumberingAfterBreak="0">
+  <w:abstractNum w:abstractNumId="83" w15:restartNumberingAfterBreak="0">
     <w:nsid w:val="42364D9D"/>
     <w:multiLevelType w:val="hybridMultilevel"/>
     <w:tmpl w:val="A8EC1780"/>
@@ -31329,7 +32263,7 @@
       </w:rPr>
     </w:lvl>
   </w:abstractNum>
-  <w:abstractNum w:abstractNumId="81" w15:restartNumberingAfterBreak="0">
+  <w:abstractNum w:abstractNumId="84" w15:restartNumberingAfterBreak="0">
     <w:nsid w:val="4318415E"/>
     <w:multiLevelType w:val="hybridMultilevel"/>
     <w:tmpl w:val="0382F30A"/>
@@ -31442,7 +32376,7 @@
       </w:rPr>
     </w:lvl>
   </w:abstractNum>
-  <w:abstractNum w:abstractNumId="82" w15:restartNumberingAfterBreak="0">
+  <w:abstractNum w:abstractNumId="85" w15:restartNumberingAfterBreak="0">
     <w:nsid w:val="43BE16D2"/>
     <w:multiLevelType w:val="hybridMultilevel"/>
     <w:tmpl w:val="A42E1332"/>
@@ -31555,7 +32489,7 @@
       </w:rPr>
     </w:lvl>
   </w:abstractNum>
-  <w:abstractNum w:abstractNumId="83" w15:restartNumberingAfterBreak="0">
+  <w:abstractNum w:abstractNumId="86" w15:restartNumberingAfterBreak="0">
     <w:nsid w:val="43D61EA0"/>
     <w:multiLevelType w:val="hybridMultilevel"/>
     <w:tmpl w:val="3F88A8E6"/>
@@ -31668,7 +32602,7 @@
       </w:rPr>
     </w:lvl>
   </w:abstractNum>
-  <w:abstractNum w:abstractNumId="84" w15:restartNumberingAfterBreak="0">
+  <w:abstractNum w:abstractNumId="87" w15:restartNumberingAfterBreak="0">
     <w:nsid w:val="440545FA"/>
     <w:multiLevelType w:val="hybridMultilevel"/>
     <w:tmpl w:val="79F2C322"/>
@@ -31781,7 +32715,7 @@
       </w:rPr>
     </w:lvl>
   </w:abstractNum>
-  <w:abstractNum w:abstractNumId="85" w15:restartNumberingAfterBreak="0">
+  <w:abstractNum w:abstractNumId="88" w15:restartNumberingAfterBreak="0">
     <w:nsid w:val="44B33EDA"/>
     <w:multiLevelType w:val="hybridMultilevel"/>
     <w:tmpl w:val="E70C59F2"/>
@@ -31894,7 +32828,7 @@
       </w:rPr>
     </w:lvl>
   </w:abstractNum>
-  <w:abstractNum w:abstractNumId="86" w15:restartNumberingAfterBreak="0">
+  <w:abstractNum w:abstractNumId="89" w15:restartNumberingAfterBreak="0">
     <w:nsid w:val="47124EC4"/>
     <w:multiLevelType w:val="hybridMultilevel"/>
     <w:tmpl w:val="FD462F32"/>
@@ -32007,7 +32941,7 @@
       </w:rPr>
     </w:lvl>
   </w:abstractNum>
-  <w:abstractNum w:abstractNumId="87" w15:restartNumberingAfterBreak="0">
+  <w:abstractNum w:abstractNumId="90" w15:restartNumberingAfterBreak="0">
     <w:nsid w:val="47A43125"/>
     <w:multiLevelType w:val="hybridMultilevel"/>
     <w:tmpl w:val="119E2828"/>
@@ -32120,7 +33054,7 @@
       </w:rPr>
     </w:lvl>
   </w:abstractNum>
-  <w:abstractNum w:abstractNumId="88" w15:restartNumberingAfterBreak="0">
+  <w:abstractNum w:abstractNumId="91" w15:restartNumberingAfterBreak="0">
     <w:nsid w:val="48760C7F"/>
     <w:multiLevelType w:val="hybridMultilevel"/>
     <w:tmpl w:val="48CADE4C"/>
@@ -32233,7 +33167,7 @@
       </w:rPr>
     </w:lvl>
   </w:abstractNum>
-  <w:abstractNum w:abstractNumId="89" w15:restartNumberingAfterBreak="0">
+  <w:abstractNum w:abstractNumId="92" w15:restartNumberingAfterBreak="0">
     <w:nsid w:val="495E5B17"/>
     <w:multiLevelType w:val="hybridMultilevel"/>
     <w:tmpl w:val="8D1024EA"/>
@@ -32319,7 +33253,7 @@
       </w:pPr>
     </w:lvl>
   </w:abstractNum>
-  <w:abstractNum w:abstractNumId="90" w15:restartNumberingAfterBreak="0">
+  <w:abstractNum w:abstractNumId="93" w15:restartNumberingAfterBreak="0">
     <w:nsid w:val="498254F9"/>
     <w:multiLevelType w:val="hybridMultilevel"/>
     <w:tmpl w:val="2FC852A6"/>
@@ -32432,7 +33366,7 @@
       </w:rPr>
     </w:lvl>
   </w:abstractNum>
-  <w:abstractNum w:abstractNumId="91" w15:restartNumberingAfterBreak="0">
+  <w:abstractNum w:abstractNumId="94" w15:restartNumberingAfterBreak="0">
     <w:nsid w:val="49B2028F"/>
     <w:multiLevelType w:val="hybridMultilevel"/>
     <w:tmpl w:val="C35AFBF6"/>
@@ -32545,7 +33479,7 @@
       </w:rPr>
     </w:lvl>
   </w:abstractNum>
-  <w:abstractNum w:abstractNumId="92" w15:restartNumberingAfterBreak="0">
+  <w:abstractNum w:abstractNumId="95" w15:restartNumberingAfterBreak="0">
     <w:nsid w:val="4B2B6521"/>
     <w:multiLevelType w:val="hybridMultilevel"/>
     <w:tmpl w:val="AB1CECE6"/>
@@ -32658,7 +33592,7 @@
       </w:rPr>
     </w:lvl>
   </w:abstractNum>
-  <w:abstractNum w:abstractNumId="93" w15:restartNumberingAfterBreak="0">
+  <w:abstractNum w:abstractNumId="96" w15:restartNumberingAfterBreak="0">
     <w:nsid w:val="4C2F7C61"/>
     <w:multiLevelType w:val="hybridMultilevel"/>
     <w:tmpl w:val="9BC66046"/>
@@ -32771,7 +33705,120 @@
       </w:rPr>
     </w:lvl>
   </w:abstractNum>
-  <w:abstractNum w:abstractNumId="94" w15:restartNumberingAfterBreak="0">
+  <w:abstractNum w:abstractNumId="97" w15:restartNumberingAfterBreak="0">
+    <w:nsid w:val="4C82548C"/>
+    <w:multiLevelType w:val="hybridMultilevel"/>
+    <w:tmpl w:val="6A00E70E"/>
+    <w:lvl w:ilvl="0" w:tplc="04090001">
+      <w:start w:val="1"/>
+      <w:numFmt w:val="bullet"/>
+      <w:lvlText w:val=""/>
+      <w:lvlJc w:val="left"/>
+      <w:pPr>
+        <w:ind w:left="720" w:hanging="360"/>
+      </w:pPr>
+      <w:rPr>
+        <w:rFonts w:ascii="Symbol" w:hAnsi="Symbol" w:hint="default"/>
+      </w:rPr>
+    </w:lvl>
+    <w:lvl w:ilvl="1" w:tplc="04090003" w:tentative="1">
+      <w:start w:val="1"/>
+      <w:numFmt w:val="bullet"/>
+      <w:lvlText w:val="o"/>
+      <w:lvlJc w:val="left"/>
+      <w:pPr>
+        <w:ind w:left="1440" w:hanging="360"/>
+      </w:pPr>
+      <w:rPr>
+        <w:rFonts w:ascii="Courier New" w:hAnsi="Courier New" w:cs="Courier New" w:hint="default"/>
+      </w:rPr>
+    </w:lvl>
+    <w:lvl w:ilvl="2" w:tplc="04090005" w:tentative="1">
+      <w:start w:val="1"/>
+      <w:numFmt w:val="bullet"/>
+      <w:lvlText w:val=""/>
+      <w:lvlJc w:val="left"/>
+      <w:pPr>
+        <w:ind w:left="2160" w:hanging="360"/>
+      </w:pPr>
+      <w:rPr>
+        <w:rFonts w:ascii="Wingdings" w:hAnsi="Wingdings" w:hint="default"/>
+      </w:rPr>
+    </w:lvl>
+    <w:lvl w:ilvl="3" w:tplc="04090001" w:tentative="1">
+      <w:start w:val="1"/>
+      <w:numFmt w:val="bullet"/>
+      <w:lvlText w:val=""/>
+      <w:lvlJc w:val="left"/>
+      <w:pPr>
+        <w:ind w:left="2880" w:hanging="360"/>
+      </w:pPr>
+      <w:rPr>
+        <w:rFonts w:ascii="Symbol" w:hAnsi="Symbol" w:hint="default"/>
+      </w:rPr>
+    </w:lvl>
+    <w:lvl w:ilvl="4" w:tplc="04090003" w:tentative="1">
+      <w:start w:val="1"/>
+      <w:numFmt w:val="bullet"/>
+      <w:lvlText w:val="o"/>
+      <w:lvlJc w:val="left"/>
+      <w:pPr>
+        <w:ind w:left="3600" w:hanging="360"/>
+      </w:pPr>
+      <w:rPr>
+        <w:rFonts w:ascii="Courier New" w:hAnsi="Courier New" w:cs="Courier New" w:hint="default"/>
+      </w:rPr>
+    </w:lvl>
+    <w:lvl w:ilvl="5" w:tplc="04090005" w:tentative="1">
+      <w:start w:val="1"/>
+      <w:numFmt w:val="bullet"/>
+      <w:lvlText w:val=""/>
+      <w:lvlJc w:val="left"/>
+      <w:pPr>
+        <w:ind w:left="4320" w:hanging="360"/>
+      </w:pPr>
+      <w:rPr>
+        <w:rFonts w:ascii="Wingdings" w:hAnsi="Wingdings" w:hint="default"/>
+      </w:rPr>
+    </w:lvl>
+    <w:lvl w:ilvl="6" w:tplc="04090001" w:tentative="1">
+      <w:start w:val="1"/>
+      <w:numFmt w:val="bullet"/>
+      <w:lvlText w:val=""/>
+      <w:lvlJc w:val="left"/>
+      <w:pPr>
+        <w:ind w:left="5040" w:hanging="360"/>
+      </w:pPr>
+      <w:rPr>
+        <w:rFonts w:ascii="Symbol" w:hAnsi="Symbol" w:hint="default"/>
+      </w:rPr>
+    </w:lvl>
+    <w:lvl w:ilvl="7" w:tplc="04090003" w:tentative="1">
+      <w:start w:val="1"/>
+      <w:numFmt w:val="bullet"/>
+      <w:lvlText w:val="o"/>
+      <w:lvlJc w:val="left"/>
+      <w:pPr>
+        <w:ind w:left="5760" w:hanging="360"/>
+      </w:pPr>
+      <w:rPr>
+        <w:rFonts w:ascii="Courier New" w:hAnsi="Courier New" w:cs="Courier New" w:hint="default"/>
+      </w:rPr>
+    </w:lvl>
+    <w:lvl w:ilvl="8" w:tplc="04090005" w:tentative="1">
+      <w:start w:val="1"/>
+      <w:numFmt w:val="bullet"/>
+      <w:lvlText w:val=""/>
+      <w:lvlJc w:val="left"/>
+      <w:pPr>
+        <w:ind w:left="6480" w:hanging="360"/>
+      </w:pPr>
+      <w:rPr>
+        <w:rFonts w:ascii="Wingdings" w:hAnsi="Wingdings" w:hint="default"/>
+      </w:rPr>
+    </w:lvl>
+  </w:abstractNum>
+  <w:abstractNum w:abstractNumId="98" w15:restartNumberingAfterBreak="0">
     <w:nsid w:val="4C871413"/>
     <w:multiLevelType w:val="hybridMultilevel"/>
     <w:tmpl w:val="AA9497C2"/>
@@ -32884,7 +33931,7 @@
       </w:rPr>
     </w:lvl>
   </w:abstractNum>
-  <w:abstractNum w:abstractNumId="95" w15:restartNumberingAfterBreak="0">
+  <w:abstractNum w:abstractNumId="99" w15:restartNumberingAfterBreak="0">
     <w:nsid w:val="4DCE1239"/>
     <w:multiLevelType w:val="hybridMultilevel"/>
     <w:tmpl w:val="8A0ECEE2"/>
@@ -32997,7 +34044,7 @@
       </w:rPr>
     </w:lvl>
   </w:abstractNum>
-  <w:abstractNum w:abstractNumId="96" w15:restartNumberingAfterBreak="0">
+  <w:abstractNum w:abstractNumId="100" w15:restartNumberingAfterBreak="0">
     <w:nsid w:val="4DFF7C5A"/>
     <w:multiLevelType w:val="hybridMultilevel"/>
     <w:tmpl w:val="CAA00D9E"/>
@@ -33110,7 +34157,7 @@
       </w:rPr>
     </w:lvl>
   </w:abstractNum>
-  <w:abstractNum w:abstractNumId="97" w15:restartNumberingAfterBreak="0">
+  <w:abstractNum w:abstractNumId="101" w15:restartNumberingAfterBreak="0">
     <w:nsid w:val="4E6A7978"/>
     <w:multiLevelType w:val="hybridMultilevel"/>
     <w:tmpl w:val="89644E9E"/>
@@ -33223,7 +34270,7 @@
       </w:rPr>
     </w:lvl>
   </w:abstractNum>
-  <w:abstractNum w:abstractNumId="98" w15:restartNumberingAfterBreak="0">
+  <w:abstractNum w:abstractNumId="102" w15:restartNumberingAfterBreak="0">
     <w:nsid w:val="515979CD"/>
     <w:multiLevelType w:val="hybridMultilevel"/>
     <w:tmpl w:val="F154BE2C"/>
@@ -33336,7 +34383,7 @@
       </w:rPr>
     </w:lvl>
   </w:abstractNum>
-  <w:abstractNum w:abstractNumId="99" w15:restartNumberingAfterBreak="0">
+  <w:abstractNum w:abstractNumId="103" w15:restartNumberingAfterBreak="0">
     <w:nsid w:val="52264A5F"/>
     <w:multiLevelType w:val="hybridMultilevel"/>
     <w:tmpl w:val="E93EA48C"/>
@@ -33422,7 +34469,7 @@
       </w:pPr>
     </w:lvl>
   </w:abstractNum>
-  <w:abstractNum w:abstractNumId="100" w15:restartNumberingAfterBreak="0">
+  <w:abstractNum w:abstractNumId="104" w15:restartNumberingAfterBreak="0">
     <w:nsid w:val="53290940"/>
     <w:multiLevelType w:val="hybridMultilevel"/>
     <w:tmpl w:val="AB5A4A2C"/>
@@ -33535,7 +34582,7 @@
       </w:rPr>
     </w:lvl>
   </w:abstractNum>
-  <w:abstractNum w:abstractNumId="101" w15:restartNumberingAfterBreak="0">
+  <w:abstractNum w:abstractNumId="105" w15:restartNumberingAfterBreak="0">
     <w:nsid w:val="537F683D"/>
     <w:multiLevelType w:val="hybridMultilevel"/>
     <w:tmpl w:val="CA36F130"/>
@@ -33648,7 +34695,7 @@
       </w:rPr>
     </w:lvl>
   </w:abstractNum>
-  <w:abstractNum w:abstractNumId="102" w15:restartNumberingAfterBreak="0">
+  <w:abstractNum w:abstractNumId="106" w15:restartNumberingAfterBreak="0">
     <w:nsid w:val="540A5092"/>
     <w:multiLevelType w:val="hybridMultilevel"/>
     <w:tmpl w:val="6DF8626E"/>
@@ -33734,7 +34781,120 @@
       </w:pPr>
     </w:lvl>
   </w:abstractNum>
-  <w:abstractNum w:abstractNumId="103" w15:restartNumberingAfterBreak="0">
+  <w:abstractNum w:abstractNumId="107" w15:restartNumberingAfterBreak="0">
+    <w:nsid w:val="54835E98"/>
+    <w:multiLevelType w:val="hybridMultilevel"/>
+    <w:tmpl w:val="4B0A23E6"/>
+    <w:lvl w:ilvl="0" w:tplc="04090001">
+      <w:start w:val="1"/>
+      <w:numFmt w:val="bullet"/>
+      <w:lvlText w:val=""/>
+      <w:lvlJc w:val="left"/>
+      <w:pPr>
+        <w:ind w:left="720" w:hanging="360"/>
+      </w:pPr>
+      <w:rPr>
+        <w:rFonts w:ascii="Symbol" w:hAnsi="Symbol" w:hint="default"/>
+      </w:rPr>
+    </w:lvl>
+    <w:lvl w:ilvl="1" w:tplc="04090003" w:tentative="1">
+      <w:start w:val="1"/>
+      <w:numFmt w:val="bullet"/>
+      <w:lvlText w:val="o"/>
+      <w:lvlJc w:val="left"/>
+      <w:pPr>
+        <w:ind w:left="1440" w:hanging="360"/>
+      </w:pPr>
+      <w:rPr>
+        <w:rFonts w:ascii="Courier New" w:hAnsi="Courier New" w:cs="Courier New" w:hint="default"/>
+      </w:rPr>
+    </w:lvl>
+    <w:lvl w:ilvl="2" w:tplc="04090005" w:tentative="1">
+      <w:start w:val="1"/>
+      <w:numFmt w:val="bullet"/>
+      <w:lvlText w:val=""/>
+      <w:lvlJc w:val="left"/>
+      <w:pPr>
+        <w:ind w:left="2160" w:hanging="360"/>
+      </w:pPr>
+      <w:rPr>
+        <w:rFonts w:ascii="Wingdings" w:hAnsi="Wingdings" w:hint="default"/>
+      </w:rPr>
+    </w:lvl>
+    <w:lvl w:ilvl="3" w:tplc="04090001" w:tentative="1">
+      <w:start w:val="1"/>
+      <w:numFmt w:val="bullet"/>
+      <w:lvlText w:val=""/>
+      <w:lvlJc w:val="left"/>
+      <w:pPr>
+        <w:ind w:left="2880" w:hanging="360"/>
+      </w:pPr>
+      <w:rPr>
+        <w:rFonts w:ascii="Symbol" w:hAnsi="Symbol" w:hint="default"/>
+      </w:rPr>
+    </w:lvl>
+    <w:lvl w:ilvl="4" w:tplc="04090003" w:tentative="1">
+      <w:start w:val="1"/>
+      <w:numFmt w:val="bullet"/>
+      <w:lvlText w:val="o"/>
+      <w:lvlJc w:val="left"/>
+      <w:pPr>
+        <w:ind w:left="3600" w:hanging="360"/>
+      </w:pPr>
+      <w:rPr>
+        <w:rFonts w:ascii="Courier New" w:hAnsi="Courier New" w:cs="Courier New" w:hint="default"/>
+      </w:rPr>
+    </w:lvl>
+    <w:lvl w:ilvl="5" w:tplc="04090005" w:tentative="1">
+      <w:start w:val="1"/>
+      <w:numFmt w:val="bullet"/>
+      <w:lvlText w:val=""/>
+      <w:lvlJc w:val="left"/>
+      <w:pPr>
+        <w:ind w:left="4320" w:hanging="360"/>
+      </w:pPr>
+      <w:rPr>
+        <w:rFonts w:ascii="Wingdings" w:hAnsi="Wingdings" w:hint="default"/>
+      </w:rPr>
+    </w:lvl>
+    <w:lvl w:ilvl="6" w:tplc="04090001" w:tentative="1">
+      <w:start w:val="1"/>
+      <w:numFmt w:val="bullet"/>
+      <w:lvlText w:val=""/>
+      <w:lvlJc w:val="left"/>
+      <w:pPr>
+        <w:ind w:left="5040" w:hanging="360"/>
+      </w:pPr>
+      <w:rPr>
+        <w:rFonts w:ascii="Symbol" w:hAnsi="Symbol" w:hint="default"/>
+      </w:rPr>
+    </w:lvl>
+    <w:lvl w:ilvl="7" w:tplc="04090003" w:tentative="1">
+      <w:start w:val="1"/>
+      <w:numFmt w:val="bullet"/>
+      <w:lvlText w:val="o"/>
+      <w:lvlJc w:val="left"/>
+      <w:pPr>
+        <w:ind w:left="5760" w:hanging="360"/>
+      </w:pPr>
+      <w:rPr>
+        <w:rFonts w:ascii="Courier New" w:hAnsi="Courier New" w:cs="Courier New" w:hint="default"/>
+      </w:rPr>
+    </w:lvl>
+    <w:lvl w:ilvl="8" w:tplc="04090005" w:tentative="1">
+      <w:start w:val="1"/>
+      <w:numFmt w:val="bullet"/>
+      <w:lvlText w:val=""/>
+      <w:lvlJc w:val="left"/>
+      <w:pPr>
+        <w:ind w:left="6480" w:hanging="360"/>
+      </w:pPr>
+      <w:rPr>
+        <w:rFonts w:ascii="Wingdings" w:hAnsi="Wingdings" w:hint="default"/>
+      </w:rPr>
+    </w:lvl>
+  </w:abstractNum>
+  <w:abstractNum w:abstractNumId="108" w15:restartNumberingAfterBreak="0">
     <w:nsid w:val="54D83CD2"/>
     <w:multiLevelType w:val="hybridMultilevel"/>
     <w:tmpl w:val="F316239A"/>
@@ -33847,7 +35007,7 @@
       </w:rPr>
     </w:lvl>
   </w:abstractNum>
-  <w:abstractNum w:abstractNumId="104" w15:restartNumberingAfterBreak="0">
+  <w:abstractNum w:abstractNumId="109" w15:restartNumberingAfterBreak="0">
     <w:nsid w:val="54DC3EE6"/>
     <w:multiLevelType w:val="hybridMultilevel"/>
     <w:tmpl w:val="9FFE70C0"/>
@@ -33960,7 +35120,7 @@
       </w:rPr>
     </w:lvl>
   </w:abstractNum>
-  <w:abstractNum w:abstractNumId="105" w15:restartNumberingAfterBreak="0">
+  <w:abstractNum w:abstractNumId="110" w15:restartNumberingAfterBreak="0">
     <w:nsid w:val="54F455E4"/>
     <w:multiLevelType w:val="hybridMultilevel"/>
     <w:tmpl w:val="3F34429E"/>
@@ -34073,7 +35233,7 @@
       </w:rPr>
     </w:lvl>
   </w:abstractNum>
-  <w:abstractNum w:abstractNumId="106" w15:restartNumberingAfterBreak="0">
+  <w:abstractNum w:abstractNumId="111" w15:restartNumberingAfterBreak="0">
     <w:nsid w:val="55C36855"/>
     <w:multiLevelType w:val="hybridMultilevel"/>
     <w:tmpl w:val="90102962"/>
@@ -34186,7 +35346,7 @@
       </w:rPr>
     </w:lvl>
   </w:abstractNum>
-  <w:abstractNum w:abstractNumId="107" w15:restartNumberingAfterBreak="0">
+  <w:abstractNum w:abstractNumId="112" w15:restartNumberingAfterBreak="0">
     <w:nsid w:val="56815657"/>
     <w:multiLevelType w:val="hybridMultilevel"/>
     <w:tmpl w:val="2CF62DF4"/>
@@ -34299,7 +35459,7 @@
       </w:rPr>
     </w:lvl>
   </w:abstractNum>
-  <w:abstractNum w:abstractNumId="108" w15:restartNumberingAfterBreak="0">
+  <w:abstractNum w:abstractNumId="113" w15:restartNumberingAfterBreak="0">
     <w:nsid w:val="56A071A0"/>
     <w:multiLevelType w:val="hybridMultilevel"/>
     <w:tmpl w:val="C1961392"/>
@@ -34412,7 +35572,7 @@
       </w:rPr>
     </w:lvl>
   </w:abstractNum>
-  <w:abstractNum w:abstractNumId="109" w15:restartNumberingAfterBreak="0">
+  <w:abstractNum w:abstractNumId="114" w15:restartNumberingAfterBreak="0">
     <w:nsid w:val="583F2F9D"/>
     <w:multiLevelType w:val="hybridMultilevel"/>
     <w:tmpl w:val="CC2C27D0"/>
@@ -34525,7 +35685,7 @@
       </w:rPr>
     </w:lvl>
   </w:abstractNum>
-  <w:abstractNum w:abstractNumId="110" w15:restartNumberingAfterBreak="0">
+  <w:abstractNum w:abstractNumId="115" w15:restartNumberingAfterBreak="0">
     <w:nsid w:val="59F02138"/>
     <w:multiLevelType w:val="hybridMultilevel"/>
     <w:tmpl w:val="54ACAE6A"/>
@@ -34638,7 +35798,7 @@
       </w:rPr>
     </w:lvl>
   </w:abstractNum>
-  <w:abstractNum w:abstractNumId="111" w15:restartNumberingAfterBreak="0">
+  <w:abstractNum w:abstractNumId="116" w15:restartNumberingAfterBreak="0">
     <w:nsid w:val="5A4004D7"/>
     <w:multiLevelType w:val="hybridMultilevel"/>
     <w:tmpl w:val="9CA03C1C"/>
@@ -34751,7 +35911,7 @@
       </w:rPr>
     </w:lvl>
   </w:abstractNum>
-  <w:abstractNum w:abstractNumId="112" w15:restartNumberingAfterBreak="0">
+  <w:abstractNum w:abstractNumId="117" w15:restartNumberingAfterBreak="0">
     <w:nsid w:val="5AEB3814"/>
     <w:multiLevelType w:val="hybridMultilevel"/>
     <w:tmpl w:val="28DE33E8"/>
@@ -34837,7 +35997,7 @@
       </w:pPr>
     </w:lvl>
   </w:abstractNum>
-  <w:abstractNum w:abstractNumId="113" w15:restartNumberingAfterBreak="0">
+  <w:abstractNum w:abstractNumId="118" w15:restartNumberingAfterBreak="0">
     <w:nsid w:val="5B5D5934"/>
     <w:multiLevelType w:val="hybridMultilevel"/>
     <w:tmpl w:val="CA8E3E96"/>
@@ -34950,7 +36110,7 @@
       </w:rPr>
     </w:lvl>
   </w:abstractNum>
-  <w:abstractNum w:abstractNumId="114" w15:restartNumberingAfterBreak="0">
+  <w:abstractNum w:abstractNumId="119" w15:restartNumberingAfterBreak="0">
     <w:nsid w:val="5B6A48EA"/>
     <w:multiLevelType w:val="hybridMultilevel"/>
     <w:tmpl w:val="F14A2F60"/>
@@ -35063,7 +36223,7 @@
       </w:rPr>
     </w:lvl>
   </w:abstractNum>
-  <w:abstractNum w:abstractNumId="115" w15:restartNumberingAfterBreak="0">
+  <w:abstractNum w:abstractNumId="120" w15:restartNumberingAfterBreak="0">
     <w:nsid w:val="5DAD0248"/>
     <w:multiLevelType w:val="hybridMultilevel"/>
     <w:tmpl w:val="4526235E"/>
@@ -35176,7 +36336,7 @@
       </w:rPr>
     </w:lvl>
   </w:abstractNum>
-  <w:abstractNum w:abstractNumId="116" w15:restartNumberingAfterBreak="0">
+  <w:abstractNum w:abstractNumId="121" w15:restartNumberingAfterBreak="0">
     <w:nsid w:val="5E330B6F"/>
     <w:multiLevelType w:val="hybridMultilevel"/>
     <w:tmpl w:val="95649E10"/>
@@ -35289,7 +36449,7 @@
       </w:rPr>
     </w:lvl>
   </w:abstractNum>
-  <w:abstractNum w:abstractNumId="117" w15:restartNumberingAfterBreak="0">
+  <w:abstractNum w:abstractNumId="122" w15:restartNumberingAfterBreak="0">
     <w:nsid w:val="5F9D6256"/>
     <w:multiLevelType w:val="hybridMultilevel"/>
     <w:tmpl w:val="B1B61422"/>
@@ -35402,7 +36562,7 @@
       </w:rPr>
     </w:lvl>
   </w:abstractNum>
-  <w:abstractNum w:abstractNumId="118" w15:restartNumberingAfterBreak="0">
+  <w:abstractNum w:abstractNumId="123" w15:restartNumberingAfterBreak="0">
     <w:nsid w:val="5FB27E06"/>
     <w:multiLevelType w:val="hybridMultilevel"/>
     <w:tmpl w:val="1298C5FC"/>
@@ -35515,7 +36675,7 @@
       </w:rPr>
     </w:lvl>
   </w:abstractNum>
-  <w:abstractNum w:abstractNumId="119" w15:restartNumberingAfterBreak="0">
+  <w:abstractNum w:abstractNumId="124" w15:restartNumberingAfterBreak="0">
     <w:nsid w:val="60ED2318"/>
     <w:multiLevelType w:val="hybridMultilevel"/>
     <w:tmpl w:val="01509B3A"/>
@@ -35628,7 +36788,7 @@
       </w:rPr>
     </w:lvl>
   </w:abstractNum>
-  <w:abstractNum w:abstractNumId="120" w15:restartNumberingAfterBreak="0">
+  <w:abstractNum w:abstractNumId="125" w15:restartNumberingAfterBreak="0">
     <w:nsid w:val="60F85568"/>
     <w:multiLevelType w:val="hybridMultilevel"/>
     <w:tmpl w:val="71184160"/>
@@ -35741,7 +36901,7 @@
       </w:rPr>
     </w:lvl>
   </w:abstractNum>
-  <w:abstractNum w:abstractNumId="121" w15:restartNumberingAfterBreak="0">
+  <w:abstractNum w:abstractNumId="126" w15:restartNumberingAfterBreak="0">
     <w:nsid w:val="61542709"/>
     <w:multiLevelType w:val="hybridMultilevel"/>
     <w:tmpl w:val="704A2D84"/>
@@ -35854,7 +37014,7 @@
       </w:rPr>
     </w:lvl>
   </w:abstractNum>
-  <w:abstractNum w:abstractNumId="122" w15:restartNumberingAfterBreak="0">
+  <w:abstractNum w:abstractNumId="127" w15:restartNumberingAfterBreak="0">
     <w:nsid w:val="62040585"/>
     <w:multiLevelType w:val="hybridMultilevel"/>
     <w:tmpl w:val="00BC7E06"/>
@@ -35967,7 +37127,233 @@
       </w:rPr>
     </w:lvl>
   </w:abstractNum>
-  <w:abstractNum w:abstractNumId="123" w15:restartNumberingAfterBreak="0">
+  <w:abstractNum w:abstractNumId="128" w15:restartNumberingAfterBreak="0">
+    <w:nsid w:val="623B4D37"/>
+    <w:multiLevelType w:val="hybridMultilevel"/>
+    <w:tmpl w:val="F0E896FE"/>
+    <w:lvl w:ilvl="0" w:tplc="04090001">
+      <w:start w:val="1"/>
+      <w:numFmt w:val="bullet"/>
+      <w:lvlText w:val=""/>
+      <w:lvlJc w:val="left"/>
+      <w:pPr>
+        <w:ind w:left="720" w:hanging="360"/>
+      </w:pPr>
+      <w:rPr>
+        <w:rFonts w:ascii="Symbol" w:hAnsi="Symbol" w:hint="default"/>
+      </w:rPr>
+    </w:lvl>
+    <w:lvl w:ilvl="1" w:tplc="04090003">
+      <w:start w:val="1"/>
+      <w:numFmt w:val="bullet"/>
+      <w:lvlText w:val="o"/>
+      <w:lvlJc w:val="left"/>
+      <w:pPr>
+        <w:ind w:left="1440" w:hanging="360"/>
+      </w:pPr>
+      <w:rPr>
+        <w:rFonts w:ascii="Courier New" w:hAnsi="Courier New" w:cs="Courier New" w:hint="default"/>
+      </w:rPr>
+    </w:lvl>
+    <w:lvl w:ilvl="2" w:tplc="04090005" w:tentative="1">
+      <w:start w:val="1"/>
+      <w:numFmt w:val="bullet"/>
+      <w:lvlText w:val=""/>
+      <w:lvlJc w:val="left"/>
+      <w:pPr>
+        <w:ind w:left="2160" w:hanging="360"/>
+      </w:pPr>
+      <w:rPr>
+        <w:rFonts w:ascii="Wingdings" w:hAnsi="Wingdings" w:hint="default"/>
+      </w:rPr>
+    </w:lvl>
+    <w:lvl w:ilvl="3" w:tplc="04090001" w:tentative="1">
+      <w:start w:val="1"/>
+      <w:numFmt w:val="bullet"/>
+      <w:lvlText w:val=""/>
+      <w:lvlJc w:val="left"/>
+      <w:pPr>
+        <w:ind w:left="2880" w:hanging="360"/>
+      </w:pPr>
+      <w:rPr>
+        <w:rFonts w:ascii="Symbol" w:hAnsi="Symbol" w:hint="default"/>
+      </w:rPr>
+    </w:lvl>
+    <w:lvl w:ilvl="4" w:tplc="04090003" w:tentative="1">
+      <w:start w:val="1"/>
+      <w:numFmt w:val="bullet"/>
+      <w:lvlText w:val="o"/>
+      <w:lvlJc w:val="left"/>
+      <w:pPr>
+        <w:ind w:left="3600" w:hanging="360"/>
+      </w:pPr>
+      <w:rPr>
+        <w:rFonts w:ascii="Courier New" w:hAnsi="Courier New" w:cs="Courier New" w:hint="default"/>
+      </w:rPr>
+    </w:lvl>
+    <w:lvl w:ilvl="5" w:tplc="04090005" w:tentative="1">
+      <w:start w:val="1"/>
+      <w:numFmt w:val="bullet"/>
+      <w:lvlText w:val=""/>
+      <w:lvlJc w:val="left"/>
+      <w:pPr>
+        <w:ind w:left="4320" w:hanging="360"/>
+      </w:pPr>
+      <w:rPr>
+        <w:rFonts w:ascii="Wingdings" w:hAnsi="Wingdings" w:hint="default"/>
+      </w:rPr>
+    </w:lvl>
+    <w:lvl w:ilvl="6" w:tplc="04090001" w:tentative="1">
+      <w:start w:val="1"/>
+      <w:numFmt w:val="bullet"/>
+      <w:lvlText w:val=""/>
+      <w:lvlJc w:val="left"/>
+      <w:pPr>
+        <w:ind w:left="5040" w:hanging="360"/>
+      </w:pPr>
+      <w:rPr>
+        <w:rFonts w:ascii="Symbol" w:hAnsi="Symbol" w:hint="default"/>
+      </w:rPr>
+    </w:lvl>
+    <w:lvl w:ilvl="7" w:tplc="04090003" w:tentative="1">
+      <w:start w:val="1"/>
+      <w:numFmt w:val="bullet"/>
+      <w:lvlText w:val="o"/>
+      <w:lvlJc w:val="left"/>
+      <w:pPr>
+        <w:ind w:left="5760" w:hanging="360"/>
+      </w:pPr>
+      <w:rPr>
+        <w:rFonts w:ascii="Courier New" w:hAnsi="Courier New" w:cs="Courier New" w:hint="default"/>
+      </w:rPr>
+    </w:lvl>
+    <w:lvl w:ilvl="8" w:tplc="04090005" w:tentative="1">
+      <w:start w:val="1"/>
+      <w:numFmt w:val="bullet"/>
+      <w:lvlText w:val=""/>
+      <w:lvlJc w:val="left"/>
+      <w:pPr>
+        <w:ind w:left="6480" w:hanging="360"/>
+      </w:pPr>
+      <w:rPr>
+        <w:rFonts w:ascii="Wingdings" w:hAnsi="Wingdings" w:hint="default"/>
+      </w:rPr>
+    </w:lvl>
+  </w:abstractNum>
+  <w:abstractNum w:abstractNumId="129" w15:restartNumberingAfterBreak="0">
+    <w:nsid w:val="62540B07"/>
+    <w:multiLevelType w:val="hybridMultilevel"/>
+    <w:tmpl w:val="9034877C"/>
+    <w:lvl w:ilvl="0" w:tplc="04090001">
+      <w:start w:val="1"/>
+      <w:numFmt w:val="bullet"/>
+      <w:lvlText w:val=""/>
+      <w:lvlJc w:val="left"/>
+      <w:pPr>
+        <w:ind w:left="720" w:hanging="360"/>
+      </w:pPr>
+      <w:rPr>
+        <w:rFonts w:ascii="Symbol" w:hAnsi="Symbol" w:hint="default"/>
+      </w:rPr>
+    </w:lvl>
+    <w:lvl w:ilvl="1" w:tplc="04090003">
+      <w:start w:val="1"/>
+      <w:numFmt w:val="bullet"/>
+      <w:lvlText w:val="o"/>
+      <w:lvlJc w:val="left"/>
+      <w:pPr>
+        <w:ind w:left="1440" w:hanging="360"/>
+      </w:pPr>
+      <w:rPr>
+        <w:rFonts w:ascii="Courier New" w:hAnsi="Courier New" w:cs="Courier New" w:hint="default"/>
+      </w:rPr>
+    </w:lvl>
+    <w:lvl w:ilvl="2" w:tplc="04090005" w:tentative="1">
+      <w:start w:val="1"/>
+      <w:numFmt w:val="bullet"/>
+      <w:lvlText w:val=""/>
+      <w:lvlJc w:val="left"/>
+      <w:pPr>
+        <w:ind w:left="2160" w:hanging="360"/>
+      </w:pPr>
+      <w:rPr>
+        <w:rFonts w:ascii="Wingdings" w:hAnsi="Wingdings" w:hint="default"/>
+      </w:rPr>
+    </w:lvl>
+    <w:lvl w:ilvl="3" w:tplc="04090001" w:tentative="1">
+      <w:start w:val="1"/>
+      <w:numFmt w:val="bullet"/>
+      <w:lvlText w:val=""/>
+      <w:lvlJc w:val="left"/>
+      <w:pPr>
+        <w:ind w:left="2880" w:hanging="360"/>
+      </w:pPr>
+      <w:rPr>
+        <w:rFonts w:ascii="Symbol" w:hAnsi="Symbol" w:hint="default"/>
+      </w:rPr>
+    </w:lvl>
+    <w:lvl w:ilvl="4" w:tplc="04090003" w:tentative="1">
+      <w:start w:val="1"/>
+      <w:numFmt w:val="bullet"/>
+      <w:lvlText w:val="o"/>
+      <w:lvlJc w:val="left"/>
+      <w:pPr>
+        <w:ind w:left="3600" w:hanging="360"/>
+      </w:pPr>
+      <w:rPr>
+        <w:rFonts w:ascii="Courier New" w:hAnsi="Courier New" w:cs="Courier New" w:hint="default"/>
+      </w:rPr>
+    </w:lvl>
+    <w:lvl w:ilvl="5" w:tplc="04090005" w:tentative="1">
+      <w:start w:val="1"/>
+      <w:numFmt w:val="bullet"/>
+      <w:lvlText w:val=""/>
+      <w:lvlJc w:val="left"/>
+      <w:pPr>
+        <w:ind w:left="4320" w:hanging="360"/>
+      </w:pPr>
+      <w:rPr>
+        <w:rFonts w:ascii="Wingdings" w:hAnsi="Wingdings" w:hint="default"/>
+      </w:rPr>
+    </w:lvl>
+    <w:lvl w:ilvl="6" w:tplc="04090001" w:tentative="1">
+      <w:start w:val="1"/>
+      <w:numFmt w:val="bullet"/>
+      <w:lvlText w:val=""/>
+      <w:lvlJc w:val="left"/>
+      <w:pPr>
+        <w:ind w:left="5040" w:hanging="360"/>
+      </w:pPr>
+      <w:rPr>
+        <w:rFonts w:ascii="Symbol" w:hAnsi="Symbol" w:hint="default"/>
+      </w:rPr>
+    </w:lvl>
+    <w:lvl w:ilvl="7" w:tplc="04090003" w:tentative="1">
+      <w:start w:val="1"/>
+      <w:numFmt w:val="bullet"/>
+      <w:lvlText w:val="o"/>
+      <w:lvlJc w:val="left"/>
+      <w:pPr>
+        <w:ind w:left="5760" w:hanging="360"/>
+      </w:pPr>
+      <w:rPr>
+        <w:rFonts w:ascii="Courier New" w:hAnsi="Courier New" w:cs="Courier New" w:hint="default"/>
+      </w:rPr>
+    </w:lvl>
+    <w:lvl w:ilvl="8" w:tplc="04090005" w:tentative="1">
+      <w:start w:val="1"/>
+      <w:numFmt w:val="bullet"/>
+      <w:lvlText w:val=""/>
+      <w:lvlJc w:val="left"/>
+      <w:pPr>
+        <w:ind w:left="6480" w:hanging="360"/>
+      </w:pPr>
+      <w:rPr>
+        <w:rFonts w:ascii="Wingdings" w:hAnsi="Wingdings" w:hint="default"/>
+      </w:rPr>
+    </w:lvl>
+  </w:abstractNum>
+  <w:abstractNum w:abstractNumId="130" w15:restartNumberingAfterBreak="0">
     <w:nsid w:val="629955C7"/>
     <w:multiLevelType w:val="hybridMultilevel"/>
     <w:tmpl w:val="0E424170"/>
@@ -36080,7 +37466,7 @@
       </w:rPr>
     </w:lvl>
   </w:abstractNum>
-  <w:abstractNum w:abstractNumId="124" w15:restartNumberingAfterBreak="0">
+  <w:abstractNum w:abstractNumId="131" w15:restartNumberingAfterBreak="0">
     <w:nsid w:val="62B17422"/>
     <w:multiLevelType w:val="hybridMultilevel"/>
     <w:tmpl w:val="1C36A680"/>
@@ -36166,7 +37552,7 @@
       </w:pPr>
     </w:lvl>
   </w:abstractNum>
-  <w:abstractNum w:abstractNumId="125" w15:restartNumberingAfterBreak="0">
+  <w:abstractNum w:abstractNumId="132" w15:restartNumberingAfterBreak="0">
     <w:nsid w:val="62DD0571"/>
     <w:multiLevelType w:val="hybridMultilevel"/>
     <w:tmpl w:val="FE42C1E2"/>
@@ -36279,7 +37665,7 @@
       </w:rPr>
     </w:lvl>
   </w:abstractNum>
-  <w:abstractNum w:abstractNumId="126" w15:restartNumberingAfterBreak="0">
+  <w:abstractNum w:abstractNumId="133" w15:restartNumberingAfterBreak="0">
     <w:nsid w:val="6531506E"/>
     <w:multiLevelType w:val="hybridMultilevel"/>
     <w:tmpl w:val="C61494CA"/>
@@ -36392,7 +37778,7 @@
       </w:rPr>
     </w:lvl>
   </w:abstractNum>
-  <w:abstractNum w:abstractNumId="127" w15:restartNumberingAfterBreak="0">
+  <w:abstractNum w:abstractNumId="134" w15:restartNumberingAfterBreak="0">
     <w:nsid w:val="65913247"/>
     <w:multiLevelType w:val="hybridMultilevel"/>
     <w:tmpl w:val="3A12358C"/>
@@ -36505,7 +37891,7 @@
       </w:rPr>
     </w:lvl>
   </w:abstractNum>
-  <w:abstractNum w:abstractNumId="128" w15:restartNumberingAfterBreak="0">
+  <w:abstractNum w:abstractNumId="135" w15:restartNumberingAfterBreak="0">
     <w:nsid w:val="66A50E6B"/>
     <w:multiLevelType w:val="hybridMultilevel"/>
     <w:tmpl w:val="9EB4F082"/>
@@ -36618,7 +38004,7 @@
       </w:rPr>
     </w:lvl>
   </w:abstractNum>
-  <w:abstractNum w:abstractNumId="129" w15:restartNumberingAfterBreak="0">
+  <w:abstractNum w:abstractNumId="136" w15:restartNumberingAfterBreak="0">
     <w:nsid w:val="68721D28"/>
     <w:multiLevelType w:val="hybridMultilevel"/>
     <w:tmpl w:val="79BEE9A0"/>
@@ -36731,7 +38117,7 @@
       </w:rPr>
     </w:lvl>
   </w:abstractNum>
-  <w:abstractNum w:abstractNumId="130" w15:restartNumberingAfterBreak="0">
+  <w:abstractNum w:abstractNumId="137" w15:restartNumberingAfterBreak="0">
     <w:nsid w:val="69AC4A97"/>
     <w:multiLevelType w:val="hybridMultilevel"/>
     <w:tmpl w:val="741E03A4"/>
@@ -36844,7 +38230,7 @@
       </w:rPr>
     </w:lvl>
   </w:abstractNum>
-  <w:abstractNum w:abstractNumId="131" w15:restartNumberingAfterBreak="0">
+  <w:abstractNum w:abstractNumId="138" w15:restartNumberingAfterBreak="0">
     <w:nsid w:val="6B957FDB"/>
     <w:multiLevelType w:val="hybridMultilevel"/>
     <w:tmpl w:val="9FE46F94"/>
@@ -36957,7 +38343,7 @@
       </w:rPr>
     </w:lvl>
   </w:abstractNum>
-  <w:abstractNum w:abstractNumId="132" w15:restartNumberingAfterBreak="0">
+  <w:abstractNum w:abstractNumId="139" w15:restartNumberingAfterBreak="0">
     <w:nsid w:val="6BDA4BE3"/>
     <w:multiLevelType w:val="hybridMultilevel"/>
     <w:tmpl w:val="16D07682"/>
@@ -37070,7 +38456,7 @@
       </w:rPr>
     </w:lvl>
   </w:abstractNum>
-  <w:abstractNum w:abstractNumId="133" w15:restartNumberingAfterBreak="0">
+  <w:abstractNum w:abstractNumId="140" w15:restartNumberingAfterBreak="0">
     <w:nsid w:val="6C3C1348"/>
     <w:multiLevelType w:val="hybridMultilevel"/>
     <w:tmpl w:val="1F88F396"/>
@@ -37183,7 +38569,7 @@
       </w:rPr>
     </w:lvl>
   </w:abstractNum>
-  <w:abstractNum w:abstractNumId="134" w15:restartNumberingAfterBreak="0">
+  <w:abstractNum w:abstractNumId="141" w15:restartNumberingAfterBreak="0">
     <w:nsid w:val="6C6E0610"/>
     <w:multiLevelType w:val="hybridMultilevel"/>
     <w:tmpl w:val="A0126F46"/>
@@ -37296,7 +38682,7 @@
       </w:rPr>
     </w:lvl>
   </w:abstractNum>
-  <w:abstractNum w:abstractNumId="135" w15:restartNumberingAfterBreak="0">
+  <w:abstractNum w:abstractNumId="142" w15:restartNumberingAfterBreak="0">
     <w:nsid w:val="6CA013C7"/>
     <w:multiLevelType w:val="hybridMultilevel"/>
     <w:tmpl w:val="EFE6F564"/>
@@ -37409,7 +38795,7 @@
       </w:rPr>
     </w:lvl>
   </w:abstractNum>
-  <w:abstractNum w:abstractNumId="136" w15:restartNumberingAfterBreak="0">
+  <w:abstractNum w:abstractNumId="143" w15:restartNumberingAfterBreak="0">
     <w:nsid w:val="6D1F0A76"/>
     <w:multiLevelType w:val="hybridMultilevel"/>
     <w:tmpl w:val="E9E2217C"/>
@@ -37522,7 +38908,7 @@
       </w:rPr>
     </w:lvl>
   </w:abstractNum>
-  <w:abstractNum w:abstractNumId="137" w15:restartNumberingAfterBreak="0">
+  <w:abstractNum w:abstractNumId="144" w15:restartNumberingAfterBreak="0">
     <w:nsid w:val="6DD439C3"/>
     <w:multiLevelType w:val="hybridMultilevel"/>
     <w:tmpl w:val="460CBD66"/>
@@ -37635,7 +39021,7 @@
       </w:rPr>
     </w:lvl>
   </w:abstractNum>
-  <w:abstractNum w:abstractNumId="138" w15:restartNumberingAfterBreak="0">
+  <w:abstractNum w:abstractNumId="145" w15:restartNumberingAfterBreak="0">
     <w:nsid w:val="6E1B5115"/>
     <w:multiLevelType w:val="hybridMultilevel"/>
     <w:tmpl w:val="C7BE4E04"/>
@@ -37748,7 +39134,7 @@
       </w:rPr>
     </w:lvl>
   </w:abstractNum>
-  <w:abstractNum w:abstractNumId="139" w15:restartNumberingAfterBreak="0">
+  <w:abstractNum w:abstractNumId="146" w15:restartNumberingAfterBreak="0">
     <w:nsid w:val="6EA50A6A"/>
     <w:multiLevelType w:val="hybridMultilevel"/>
     <w:tmpl w:val="6512EFEA"/>
@@ -37861,7 +39247,7 @@
       </w:rPr>
     </w:lvl>
   </w:abstractNum>
-  <w:abstractNum w:abstractNumId="140" w15:restartNumberingAfterBreak="0">
+  <w:abstractNum w:abstractNumId="147" w15:restartNumberingAfterBreak="0">
     <w:nsid w:val="6F2A64FF"/>
     <w:multiLevelType w:val="hybridMultilevel"/>
     <w:tmpl w:val="9F2A8368"/>
@@ -37974,7 +39360,7 @@
       </w:rPr>
     </w:lvl>
   </w:abstractNum>
-  <w:abstractNum w:abstractNumId="141" w15:restartNumberingAfterBreak="0">
+  <w:abstractNum w:abstractNumId="148" w15:restartNumberingAfterBreak="0">
     <w:nsid w:val="6F2E78E0"/>
     <w:multiLevelType w:val="hybridMultilevel"/>
     <w:tmpl w:val="000E50C4"/>
@@ -38087,7 +39473,7 @@
       </w:rPr>
     </w:lvl>
   </w:abstractNum>
-  <w:abstractNum w:abstractNumId="142" w15:restartNumberingAfterBreak="0">
+  <w:abstractNum w:abstractNumId="149" w15:restartNumberingAfterBreak="0">
     <w:nsid w:val="71BF741C"/>
     <w:multiLevelType w:val="hybridMultilevel"/>
     <w:tmpl w:val="2DE054F0"/>
@@ -38200,7 +39586,7 @@
       </w:rPr>
     </w:lvl>
   </w:abstractNum>
-  <w:abstractNum w:abstractNumId="143" w15:restartNumberingAfterBreak="0">
+  <w:abstractNum w:abstractNumId="150" w15:restartNumberingAfterBreak="0">
     <w:nsid w:val="72D64EAB"/>
     <w:multiLevelType w:val="hybridMultilevel"/>
     <w:tmpl w:val="55401474"/>
@@ -38313,7 +39699,7 @@
       </w:rPr>
     </w:lvl>
   </w:abstractNum>
-  <w:abstractNum w:abstractNumId="144" w15:restartNumberingAfterBreak="0">
+  <w:abstractNum w:abstractNumId="151" w15:restartNumberingAfterBreak="0">
     <w:nsid w:val="734040FF"/>
     <w:multiLevelType w:val="hybridMultilevel"/>
     <w:tmpl w:val="4E14D6E2"/>
@@ -38426,7 +39812,7 @@
       </w:rPr>
     </w:lvl>
   </w:abstractNum>
-  <w:abstractNum w:abstractNumId="145" w15:restartNumberingAfterBreak="0">
+  <w:abstractNum w:abstractNumId="152" w15:restartNumberingAfterBreak="0">
     <w:nsid w:val="74386C43"/>
     <w:multiLevelType w:val="hybridMultilevel"/>
     <w:tmpl w:val="15F4900E"/>
@@ -38539,7 +39925,7 @@
       </w:rPr>
     </w:lvl>
   </w:abstractNum>
-  <w:abstractNum w:abstractNumId="146" w15:restartNumberingAfterBreak="0">
+  <w:abstractNum w:abstractNumId="153" w15:restartNumberingAfterBreak="0">
     <w:nsid w:val="74C16FC8"/>
     <w:multiLevelType w:val="hybridMultilevel"/>
     <w:tmpl w:val="2DBAA1FE"/>
@@ -38652,7 +40038,7 @@
       </w:rPr>
     </w:lvl>
   </w:abstractNum>
-  <w:abstractNum w:abstractNumId="147" w15:restartNumberingAfterBreak="0">
+  <w:abstractNum w:abstractNumId="154" w15:restartNumberingAfterBreak="0">
     <w:nsid w:val="74CF04E5"/>
     <w:multiLevelType w:val="hybridMultilevel"/>
     <w:tmpl w:val="0C601464"/>
@@ -38765,7 +40151,7 @@
       </w:rPr>
     </w:lvl>
   </w:abstractNum>
-  <w:abstractNum w:abstractNumId="148" w15:restartNumberingAfterBreak="0">
+  <w:abstractNum w:abstractNumId="155" w15:restartNumberingAfterBreak="0">
     <w:nsid w:val="764B6371"/>
     <w:multiLevelType w:val="hybridMultilevel"/>
     <w:tmpl w:val="62BAF1F0"/>
@@ -38878,7 +40264,7 @@
       </w:rPr>
     </w:lvl>
   </w:abstractNum>
-  <w:abstractNum w:abstractNumId="149" w15:restartNumberingAfterBreak="0">
+  <w:abstractNum w:abstractNumId="156" w15:restartNumberingAfterBreak="0">
     <w:nsid w:val="7899610F"/>
     <w:multiLevelType w:val="hybridMultilevel"/>
     <w:tmpl w:val="7DC6A160"/>
@@ -38991,7 +40377,7 @@
       </w:rPr>
     </w:lvl>
   </w:abstractNum>
-  <w:abstractNum w:abstractNumId="150" w15:restartNumberingAfterBreak="0">
+  <w:abstractNum w:abstractNumId="157" w15:restartNumberingAfterBreak="0">
     <w:nsid w:val="79D52E7A"/>
     <w:multiLevelType w:val="hybridMultilevel"/>
     <w:tmpl w:val="EAF8DB6A"/>
@@ -39104,7 +40490,7 @@
       </w:rPr>
     </w:lvl>
   </w:abstractNum>
-  <w:abstractNum w:abstractNumId="151" w15:restartNumberingAfterBreak="0">
+  <w:abstractNum w:abstractNumId="158" w15:restartNumberingAfterBreak="0">
     <w:nsid w:val="7A480207"/>
     <w:multiLevelType w:val="hybridMultilevel"/>
     <w:tmpl w:val="D842E2A2"/>
@@ -39217,7 +40603,7 @@
       </w:rPr>
     </w:lvl>
   </w:abstractNum>
-  <w:abstractNum w:abstractNumId="152" w15:restartNumberingAfterBreak="0">
+  <w:abstractNum w:abstractNumId="159" w15:restartNumberingAfterBreak="0">
     <w:nsid w:val="7A8B6951"/>
     <w:multiLevelType w:val="hybridMultilevel"/>
     <w:tmpl w:val="2662C59A"/>
@@ -39330,7 +40716,7 @@
       </w:rPr>
     </w:lvl>
   </w:abstractNum>
-  <w:abstractNum w:abstractNumId="153" w15:restartNumberingAfterBreak="0">
+  <w:abstractNum w:abstractNumId="160" w15:restartNumberingAfterBreak="0">
     <w:nsid w:val="7BB47E8D"/>
     <w:multiLevelType w:val="hybridMultilevel"/>
     <w:tmpl w:val="9C8E7AD6"/>
@@ -39443,7 +40829,7 @@
       </w:rPr>
     </w:lvl>
   </w:abstractNum>
-  <w:abstractNum w:abstractNumId="154" w15:restartNumberingAfterBreak="0">
+  <w:abstractNum w:abstractNumId="161" w15:restartNumberingAfterBreak="0">
     <w:nsid w:val="7E7406EC"/>
     <w:multiLevelType w:val="hybridMultilevel"/>
     <w:tmpl w:val="98DEF6C0"/>
@@ -39556,7 +40942,7 @@
       </w:rPr>
     </w:lvl>
   </w:abstractNum>
-  <w:abstractNum w:abstractNumId="155" w15:restartNumberingAfterBreak="0">
+  <w:abstractNum w:abstractNumId="162" w15:restartNumberingAfterBreak="0">
     <w:nsid w:val="7E7F16FC"/>
     <w:multiLevelType w:val="hybridMultilevel"/>
     <w:tmpl w:val="CB785ACA"/>
@@ -39669,7 +41055,7 @@
       </w:rPr>
     </w:lvl>
   </w:abstractNum>
-  <w:abstractNum w:abstractNumId="156" w15:restartNumberingAfterBreak="0">
+  <w:abstractNum w:abstractNumId="163" w15:restartNumberingAfterBreak="0">
     <w:nsid w:val="7EDF7715"/>
     <w:multiLevelType w:val="hybridMultilevel"/>
     <w:tmpl w:val="7100A240"/>
@@ -39782,7 +41168,7 @@
       </w:rPr>
     </w:lvl>
   </w:abstractNum>
-  <w:abstractNum w:abstractNumId="157" w15:restartNumberingAfterBreak="0">
+  <w:abstractNum w:abstractNumId="164" w15:restartNumberingAfterBreak="0">
     <w:nsid w:val="7FBF2928"/>
     <w:multiLevelType w:val="hybridMultilevel"/>
     <w:tmpl w:val="3A74FA1C"/>
@@ -39896,478 +41282,499 @@
     </w:lvl>
   </w:abstractNum>
   <w:num w:numId="1">
-    <w:abstractNumId w:val="124"/>
+    <w:abstractNumId w:val="131"/>
   </w:num>
   <w:num w:numId="2">
-    <w:abstractNumId w:val="69"/>
+    <w:abstractNumId w:val="72"/>
   </w:num>
   <w:num w:numId="3">
-    <w:abstractNumId w:val="8"/>
+    <w:abstractNumId w:val="9"/>
   </w:num>
   <w:num w:numId="4">
-    <w:abstractNumId w:val="49"/>
+    <w:abstractNumId w:val="51"/>
   </w:num>
   <w:num w:numId="5">
+    <w:abstractNumId w:val="55"/>
+  </w:num>
+  <w:num w:numId="6">
+    <w:abstractNumId w:val="153"/>
+  </w:num>
+  <w:num w:numId="7">
+    <w:abstractNumId w:val="50"/>
+  </w:num>
+  <w:num w:numId="8">
+    <w:abstractNumId w:val="35"/>
+  </w:num>
+  <w:num w:numId="9">
+    <w:abstractNumId w:val="161"/>
+  </w:num>
+  <w:num w:numId="10">
+    <w:abstractNumId w:val="15"/>
+  </w:num>
+  <w:num w:numId="11">
+    <w:abstractNumId w:val="119"/>
+  </w:num>
+  <w:num w:numId="12">
+    <w:abstractNumId w:val="143"/>
+  </w:num>
+  <w:num w:numId="13">
+    <w:abstractNumId w:val="58"/>
+  </w:num>
+  <w:num w:numId="14">
+    <w:abstractNumId w:val="66"/>
+  </w:num>
+  <w:num w:numId="15">
+    <w:abstractNumId w:val="160"/>
+  </w:num>
+  <w:num w:numId="16">
+    <w:abstractNumId w:val="10"/>
+  </w:num>
+  <w:num w:numId="17">
+    <w:abstractNumId w:val="102"/>
+  </w:num>
+  <w:num w:numId="18">
+    <w:abstractNumId w:val="132"/>
+  </w:num>
+  <w:num w:numId="19">
+    <w:abstractNumId w:val="14"/>
+  </w:num>
+  <w:num w:numId="20">
+    <w:abstractNumId w:val="110"/>
+  </w:num>
+  <w:num w:numId="21">
+    <w:abstractNumId w:val="142"/>
+  </w:num>
+  <w:num w:numId="22">
+    <w:abstractNumId w:val="71"/>
+  </w:num>
+  <w:num w:numId="23">
+    <w:abstractNumId w:val="88"/>
+  </w:num>
+  <w:num w:numId="24">
+    <w:abstractNumId w:val="149"/>
+  </w:num>
+  <w:num w:numId="25">
+    <w:abstractNumId w:val="30"/>
+  </w:num>
+  <w:num w:numId="26">
+    <w:abstractNumId w:val="86"/>
+  </w:num>
+  <w:num w:numId="27">
+    <w:abstractNumId w:val="113"/>
+  </w:num>
+  <w:num w:numId="28">
+    <w:abstractNumId w:val="64"/>
+  </w:num>
+  <w:num w:numId="29">
+    <w:abstractNumId w:val="26"/>
+  </w:num>
+  <w:num w:numId="30">
     <w:abstractNumId w:val="53"/>
   </w:num>
-  <w:num w:numId="6">
-    <w:abstractNumId w:val="146"/>
-  </w:num>
-  <w:num w:numId="7">
-    <w:abstractNumId w:val="48"/>
-  </w:num>
-  <w:num w:numId="8">
-    <w:abstractNumId w:val="33"/>
-  </w:num>
-  <w:num w:numId="9">
-    <w:abstractNumId w:val="154"/>
-  </w:num>
-  <w:num w:numId="10">
-    <w:abstractNumId w:val="14"/>
-  </w:num>
-  <w:num w:numId="11">
-    <w:abstractNumId w:val="114"/>
-  </w:num>
-  <w:num w:numId="12">
-    <w:abstractNumId w:val="136"/>
-  </w:num>
-  <w:num w:numId="13">
-    <w:abstractNumId w:val="56"/>
-  </w:num>
-  <w:num w:numId="14">
-    <w:abstractNumId w:val="64"/>
-  </w:num>
-  <w:num w:numId="15">
-    <w:abstractNumId w:val="153"/>
-  </w:num>
-  <w:num w:numId="16">
-    <w:abstractNumId w:val="9"/>
-  </w:num>
-  <w:num w:numId="17">
-    <w:abstractNumId w:val="98"/>
-  </w:num>
-  <w:num w:numId="18">
-    <w:abstractNumId w:val="125"/>
-  </w:num>
-  <w:num w:numId="19">
-    <w:abstractNumId w:val="13"/>
-  </w:num>
-  <w:num w:numId="20">
-    <w:abstractNumId w:val="105"/>
-  </w:num>
-  <w:num w:numId="21">
-    <w:abstractNumId w:val="135"/>
-  </w:num>
-  <w:num w:numId="22">
-    <w:abstractNumId w:val="68"/>
-  </w:num>
-  <w:num w:numId="23">
-    <w:abstractNumId w:val="85"/>
-  </w:num>
-  <w:num w:numId="24">
-    <w:abstractNumId w:val="142"/>
-  </w:num>
-  <w:num w:numId="25">
-    <w:abstractNumId w:val="28"/>
-  </w:num>
-  <w:num w:numId="26">
-    <w:abstractNumId w:val="83"/>
-  </w:num>
-  <w:num w:numId="27">
-    <w:abstractNumId w:val="108"/>
-  </w:num>
-  <w:num w:numId="28">
-    <w:abstractNumId w:val="62"/>
-  </w:num>
-  <w:num w:numId="29">
-    <w:abstractNumId w:val="24"/>
-  </w:num>
-  <w:num w:numId="30">
-    <w:abstractNumId w:val="51"/>
-  </w:num>
   <w:num w:numId="31">
-    <w:abstractNumId w:val="10"/>
+    <w:abstractNumId w:val="11"/>
   </w:num>
   <w:num w:numId="32">
-    <w:abstractNumId w:val="123"/>
+    <w:abstractNumId w:val="130"/>
   </w:num>
   <w:num w:numId="33">
-    <w:abstractNumId w:val="58"/>
+    <w:abstractNumId w:val="60"/>
   </w:num>
   <w:num w:numId="34">
-    <w:abstractNumId w:val="137"/>
+    <w:abstractNumId w:val="144"/>
   </w:num>
   <w:num w:numId="35">
-    <w:abstractNumId w:val="77"/>
+    <w:abstractNumId w:val="80"/>
   </w:num>
   <w:num w:numId="36">
-    <w:abstractNumId w:val="73"/>
+    <w:abstractNumId w:val="76"/>
   </w:num>
   <w:num w:numId="37">
-    <w:abstractNumId w:val="113"/>
+    <w:abstractNumId w:val="118"/>
   </w:num>
   <w:num w:numId="38">
-    <w:abstractNumId w:val="42"/>
+    <w:abstractNumId w:val="44"/>
   </w:num>
   <w:num w:numId="39">
     <w:abstractNumId w:val="3"/>
   </w:num>
   <w:num w:numId="40">
-    <w:abstractNumId w:val="32"/>
+    <w:abstractNumId w:val="34"/>
   </w:num>
   <w:num w:numId="41">
-    <w:abstractNumId w:val="152"/>
+    <w:abstractNumId w:val="159"/>
   </w:num>
   <w:num w:numId="42">
-    <w:abstractNumId w:val="155"/>
+    <w:abstractNumId w:val="162"/>
   </w:num>
   <w:num w:numId="43">
-    <w:abstractNumId w:val="55"/>
+    <w:abstractNumId w:val="57"/>
   </w:num>
   <w:num w:numId="44">
-    <w:abstractNumId w:val="21"/>
+    <w:abstractNumId w:val="22"/>
   </w:num>
   <w:num w:numId="45">
-    <w:abstractNumId w:val="93"/>
+    <w:abstractNumId w:val="96"/>
   </w:num>
   <w:num w:numId="46">
-    <w:abstractNumId w:val="17"/>
+    <w:abstractNumId w:val="18"/>
   </w:num>
   <w:num w:numId="47">
     <w:abstractNumId w:val="0"/>
   </w:num>
   <w:num w:numId="48">
+    <w:abstractNumId w:val="117"/>
+  </w:num>
+  <w:num w:numId="49">
+    <w:abstractNumId w:val="41"/>
+  </w:num>
+  <w:num w:numId="50">
+    <w:abstractNumId w:val="38"/>
+  </w:num>
+  <w:num w:numId="51">
     <w:abstractNumId w:val="112"/>
   </w:num>
-  <w:num w:numId="49">
-    <w:abstractNumId w:val="39"/>
-  </w:num>
-  <w:num w:numId="50">
-    <w:abstractNumId w:val="36"/>
-  </w:num>
-  <w:num w:numId="51">
-    <w:abstractNumId w:val="107"/>
-  </w:num>
   <w:num w:numId="52">
-    <w:abstractNumId w:val="104"/>
+    <w:abstractNumId w:val="109"/>
   </w:num>
   <w:num w:numId="53">
-    <w:abstractNumId w:val="120"/>
+    <w:abstractNumId w:val="125"/>
   </w:num>
   <w:num w:numId="54">
-    <w:abstractNumId w:val="75"/>
+    <w:abstractNumId w:val="78"/>
   </w:num>
   <w:num w:numId="55">
+    <w:abstractNumId w:val="82"/>
+  </w:num>
+  <w:num w:numId="56">
     <w:abstractNumId w:val="79"/>
   </w:num>
-  <w:num w:numId="56">
-    <w:abstractNumId w:val="76"/>
+  <w:num w:numId="57">
+    <w:abstractNumId w:val="47"/>
   </w:num>
-  <w:num w:numId="57">
+  <w:num w:numId="58">
+    <w:abstractNumId w:val="98"/>
+  </w:num>
+  <w:num w:numId="59">
+    <w:abstractNumId w:val="40"/>
+  </w:num>
+  <w:num w:numId="60">
     <w:abstractNumId w:val="45"/>
   </w:num>
-  <w:num w:numId="58">
-    <w:abstractNumId w:val="94"/>
+  <w:num w:numId="61">
+    <w:abstractNumId w:val="37"/>
   </w:num>
-  <w:num w:numId="59">
-    <w:abstractNumId w:val="38"/>
-  </w:num>
-  <w:num w:numId="60">
+  <w:num w:numId="62">
     <w:abstractNumId w:val="43"/>
   </w:num>
-  <w:num w:numId="61">
-    <w:abstractNumId w:val="35"/>
-  </w:num>
-  <w:num w:numId="62">
-    <w:abstractNumId w:val="41"/>
-  </w:num>
   <w:num w:numId="63">
-    <w:abstractNumId w:val="97"/>
+    <w:abstractNumId w:val="101"/>
   </w:num>
   <w:num w:numId="64">
-    <w:abstractNumId w:val="7"/>
+    <w:abstractNumId w:val="8"/>
   </w:num>
   <w:num w:numId="65">
-    <w:abstractNumId w:val="27"/>
+    <w:abstractNumId w:val="29"/>
   </w:num>
   <w:num w:numId="66">
-    <w:abstractNumId w:val="88"/>
+    <w:abstractNumId w:val="91"/>
   </w:num>
   <w:num w:numId="67">
-    <w:abstractNumId w:val="74"/>
+    <w:abstractNumId w:val="77"/>
   </w:num>
   <w:num w:numId="68">
-    <w:abstractNumId w:val="109"/>
+    <w:abstractNumId w:val="114"/>
   </w:num>
   <w:num w:numId="69">
-    <w:abstractNumId w:val="44"/>
+    <w:abstractNumId w:val="46"/>
   </w:num>
   <w:num w:numId="70">
-    <w:abstractNumId w:val="156"/>
+    <w:abstractNumId w:val="163"/>
   </w:num>
   <w:num w:numId="71">
-    <w:abstractNumId w:val="95"/>
+    <w:abstractNumId w:val="99"/>
   </w:num>
   <w:num w:numId="72">
-    <w:abstractNumId w:val="50"/>
+    <w:abstractNumId w:val="52"/>
   </w:num>
   <w:num w:numId="73">
-    <w:abstractNumId w:val="148"/>
+    <w:abstractNumId w:val="155"/>
   </w:num>
   <w:num w:numId="74">
-    <w:abstractNumId w:val="67"/>
+    <w:abstractNumId w:val="69"/>
   </w:num>
   <w:num w:numId="75">
-    <w:abstractNumId w:val="80"/>
+    <w:abstractNumId w:val="83"/>
   </w:num>
   <w:num w:numId="76">
-    <w:abstractNumId w:val="6"/>
+    <w:abstractNumId w:val="7"/>
   </w:num>
   <w:num w:numId="77">
     <w:abstractNumId w:val="2"/>
   </w:num>
   <w:num w:numId="78">
-    <w:abstractNumId w:val="144"/>
+    <w:abstractNumId w:val="151"/>
   </w:num>
   <w:num w:numId="79">
-    <w:abstractNumId w:val="157"/>
+    <w:abstractNumId w:val="164"/>
   </w:num>
   <w:num w:numId="80">
-    <w:abstractNumId w:val="143"/>
+    <w:abstractNumId w:val="150"/>
   </w:num>
   <w:num w:numId="81">
+    <w:abstractNumId w:val="27"/>
+  </w:num>
+  <w:num w:numId="82">
+    <w:abstractNumId w:val="21"/>
+  </w:num>
+  <w:num w:numId="83">
+    <w:abstractNumId w:val="90"/>
+  </w:num>
+  <w:num w:numId="84">
+    <w:abstractNumId w:val="152"/>
+  </w:num>
+  <w:num w:numId="85">
+    <w:abstractNumId w:val="36"/>
+  </w:num>
+  <w:num w:numId="86">
+    <w:abstractNumId w:val="49"/>
+  </w:num>
+  <w:num w:numId="87">
+    <w:abstractNumId w:val="148"/>
+  </w:num>
+  <w:num w:numId="88">
+    <w:abstractNumId w:val="32"/>
+  </w:num>
+  <w:num w:numId="89">
+    <w:abstractNumId w:val="56"/>
+  </w:num>
+  <w:num w:numId="90">
+    <w:abstractNumId w:val="134"/>
+  </w:num>
+  <w:num w:numId="91">
     <w:abstractNumId w:val="25"/>
   </w:num>
-  <w:num w:numId="82">
-    <w:abstractNumId w:val="20"/>
+  <w:num w:numId="92">
+    <w:abstractNumId w:val="103"/>
   </w:num>
-  <w:num w:numId="83">
-    <w:abstractNumId w:val="87"/>
-  </w:num>
-  <w:num w:numId="84">
-    <w:abstractNumId w:val="145"/>
-  </w:num>
-  <w:num w:numId="85">
-    <w:abstractNumId w:val="34"/>
-  </w:num>
-  <w:num w:numId="86">
-    <w:abstractNumId w:val="47"/>
-  </w:num>
-  <w:num w:numId="87">
-    <w:abstractNumId w:val="141"/>
-  </w:num>
-  <w:num w:numId="88">
-    <w:abstractNumId w:val="30"/>
-  </w:num>
-  <w:num w:numId="89">
+  <w:num w:numId="93">
     <w:abstractNumId w:val="54"/>
   </w:num>
-  <w:num w:numId="90">
-    <w:abstractNumId w:val="127"/>
-  </w:num>
-  <w:num w:numId="91">
-    <w:abstractNumId w:val="23"/>
-  </w:num>
-  <w:num w:numId="92">
-    <w:abstractNumId w:val="99"/>
-  </w:num>
-  <w:num w:numId="93">
-    <w:abstractNumId w:val="52"/>
-  </w:num>
   <w:num w:numId="94">
-    <w:abstractNumId w:val="40"/>
+    <w:abstractNumId w:val="42"/>
   </w:num>
   <w:num w:numId="95">
     <w:abstractNumId w:val="4"/>
   </w:num>
   <w:num w:numId="96">
-    <w:abstractNumId w:val="138"/>
+    <w:abstractNumId w:val="145"/>
   </w:num>
   <w:num w:numId="97">
-    <w:abstractNumId w:val="18"/>
+    <w:abstractNumId w:val="19"/>
   </w:num>
   <w:num w:numId="98">
+    <w:abstractNumId w:val="126"/>
+  </w:num>
+  <w:num w:numId="99">
+    <w:abstractNumId w:val="127"/>
+  </w:num>
+  <w:num w:numId="100">
+    <w:abstractNumId w:val="137"/>
+  </w:num>
+  <w:num w:numId="101">
     <w:abstractNumId w:val="121"/>
   </w:num>
-  <w:num w:numId="99">
+  <w:num w:numId="102">
+    <w:abstractNumId w:val="115"/>
+  </w:num>
+  <w:num w:numId="103">
+    <w:abstractNumId w:val="100"/>
+  </w:num>
+  <w:num w:numId="104">
+    <w:abstractNumId w:val="147"/>
+  </w:num>
+  <w:num w:numId="105">
+    <w:abstractNumId w:val="92"/>
+  </w:num>
+  <w:num w:numId="106">
+    <w:abstractNumId w:val="33"/>
+  </w:num>
+  <w:num w:numId="107">
+    <w:abstractNumId w:val="84"/>
+  </w:num>
+  <w:num w:numId="108">
     <w:abstractNumId w:val="122"/>
   </w:num>
-  <w:num w:numId="100">
-    <w:abstractNumId w:val="130"/>
-  </w:num>
-  <w:num w:numId="101">
-    <w:abstractNumId w:val="116"/>
-  </w:num>
-  <w:num w:numId="102">
-    <w:abstractNumId w:val="110"/>
-  </w:num>
-  <w:num w:numId="103">
-    <w:abstractNumId w:val="96"/>
-  </w:num>
-  <w:num w:numId="104">
-    <w:abstractNumId w:val="140"/>
-  </w:num>
-  <w:num w:numId="105">
-    <w:abstractNumId w:val="89"/>
-  </w:num>
-  <w:num w:numId="106">
-    <w:abstractNumId w:val="31"/>
-  </w:num>
-  <w:num w:numId="107">
-    <w:abstractNumId w:val="81"/>
-  </w:num>
-  <w:num w:numId="108">
-    <w:abstractNumId w:val="117"/>
-  </w:num>
   <w:num w:numId="109">
-    <w:abstractNumId w:val="63"/>
+    <w:abstractNumId w:val="65"/>
   </w:num>
   <w:num w:numId="110">
-    <w:abstractNumId w:val="118"/>
+    <w:abstractNumId w:val="123"/>
   </w:num>
   <w:num w:numId="111">
-    <w:abstractNumId w:val="119"/>
+    <w:abstractNumId w:val="124"/>
   </w:num>
   <w:num w:numId="112">
-    <w:abstractNumId w:val="91"/>
+    <w:abstractNumId w:val="94"/>
   </w:num>
   <w:num w:numId="113">
-    <w:abstractNumId w:val="139"/>
+    <w:abstractNumId w:val="146"/>
   </w:num>
   <w:num w:numId="114">
-    <w:abstractNumId w:val="12"/>
+    <w:abstractNumId w:val="13"/>
   </w:num>
   <w:num w:numId="115">
-    <w:abstractNumId w:val="134"/>
+    <w:abstractNumId w:val="141"/>
   </w:num>
   <w:num w:numId="116">
-    <w:abstractNumId w:val="71"/>
+    <w:abstractNumId w:val="74"/>
   </w:num>
   <w:num w:numId="117">
-    <w:abstractNumId w:val="70"/>
+    <w:abstractNumId w:val="73"/>
   </w:num>
   <w:num w:numId="118">
+    <w:abstractNumId w:val="111"/>
+  </w:num>
+  <w:num w:numId="119">
+    <w:abstractNumId w:val="95"/>
+  </w:num>
+  <w:num w:numId="120">
+    <w:abstractNumId w:val="136"/>
+  </w:num>
+  <w:num w:numId="121">
+    <w:abstractNumId w:val="135"/>
+  </w:num>
+  <w:num w:numId="122">
     <w:abstractNumId w:val="106"/>
   </w:num>
-  <w:num w:numId="119">
-    <w:abstractNumId w:val="92"/>
-  </w:num>
-  <w:num w:numId="120">
-    <w:abstractNumId w:val="129"/>
-  </w:num>
-  <w:num w:numId="121">
-    <w:abstractNumId w:val="128"/>
-  </w:num>
-  <w:num w:numId="122">
-    <w:abstractNumId w:val="102"/>
-  </w:num>
   <w:num w:numId="123">
-    <w:abstractNumId w:val="57"/>
+    <w:abstractNumId w:val="59"/>
   </w:num>
   <w:num w:numId="124">
-    <w:abstractNumId w:val="150"/>
+    <w:abstractNumId w:val="157"/>
   </w:num>
   <w:num w:numId="125">
     <w:abstractNumId w:val="1"/>
   </w:num>
   <w:num w:numId="126">
-    <w:abstractNumId w:val="82"/>
+    <w:abstractNumId w:val="85"/>
   </w:num>
   <w:num w:numId="127">
-    <w:abstractNumId w:val="90"/>
+    <w:abstractNumId w:val="93"/>
   </w:num>
   <w:num w:numId="128">
-    <w:abstractNumId w:val="15"/>
+    <w:abstractNumId w:val="16"/>
   </w:num>
   <w:num w:numId="129">
-    <w:abstractNumId w:val="46"/>
+    <w:abstractNumId w:val="48"/>
   </w:num>
   <w:num w:numId="130">
-    <w:abstractNumId w:val="147"/>
+    <w:abstractNumId w:val="154"/>
   </w:num>
   <w:num w:numId="131">
-    <w:abstractNumId w:val="86"/>
+    <w:abstractNumId w:val="89"/>
   </w:num>
   <w:num w:numId="132">
-    <w:abstractNumId w:val="151"/>
+    <w:abstractNumId w:val="158"/>
   </w:num>
   <w:num w:numId="133">
-    <w:abstractNumId w:val="26"/>
+    <w:abstractNumId w:val="28"/>
   </w:num>
   <w:num w:numId="134">
-    <w:abstractNumId w:val="11"/>
+    <w:abstractNumId w:val="12"/>
   </w:num>
   <w:num w:numId="135">
+    <w:abstractNumId w:val="140"/>
+  </w:num>
+  <w:num w:numId="136">
+    <w:abstractNumId w:val="105"/>
+  </w:num>
+  <w:num w:numId="137">
+    <w:abstractNumId w:val="75"/>
+  </w:num>
+  <w:num w:numId="138">
+    <w:abstractNumId w:val="120"/>
+  </w:num>
+  <w:num w:numId="139">
+    <w:abstractNumId w:val="104"/>
+  </w:num>
+  <w:num w:numId="140">
+    <w:abstractNumId w:val="24"/>
+  </w:num>
+  <w:num w:numId="141">
+    <w:abstractNumId w:val="63"/>
+  </w:num>
+  <w:num w:numId="142">
+    <w:abstractNumId w:val="108"/>
+  </w:num>
+  <w:num w:numId="143">
+    <w:abstractNumId w:val="87"/>
+  </w:num>
+  <w:num w:numId="144">
+    <w:abstractNumId w:val="17"/>
+  </w:num>
+  <w:num w:numId="145">
+    <w:abstractNumId w:val="39"/>
+  </w:num>
+  <w:num w:numId="146">
+    <w:abstractNumId w:val="6"/>
+  </w:num>
+  <w:num w:numId="147">
+    <w:abstractNumId w:val="156"/>
+  </w:num>
+  <w:num w:numId="148">
+    <w:abstractNumId w:val="68"/>
+  </w:num>
+  <w:num w:numId="149">
+    <w:abstractNumId w:val="139"/>
+  </w:num>
+  <w:num w:numId="150">
+    <w:abstractNumId w:val="61"/>
+  </w:num>
+  <w:num w:numId="151">
+    <w:abstractNumId w:val="31"/>
+  </w:num>
+  <w:num w:numId="152">
+    <w:abstractNumId w:val="67"/>
+  </w:num>
+  <w:num w:numId="153">
+    <w:abstractNumId w:val="20"/>
+  </w:num>
+  <w:num w:numId="154">
     <w:abstractNumId w:val="133"/>
   </w:num>
-  <w:num w:numId="136">
-    <w:abstractNumId w:val="101"/>
+  <w:num w:numId="155">
+    <w:abstractNumId w:val="116"/>
   </w:num>
-  <w:num w:numId="137">
-    <w:abstractNumId w:val="72"/>
+  <w:num w:numId="156">
+    <w:abstractNumId w:val="81"/>
   </w:num>
-  <w:num w:numId="138">
-    <w:abstractNumId w:val="115"/>
+  <w:num w:numId="157">
+    <w:abstractNumId w:val="138"/>
   </w:num>
-  <w:num w:numId="139">
-    <w:abstractNumId w:val="100"/>
+  <w:num w:numId="158">
+    <w:abstractNumId w:val="62"/>
   </w:num>
-  <w:num w:numId="140">
-    <w:abstractNumId w:val="22"/>
+  <w:num w:numId="159">
+    <w:abstractNumId w:val="128"/>
   </w:num>
-  <w:num w:numId="141">
-    <w:abstractNumId w:val="61"/>
+  <w:num w:numId="160">
+    <w:abstractNumId w:val="129"/>
   </w:num>
-  <w:num w:numId="142">
-    <w:abstractNumId w:val="103"/>
+  <w:num w:numId="161">
+    <w:abstractNumId w:val="97"/>
   </w:num>
-  <w:num w:numId="143">
-    <w:abstractNumId w:val="84"/>
+  <w:num w:numId="162">
+    <w:abstractNumId w:val="70"/>
   </w:num>
-  <w:num w:numId="144">
-    <w:abstractNumId w:val="16"/>
+  <w:num w:numId="163">
+    <w:abstractNumId w:val="107"/>
   </w:num>
-  <w:num w:numId="145">
-    <w:abstractNumId w:val="37"/>
-  </w:num>
-  <w:num w:numId="146">
+  <w:num w:numId="164">
     <w:abstractNumId w:val="5"/>
   </w:num>
-  <w:num w:numId="147">
-    <w:abstractNumId w:val="149"/>
-  </w:num>
-  <w:num w:numId="148">
-    <w:abstractNumId w:val="66"/>
-  </w:num>
-  <w:num w:numId="149">
-    <w:abstractNumId w:val="132"/>
-  </w:num>
-  <w:num w:numId="150">
-    <w:abstractNumId w:val="59"/>
-  </w:num>
-  <w:num w:numId="151">
-    <w:abstractNumId w:val="29"/>
-  </w:num>
-  <w:num w:numId="152">
-    <w:abstractNumId w:val="65"/>
-  </w:num>
-  <w:num w:numId="153">
-    <w:abstractNumId w:val="19"/>
-  </w:num>
-  <w:num w:numId="154">
-    <w:abstractNumId w:val="126"/>
-  </w:num>
-  <w:num w:numId="155">
-    <w:abstractNumId w:val="111"/>
-  </w:num>
-  <w:num w:numId="156">
-    <w:abstractNumId w:val="78"/>
-  </w:num>
-  <w:num w:numId="157">
-    <w:abstractNumId w:val="131"/>
-  </w:num>
-  <w:num w:numId="158">
-    <w:abstractNumId w:val="60"/>
+  <w:num w:numId="165">
+    <w:abstractNumId w:val="23"/>
   </w:num>
   <w:numIdMacAtCleanup w:val="157"/>
 </w:numbering>

</xml_diff>